<commit_message>
Adding introduction, data & Objective sections
</commit_message>
<xml_diff>
--- a/_word/2020-04-20-Churn-Analysis.docx
+++ b/_word/2020-04-20-Churn-Analysis.docx
@@ -5,9 +5,130 @@
     <w:p>
       <w:pPr>
         <w:pStyle w:val="Heading2"/>
-      </w:pPr>
-      <w:r>
+        <w:rPr>
+          <w:b/>
+          <w:bCs/>
+        </w:rPr>
+      </w:pPr>
+      <w:r>
+        <w:rPr>
+          <w:b/>
+          <w:bCs/>
+          <w:highlight w:val="yellow"/>
+        </w:rPr>
         <w:t>Introduction</w:t>
+      </w:r>
+    </w:p>
+    <w:p>
+      <w:r>
+        <w:t xml:space="preserve">I am sure you have heard the phrase - retention is the key! Indeed, strong retention of users over time is a </w:t>
+      </w:r>
+      <w:r>
+        <w:t>great</w:t>
+      </w:r>
+      <w:r>
+        <w:t xml:space="preserve"> indicator of product-market fit, something all start-ups intend to achieve.</w:t>
+      </w:r>
+    </w:p>
+    <w:p>
+      <w:r>
+        <w:t xml:space="preserve">To </w:t>
+      </w:r>
+      <w:r>
+        <w:t xml:space="preserve">improve </w:t>
+      </w:r>
+      <w:r>
+        <w:t>retention,</w:t>
+      </w:r>
+      <w:r>
+        <w:t xml:space="preserve"> it is imperative to understand leading indicators of churn and then improve the product accordingly</w:t>
+      </w:r>
+      <w:r>
+        <w:t xml:space="preserve">. </w:t>
+      </w:r>
+    </w:p>
+    <w:p>
+      <w:proofErr w:type="gramStart"/>
+      <w:r>
+        <w:t>So</w:t>
+      </w:r>
+      <w:proofErr w:type="gramEnd"/>
+      <w:r>
+        <w:t xml:space="preserve"> in</w:t>
+      </w:r>
+      <w:r>
+        <w:t xml:space="preserve"> this post, we look at a fictious SaaS company’s 3 months data (generated randomly) to understand </w:t>
+      </w:r>
+      <w:r>
+        <w:t>how to do churn analysis.</w:t>
+      </w:r>
+    </w:p>
+    <w:p>
+      <w:pPr>
+        <w:pStyle w:val="Heading2"/>
+        <w:rPr>
+          <w:b/>
+          <w:bCs/>
+        </w:rPr>
+      </w:pPr>
+      <w:r>
+        <w:rPr>
+          <w:b/>
+          <w:bCs/>
+          <w:highlight w:val="yellow"/>
+        </w:rPr>
+        <w:t>Company Details &amp; Data</w:t>
+      </w:r>
+    </w:p>
+    <w:p>
+      <w:proofErr w:type="spellStart"/>
+      <w:r>
+        <w:t>TakeZero</w:t>
+      </w:r>
+      <w:proofErr w:type="spellEnd"/>
+      <w:r>
+        <w:t xml:space="preserve"> is a fictitious SaaS company </w:t>
+      </w:r>
+      <w:r>
+        <w:t>that allows teams to collaborate and build basic no code web and mobile apps</w:t>
+      </w:r>
+      <w:r>
+        <w:t>. We have data points for Q4 2019 i.e. October, November, December.</w:t>
+      </w:r>
+    </w:p>
+    <w:p>
+      <w:r>
+        <w:t xml:space="preserve">File - </w:t>
+      </w:r>
+      <w:hyperlink r:id="rId5" w:history="1">
+        <w:r>
+          <w:rPr>
+            <w:rStyle w:val="Hyperlink"/>
+          </w:rPr>
+          <w:t>https://drive.google.com/file/d/1nSvVEAIh2sEIzTep53OcRjgXhYZyWrbn/view?usp=sharing</w:t>
+        </w:r>
+      </w:hyperlink>
+    </w:p>
+    <w:p>
+      <w:pPr>
+        <w:pStyle w:val="Heading2"/>
+        <w:rPr>
+          <w:b/>
+          <w:bCs/>
+        </w:rPr>
+      </w:pPr>
+      <w:r>
+        <w:rPr>
+          <w:b/>
+          <w:bCs/>
+          <w:highlight w:val="yellow"/>
+        </w:rPr>
+        <w:t>Objective</w:t>
+      </w:r>
+    </w:p>
+    <w:p>
+      <w:r>
+        <w:t>Our objective is to suggest product changes needed to reduce churn.</w:t>
       </w:r>
     </w:p>
     <w:p/>
@@ -20,6 +141,126 @@
     </w:sectPr>
   </w:body>
 </w:document>
+</file>
+
+<file path=word/numbering.xml><?xml version="1.0" encoding="utf-8"?>
+<w:numbering xmlns:wpc="http://schemas.microsoft.com/office/word/2010/wordprocessingCanvas" xmlns:cx="http://schemas.microsoft.com/office/drawing/2014/chartex" xmlns:cx1="http://schemas.microsoft.com/office/drawing/2015/9/8/chartex" xmlns:cx2="http://schemas.microsoft.com/office/drawing/2015/10/21/chartex" xmlns:cx3="http://schemas.microsoft.com/office/drawing/2016/5/9/chartex" xmlns:cx4="http://schemas.microsoft.com/office/drawing/2016/5/10/chartex" xmlns:cx5="http://schemas.microsoft.com/office/drawing/2016/5/11/chartex" xmlns:cx6="http://schemas.microsoft.com/office/drawing/2016/5/12/chartex" xmlns:cx7="http://schemas.microsoft.com/office/drawing/2016/5/13/chartex" xmlns:cx8="http://schemas.microsoft.com/office/drawing/2016/5/14/chartex" xmlns:mc="http://schemas.openxmlformats.org/markup-compatibility/2006" xmlns:aink="http://schemas.microsoft.com/office/drawing/2016/ink" xmlns:am3d="http://schemas.microsoft.com/office/drawing/2017/model3d" xmlns:o="urn:schemas-microsoft-com:office:office" xmlns:r="http://schemas.openxmlformats.org/officeDocument/2006/relationships" xmlns:m="http://schemas.openxmlformats.org/officeDocument/2006/math" xmlns:v="urn:schemas-microsoft-com:vml" xmlns:wp14="http://schemas.microsoft.com/office/word/2010/wordprocessingDrawing" xmlns:wp="http://schemas.openxmlformats.org/drawingml/2006/wordprocessingDrawing" xmlns:w10="urn:schemas-microsoft-com:office:word" xmlns:w="http://schemas.openxmlformats.org/wordprocessingml/2006/main" xmlns:w14="http://schemas.microsoft.com/office/word/2010/wordml" xmlns:w15="http://schemas.microsoft.com/office/word/2012/wordml" xmlns:w16cex="http://schemas.microsoft.com/office/word/2018/wordml/cex" xmlns:w16cid="http://schemas.microsoft.com/office/word/2016/wordml/cid" xmlns:w16="http://schemas.microsoft.com/office/word/2018/wordml" xmlns:w16se="http://schemas.microsoft.com/office/word/2015/wordml/symex" xmlns:wpg="http://schemas.microsoft.com/office/word/2010/wordprocessingGroup" xmlns:wpi="http://schemas.microsoft.com/office/word/2010/wordprocessingInk" xmlns:wne="http://schemas.microsoft.com/office/word/2006/wordml" xmlns:wps="http://schemas.microsoft.com/office/word/2010/wordprocessingShape" mc:Ignorable="w14 w15 w16se w16cid w16 w16cex wp14">
+  <w:abstractNum w:abstractNumId="0" w15:restartNumberingAfterBreak="0">
+    <w:nsid w:val="70011E39"/>
+    <w:multiLevelType w:val="hybridMultilevel"/>
+    <w:tmpl w:val="B3068148"/>
+    <w:lvl w:ilvl="0" w:tplc="C9CE9CF4">
+      <w:numFmt w:val="bullet"/>
+      <w:lvlText w:val="-"/>
+      <w:lvlJc w:val="left"/>
+      <w:pPr>
+        <w:ind w:left="720" w:hanging="360"/>
+      </w:pPr>
+      <w:rPr>
+        <w:rFonts w:ascii="Calibri" w:eastAsiaTheme="minorHAnsi" w:hAnsi="Calibri" w:cs="Calibri" w:hint="default"/>
+      </w:rPr>
+    </w:lvl>
+    <w:lvl w:ilvl="1" w:tplc="40090003" w:tentative="1">
+      <w:start w:val="1"/>
+      <w:numFmt w:val="bullet"/>
+      <w:lvlText w:val="o"/>
+      <w:lvlJc w:val="left"/>
+      <w:pPr>
+        <w:ind w:left="1440" w:hanging="360"/>
+      </w:pPr>
+      <w:rPr>
+        <w:rFonts w:ascii="Courier New" w:hAnsi="Courier New" w:cs="Courier New" w:hint="default"/>
+      </w:rPr>
+    </w:lvl>
+    <w:lvl w:ilvl="2" w:tplc="40090005" w:tentative="1">
+      <w:start w:val="1"/>
+      <w:numFmt w:val="bullet"/>
+      <w:lvlText w:val=""/>
+      <w:lvlJc w:val="left"/>
+      <w:pPr>
+        <w:ind w:left="2160" w:hanging="360"/>
+      </w:pPr>
+      <w:rPr>
+        <w:rFonts w:ascii="Wingdings" w:hAnsi="Wingdings" w:cs="Wingdings" w:hint="default"/>
+      </w:rPr>
+    </w:lvl>
+    <w:lvl w:ilvl="3" w:tplc="40090001" w:tentative="1">
+      <w:start w:val="1"/>
+      <w:numFmt w:val="bullet"/>
+      <w:lvlText w:val=""/>
+      <w:lvlJc w:val="left"/>
+      <w:pPr>
+        <w:ind w:left="2880" w:hanging="360"/>
+      </w:pPr>
+      <w:rPr>
+        <w:rFonts w:ascii="Symbol" w:hAnsi="Symbol" w:cs="Symbol" w:hint="default"/>
+      </w:rPr>
+    </w:lvl>
+    <w:lvl w:ilvl="4" w:tplc="40090003" w:tentative="1">
+      <w:start w:val="1"/>
+      <w:numFmt w:val="bullet"/>
+      <w:lvlText w:val="o"/>
+      <w:lvlJc w:val="left"/>
+      <w:pPr>
+        <w:ind w:left="3600" w:hanging="360"/>
+      </w:pPr>
+      <w:rPr>
+        <w:rFonts w:ascii="Courier New" w:hAnsi="Courier New" w:cs="Courier New" w:hint="default"/>
+      </w:rPr>
+    </w:lvl>
+    <w:lvl w:ilvl="5" w:tplc="40090005" w:tentative="1">
+      <w:start w:val="1"/>
+      <w:numFmt w:val="bullet"/>
+      <w:lvlText w:val=""/>
+      <w:lvlJc w:val="left"/>
+      <w:pPr>
+        <w:ind w:left="4320" w:hanging="360"/>
+      </w:pPr>
+      <w:rPr>
+        <w:rFonts w:ascii="Wingdings" w:hAnsi="Wingdings" w:cs="Wingdings" w:hint="default"/>
+      </w:rPr>
+    </w:lvl>
+    <w:lvl w:ilvl="6" w:tplc="40090001" w:tentative="1">
+      <w:start w:val="1"/>
+      <w:numFmt w:val="bullet"/>
+      <w:lvlText w:val=""/>
+      <w:lvlJc w:val="left"/>
+      <w:pPr>
+        <w:ind w:left="5040" w:hanging="360"/>
+      </w:pPr>
+      <w:rPr>
+        <w:rFonts w:ascii="Symbol" w:hAnsi="Symbol" w:cs="Symbol" w:hint="default"/>
+      </w:rPr>
+    </w:lvl>
+    <w:lvl w:ilvl="7" w:tplc="40090003" w:tentative="1">
+      <w:start w:val="1"/>
+      <w:numFmt w:val="bullet"/>
+      <w:lvlText w:val="o"/>
+      <w:lvlJc w:val="left"/>
+      <w:pPr>
+        <w:ind w:left="5760" w:hanging="360"/>
+      </w:pPr>
+      <w:rPr>
+        <w:rFonts w:ascii="Courier New" w:hAnsi="Courier New" w:cs="Courier New" w:hint="default"/>
+      </w:rPr>
+    </w:lvl>
+    <w:lvl w:ilvl="8" w:tplc="40090005" w:tentative="1">
+      <w:start w:val="1"/>
+      <w:numFmt w:val="bullet"/>
+      <w:lvlText w:val=""/>
+      <w:lvlJc w:val="left"/>
+      <w:pPr>
+        <w:ind w:left="6480" w:hanging="360"/>
+      </w:pPr>
+      <w:rPr>
+        <w:rFonts w:ascii="Wingdings" w:hAnsi="Wingdings" w:cs="Wingdings" w:hint="default"/>
+      </w:rPr>
+    </w:lvl>
+  </w:abstractNum>
+  <w:num w:numId="1">
+    <w:abstractNumId w:val="0"/>
+  </w:num>
+</w:numbering>
 </file>
 
 <file path=word/styles.xml><?xml version="1.0" encoding="utf-8"?>
@@ -513,6 +754,40 @@
       <w:szCs w:val="26"/>
     </w:rPr>
   </w:style>
+  <w:style w:type="paragraph" w:styleId="ListParagraph">
+    <w:name w:val="List Paragraph"/>
+    <w:basedOn w:val="Normal"/>
+    <w:uiPriority w:val="34"/>
+    <w:qFormat/>
+    <w:rsid w:val="00F44FAC"/>
+    <w:pPr>
+      <w:ind w:left="720"/>
+      <w:contextualSpacing/>
+    </w:pPr>
+  </w:style>
+  <w:style w:type="character" w:styleId="Hyperlink">
+    <w:name w:val="Hyperlink"/>
+    <w:basedOn w:val="DefaultParagraphFont"/>
+    <w:uiPriority w:val="99"/>
+    <w:unhideWhenUsed/>
+    <w:rsid w:val="00FC0206"/>
+    <w:rPr>
+      <w:color w:val="0563C1" w:themeColor="hyperlink"/>
+      <w:u w:val="single"/>
+    </w:rPr>
+  </w:style>
+  <w:style w:type="character" w:styleId="UnresolvedMention">
+    <w:name w:val="Unresolved Mention"/>
+    <w:basedOn w:val="DefaultParagraphFont"/>
+    <w:uiPriority w:val="99"/>
+    <w:semiHidden/>
+    <w:unhideWhenUsed/>
+    <w:rsid w:val="00FC0206"/>
+    <w:rPr>
+      <w:color w:val="605E5C"/>
+      <w:shd w:val="clear" w:color="auto" w:fill="E1DFDD"/>
+    </w:rPr>
+  </w:style>
 </w:styles>
 </file>
 

</xml_diff>

<commit_message>
Completing Conceptual Overview section
</commit_message>
<xml_diff>
--- a/_word/2020-04-20-Churn-Analysis.docx
+++ b/_word/2020-04-20-Churn-Analysis.docx
@@ -1,6 +1,6 @@
 
 <file path=word/document.xml><?xml version="1.0" encoding="utf-8"?>
-<w:document xmlns:wpc="http://schemas.microsoft.com/office/word/2010/wordprocessingCanvas" xmlns:cx="http://schemas.microsoft.com/office/drawing/2014/chartex" xmlns:cx1="http://schemas.microsoft.com/office/drawing/2015/9/8/chartex" xmlns:cx2="http://schemas.microsoft.com/office/drawing/2015/10/21/chartex" xmlns:cx3="http://schemas.microsoft.com/office/drawing/2016/5/9/chartex" xmlns:cx4="http://schemas.microsoft.com/office/drawing/2016/5/10/chartex" xmlns:cx5="http://schemas.microsoft.com/office/drawing/2016/5/11/chartex" xmlns:cx6="http://schemas.microsoft.com/office/drawing/2016/5/12/chartex" xmlns:cx7="http://schemas.microsoft.com/office/drawing/2016/5/13/chartex" xmlns:cx8="http://schemas.microsoft.com/office/drawing/2016/5/14/chartex" xmlns:mc="http://schemas.openxmlformats.org/markup-compatibility/2006" xmlns:aink="http://schemas.microsoft.com/office/drawing/2016/ink" xmlns:am3d="http://schemas.microsoft.com/office/drawing/2017/model3d" xmlns:o="urn:schemas-microsoft-com:office:office" xmlns:r="http://schemas.openxmlformats.org/officeDocument/2006/relationships" xmlns:m="http://schemas.openxmlformats.org/officeDocument/2006/math" xmlns:v="urn:schemas-microsoft-com:vml" xmlns:wp14="http://schemas.microsoft.com/office/word/2010/wordprocessingDrawing" xmlns:wp="http://schemas.openxmlformats.org/drawingml/2006/wordprocessingDrawing" xmlns:w10="urn:schemas-microsoft-com:office:word" xmlns:w="http://schemas.openxmlformats.org/wordprocessingml/2006/main" xmlns:w14="http://schemas.microsoft.com/office/word/2010/wordml" xmlns:w15="http://schemas.microsoft.com/office/word/2012/wordml" xmlns:w16cex="http://schemas.microsoft.com/office/word/2018/wordml/cex" xmlns:w16cid="http://schemas.microsoft.com/office/word/2016/wordml/cid" xmlns:w16="http://schemas.microsoft.com/office/word/2018/wordml" xmlns:w16se="http://schemas.microsoft.com/office/word/2015/wordml/symex" xmlns:wpg="http://schemas.microsoft.com/office/word/2010/wordprocessingGroup" xmlns:wpi="http://schemas.microsoft.com/office/word/2010/wordprocessingInk" xmlns:wne="http://schemas.microsoft.com/office/word/2006/wordml" xmlns:wps="http://schemas.microsoft.com/office/word/2010/wordprocessingShape" mc:Ignorable="w14 w15 w16se w16cid w16 w16cex wp14">
+<w:document xmlns:wpc="http://schemas.microsoft.com/office/word/2010/wordprocessingCanvas" xmlns:cx="http://schemas.microsoft.com/office/drawing/2014/chartex" xmlns:cx1="http://schemas.microsoft.com/office/drawing/2015/9/8/chartex" xmlns:cx2="http://schemas.microsoft.com/office/drawing/2015/10/21/chartex" xmlns:cx3="http://schemas.microsoft.com/office/drawing/2016/5/9/chartex" xmlns:cx4="http://schemas.microsoft.com/office/drawing/2016/5/10/chartex" xmlns:cx5="http://schemas.microsoft.com/office/drawing/2016/5/11/chartex" xmlns:cx6="http://schemas.microsoft.com/office/drawing/2016/5/12/chartex" xmlns:cx7="http://schemas.microsoft.com/office/drawing/2016/5/13/chartex" xmlns:cx8="http://schemas.microsoft.com/office/drawing/2016/5/14/chartex" xmlns:mc="http://schemas.openxmlformats.org/markup-compatibility/2006" xmlns:aink="http://schemas.microsoft.com/office/drawing/2016/ink" xmlns:am3d="http://schemas.microsoft.com/office/drawing/2017/model3d" xmlns:o="urn:schemas-microsoft-com:office:office" xmlns:r="http://schemas.openxmlformats.org/officeDocument/2006/relationships" xmlns:m="http://schemas.openxmlformats.org/officeDocument/2006/math" xmlns:v="urn:schemas-microsoft-com:vml" xmlns:wp14="http://schemas.microsoft.com/office/word/2010/wordprocessingDrawing" xmlns:wp="http://schemas.openxmlformats.org/drawingml/2006/wordprocessingDrawing" xmlns:w10="urn:schemas-microsoft-com:office:word" xmlns:w="http://schemas.openxmlformats.org/wordprocessingml/2006/main" xmlns:w14="http://schemas.microsoft.com/office/word/2010/wordml" xmlns:w15="http://schemas.microsoft.com/office/word/2012/wordml" xmlns:w16cid="http://schemas.microsoft.com/office/word/2016/wordml/cid" xmlns:w16se="http://schemas.microsoft.com/office/word/2015/wordml/symex" xmlns:wpg="http://schemas.microsoft.com/office/word/2010/wordprocessingGroup" xmlns:wpi="http://schemas.microsoft.com/office/word/2010/wordprocessingInk" xmlns:wne="http://schemas.microsoft.com/office/word/2006/wordml" xmlns:wps="http://schemas.microsoft.com/office/word/2010/wordprocessingShape" mc:Ignorable="w14 w15 w16se w16cid wp14">
   <w:body>
     <w:p>
       <w:pPr>
@@ -81,19 +81,20 @@
       </w:r>
     </w:p>
     <w:p>
-      <w:proofErr w:type="spellStart"/>
-      <w:r>
-        <w:t>TakeZero</w:t>
-      </w:r>
-      <w:proofErr w:type="spellEnd"/>
-      <w:r>
-        <w:t xml:space="preserve"> is a fictitious SaaS company </w:t>
+      <w:r>
+        <w:t xml:space="preserve">TakeZero is a fictitious SaaS company </w:t>
       </w:r>
       <w:r>
         <w:t>that allows teams to collaborate and build basic no code web and mobile apps</w:t>
       </w:r>
       <w:r>
+        <w:t xml:space="preserve"> through its web app</w:t>
+      </w:r>
+      <w:r>
         <w:t>. We have data points for Q4 2019 i.e. October, November, December.</w:t>
+      </w:r>
+      <w:r>
+        <w:t xml:space="preserve"> Data and description of all the columns can be found here -  </w:t>
       </w:r>
     </w:p>
     <w:p>
@@ -128,8 +129,311 @@
     </w:p>
     <w:p>
       <w:r>
-        <w:t>Our objective is to suggest product changes needed to reduce churn.</w:t>
-      </w:r>
+        <w:t>Our objective is to suggest product changes needed to reduce churn</w:t>
+      </w:r>
+    </w:p>
+    <w:p>
+      <w:pPr>
+        <w:pStyle w:val="Heading2"/>
+        <w:rPr>
+          <w:b/>
+          <w:bCs/>
+        </w:rPr>
+      </w:pPr>
+      <w:r>
+        <w:rPr>
+          <w:b/>
+          <w:bCs/>
+          <w:highlight w:val="yellow"/>
+        </w:rPr>
+        <w:t>Conceptual Overview</w:t>
+      </w:r>
+    </w:p>
+    <w:p>
+      <w:r>
+        <w:t>In subscription businesses retention is the most important metric. Churn is like a hole in the boat, no matter how many customers a start-up acquires, it will not thrive without sticky features that retain users.</w:t>
+      </w:r>
+    </w:p>
+    <w:p>
+      <w:r>
+        <w:t xml:space="preserve">As a Product Manager, it is important to look deeper and analyse big numbers with scrutiny. </w:t>
+      </w:r>
+    </w:p>
+    <w:p>
+      <w:r>
+        <w:t xml:space="preserve">There are two kinds of churn </w:t>
+      </w:r>
+      <w:r>
+        <w:t xml:space="preserve">- </w:t>
+      </w:r>
+    </w:p>
+    <w:p>
+      <w:pPr>
+        <w:pStyle w:val="ListParagraph"/>
+        <w:numPr>
+          <w:ilvl w:val="0"/>
+          <w:numId w:val="2"/>
+        </w:numPr>
+      </w:pPr>
+      <w:r>
+        <w:rPr>
+          <w:b/>
+          <w:bCs/>
+        </w:rPr>
+        <w:t>Customer Churn</w:t>
+      </w:r>
+      <w:r>
+        <w:t xml:space="preserve"> – Defined simply as number of customers churned compared to total number of customers. Focus is on retaining high percentage of customers for a longer period </w:t>
+      </w:r>
+    </w:p>
+    <w:p>
+      <w:pPr>
+        <w:pStyle w:val="ListParagraph"/>
+        <w:numPr>
+          <w:ilvl w:val="0"/>
+          <w:numId w:val="2"/>
+        </w:numPr>
+      </w:pPr>
+      <w:r>
+        <w:rPr>
+          <w:b/>
+          <w:bCs/>
+        </w:rPr>
+        <w:t>Revenue Churn</w:t>
+      </w:r>
+      <w:r>
+        <w:t xml:space="preserve"> – Defined as revenue churned compared to overall revenue. </w:t>
+      </w:r>
+      <w:r>
+        <w:t>It is a measure of lost revenue</w:t>
+      </w:r>
+      <w:r>
+        <w:t>.</w:t>
+      </w:r>
+      <w:r>
+        <w:t xml:space="preserve"> It is critical to understand why this metric is important compared to customer churn. Not all customers are equal so if a start-up is losing high value customers the impact on revenue churn will be much higher than if it is losing low value customers</w:t>
+      </w:r>
+    </w:p>
+    <w:p>
+      <w:r>
+        <w:t>In this post, we will look at the following metrics for TakeZero (our fictitious company) –</w:t>
+      </w:r>
+    </w:p>
+    <w:p>
+      <w:pPr>
+        <w:pStyle w:val="ListParagraph"/>
+        <w:numPr>
+          <w:ilvl w:val="0"/>
+          <w:numId w:val="3"/>
+        </w:numPr>
+      </w:pPr>
+      <w:r>
+        <w:rPr>
+          <w:b/>
+          <w:bCs/>
+        </w:rPr>
+        <w:t>Monthly churn rat</w:t>
+      </w:r>
+      <w:r>
+        <w:t xml:space="preserve">e </w:t>
+      </w:r>
+      <w:r>
+        <w:t>–</w:t>
+      </w:r>
+      <w:r>
+        <w:t xml:space="preserve"> </w:t>
+      </w:r>
+      <w:r>
+        <w:t>This</w:t>
+      </w:r>
+      <w:r>
+        <w:t xml:space="preserve"> is a basic month-on-month</w:t>
+      </w:r>
+      <w:r>
+        <w:t xml:space="preserve"> </w:t>
+      </w:r>
+      <w:r>
+        <w:t xml:space="preserve">(MOM) </w:t>
+      </w:r>
+      <w:r>
+        <w:t xml:space="preserve">customer churn. It is calculated by following formula </w:t>
+      </w:r>
+    </w:p>
+    <w:p>
+      <w:pPr>
+        <w:pStyle w:val="ListParagraph"/>
+        <w:numPr>
+          <w:ilvl w:val="1"/>
+          <w:numId w:val="3"/>
+        </w:numPr>
+      </w:pPr>
+      <w:r>
+        <w:t>Churn rate for a period = Total customers churned in that period / (Avg. number of customers in that period)</w:t>
+      </w:r>
+    </w:p>
+    <w:p>
+      <w:pPr>
+        <w:pStyle w:val="ListParagraph"/>
+        <w:numPr>
+          <w:ilvl w:val="0"/>
+          <w:numId w:val="5"/>
+        </w:numPr>
+      </w:pPr>
+      <w:r>
+        <w:rPr>
+          <w:b/>
+          <w:bCs/>
+        </w:rPr>
+        <w:t xml:space="preserve">Churn rates </w:t>
+      </w:r>
+      <w:r>
+        <w:rPr>
+          <w:b/>
+          <w:bCs/>
+        </w:rPr>
+        <w:t>by customer</w:t>
+      </w:r>
+      <w:r>
+        <w:rPr>
+          <w:b/>
+          <w:bCs/>
+        </w:rPr>
+        <w:t xml:space="preserve"> segmentation</w:t>
+      </w:r>
+      <w:r>
+        <w:t xml:space="preserve"> – Churn rates are reported with some customer segmentation. For instance, </w:t>
+      </w:r>
+      <w:r>
+        <w:t xml:space="preserve">customers from different </w:t>
+      </w:r>
+      <w:r>
+        <w:t>acquisition channel</w:t>
+      </w:r>
+      <w:r>
+        <w:t>s</w:t>
+      </w:r>
+      <w:r>
+        <w:t>, region</w:t>
+      </w:r>
+      <w:r>
+        <w:t xml:space="preserve">, subscription plan lead to different churn rates. </w:t>
+      </w:r>
+      <w:r>
+        <w:t xml:space="preserve">Therefore, </w:t>
+      </w:r>
+      <w:r>
+        <w:t>it is critical to understand what kind of customers have high churn rates</w:t>
+      </w:r>
+    </w:p>
+    <w:p>
+      <w:pPr>
+        <w:pStyle w:val="ListParagraph"/>
+        <w:numPr>
+          <w:ilvl w:val="0"/>
+          <w:numId w:val="5"/>
+        </w:numPr>
+      </w:pPr>
+      <w:r>
+        <w:rPr>
+          <w:b/>
+          <w:bCs/>
+        </w:rPr>
+        <w:t xml:space="preserve">Churn rates by </w:t>
+      </w:r>
+      <w:r>
+        <w:rPr>
+          <w:b/>
+          <w:bCs/>
+        </w:rPr>
+        <w:t xml:space="preserve">customer </w:t>
+      </w:r>
+      <w:r>
+        <w:rPr>
+          <w:b/>
+          <w:bCs/>
+        </w:rPr>
+        <w:t>behaviour</w:t>
+      </w:r>
+      <w:r>
+        <w:t xml:space="preserve"> </w:t>
+      </w:r>
+      <w:r>
+        <w:t>–</w:t>
+      </w:r>
+      <w:r>
+        <w:t xml:space="preserve"> </w:t>
+      </w:r>
+      <w:r>
+        <w:t>A user takes a series of steps after subscribing. It is important to find features which are sticky and drive retention in short term and long term. Drive usage of that feature to other customers as well</w:t>
+      </w:r>
+    </w:p>
+    <w:p>
+      <w:pPr>
+        <w:pStyle w:val="ListParagraph"/>
+        <w:numPr>
+          <w:ilvl w:val="0"/>
+          <w:numId w:val="5"/>
+        </w:numPr>
+      </w:pPr>
+      <w:r>
+        <w:rPr>
+          <w:b/>
+          <w:bCs/>
+        </w:rPr>
+        <w:t xml:space="preserve">Cohort Analysis </w:t>
+      </w:r>
+      <w:r>
+        <w:t>–</w:t>
+      </w:r>
+      <w:r>
+        <w:t xml:space="preserve"> </w:t>
+      </w:r>
+      <w:r>
+        <w:t>Cohorts are group of users sharing a common characteristic such as acquired in same month, acquisition channel etc. Over time as the product is getting improved, one needs to ensure that younger cohorts are showing better retention.</w:t>
+      </w:r>
+      <w:r>
+        <w:t xml:space="preserve"> </w:t>
+      </w:r>
+    </w:p>
+    <w:p>
+      <w:r>
+        <w:rPr>
+          <w:b/>
+          <w:bCs/>
+        </w:rPr>
+        <w:lastRenderedPageBreak/>
+        <w:t xml:space="preserve">Note: </w:t>
+      </w:r>
+      <w:r>
+        <w:t>This post will focus on analysing customer chur</w:t>
+      </w:r>
+      <w:r>
+        <w:t>n and not revenue churn (we will do that in another post)</w:t>
+      </w:r>
+    </w:p>
+    <w:p>
+      <w:pPr>
+        <w:rPr>
+          <w:b/>
+          <w:bCs/>
+        </w:rPr>
+      </w:pPr>
+    </w:p>
+    <w:p>
+      <w:pPr>
+        <w:rPr>
+          <w:b/>
+          <w:bCs/>
+        </w:rPr>
+      </w:pPr>
+    </w:p>
+    <w:p>
+      <w:pPr>
+        <w:rPr>
+          <w:b/>
+          <w:bCs/>
+        </w:rPr>
+      </w:pPr>
     </w:p>
     <w:p/>
     <w:p/>
@@ -144,8 +448,436 @@
 </file>
 
 <file path=word/numbering.xml><?xml version="1.0" encoding="utf-8"?>
-<w:numbering xmlns:wpc="http://schemas.microsoft.com/office/word/2010/wordprocessingCanvas" xmlns:cx="http://schemas.microsoft.com/office/drawing/2014/chartex" xmlns:cx1="http://schemas.microsoft.com/office/drawing/2015/9/8/chartex" xmlns:cx2="http://schemas.microsoft.com/office/drawing/2015/10/21/chartex" xmlns:cx3="http://schemas.microsoft.com/office/drawing/2016/5/9/chartex" xmlns:cx4="http://schemas.microsoft.com/office/drawing/2016/5/10/chartex" xmlns:cx5="http://schemas.microsoft.com/office/drawing/2016/5/11/chartex" xmlns:cx6="http://schemas.microsoft.com/office/drawing/2016/5/12/chartex" xmlns:cx7="http://schemas.microsoft.com/office/drawing/2016/5/13/chartex" xmlns:cx8="http://schemas.microsoft.com/office/drawing/2016/5/14/chartex" xmlns:mc="http://schemas.openxmlformats.org/markup-compatibility/2006" xmlns:aink="http://schemas.microsoft.com/office/drawing/2016/ink" xmlns:am3d="http://schemas.microsoft.com/office/drawing/2017/model3d" xmlns:o="urn:schemas-microsoft-com:office:office" xmlns:r="http://schemas.openxmlformats.org/officeDocument/2006/relationships" xmlns:m="http://schemas.openxmlformats.org/officeDocument/2006/math" xmlns:v="urn:schemas-microsoft-com:vml" xmlns:wp14="http://schemas.microsoft.com/office/word/2010/wordprocessingDrawing" xmlns:wp="http://schemas.openxmlformats.org/drawingml/2006/wordprocessingDrawing" xmlns:w10="urn:schemas-microsoft-com:office:word" xmlns:w="http://schemas.openxmlformats.org/wordprocessingml/2006/main" xmlns:w14="http://schemas.microsoft.com/office/word/2010/wordml" xmlns:w15="http://schemas.microsoft.com/office/word/2012/wordml" xmlns:w16cex="http://schemas.microsoft.com/office/word/2018/wordml/cex" xmlns:w16cid="http://schemas.microsoft.com/office/word/2016/wordml/cid" xmlns:w16="http://schemas.microsoft.com/office/word/2018/wordml" xmlns:w16se="http://schemas.microsoft.com/office/word/2015/wordml/symex" xmlns:wpg="http://schemas.microsoft.com/office/word/2010/wordprocessingGroup" xmlns:wpi="http://schemas.microsoft.com/office/word/2010/wordprocessingInk" xmlns:wne="http://schemas.microsoft.com/office/word/2006/wordml" xmlns:wps="http://schemas.microsoft.com/office/word/2010/wordprocessingShape" mc:Ignorable="w14 w15 w16se w16cid w16 w16cex wp14">
+<w:numbering xmlns:wpc="http://schemas.microsoft.com/office/word/2010/wordprocessingCanvas" xmlns:cx="http://schemas.microsoft.com/office/drawing/2014/chartex" xmlns:cx1="http://schemas.microsoft.com/office/drawing/2015/9/8/chartex" xmlns:cx2="http://schemas.microsoft.com/office/drawing/2015/10/21/chartex" xmlns:cx3="http://schemas.microsoft.com/office/drawing/2016/5/9/chartex" xmlns:cx4="http://schemas.microsoft.com/office/drawing/2016/5/10/chartex" xmlns:cx5="http://schemas.microsoft.com/office/drawing/2016/5/11/chartex" xmlns:cx6="http://schemas.microsoft.com/office/drawing/2016/5/12/chartex" xmlns:cx7="http://schemas.microsoft.com/office/drawing/2016/5/13/chartex" xmlns:cx8="http://schemas.microsoft.com/office/drawing/2016/5/14/chartex" xmlns:mc="http://schemas.openxmlformats.org/markup-compatibility/2006" xmlns:aink="http://schemas.microsoft.com/office/drawing/2016/ink" xmlns:am3d="http://schemas.microsoft.com/office/drawing/2017/model3d" xmlns:o="urn:schemas-microsoft-com:office:office" xmlns:r="http://schemas.openxmlformats.org/officeDocument/2006/relationships" xmlns:m="http://schemas.openxmlformats.org/officeDocument/2006/math" xmlns:v="urn:schemas-microsoft-com:vml" xmlns:wp14="http://schemas.microsoft.com/office/word/2010/wordprocessingDrawing" xmlns:wp="http://schemas.openxmlformats.org/drawingml/2006/wordprocessingDrawing" xmlns:w10="urn:schemas-microsoft-com:office:word" xmlns:w="http://schemas.openxmlformats.org/wordprocessingml/2006/main" xmlns:w14="http://schemas.microsoft.com/office/word/2010/wordml" xmlns:w15="http://schemas.microsoft.com/office/word/2012/wordml" xmlns:w16cid="http://schemas.microsoft.com/office/word/2016/wordml/cid" xmlns:w16se="http://schemas.microsoft.com/office/word/2015/wordml/symex" xmlns:wpg="http://schemas.microsoft.com/office/word/2010/wordprocessingGroup" xmlns:wpi="http://schemas.microsoft.com/office/word/2010/wordprocessingInk" xmlns:wne="http://schemas.microsoft.com/office/word/2006/wordml" xmlns:wps="http://schemas.microsoft.com/office/word/2010/wordprocessingShape" mc:Ignorable="w14 w15 w16se w16cid wp14">
   <w:abstractNum w:abstractNumId="0" w15:restartNumberingAfterBreak="0">
+    <w:nsid w:val="0AA91800"/>
+    <w:multiLevelType w:val="hybridMultilevel"/>
+    <w:tmpl w:val="A2B2215A"/>
+    <w:lvl w:ilvl="0" w:tplc="40090001">
+      <w:start w:val="1"/>
+      <w:numFmt w:val="bullet"/>
+      <w:lvlText w:val=""/>
+      <w:lvlJc w:val="left"/>
+      <w:pPr>
+        <w:ind w:left="720" w:hanging="360"/>
+      </w:pPr>
+      <w:rPr>
+        <w:rFonts w:ascii="Symbol" w:hAnsi="Symbol" w:cs="Symbol" w:hint="default"/>
+      </w:rPr>
+    </w:lvl>
+    <w:lvl w:ilvl="1" w:tplc="40090003" w:tentative="1">
+      <w:start w:val="1"/>
+      <w:numFmt w:val="bullet"/>
+      <w:lvlText w:val="o"/>
+      <w:lvlJc w:val="left"/>
+      <w:pPr>
+        <w:ind w:left="1440" w:hanging="360"/>
+      </w:pPr>
+      <w:rPr>
+        <w:rFonts w:ascii="Courier New" w:hAnsi="Courier New" w:cs="Courier New" w:hint="default"/>
+      </w:rPr>
+    </w:lvl>
+    <w:lvl w:ilvl="2" w:tplc="40090005" w:tentative="1">
+      <w:start w:val="1"/>
+      <w:numFmt w:val="bullet"/>
+      <w:lvlText w:val=""/>
+      <w:lvlJc w:val="left"/>
+      <w:pPr>
+        <w:ind w:left="2160" w:hanging="360"/>
+      </w:pPr>
+      <w:rPr>
+        <w:rFonts w:ascii="Wingdings" w:hAnsi="Wingdings" w:cs="Wingdings" w:hint="default"/>
+      </w:rPr>
+    </w:lvl>
+    <w:lvl w:ilvl="3" w:tplc="40090001" w:tentative="1">
+      <w:start w:val="1"/>
+      <w:numFmt w:val="bullet"/>
+      <w:lvlText w:val=""/>
+      <w:lvlJc w:val="left"/>
+      <w:pPr>
+        <w:ind w:left="2880" w:hanging="360"/>
+      </w:pPr>
+      <w:rPr>
+        <w:rFonts w:ascii="Symbol" w:hAnsi="Symbol" w:cs="Symbol" w:hint="default"/>
+      </w:rPr>
+    </w:lvl>
+    <w:lvl w:ilvl="4" w:tplc="40090003" w:tentative="1">
+      <w:start w:val="1"/>
+      <w:numFmt w:val="bullet"/>
+      <w:lvlText w:val="o"/>
+      <w:lvlJc w:val="left"/>
+      <w:pPr>
+        <w:ind w:left="3600" w:hanging="360"/>
+      </w:pPr>
+      <w:rPr>
+        <w:rFonts w:ascii="Courier New" w:hAnsi="Courier New" w:cs="Courier New" w:hint="default"/>
+      </w:rPr>
+    </w:lvl>
+    <w:lvl w:ilvl="5" w:tplc="40090005" w:tentative="1">
+      <w:start w:val="1"/>
+      <w:numFmt w:val="bullet"/>
+      <w:lvlText w:val=""/>
+      <w:lvlJc w:val="left"/>
+      <w:pPr>
+        <w:ind w:left="4320" w:hanging="360"/>
+      </w:pPr>
+      <w:rPr>
+        <w:rFonts w:ascii="Wingdings" w:hAnsi="Wingdings" w:cs="Wingdings" w:hint="default"/>
+      </w:rPr>
+    </w:lvl>
+    <w:lvl w:ilvl="6" w:tplc="40090001" w:tentative="1">
+      <w:start w:val="1"/>
+      <w:numFmt w:val="bullet"/>
+      <w:lvlText w:val=""/>
+      <w:lvlJc w:val="left"/>
+      <w:pPr>
+        <w:ind w:left="5040" w:hanging="360"/>
+      </w:pPr>
+      <w:rPr>
+        <w:rFonts w:ascii="Symbol" w:hAnsi="Symbol" w:cs="Symbol" w:hint="default"/>
+      </w:rPr>
+    </w:lvl>
+    <w:lvl w:ilvl="7" w:tplc="40090003" w:tentative="1">
+      <w:start w:val="1"/>
+      <w:numFmt w:val="bullet"/>
+      <w:lvlText w:val="o"/>
+      <w:lvlJc w:val="left"/>
+      <w:pPr>
+        <w:ind w:left="5760" w:hanging="360"/>
+      </w:pPr>
+      <w:rPr>
+        <w:rFonts w:ascii="Courier New" w:hAnsi="Courier New" w:cs="Courier New" w:hint="default"/>
+      </w:rPr>
+    </w:lvl>
+    <w:lvl w:ilvl="8" w:tplc="40090005" w:tentative="1">
+      <w:start w:val="1"/>
+      <w:numFmt w:val="bullet"/>
+      <w:lvlText w:val=""/>
+      <w:lvlJc w:val="left"/>
+      <w:pPr>
+        <w:ind w:left="6480" w:hanging="360"/>
+      </w:pPr>
+      <w:rPr>
+        <w:rFonts w:ascii="Wingdings" w:hAnsi="Wingdings" w:cs="Wingdings" w:hint="default"/>
+      </w:rPr>
+    </w:lvl>
+  </w:abstractNum>
+  <w:abstractNum w:abstractNumId="1" w15:restartNumberingAfterBreak="0">
+    <w:nsid w:val="24104538"/>
+    <w:multiLevelType w:val="hybridMultilevel"/>
+    <w:tmpl w:val="FD987636"/>
+    <w:lvl w:ilvl="0" w:tplc="40090011">
+      <w:start w:val="1"/>
+      <w:numFmt w:val="decimal"/>
+      <w:lvlText w:val="%1)"/>
+      <w:lvlJc w:val="left"/>
+      <w:pPr>
+        <w:ind w:left="720" w:hanging="360"/>
+      </w:pPr>
+      <w:rPr>
+        <w:rFonts w:hint="default"/>
+      </w:rPr>
+    </w:lvl>
+    <w:lvl w:ilvl="1" w:tplc="40090019" w:tentative="1">
+      <w:start w:val="1"/>
+      <w:numFmt w:val="lowerLetter"/>
+      <w:lvlText w:val="%2."/>
+      <w:lvlJc w:val="left"/>
+      <w:pPr>
+        <w:ind w:left="1440" w:hanging="360"/>
+      </w:pPr>
+    </w:lvl>
+    <w:lvl w:ilvl="2" w:tplc="4009001B" w:tentative="1">
+      <w:start w:val="1"/>
+      <w:numFmt w:val="lowerRoman"/>
+      <w:lvlText w:val="%3."/>
+      <w:lvlJc w:val="right"/>
+      <w:pPr>
+        <w:ind w:left="2160" w:hanging="180"/>
+      </w:pPr>
+    </w:lvl>
+    <w:lvl w:ilvl="3" w:tplc="4009000F" w:tentative="1">
+      <w:start w:val="1"/>
+      <w:numFmt w:val="decimal"/>
+      <w:lvlText w:val="%4."/>
+      <w:lvlJc w:val="left"/>
+      <w:pPr>
+        <w:ind w:left="2880" w:hanging="360"/>
+      </w:pPr>
+    </w:lvl>
+    <w:lvl w:ilvl="4" w:tplc="40090019" w:tentative="1">
+      <w:start w:val="1"/>
+      <w:numFmt w:val="lowerLetter"/>
+      <w:lvlText w:val="%5."/>
+      <w:lvlJc w:val="left"/>
+      <w:pPr>
+        <w:ind w:left="3600" w:hanging="360"/>
+      </w:pPr>
+    </w:lvl>
+    <w:lvl w:ilvl="5" w:tplc="4009001B" w:tentative="1">
+      <w:start w:val="1"/>
+      <w:numFmt w:val="lowerRoman"/>
+      <w:lvlText w:val="%6."/>
+      <w:lvlJc w:val="right"/>
+      <w:pPr>
+        <w:ind w:left="4320" w:hanging="180"/>
+      </w:pPr>
+    </w:lvl>
+    <w:lvl w:ilvl="6" w:tplc="4009000F" w:tentative="1">
+      <w:start w:val="1"/>
+      <w:numFmt w:val="decimal"/>
+      <w:lvlText w:val="%7."/>
+      <w:lvlJc w:val="left"/>
+      <w:pPr>
+        <w:ind w:left="5040" w:hanging="360"/>
+      </w:pPr>
+    </w:lvl>
+    <w:lvl w:ilvl="7" w:tplc="40090019" w:tentative="1">
+      <w:start w:val="1"/>
+      <w:numFmt w:val="lowerLetter"/>
+      <w:lvlText w:val="%8."/>
+      <w:lvlJc w:val="left"/>
+      <w:pPr>
+        <w:ind w:left="5760" w:hanging="360"/>
+      </w:pPr>
+    </w:lvl>
+    <w:lvl w:ilvl="8" w:tplc="4009001B" w:tentative="1">
+      <w:start w:val="1"/>
+      <w:numFmt w:val="lowerRoman"/>
+      <w:lvlText w:val="%9."/>
+      <w:lvlJc w:val="right"/>
+      <w:pPr>
+        <w:ind w:left="6480" w:hanging="180"/>
+      </w:pPr>
+    </w:lvl>
+  </w:abstractNum>
+  <w:abstractNum w:abstractNumId="2" w15:restartNumberingAfterBreak="0">
+    <w:nsid w:val="688B5CE9"/>
+    <w:multiLevelType w:val="hybridMultilevel"/>
+    <w:tmpl w:val="35322116"/>
+    <w:lvl w:ilvl="0" w:tplc="95CACE06">
+      <w:start w:val="1"/>
+      <w:numFmt w:val="bullet"/>
+      <w:lvlText w:val="-"/>
+      <w:lvlJc w:val="left"/>
+      <w:pPr>
+        <w:ind w:left="720" w:hanging="360"/>
+      </w:pPr>
+      <w:rPr>
+        <w:rFonts w:ascii="Calibri" w:eastAsiaTheme="minorHAnsi" w:hAnsi="Calibri" w:cs="Calibri" w:hint="default"/>
+      </w:rPr>
+    </w:lvl>
+    <w:lvl w:ilvl="1" w:tplc="40090003" w:tentative="1">
+      <w:start w:val="1"/>
+      <w:numFmt w:val="bullet"/>
+      <w:lvlText w:val="o"/>
+      <w:lvlJc w:val="left"/>
+      <w:pPr>
+        <w:ind w:left="1440" w:hanging="360"/>
+      </w:pPr>
+      <w:rPr>
+        <w:rFonts w:ascii="Courier New" w:hAnsi="Courier New" w:cs="Courier New" w:hint="default"/>
+      </w:rPr>
+    </w:lvl>
+    <w:lvl w:ilvl="2" w:tplc="40090005" w:tentative="1">
+      <w:start w:val="1"/>
+      <w:numFmt w:val="bullet"/>
+      <w:lvlText w:val=""/>
+      <w:lvlJc w:val="left"/>
+      <w:pPr>
+        <w:ind w:left="2160" w:hanging="360"/>
+      </w:pPr>
+      <w:rPr>
+        <w:rFonts w:ascii="Wingdings" w:hAnsi="Wingdings" w:cs="Wingdings" w:hint="default"/>
+      </w:rPr>
+    </w:lvl>
+    <w:lvl w:ilvl="3" w:tplc="40090001" w:tentative="1">
+      <w:start w:val="1"/>
+      <w:numFmt w:val="bullet"/>
+      <w:lvlText w:val=""/>
+      <w:lvlJc w:val="left"/>
+      <w:pPr>
+        <w:ind w:left="2880" w:hanging="360"/>
+      </w:pPr>
+      <w:rPr>
+        <w:rFonts w:ascii="Symbol" w:hAnsi="Symbol" w:cs="Symbol" w:hint="default"/>
+      </w:rPr>
+    </w:lvl>
+    <w:lvl w:ilvl="4" w:tplc="40090003" w:tentative="1">
+      <w:start w:val="1"/>
+      <w:numFmt w:val="bullet"/>
+      <w:lvlText w:val="o"/>
+      <w:lvlJc w:val="left"/>
+      <w:pPr>
+        <w:ind w:left="3600" w:hanging="360"/>
+      </w:pPr>
+      <w:rPr>
+        <w:rFonts w:ascii="Courier New" w:hAnsi="Courier New" w:cs="Courier New" w:hint="default"/>
+      </w:rPr>
+    </w:lvl>
+    <w:lvl w:ilvl="5" w:tplc="40090005" w:tentative="1">
+      <w:start w:val="1"/>
+      <w:numFmt w:val="bullet"/>
+      <w:lvlText w:val=""/>
+      <w:lvlJc w:val="left"/>
+      <w:pPr>
+        <w:ind w:left="4320" w:hanging="360"/>
+      </w:pPr>
+      <w:rPr>
+        <w:rFonts w:ascii="Wingdings" w:hAnsi="Wingdings" w:cs="Wingdings" w:hint="default"/>
+      </w:rPr>
+    </w:lvl>
+    <w:lvl w:ilvl="6" w:tplc="40090001" w:tentative="1">
+      <w:start w:val="1"/>
+      <w:numFmt w:val="bullet"/>
+      <w:lvlText w:val=""/>
+      <w:lvlJc w:val="left"/>
+      <w:pPr>
+        <w:ind w:left="5040" w:hanging="360"/>
+      </w:pPr>
+      <w:rPr>
+        <w:rFonts w:ascii="Symbol" w:hAnsi="Symbol" w:cs="Symbol" w:hint="default"/>
+      </w:rPr>
+    </w:lvl>
+    <w:lvl w:ilvl="7" w:tplc="40090003" w:tentative="1">
+      <w:start w:val="1"/>
+      <w:numFmt w:val="bullet"/>
+      <w:lvlText w:val="o"/>
+      <w:lvlJc w:val="left"/>
+      <w:pPr>
+        <w:ind w:left="5760" w:hanging="360"/>
+      </w:pPr>
+      <w:rPr>
+        <w:rFonts w:ascii="Courier New" w:hAnsi="Courier New" w:cs="Courier New" w:hint="default"/>
+      </w:rPr>
+    </w:lvl>
+    <w:lvl w:ilvl="8" w:tplc="40090005" w:tentative="1">
+      <w:start w:val="1"/>
+      <w:numFmt w:val="bullet"/>
+      <w:lvlText w:val=""/>
+      <w:lvlJc w:val="left"/>
+      <w:pPr>
+        <w:ind w:left="6480" w:hanging="360"/>
+      </w:pPr>
+      <w:rPr>
+        <w:rFonts w:ascii="Wingdings" w:hAnsi="Wingdings" w:cs="Wingdings" w:hint="default"/>
+      </w:rPr>
+    </w:lvl>
+  </w:abstractNum>
+  <w:abstractNum w:abstractNumId="3" w15:restartNumberingAfterBreak="0">
+    <w:nsid w:val="6B020C25"/>
+    <w:multiLevelType w:val="hybridMultilevel"/>
+    <w:tmpl w:val="8B8281F6"/>
+    <w:lvl w:ilvl="0" w:tplc="40090001">
+      <w:start w:val="1"/>
+      <w:numFmt w:val="bullet"/>
+      <w:lvlText w:val=""/>
+      <w:lvlJc w:val="left"/>
+      <w:pPr>
+        <w:ind w:left="720" w:hanging="360"/>
+      </w:pPr>
+      <w:rPr>
+        <w:rFonts w:ascii="Symbol" w:hAnsi="Symbol" w:cs="Symbol" w:hint="default"/>
+      </w:rPr>
+    </w:lvl>
+    <w:lvl w:ilvl="1" w:tplc="40090003">
+      <w:start w:val="1"/>
+      <w:numFmt w:val="bullet"/>
+      <w:lvlText w:val="o"/>
+      <w:lvlJc w:val="left"/>
+      <w:pPr>
+        <w:ind w:left="1440" w:hanging="360"/>
+      </w:pPr>
+      <w:rPr>
+        <w:rFonts w:ascii="Courier New" w:hAnsi="Courier New" w:cs="Courier New" w:hint="default"/>
+      </w:rPr>
+    </w:lvl>
+    <w:lvl w:ilvl="2" w:tplc="40090005" w:tentative="1">
+      <w:start w:val="1"/>
+      <w:numFmt w:val="bullet"/>
+      <w:lvlText w:val=""/>
+      <w:lvlJc w:val="left"/>
+      <w:pPr>
+        <w:ind w:left="2160" w:hanging="360"/>
+      </w:pPr>
+      <w:rPr>
+        <w:rFonts w:ascii="Wingdings" w:hAnsi="Wingdings" w:cs="Wingdings" w:hint="default"/>
+      </w:rPr>
+    </w:lvl>
+    <w:lvl w:ilvl="3" w:tplc="40090001" w:tentative="1">
+      <w:start w:val="1"/>
+      <w:numFmt w:val="bullet"/>
+      <w:lvlText w:val=""/>
+      <w:lvlJc w:val="left"/>
+      <w:pPr>
+        <w:ind w:left="2880" w:hanging="360"/>
+      </w:pPr>
+      <w:rPr>
+        <w:rFonts w:ascii="Symbol" w:hAnsi="Symbol" w:cs="Symbol" w:hint="default"/>
+      </w:rPr>
+    </w:lvl>
+    <w:lvl w:ilvl="4" w:tplc="40090003" w:tentative="1">
+      <w:start w:val="1"/>
+      <w:numFmt w:val="bullet"/>
+      <w:lvlText w:val="o"/>
+      <w:lvlJc w:val="left"/>
+      <w:pPr>
+        <w:ind w:left="3600" w:hanging="360"/>
+      </w:pPr>
+      <w:rPr>
+        <w:rFonts w:ascii="Courier New" w:hAnsi="Courier New" w:cs="Courier New" w:hint="default"/>
+      </w:rPr>
+    </w:lvl>
+    <w:lvl w:ilvl="5" w:tplc="40090005" w:tentative="1">
+      <w:start w:val="1"/>
+      <w:numFmt w:val="bullet"/>
+      <w:lvlText w:val=""/>
+      <w:lvlJc w:val="left"/>
+      <w:pPr>
+        <w:ind w:left="4320" w:hanging="360"/>
+      </w:pPr>
+      <w:rPr>
+        <w:rFonts w:ascii="Wingdings" w:hAnsi="Wingdings" w:cs="Wingdings" w:hint="default"/>
+      </w:rPr>
+    </w:lvl>
+    <w:lvl w:ilvl="6" w:tplc="40090001" w:tentative="1">
+      <w:start w:val="1"/>
+      <w:numFmt w:val="bullet"/>
+      <w:lvlText w:val=""/>
+      <w:lvlJc w:val="left"/>
+      <w:pPr>
+        <w:ind w:left="5040" w:hanging="360"/>
+      </w:pPr>
+      <w:rPr>
+        <w:rFonts w:ascii="Symbol" w:hAnsi="Symbol" w:cs="Symbol" w:hint="default"/>
+      </w:rPr>
+    </w:lvl>
+    <w:lvl w:ilvl="7" w:tplc="40090003" w:tentative="1">
+      <w:start w:val="1"/>
+      <w:numFmt w:val="bullet"/>
+      <w:lvlText w:val="o"/>
+      <w:lvlJc w:val="left"/>
+      <w:pPr>
+        <w:ind w:left="5760" w:hanging="360"/>
+      </w:pPr>
+      <w:rPr>
+        <w:rFonts w:ascii="Courier New" w:hAnsi="Courier New" w:cs="Courier New" w:hint="default"/>
+      </w:rPr>
+    </w:lvl>
+    <w:lvl w:ilvl="8" w:tplc="40090005" w:tentative="1">
+      <w:start w:val="1"/>
+      <w:numFmt w:val="bullet"/>
+      <w:lvlText w:val=""/>
+      <w:lvlJc w:val="left"/>
+      <w:pPr>
+        <w:ind w:left="6480" w:hanging="360"/>
+      </w:pPr>
+      <w:rPr>
+        <w:rFonts w:ascii="Wingdings" w:hAnsi="Wingdings" w:cs="Wingdings" w:hint="default"/>
+      </w:rPr>
+    </w:lvl>
+  </w:abstractNum>
+  <w:abstractNum w:abstractNumId="4" w15:restartNumberingAfterBreak="0">
     <w:nsid w:val="70011E39"/>
     <w:multiLevelType w:val="hybridMultilevel"/>
     <w:tmpl w:val="B3068148"/>
@@ -258,13 +990,25 @@
     </w:lvl>
   </w:abstractNum>
   <w:num w:numId="1">
+    <w:abstractNumId w:val="4"/>
+  </w:num>
+  <w:num w:numId="2">
+    <w:abstractNumId w:val="1"/>
+  </w:num>
+  <w:num w:numId="3">
+    <w:abstractNumId w:val="3"/>
+  </w:num>
+  <w:num w:numId="4">
+    <w:abstractNumId w:val="2"/>
+  </w:num>
+  <w:num w:numId="5">
     <w:abstractNumId w:val="0"/>
   </w:num>
 </w:numbering>
 </file>
 
 <file path=word/styles.xml><?xml version="1.0" encoding="utf-8"?>
-<w:styles xmlns:mc="http://schemas.openxmlformats.org/markup-compatibility/2006" xmlns:r="http://schemas.openxmlformats.org/officeDocument/2006/relationships" xmlns:w="http://schemas.openxmlformats.org/wordprocessingml/2006/main" xmlns:w14="http://schemas.microsoft.com/office/word/2010/wordml" xmlns:w15="http://schemas.microsoft.com/office/word/2012/wordml" xmlns:w16cex="http://schemas.microsoft.com/office/word/2018/wordml/cex" xmlns:w16cid="http://schemas.microsoft.com/office/word/2016/wordml/cid" xmlns:w16="http://schemas.microsoft.com/office/word/2018/wordml" xmlns:w16se="http://schemas.microsoft.com/office/word/2015/wordml/symex" mc:Ignorable="w14 w15 w16se w16cid w16 w16cex">
+<w:styles xmlns:mc="http://schemas.openxmlformats.org/markup-compatibility/2006" xmlns:r="http://schemas.openxmlformats.org/officeDocument/2006/relationships" xmlns:w="http://schemas.openxmlformats.org/wordprocessingml/2006/main" xmlns:w14="http://schemas.microsoft.com/office/word/2010/wordml" xmlns:w15="http://schemas.microsoft.com/office/word/2012/wordml" xmlns:w16cid="http://schemas.microsoft.com/office/word/2016/wordml/cid" xmlns:w16se="http://schemas.microsoft.com/office/word/2015/wordml/symex" mc:Ignorable="w14 w15 w16se w16cid">
   <w:docDefaults>
     <w:rPrDefault>
       <w:rPr>

</xml_diff>

<commit_message>
Updated excel file links
</commit_message>
<xml_diff>
--- a/_word/2020-04-20-Churn-Analysis.docx
+++ b/_word/2020-04-20-Churn-Analysis.docx
@@ -81,8 +81,13 @@
       </w:r>
     </w:p>
     <w:p>
-      <w:r>
-        <w:t xml:space="preserve">TakeZero is a fictitious SaaS company </w:t>
+      <w:proofErr w:type="spellStart"/>
+      <w:r>
+        <w:t>TakeZero</w:t>
+      </w:r>
+      <w:proofErr w:type="spellEnd"/>
+      <w:r>
+        <w:t xml:space="preserve"> is a fictitious SaaS company </w:t>
       </w:r>
       <w:r>
         <w:t>that allows teams to collaborate and build basic no code web and mobile apps</w:t>
@@ -106,7 +111,7 @@
           <w:rPr>
             <w:rStyle w:val="Hyperlink"/>
           </w:rPr>
-          <w:t>https://drive.google.com/file/d/1nSvVEAIh2sEIzTep53OcRjgXhYZyWrbn/view?usp=sharing</w:t>
+          <w:t>https://drive.google.com/file/d/1okQlxFfRKLR8Sakk0QjNtqA8frGCqZH2/view?usp=sharing</w:t>
         </w:r>
       </w:hyperlink>
     </w:p>
@@ -216,7 +221,15 @@
     </w:p>
     <w:p>
       <w:r>
-        <w:t>In this post, we will look at the following metrics for TakeZero (our fictitious company) –</w:t>
+        <w:t xml:space="preserve">In this post, we will look at the following metrics for </w:t>
+      </w:r>
+      <w:proofErr w:type="spellStart"/>
+      <w:r>
+        <w:t>TakeZero</w:t>
+      </w:r>
+      <w:proofErr w:type="spellEnd"/>
+      <w:r>
+        <w:t xml:space="preserve"> (our fictitious company) –</w:t>
       </w:r>
     </w:p>
     <w:p>
@@ -1532,6 +1545,18 @@
       <w:shd w:val="clear" w:color="auto" w:fill="E1DFDD"/>
     </w:rPr>
   </w:style>
+  <w:style w:type="character" w:styleId="FollowedHyperlink">
+    <w:name w:val="FollowedHyperlink"/>
+    <w:basedOn w:val="DefaultParagraphFont"/>
+    <w:uiPriority w:val="99"/>
+    <w:semiHidden/>
+    <w:unhideWhenUsed/>
+    <w:rsid w:val="00F43F75"/>
+    <w:rPr>
+      <w:color w:val="954F72" w:themeColor="followedHyperlink"/>
+      <w:u w:val="single"/>
+    </w:rPr>
+  </w:style>
 </w:styles>
 </file>
 

</xml_diff>

<commit_message>
Adding customer churn prediction section
</commit_message>
<xml_diff>
--- a/_word/2020-04-20-Churn-Analysis.docx
+++ b/_word/2020-04-20-Churn-Analysis.docx
@@ -48,11 +48,9 @@
       </w:r>
     </w:p>
     <w:p>
-      <w:proofErr w:type="gramStart"/>
       <w:r>
         <w:t>So</w:t>
       </w:r>
-      <w:proofErr w:type="gramEnd"/>
       <w:r>
         <w:t xml:space="preserve"> in</w:t>
       </w:r>
@@ -81,13 +79,8 @@
       </w:r>
     </w:p>
     <w:p>
-      <w:proofErr w:type="spellStart"/>
-      <w:r>
-        <w:t>TakeZero</w:t>
-      </w:r>
-      <w:proofErr w:type="spellEnd"/>
-      <w:r>
-        <w:t xml:space="preserve"> is a fictitious SaaS company </w:t>
+      <w:r>
+        <w:t xml:space="preserve">TakeZero is a fictitious SaaS company </w:t>
       </w:r>
       <w:r>
         <w:t>that allows teams to collaborate and build basic no code web and mobile apps</w:t>
@@ -221,15 +214,7 @@
     </w:p>
     <w:p>
       <w:r>
-        <w:t xml:space="preserve">In this post, we will look at the following metrics for </w:t>
-      </w:r>
-      <w:proofErr w:type="spellStart"/>
-      <w:r>
-        <w:t>TakeZero</w:t>
-      </w:r>
-      <w:proofErr w:type="spellEnd"/>
-      <w:r>
-        <w:t xml:space="preserve"> (our fictitious company) –</w:t>
+        <w:t>In this post, we will look at the following metrics for TakeZero (our fictitious company) –</w:t>
       </w:r>
     </w:p>
     <w:p>
@@ -402,19 +387,47 @@
         <w:t xml:space="preserve"> </w:t>
       </w:r>
       <w:r>
-        <w:t>Cohorts are group of users sharing a common characteristic such as acquired in same month, acquisition channel etc. Over time as the product is getting improved, one needs to ensure that younger cohorts are showing better retention.</w:t>
+        <w:t>Cohorts are group of users sharing a common characteristic such as acquired in same month, acquisition channel etc. Over time as the product is getting improved, one needs to ensure that younger cohorts are showing better retention</w:t>
+      </w:r>
+    </w:p>
+    <w:p>
+      <w:pPr>
+        <w:pStyle w:val="ListParagraph"/>
+        <w:numPr>
+          <w:ilvl w:val="0"/>
+          <w:numId w:val="5"/>
+        </w:numPr>
+      </w:pPr>
+      <w:r>
+        <w:rPr>
+          <w:b/>
+          <w:bCs/>
+        </w:rPr>
+        <w:lastRenderedPageBreak/>
+        <w:t xml:space="preserve">Churn Prediction </w:t>
+      </w:r>
+      <w:r>
+        <w:t>–</w:t>
       </w:r>
       <w:r>
         <w:t xml:space="preserve"> </w:t>
       </w:r>
-    </w:p>
-    <w:p>
-      <w:r>
-        <w:rPr>
-          <w:b/>
-          <w:bCs/>
-        </w:rPr>
-        <w:lastRenderedPageBreak/>
+      <w:r>
+        <w:t>Once we identify</w:t>
+      </w:r>
+      <w:r>
+        <w:t xml:space="preserve"> predictor variables which are </w:t>
+      </w:r>
+      <w:r>
+        <w:t>significant to predict churn, we can use any of Machine Learning techniques such as Logistic Regression, Decision Tree to predict customer churn</w:t>
+      </w:r>
+    </w:p>
+    <w:p>
+      <w:r>
+        <w:rPr>
+          <w:b/>
+          <w:bCs/>
+        </w:rPr>
         <w:t xml:space="preserve">Note: </w:t>
       </w:r>
       <w:r>

</xml_diff>

<commit_message>
Adding Data Overview section
</commit_message>
<xml_diff>
--- a/_word/2020-04-20-Churn-Analysis.docx
+++ b/_word/2020-04-20-Churn-Analysis.docx
@@ -80,13 +80,31 @@
     </w:p>
     <w:p>
       <w:r>
-        <w:t xml:space="preserve">TakeZero is a fictitious SaaS company </w:t>
-      </w:r>
-      <w:r>
-        <w:t>that allows teams to collaborate and build basic no code web and mobile apps</w:t>
+        <w:t>TakeZero is a fictitious SaaS company</w:t>
+      </w:r>
+      <w:r>
+        <w:t xml:space="preserve"> (</w:t>
+      </w:r>
+      <w:r>
+        <w:t>like</w:t>
+      </w:r>
+      <w:r>
+        <w:t xml:space="preserve"> no-code platforms)</w:t>
+      </w:r>
+      <w:r>
+        <w:t xml:space="preserve"> </w:t>
+      </w:r>
+      <w:r>
+        <w:t>which</w:t>
+      </w:r>
+      <w:r>
+        <w:t xml:space="preserve"> allows teams to collaborate and build basic no code web and mobile apps</w:t>
       </w:r>
       <w:r>
         <w:t xml:space="preserve"> through its web app</w:t>
+      </w:r>
+      <w:r>
+        <w:t>lication</w:t>
       </w:r>
       <w:r>
         <w:t>. We have data points for Q4 2019 i.e. October, November, December.</w:t>
@@ -437,6 +455,874 @@
         <w:t>n and not revenue churn (we will do that in another post)</w:t>
       </w:r>
     </w:p>
+    <w:p/>
+    <w:p>
+      <w:pPr>
+        <w:pStyle w:val="Heading2"/>
+        <w:rPr>
+          <w:b/>
+          <w:bCs/>
+        </w:rPr>
+      </w:pPr>
+      <w:r>
+        <w:rPr>
+          <w:b/>
+          <w:bCs/>
+          <w:highlight w:val="yellow"/>
+        </w:rPr>
+        <w:t>Data Overview</w:t>
+      </w:r>
+    </w:p>
+    <w:p>
+      <w:r>
+        <w:t>Here is a snapshot of th</w:t>
+      </w:r>
+      <w:r>
+        <w:t>e first 2 rows of the data</w:t>
+      </w:r>
+      <w:r>
+        <w:t xml:space="preserve"> – </w:t>
+      </w:r>
+    </w:p>
+    <w:tbl>
+      <w:tblPr>
+        <w:tblStyle w:val="TableGrid"/>
+        <w:tblW w:w="9803" w:type="dxa"/>
+        <w:tblLook w:val="04A0" w:firstRow="1" w:lastRow="0" w:firstColumn="1" w:lastColumn="0" w:noHBand="0" w:noVBand="1"/>
+      </w:tblPr>
+      <w:tblGrid>
+        <w:gridCol w:w="511"/>
+        <w:gridCol w:w="1293"/>
+        <w:gridCol w:w="1294"/>
+        <w:gridCol w:w="1080"/>
+        <w:gridCol w:w="1363"/>
+        <w:gridCol w:w="1456"/>
+        <w:gridCol w:w="1653"/>
+        <w:gridCol w:w="1161"/>
+      </w:tblGrid>
+      <w:tr>
+        <w:trPr>
+          <w:trHeight w:val="302"/>
+        </w:trPr>
+        <w:tc>
+          <w:tcPr>
+            <w:tcW w:w="511" w:type="dxa"/>
+            <w:hideMark/>
+          </w:tcPr>
+          <w:p>
+            <w:pPr>
+              <w:rPr>
+                <w:b/>
+                <w:bCs/>
+              </w:rPr>
+            </w:pPr>
+            <w:r>
+              <w:rPr>
+                <w:b/>
+                <w:bCs/>
+              </w:rPr>
+              <w:t>ID</w:t>
+            </w:r>
+          </w:p>
+        </w:tc>
+        <w:tc>
+          <w:tcPr>
+            <w:tcW w:w="1293" w:type="dxa"/>
+            <w:hideMark/>
+          </w:tcPr>
+          <w:p>
+            <w:pPr>
+              <w:rPr>
+                <w:b/>
+                <w:bCs/>
+              </w:rPr>
+            </w:pPr>
+            <w:r>
+              <w:rPr>
+                <w:b/>
+                <w:bCs/>
+              </w:rPr>
+              <w:t>Purchase month</w:t>
+            </w:r>
+          </w:p>
+        </w:tc>
+        <w:tc>
+          <w:tcPr>
+            <w:tcW w:w="1294" w:type="dxa"/>
+            <w:hideMark/>
+          </w:tcPr>
+          <w:p>
+            <w:pPr>
+              <w:rPr>
+                <w:b/>
+                <w:bCs/>
+              </w:rPr>
+            </w:pPr>
+            <w:r>
+              <w:rPr>
+                <w:b/>
+                <w:bCs/>
+              </w:rPr>
+              <w:t xml:space="preserve">purchase plan - </w:t>
+            </w:r>
+            <w:r>
+              <w:rPr>
+                <w:b/>
+                <w:bCs/>
+              </w:rPr>
+              <w:t># seats</w:t>
+            </w:r>
+          </w:p>
+        </w:tc>
+        <w:tc>
+          <w:tcPr>
+            <w:tcW w:w="1072" w:type="dxa"/>
+            <w:hideMark/>
+          </w:tcPr>
+          <w:p>
+            <w:pPr>
+              <w:rPr>
+                <w:b/>
+                <w:bCs/>
+              </w:rPr>
+            </w:pPr>
+            <w:r>
+              <w:rPr>
+                <w:b/>
+                <w:bCs/>
+              </w:rPr>
+              <w:t>Team members added</w:t>
+            </w:r>
+          </w:p>
+        </w:tc>
+        <w:tc>
+          <w:tcPr>
+            <w:tcW w:w="1363" w:type="dxa"/>
+            <w:hideMark/>
+          </w:tcPr>
+          <w:p>
+            <w:pPr>
+              <w:rPr>
+                <w:b/>
+                <w:bCs/>
+              </w:rPr>
+            </w:pPr>
+            <w:r>
+              <w:rPr>
+                <w:b/>
+                <w:bCs/>
+              </w:rPr>
+              <w:t>Customer Region</w:t>
+            </w:r>
+          </w:p>
+        </w:tc>
+        <w:tc>
+          <w:tcPr>
+            <w:tcW w:w="1456" w:type="dxa"/>
+            <w:hideMark/>
+          </w:tcPr>
+          <w:p>
+            <w:pPr>
+              <w:rPr>
+                <w:b/>
+                <w:bCs/>
+              </w:rPr>
+            </w:pPr>
+            <w:r>
+              <w:rPr>
+                <w:b/>
+                <w:bCs/>
+              </w:rPr>
+              <w:t>avg number of web app sessions ran per month</w:t>
+            </w:r>
+          </w:p>
+        </w:tc>
+        <w:tc>
+          <w:tcPr>
+            <w:tcW w:w="1653" w:type="dxa"/>
+            <w:hideMark/>
+          </w:tcPr>
+          <w:p>
+            <w:pPr>
+              <w:rPr>
+                <w:b/>
+                <w:bCs/>
+              </w:rPr>
+            </w:pPr>
+            <w:r>
+              <w:rPr>
+                <w:b/>
+                <w:bCs/>
+              </w:rPr>
+              <w:t>avg number of mobile app sessions ran per month</w:t>
+            </w:r>
+          </w:p>
+        </w:tc>
+        <w:tc>
+          <w:tcPr>
+            <w:tcW w:w="1161" w:type="dxa"/>
+            <w:hideMark/>
+          </w:tcPr>
+          <w:p>
+            <w:pPr>
+              <w:rPr>
+                <w:b/>
+                <w:bCs/>
+              </w:rPr>
+            </w:pPr>
+            <w:r>
+              <w:rPr>
+                <w:b/>
+                <w:bCs/>
+              </w:rPr>
+              <w:t>Month churned</w:t>
+            </w:r>
+          </w:p>
+        </w:tc>
+      </w:tr>
+      <w:tr>
+        <w:trPr>
+          <w:trHeight w:val="302"/>
+        </w:trPr>
+        <w:tc>
+          <w:tcPr>
+            <w:tcW w:w="511" w:type="dxa"/>
+            <w:noWrap/>
+            <w:hideMark/>
+          </w:tcPr>
+          <w:p>
+            <w:r>
+              <w:t>1</w:t>
+            </w:r>
+          </w:p>
+        </w:tc>
+        <w:tc>
+          <w:tcPr>
+            <w:tcW w:w="1293" w:type="dxa"/>
+            <w:noWrap/>
+            <w:hideMark/>
+          </w:tcPr>
+          <w:p>
+            <w:r>
+              <w:t>October</w:t>
+            </w:r>
+          </w:p>
+        </w:tc>
+        <w:tc>
+          <w:tcPr>
+            <w:tcW w:w="1294" w:type="dxa"/>
+            <w:noWrap/>
+            <w:hideMark/>
+          </w:tcPr>
+          <w:p>
+            <w:r>
+              <w:t>2</w:t>
+            </w:r>
+          </w:p>
+        </w:tc>
+        <w:tc>
+          <w:tcPr>
+            <w:tcW w:w="1072" w:type="dxa"/>
+            <w:noWrap/>
+            <w:hideMark/>
+          </w:tcPr>
+          <w:p>
+            <w:r>
+              <w:t>2</w:t>
+            </w:r>
+          </w:p>
+        </w:tc>
+        <w:tc>
+          <w:tcPr>
+            <w:tcW w:w="1363" w:type="dxa"/>
+            <w:noWrap/>
+            <w:hideMark/>
+          </w:tcPr>
+          <w:p>
+            <w:r>
+              <w:t>US</w:t>
+            </w:r>
+          </w:p>
+        </w:tc>
+        <w:tc>
+          <w:tcPr>
+            <w:tcW w:w="1456" w:type="dxa"/>
+            <w:noWrap/>
+            <w:hideMark/>
+          </w:tcPr>
+          <w:p>
+            <w:r>
+              <w:t>30</w:t>
+            </w:r>
+          </w:p>
+        </w:tc>
+        <w:tc>
+          <w:tcPr>
+            <w:tcW w:w="1653" w:type="dxa"/>
+            <w:noWrap/>
+            <w:hideMark/>
+          </w:tcPr>
+          <w:p>
+            <w:r>
+              <w:t>16</w:t>
+            </w:r>
+          </w:p>
+        </w:tc>
+        <w:tc>
+          <w:tcPr>
+            <w:tcW w:w="1161" w:type="dxa"/>
+            <w:noWrap/>
+            <w:hideMark/>
+          </w:tcPr>
+          <w:p/>
+        </w:tc>
+      </w:tr>
+      <w:tr>
+        <w:trPr>
+          <w:trHeight w:val="302"/>
+        </w:trPr>
+        <w:tc>
+          <w:tcPr>
+            <w:tcW w:w="511" w:type="dxa"/>
+            <w:noWrap/>
+            <w:hideMark/>
+          </w:tcPr>
+          <w:p>
+            <w:r>
+              <w:t>2</w:t>
+            </w:r>
+          </w:p>
+        </w:tc>
+        <w:tc>
+          <w:tcPr>
+            <w:tcW w:w="1293" w:type="dxa"/>
+            <w:noWrap/>
+            <w:hideMark/>
+          </w:tcPr>
+          <w:p>
+            <w:r>
+              <w:t>October</w:t>
+            </w:r>
+          </w:p>
+        </w:tc>
+        <w:tc>
+          <w:tcPr>
+            <w:tcW w:w="1294" w:type="dxa"/>
+            <w:noWrap/>
+            <w:hideMark/>
+          </w:tcPr>
+          <w:p>
+            <w:r>
+              <w:t>10</w:t>
+            </w:r>
+          </w:p>
+        </w:tc>
+        <w:tc>
+          <w:tcPr>
+            <w:tcW w:w="1072" w:type="dxa"/>
+            <w:noWrap/>
+            <w:hideMark/>
+          </w:tcPr>
+          <w:p>
+            <w:r>
+              <w:t>4</w:t>
+            </w:r>
+          </w:p>
+        </w:tc>
+        <w:tc>
+          <w:tcPr>
+            <w:tcW w:w="1363" w:type="dxa"/>
+            <w:noWrap/>
+            <w:hideMark/>
+          </w:tcPr>
+          <w:p>
+            <w:r>
+              <w:t>US</w:t>
+            </w:r>
+          </w:p>
+        </w:tc>
+        <w:tc>
+          <w:tcPr>
+            <w:tcW w:w="1456" w:type="dxa"/>
+            <w:noWrap/>
+            <w:hideMark/>
+          </w:tcPr>
+          <w:p>
+            <w:r>
+              <w:t>68</w:t>
+            </w:r>
+          </w:p>
+        </w:tc>
+        <w:tc>
+          <w:tcPr>
+            <w:tcW w:w="1653" w:type="dxa"/>
+            <w:noWrap/>
+            <w:hideMark/>
+          </w:tcPr>
+          <w:p>
+            <w:r>
+              <w:t>12</w:t>
+            </w:r>
+          </w:p>
+        </w:tc>
+        <w:tc>
+          <w:tcPr>
+            <w:tcW w:w="1161" w:type="dxa"/>
+            <w:noWrap/>
+            <w:hideMark/>
+          </w:tcPr>
+          <w:p>
+            <w:r>
+              <w:t>November</w:t>
+            </w:r>
+          </w:p>
+        </w:tc>
+      </w:tr>
+    </w:tbl>
+    <w:p/>
+    <w:p>
+      <w:r>
+        <w:t>In which,</w:t>
+      </w:r>
+      <w:r>
+        <w:t xml:space="preserve"> columns mean the following - </w:t>
+      </w:r>
+    </w:p>
+    <w:tbl>
+      <w:tblPr>
+        <w:tblStyle w:val="TableGrid"/>
+        <w:tblW w:w="9776" w:type="dxa"/>
+        <w:tblLook w:val="04A0" w:firstRow="1" w:lastRow="0" w:firstColumn="1" w:lastColumn="0" w:noHBand="0" w:noVBand="1"/>
+      </w:tblPr>
+      <w:tblGrid>
+        <w:gridCol w:w="2064"/>
+        <w:gridCol w:w="7712"/>
+      </w:tblGrid>
+      <w:tr>
+        <w:trPr>
+          <w:trHeight w:val="315"/>
+        </w:trPr>
+        <w:tc>
+          <w:tcPr>
+            <w:tcW w:w="2064" w:type="dxa"/>
+            <w:hideMark/>
+          </w:tcPr>
+          <w:p>
+            <w:pPr>
+              <w:rPr>
+                <w:b/>
+                <w:bCs/>
+              </w:rPr>
+            </w:pPr>
+            <w:r>
+              <w:rPr>
+                <w:b/>
+                <w:bCs/>
+              </w:rPr>
+              <w:t>ID</w:t>
+            </w:r>
+          </w:p>
+        </w:tc>
+        <w:tc>
+          <w:tcPr>
+            <w:tcW w:w="7712" w:type="dxa"/>
+            <w:hideMark/>
+          </w:tcPr>
+          <w:p>
+            <w:r>
+              <w:t>Serial number of the customer</w:t>
+            </w:r>
+          </w:p>
+        </w:tc>
+      </w:tr>
+      <w:tr>
+        <w:trPr>
+          <w:trHeight w:val="315"/>
+        </w:trPr>
+        <w:tc>
+          <w:tcPr>
+            <w:tcW w:w="2064" w:type="dxa"/>
+            <w:hideMark/>
+          </w:tcPr>
+          <w:p>
+            <w:pPr>
+              <w:rPr>
+                <w:b/>
+                <w:bCs/>
+              </w:rPr>
+            </w:pPr>
+            <w:r>
+              <w:rPr>
+                <w:b/>
+                <w:bCs/>
+              </w:rPr>
+              <w:t>Purchase month</w:t>
+            </w:r>
+          </w:p>
+        </w:tc>
+        <w:tc>
+          <w:tcPr>
+            <w:tcW w:w="7712" w:type="dxa"/>
+            <w:hideMark/>
+          </w:tcPr>
+          <w:p>
+            <w:r>
+              <w:t xml:space="preserve">Month in which </w:t>
+            </w:r>
+            <w:r>
+              <w:t>subscription</w:t>
+            </w:r>
+            <w:r>
+              <w:t xml:space="preserve"> plan </w:t>
+            </w:r>
+            <w:r>
+              <w:t>was</w:t>
+            </w:r>
+            <w:r>
+              <w:t xml:space="preserve"> purchased, </w:t>
+            </w:r>
+            <w:r>
+              <w:t xml:space="preserve">we have </w:t>
+            </w:r>
+            <w:r>
+              <w:t>3 months data: October, November, and December</w:t>
+            </w:r>
+          </w:p>
+        </w:tc>
+      </w:tr>
+      <w:tr>
+        <w:trPr>
+          <w:trHeight w:val="510"/>
+        </w:trPr>
+        <w:tc>
+          <w:tcPr>
+            <w:tcW w:w="2064" w:type="dxa"/>
+            <w:hideMark/>
+          </w:tcPr>
+          <w:p>
+            <w:pPr>
+              <w:rPr>
+                <w:b/>
+                <w:bCs/>
+              </w:rPr>
+            </w:pPr>
+            <w:r>
+              <w:rPr>
+                <w:b/>
+                <w:bCs/>
+              </w:rPr>
+              <w:t>Purchase plan - # seats</w:t>
+            </w:r>
+          </w:p>
+        </w:tc>
+        <w:tc>
+          <w:tcPr>
+            <w:tcW w:w="7712" w:type="dxa"/>
+            <w:hideMark/>
+          </w:tcPr>
+          <w:p>
+            <w:r>
+              <w:t xml:space="preserve">Customers can buy </w:t>
+            </w:r>
+            <w:r>
+              <w:rPr>
+                <w:i/>
+                <w:iCs/>
+              </w:rPr>
+              <w:t xml:space="preserve">individual plan </w:t>
+            </w:r>
+            <w:r>
+              <w:rPr>
+                <w:i/>
+                <w:iCs/>
+              </w:rPr>
+              <w:t>(</w:t>
+            </w:r>
+            <w:r>
+              <w:rPr>
+                <w:i/>
+                <w:iCs/>
+              </w:rPr>
+              <w:t>1 seat</w:t>
+            </w:r>
+            <w:r>
+              <w:rPr>
+                <w:i/>
+                <w:iCs/>
+              </w:rPr>
+              <w:t>)</w:t>
+            </w:r>
+            <w:r>
+              <w:t xml:space="preserve"> or </w:t>
+            </w:r>
+            <w:r>
+              <w:rPr>
+                <w:i/>
+                <w:iCs/>
+              </w:rPr>
+              <w:t xml:space="preserve">team plans </w:t>
+            </w:r>
+            <w:r>
+              <w:rPr>
+                <w:i/>
+                <w:iCs/>
+              </w:rPr>
+              <w:t>(</w:t>
+            </w:r>
+            <w:r>
+              <w:rPr>
+                <w:i/>
+                <w:iCs/>
+              </w:rPr>
+              <w:t xml:space="preserve"> 2, 5 or 10 seats</w:t>
+            </w:r>
+            <w:r>
+              <w:rPr>
+                <w:i/>
+                <w:iCs/>
+              </w:rPr>
+              <w:t>)</w:t>
+            </w:r>
+            <w:r>
+              <w:t xml:space="preserve">. </w:t>
+            </w:r>
+            <w:r>
+              <w:t>Seats refer to maximum number of users that can be onboarded</w:t>
+            </w:r>
+            <w:r>
+              <w:t xml:space="preserve"> on the platform</w:t>
+            </w:r>
+            <w:r>
+              <w:t xml:space="preserve"> by the user</w:t>
+            </w:r>
+            <w:r>
+              <w:t xml:space="preserve">  </w:t>
+            </w:r>
+          </w:p>
+        </w:tc>
+      </w:tr>
+      <w:tr>
+        <w:trPr>
+          <w:trHeight w:val="315"/>
+        </w:trPr>
+        <w:tc>
+          <w:tcPr>
+            <w:tcW w:w="2064" w:type="dxa"/>
+            <w:hideMark/>
+          </w:tcPr>
+          <w:p>
+            <w:pPr>
+              <w:rPr>
+                <w:b/>
+                <w:bCs/>
+              </w:rPr>
+            </w:pPr>
+            <w:r>
+              <w:rPr>
+                <w:b/>
+                <w:bCs/>
+              </w:rPr>
+              <w:t xml:space="preserve">Team members added </w:t>
+            </w:r>
+          </w:p>
+        </w:tc>
+        <w:tc>
+          <w:tcPr>
+            <w:tcW w:w="7712" w:type="dxa"/>
+            <w:hideMark/>
+          </w:tcPr>
+          <w:p>
+            <w:r>
+              <w:t>Actual number of users added by the customer (capped to the number of seats in the bought subscription plan)</w:t>
+            </w:r>
+          </w:p>
+        </w:tc>
+      </w:tr>
+      <w:tr>
+        <w:trPr>
+          <w:trHeight w:val="315"/>
+        </w:trPr>
+        <w:tc>
+          <w:tcPr>
+            <w:tcW w:w="2064" w:type="dxa"/>
+            <w:hideMark/>
+          </w:tcPr>
+          <w:p>
+            <w:pPr>
+              <w:rPr>
+                <w:b/>
+                <w:bCs/>
+              </w:rPr>
+            </w:pPr>
+            <w:r>
+              <w:rPr>
+                <w:b/>
+                <w:bCs/>
+              </w:rPr>
+              <w:t>Web app sessions</w:t>
+            </w:r>
+            <w:r>
+              <w:rPr>
+                <w:b/>
+                <w:bCs/>
+              </w:rPr>
+              <w:t xml:space="preserve"> per month</w:t>
+            </w:r>
+          </w:p>
+        </w:tc>
+        <w:tc>
+          <w:tcPr>
+            <w:tcW w:w="7712" w:type="dxa"/>
+            <w:hideMark/>
+          </w:tcPr>
+          <w:p>
+            <w:r>
+              <w:t xml:space="preserve">Avg. </w:t>
+            </w:r>
+            <w:r>
+              <w:t xml:space="preserve">number of </w:t>
+            </w:r>
+            <w:r>
+              <w:t xml:space="preserve">monthly sessions </w:t>
+            </w:r>
+            <w:r>
+              <w:t>building no code web apps</w:t>
+            </w:r>
+            <w:r>
+              <w:t xml:space="preserve"> by the customer</w:t>
+            </w:r>
+          </w:p>
+        </w:tc>
+      </w:tr>
+      <w:tr>
+        <w:trPr>
+          <w:trHeight w:val="315"/>
+        </w:trPr>
+        <w:tc>
+          <w:tcPr>
+            <w:tcW w:w="2064" w:type="dxa"/>
+            <w:hideMark/>
+          </w:tcPr>
+          <w:p>
+            <w:pPr>
+              <w:rPr>
+                <w:b/>
+                <w:bCs/>
+              </w:rPr>
+            </w:pPr>
+            <w:r>
+              <w:rPr>
+                <w:b/>
+                <w:bCs/>
+              </w:rPr>
+              <w:t>Mobile app sessions</w:t>
+            </w:r>
+            <w:r>
+              <w:rPr>
+                <w:b/>
+                <w:bCs/>
+              </w:rPr>
+              <w:t xml:space="preserve"> per month</w:t>
+            </w:r>
+          </w:p>
+        </w:tc>
+        <w:tc>
+          <w:tcPr>
+            <w:tcW w:w="7712" w:type="dxa"/>
+            <w:hideMark/>
+          </w:tcPr>
+          <w:p>
+            <w:r>
+              <w:t xml:space="preserve">Avg. number of monthly sessions building no code </w:t>
+            </w:r>
+            <w:r>
+              <w:t>mobile</w:t>
+            </w:r>
+            <w:r>
+              <w:t xml:space="preserve"> by the customer</w:t>
+            </w:r>
+          </w:p>
+        </w:tc>
+      </w:tr>
+      <w:tr>
+        <w:trPr>
+          <w:trHeight w:val="315"/>
+        </w:trPr>
+        <w:tc>
+          <w:tcPr>
+            <w:tcW w:w="2064" w:type="dxa"/>
+            <w:hideMark/>
+          </w:tcPr>
+          <w:p>
+            <w:pPr>
+              <w:rPr>
+                <w:b/>
+                <w:bCs/>
+              </w:rPr>
+            </w:pPr>
+            <w:r>
+              <w:rPr>
+                <w:b/>
+                <w:bCs/>
+              </w:rPr>
+              <w:t>Customer Region</w:t>
+            </w:r>
+          </w:p>
+        </w:tc>
+        <w:tc>
+          <w:tcPr>
+            <w:tcW w:w="7712" w:type="dxa"/>
+            <w:hideMark/>
+          </w:tcPr>
+          <w:p>
+            <w:r>
+              <w:t>Continent to which the customer belongs.</w:t>
+            </w:r>
+          </w:p>
+        </w:tc>
+      </w:tr>
+      <w:tr>
+        <w:trPr>
+          <w:trHeight w:val="315"/>
+        </w:trPr>
+        <w:tc>
+          <w:tcPr>
+            <w:tcW w:w="2064" w:type="dxa"/>
+            <w:hideMark/>
+          </w:tcPr>
+          <w:p>
+            <w:pPr>
+              <w:rPr>
+                <w:b/>
+                <w:bCs/>
+              </w:rPr>
+            </w:pPr>
+            <w:r>
+              <w:rPr>
+                <w:b/>
+                <w:bCs/>
+              </w:rPr>
+              <w:t>Month churned</w:t>
+            </w:r>
+          </w:p>
+        </w:tc>
+        <w:tc>
+          <w:tcPr>
+            <w:tcW w:w="7712" w:type="dxa"/>
+            <w:hideMark/>
+          </w:tcPr>
+          <w:p>
+            <w:r>
+              <w:t>Month in which customer cancelled his plan</w:t>
+            </w:r>
+          </w:p>
+        </w:tc>
+      </w:tr>
+    </w:tbl>
+    <w:p/>
+    <w:p/>
+    <w:p/>
+    <w:p/>
     <w:p>
       <w:pPr>
         <w:rPr>
@@ -1476,7 +2362,6 @@
   <w:style w:type="character" w:default="1" w:styleId="DefaultParagraphFont">
     <w:name w:val="Default Paragraph Font"/>
     <w:uiPriority w:val="1"/>
-    <w:semiHidden/>
     <w:unhideWhenUsed/>
   </w:style>
   <w:style w:type="table" w:default="1" w:styleId="TableNormal">
@@ -1569,6 +2454,25 @@
       <w:color w:val="954F72" w:themeColor="followedHyperlink"/>
       <w:u w:val="single"/>
     </w:rPr>
+  </w:style>
+  <w:style w:type="table" w:styleId="TableGrid">
+    <w:name w:val="Table Grid"/>
+    <w:basedOn w:val="TableNormal"/>
+    <w:uiPriority w:val="39"/>
+    <w:rsid w:val="00586C35"/>
+    <w:pPr>
+      <w:spacing w:after="0" w:line="240" w:lineRule="auto"/>
+    </w:pPr>
+    <w:tblPr>
+      <w:tblBorders>
+        <w:top w:val="single" w:sz="4" w:space="0" w:color="auto"/>
+        <w:left w:val="single" w:sz="4" w:space="0" w:color="auto"/>
+        <w:bottom w:val="single" w:sz="4" w:space="0" w:color="auto"/>
+        <w:right w:val="single" w:sz="4" w:space="0" w:color="auto"/>
+        <w:insideH w:val="single" w:sz="4" w:space="0" w:color="auto"/>
+        <w:insideV w:val="single" w:sz="4" w:space="0" w:color="auto"/>
+      </w:tblBorders>
+    </w:tblPr>
   </w:style>
 </w:styles>
 </file>

</xml_diff>

<commit_message>
Updating Data overview section
</commit_message>
<xml_diff>
--- a/_word/2020-04-20-Churn-Analysis.docx
+++ b/_word/2020-04-20-Churn-Analysis.docx
@@ -1314,6 +1314,15 @@
           <w:p>
             <w:r>
               <w:t>Month in which customer cancelled his plan</w:t>
+            </w:r>
+            <w:r>
+              <w:t xml:space="preserve">. If empty, it means user </w:t>
+            </w:r>
+            <w:r>
+              <w:t>did not</w:t>
+            </w:r>
+            <w:r>
+              <w:t xml:space="preserve"> churn. Churn data is available for November, December, &amp; January</w:t>
             </w:r>
           </w:p>
         </w:tc>

</xml_diff>

<commit_message>
Fixing table view for description
</commit_message>
<xml_diff>
--- a/_word/2020-04-20-Churn-Analysis.docx
+++ b/_word/2020-04-20-Churn-Analysis.docx
@@ -993,6 +993,13 @@
                 <w:bCs/>
               </w:rPr>
               <w:t xml:space="preserve">   </w:t>
+            </w:r>
+            <w:r>
+              <w:rPr>
+                <w:b/>
+                <w:bCs/>
+              </w:rPr>
+              <w:t xml:space="preserve">                                                                                                                   </w:t>
             </w:r>
           </w:p>
         </w:tc>

</xml_diff>

<commit_message>
Updated Churn rates by different customer segements section
</commit_message>
<xml_diff>
--- a/_word/2020-04-20-Churn-Analysis.docx
+++ b/_word/2020-04-20-Churn-Analysis.docx
@@ -48,11 +48,9 @@
       </w:r>
     </w:p>
     <w:p>
-      <w:proofErr w:type="gramStart"/>
       <w:r>
         <w:t>So</w:t>
       </w:r>
-      <w:proofErr w:type="gramEnd"/>
       <w:r>
         <w:t xml:space="preserve"> in</w:t>
       </w:r>
@@ -169,15 +167,7 @@
     </w:p>
     <w:p>
       <w:r>
-        <w:t xml:space="preserve">In this post, we will look at the following metrics for </w:t>
-      </w:r>
-      <w:proofErr w:type="spellStart"/>
-      <w:r>
-        <w:t>TakeZero</w:t>
-      </w:r>
-      <w:proofErr w:type="spellEnd"/>
-      <w:r>
-        <w:t xml:space="preserve"> (our fictitious company) –</w:t>
+        <w:t>In this post, we will look at the following metrics for TakeZero (our fictitious company) –</w:t>
       </w:r>
     </w:p>
     <w:p>
@@ -413,13 +403,8 @@
       </w:r>
     </w:p>
     <w:p>
-      <w:proofErr w:type="spellStart"/>
-      <w:r>
-        <w:t>TakeZero</w:t>
-      </w:r>
-      <w:proofErr w:type="spellEnd"/>
-      <w:r>
-        <w:t xml:space="preserve"> is a fictitious SaaS company (like no-code platforms) which</w:t>
+      <w:r>
+        <w:t>TakeZero is a fictitious SaaS company (like no-code platforms) which</w:t>
       </w:r>
       <w:r>
         <w:t xml:space="preserve"> allows teams to collaborate and build basic no code web and mobile apps</w:t>
@@ -637,21 +622,12 @@
                 <w:bCs/>
               </w:rPr>
             </w:pPr>
-            <w:proofErr w:type="spellStart"/>
-            <w:r>
-              <w:rPr>
-                <w:b/>
-                <w:bCs/>
-              </w:rPr>
-              <w:t>avg</w:t>
-            </w:r>
-            <w:proofErr w:type="spellEnd"/>
-            <w:r>
-              <w:rPr>
-                <w:b/>
-                <w:bCs/>
-              </w:rPr>
-              <w:t xml:space="preserve"> number of web app sessions ran per month</w:t>
+            <w:r>
+              <w:rPr>
+                <w:b/>
+                <w:bCs/>
+              </w:rPr>
+              <w:t>avg number of web app sessions ran per month</w:t>
             </w:r>
           </w:p>
         </w:tc>
@@ -667,21 +643,12 @@
                 <w:bCs/>
               </w:rPr>
             </w:pPr>
-            <w:proofErr w:type="spellStart"/>
-            <w:r>
-              <w:rPr>
-                <w:b/>
-                <w:bCs/>
-              </w:rPr>
-              <w:t>avg</w:t>
-            </w:r>
-            <w:proofErr w:type="spellEnd"/>
-            <w:r>
-              <w:rPr>
-                <w:b/>
-                <w:bCs/>
-              </w:rPr>
-              <w:t xml:space="preserve"> number of mobile app sessions ran per month</w:t>
+            <w:r>
+              <w:rPr>
+                <w:b/>
+                <w:bCs/>
+              </w:rPr>
+              <w:t>avg number of mobile app sessions ran per month</w:t>
             </w:r>
           </w:p>
         </w:tc>
@@ -1130,7 +1097,6 @@
               </w:rPr>
               <w:t xml:space="preserve">team plans </w:t>
             </w:r>
-            <w:proofErr w:type="gramStart"/>
             <w:r>
               <w:rPr>
                 <w:i/>
@@ -1143,15 +1109,7 @@
                 <w:i/>
                 <w:iCs/>
               </w:rPr>
-              <w:t xml:space="preserve"> 2</w:t>
-            </w:r>
-            <w:proofErr w:type="gramEnd"/>
-            <w:r>
-              <w:rPr>
-                <w:i/>
-                <w:iCs/>
-              </w:rPr>
-              <w:t>, 5 or 10 seats</w:t>
+              <w:t xml:space="preserve"> 2, 5 or 10 seats</w:t>
             </w:r>
             <w:r>
               <w:rPr>
@@ -2188,7 +2146,7 @@
               <w:bottom w:val="nil"/>
               <w:right w:val="nil"/>
             </w:tcBorders>
-            <w:shd w:val="clear" w:color="auto" w:fill="auto"/>
+            <w:shd w:val="clear" w:color="auto" w:fill="B4C6E7" w:themeFill="accent1" w:themeFillTint="66"/>
             <w:noWrap/>
             <w:vAlign w:val="bottom"/>
             <w:hideMark/>
@@ -2216,7 +2174,31 @@
                 <w:szCs w:val="20"/>
                 <w:lang w:eastAsia="en-IN"/>
               </w:rPr>
-              <w:t>%churn</w:t>
+              <w:t>C</w:t>
+            </w:r>
+            <w:r>
+              <w:rPr>
+                <w:rFonts w:ascii="Arial" w:eastAsia="Times New Roman" w:hAnsi="Arial" w:cs="Arial"/>
+                <w:b/>
+                <w:bCs/>
+                <w:color w:val="000000"/>
+                <w:sz w:val="20"/>
+                <w:szCs w:val="20"/>
+                <w:lang w:eastAsia="en-IN"/>
+              </w:rPr>
+              <w:t>hurn</w:t>
+            </w:r>
+            <w:r>
+              <w:rPr>
+                <w:rFonts w:ascii="Arial" w:eastAsia="Times New Roman" w:hAnsi="Arial" w:cs="Arial"/>
+                <w:b/>
+                <w:bCs/>
+                <w:color w:val="000000"/>
+                <w:sz w:val="20"/>
+                <w:szCs w:val="20"/>
+                <w:lang w:eastAsia="en-IN"/>
+              </w:rPr>
+              <w:t>%</w:t>
             </w:r>
           </w:p>
         </w:tc>
@@ -2939,13 +2921,7 @@
         </w:numPr>
       </w:pPr>
       <w:r>
-        <w:t>Overall churn of c</w:t>
-      </w:r>
-      <w:r>
-        <w:t xml:space="preserve">ustomers who buy individual plans </w:t>
-      </w:r>
-      <w:r>
-        <w:t>(47%) is much higher compared to customers who buy team plans (22-23%)</w:t>
+        <w:t>Customers who buy individual plans (1 seat) churn at much higher rate (47%) than customers who buy team plans (avg around 22-23%)</w:t>
       </w:r>
     </w:p>
     <w:p>
@@ -2955,156 +2931,127 @@
           <w:ilvl w:val="0"/>
           <w:numId w:val="6"/>
         </w:numPr>
-      </w:pPr>
-      <w:r>
-        <w:t xml:space="preserve">Customers who </w:t>
-      </w:r>
-      <w:r>
-        <w:t xml:space="preserve">add users in less than 50% of the bought seats tend to churn much more. For ex, 100% of customers who bought 10-seat plan but </w:t>
-      </w:r>
-      <w:r>
-        <w:t>filled less than 4 seats</w:t>
-      </w:r>
-      <w:r>
-        <w:t xml:space="preserve"> </w:t>
-      </w:r>
-      <w:r>
-        <w:br/>
+        <w:rPr>
+          <w:b/>
+          <w:bCs/>
+        </w:rPr>
+      </w:pPr>
+      <w:r>
+        <w:t>Customers who buy team plans and add less than 60% of the team members in 1</w:t>
+      </w:r>
+      <w:r>
+        <w:rPr>
+          <w:vertAlign w:val="superscript"/>
+        </w:rPr>
+        <w:t>st</w:t>
+      </w:r>
+      <w:r>
+        <w:t xml:space="preserve"> 3 months churn at a much higher rate. For example, 100% of the customers who bought 10 seat plan but added less than </w:t>
+      </w:r>
+      <w:r>
+        <w:t>5 members, churned within first 3 months</w:t>
       </w:r>
     </w:p>
     <w:tbl>
       <w:tblPr>
-        <w:tblW w:w="6600" w:type="dxa"/>
+        <w:tblStyle w:val="TableGrid"/>
+        <w:tblW w:w="0" w:type="auto"/>
         <w:tblLook w:val="04A0" w:firstRow="1" w:lastRow="0" w:firstColumn="1" w:lastColumn="0" w:noHBand="0" w:noVBand="1"/>
       </w:tblPr>
       <w:tblGrid>
-        <w:gridCol w:w="1700"/>
-        <w:gridCol w:w="1520"/>
-        <w:gridCol w:w="805"/>
-        <w:gridCol w:w="2700"/>
+        <w:gridCol w:w="1877"/>
+        <w:gridCol w:w="1888"/>
+        <w:gridCol w:w="1621"/>
+        <w:gridCol w:w="1790"/>
+        <w:gridCol w:w="1840"/>
       </w:tblGrid>
       <w:tr>
-        <w:trPr>
-          <w:trHeight w:val="260"/>
-        </w:trPr>
-        <w:tc>
-          <w:tcPr>
-            <w:tcW w:w="1700" w:type="dxa"/>
-            <w:tcBorders>
-              <w:top w:val="nil"/>
-              <w:left w:val="nil"/>
-              <w:bottom w:val="single" w:sz="4" w:space="0" w:color="8EA9DB"/>
-              <w:right w:val="nil"/>
-            </w:tcBorders>
-            <w:shd w:val="clear" w:color="D9E1F2" w:fill="D9E1F2"/>
-            <w:noWrap/>
-            <w:vAlign w:val="bottom"/>
-            <w:hideMark/>
-          </w:tcPr>
-          <w:p>
-            <w:pPr>
-              <w:spacing w:after="0" w:line="240" w:lineRule="auto"/>
-              <w:rPr>
-                <w:rFonts w:ascii="Arial" w:eastAsia="Times New Roman" w:hAnsi="Arial" w:cs="Arial"/>
-                <w:b/>
-                <w:bCs/>
-                <w:color w:val="000000"/>
-                <w:sz w:val="20"/>
-                <w:szCs w:val="20"/>
-                <w:lang w:eastAsia="en-IN"/>
-              </w:rPr>
-            </w:pPr>
-            <w:r>
-              <w:rPr>
-                <w:rFonts w:ascii="Arial" w:eastAsia="Times New Roman" w:hAnsi="Arial" w:cs="Arial"/>
-                <w:b/>
-                <w:bCs/>
-                <w:color w:val="000000"/>
-                <w:sz w:val="20"/>
-                <w:szCs w:val="20"/>
-                <w:lang w:eastAsia="en-IN"/>
-              </w:rPr>
-              <w:t>Purchase plan</w:t>
-            </w:r>
-          </w:p>
-        </w:tc>
-        <w:tc>
-          <w:tcPr>
-            <w:tcW w:w="1520" w:type="dxa"/>
-            <w:tcBorders>
-              <w:top w:val="nil"/>
-              <w:left w:val="nil"/>
-              <w:bottom w:val="single" w:sz="4" w:space="0" w:color="8EA9DB"/>
-              <w:right w:val="nil"/>
-            </w:tcBorders>
-            <w:shd w:val="clear" w:color="D9E1F2" w:fill="D9E1F2"/>
-            <w:noWrap/>
-            <w:vAlign w:val="bottom"/>
-            <w:hideMark/>
-          </w:tcPr>
-          <w:p>
-            <w:pPr>
-              <w:spacing w:after="0" w:line="240" w:lineRule="auto"/>
-              <w:rPr>
-                <w:rFonts w:ascii="Arial" w:eastAsia="Times New Roman" w:hAnsi="Arial" w:cs="Arial"/>
-                <w:b/>
-                <w:bCs/>
-                <w:color w:val="000000"/>
-                <w:sz w:val="20"/>
-                <w:szCs w:val="20"/>
-                <w:lang w:eastAsia="en-IN"/>
-              </w:rPr>
-            </w:pPr>
-            <w:r>
-              <w:rPr>
-                <w:rFonts w:ascii="Arial" w:eastAsia="Times New Roman" w:hAnsi="Arial" w:cs="Arial"/>
-                <w:b/>
-                <w:bCs/>
-                <w:color w:val="000000"/>
-                <w:sz w:val="20"/>
-                <w:szCs w:val="20"/>
-                <w:lang w:eastAsia="en-IN"/>
-              </w:rPr>
-              <w:t># of customers</w:t>
-            </w:r>
-          </w:p>
-        </w:tc>
-        <w:tc>
-          <w:tcPr>
-            <w:tcW w:w="680" w:type="dxa"/>
-            <w:tcBorders>
-              <w:top w:val="nil"/>
-              <w:left w:val="nil"/>
-              <w:bottom w:val="single" w:sz="4" w:space="0" w:color="8EA9DB"/>
-              <w:right w:val="nil"/>
-            </w:tcBorders>
-            <w:shd w:val="clear" w:color="D9E1F2" w:fill="D9E1F2"/>
-            <w:noWrap/>
-            <w:vAlign w:val="bottom"/>
-            <w:hideMark/>
-          </w:tcPr>
-          <w:p>
-            <w:pPr>
-              <w:spacing w:after="0" w:line="240" w:lineRule="auto"/>
-              <w:rPr>
-                <w:rFonts w:ascii="Arial" w:eastAsia="Times New Roman" w:hAnsi="Arial" w:cs="Arial"/>
-                <w:b/>
-                <w:bCs/>
-                <w:color w:val="000000"/>
-                <w:sz w:val="20"/>
-                <w:szCs w:val="20"/>
-                <w:lang w:eastAsia="en-IN"/>
-              </w:rPr>
-            </w:pPr>
-            <w:r>
-              <w:rPr>
-                <w:rFonts w:ascii="Arial" w:eastAsia="Times New Roman" w:hAnsi="Arial" w:cs="Arial"/>
-                <w:b/>
-                <w:bCs/>
-                <w:color w:val="000000"/>
-                <w:sz w:val="20"/>
-                <w:szCs w:val="20"/>
-                <w:lang w:eastAsia="en-IN"/>
+        <w:tc>
+          <w:tcPr>
+            <w:tcW w:w="1877" w:type="dxa"/>
+            <w:shd w:val="clear" w:color="auto" w:fill="B4C6E7" w:themeFill="accent1" w:themeFillTint="66"/>
+          </w:tcPr>
+          <w:p>
+            <w:pPr>
+              <w:rPr>
+                <w:b/>
+                <w:bCs/>
+              </w:rPr>
+            </w:pPr>
+            <w:r>
+              <w:rPr>
+                <w:b/>
+                <w:bCs/>
+              </w:rPr>
+              <w:t>Purchase Plan</w:t>
+            </w:r>
+            <w:r>
+              <w:rPr>
+                <w:b/>
+                <w:bCs/>
+              </w:rPr>
+              <w:t>-# of seats bought</w:t>
+            </w:r>
+          </w:p>
+        </w:tc>
+        <w:tc>
+          <w:tcPr>
+            <w:tcW w:w="1888" w:type="dxa"/>
+            <w:shd w:val="clear" w:color="auto" w:fill="B4C6E7" w:themeFill="accent1" w:themeFillTint="66"/>
+          </w:tcPr>
+          <w:p>
+            <w:pPr>
+              <w:rPr>
+                <w:b/>
+                <w:bCs/>
+              </w:rPr>
+            </w:pPr>
+            <w:r>
+              <w:rPr>
+                <w:b/>
+                <w:bCs/>
+              </w:rPr>
+              <w:t># of team members added</w:t>
+            </w:r>
+          </w:p>
+        </w:tc>
+        <w:tc>
+          <w:tcPr>
+            <w:tcW w:w="1621" w:type="dxa"/>
+            <w:shd w:val="clear" w:color="auto" w:fill="B4C6E7" w:themeFill="accent1" w:themeFillTint="66"/>
+          </w:tcPr>
+          <w:p>
+            <w:pPr>
+              <w:rPr>
+                <w:b/>
+                <w:bCs/>
+              </w:rPr>
+            </w:pPr>
+            <w:r>
+              <w:rPr>
+                <w:b/>
+                <w:bCs/>
+              </w:rPr>
+              <w:t># of customers added</w:t>
+            </w:r>
+          </w:p>
+        </w:tc>
+        <w:tc>
+          <w:tcPr>
+            <w:tcW w:w="1790" w:type="dxa"/>
+            <w:shd w:val="clear" w:color="auto" w:fill="B4C6E7" w:themeFill="accent1" w:themeFillTint="66"/>
+          </w:tcPr>
+          <w:p>
+            <w:pPr>
+              <w:rPr>
+                <w:b/>
+                <w:bCs/>
+              </w:rPr>
+            </w:pPr>
+            <w:r>
+              <w:rPr>
+                <w:b/>
+                <w:bCs/>
               </w:rPr>
               <w:t>Churn</w:t>
             </w:r>
@@ -3112,289 +3059,129 @@
         </w:tc>
         <w:tc>
           <w:tcPr>
-            <w:tcW w:w="2700" w:type="dxa"/>
-            <w:tcBorders>
-              <w:top w:val="nil"/>
-              <w:left w:val="nil"/>
-              <w:bottom w:val="nil"/>
-              <w:right w:val="nil"/>
-            </w:tcBorders>
-            <w:shd w:val="clear" w:color="auto" w:fill="auto"/>
-            <w:noWrap/>
-            <w:vAlign w:val="bottom"/>
-            <w:hideMark/>
-          </w:tcPr>
-          <w:p>
-            <w:pPr>
-              <w:spacing w:after="0" w:line="240" w:lineRule="auto"/>
-              <w:rPr>
-                <w:rFonts w:ascii="Arial" w:eastAsia="Times New Roman" w:hAnsi="Arial" w:cs="Arial"/>
-                <w:b/>
-                <w:bCs/>
-                <w:color w:val="000000"/>
-                <w:sz w:val="20"/>
-                <w:szCs w:val="20"/>
-                <w:lang w:eastAsia="en-IN"/>
-              </w:rPr>
-            </w:pPr>
-            <w:r>
-              <w:rPr>
-                <w:rFonts w:ascii="Arial" w:eastAsia="Times New Roman" w:hAnsi="Arial" w:cs="Arial"/>
-                <w:b/>
-                <w:bCs/>
-                <w:color w:val="000000"/>
-                <w:sz w:val="20"/>
-                <w:szCs w:val="20"/>
-                <w:lang w:eastAsia="en-IN"/>
-              </w:rPr>
-              <w:t>%churn</w:t>
+            <w:tcW w:w="1840" w:type="dxa"/>
+            <w:shd w:val="clear" w:color="auto" w:fill="B4C6E7" w:themeFill="accent1" w:themeFillTint="66"/>
+          </w:tcPr>
+          <w:p>
+            <w:pPr>
+              <w:rPr>
+                <w:b/>
+                <w:bCs/>
+              </w:rPr>
+            </w:pPr>
+            <w:r>
+              <w:rPr>
+                <w:b/>
+                <w:bCs/>
+              </w:rPr>
+              <w:t>Churn</w:t>
+            </w:r>
+            <w:r>
+              <w:rPr>
+                <w:b/>
+                <w:bCs/>
+              </w:rPr>
+              <w:t>%</w:t>
             </w:r>
           </w:p>
         </w:tc>
       </w:tr>
       <w:tr>
-        <w:trPr>
-          <w:trHeight w:val="250"/>
-        </w:trPr>
-        <w:tc>
-          <w:tcPr>
-            <w:tcW w:w="1700" w:type="dxa"/>
-            <w:tcBorders>
-              <w:top w:val="nil"/>
-              <w:left w:val="nil"/>
-              <w:bottom w:val="single" w:sz="4" w:space="0" w:color="8EA9DB"/>
-              <w:right w:val="nil"/>
-            </w:tcBorders>
-            <w:shd w:val="clear" w:color="auto" w:fill="auto"/>
-            <w:noWrap/>
-            <w:vAlign w:val="bottom"/>
-            <w:hideMark/>
-          </w:tcPr>
-          <w:p>
-            <w:pPr>
-              <w:spacing w:after="0" w:line="240" w:lineRule="auto"/>
-              <w:rPr>
-                <w:rFonts w:ascii="Arial" w:eastAsia="Times New Roman" w:hAnsi="Arial" w:cs="Arial"/>
-                <w:b/>
-                <w:bCs/>
-                <w:color w:val="000000"/>
-                <w:sz w:val="20"/>
-                <w:szCs w:val="20"/>
-                <w:lang w:eastAsia="en-IN"/>
-              </w:rPr>
-            </w:pPr>
-            <w:r>
-              <w:rPr>
-                <w:rFonts w:ascii="Arial" w:eastAsia="Times New Roman" w:hAnsi="Arial" w:cs="Arial"/>
-                <w:b/>
-                <w:bCs/>
-                <w:color w:val="000000"/>
-                <w:sz w:val="20"/>
-                <w:szCs w:val="20"/>
-                <w:lang w:eastAsia="en-IN"/>
-              </w:rPr>
+        <w:tc>
+          <w:tcPr>
+            <w:tcW w:w="1877" w:type="dxa"/>
+            <w:vMerge w:val="restart"/>
+          </w:tcPr>
+          <w:p>
+            <w:r>
               <w:t>1</w:t>
             </w:r>
           </w:p>
         </w:tc>
         <w:tc>
           <w:tcPr>
-            <w:tcW w:w="1520" w:type="dxa"/>
-            <w:tcBorders>
-              <w:top w:val="nil"/>
-              <w:left w:val="nil"/>
-              <w:bottom w:val="single" w:sz="4" w:space="0" w:color="8EA9DB"/>
-              <w:right w:val="nil"/>
-            </w:tcBorders>
-            <w:shd w:val="clear" w:color="auto" w:fill="auto"/>
-            <w:noWrap/>
-            <w:vAlign w:val="bottom"/>
-            <w:hideMark/>
-          </w:tcPr>
-          <w:p>
-            <w:pPr>
-              <w:spacing w:after="0" w:line="240" w:lineRule="auto"/>
-              <w:jc w:val="right"/>
-              <w:rPr>
-                <w:rFonts w:ascii="Arial" w:eastAsia="Times New Roman" w:hAnsi="Arial" w:cs="Arial"/>
-                <w:b/>
-                <w:bCs/>
-                <w:color w:val="000000"/>
-                <w:sz w:val="20"/>
-                <w:szCs w:val="20"/>
-                <w:lang w:eastAsia="en-IN"/>
-              </w:rPr>
-            </w:pPr>
-            <w:r>
-              <w:rPr>
-                <w:rFonts w:ascii="Arial" w:eastAsia="Times New Roman" w:hAnsi="Arial" w:cs="Arial"/>
-                <w:b/>
-                <w:bCs/>
-                <w:color w:val="000000"/>
-                <w:sz w:val="20"/>
-                <w:szCs w:val="20"/>
-                <w:lang w:eastAsia="en-IN"/>
-              </w:rPr>
+            <w:tcW w:w="1888" w:type="dxa"/>
+          </w:tcPr>
+          <w:p>
+            <w:r>
+              <w:t>1</w:t>
+            </w:r>
+          </w:p>
+        </w:tc>
+        <w:tc>
+          <w:tcPr>
+            <w:tcW w:w="1621" w:type="dxa"/>
+          </w:tcPr>
+          <w:p>
+            <w:r>
               <w:t>358</w:t>
             </w:r>
           </w:p>
         </w:tc>
         <w:tc>
           <w:tcPr>
-            <w:tcW w:w="680" w:type="dxa"/>
-            <w:tcBorders>
-              <w:top w:val="nil"/>
-              <w:left w:val="nil"/>
-              <w:bottom w:val="single" w:sz="4" w:space="0" w:color="8EA9DB"/>
-              <w:right w:val="nil"/>
-            </w:tcBorders>
-            <w:shd w:val="clear" w:color="auto" w:fill="auto"/>
-            <w:noWrap/>
-            <w:vAlign w:val="bottom"/>
-            <w:hideMark/>
-          </w:tcPr>
-          <w:p>
-            <w:pPr>
-              <w:spacing w:after="0" w:line="240" w:lineRule="auto"/>
-              <w:jc w:val="right"/>
-              <w:rPr>
-                <w:rFonts w:ascii="Arial" w:eastAsia="Times New Roman" w:hAnsi="Arial" w:cs="Arial"/>
-                <w:b/>
-                <w:bCs/>
-                <w:color w:val="000000"/>
-                <w:sz w:val="20"/>
-                <w:szCs w:val="20"/>
-                <w:lang w:eastAsia="en-IN"/>
-              </w:rPr>
-            </w:pPr>
-            <w:r>
-              <w:rPr>
-                <w:rFonts w:ascii="Arial" w:eastAsia="Times New Roman" w:hAnsi="Arial" w:cs="Arial"/>
-                <w:b/>
-                <w:bCs/>
-                <w:color w:val="000000"/>
-                <w:sz w:val="20"/>
-                <w:szCs w:val="20"/>
-                <w:lang w:eastAsia="en-IN"/>
-              </w:rPr>
+            <w:tcW w:w="1790" w:type="dxa"/>
+          </w:tcPr>
+          <w:p>
+            <w:r>
               <w:t>169</w:t>
             </w:r>
           </w:p>
         </w:tc>
         <w:tc>
           <w:tcPr>
-            <w:tcW w:w="2700" w:type="dxa"/>
-            <w:tcBorders>
-              <w:top w:val="nil"/>
-              <w:left w:val="nil"/>
-              <w:bottom w:val="nil"/>
-              <w:right w:val="nil"/>
-            </w:tcBorders>
-            <w:shd w:val="clear" w:color="000000" w:fill="FDC37D"/>
-            <w:noWrap/>
-            <w:vAlign w:val="bottom"/>
-            <w:hideMark/>
-          </w:tcPr>
-          <w:p>
-            <w:pPr>
-              <w:spacing w:after="0" w:line="240" w:lineRule="auto"/>
-              <w:jc w:val="right"/>
-              <w:rPr>
-                <w:rFonts w:ascii="Arial" w:eastAsia="Times New Roman" w:hAnsi="Arial" w:cs="Arial"/>
-                <w:color w:val="000000"/>
-                <w:sz w:val="20"/>
-                <w:szCs w:val="20"/>
-                <w:lang w:eastAsia="en-IN"/>
-              </w:rPr>
-            </w:pPr>
-            <w:r>
-              <w:rPr>
-                <w:rFonts w:ascii="Arial" w:eastAsia="Times New Roman" w:hAnsi="Arial" w:cs="Arial"/>
-                <w:color w:val="000000"/>
-                <w:sz w:val="20"/>
-                <w:szCs w:val="20"/>
-                <w:lang w:eastAsia="en-IN"/>
-              </w:rPr>
+            <w:tcW w:w="1840" w:type="dxa"/>
+          </w:tcPr>
+          <w:p>
+            <w:r>
               <w:t>47%</w:t>
             </w:r>
           </w:p>
         </w:tc>
       </w:tr>
       <w:tr>
-        <w:trPr>
-          <w:trHeight w:val="250"/>
-        </w:trPr>
-        <w:tc>
-          <w:tcPr>
-            <w:tcW w:w="1700" w:type="dxa"/>
-            <w:tcBorders>
-              <w:top w:val="nil"/>
-              <w:left w:val="nil"/>
-              <w:bottom w:val="nil"/>
-              <w:right w:val="nil"/>
-            </w:tcBorders>
-            <w:shd w:val="clear" w:color="auto" w:fill="auto"/>
-            <w:noWrap/>
-            <w:vAlign w:val="bottom"/>
-            <w:hideMark/>
-          </w:tcPr>
-          <w:p>
-            <w:pPr>
-              <w:spacing w:after="0" w:line="240" w:lineRule="auto"/>
-              <w:ind w:firstLineChars="100" w:firstLine="200"/>
-              <w:rPr>
-                <w:rFonts w:ascii="Arial" w:eastAsia="Times New Roman" w:hAnsi="Arial" w:cs="Arial"/>
-                <w:color w:val="000000"/>
-                <w:sz w:val="20"/>
-                <w:szCs w:val="20"/>
-                <w:lang w:eastAsia="en-IN"/>
-              </w:rPr>
-            </w:pPr>
-            <w:r>
-              <w:rPr>
-                <w:rFonts w:ascii="Arial" w:eastAsia="Times New Roman" w:hAnsi="Arial" w:cs="Arial"/>
-                <w:color w:val="000000"/>
-                <w:sz w:val="20"/>
-                <w:szCs w:val="20"/>
-                <w:lang w:eastAsia="en-IN"/>
-              </w:rPr>
-              <w:t>1</w:t>
-            </w:r>
-          </w:p>
-        </w:tc>
-        <w:tc>
-          <w:tcPr>
-            <w:tcW w:w="1520" w:type="dxa"/>
-            <w:tcBorders>
-              <w:top w:val="nil"/>
-              <w:left w:val="nil"/>
-              <w:bottom w:val="nil"/>
-              <w:right w:val="nil"/>
-            </w:tcBorders>
-            <w:shd w:val="clear" w:color="auto" w:fill="auto"/>
-            <w:noWrap/>
-            <w:vAlign w:val="bottom"/>
-            <w:hideMark/>
-          </w:tcPr>
-          <w:p>
-            <w:pPr>
-              <w:spacing w:after="0" w:line="240" w:lineRule="auto"/>
-              <w:jc w:val="right"/>
-              <w:rPr>
-                <w:rFonts w:ascii="Arial" w:eastAsia="Times New Roman" w:hAnsi="Arial" w:cs="Arial"/>
-                <w:color w:val="000000"/>
-                <w:sz w:val="20"/>
-                <w:szCs w:val="20"/>
-                <w:lang w:eastAsia="en-IN"/>
-              </w:rPr>
-            </w:pPr>
-            <w:r>
-              <w:rPr>
-                <w:rFonts w:ascii="Arial" w:eastAsia="Times New Roman" w:hAnsi="Arial" w:cs="Arial"/>
-                <w:color w:val="000000"/>
-                <w:sz w:val="20"/>
-                <w:szCs w:val="20"/>
-                <w:lang w:eastAsia="en-IN"/>
+        <w:tc>
+          <w:tcPr>
+            <w:tcW w:w="1877" w:type="dxa"/>
+            <w:vMerge/>
+          </w:tcPr>
+          <w:p/>
+        </w:tc>
+        <w:tc>
+          <w:tcPr>
+            <w:tcW w:w="1888" w:type="dxa"/>
+          </w:tcPr>
+          <w:p>
+            <w:pPr>
+              <w:rPr>
+                <w:b/>
+                <w:bCs/>
+              </w:rPr>
+            </w:pPr>
+            <w:r>
+              <w:rPr>
+                <w:b/>
+                <w:bCs/>
+              </w:rPr>
+              <w:t>Total</w:t>
+            </w:r>
+          </w:p>
+        </w:tc>
+        <w:tc>
+          <w:tcPr>
+            <w:tcW w:w="1621" w:type="dxa"/>
+          </w:tcPr>
+          <w:p>
+            <w:pPr>
+              <w:rPr>
+                <w:b/>
+                <w:bCs/>
+              </w:rPr>
+            </w:pPr>
+            <w:r>
+              <w:rPr>
+                <w:b/>
+                <w:bCs/>
               </w:rPr>
               <w:t>358</w:t>
             </w:r>
@@ -3402,37 +3189,19 @@
         </w:tc>
         <w:tc>
           <w:tcPr>
-            <w:tcW w:w="680" w:type="dxa"/>
-            <w:tcBorders>
-              <w:top w:val="nil"/>
-              <w:left w:val="nil"/>
-              <w:bottom w:val="nil"/>
-              <w:right w:val="nil"/>
-            </w:tcBorders>
-            <w:shd w:val="clear" w:color="auto" w:fill="auto"/>
-            <w:noWrap/>
-            <w:vAlign w:val="bottom"/>
-            <w:hideMark/>
-          </w:tcPr>
-          <w:p>
-            <w:pPr>
-              <w:spacing w:after="0" w:line="240" w:lineRule="auto"/>
-              <w:jc w:val="right"/>
-              <w:rPr>
-                <w:rFonts w:ascii="Arial" w:eastAsia="Times New Roman" w:hAnsi="Arial" w:cs="Arial"/>
-                <w:color w:val="000000"/>
-                <w:sz w:val="20"/>
-                <w:szCs w:val="20"/>
-                <w:lang w:eastAsia="en-IN"/>
-              </w:rPr>
-            </w:pPr>
-            <w:r>
-              <w:rPr>
-                <w:rFonts w:ascii="Arial" w:eastAsia="Times New Roman" w:hAnsi="Arial" w:cs="Arial"/>
-                <w:color w:val="000000"/>
-                <w:sz w:val="20"/>
-                <w:szCs w:val="20"/>
-                <w:lang w:eastAsia="en-IN"/>
+            <w:tcW w:w="1790" w:type="dxa"/>
+          </w:tcPr>
+          <w:p>
+            <w:pPr>
+              <w:rPr>
+                <w:b/>
+                <w:bCs/>
+              </w:rPr>
+            </w:pPr>
+            <w:r>
+              <w:rPr>
+                <w:b/>
+                <w:bCs/>
               </w:rPr>
               <w:t>169</w:t>
             </w:r>
@@ -3440,37 +3209,19 @@
         </w:tc>
         <w:tc>
           <w:tcPr>
-            <w:tcW w:w="2700" w:type="dxa"/>
-            <w:tcBorders>
-              <w:top w:val="nil"/>
-              <w:left w:val="nil"/>
-              <w:bottom w:val="nil"/>
-              <w:right w:val="nil"/>
-            </w:tcBorders>
-            <w:shd w:val="clear" w:color="000000" w:fill="FDC37D"/>
-            <w:noWrap/>
-            <w:vAlign w:val="bottom"/>
-            <w:hideMark/>
-          </w:tcPr>
-          <w:p>
-            <w:pPr>
-              <w:spacing w:after="0" w:line="240" w:lineRule="auto"/>
-              <w:jc w:val="right"/>
-              <w:rPr>
-                <w:rFonts w:ascii="Arial" w:eastAsia="Times New Roman" w:hAnsi="Arial" w:cs="Arial"/>
-                <w:color w:val="000000"/>
-                <w:sz w:val="20"/>
-                <w:szCs w:val="20"/>
-                <w:lang w:eastAsia="en-IN"/>
-              </w:rPr>
-            </w:pPr>
-            <w:r>
-              <w:rPr>
-                <w:rFonts w:ascii="Arial" w:eastAsia="Times New Roman" w:hAnsi="Arial" w:cs="Arial"/>
-                <w:color w:val="000000"/>
-                <w:sz w:val="20"/>
-                <w:szCs w:val="20"/>
-                <w:lang w:eastAsia="en-IN"/>
+            <w:tcW w:w="1840" w:type="dxa"/>
+          </w:tcPr>
+          <w:p>
+            <w:pPr>
+              <w:rPr>
+                <w:b/>
+                <w:bCs/>
+              </w:rPr>
+            </w:pPr>
+            <w:r>
+              <w:rPr>
+                <w:b/>
+                <w:bCs/>
               </w:rPr>
               <w:t>47%</w:t>
             </w:r>
@@ -3478,3033 +3229,1035 @@
         </w:tc>
       </w:tr>
       <w:tr>
-        <w:trPr>
-          <w:trHeight w:val="250"/>
-        </w:trPr>
-        <w:tc>
-          <w:tcPr>
-            <w:tcW w:w="1700" w:type="dxa"/>
-            <w:tcBorders>
-              <w:top w:val="nil"/>
-              <w:left w:val="nil"/>
-              <w:bottom w:val="single" w:sz="4" w:space="0" w:color="8EA9DB"/>
-              <w:right w:val="nil"/>
-            </w:tcBorders>
-            <w:shd w:val="clear" w:color="auto" w:fill="auto"/>
-            <w:noWrap/>
-            <w:vAlign w:val="bottom"/>
-            <w:hideMark/>
-          </w:tcPr>
-          <w:p>
-            <w:pPr>
-              <w:spacing w:after="0" w:line="240" w:lineRule="auto"/>
-              <w:rPr>
-                <w:rFonts w:ascii="Arial" w:eastAsia="Times New Roman" w:hAnsi="Arial" w:cs="Arial"/>
-                <w:b/>
-                <w:bCs/>
-                <w:color w:val="000000"/>
-                <w:sz w:val="20"/>
-                <w:szCs w:val="20"/>
-                <w:lang w:eastAsia="en-IN"/>
-              </w:rPr>
-            </w:pPr>
-            <w:r>
-              <w:rPr>
-                <w:rFonts w:ascii="Arial" w:eastAsia="Times New Roman" w:hAnsi="Arial" w:cs="Arial"/>
-                <w:b/>
-                <w:bCs/>
-                <w:color w:val="000000"/>
-                <w:sz w:val="20"/>
-                <w:szCs w:val="20"/>
-                <w:lang w:eastAsia="en-IN"/>
-              </w:rPr>
+        <w:tc>
+          <w:tcPr>
+            <w:tcW w:w="1877" w:type="dxa"/>
+            <w:vMerge w:val="restart"/>
+          </w:tcPr>
+          <w:p>
+            <w:r>
               <w:t>2</w:t>
             </w:r>
           </w:p>
         </w:tc>
         <w:tc>
           <w:tcPr>
-            <w:tcW w:w="1520" w:type="dxa"/>
-            <w:tcBorders>
-              <w:top w:val="nil"/>
-              <w:left w:val="nil"/>
-              <w:bottom w:val="single" w:sz="4" w:space="0" w:color="8EA9DB"/>
-              <w:right w:val="nil"/>
-            </w:tcBorders>
-            <w:shd w:val="clear" w:color="auto" w:fill="auto"/>
-            <w:noWrap/>
-            <w:vAlign w:val="bottom"/>
-            <w:hideMark/>
-          </w:tcPr>
-          <w:p>
-            <w:pPr>
-              <w:spacing w:after="0" w:line="240" w:lineRule="auto"/>
-              <w:jc w:val="right"/>
-              <w:rPr>
-                <w:rFonts w:ascii="Arial" w:eastAsia="Times New Roman" w:hAnsi="Arial" w:cs="Arial"/>
-                <w:b/>
-                <w:bCs/>
-                <w:color w:val="000000"/>
-                <w:sz w:val="20"/>
-                <w:szCs w:val="20"/>
-                <w:lang w:eastAsia="en-IN"/>
-              </w:rPr>
-            </w:pPr>
-            <w:r>
-              <w:rPr>
-                <w:rFonts w:ascii="Arial" w:eastAsia="Times New Roman" w:hAnsi="Arial" w:cs="Arial"/>
-                <w:b/>
-                <w:bCs/>
-                <w:color w:val="000000"/>
-                <w:sz w:val="20"/>
-                <w:szCs w:val="20"/>
-                <w:lang w:eastAsia="en-IN"/>
-              </w:rPr>
-              <w:t>279</w:t>
-            </w:r>
-          </w:p>
-        </w:tc>
-        <w:tc>
-          <w:tcPr>
-            <w:tcW w:w="680" w:type="dxa"/>
-            <w:tcBorders>
-              <w:top w:val="nil"/>
-              <w:left w:val="nil"/>
-              <w:bottom w:val="single" w:sz="4" w:space="0" w:color="8EA9DB"/>
-              <w:right w:val="nil"/>
-            </w:tcBorders>
-            <w:shd w:val="clear" w:color="auto" w:fill="auto"/>
-            <w:noWrap/>
-            <w:vAlign w:val="bottom"/>
-            <w:hideMark/>
-          </w:tcPr>
-          <w:p>
-            <w:pPr>
-              <w:spacing w:after="0" w:line="240" w:lineRule="auto"/>
-              <w:jc w:val="right"/>
-              <w:rPr>
-                <w:rFonts w:ascii="Arial" w:eastAsia="Times New Roman" w:hAnsi="Arial" w:cs="Arial"/>
-                <w:b/>
-                <w:bCs/>
-                <w:color w:val="000000"/>
-                <w:sz w:val="20"/>
-                <w:szCs w:val="20"/>
-                <w:lang w:eastAsia="en-IN"/>
-              </w:rPr>
-            </w:pPr>
-            <w:r>
-              <w:rPr>
-                <w:rFonts w:ascii="Arial" w:eastAsia="Times New Roman" w:hAnsi="Arial" w:cs="Arial"/>
-                <w:b/>
-                <w:bCs/>
-                <w:color w:val="000000"/>
-                <w:sz w:val="20"/>
-                <w:szCs w:val="20"/>
-                <w:lang w:eastAsia="en-IN"/>
-              </w:rPr>
-              <w:t>61</w:t>
-            </w:r>
-          </w:p>
-        </w:tc>
-        <w:tc>
-          <w:tcPr>
-            <w:tcW w:w="2700" w:type="dxa"/>
-            <w:tcBorders>
-              <w:top w:val="nil"/>
-              <w:left w:val="nil"/>
-              <w:bottom w:val="nil"/>
-              <w:right w:val="nil"/>
-            </w:tcBorders>
-            <w:shd w:val="clear" w:color="000000" w:fill="F5E883"/>
-            <w:noWrap/>
-            <w:vAlign w:val="bottom"/>
-            <w:hideMark/>
-          </w:tcPr>
-          <w:p>
-            <w:pPr>
-              <w:spacing w:after="0" w:line="240" w:lineRule="auto"/>
-              <w:jc w:val="right"/>
-              <w:rPr>
-                <w:rFonts w:ascii="Arial" w:eastAsia="Times New Roman" w:hAnsi="Arial" w:cs="Arial"/>
-                <w:color w:val="000000"/>
-                <w:sz w:val="20"/>
-                <w:szCs w:val="20"/>
-                <w:lang w:eastAsia="en-IN"/>
-              </w:rPr>
-            </w:pPr>
-            <w:r>
-              <w:rPr>
-                <w:rFonts w:ascii="Arial" w:eastAsia="Times New Roman" w:hAnsi="Arial" w:cs="Arial"/>
-                <w:color w:val="000000"/>
-                <w:sz w:val="20"/>
-                <w:szCs w:val="20"/>
-                <w:lang w:eastAsia="en-IN"/>
-              </w:rPr>
-              <w:t>22%</w:t>
+            <w:tcW w:w="1888" w:type="dxa"/>
+          </w:tcPr>
+          <w:p>
+            <w:r>
+              <w:t>1</w:t>
+            </w:r>
+          </w:p>
+        </w:tc>
+        <w:tc>
+          <w:tcPr>
+            <w:tcW w:w="1621" w:type="dxa"/>
+          </w:tcPr>
+          <w:p>
+            <w:r>
+              <w:t>57</w:t>
+            </w:r>
+          </w:p>
+        </w:tc>
+        <w:tc>
+          <w:tcPr>
+            <w:tcW w:w="1790" w:type="dxa"/>
+          </w:tcPr>
+          <w:p>
+            <w:r>
+              <w:t>50</w:t>
+            </w:r>
+          </w:p>
+        </w:tc>
+        <w:tc>
+          <w:tcPr>
+            <w:tcW w:w="1840" w:type="dxa"/>
+          </w:tcPr>
+          <w:p>
+            <w:r>
+              <w:t>88%</w:t>
             </w:r>
           </w:p>
         </w:tc>
       </w:tr>
       <w:tr>
-        <w:trPr>
-          <w:trHeight w:val="250"/>
-        </w:trPr>
-        <w:tc>
-          <w:tcPr>
-            <w:tcW w:w="1700" w:type="dxa"/>
-            <w:tcBorders>
-              <w:top w:val="nil"/>
-              <w:left w:val="nil"/>
-              <w:bottom w:val="nil"/>
-              <w:right w:val="nil"/>
-            </w:tcBorders>
-            <w:shd w:val="clear" w:color="auto" w:fill="auto"/>
-            <w:noWrap/>
-            <w:vAlign w:val="bottom"/>
-            <w:hideMark/>
-          </w:tcPr>
-          <w:p>
-            <w:pPr>
-              <w:spacing w:after="0" w:line="240" w:lineRule="auto"/>
-              <w:ind w:firstLineChars="100" w:firstLine="200"/>
-              <w:rPr>
-                <w:rFonts w:ascii="Arial" w:eastAsia="Times New Roman" w:hAnsi="Arial" w:cs="Arial"/>
-                <w:color w:val="000000"/>
-                <w:sz w:val="20"/>
-                <w:szCs w:val="20"/>
-                <w:lang w:eastAsia="en-IN"/>
-              </w:rPr>
-            </w:pPr>
-            <w:r>
-              <w:rPr>
-                <w:rFonts w:ascii="Arial" w:eastAsia="Times New Roman" w:hAnsi="Arial" w:cs="Arial"/>
-                <w:color w:val="000000"/>
-                <w:sz w:val="20"/>
-                <w:szCs w:val="20"/>
-                <w:lang w:eastAsia="en-IN"/>
-              </w:rPr>
-              <w:t>1</w:t>
-            </w:r>
-          </w:p>
-        </w:tc>
-        <w:tc>
-          <w:tcPr>
-            <w:tcW w:w="1520" w:type="dxa"/>
-            <w:tcBorders>
-              <w:top w:val="nil"/>
-              <w:left w:val="nil"/>
-              <w:bottom w:val="nil"/>
-              <w:right w:val="nil"/>
-            </w:tcBorders>
-            <w:shd w:val="clear" w:color="auto" w:fill="auto"/>
-            <w:noWrap/>
-            <w:vAlign w:val="bottom"/>
-            <w:hideMark/>
-          </w:tcPr>
-          <w:p>
-            <w:pPr>
-              <w:spacing w:after="0" w:line="240" w:lineRule="auto"/>
-              <w:jc w:val="right"/>
-              <w:rPr>
-                <w:rFonts w:ascii="Arial" w:eastAsia="Times New Roman" w:hAnsi="Arial" w:cs="Arial"/>
-                <w:color w:val="000000"/>
-                <w:sz w:val="20"/>
-                <w:szCs w:val="20"/>
-                <w:lang w:eastAsia="en-IN"/>
-              </w:rPr>
-            </w:pPr>
-            <w:r>
-              <w:rPr>
-                <w:rFonts w:ascii="Arial" w:eastAsia="Times New Roman" w:hAnsi="Arial" w:cs="Arial"/>
-                <w:color w:val="000000"/>
-                <w:sz w:val="20"/>
-                <w:szCs w:val="20"/>
-                <w:lang w:eastAsia="en-IN"/>
-              </w:rPr>
-              <w:t>57</w:t>
-            </w:r>
-          </w:p>
-        </w:tc>
-        <w:tc>
-          <w:tcPr>
-            <w:tcW w:w="680" w:type="dxa"/>
-            <w:tcBorders>
-              <w:top w:val="nil"/>
-              <w:left w:val="nil"/>
-              <w:bottom w:val="nil"/>
-              <w:right w:val="nil"/>
-            </w:tcBorders>
-            <w:shd w:val="clear" w:color="auto" w:fill="auto"/>
-            <w:noWrap/>
-            <w:vAlign w:val="bottom"/>
-            <w:hideMark/>
-          </w:tcPr>
-          <w:p>
-            <w:pPr>
-              <w:spacing w:after="0" w:line="240" w:lineRule="auto"/>
-              <w:jc w:val="right"/>
-              <w:rPr>
-                <w:rFonts w:ascii="Arial" w:eastAsia="Times New Roman" w:hAnsi="Arial" w:cs="Arial"/>
-                <w:color w:val="000000"/>
-                <w:sz w:val="20"/>
-                <w:szCs w:val="20"/>
-                <w:lang w:eastAsia="en-IN"/>
-              </w:rPr>
-            </w:pPr>
-            <w:r>
-              <w:rPr>
-                <w:rFonts w:ascii="Arial" w:eastAsia="Times New Roman" w:hAnsi="Arial" w:cs="Arial"/>
-                <w:color w:val="000000"/>
-                <w:sz w:val="20"/>
-                <w:szCs w:val="20"/>
-                <w:lang w:eastAsia="en-IN"/>
-              </w:rPr>
-              <w:t>50</w:t>
-            </w:r>
-          </w:p>
-        </w:tc>
-        <w:tc>
-          <w:tcPr>
-            <w:tcW w:w="2700" w:type="dxa"/>
-            <w:tcBorders>
-              <w:top w:val="nil"/>
-              <w:left w:val="nil"/>
-              <w:bottom w:val="nil"/>
-              <w:right w:val="nil"/>
-            </w:tcBorders>
-            <w:shd w:val="clear" w:color="000000" w:fill="FA7E70"/>
-            <w:noWrap/>
-            <w:vAlign w:val="bottom"/>
-            <w:hideMark/>
-          </w:tcPr>
-          <w:p>
-            <w:pPr>
-              <w:spacing w:after="0" w:line="240" w:lineRule="auto"/>
-              <w:jc w:val="right"/>
-              <w:rPr>
-                <w:rFonts w:ascii="Arial" w:eastAsia="Times New Roman" w:hAnsi="Arial" w:cs="Arial"/>
-                <w:color w:val="000000"/>
-                <w:sz w:val="20"/>
-                <w:szCs w:val="20"/>
-                <w:lang w:eastAsia="en-IN"/>
-              </w:rPr>
-            </w:pPr>
-            <w:r>
-              <w:rPr>
-                <w:rFonts w:ascii="Arial" w:eastAsia="Times New Roman" w:hAnsi="Arial" w:cs="Arial"/>
-                <w:color w:val="000000"/>
-                <w:sz w:val="20"/>
-                <w:szCs w:val="20"/>
-                <w:lang w:eastAsia="en-IN"/>
-              </w:rPr>
-              <w:t>88%</w:t>
+        <w:tc>
+          <w:tcPr>
+            <w:tcW w:w="1877" w:type="dxa"/>
+            <w:vMerge/>
+          </w:tcPr>
+          <w:p/>
+        </w:tc>
+        <w:tc>
+          <w:tcPr>
+            <w:tcW w:w="1888" w:type="dxa"/>
+          </w:tcPr>
+          <w:p>
+            <w:r>
+              <w:t>2</w:t>
+            </w:r>
+          </w:p>
+        </w:tc>
+        <w:tc>
+          <w:tcPr>
+            <w:tcW w:w="1621" w:type="dxa"/>
+          </w:tcPr>
+          <w:p>
+            <w:r>
+              <w:t>222</w:t>
+            </w:r>
+          </w:p>
+        </w:tc>
+        <w:tc>
+          <w:tcPr>
+            <w:tcW w:w="1790" w:type="dxa"/>
+          </w:tcPr>
+          <w:p>
+            <w:r>
+              <w:t>11</w:t>
+            </w:r>
+          </w:p>
+        </w:tc>
+        <w:tc>
+          <w:tcPr>
+            <w:tcW w:w="1840" w:type="dxa"/>
+          </w:tcPr>
+          <w:p>
+            <w:r>
+              <w:t>5%</w:t>
             </w:r>
           </w:p>
         </w:tc>
       </w:tr>
       <w:tr>
-        <w:trPr>
-          <w:trHeight w:val="250"/>
-        </w:trPr>
-        <w:tc>
-          <w:tcPr>
-            <w:tcW w:w="1700" w:type="dxa"/>
-            <w:tcBorders>
-              <w:top w:val="nil"/>
-              <w:left w:val="nil"/>
-              <w:bottom w:val="nil"/>
-              <w:right w:val="nil"/>
-            </w:tcBorders>
-            <w:shd w:val="clear" w:color="auto" w:fill="auto"/>
-            <w:noWrap/>
-            <w:vAlign w:val="bottom"/>
-            <w:hideMark/>
-          </w:tcPr>
-          <w:p>
-            <w:pPr>
-              <w:spacing w:after="0" w:line="240" w:lineRule="auto"/>
-              <w:ind w:firstLineChars="100" w:firstLine="200"/>
-              <w:rPr>
-                <w:rFonts w:ascii="Arial" w:eastAsia="Times New Roman" w:hAnsi="Arial" w:cs="Arial"/>
-                <w:color w:val="000000"/>
-                <w:sz w:val="20"/>
-                <w:szCs w:val="20"/>
-                <w:lang w:eastAsia="en-IN"/>
-              </w:rPr>
-            </w:pPr>
-            <w:r>
-              <w:rPr>
-                <w:rFonts w:ascii="Arial" w:eastAsia="Times New Roman" w:hAnsi="Arial" w:cs="Arial"/>
-                <w:color w:val="000000"/>
-                <w:sz w:val="20"/>
-                <w:szCs w:val="20"/>
-                <w:lang w:eastAsia="en-IN"/>
+        <w:tc>
+          <w:tcPr>
+            <w:tcW w:w="1877" w:type="dxa"/>
+            <w:vMerge/>
+          </w:tcPr>
+          <w:p/>
+        </w:tc>
+        <w:tc>
+          <w:tcPr>
+            <w:tcW w:w="1888" w:type="dxa"/>
+          </w:tcPr>
+          <w:p>
+            <w:pPr>
+              <w:rPr>
+                <w:b/>
+                <w:bCs/>
+              </w:rPr>
+            </w:pPr>
+            <w:r>
+              <w:rPr>
+                <w:b/>
+                <w:bCs/>
+              </w:rPr>
+              <w:t>Total</w:t>
+            </w:r>
+          </w:p>
+        </w:tc>
+        <w:tc>
+          <w:tcPr>
+            <w:tcW w:w="1621" w:type="dxa"/>
+          </w:tcPr>
+          <w:p>
+            <w:pPr>
+              <w:rPr>
+                <w:b/>
+                <w:bCs/>
+              </w:rPr>
+            </w:pPr>
+            <w:r>
+              <w:rPr>
+                <w:b/>
+                <w:bCs/>
+              </w:rPr>
+              <w:t>279</w:t>
+            </w:r>
+          </w:p>
+        </w:tc>
+        <w:tc>
+          <w:tcPr>
+            <w:tcW w:w="1790" w:type="dxa"/>
+          </w:tcPr>
+          <w:p>
+            <w:pPr>
+              <w:rPr>
+                <w:b/>
+                <w:bCs/>
+              </w:rPr>
+            </w:pPr>
+            <w:r>
+              <w:rPr>
+                <w:b/>
+                <w:bCs/>
+              </w:rPr>
+              <w:t>61</w:t>
+            </w:r>
+          </w:p>
+        </w:tc>
+        <w:tc>
+          <w:tcPr>
+            <w:tcW w:w="1840" w:type="dxa"/>
+          </w:tcPr>
+          <w:p>
+            <w:pPr>
+              <w:rPr>
+                <w:b/>
+                <w:bCs/>
+              </w:rPr>
+            </w:pPr>
+            <w:r>
+              <w:rPr>
+                <w:b/>
+                <w:bCs/>
               </w:rPr>
               <w:t>2</w:t>
             </w:r>
-          </w:p>
-        </w:tc>
-        <w:tc>
-          <w:tcPr>
-            <w:tcW w:w="1520" w:type="dxa"/>
-            <w:tcBorders>
-              <w:top w:val="nil"/>
-              <w:left w:val="nil"/>
-              <w:bottom w:val="nil"/>
-              <w:right w:val="nil"/>
-            </w:tcBorders>
-            <w:shd w:val="clear" w:color="auto" w:fill="auto"/>
-            <w:noWrap/>
-            <w:vAlign w:val="bottom"/>
-            <w:hideMark/>
-          </w:tcPr>
-          <w:p>
-            <w:pPr>
-              <w:spacing w:after="0" w:line="240" w:lineRule="auto"/>
-              <w:jc w:val="right"/>
-              <w:rPr>
-                <w:rFonts w:ascii="Arial" w:eastAsia="Times New Roman" w:hAnsi="Arial" w:cs="Arial"/>
-                <w:color w:val="000000"/>
-                <w:sz w:val="20"/>
-                <w:szCs w:val="20"/>
-                <w:lang w:eastAsia="en-IN"/>
-              </w:rPr>
-            </w:pPr>
-            <w:r>
-              <w:rPr>
-                <w:rFonts w:ascii="Arial" w:eastAsia="Times New Roman" w:hAnsi="Arial" w:cs="Arial"/>
-                <w:color w:val="000000"/>
-                <w:sz w:val="20"/>
-                <w:szCs w:val="20"/>
-                <w:lang w:eastAsia="en-IN"/>
-              </w:rPr>
-              <w:t>222</w:t>
-            </w:r>
-          </w:p>
-        </w:tc>
-        <w:tc>
-          <w:tcPr>
-            <w:tcW w:w="680" w:type="dxa"/>
-            <w:tcBorders>
-              <w:top w:val="nil"/>
-              <w:left w:val="nil"/>
-              <w:bottom w:val="nil"/>
-              <w:right w:val="nil"/>
-            </w:tcBorders>
-            <w:shd w:val="clear" w:color="auto" w:fill="auto"/>
-            <w:noWrap/>
-            <w:vAlign w:val="bottom"/>
-            <w:hideMark/>
-          </w:tcPr>
-          <w:p>
-            <w:pPr>
-              <w:spacing w:after="0" w:line="240" w:lineRule="auto"/>
-              <w:jc w:val="right"/>
-              <w:rPr>
-                <w:rFonts w:ascii="Arial" w:eastAsia="Times New Roman" w:hAnsi="Arial" w:cs="Arial"/>
-                <w:color w:val="000000"/>
-                <w:sz w:val="20"/>
-                <w:szCs w:val="20"/>
-                <w:lang w:eastAsia="en-IN"/>
-              </w:rPr>
-            </w:pPr>
-            <w:r>
-              <w:rPr>
-                <w:rFonts w:ascii="Arial" w:eastAsia="Times New Roman" w:hAnsi="Arial" w:cs="Arial"/>
-                <w:color w:val="000000"/>
-                <w:sz w:val="20"/>
-                <w:szCs w:val="20"/>
-                <w:lang w:eastAsia="en-IN"/>
-              </w:rPr>
-              <w:t>11</w:t>
-            </w:r>
-          </w:p>
-        </w:tc>
-        <w:tc>
-          <w:tcPr>
-            <w:tcW w:w="2700" w:type="dxa"/>
-            <w:tcBorders>
-              <w:top w:val="nil"/>
-              <w:left w:val="nil"/>
-              <w:bottom w:val="nil"/>
-              <w:right w:val="nil"/>
-            </w:tcBorders>
-            <w:shd w:val="clear" w:color="000000" w:fill="84C77C"/>
-            <w:noWrap/>
-            <w:vAlign w:val="bottom"/>
-            <w:hideMark/>
-          </w:tcPr>
-          <w:p>
-            <w:pPr>
-              <w:spacing w:after="0" w:line="240" w:lineRule="auto"/>
-              <w:jc w:val="right"/>
-              <w:rPr>
-                <w:rFonts w:ascii="Arial" w:eastAsia="Times New Roman" w:hAnsi="Arial" w:cs="Arial"/>
-                <w:color w:val="000000"/>
-                <w:sz w:val="20"/>
-                <w:szCs w:val="20"/>
-                <w:lang w:eastAsia="en-IN"/>
-              </w:rPr>
-            </w:pPr>
-            <w:r>
-              <w:rPr>
-                <w:rFonts w:ascii="Arial" w:eastAsia="Times New Roman" w:hAnsi="Arial" w:cs="Arial"/>
-                <w:color w:val="000000"/>
-                <w:sz w:val="20"/>
-                <w:szCs w:val="20"/>
-                <w:lang w:eastAsia="en-IN"/>
-              </w:rPr>
-              <w:t>5%</w:t>
+            <w:r>
+              <w:rPr>
+                <w:b/>
+                <w:bCs/>
+              </w:rPr>
+              <w:t>2</w:t>
+            </w:r>
+            <w:r>
+              <w:rPr>
+                <w:b/>
+                <w:bCs/>
+              </w:rPr>
+              <w:t>%</w:t>
             </w:r>
           </w:p>
         </w:tc>
       </w:tr>
       <w:tr>
-        <w:trPr>
-          <w:trHeight w:val="250"/>
-        </w:trPr>
-        <w:tc>
-          <w:tcPr>
-            <w:tcW w:w="1700" w:type="dxa"/>
-            <w:tcBorders>
-              <w:top w:val="nil"/>
-              <w:left w:val="nil"/>
-              <w:bottom w:val="single" w:sz="4" w:space="0" w:color="8EA9DB"/>
-              <w:right w:val="nil"/>
-            </w:tcBorders>
-            <w:shd w:val="clear" w:color="auto" w:fill="auto"/>
-            <w:noWrap/>
-            <w:vAlign w:val="bottom"/>
-            <w:hideMark/>
-          </w:tcPr>
-          <w:p>
-            <w:pPr>
-              <w:spacing w:after="0" w:line="240" w:lineRule="auto"/>
-              <w:rPr>
-                <w:rFonts w:ascii="Arial" w:eastAsia="Times New Roman" w:hAnsi="Arial" w:cs="Arial"/>
-                <w:b/>
-                <w:bCs/>
-                <w:color w:val="000000"/>
-                <w:sz w:val="20"/>
-                <w:szCs w:val="20"/>
-                <w:lang w:eastAsia="en-IN"/>
-              </w:rPr>
-            </w:pPr>
-            <w:r>
-              <w:rPr>
-                <w:rFonts w:ascii="Arial" w:eastAsia="Times New Roman" w:hAnsi="Arial" w:cs="Arial"/>
-                <w:b/>
-                <w:bCs/>
-                <w:color w:val="000000"/>
-                <w:sz w:val="20"/>
-                <w:szCs w:val="20"/>
-                <w:lang w:eastAsia="en-IN"/>
-              </w:rPr>
+        <w:tc>
+          <w:tcPr>
+            <w:tcW w:w="1877" w:type="dxa"/>
+            <w:vMerge w:val="restart"/>
+          </w:tcPr>
+          <w:p>
+            <w:r>
               <w:t>5</w:t>
             </w:r>
           </w:p>
         </w:tc>
         <w:tc>
           <w:tcPr>
-            <w:tcW w:w="1520" w:type="dxa"/>
-            <w:tcBorders>
-              <w:top w:val="nil"/>
-              <w:left w:val="nil"/>
-              <w:bottom w:val="single" w:sz="4" w:space="0" w:color="8EA9DB"/>
-              <w:right w:val="nil"/>
-            </w:tcBorders>
-            <w:shd w:val="clear" w:color="auto" w:fill="auto"/>
-            <w:noWrap/>
-            <w:vAlign w:val="bottom"/>
-            <w:hideMark/>
-          </w:tcPr>
-          <w:p>
-            <w:pPr>
-              <w:spacing w:after="0" w:line="240" w:lineRule="auto"/>
-              <w:jc w:val="right"/>
-              <w:rPr>
-                <w:rFonts w:ascii="Arial" w:eastAsia="Times New Roman" w:hAnsi="Arial" w:cs="Arial"/>
-                <w:b/>
-                <w:bCs/>
-                <w:color w:val="000000"/>
-                <w:sz w:val="20"/>
-                <w:szCs w:val="20"/>
-                <w:lang w:eastAsia="en-IN"/>
-              </w:rPr>
-            </w:pPr>
-            <w:r>
-              <w:rPr>
-                <w:rFonts w:ascii="Arial" w:eastAsia="Times New Roman" w:hAnsi="Arial" w:cs="Arial"/>
-                <w:b/>
-                <w:bCs/>
-                <w:color w:val="000000"/>
-                <w:sz w:val="20"/>
-                <w:szCs w:val="20"/>
-                <w:lang w:eastAsia="en-IN"/>
-              </w:rPr>
-              <w:t>275</w:t>
-            </w:r>
-          </w:p>
-        </w:tc>
-        <w:tc>
-          <w:tcPr>
-            <w:tcW w:w="680" w:type="dxa"/>
-            <w:tcBorders>
-              <w:top w:val="nil"/>
-              <w:left w:val="nil"/>
-              <w:bottom w:val="single" w:sz="4" w:space="0" w:color="8EA9DB"/>
-              <w:right w:val="nil"/>
-            </w:tcBorders>
-            <w:shd w:val="clear" w:color="auto" w:fill="auto"/>
-            <w:noWrap/>
-            <w:vAlign w:val="bottom"/>
-            <w:hideMark/>
-          </w:tcPr>
-          <w:p>
-            <w:pPr>
-              <w:spacing w:after="0" w:line="240" w:lineRule="auto"/>
-              <w:jc w:val="right"/>
-              <w:rPr>
-                <w:rFonts w:ascii="Arial" w:eastAsia="Times New Roman" w:hAnsi="Arial" w:cs="Arial"/>
-                <w:b/>
-                <w:bCs/>
-                <w:color w:val="000000"/>
-                <w:sz w:val="20"/>
-                <w:szCs w:val="20"/>
-                <w:lang w:eastAsia="en-IN"/>
-              </w:rPr>
-            </w:pPr>
-            <w:r>
-              <w:rPr>
-                <w:rFonts w:ascii="Arial" w:eastAsia="Times New Roman" w:hAnsi="Arial" w:cs="Arial"/>
-                <w:b/>
-                <w:bCs/>
-                <w:color w:val="000000"/>
-                <w:sz w:val="20"/>
-                <w:szCs w:val="20"/>
-                <w:lang w:eastAsia="en-IN"/>
-              </w:rPr>
-              <w:t>63</w:t>
-            </w:r>
-          </w:p>
-        </w:tc>
-        <w:tc>
-          <w:tcPr>
-            <w:tcW w:w="2700" w:type="dxa"/>
-            <w:tcBorders>
-              <w:top w:val="nil"/>
-              <w:left w:val="nil"/>
-              <w:bottom w:val="nil"/>
-              <w:right w:val="nil"/>
-            </w:tcBorders>
-            <w:shd w:val="clear" w:color="000000" w:fill="FCEA83"/>
-            <w:noWrap/>
-            <w:vAlign w:val="bottom"/>
-            <w:hideMark/>
-          </w:tcPr>
-          <w:p>
-            <w:pPr>
-              <w:spacing w:after="0" w:line="240" w:lineRule="auto"/>
-              <w:jc w:val="right"/>
-              <w:rPr>
-                <w:rFonts w:ascii="Arial" w:eastAsia="Times New Roman" w:hAnsi="Arial" w:cs="Arial"/>
-                <w:color w:val="000000"/>
-                <w:sz w:val="20"/>
-                <w:szCs w:val="20"/>
-                <w:lang w:eastAsia="en-IN"/>
-              </w:rPr>
-            </w:pPr>
-            <w:r>
-              <w:rPr>
-                <w:rFonts w:ascii="Arial" w:eastAsia="Times New Roman" w:hAnsi="Arial" w:cs="Arial"/>
-                <w:color w:val="000000"/>
-                <w:sz w:val="20"/>
-                <w:szCs w:val="20"/>
-                <w:lang w:eastAsia="en-IN"/>
-              </w:rPr>
-              <w:t>23%</w:t>
+            <w:tcW w:w="1888" w:type="dxa"/>
+          </w:tcPr>
+          <w:p>
+            <w:r>
+              <w:t>1</w:t>
+            </w:r>
+          </w:p>
+        </w:tc>
+        <w:tc>
+          <w:tcPr>
+            <w:tcW w:w="1621" w:type="dxa"/>
+          </w:tcPr>
+          <w:p>
+            <w:r>
+              <w:t>18</w:t>
+            </w:r>
+          </w:p>
+        </w:tc>
+        <w:tc>
+          <w:tcPr>
+            <w:tcW w:w="1790" w:type="dxa"/>
+          </w:tcPr>
+          <w:p>
+            <w:r>
+              <w:t>17</w:t>
+            </w:r>
+          </w:p>
+        </w:tc>
+        <w:tc>
+          <w:tcPr>
+            <w:tcW w:w="1840" w:type="dxa"/>
+          </w:tcPr>
+          <w:p>
+            <w:r>
+              <w:t>94%</w:t>
             </w:r>
           </w:p>
         </w:tc>
       </w:tr>
       <w:tr>
-        <w:trPr>
-          <w:trHeight w:val="250"/>
-        </w:trPr>
-        <w:tc>
-          <w:tcPr>
-            <w:tcW w:w="1700" w:type="dxa"/>
-            <w:tcBorders>
-              <w:top w:val="nil"/>
-              <w:left w:val="nil"/>
-              <w:bottom w:val="nil"/>
-              <w:right w:val="nil"/>
-            </w:tcBorders>
-            <w:shd w:val="clear" w:color="auto" w:fill="auto"/>
-            <w:noWrap/>
-            <w:vAlign w:val="bottom"/>
-            <w:hideMark/>
-          </w:tcPr>
-          <w:p>
-            <w:pPr>
-              <w:spacing w:after="0" w:line="240" w:lineRule="auto"/>
-              <w:ind w:firstLineChars="100" w:firstLine="200"/>
-              <w:rPr>
-                <w:rFonts w:ascii="Arial" w:eastAsia="Times New Roman" w:hAnsi="Arial" w:cs="Arial"/>
-                <w:color w:val="000000"/>
-                <w:sz w:val="20"/>
-                <w:szCs w:val="20"/>
-                <w:lang w:eastAsia="en-IN"/>
-              </w:rPr>
-            </w:pPr>
-            <w:r>
-              <w:rPr>
-                <w:rFonts w:ascii="Arial" w:eastAsia="Times New Roman" w:hAnsi="Arial" w:cs="Arial"/>
-                <w:color w:val="000000"/>
-                <w:sz w:val="20"/>
-                <w:szCs w:val="20"/>
-                <w:lang w:eastAsia="en-IN"/>
-              </w:rPr>
-              <w:t>1</w:t>
-            </w:r>
-          </w:p>
-        </w:tc>
-        <w:tc>
-          <w:tcPr>
-            <w:tcW w:w="1520" w:type="dxa"/>
-            <w:tcBorders>
-              <w:top w:val="nil"/>
-              <w:left w:val="nil"/>
-              <w:bottom w:val="nil"/>
-              <w:right w:val="nil"/>
-            </w:tcBorders>
-            <w:shd w:val="clear" w:color="auto" w:fill="auto"/>
-            <w:noWrap/>
-            <w:vAlign w:val="bottom"/>
-            <w:hideMark/>
-          </w:tcPr>
-          <w:p>
-            <w:pPr>
-              <w:spacing w:after="0" w:line="240" w:lineRule="auto"/>
-              <w:jc w:val="right"/>
-              <w:rPr>
-                <w:rFonts w:ascii="Arial" w:eastAsia="Times New Roman" w:hAnsi="Arial" w:cs="Arial"/>
-                <w:color w:val="000000"/>
-                <w:sz w:val="20"/>
-                <w:szCs w:val="20"/>
-                <w:lang w:eastAsia="en-IN"/>
-              </w:rPr>
-            </w:pPr>
-            <w:r>
-              <w:rPr>
-                <w:rFonts w:ascii="Arial" w:eastAsia="Times New Roman" w:hAnsi="Arial" w:cs="Arial"/>
-                <w:color w:val="000000"/>
-                <w:sz w:val="20"/>
-                <w:szCs w:val="20"/>
-                <w:lang w:eastAsia="en-IN"/>
-              </w:rPr>
-              <w:t>18</w:t>
-            </w:r>
-          </w:p>
-        </w:tc>
-        <w:tc>
-          <w:tcPr>
-            <w:tcW w:w="680" w:type="dxa"/>
-            <w:tcBorders>
-              <w:top w:val="nil"/>
-              <w:left w:val="nil"/>
-              <w:bottom w:val="nil"/>
-              <w:right w:val="nil"/>
-            </w:tcBorders>
-            <w:shd w:val="clear" w:color="auto" w:fill="auto"/>
-            <w:noWrap/>
-            <w:vAlign w:val="bottom"/>
-            <w:hideMark/>
-          </w:tcPr>
-          <w:p>
-            <w:pPr>
-              <w:spacing w:after="0" w:line="240" w:lineRule="auto"/>
-              <w:jc w:val="right"/>
-              <w:rPr>
-                <w:rFonts w:ascii="Arial" w:eastAsia="Times New Roman" w:hAnsi="Arial" w:cs="Arial"/>
-                <w:color w:val="000000"/>
-                <w:sz w:val="20"/>
-                <w:szCs w:val="20"/>
-                <w:lang w:eastAsia="en-IN"/>
-              </w:rPr>
-            </w:pPr>
-            <w:r>
-              <w:rPr>
-                <w:rFonts w:ascii="Arial" w:eastAsia="Times New Roman" w:hAnsi="Arial" w:cs="Arial"/>
-                <w:color w:val="000000"/>
-                <w:sz w:val="20"/>
-                <w:szCs w:val="20"/>
-                <w:lang w:eastAsia="en-IN"/>
-              </w:rPr>
-              <w:t>17</w:t>
-            </w:r>
-          </w:p>
-        </w:tc>
-        <w:tc>
-          <w:tcPr>
-            <w:tcW w:w="2700" w:type="dxa"/>
-            <w:tcBorders>
-              <w:top w:val="nil"/>
-              <w:left w:val="nil"/>
-              <w:bottom w:val="nil"/>
-              <w:right w:val="nil"/>
-            </w:tcBorders>
-            <w:shd w:val="clear" w:color="000000" w:fill="F9736D"/>
-            <w:noWrap/>
-            <w:vAlign w:val="bottom"/>
-            <w:hideMark/>
-          </w:tcPr>
-          <w:p>
-            <w:pPr>
-              <w:spacing w:after="0" w:line="240" w:lineRule="auto"/>
-              <w:jc w:val="right"/>
-              <w:rPr>
-                <w:rFonts w:ascii="Arial" w:eastAsia="Times New Roman" w:hAnsi="Arial" w:cs="Arial"/>
-                <w:color w:val="000000"/>
-                <w:sz w:val="20"/>
-                <w:szCs w:val="20"/>
-                <w:lang w:eastAsia="en-IN"/>
-              </w:rPr>
-            </w:pPr>
-            <w:r>
-              <w:rPr>
-                <w:rFonts w:ascii="Arial" w:eastAsia="Times New Roman" w:hAnsi="Arial" w:cs="Arial"/>
-                <w:color w:val="000000"/>
-                <w:sz w:val="20"/>
-                <w:szCs w:val="20"/>
-                <w:lang w:eastAsia="en-IN"/>
-              </w:rPr>
-              <w:t>94%</w:t>
+        <w:tc>
+          <w:tcPr>
+            <w:tcW w:w="1877" w:type="dxa"/>
+            <w:vMerge/>
+          </w:tcPr>
+          <w:p/>
+        </w:tc>
+        <w:tc>
+          <w:tcPr>
+            <w:tcW w:w="1888" w:type="dxa"/>
+          </w:tcPr>
+          <w:p>
+            <w:r>
+              <w:t>2</w:t>
+            </w:r>
+          </w:p>
+        </w:tc>
+        <w:tc>
+          <w:tcPr>
+            <w:tcW w:w="1621" w:type="dxa"/>
+          </w:tcPr>
+          <w:p>
+            <w:r>
+              <w:t>34</w:t>
+            </w:r>
+          </w:p>
+        </w:tc>
+        <w:tc>
+          <w:tcPr>
+            <w:tcW w:w="1790" w:type="dxa"/>
+          </w:tcPr>
+          <w:p>
+            <w:r>
+              <w:t>34</w:t>
+            </w:r>
+          </w:p>
+        </w:tc>
+        <w:tc>
+          <w:tcPr>
+            <w:tcW w:w="1840" w:type="dxa"/>
+          </w:tcPr>
+          <w:p>
+            <w:r>
+              <w:t>100%</w:t>
             </w:r>
           </w:p>
         </w:tc>
       </w:tr>
       <w:tr>
-        <w:trPr>
-          <w:trHeight w:val="250"/>
-        </w:trPr>
-        <w:tc>
-          <w:tcPr>
-            <w:tcW w:w="1700" w:type="dxa"/>
-            <w:tcBorders>
-              <w:top w:val="nil"/>
-              <w:left w:val="nil"/>
-              <w:bottom w:val="nil"/>
-              <w:right w:val="nil"/>
-            </w:tcBorders>
-            <w:shd w:val="clear" w:color="auto" w:fill="auto"/>
-            <w:noWrap/>
-            <w:vAlign w:val="bottom"/>
-            <w:hideMark/>
-          </w:tcPr>
-          <w:p>
-            <w:pPr>
-              <w:spacing w:after="0" w:line="240" w:lineRule="auto"/>
-              <w:ind w:firstLineChars="100" w:firstLine="200"/>
-              <w:rPr>
-                <w:rFonts w:ascii="Arial" w:eastAsia="Times New Roman" w:hAnsi="Arial" w:cs="Arial"/>
-                <w:color w:val="000000"/>
-                <w:sz w:val="20"/>
-                <w:szCs w:val="20"/>
-                <w:lang w:eastAsia="en-IN"/>
-              </w:rPr>
-            </w:pPr>
-            <w:r>
-              <w:rPr>
-                <w:rFonts w:ascii="Arial" w:eastAsia="Times New Roman" w:hAnsi="Arial" w:cs="Arial"/>
-                <w:color w:val="000000"/>
-                <w:sz w:val="20"/>
-                <w:szCs w:val="20"/>
-                <w:lang w:eastAsia="en-IN"/>
-              </w:rPr>
-              <w:t>2</w:t>
-            </w:r>
-          </w:p>
-        </w:tc>
-        <w:tc>
-          <w:tcPr>
-            <w:tcW w:w="1520" w:type="dxa"/>
-            <w:tcBorders>
-              <w:top w:val="nil"/>
-              <w:left w:val="nil"/>
-              <w:bottom w:val="nil"/>
-              <w:right w:val="nil"/>
-            </w:tcBorders>
-            <w:shd w:val="clear" w:color="auto" w:fill="auto"/>
-            <w:noWrap/>
-            <w:vAlign w:val="bottom"/>
-            <w:hideMark/>
-          </w:tcPr>
-          <w:p>
-            <w:pPr>
-              <w:spacing w:after="0" w:line="240" w:lineRule="auto"/>
-              <w:jc w:val="right"/>
-              <w:rPr>
-                <w:rFonts w:ascii="Arial" w:eastAsia="Times New Roman" w:hAnsi="Arial" w:cs="Arial"/>
-                <w:color w:val="000000"/>
-                <w:sz w:val="20"/>
-                <w:szCs w:val="20"/>
-                <w:lang w:eastAsia="en-IN"/>
-              </w:rPr>
-            </w:pPr>
-            <w:r>
-              <w:rPr>
-                <w:rFonts w:ascii="Arial" w:eastAsia="Times New Roman" w:hAnsi="Arial" w:cs="Arial"/>
-                <w:color w:val="000000"/>
-                <w:sz w:val="20"/>
-                <w:szCs w:val="20"/>
-                <w:lang w:eastAsia="en-IN"/>
-              </w:rPr>
-              <w:t>34</w:t>
-            </w:r>
-          </w:p>
-        </w:tc>
-        <w:tc>
-          <w:tcPr>
-            <w:tcW w:w="680" w:type="dxa"/>
-            <w:tcBorders>
-              <w:top w:val="nil"/>
-              <w:left w:val="nil"/>
-              <w:bottom w:val="nil"/>
-              <w:right w:val="nil"/>
-            </w:tcBorders>
-            <w:shd w:val="clear" w:color="auto" w:fill="auto"/>
-            <w:noWrap/>
-            <w:vAlign w:val="bottom"/>
-            <w:hideMark/>
-          </w:tcPr>
-          <w:p>
-            <w:pPr>
-              <w:spacing w:after="0" w:line="240" w:lineRule="auto"/>
-              <w:jc w:val="right"/>
-              <w:rPr>
-                <w:rFonts w:ascii="Arial" w:eastAsia="Times New Roman" w:hAnsi="Arial" w:cs="Arial"/>
-                <w:color w:val="000000"/>
-                <w:sz w:val="20"/>
-                <w:szCs w:val="20"/>
-                <w:lang w:eastAsia="en-IN"/>
-              </w:rPr>
-            </w:pPr>
-            <w:r>
-              <w:rPr>
-                <w:rFonts w:ascii="Arial" w:eastAsia="Times New Roman" w:hAnsi="Arial" w:cs="Arial"/>
-                <w:color w:val="000000"/>
-                <w:sz w:val="20"/>
-                <w:szCs w:val="20"/>
-                <w:lang w:eastAsia="en-IN"/>
-              </w:rPr>
-              <w:t>34</w:t>
-            </w:r>
-          </w:p>
-        </w:tc>
-        <w:tc>
-          <w:tcPr>
-            <w:tcW w:w="2700" w:type="dxa"/>
-            <w:tcBorders>
-              <w:top w:val="nil"/>
-              <w:left w:val="nil"/>
-              <w:bottom w:val="nil"/>
-              <w:right w:val="nil"/>
-            </w:tcBorders>
-            <w:shd w:val="clear" w:color="000000" w:fill="F8696B"/>
-            <w:noWrap/>
-            <w:vAlign w:val="bottom"/>
-            <w:hideMark/>
-          </w:tcPr>
-          <w:p>
-            <w:pPr>
-              <w:spacing w:after="0" w:line="240" w:lineRule="auto"/>
-              <w:jc w:val="right"/>
-              <w:rPr>
-                <w:rFonts w:ascii="Arial" w:eastAsia="Times New Roman" w:hAnsi="Arial" w:cs="Arial"/>
-                <w:color w:val="000000"/>
-                <w:sz w:val="20"/>
-                <w:szCs w:val="20"/>
-                <w:lang w:eastAsia="en-IN"/>
-              </w:rPr>
-            </w:pPr>
-            <w:r>
-              <w:rPr>
-                <w:rFonts w:ascii="Arial" w:eastAsia="Times New Roman" w:hAnsi="Arial" w:cs="Arial"/>
-                <w:color w:val="000000"/>
-                <w:sz w:val="20"/>
-                <w:szCs w:val="20"/>
-                <w:lang w:eastAsia="en-IN"/>
-              </w:rPr>
-              <w:t>100%</w:t>
+        <w:tc>
+          <w:tcPr>
+            <w:tcW w:w="1877" w:type="dxa"/>
+            <w:vMerge/>
+          </w:tcPr>
+          <w:p/>
+        </w:tc>
+        <w:tc>
+          <w:tcPr>
+            <w:tcW w:w="1888" w:type="dxa"/>
+          </w:tcPr>
+          <w:p>
+            <w:r>
+              <w:t>3</w:t>
+            </w:r>
+          </w:p>
+        </w:tc>
+        <w:tc>
+          <w:tcPr>
+            <w:tcW w:w="1621" w:type="dxa"/>
+          </w:tcPr>
+          <w:p>
+            <w:r>
+              <w:t>7</w:t>
+            </w:r>
+          </w:p>
+        </w:tc>
+        <w:tc>
+          <w:tcPr>
+            <w:tcW w:w="1790" w:type="dxa"/>
+          </w:tcPr>
+          <w:p>
+            <w:r>
+              <w:t>0</w:t>
+            </w:r>
+          </w:p>
+        </w:tc>
+        <w:tc>
+          <w:tcPr>
+            <w:tcW w:w="1840" w:type="dxa"/>
+          </w:tcPr>
+          <w:p>
+            <w:r>
+              <w:t>0%</w:t>
             </w:r>
           </w:p>
         </w:tc>
       </w:tr>
       <w:tr>
-        <w:trPr>
-          <w:trHeight w:val="250"/>
-        </w:trPr>
-        <w:tc>
-          <w:tcPr>
-            <w:tcW w:w="1700" w:type="dxa"/>
-            <w:tcBorders>
-              <w:top w:val="nil"/>
-              <w:left w:val="nil"/>
-              <w:bottom w:val="nil"/>
-              <w:right w:val="nil"/>
-            </w:tcBorders>
-            <w:shd w:val="clear" w:color="auto" w:fill="auto"/>
-            <w:noWrap/>
-            <w:vAlign w:val="bottom"/>
-            <w:hideMark/>
-          </w:tcPr>
-          <w:p>
-            <w:pPr>
-              <w:spacing w:after="0" w:line="240" w:lineRule="auto"/>
-              <w:ind w:firstLineChars="100" w:firstLine="200"/>
-              <w:rPr>
-                <w:rFonts w:ascii="Arial" w:eastAsia="Times New Roman" w:hAnsi="Arial" w:cs="Arial"/>
-                <w:color w:val="000000"/>
-                <w:sz w:val="20"/>
-                <w:szCs w:val="20"/>
-                <w:lang w:eastAsia="en-IN"/>
-              </w:rPr>
-            </w:pPr>
-            <w:r>
-              <w:rPr>
-                <w:rFonts w:ascii="Arial" w:eastAsia="Times New Roman" w:hAnsi="Arial" w:cs="Arial"/>
-                <w:color w:val="000000"/>
-                <w:sz w:val="20"/>
-                <w:szCs w:val="20"/>
-                <w:lang w:eastAsia="en-IN"/>
-              </w:rPr>
-              <w:t>3</w:t>
-            </w:r>
-          </w:p>
-        </w:tc>
-        <w:tc>
-          <w:tcPr>
-            <w:tcW w:w="1520" w:type="dxa"/>
-            <w:tcBorders>
-              <w:top w:val="nil"/>
-              <w:left w:val="nil"/>
-              <w:bottom w:val="nil"/>
-              <w:right w:val="nil"/>
-            </w:tcBorders>
-            <w:shd w:val="clear" w:color="auto" w:fill="auto"/>
-            <w:noWrap/>
-            <w:vAlign w:val="bottom"/>
-            <w:hideMark/>
-          </w:tcPr>
-          <w:p>
-            <w:pPr>
-              <w:spacing w:after="0" w:line="240" w:lineRule="auto"/>
-              <w:jc w:val="right"/>
-              <w:rPr>
-                <w:rFonts w:ascii="Arial" w:eastAsia="Times New Roman" w:hAnsi="Arial" w:cs="Arial"/>
-                <w:color w:val="000000"/>
-                <w:sz w:val="20"/>
-                <w:szCs w:val="20"/>
-                <w:lang w:eastAsia="en-IN"/>
-              </w:rPr>
-            </w:pPr>
-            <w:r>
-              <w:rPr>
-                <w:rFonts w:ascii="Arial" w:eastAsia="Times New Roman" w:hAnsi="Arial" w:cs="Arial"/>
-                <w:color w:val="000000"/>
-                <w:sz w:val="20"/>
-                <w:szCs w:val="20"/>
-                <w:lang w:eastAsia="en-IN"/>
-              </w:rPr>
-              <w:t>7</w:t>
-            </w:r>
-          </w:p>
-        </w:tc>
-        <w:tc>
-          <w:tcPr>
-            <w:tcW w:w="680" w:type="dxa"/>
-            <w:tcBorders>
-              <w:top w:val="nil"/>
-              <w:left w:val="nil"/>
-              <w:bottom w:val="nil"/>
-              <w:right w:val="nil"/>
-            </w:tcBorders>
-            <w:shd w:val="clear" w:color="auto" w:fill="auto"/>
-            <w:noWrap/>
-            <w:vAlign w:val="bottom"/>
-            <w:hideMark/>
-          </w:tcPr>
-          <w:p>
-            <w:pPr>
-              <w:spacing w:after="0" w:line="240" w:lineRule="auto"/>
-              <w:jc w:val="right"/>
-              <w:rPr>
-                <w:rFonts w:ascii="Arial" w:eastAsia="Times New Roman" w:hAnsi="Arial" w:cs="Arial"/>
-                <w:color w:val="000000"/>
-                <w:sz w:val="20"/>
-                <w:szCs w:val="20"/>
-                <w:lang w:eastAsia="en-IN"/>
-              </w:rPr>
-            </w:pPr>
-            <w:r>
-              <w:rPr>
-                <w:rFonts w:ascii="Arial" w:eastAsia="Times New Roman" w:hAnsi="Arial" w:cs="Arial"/>
-                <w:color w:val="000000"/>
-                <w:sz w:val="20"/>
-                <w:szCs w:val="20"/>
-                <w:lang w:eastAsia="en-IN"/>
-              </w:rPr>
-              <w:t>0</w:t>
-            </w:r>
-          </w:p>
-        </w:tc>
-        <w:tc>
-          <w:tcPr>
-            <w:tcW w:w="2700" w:type="dxa"/>
-            <w:tcBorders>
-              <w:top w:val="nil"/>
-              <w:left w:val="nil"/>
-              <w:bottom w:val="nil"/>
-              <w:right w:val="nil"/>
-            </w:tcBorders>
-            <w:shd w:val="clear" w:color="000000" w:fill="63BE7B"/>
-            <w:noWrap/>
-            <w:vAlign w:val="bottom"/>
-            <w:hideMark/>
-          </w:tcPr>
-          <w:p>
-            <w:pPr>
-              <w:spacing w:after="0" w:line="240" w:lineRule="auto"/>
-              <w:jc w:val="right"/>
-              <w:rPr>
-                <w:rFonts w:ascii="Arial" w:eastAsia="Times New Roman" w:hAnsi="Arial" w:cs="Arial"/>
-                <w:color w:val="000000"/>
-                <w:sz w:val="20"/>
-                <w:szCs w:val="20"/>
-                <w:lang w:eastAsia="en-IN"/>
-              </w:rPr>
-            </w:pPr>
-            <w:r>
-              <w:rPr>
-                <w:rFonts w:ascii="Arial" w:eastAsia="Times New Roman" w:hAnsi="Arial" w:cs="Arial"/>
-                <w:color w:val="000000"/>
-                <w:sz w:val="20"/>
-                <w:szCs w:val="20"/>
-                <w:lang w:eastAsia="en-IN"/>
-              </w:rPr>
-              <w:t>0%</w:t>
+        <w:tc>
+          <w:tcPr>
+            <w:tcW w:w="1877" w:type="dxa"/>
+            <w:vMerge/>
+          </w:tcPr>
+          <w:p/>
+        </w:tc>
+        <w:tc>
+          <w:tcPr>
+            <w:tcW w:w="1888" w:type="dxa"/>
+          </w:tcPr>
+          <w:p>
+            <w:r>
+              <w:t>4</w:t>
+            </w:r>
+          </w:p>
+        </w:tc>
+        <w:tc>
+          <w:tcPr>
+            <w:tcW w:w="1621" w:type="dxa"/>
+          </w:tcPr>
+          <w:p>
+            <w:r>
+              <w:t>96</w:t>
+            </w:r>
+          </w:p>
+        </w:tc>
+        <w:tc>
+          <w:tcPr>
+            <w:tcW w:w="1790" w:type="dxa"/>
+          </w:tcPr>
+          <w:p>
+            <w:r>
+              <w:t>5</w:t>
+            </w:r>
+          </w:p>
+        </w:tc>
+        <w:tc>
+          <w:tcPr>
+            <w:tcW w:w="1840" w:type="dxa"/>
+          </w:tcPr>
+          <w:p>
+            <w:r>
+              <w:t>5%</w:t>
             </w:r>
           </w:p>
         </w:tc>
       </w:tr>
       <w:tr>
-        <w:trPr>
-          <w:trHeight w:val="250"/>
-        </w:trPr>
-        <w:tc>
-          <w:tcPr>
-            <w:tcW w:w="1700" w:type="dxa"/>
-            <w:tcBorders>
-              <w:top w:val="nil"/>
-              <w:left w:val="nil"/>
-              <w:bottom w:val="nil"/>
-              <w:right w:val="nil"/>
-            </w:tcBorders>
-            <w:shd w:val="clear" w:color="auto" w:fill="auto"/>
-            <w:noWrap/>
-            <w:vAlign w:val="bottom"/>
-            <w:hideMark/>
-          </w:tcPr>
-          <w:p>
-            <w:pPr>
-              <w:spacing w:after="0" w:line="240" w:lineRule="auto"/>
-              <w:ind w:firstLineChars="100" w:firstLine="200"/>
-              <w:rPr>
-                <w:rFonts w:ascii="Arial" w:eastAsia="Times New Roman" w:hAnsi="Arial" w:cs="Arial"/>
-                <w:color w:val="000000"/>
-                <w:sz w:val="20"/>
-                <w:szCs w:val="20"/>
-                <w:lang w:eastAsia="en-IN"/>
-              </w:rPr>
-            </w:pPr>
-            <w:r>
-              <w:rPr>
-                <w:rFonts w:ascii="Arial" w:eastAsia="Times New Roman" w:hAnsi="Arial" w:cs="Arial"/>
-                <w:color w:val="000000"/>
-                <w:sz w:val="20"/>
-                <w:szCs w:val="20"/>
-                <w:lang w:eastAsia="en-IN"/>
-              </w:rPr>
-              <w:t>4</w:t>
-            </w:r>
-          </w:p>
-        </w:tc>
-        <w:tc>
-          <w:tcPr>
-            <w:tcW w:w="1520" w:type="dxa"/>
-            <w:tcBorders>
-              <w:top w:val="nil"/>
-              <w:left w:val="nil"/>
-              <w:bottom w:val="nil"/>
-              <w:right w:val="nil"/>
-            </w:tcBorders>
-            <w:shd w:val="clear" w:color="auto" w:fill="auto"/>
-            <w:noWrap/>
-            <w:vAlign w:val="bottom"/>
-            <w:hideMark/>
-          </w:tcPr>
-          <w:p>
-            <w:pPr>
-              <w:spacing w:after="0" w:line="240" w:lineRule="auto"/>
-              <w:jc w:val="right"/>
-              <w:rPr>
-                <w:rFonts w:ascii="Arial" w:eastAsia="Times New Roman" w:hAnsi="Arial" w:cs="Arial"/>
-                <w:color w:val="000000"/>
-                <w:sz w:val="20"/>
-                <w:szCs w:val="20"/>
-                <w:lang w:eastAsia="en-IN"/>
-              </w:rPr>
-            </w:pPr>
-            <w:r>
-              <w:rPr>
-                <w:rFonts w:ascii="Arial" w:eastAsia="Times New Roman" w:hAnsi="Arial" w:cs="Arial"/>
-                <w:color w:val="000000"/>
-                <w:sz w:val="20"/>
-                <w:szCs w:val="20"/>
-                <w:lang w:eastAsia="en-IN"/>
-              </w:rPr>
-              <w:t>96</w:t>
-            </w:r>
-          </w:p>
-        </w:tc>
-        <w:tc>
-          <w:tcPr>
-            <w:tcW w:w="680" w:type="dxa"/>
-            <w:tcBorders>
-              <w:top w:val="nil"/>
-              <w:left w:val="nil"/>
-              <w:bottom w:val="nil"/>
-              <w:right w:val="nil"/>
-            </w:tcBorders>
-            <w:shd w:val="clear" w:color="auto" w:fill="auto"/>
-            <w:noWrap/>
-            <w:vAlign w:val="bottom"/>
-            <w:hideMark/>
-          </w:tcPr>
-          <w:p>
-            <w:pPr>
-              <w:spacing w:after="0" w:line="240" w:lineRule="auto"/>
-              <w:jc w:val="right"/>
-              <w:rPr>
-                <w:rFonts w:ascii="Arial" w:eastAsia="Times New Roman" w:hAnsi="Arial" w:cs="Arial"/>
-                <w:color w:val="000000"/>
-                <w:sz w:val="20"/>
-                <w:szCs w:val="20"/>
-                <w:lang w:eastAsia="en-IN"/>
-              </w:rPr>
-            </w:pPr>
-            <w:r>
-              <w:rPr>
-                <w:rFonts w:ascii="Arial" w:eastAsia="Times New Roman" w:hAnsi="Arial" w:cs="Arial"/>
-                <w:color w:val="000000"/>
-                <w:sz w:val="20"/>
-                <w:szCs w:val="20"/>
-                <w:lang w:eastAsia="en-IN"/>
-              </w:rPr>
+        <w:tc>
+          <w:tcPr>
+            <w:tcW w:w="1877" w:type="dxa"/>
+            <w:vMerge/>
+          </w:tcPr>
+          <w:p/>
+        </w:tc>
+        <w:tc>
+          <w:tcPr>
+            <w:tcW w:w="1888" w:type="dxa"/>
+          </w:tcPr>
+          <w:p>
+            <w:r>
               <w:t>5</w:t>
             </w:r>
           </w:p>
         </w:tc>
         <w:tc>
           <w:tcPr>
-            <w:tcW w:w="2700" w:type="dxa"/>
-            <w:tcBorders>
-              <w:top w:val="nil"/>
-              <w:left w:val="nil"/>
-              <w:bottom w:val="nil"/>
-              <w:right w:val="nil"/>
-            </w:tcBorders>
-            <w:shd w:val="clear" w:color="000000" w:fill="85C87D"/>
-            <w:noWrap/>
-            <w:vAlign w:val="bottom"/>
-            <w:hideMark/>
-          </w:tcPr>
-          <w:p>
-            <w:pPr>
-              <w:spacing w:after="0" w:line="240" w:lineRule="auto"/>
-              <w:jc w:val="right"/>
-              <w:rPr>
-                <w:rFonts w:ascii="Arial" w:eastAsia="Times New Roman" w:hAnsi="Arial" w:cs="Arial"/>
-                <w:color w:val="000000"/>
-                <w:sz w:val="20"/>
-                <w:szCs w:val="20"/>
-                <w:lang w:eastAsia="en-IN"/>
-              </w:rPr>
-            </w:pPr>
-            <w:r>
-              <w:rPr>
-                <w:rFonts w:ascii="Arial" w:eastAsia="Times New Roman" w:hAnsi="Arial" w:cs="Arial"/>
-                <w:color w:val="000000"/>
-                <w:sz w:val="20"/>
-                <w:szCs w:val="20"/>
-                <w:lang w:eastAsia="en-IN"/>
-              </w:rPr>
-              <w:t>5%</w:t>
+            <w:tcW w:w="1621" w:type="dxa"/>
+          </w:tcPr>
+          <w:p>
+            <w:r>
+              <w:t>120</w:t>
+            </w:r>
+          </w:p>
+        </w:tc>
+        <w:tc>
+          <w:tcPr>
+            <w:tcW w:w="1790" w:type="dxa"/>
+          </w:tcPr>
+          <w:p>
+            <w:r>
+              <w:t>7</w:t>
+            </w:r>
+          </w:p>
+        </w:tc>
+        <w:tc>
+          <w:tcPr>
+            <w:tcW w:w="1840" w:type="dxa"/>
+          </w:tcPr>
+          <w:p>
+            <w:r>
+              <w:t>6%</w:t>
             </w:r>
           </w:p>
         </w:tc>
       </w:tr>
       <w:tr>
-        <w:trPr>
-          <w:trHeight w:val="250"/>
-        </w:trPr>
-        <w:tc>
-          <w:tcPr>
-            <w:tcW w:w="1700" w:type="dxa"/>
-            <w:tcBorders>
-              <w:top w:val="nil"/>
-              <w:left w:val="nil"/>
-              <w:bottom w:val="nil"/>
-              <w:right w:val="nil"/>
-            </w:tcBorders>
-            <w:shd w:val="clear" w:color="auto" w:fill="auto"/>
-            <w:noWrap/>
-            <w:vAlign w:val="bottom"/>
-            <w:hideMark/>
-          </w:tcPr>
-          <w:p>
-            <w:pPr>
-              <w:spacing w:after="0" w:line="240" w:lineRule="auto"/>
-              <w:ind w:firstLineChars="100" w:firstLine="200"/>
-              <w:rPr>
-                <w:rFonts w:ascii="Arial" w:eastAsia="Times New Roman" w:hAnsi="Arial" w:cs="Arial"/>
-                <w:color w:val="000000"/>
-                <w:sz w:val="20"/>
-                <w:szCs w:val="20"/>
-                <w:lang w:eastAsia="en-IN"/>
-              </w:rPr>
-            </w:pPr>
-            <w:r>
-              <w:rPr>
-                <w:rFonts w:ascii="Arial" w:eastAsia="Times New Roman" w:hAnsi="Arial" w:cs="Arial"/>
-                <w:color w:val="000000"/>
-                <w:sz w:val="20"/>
-                <w:szCs w:val="20"/>
-                <w:lang w:eastAsia="en-IN"/>
-              </w:rPr>
-              <w:t>5</w:t>
-            </w:r>
-          </w:p>
-        </w:tc>
-        <w:tc>
-          <w:tcPr>
-            <w:tcW w:w="1520" w:type="dxa"/>
-            <w:tcBorders>
-              <w:top w:val="nil"/>
-              <w:left w:val="nil"/>
-              <w:bottom w:val="nil"/>
-              <w:right w:val="nil"/>
-            </w:tcBorders>
-            <w:shd w:val="clear" w:color="auto" w:fill="auto"/>
-            <w:noWrap/>
-            <w:vAlign w:val="bottom"/>
-            <w:hideMark/>
-          </w:tcPr>
-          <w:p>
-            <w:pPr>
-              <w:spacing w:after="0" w:line="240" w:lineRule="auto"/>
-              <w:jc w:val="right"/>
-              <w:rPr>
-                <w:rFonts w:ascii="Arial" w:eastAsia="Times New Roman" w:hAnsi="Arial" w:cs="Arial"/>
-                <w:color w:val="000000"/>
-                <w:sz w:val="20"/>
-                <w:szCs w:val="20"/>
-                <w:lang w:eastAsia="en-IN"/>
-              </w:rPr>
-            </w:pPr>
-            <w:r>
-              <w:rPr>
-                <w:rFonts w:ascii="Arial" w:eastAsia="Times New Roman" w:hAnsi="Arial" w:cs="Arial"/>
-                <w:color w:val="000000"/>
-                <w:sz w:val="20"/>
-                <w:szCs w:val="20"/>
-                <w:lang w:eastAsia="en-IN"/>
-              </w:rPr>
-              <w:t>120</w:t>
-            </w:r>
-          </w:p>
-        </w:tc>
-        <w:tc>
-          <w:tcPr>
-            <w:tcW w:w="680" w:type="dxa"/>
-            <w:tcBorders>
-              <w:top w:val="nil"/>
-              <w:left w:val="nil"/>
-              <w:bottom w:val="nil"/>
-              <w:right w:val="nil"/>
-            </w:tcBorders>
-            <w:shd w:val="clear" w:color="auto" w:fill="auto"/>
-            <w:noWrap/>
-            <w:vAlign w:val="bottom"/>
-            <w:hideMark/>
-          </w:tcPr>
-          <w:p>
-            <w:pPr>
-              <w:spacing w:after="0" w:line="240" w:lineRule="auto"/>
-              <w:jc w:val="right"/>
-              <w:rPr>
-                <w:rFonts w:ascii="Arial" w:eastAsia="Times New Roman" w:hAnsi="Arial" w:cs="Arial"/>
-                <w:color w:val="000000"/>
-                <w:sz w:val="20"/>
-                <w:szCs w:val="20"/>
-                <w:lang w:eastAsia="en-IN"/>
-              </w:rPr>
-            </w:pPr>
-            <w:r>
-              <w:rPr>
-                <w:rFonts w:ascii="Arial" w:eastAsia="Times New Roman" w:hAnsi="Arial" w:cs="Arial"/>
-                <w:color w:val="000000"/>
-                <w:sz w:val="20"/>
-                <w:szCs w:val="20"/>
-                <w:lang w:eastAsia="en-IN"/>
-              </w:rPr>
-              <w:t>7</w:t>
-            </w:r>
-          </w:p>
-        </w:tc>
-        <w:tc>
-          <w:tcPr>
-            <w:tcW w:w="2700" w:type="dxa"/>
-            <w:tcBorders>
-              <w:top w:val="nil"/>
-              <w:left w:val="nil"/>
-              <w:bottom w:val="nil"/>
-              <w:right w:val="nil"/>
-            </w:tcBorders>
-            <w:shd w:val="clear" w:color="000000" w:fill="8AC97D"/>
-            <w:noWrap/>
-            <w:vAlign w:val="bottom"/>
-            <w:hideMark/>
-          </w:tcPr>
-          <w:p>
-            <w:pPr>
-              <w:spacing w:after="0" w:line="240" w:lineRule="auto"/>
-              <w:jc w:val="right"/>
-              <w:rPr>
-                <w:rFonts w:ascii="Arial" w:eastAsia="Times New Roman" w:hAnsi="Arial" w:cs="Arial"/>
-                <w:color w:val="000000"/>
-                <w:sz w:val="20"/>
-                <w:szCs w:val="20"/>
-                <w:lang w:eastAsia="en-IN"/>
-              </w:rPr>
-            </w:pPr>
-            <w:r>
-              <w:rPr>
-                <w:rFonts w:ascii="Arial" w:eastAsia="Times New Roman" w:hAnsi="Arial" w:cs="Arial"/>
-                <w:color w:val="000000"/>
-                <w:sz w:val="20"/>
-                <w:szCs w:val="20"/>
-                <w:lang w:eastAsia="en-IN"/>
-              </w:rPr>
-              <w:t>6%</w:t>
+        <w:tc>
+          <w:tcPr>
+            <w:tcW w:w="1877" w:type="dxa"/>
+            <w:vMerge/>
+          </w:tcPr>
+          <w:p/>
+        </w:tc>
+        <w:tc>
+          <w:tcPr>
+            <w:tcW w:w="1888" w:type="dxa"/>
+          </w:tcPr>
+          <w:p>
+            <w:pPr>
+              <w:rPr>
+                <w:b/>
+                <w:bCs/>
+              </w:rPr>
+            </w:pPr>
+            <w:r>
+              <w:rPr>
+                <w:b/>
+                <w:bCs/>
+              </w:rPr>
+              <w:t>Total</w:t>
+            </w:r>
+          </w:p>
+        </w:tc>
+        <w:tc>
+          <w:tcPr>
+            <w:tcW w:w="1621" w:type="dxa"/>
+          </w:tcPr>
+          <w:p>
+            <w:pPr>
+              <w:rPr>
+                <w:b/>
+                <w:bCs/>
+              </w:rPr>
+            </w:pPr>
+            <w:r>
+              <w:rPr>
+                <w:b/>
+                <w:bCs/>
+              </w:rPr>
+              <w:t>275</w:t>
+            </w:r>
+          </w:p>
+        </w:tc>
+        <w:tc>
+          <w:tcPr>
+            <w:tcW w:w="1790" w:type="dxa"/>
+          </w:tcPr>
+          <w:p>
+            <w:pPr>
+              <w:rPr>
+                <w:b/>
+                <w:bCs/>
+              </w:rPr>
+            </w:pPr>
+            <w:r>
+              <w:rPr>
+                <w:b/>
+                <w:bCs/>
+              </w:rPr>
+              <w:t>63</w:t>
+            </w:r>
+          </w:p>
+        </w:tc>
+        <w:tc>
+          <w:tcPr>
+            <w:tcW w:w="1840" w:type="dxa"/>
+          </w:tcPr>
+          <w:p>
+            <w:pPr>
+              <w:rPr>
+                <w:b/>
+                <w:bCs/>
+              </w:rPr>
+            </w:pPr>
+            <w:r>
+              <w:rPr>
+                <w:b/>
+                <w:bCs/>
+              </w:rPr>
+              <w:t>23%</w:t>
             </w:r>
           </w:p>
         </w:tc>
       </w:tr>
       <w:tr>
-        <w:trPr>
-          <w:trHeight w:val="250"/>
-        </w:trPr>
-        <w:tc>
-          <w:tcPr>
-            <w:tcW w:w="1700" w:type="dxa"/>
-            <w:tcBorders>
-              <w:top w:val="nil"/>
-              <w:left w:val="nil"/>
-              <w:bottom w:val="single" w:sz="4" w:space="0" w:color="8EA9DB"/>
-              <w:right w:val="nil"/>
-            </w:tcBorders>
-            <w:shd w:val="clear" w:color="auto" w:fill="auto"/>
-            <w:noWrap/>
-            <w:vAlign w:val="bottom"/>
-            <w:hideMark/>
-          </w:tcPr>
-          <w:p>
-            <w:pPr>
-              <w:spacing w:after="0" w:line="240" w:lineRule="auto"/>
-              <w:rPr>
-                <w:rFonts w:ascii="Arial" w:eastAsia="Times New Roman" w:hAnsi="Arial" w:cs="Arial"/>
-                <w:b/>
-                <w:bCs/>
-                <w:color w:val="000000"/>
-                <w:sz w:val="20"/>
-                <w:szCs w:val="20"/>
-                <w:lang w:eastAsia="en-IN"/>
-              </w:rPr>
-            </w:pPr>
-            <w:r>
-              <w:rPr>
-                <w:rFonts w:ascii="Arial" w:eastAsia="Times New Roman" w:hAnsi="Arial" w:cs="Arial"/>
-                <w:b/>
-                <w:bCs/>
-                <w:color w:val="000000"/>
-                <w:sz w:val="20"/>
-                <w:szCs w:val="20"/>
-                <w:lang w:eastAsia="en-IN"/>
-              </w:rPr>
+        <w:tc>
+          <w:tcPr>
+            <w:tcW w:w="1877" w:type="dxa"/>
+            <w:vMerge w:val="restart"/>
+          </w:tcPr>
+          <w:p>
+            <w:r>
               <w:t>10</w:t>
             </w:r>
           </w:p>
         </w:tc>
         <w:tc>
           <w:tcPr>
-            <w:tcW w:w="1520" w:type="dxa"/>
-            <w:tcBorders>
-              <w:top w:val="nil"/>
-              <w:left w:val="nil"/>
-              <w:bottom w:val="single" w:sz="4" w:space="0" w:color="8EA9DB"/>
-              <w:right w:val="nil"/>
-            </w:tcBorders>
-            <w:shd w:val="clear" w:color="auto" w:fill="auto"/>
-            <w:noWrap/>
-            <w:vAlign w:val="bottom"/>
-            <w:hideMark/>
-          </w:tcPr>
-          <w:p>
-            <w:pPr>
-              <w:spacing w:after="0" w:line="240" w:lineRule="auto"/>
-              <w:jc w:val="right"/>
-              <w:rPr>
-                <w:rFonts w:ascii="Arial" w:eastAsia="Times New Roman" w:hAnsi="Arial" w:cs="Arial"/>
-                <w:b/>
-                <w:bCs/>
-                <w:color w:val="000000"/>
-                <w:sz w:val="20"/>
-                <w:szCs w:val="20"/>
-                <w:lang w:eastAsia="en-IN"/>
-              </w:rPr>
-            </w:pPr>
-            <w:r>
-              <w:rPr>
-                <w:rFonts w:ascii="Arial" w:eastAsia="Times New Roman" w:hAnsi="Arial" w:cs="Arial"/>
-                <w:b/>
-                <w:bCs/>
-                <w:color w:val="000000"/>
-                <w:sz w:val="20"/>
-                <w:szCs w:val="20"/>
-                <w:lang w:eastAsia="en-IN"/>
-              </w:rPr>
-              <w:t>288</w:t>
-            </w:r>
-          </w:p>
-        </w:tc>
-        <w:tc>
-          <w:tcPr>
-            <w:tcW w:w="680" w:type="dxa"/>
-            <w:tcBorders>
-              <w:top w:val="nil"/>
-              <w:left w:val="nil"/>
-              <w:bottom w:val="single" w:sz="4" w:space="0" w:color="8EA9DB"/>
-              <w:right w:val="nil"/>
-            </w:tcBorders>
-            <w:shd w:val="clear" w:color="auto" w:fill="auto"/>
-            <w:noWrap/>
-            <w:vAlign w:val="bottom"/>
-            <w:hideMark/>
-          </w:tcPr>
-          <w:p>
-            <w:pPr>
-              <w:spacing w:after="0" w:line="240" w:lineRule="auto"/>
-              <w:jc w:val="right"/>
-              <w:rPr>
-                <w:rFonts w:ascii="Arial" w:eastAsia="Times New Roman" w:hAnsi="Arial" w:cs="Arial"/>
-                <w:b/>
-                <w:bCs/>
-                <w:color w:val="000000"/>
-                <w:sz w:val="20"/>
-                <w:szCs w:val="20"/>
-                <w:lang w:eastAsia="en-IN"/>
-              </w:rPr>
-            </w:pPr>
-            <w:r>
-              <w:rPr>
-                <w:rFonts w:ascii="Arial" w:eastAsia="Times New Roman" w:hAnsi="Arial" w:cs="Arial"/>
-                <w:b/>
-                <w:bCs/>
-                <w:color w:val="000000"/>
-                <w:sz w:val="20"/>
-                <w:szCs w:val="20"/>
-                <w:lang w:eastAsia="en-IN"/>
-              </w:rPr>
-              <w:t>67</w:t>
-            </w:r>
-          </w:p>
-        </w:tc>
-        <w:tc>
-          <w:tcPr>
-            <w:tcW w:w="2700" w:type="dxa"/>
-            <w:tcBorders>
-              <w:top w:val="nil"/>
-              <w:left w:val="nil"/>
-              <w:bottom w:val="nil"/>
-              <w:right w:val="nil"/>
-            </w:tcBorders>
-            <w:shd w:val="clear" w:color="000000" w:fill="FFEB84"/>
-            <w:noWrap/>
-            <w:vAlign w:val="bottom"/>
-            <w:hideMark/>
-          </w:tcPr>
-          <w:p>
-            <w:pPr>
-              <w:spacing w:after="0" w:line="240" w:lineRule="auto"/>
-              <w:jc w:val="right"/>
-              <w:rPr>
-                <w:rFonts w:ascii="Arial" w:eastAsia="Times New Roman" w:hAnsi="Arial" w:cs="Arial"/>
-                <w:color w:val="000000"/>
-                <w:sz w:val="20"/>
-                <w:szCs w:val="20"/>
-                <w:lang w:eastAsia="en-IN"/>
-              </w:rPr>
-            </w:pPr>
-            <w:r>
-              <w:rPr>
-                <w:rFonts w:ascii="Arial" w:eastAsia="Times New Roman" w:hAnsi="Arial" w:cs="Arial"/>
-                <w:color w:val="000000"/>
-                <w:sz w:val="20"/>
-                <w:szCs w:val="20"/>
-                <w:lang w:eastAsia="en-IN"/>
-              </w:rPr>
-              <w:t>23%</w:t>
+            <w:tcW w:w="1888" w:type="dxa"/>
+          </w:tcPr>
+          <w:p>
+            <w:r>
+              <w:t>1</w:t>
+            </w:r>
+          </w:p>
+        </w:tc>
+        <w:tc>
+          <w:tcPr>
+            <w:tcW w:w="1621" w:type="dxa"/>
+          </w:tcPr>
+          <w:p>
+            <w:r>
+              <w:t>2</w:t>
+            </w:r>
+          </w:p>
+        </w:tc>
+        <w:tc>
+          <w:tcPr>
+            <w:tcW w:w="1790" w:type="dxa"/>
+          </w:tcPr>
+          <w:p>
+            <w:r>
+              <w:t>2</w:t>
+            </w:r>
+          </w:p>
+        </w:tc>
+        <w:tc>
+          <w:tcPr>
+            <w:tcW w:w="1840" w:type="dxa"/>
+          </w:tcPr>
+          <w:p>
+            <w:r>
+              <w:t>100%</w:t>
             </w:r>
           </w:p>
         </w:tc>
       </w:tr>
       <w:tr>
-        <w:trPr>
-          <w:trHeight w:val="250"/>
-        </w:trPr>
-        <w:tc>
-          <w:tcPr>
-            <w:tcW w:w="1700" w:type="dxa"/>
-            <w:tcBorders>
-              <w:top w:val="nil"/>
-              <w:left w:val="nil"/>
-              <w:bottom w:val="nil"/>
-              <w:right w:val="nil"/>
-            </w:tcBorders>
-            <w:shd w:val="clear" w:color="auto" w:fill="auto"/>
-            <w:noWrap/>
-            <w:vAlign w:val="bottom"/>
-            <w:hideMark/>
-          </w:tcPr>
-          <w:p>
-            <w:pPr>
-              <w:spacing w:after="0" w:line="240" w:lineRule="auto"/>
-              <w:ind w:firstLineChars="100" w:firstLine="200"/>
-              <w:rPr>
-                <w:rFonts w:ascii="Arial" w:eastAsia="Times New Roman" w:hAnsi="Arial" w:cs="Arial"/>
-                <w:color w:val="000000"/>
-                <w:sz w:val="20"/>
-                <w:szCs w:val="20"/>
-                <w:lang w:eastAsia="en-IN"/>
-              </w:rPr>
-            </w:pPr>
-            <w:r>
-              <w:rPr>
-                <w:rFonts w:ascii="Arial" w:eastAsia="Times New Roman" w:hAnsi="Arial" w:cs="Arial"/>
-                <w:color w:val="000000"/>
-                <w:sz w:val="20"/>
-                <w:szCs w:val="20"/>
-                <w:lang w:eastAsia="en-IN"/>
-              </w:rPr>
-              <w:t>1</w:t>
-            </w:r>
-          </w:p>
-        </w:tc>
-        <w:tc>
-          <w:tcPr>
-            <w:tcW w:w="1520" w:type="dxa"/>
-            <w:tcBorders>
-              <w:top w:val="nil"/>
-              <w:left w:val="nil"/>
-              <w:bottom w:val="nil"/>
-              <w:right w:val="nil"/>
-            </w:tcBorders>
-            <w:shd w:val="clear" w:color="auto" w:fill="auto"/>
-            <w:noWrap/>
-            <w:vAlign w:val="bottom"/>
-            <w:hideMark/>
-          </w:tcPr>
-          <w:p>
-            <w:pPr>
-              <w:spacing w:after="0" w:line="240" w:lineRule="auto"/>
-              <w:jc w:val="right"/>
-              <w:rPr>
-                <w:rFonts w:ascii="Arial" w:eastAsia="Times New Roman" w:hAnsi="Arial" w:cs="Arial"/>
-                <w:color w:val="000000"/>
-                <w:sz w:val="20"/>
-                <w:szCs w:val="20"/>
-                <w:lang w:eastAsia="en-IN"/>
-              </w:rPr>
-            </w:pPr>
-            <w:r>
-              <w:rPr>
-                <w:rFonts w:ascii="Arial" w:eastAsia="Times New Roman" w:hAnsi="Arial" w:cs="Arial"/>
-                <w:color w:val="000000"/>
-                <w:sz w:val="20"/>
-                <w:szCs w:val="20"/>
-                <w:lang w:eastAsia="en-IN"/>
-              </w:rPr>
+        <w:tc>
+          <w:tcPr>
+            <w:tcW w:w="1877" w:type="dxa"/>
+            <w:vMerge/>
+          </w:tcPr>
+          <w:p/>
+        </w:tc>
+        <w:tc>
+          <w:tcPr>
+            <w:tcW w:w="1888" w:type="dxa"/>
+          </w:tcPr>
+          <w:p>
+            <w:r>
               <w:t>2</w:t>
             </w:r>
           </w:p>
         </w:tc>
         <w:tc>
           <w:tcPr>
-            <w:tcW w:w="680" w:type="dxa"/>
-            <w:tcBorders>
-              <w:top w:val="nil"/>
-              <w:left w:val="nil"/>
-              <w:bottom w:val="nil"/>
-              <w:right w:val="nil"/>
-            </w:tcBorders>
-            <w:shd w:val="clear" w:color="auto" w:fill="auto"/>
-            <w:noWrap/>
-            <w:vAlign w:val="bottom"/>
-            <w:hideMark/>
-          </w:tcPr>
-          <w:p>
-            <w:pPr>
-              <w:spacing w:after="0" w:line="240" w:lineRule="auto"/>
-              <w:jc w:val="right"/>
-              <w:rPr>
-                <w:rFonts w:ascii="Arial" w:eastAsia="Times New Roman" w:hAnsi="Arial" w:cs="Arial"/>
-                <w:color w:val="000000"/>
-                <w:sz w:val="20"/>
-                <w:szCs w:val="20"/>
-                <w:lang w:eastAsia="en-IN"/>
-              </w:rPr>
-            </w:pPr>
-            <w:r>
-              <w:rPr>
-                <w:rFonts w:ascii="Arial" w:eastAsia="Times New Roman" w:hAnsi="Arial" w:cs="Arial"/>
-                <w:color w:val="000000"/>
-                <w:sz w:val="20"/>
-                <w:szCs w:val="20"/>
-                <w:lang w:eastAsia="en-IN"/>
-              </w:rPr>
-              <w:t>2</w:t>
-            </w:r>
-          </w:p>
-        </w:tc>
-        <w:tc>
-          <w:tcPr>
-            <w:tcW w:w="2700" w:type="dxa"/>
-            <w:tcBorders>
-              <w:top w:val="nil"/>
-              <w:left w:val="nil"/>
-              <w:bottom w:val="nil"/>
-              <w:right w:val="nil"/>
-            </w:tcBorders>
-            <w:shd w:val="clear" w:color="000000" w:fill="F8696B"/>
-            <w:noWrap/>
-            <w:vAlign w:val="bottom"/>
-            <w:hideMark/>
-          </w:tcPr>
-          <w:p>
-            <w:pPr>
-              <w:spacing w:after="0" w:line="240" w:lineRule="auto"/>
-              <w:jc w:val="right"/>
-              <w:rPr>
-                <w:rFonts w:ascii="Arial" w:eastAsia="Times New Roman" w:hAnsi="Arial" w:cs="Arial"/>
-                <w:color w:val="000000"/>
-                <w:sz w:val="20"/>
-                <w:szCs w:val="20"/>
-                <w:lang w:eastAsia="en-IN"/>
-              </w:rPr>
-            </w:pPr>
-            <w:r>
-              <w:rPr>
-                <w:rFonts w:ascii="Arial" w:eastAsia="Times New Roman" w:hAnsi="Arial" w:cs="Arial"/>
-                <w:color w:val="000000"/>
-                <w:sz w:val="20"/>
-                <w:szCs w:val="20"/>
-                <w:lang w:eastAsia="en-IN"/>
-              </w:rPr>
+            <w:tcW w:w="1621" w:type="dxa"/>
+          </w:tcPr>
+          <w:p>
+            <w:r>
+              <w:t>16</w:t>
+            </w:r>
+          </w:p>
+        </w:tc>
+        <w:tc>
+          <w:tcPr>
+            <w:tcW w:w="1790" w:type="dxa"/>
+          </w:tcPr>
+          <w:p>
+            <w:r>
+              <w:t>16</w:t>
+            </w:r>
+          </w:p>
+        </w:tc>
+        <w:tc>
+          <w:tcPr>
+            <w:tcW w:w="1840" w:type="dxa"/>
+          </w:tcPr>
+          <w:p>
+            <w:r>
               <w:t>100%</w:t>
             </w:r>
           </w:p>
         </w:tc>
       </w:tr>
       <w:tr>
-        <w:trPr>
-          <w:trHeight w:val="250"/>
-        </w:trPr>
-        <w:tc>
-          <w:tcPr>
-            <w:tcW w:w="1700" w:type="dxa"/>
-            <w:tcBorders>
-              <w:top w:val="nil"/>
-              <w:left w:val="nil"/>
-              <w:bottom w:val="nil"/>
-              <w:right w:val="nil"/>
-            </w:tcBorders>
-            <w:shd w:val="clear" w:color="auto" w:fill="auto"/>
-            <w:noWrap/>
-            <w:vAlign w:val="bottom"/>
-            <w:hideMark/>
-          </w:tcPr>
-          <w:p>
-            <w:pPr>
-              <w:spacing w:after="0" w:line="240" w:lineRule="auto"/>
-              <w:ind w:firstLineChars="100" w:firstLine="200"/>
-              <w:rPr>
-                <w:rFonts w:ascii="Arial" w:eastAsia="Times New Roman" w:hAnsi="Arial" w:cs="Arial"/>
-                <w:color w:val="000000"/>
-                <w:sz w:val="20"/>
-                <w:szCs w:val="20"/>
-                <w:lang w:eastAsia="en-IN"/>
-              </w:rPr>
-            </w:pPr>
-            <w:r>
-              <w:rPr>
-                <w:rFonts w:ascii="Arial" w:eastAsia="Times New Roman" w:hAnsi="Arial" w:cs="Arial"/>
-                <w:color w:val="000000"/>
-                <w:sz w:val="20"/>
-                <w:szCs w:val="20"/>
-                <w:lang w:eastAsia="en-IN"/>
-              </w:rPr>
-              <w:t>2</w:t>
-            </w:r>
-          </w:p>
-        </w:tc>
-        <w:tc>
-          <w:tcPr>
-            <w:tcW w:w="1520" w:type="dxa"/>
-            <w:tcBorders>
-              <w:top w:val="nil"/>
-              <w:left w:val="nil"/>
-              <w:bottom w:val="nil"/>
-              <w:right w:val="nil"/>
-            </w:tcBorders>
-            <w:shd w:val="clear" w:color="auto" w:fill="auto"/>
-            <w:noWrap/>
-            <w:vAlign w:val="bottom"/>
-            <w:hideMark/>
-          </w:tcPr>
-          <w:p>
-            <w:pPr>
-              <w:spacing w:after="0" w:line="240" w:lineRule="auto"/>
-              <w:jc w:val="right"/>
-              <w:rPr>
-                <w:rFonts w:ascii="Arial" w:eastAsia="Times New Roman" w:hAnsi="Arial" w:cs="Arial"/>
-                <w:color w:val="000000"/>
-                <w:sz w:val="20"/>
-                <w:szCs w:val="20"/>
-                <w:lang w:eastAsia="en-IN"/>
-              </w:rPr>
-            </w:pPr>
-            <w:r>
-              <w:rPr>
-                <w:rFonts w:ascii="Arial" w:eastAsia="Times New Roman" w:hAnsi="Arial" w:cs="Arial"/>
-                <w:color w:val="000000"/>
-                <w:sz w:val="20"/>
-                <w:szCs w:val="20"/>
-                <w:lang w:eastAsia="en-IN"/>
-              </w:rPr>
-              <w:t>16</w:t>
-            </w:r>
-          </w:p>
-        </w:tc>
-        <w:tc>
-          <w:tcPr>
-            <w:tcW w:w="680" w:type="dxa"/>
-            <w:tcBorders>
-              <w:top w:val="nil"/>
-              <w:left w:val="nil"/>
-              <w:bottom w:val="nil"/>
-              <w:right w:val="nil"/>
-            </w:tcBorders>
-            <w:shd w:val="clear" w:color="auto" w:fill="auto"/>
-            <w:noWrap/>
-            <w:vAlign w:val="bottom"/>
-            <w:hideMark/>
-          </w:tcPr>
-          <w:p>
-            <w:pPr>
-              <w:spacing w:after="0" w:line="240" w:lineRule="auto"/>
-              <w:jc w:val="right"/>
-              <w:rPr>
-                <w:rFonts w:ascii="Arial" w:eastAsia="Times New Roman" w:hAnsi="Arial" w:cs="Arial"/>
-                <w:color w:val="000000"/>
-                <w:sz w:val="20"/>
-                <w:szCs w:val="20"/>
-                <w:lang w:eastAsia="en-IN"/>
-              </w:rPr>
-            </w:pPr>
-            <w:r>
-              <w:rPr>
-                <w:rFonts w:ascii="Arial" w:eastAsia="Times New Roman" w:hAnsi="Arial" w:cs="Arial"/>
-                <w:color w:val="000000"/>
-                <w:sz w:val="20"/>
-                <w:szCs w:val="20"/>
-                <w:lang w:eastAsia="en-IN"/>
-              </w:rPr>
-              <w:t>16</w:t>
-            </w:r>
-          </w:p>
-        </w:tc>
-        <w:tc>
-          <w:tcPr>
-            <w:tcW w:w="2700" w:type="dxa"/>
-            <w:tcBorders>
-              <w:top w:val="nil"/>
-              <w:left w:val="nil"/>
-              <w:bottom w:val="nil"/>
-              <w:right w:val="nil"/>
-            </w:tcBorders>
-            <w:shd w:val="clear" w:color="000000" w:fill="F8696B"/>
-            <w:noWrap/>
-            <w:vAlign w:val="bottom"/>
-            <w:hideMark/>
-          </w:tcPr>
-          <w:p>
-            <w:pPr>
-              <w:spacing w:after="0" w:line="240" w:lineRule="auto"/>
-              <w:jc w:val="right"/>
-              <w:rPr>
-                <w:rFonts w:ascii="Arial" w:eastAsia="Times New Roman" w:hAnsi="Arial" w:cs="Arial"/>
-                <w:color w:val="000000"/>
-                <w:sz w:val="20"/>
-                <w:szCs w:val="20"/>
-                <w:lang w:eastAsia="en-IN"/>
-              </w:rPr>
-            </w:pPr>
-            <w:r>
-              <w:rPr>
-                <w:rFonts w:ascii="Arial" w:eastAsia="Times New Roman" w:hAnsi="Arial" w:cs="Arial"/>
-                <w:color w:val="000000"/>
-                <w:sz w:val="20"/>
-                <w:szCs w:val="20"/>
-                <w:lang w:eastAsia="en-IN"/>
-              </w:rPr>
+        <w:tc>
+          <w:tcPr>
+            <w:tcW w:w="1877" w:type="dxa"/>
+            <w:vMerge/>
+          </w:tcPr>
+          <w:p/>
+        </w:tc>
+        <w:tc>
+          <w:tcPr>
+            <w:tcW w:w="1888" w:type="dxa"/>
+          </w:tcPr>
+          <w:p>
+            <w:r>
+              <w:t>3</w:t>
+            </w:r>
+          </w:p>
+        </w:tc>
+        <w:tc>
+          <w:tcPr>
+            <w:tcW w:w="1621" w:type="dxa"/>
+          </w:tcPr>
+          <w:p>
+            <w:r>
+              <w:t>22</w:t>
+            </w:r>
+          </w:p>
+        </w:tc>
+        <w:tc>
+          <w:tcPr>
+            <w:tcW w:w="1790" w:type="dxa"/>
+          </w:tcPr>
+          <w:p>
+            <w:r>
+              <w:t>22</w:t>
+            </w:r>
+          </w:p>
+        </w:tc>
+        <w:tc>
+          <w:tcPr>
+            <w:tcW w:w="1840" w:type="dxa"/>
+          </w:tcPr>
+          <w:p>
+            <w:r>
               <w:t>100%</w:t>
             </w:r>
           </w:p>
         </w:tc>
       </w:tr>
       <w:tr>
-        <w:trPr>
-          <w:trHeight w:val="250"/>
-        </w:trPr>
-        <w:tc>
-          <w:tcPr>
-            <w:tcW w:w="1700" w:type="dxa"/>
-            <w:tcBorders>
-              <w:top w:val="nil"/>
-              <w:left w:val="nil"/>
-              <w:bottom w:val="nil"/>
-              <w:right w:val="nil"/>
-            </w:tcBorders>
-            <w:shd w:val="clear" w:color="auto" w:fill="auto"/>
-            <w:noWrap/>
-            <w:vAlign w:val="bottom"/>
-            <w:hideMark/>
-          </w:tcPr>
-          <w:p>
-            <w:pPr>
-              <w:spacing w:after="0" w:line="240" w:lineRule="auto"/>
-              <w:ind w:firstLineChars="100" w:firstLine="200"/>
-              <w:rPr>
-                <w:rFonts w:ascii="Arial" w:eastAsia="Times New Roman" w:hAnsi="Arial" w:cs="Arial"/>
-                <w:color w:val="000000"/>
-                <w:sz w:val="20"/>
-                <w:szCs w:val="20"/>
-                <w:lang w:eastAsia="en-IN"/>
-              </w:rPr>
-            </w:pPr>
-            <w:r>
-              <w:rPr>
-                <w:rFonts w:ascii="Arial" w:eastAsia="Times New Roman" w:hAnsi="Arial" w:cs="Arial"/>
-                <w:color w:val="000000"/>
-                <w:sz w:val="20"/>
-                <w:szCs w:val="20"/>
-                <w:lang w:eastAsia="en-IN"/>
-              </w:rPr>
-              <w:t>3</w:t>
-            </w:r>
-          </w:p>
-        </w:tc>
-        <w:tc>
-          <w:tcPr>
-            <w:tcW w:w="1520" w:type="dxa"/>
-            <w:tcBorders>
-              <w:top w:val="nil"/>
-              <w:left w:val="nil"/>
-              <w:bottom w:val="nil"/>
-              <w:right w:val="nil"/>
-            </w:tcBorders>
-            <w:shd w:val="clear" w:color="auto" w:fill="auto"/>
-            <w:noWrap/>
-            <w:vAlign w:val="bottom"/>
-            <w:hideMark/>
-          </w:tcPr>
-          <w:p>
-            <w:pPr>
-              <w:spacing w:after="0" w:line="240" w:lineRule="auto"/>
-              <w:jc w:val="right"/>
-              <w:rPr>
-                <w:rFonts w:ascii="Arial" w:eastAsia="Times New Roman" w:hAnsi="Arial" w:cs="Arial"/>
-                <w:color w:val="000000"/>
-                <w:sz w:val="20"/>
-                <w:szCs w:val="20"/>
-                <w:lang w:eastAsia="en-IN"/>
-              </w:rPr>
-            </w:pPr>
-            <w:r>
-              <w:rPr>
-                <w:rFonts w:ascii="Arial" w:eastAsia="Times New Roman" w:hAnsi="Arial" w:cs="Arial"/>
-                <w:color w:val="000000"/>
-                <w:sz w:val="20"/>
-                <w:szCs w:val="20"/>
-                <w:lang w:eastAsia="en-IN"/>
-              </w:rPr>
-              <w:t>22</w:t>
-            </w:r>
-          </w:p>
-        </w:tc>
-        <w:tc>
-          <w:tcPr>
-            <w:tcW w:w="680" w:type="dxa"/>
-            <w:tcBorders>
-              <w:top w:val="nil"/>
-              <w:left w:val="nil"/>
-              <w:bottom w:val="nil"/>
-              <w:right w:val="nil"/>
-            </w:tcBorders>
-            <w:shd w:val="clear" w:color="auto" w:fill="auto"/>
-            <w:noWrap/>
-            <w:vAlign w:val="bottom"/>
-            <w:hideMark/>
-          </w:tcPr>
-          <w:p>
-            <w:pPr>
-              <w:spacing w:after="0" w:line="240" w:lineRule="auto"/>
-              <w:jc w:val="right"/>
-              <w:rPr>
-                <w:rFonts w:ascii="Arial" w:eastAsia="Times New Roman" w:hAnsi="Arial" w:cs="Arial"/>
-                <w:color w:val="000000"/>
-                <w:sz w:val="20"/>
-                <w:szCs w:val="20"/>
-                <w:lang w:eastAsia="en-IN"/>
-              </w:rPr>
-            </w:pPr>
-            <w:r>
-              <w:rPr>
-                <w:rFonts w:ascii="Arial" w:eastAsia="Times New Roman" w:hAnsi="Arial" w:cs="Arial"/>
-                <w:color w:val="000000"/>
-                <w:sz w:val="20"/>
-                <w:szCs w:val="20"/>
-                <w:lang w:eastAsia="en-IN"/>
-              </w:rPr>
-              <w:t>22</w:t>
-            </w:r>
-          </w:p>
-        </w:tc>
-        <w:tc>
-          <w:tcPr>
-            <w:tcW w:w="2700" w:type="dxa"/>
-            <w:tcBorders>
-              <w:top w:val="nil"/>
-              <w:left w:val="nil"/>
-              <w:bottom w:val="nil"/>
-              <w:right w:val="nil"/>
-            </w:tcBorders>
-            <w:shd w:val="clear" w:color="000000" w:fill="F8696B"/>
-            <w:noWrap/>
-            <w:vAlign w:val="bottom"/>
-            <w:hideMark/>
-          </w:tcPr>
-          <w:p>
-            <w:pPr>
-              <w:spacing w:after="0" w:line="240" w:lineRule="auto"/>
-              <w:jc w:val="right"/>
-              <w:rPr>
-                <w:rFonts w:ascii="Arial" w:eastAsia="Times New Roman" w:hAnsi="Arial" w:cs="Arial"/>
-                <w:color w:val="000000"/>
-                <w:sz w:val="20"/>
-                <w:szCs w:val="20"/>
-                <w:lang w:eastAsia="en-IN"/>
-              </w:rPr>
-            </w:pPr>
-            <w:r>
-              <w:rPr>
-                <w:rFonts w:ascii="Arial" w:eastAsia="Times New Roman" w:hAnsi="Arial" w:cs="Arial"/>
-                <w:color w:val="000000"/>
-                <w:sz w:val="20"/>
-                <w:szCs w:val="20"/>
-                <w:lang w:eastAsia="en-IN"/>
-              </w:rPr>
+        <w:tc>
+          <w:tcPr>
+            <w:tcW w:w="1877" w:type="dxa"/>
+            <w:vMerge/>
+          </w:tcPr>
+          <w:p/>
+        </w:tc>
+        <w:tc>
+          <w:tcPr>
+            <w:tcW w:w="1888" w:type="dxa"/>
+          </w:tcPr>
+          <w:p>
+            <w:r>
+              <w:t>4</w:t>
+            </w:r>
+          </w:p>
+        </w:tc>
+        <w:tc>
+          <w:tcPr>
+            <w:tcW w:w="1621" w:type="dxa"/>
+          </w:tcPr>
+          <w:p>
+            <w:r>
+              <w:t>20</w:t>
+            </w:r>
+          </w:p>
+        </w:tc>
+        <w:tc>
+          <w:tcPr>
+            <w:tcW w:w="1790" w:type="dxa"/>
+          </w:tcPr>
+          <w:p>
+            <w:r>
+              <w:t>20</w:t>
+            </w:r>
+          </w:p>
+        </w:tc>
+        <w:tc>
+          <w:tcPr>
+            <w:tcW w:w="1840" w:type="dxa"/>
+          </w:tcPr>
+          <w:p>
+            <w:r>
               <w:t>100%</w:t>
             </w:r>
           </w:p>
         </w:tc>
       </w:tr>
       <w:tr>
-        <w:trPr>
-          <w:trHeight w:val="250"/>
-        </w:trPr>
-        <w:tc>
-          <w:tcPr>
-            <w:tcW w:w="1700" w:type="dxa"/>
-            <w:tcBorders>
-              <w:top w:val="nil"/>
-              <w:left w:val="nil"/>
-              <w:bottom w:val="nil"/>
-              <w:right w:val="nil"/>
-            </w:tcBorders>
-            <w:shd w:val="clear" w:color="auto" w:fill="auto"/>
-            <w:noWrap/>
-            <w:vAlign w:val="bottom"/>
-            <w:hideMark/>
-          </w:tcPr>
-          <w:p>
-            <w:pPr>
-              <w:spacing w:after="0" w:line="240" w:lineRule="auto"/>
-              <w:ind w:firstLineChars="100" w:firstLine="200"/>
-              <w:rPr>
-                <w:rFonts w:ascii="Arial" w:eastAsia="Times New Roman" w:hAnsi="Arial" w:cs="Arial"/>
-                <w:color w:val="000000"/>
-                <w:sz w:val="20"/>
-                <w:szCs w:val="20"/>
-                <w:lang w:eastAsia="en-IN"/>
-              </w:rPr>
-            </w:pPr>
-            <w:r>
-              <w:rPr>
-                <w:rFonts w:ascii="Arial" w:eastAsia="Times New Roman" w:hAnsi="Arial" w:cs="Arial"/>
-                <w:color w:val="000000"/>
-                <w:sz w:val="20"/>
-                <w:szCs w:val="20"/>
-                <w:lang w:eastAsia="en-IN"/>
-              </w:rPr>
-              <w:t>4</w:t>
-            </w:r>
-          </w:p>
-        </w:tc>
-        <w:tc>
-          <w:tcPr>
-            <w:tcW w:w="1520" w:type="dxa"/>
-            <w:tcBorders>
-              <w:top w:val="nil"/>
-              <w:left w:val="nil"/>
-              <w:bottom w:val="nil"/>
-              <w:right w:val="nil"/>
-            </w:tcBorders>
-            <w:shd w:val="clear" w:color="auto" w:fill="auto"/>
-            <w:noWrap/>
-            <w:vAlign w:val="bottom"/>
-            <w:hideMark/>
-          </w:tcPr>
-          <w:p>
-            <w:pPr>
-              <w:spacing w:after="0" w:line="240" w:lineRule="auto"/>
-              <w:jc w:val="right"/>
-              <w:rPr>
-                <w:rFonts w:ascii="Arial" w:eastAsia="Times New Roman" w:hAnsi="Arial" w:cs="Arial"/>
-                <w:color w:val="000000"/>
-                <w:sz w:val="20"/>
-                <w:szCs w:val="20"/>
-                <w:lang w:eastAsia="en-IN"/>
-              </w:rPr>
-            </w:pPr>
-            <w:r>
-              <w:rPr>
-                <w:rFonts w:ascii="Arial" w:eastAsia="Times New Roman" w:hAnsi="Arial" w:cs="Arial"/>
-                <w:color w:val="000000"/>
-                <w:sz w:val="20"/>
-                <w:szCs w:val="20"/>
-                <w:lang w:eastAsia="en-IN"/>
-              </w:rPr>
-              <w:t>20</w:t>
-            </w:r>
-          </w:p>
-        </w:tc>
-        <w:tc>
-          <w:tcPr>
-            <w:tcW w:w="680" w:type="dxa"/>
-            <w:tcBorders>
-              <w:top w:val="nil"/>
-              <w:left w:val="nil"/>
-              <w:bottom w:val="nil"/>
-              <w:right w:val="nil"/>
-            </w:tcBorders>
-            <w:shd w:val="clear" w:color="auto" w:fill="auto"/>
-            <w:noWrap/>
-            <w:vAlign w:val="bottom"/>
-            <w:hideMark/>
-          </w:tcPr>
-          <w:p>
-            <w:pPr>
-              <w:spacing w:after="0" w:line="240" w:lineRule="auto"/>
-              <w:jc w:val="right"/>
-              <w:rPr>
-                <w:rFonts w:ascii="Arial" w:eastAsia="Times New Roman" w:hAnsi="Arial" w:cs="Arial"/>
-                <w:color w:val="000000"/>
-                <w:sz w:val="20"/>
-                <w:szCs w:val="20"/>
-                <w:lang w:eastAsia="en-IN"/>
-              </w:rPr>
-            </w:pPr>
-            <w:r>
-              <w:rPr>
-                <w:rFonts w:ascii="Arial" w:eastAsia="Times New Roman" w:hAnsi="Arial" w:cs="Arial"/>
-                <w:color w:val="000000"/>
-                <w:sz w:val="20"/>
-                <w:szCs w:val="20"/>
-                <w:lang w:eastAsia="en-IN"/>
-              </w:rPr>
-              <w:t>20</w:t>
-            </w:r>
-          </w:p>
-        </w:tc>
-        <w:tc>
-          <w:tcPr>
-            <w:tcW w:w="2700" w:type="dxa"/>
-            <w:tcBorders>
-              <w:top w:val="nil"/>
-              <w:left w:val="nil"/>
-              <w:bottom w:val="nil"/>
-              <w:right w:val="nil"/>
-            </w:tcBorders>
-            <w:shd w:val="clear" w:color="000000" w:fill="F8696B"/>
-            <w:noWrap/>
-            <w:vAlign w:val="bottom"/>
-            <w:hideMark/>
-          </w:tcPr>
-          <w:p>
-            <w:pPr>
-              <w:spacing w:after="0" w:line="240" w:lineRule="auto"/>
-              <w:jc w:val="right"/>
-              <w:rPr>
-                <w:rFonts w:ascii="Arial" w:eastAsia="Times New Roman" w:hAnsi="Arial" w:cs="Arial"/>
-                <w:color w:val="000000"/>
-                <w:sz w:val="20"/>
-                <w:szCs w:val="20"/>
-                <w:lang w:eastAsia="en-IN"/>
-              </w:rPr>
-            </w:pPr>
-            <w:r>
-              <w:rPr>
-                <w:rFonts w:ascii="Arial" w:eastAsia="Times New Roman" w:hAnsi="Arial" w:cs="Arial"/>
-                <w:color w:val="000000"/>
-                <w:sz w:val="20"/>
-                <w:szCs w:val="20"/>
-                <w:lang w:eastAsia="en-IN"/>
-              </w:rPr>
-              <w:t>100%</w:t>
+        <w:tc>
+          <w:tcPr>
+            <w:tcW w:w="1877" w:type="dxa"/>
+            <w:vMerge/>
+          </w:tcPr>
+          <w:p/>
+        </w:tc>
+        <w:tc>
+          <w:tcPr>
+            <w:tcW w:w="1888" w:type="dxa"/>
+          </w:tcPr>
+          <w:p>
+            <w:r>
+              <w:t>7</w:t>
+            </w:r>
+          </w:p>
+        </w:tc>
+        <w:tc>
+          <w:tcPr>
+            <w:tcW w:w="1621" w:type="dxa"/>
+          </w:tcPr>
+          <w:p>
+            <w:r>
+              <w:t>59</w:t>
+            </w:r>
+          </w:p>
+        </w:tc>
+        <w:tc>
+          <w:tcPr>
+            <w:tcW w:w="1790" w:type="dxa"/>
+          </w:tcPr>
+          <w:p>
+            <w:r>
+              <w:t>1</w:t>
+            </w:r>
+          </w:p>
+        </w:tc>
+        <w:tc>
+          <w:tcPr>
+            <w:tcW w:w="1840" w:type="dxa"/>
+          </w:tcPr>
+          <w:p>
+            <w:r>
+              <w:t>2%</w:t>
             </w:r>
           </w:p>
         </w:tc>
       </w:tr>
       <w:tr>
-        <w:trPr>
-          <w:trHeight w:val="250"/>
-        </w:trPr>
-        <w:tc>
-          <w:tcPr>
-            <w:tcW w:w="1700" w:type="dxa"/>
-            <w:tcBorders>
-              <w:top w:val="nil"/>
-              <w:left w:val="nil"/>
-              <w:bottom w:val="nil"/>
-              <w:right w:val="nil"/>
-            </w:tcBorders>
-            <w:shd w:val="clear" w:color="auto" w:fill="auto"/>
-            <w:noWrap/>
-            <w:vAlign w:val="bottom"/>
-            <w:hideMark/>
-          </w:tcPr>
-          <w:p>
-            <w:pPr>
-              <w:spacing w:after="0" w:line="240" w:lineRule="auto"/>
-              <w:ind w:firstLineChars="100" w:firstLine="200"/>
-              <w:rPr>
-                <w:rFonts w:ascii="Arial" w:eastAsia="Times New Roman" w:hAnsi="Arial" w:cs="Arial"/>
-                <w:color w:val="000000"/>
-                <w:sz w:val="20"/>
-                <w:szCs w:val="20"/>
-                <w:lang w:eastAsia="en-IN"/>
-              </w:rPr>
-            </w:pPr>
-            <w:r>
-              <w:rPr>
-                <w:rFonts w:ascii="Arial" w:eastAsia="Times New Roman" w:hAnsi="Arial" w:cs="Arial"/>
-                <w:color w:val="000000"/>
-                <w:sz w:val="20"/>
-                <w:szCs w:val="20"/>
-                <w:lang w:eastAsia="en-IN"/>
-              </w:rPr>
-              <w:t>7</w:t>
-            </w:r>
-          </w:p>
-        </w:tc>
-        <w:tc>
-          <w:tcPr>
-            <w:tcW w:w="1520" w:type="dxa"/>
-            <w:tcBorders>
-              <w:top w:val="nil"/>
-              <w:left w:val="nil"/>
-              <w:bottom w:val="nil"/>
-              <w:right w:val="nil"/>
-            </w:tcBorders>
-            <w:shd w:val="clear" w:color="auto" w:fill="auto"/>
-            <w:noWrap/>
-            <w:vAlign w:val="bottom"/>
-            <w:hideMark/>
-          </w:tcPr>
-          <w:p>
-            <w:pPr>
-              <w:spacing w:after="0" w:line="240" w:lineRule="auto"/>
-              <w:jc w:val="right"/>
-              <w:rPr>
-                <w:rFonts w:ascii="Arial" w:eastAsia="Times New Roman" w:hAnsi="Arial" w:cs="Arial"/>
-                <w:color w:val="000000"/>
-                <w:sz w:val="20"/>
-                <w:szCs w:val="20"/>
-                <w:lang w:eastAsia="en-IN"/>
-              </w:rPr>
-            </w:pPr>
-            <w:r>
-              <w:rPr>
-                <w:rFonts w:ascii="Arial" w:eastAsia="Times New Roman" w:hAnsi="Arial" w:cs="Arial"/>
-                <w:color w:val="000000"/>
-                <w:sz w:val="20"/>
-                <w:szCs w:val="20"/>
-                <w:lang w:eastAsia="en-IN"/>
-              </w:rPr>
-              <w:t>59</w:t>
-            </w:r>
-          </w:p>
-        </w:tc>
-        <w:tc>
-          <w:tcPr>
-            <w:tcW w:w="680" w:type="dxa"/>
-            <w:tcBorders>
-              <w:top w:val="nil"/>
-              <w:left w:val="nil"/>
-              <w:bottom w:val="nil"/>
-              <w:right w:val="nil"/>
-            </w:tcBorders>
-            <w:shd w:val="clear" w:color="auto" w:fill="auto"/>
-            <w:noWrap/>
-            <w:vAlign w:val="bottom"/>
-            <w:hideMark/>
-          </w:tcPr>
-          <w:p>
-            <w:pPr>
-              <w:spacing w:after="0" w:line="240" w:lineRule="auto"/>
-              <w:jc w:val="right"/>
-              <w:rPr>
-                <w:rFonts w:ascii="Arial" w:eastAsia="Times New Roman" w:hAnsi="Arial" w:cs="Arial"/>
-                <w:color w:val="000000"/>
-                <w:sz w:val="20"/>
-                <w:szCs w:val="20"/>
-                <w:lang w:eastAsia="en-IN"/>
-              </w:rPr>
-            </w:pPr>
-            <w:r>
-              <w:rPr>
-                <w:rFonts w:ascii="Arial" w:eastAsia="Times New Roman" w:hAnsi="Arial" w:cs="Arial"/>
-                <w:color w:val="000000"/>
-                <w:sz w:val="20"/>
-                <w:szCs w:val="20"/>
-                <w:lang w:eastAsia="en-IN"/>
-              </w:rPr>
-              <w:t>1</w:t>
-            </w:r>
-          </w:p>
-        </w:tc>
-        <w:tc>
-          <w:tcPr>
-            <w:tcW w:w="2700" w:type="dxa"/>
-            <w:tcBorders>
-              <w:top w:val="nil"/>
-              <w:left w:val="nil"/>
-              <w:bottom w:val="nil"/>
-              <w:right w:val="nil"/>
-            </w:tcBorders>
-            <w:shd w:val="clear" w:color="000000" w:fill="6EC17B"/>
-            <w:noWrap/>
-            <w:vAlign w:val="bottom"/>
-            <w:hideMark/>
-          </w:tcPr>
-          <w:p>
-            <w:pPr>
-              <w:spacing w:after="0" w:line="240" w:lineRule="auto"/>
-              <w:jc w:val="right"/>
-              <w:rPr>
-                <w:rFonts w:ascii="Arial" w:eastAsia="Times New Roman" w:hAnsi="Arial" w:cs="Arial"/>
-                <w:color w:val="000000"/>
-                <w:sz w:val="20"/>
-                <w:szCs w:val="20"/>
-                <w:lang w:eastAsia="en-IN"/>
-              </w:rPr>
-            </w:pPr>
-            <w:r>
-              <w:rPr>
-                <w:rFonts w:ascii="Arial" w:eastAsia="Times New Roman" w:hAnsi="Arial" w:cs="Arial"/>
-                <w:color w:val="000000"/>
-                <w:sz w:val="20"/>
-                <w:szCs w:val="20"/>
-                <w:lang w:eastAsia="en-IN"/>
-              </w:rPr>
-              <w:t>2%</w:t>
+        <w:tc>
+          <w:tcPr>
+            <w:tcW w:w="1877" w:type="dxa"/>
+            <w:vMerge/>
+          </w:tcPr>
+          <w:p/>
+        </w:tc>
+        <w:tc>
+          <w:tcPr>
+            <w:tcW w:w="1888" w:type="dxa"/>
+          </w:tcPr>
+          <w:p>
+            <w:r>
+              <w:t>8</w:t>
+            </w:r>
+          </w:p>
+        </w:tc>
+        <w:tc>
+          <w:tcPr>
+            <w:tcW w:w="1621" w:type="dxa"/>
+          </w:tcPr>
+          <w:p>
+            <w:r>
+              <w:t>53</w:t>
+            </w:r>
+          </w:p>
+        </w:tc>
+        <w:tc>
+          <w:tcPr>
+            <w:tcW w:w="1790" w:type="dxa"/>
+          </w:tcPr>
+          <w:p>
+            <w:r>
+              <w:t>2</w:t>
+            </w:r>
+          </w:p>
+        </w:tc>
+        <w:tc>
+          <w:tcPr>
+            <w:tcW w:w="1840" w:type="dxa"/>
+          </w:tcPr>
+          <w:p>
+            <w:r>
+              <w:t>4%</w:t>
             </w:r>
           </w:p>
         </w:tc>
       </w:tr>
       <w:tr>
-        <w:trPr>
-          <w:trHeight w:val="250"/>
-        </w:trPr>
-        <w:tc>
-          <w:tcPr>
-            <w:tcW w:w="1700" w:type="dxa"/>
-            <w:tcBorders>
-              <w:top w:val="nil"/>
-              <w:left w:val="nil"/>
-              <w:bottom w:val="nil"/>
-              <w:right w:val="nil"/>
-            </w:tcBorders>
-            <w:shd w:val="clear" w:color="auto" w:fill="auto"/>
-            <w:noWrap/>
-            <w:vAlign w:val="bottom"/>
-            <w:hideMark/>
-          </w:tcPr>
-          <w:p>
-            <w:pPr>
-              <w:spacing w:after="0" w:line="240" w:lineRule="auto"/>
-              <w:ind w:firstLineChars="100" w:firstLine="200"/>
-              <w:rPr>
-                <w:rFonts w:ascii="Arial" w:eastAsia="Times New Roman" w:hAnsi="Arial" w:cs="Arial"/>
-                <w:color w:val="000000"/>
-                <w:sz w:val="20"/>
-                <w:szCs w:val="20"/>
-                <w:lang w:eastAsia="en-IN"/>
-              </w:rPr>
-            </w:pPr>
-            <w:r>
-              <w:rPr>
-                <w:rFonts w:ascii="Arial" w:eastAsia="Times New Roman" w:hAnsi="Arial" w:cs="Arial"/>
-                <w:color w:val="000000"/>
-                <w:sz w:val="20"/>
-                <w:szCs w:val="20"/>
-                <w:lang w:eastAsia="en-IN"/>
-              </w:rPr>
-              <w:t>8</w:t>
-            </w:r>
-          </w:p>
-        </w:tc>
-        <w:tc>
-          <w:tcPr>
-            <w:tcW w:w="1520" w:type="dxa"/>
-            <w:tcBorders>
-              <w:top w:val="nil"/>
-              <w:left w:val="nil"/>
-              <w:bottom w:val="nil"/>
-              <w:right w:val="nil"/>
-            </w:tcBorders>
-            <w:shd w:val="clear" w:color="auto" w:fill="auto"/>
-            <w:noWrap/>
-            <w:vAlign w:val="bottom"/>
-            <w:hideMark/>
-          </w:tcPr>
-          <w:p>
-            <w:pPr>
-              <w:spacing w:after="0" w:line="240" w:lineRule="auto"/>
-              <w:jc w:val="right"/>
-              <w:rPr>
-                <w:rFonts w:ascii="Arial" w:eastAsia="Times New Roman" w:hAnsi="Arial" w:cs="Arial"/>
-                <w:color w:val="000000"/>
-                <w:sz w:val="20"/>
-                <w:szCs w:val="20"/>
-                <w:lang w:eastAsia="en-IN"/>
-              </w:rPr>
-            </w:pPr>
-            <w:r>
-              <w:rPr>
-                <w:rFonts w:ascii="Arial" w:eastAsia="Times New Roman" w:hAnsi="Arial" w:cs="Arial"/>
-                <w:color w:val="000000"/>
-                <w:sz w:val="20"/>
-                <w:szCs w:val="20"/>
-                <w:lang w:eastAsia="en-IN"/>
-              </w:rPr>
-              <w:t>53</w:t>
-            </w:r>
-          </w:p>
-        </w:tc>
-        <w:tc>
-          <w:tcPr>
-            <w:tcW w:w="680" w:type="dxa"/>
-            <w:tcBorders>
-              <w:top w:val="nil"/>
-              <w:left w:val="nil"/>
-              <w:bottom w:val="nil"/>
-              <w:right w:val="nil"/>
-            </w:tcBorders>
-            <w:shd w:val="clear" w:color="auto" w:fill="auto"/>
-            <w:noWrap/>
-            <w:vAlign w:val="bottom"/>
-            <w:hideMark/>
-          </w:tcPr>
-          <w:p>
-            <w:pPr>
-              <w:spacing w:after="0" w:line="240" w:lineRule="auto"/>
-              <w:jc w:val="right"/>
-              <w:rPr>
-                <w:rFonts w:ascii="Arial" w:eastAsia="Times New Roman" w:hAnsi="Arial" w:cs="Arial"/>
-                <w:color w:val="000000"/>
-                <w:sz w:val="20"/>
-                <w:szCs w:val="20"/>
-                <w:lang w:eastAsia="en-IN"/>
-              </w:rPr>
-            </w:pPr>
-            <w:r>
-              <w:rPr>
-                <w:rFonts w:ascii="Arial" w:eastAsia="Times New Roman" w:hAnsi="Arial" w:cs="Arial"/>
-                <w:color w:val="000000"/>
-                <w:sz w:val="20"/>
-                <w:szCs w:val="20"/>
-                <w:lang w:eastAsia="en-IN"/>
-              </w:rPr>
-              <w:t>2</w:t>
-            </w:r>
-          </w:p>
-        </w:tc>
-        <w:tc>
-          <w:tcPr>
-            <w:tcW w:w="2700" w:type="dxa"/>
-            <w:tcBorders>
-              <w:top w:val="nil"/>
-              <w:left w:val="nil"/>
-              <w:bottom w:val="nil"/>
-              <w:right w:val="nil"/>
-            </w:tcBorders>
-            <w:shd w:val="clear" w:color="000000" w:fill="7CC57C"/>
-            <w:noWrap/>
-            <w:vAlign w:val="bottom"/>
-            <w:hideMark/>
-          </w:tcPr>
-          <w:p>
-            <w:pPr>
-              <w:spacing w:after="0" w:line="240" w:lineRule="auto"/>
-              <w:jc w:val="right"/>
-              <w:rPr>
-                <w:rFonts w:ascii="Arial" w:eastAsia="Times New Roman" w:hAnsi="Arial" w:cs="Arial"/>
-                <w:color w:val="000000"/>
-                <w:sz w:val="20"/>
-                <w:szCs w:val="20"/>
-                <w:lang w:eastAsia="en-IN"/>
-              </w:rPr>
-            </w:pPr>
-            <w:r>
-              <w:rPr>
-                <w:rFonts w:ascii="Arial" w:eastAsia="Times New Roman" w:hAnsi="Arial" w:cs="Arial"/>
-                <w:color w:val="000000"/>
-                <w:sz w:val="20"/>
-                <w:szCs w:val="20"/>
-                <w:lang w:eastAsia="en-IN"/>
-              </w:rPr>
-              <w:t>4%</w:t>
+        <w:tc>
+          <w:tcPr>
+            <w:tcW w:w="1877" w:type="dxa"/>
+            <w:vMerge/>
+          </w:tcPr>
+          <w:p/>
+        </w:tc>
+        <w:tc>
+          <w:tcPr>
+            <w:tcW w:w="1888" w:type="dxa"/>
+          </w:tcPr>
+          <w:p>
+            <w:r>
+              <w:t>9</w:t>
+            </w:r>
+          </w:p>
+        </w:tc>
+        <w:tc>
+          <w:tcPr>
+            <w:tcW w:w="1621" w:type="dxa"/>
+          </w:tcPr>
+          <w:p>
+            <w:r>
+              <w:t>63</w:t>
+            </w:r>
+          </w:p>
+        </w:tc>
+        <w:tc>
+          <w:tcPr>
+            <w:tcW w:w="1790" w:type="dxa"/>
+          </w:tcPr>
+          <w:p>
+            <w:r>
+              <w:t>1</w:t>
+            </w:r>
+          </w:p>
+        </w:tc>
+        <w:tc>
+          <w:tcPr>
+            <w:tcW w:w="1840" w:type="dxa"/>
+          </w:tcPr>
+          <w:p>
+            <w:r>
+              <w:t>2%</w:t>
             </w:r>
           </w:p>
         </w:tc>
       </w:tr>
       <w:tr>
-        <w:trPr>
-          <w:trHeight w:val="250"/>
-        </w:trPr>
-        <w:tc>
-          <w:tcPr>
-            <w:tcW w:w="1700" w:type="dxa"/>
-            <w:tcBorders>
-              <w:top w:val="nil"/>
-              <w:left w:val="nil"/>
-              <w:bottom w:val="nil"/>
-              <w:right w:val="nil"/>
-            </w:tcBorders>
-            <w:shd w:val="clear" w:color="auto" w:fill="auto"/>
-            <w:noWrap/>
-            <w:vAlign w:val="bottom"/>
-            <w:hideMark/>
-          </w:tcPr>
-          <w:p>
-            <w:pPr>
-              <w:spacing w:after="0" w:line="240" w:lineRule="auto"/>
-              <w:ind w:firstLineChars="100" w:firstLine="200"/>
-              <w:rPr>
-                <w:rFonts w:ascii="Arial" w:eastAsia="Times New Roman" w:hAnsi="Arial" w:cs="Arial"/>
-                <w:color w:val="000000"/>
-                <w:sz w:val="20"/>
-                <w:szCs w:val="20"/>
-                <w:lang w:eastAsia="en-IN"/>
-              </w:rPr>
-            </w:pPr>
-            <w:r>
-              <w:rPr>
-                <w:rFonts w:ascii="Arial" w:eastAsia="Times New Roman" w:hAnsi="Arial" w:cs="Arial"/>
-                <w:color w:val="000000"/>
-                <w:sz w:val="20"/>
-                <w:szCs w:val="20"/>
-                <w:lang w:eastAsia="en-IN"/>
-              </w:rPr>
-              <w:t>9</w:t>
-            </w:r>
-          </w:p>
-        </w:tc>
-        <w:tc>
-          <w:tcPr>
-            <w:tcW w:w="1520" w:type="dxa"/>
-            <w:tcBorders>
-              <w:top w:val="nil"/>
-              <w:left w:val="nil"/>
-              <w:bottom w:val="nil"/>
-              <w:right w:val="nil"/>
-            </w:tcBorders>
-            <w:shd w:val="clear" w:color="auto" w:fill="auto"/>
-            <w:noWrap/>
-            <w:vAlign w:val="bottom"/>
-            <w:hideMark/>
-          </w:tcPr>
-          <w:p>
-            <w:pPr>
-              <w:spacing w:after="0" w:line="240" w:lineRule="auto"/>
-              <w:jc w:val="right"/>
-              <w:rPr>
-                <w:rFonts w:ascii="Arial" w:eastAsia="Times New Roman" w:hAnsi="Arial" w:cs="Arial"/>
-                <w:color w:val="000000"/>
-                <w:sz w:val="20"/>
-                <w:szCs w:val="20"/>
-                <w:lang w:eastAsia="en-IN"/>
-              </w:rPr>
-            </w:pPr>
-            <w:r>
-              <w:rPr>
-                <w:rFonts w:ascii="Arial" w:eastAsia="Times New Roman" w:hAnsi="Arial" w:cs="Arial"/>
-                <w:color w:val="000000"/>
-                <w:sz w:val="20"/>
-                <w:szCs w:val="20"/>
-                <w:lang w:eastAsia="en-IN"/>
-              </w:rPr>
-              <w:t>63</w:t>
-            </w:r>
-          </w:p>
-        </w:tc>
-        <w:tc>
-          <w:tcPr>
-            <w:tcW w:w="680" w:type="dxa"/>
-            <w:tcBorders>
-              <w:top w:val="nil"/>
-              <w:left w:val="nil"/>
-              <w:bottom w:val="nil"/>
-              <w:right w:val="nil"/>
-            </w:tcBorders>
-            <w:shd w:val="clear" w:color="auto" w:fill="auto"/>
-            <w:noWrap/>
-            <w:vAlign w:val="bottom"/>
-            <w:hideMark/>
-          </w:tcPr>
-          <w:p>
-            <w:pPr>
-              <w:spacing w:after="0" w:line="240" w:lineRule="auto"/>
-              <w:jc w:val="right"/>
-              <w:rPr>
-                <w:rFonts w:ascii="Arial" w:eastAsia="Times New Roman" w:hAnsi="Arial" w:cs="Arial"/>
-                <w:color w:val="000000"/>
-                <w:sz w:val="20"/>
-                <w:szCs w:val="20"/>
-                <w:lang w:eastAsia="en-IN"/>
-              </w:rPr>
-            </w:pPr>
-            <w:r>
-              <w:rPr>
-                <w:rFonts w:ascii="Arial" w:eastAsia="Times New Roman" w:hAnsi="Arial" w:cs="Arial"/>
-                <w:color w:val="000000"/>
-                <w:sz w:val="20"/>
-                <w:szCs w:val="20"/>
-                <w:lang w:eastAsia="en-IN"/>
-              </w:rPr>
-              <w:t>1</w:t>
-            </w:r>
-          </w:p>
-        </w:tc>
-        <w:tc>
-          <w:tcPr>
-            <w:tcW w:w="2700" w:type="dxa"/>
-            <w:tcBorders>
-              <w:top w:val="nil"/>
-              <w:left w:val="nil"/>
-              <w:bottom w:val="nil"/>
-              <w:right w:val="nil"/>
-            </w:tcBorders>
-            <w:shd w:val="clear" w:color="000000" w:fill="6DC17B"/>
-            <w:noWrap/>
-            <w:vAlign w:val="bottom"/>
-            <w:hideMark/>
-          </w:tcPr>
-          <w:p>
-            <w:pPr>
-              <w:spacing w:after="0" w:line="240" w:lineRule="auto"/>
-              <w:jc w:val="right"/>
-              <w:rPr>
-                <w:rFonts w:ascii="Arial" w:eastAsia="Times New Roman" w:hAnsi="Arial" w:cs="Arial"/>
-                <w:color w:val="000000"/>
-                <w:sz w:val="20"/>
-                <w:szCs w:val="20"/>
-                <w:lang w:eastAsia="en-IN"/>
-              </w:rPr>
-            </w:pPr>
-            <w:r>
-              <w:rPr>
-                <w:rFonts w:ascii="Arial" w:eastAsia="Times New Roman" w:hAnsi="Arial" w:cs="Arial"/>
-                <w:color w:val="000000"/>
-                <w:sz w:val="20"/>
-                <w:szCs w:val="20"/>
-                <w:lang w:eastAsia="en-IN"/>
-              </w:rPr>
-              <w:t>2%</w:t>
+        <w:tc>
+          <w:tcPr>
+            <w:tcW w:w="1877" w:type="dxa"/>
+            <w:vMerge/>
+          </w:tcPr>
+          <w:p/>
+        </w:tc>
+        <w:tc>
+          <w:tcPr>
+            <w:tcW w:w="1888" w:type="dxa"/>
+          </w:tcPr>
+          <w:p>
+            <w:r>
+              <w:t>10</w:t>
+            </w:r>
+          </w:p>
+        </w:tc>
+        <w:tc>
+          <w:tcPr>
+            <w:tcW w:w="1621" w:type="dxa"/>
+          </w:tcPr>
+          <w:p>
+            <w:r>
+              <w:t>53</w:t>
+            </w:r>
+          </w:p>
+        </w:tc>
+        <w:tc>
+          <w:tcPr>
+            <w:tcW w:w="1790" w:type="dxa"/>
+          </w:tcPr>
+          <w:p>
+            <w:r>
+              <w:t>3</w:t>
+            </w:r>
+          </w:p>
+        </w:tc>
+        <w:tc>
+          <w:tcPr>
+            <w:tcW w:w="1840" w:type="dxa"/>
+          </w:tcPr>
+          <w:p>
+            <w:r>
+              <w:t>6%</w:t>
             </w:r>
           </w:p>
         </w:tc>
       </w:tr>
       <w:tr>
-        <w:trPr>
-          <w:trHeight w:val="250"/>
-        </w:trPr>
-        <w:tc>
-          <w:tcPr>
-            <w:tcW w:w="1700" w:type="dxa"/>
-            <w:tcBorders>
-              <w:top w:val="nil"/>
-              <w:left w:val="nil"/>
-              <w:bottom w:val="nil"/>
-              <w:right w:val="nil"/>
-            </w:tcBorders>
-            <w:shd w:val="clear" w:color="auto" w:fill="auto"/>
-            <w:noWrap/>
-            <w:vAlign w:val="bottom"/>
-            <w:hideMark/>
-          </w:tcPr>
-          <w:p>
-            <w:pPr>
-              <w:spacing w:after="0" w:line="240" w:lineRule="auto"/>
-              <w:ind w:firstLineChars="100" w:firstLine="200"/>
-              <w:rPr>
-                <w:rFonts w:ascii="Arial" w:eastAsia="Times New Roman" w:hAnsi="Arial" w:cs="Arial"/>
-                <w:color w:val="000000"/>
-                <w:sz w:val="20"/>
-                <w:szCs w:val="20"/>
-                <w:lang w:eastAsia="en-IN"/>
-              </w:rPr>
-            </w:pPr>
-            <w:r>
-              <w:rPr>
-                <w:rFonts w:ascii="Arial" w:eastAsia="Times New Roman" w:hAnsi="Arial" w:cs="Arial"/>
-                <w:color w:val="000000"/>
-                <w:sz w:val="20"/>
-                <w:szCs w:val="20"/>
-                <w:lang w:eastAsia="en-IN"/>
-              </w:rPr>
-              <w:t>10</w:t>
-            </w:r>
-          </w:p>
-        </w:tc>
-        <w:tc>
-          <w:tcPr>
-            <w:tcW w:w="1520" w:type="dxa"/>
-            <w:tcBorders>
-              <w:top w:val="nil"/>
-              <w:left w:val="nil"/>
-              <w:bottom w:val="nil"/>
-              <w:right w:val="nil"/>
-            </w:tcBorders>
-            <w:shd w:val="clear" w:color="auto" w:fill="auto"/>
-            <w:noWrap/>
-            <w:vAlign w:val="bottom"/>
-            <w:hideMark/>
-          </w:tcPr>
-          <w:p>
-            <w:pPr>
-              <w:spacing w:after="0" w:line="240" w:lineRule="auto"/>
-              <w:jc w:val="right"/>
-              <w:rPr>
-                <w:rFonts w:ascii="Arial" w:eastAsia="Times New Roman" w:hAnsi="Arial" w:cs="Arial"/>
-                <w:color w:val="000000"/>
-                <w:sz w:val="20"/>
-                <w:szCs w:val="20"/>
-                <w:lang w:eastAsia="en-IN"/>
-              </w:rPr>
-            </w:pPr>
-            <w:r>
-              <w:rPr>
-                <w:rFonts w:ascii="Arial" w:eastAsia="Times New Roman" w:hAnsi="Arial" w:cs="Arial"/>
-                <w:color w:val="000000"/>
-                <w:sz w:val="20"/>
-                <w:szCs w:val="20"/>
-                <w:lang w:eastAsia="en-IN"/>
-              </w:rPr>
-              <w:t>53</w:t>
-            </w:r>
-          </w:p>
-        </w:tc>
-        <w:tc>
-          <w:tcPr>
-            <w:tcW w:w="680" w:type="dxa"/>
-            <w:tcBorders>
-              <w:top w:val="nil"/>
-              <w:left w:val="nil"/>
-              <w:bottom w:val="nil"/>
-              <w:right w:val="nil"/>
-            </w:tcBorders>
-            <w:shd w:val="clear" w:color="auto" w:fill="auto"/>
-            <w:noWrap/>
-            <w:vAlign w:val="bottom"/>
-            <w:hideMark/>
-          </w:tcPr>
-          <w:p>
-            <w:pPr>
-              <w:spacing w:after="0" w:line="240" w:lineRule="auto"/>
-              <w:jc w:val="right"/>
-              <w:rPr>
-                <w:rFonts w:ascii="Arial" w:eastAsia="Times New Roman" w:hAnsi="Arial" w:cs="Arial"/>
-                <w:color w:val="000000"/>
-                <w:sz w:val="20"/>
-                <w:szCs w:val="20"/>
-                <w:lang w:eastAsia="en-IN"/>
-              </w:rPr>
-            </w:pPr>
-            <w:r>
-              <w:rPr>
-                <w:rFonts w:ascii="Arial" w:eastAsia="Times New Roman" w:hAnsi="Arial" w:cs="Arial"/>
-                <w:color w:val="000000"/>
-                <w:sz w:val="20"/>
-                <w:szCs w:val="20"/>
-                <w:lang w:eastAsia="en-IN"/>
-              </w:rPr>
-              <w:t>3</w:t>
-            </w:r>
-          </w:p>
-        </w:tc>
-        <w:tc>
-          <w:tcPr>
-            <w:tcW w:w="2700" w:type="dxa"/>
-            <w:tcBorders>
-              <w:top w:val="nil"/>
-              <w:left w:val="nil"/>
-              <w:bottom w:val="nil"/>
-              <w:right w:val="nil"/>
-            </w:tcBorders>
-            <w:shd w:val="clear" w:color="000000" w:fill="88C87D"/>
-            <w:noWrap/>
-            <w:vAlign w:val="bottom"/>
-            <w:hideMark/>
-          </w:tcPr>
-          <w:p>
-            <w:pPr>
-              <w:spacing w:after="0" w:line="240" w:lineRule="auto"/>
-              <w:jc w:val="right"/>
-              <w:rPr>
-                <w:rFonts w:ascii="Arial" w:eastAsia="Times New Roman" w:hAnsi="Arial" w:cs="Arial"/>
-                <w:color w:val="000000"/>
-                <w:sz w:val="20"/>
-                <w:szCs w:val="20"/>
-                <w:lang w:eastAsia="en-IN"/>
-              </w:rPr>
-            </w:pPr>
-            <w:r>
-              <w:rPr>
-                <w:rFonts w:ascii="Arial" w:eastAsia="Times New Roman" w:hAnsi="Arial" w:cs="Arial"/>
-                <w:color w:val="000000"/>
-                <w:sz w:val="20"/>
-                <w:szCs w:val="20"/>
-                <w:lang w:eastAsia="en-IN"/>
-              </w:rPr>
-              <w:t>6%</w:t>
-            </w:r>
-          </w:p>
-        </w:tc>
-      </w:tr>
-      <w:tr>
-        <w:trPr>
-          <w:trHeight w:val="250"/>
-        </w:trPr>
-        <w:tc>
-          <w:tcPr>
-            <w:tcW w:w="1700" w:type="dxa"/>
-            <w:tcBorders>
-              <w:top w:val="single" w:sz="4" w:space="0" w:color="8EA9DB"/>
-              <w:left w:val="nil"/>
-              <w:bottom w:val="nil"/>
-              <w:right w:val="nil"/>
-            </w:tcBorders>
-            <w:shd w:val="clear" w:color="D9E1F2" w:fill="D9E1F2"/>
-            <w:noWrap/>
-            <w:vAlign w:val="bottom"/>
-            <w:hideMark/>
-          </w:tcPr>
-          <w:p>
-            <w:pPr>
-              <w:spacing w:after="0" w:line="240" w:lineRule="auto"/>
-              <w:rPr>
-                <w:rFonts w:ascii="Arial" w:eastAsia="Times New Roman" w:hAnsi="Arial" w:cs="Arial"/>
-                <w:b/>
-                <w:bCs/>
-                <w:color w:val="000000"/>
-                <w:sz w:val="20"/>
-                <w:szCs w:val="20"/>
-                <w:lang w:eastAsia="en-IN"/>
-              </w:rPr>
-            </w:pPr>
-            <w:r>
-              <w:rPr>
-                <w:rFonts w:ascii="Arial" w:eastAsia="Times New Roman" w:hAnsi="Arial" w:cs="Arial"/>
-                <w:b/>
-                <w:bCs/>
-                <w:color w:val="000000"/>
-                <w:sz w:val="20"/>
-                <w:szCs w:val="20"/>
-                <w:lang w:eastAsia="en-IN"/>
-              </w:rPr>
-              <w:t>Grand Total</w:t>
-            </w:r>
-          </w:p>
-        </w:tc>
-        <w:tc>
-          <w:tcPr>
-            <w:tcW w:w="1520" w:type="dxa"/>
-            <w:tcBorders>
-              <w:top w:val="single" w:sz="4" w:space="0" w:color="8EA9DB"/>
-              <w:left w:val="nil"/>
-              <w:bottom w:val="nil"/>
-              <w:right w:val="nil"/>
-            </w:tcBorders>
-            <w:shd w:val="clear" w:color="D9E1F2" w:fill="D9E1F2"/>
-            <w:noWrap/>
-            <w:vAlign w:val="bottom"/>
-            <w:hideMark/>
-          </w:tcPr>
-          <w:p>
-            <w:pPr>
-              <w:spacing w:after="0" w:line="240" w:lineRule="auto"/>
-              <w:jc w:val="right"/>
-              <w:rPr>
-                <w:rFonts w:ascii="Arial" w:eastAsia="Times New Roman" w:hAnsi="Arial" w:cs="Arial"/>
-                <w:b/>
-                <w:bCs/>
-                <w:color w:val="000000"/>
-                <w:sz w:val="20"/>
-                <w:szCs w:val="20"/>
-                <w:lang w:eastAsia="en-IN"/>
-              </w:rPr>
-            </w:pPr>
-            <w:r>
-              <w:rPr>
-                <w:rFonts w:ascii="Arial" w:eastAsia="Times New Roman" w:hAnsi="Arial" w:cs="Arial"/>
-                <w:b/>
-                <w:bCs/>
-                <w:color w:val="000000"/>
-                <w:sz w:val="20"/>
-                <w:szCs w:val="20"/>
-                <w:lang w:eastAsia="en-IN"/>
-              </w:rPr>
-              <w:t>1200</w:t>
-            </w:r>
-          </w:p>
-        </w:tc>
-        <w:tc>
-          <w:tcPr>
-            <w:tcW w:w="680" w:type="dxa"/>
-            <w:tcBorders>
-              <w:top w:val="single" w:sz="4" w:space="0" w:color="8EA9DB"/>
-              <w:left w:val="nil"/>
-              <w:bottom w:val="nil"/>
-              <w:right w:val="nil"/>
-            </w:tcBorders>
-            <w:shd w:val="clear" w:color="D9E1F2" w:fill="D9E1F2"/>
-            <w:noWrap/>
-            <w:vAlign w:val="bottom"/>
-            <w:hideMark/>
-          </w:tcPr>
-          <w:p>
-            <w:pPr>
-              <w:spacing w:after="0" w:line="240" w:lineRule="auto"/>
-              <w:jc w:val="right"/>
-              <w:rPr>
-                <w:rFonts w:ascii="Arial" w:eastAsia="Times New Roman" w:hAnsi="Arial" w:cs="Arial"/>
-                <w:b/>
-                <w:bCs/>
-                <w:color w:val="000000"/>
-                <w:sz w:val="20"/>
-                <w:szCs w:val="20"/>
-                <w:lang w:eastAsia="en-IN"/>
-              </w:rPr>
-            </w:pPr>
-            <w:r>
-              <w:rPr>
-                <w:rFonts w:ascii="Arial" w:eastAsia="Times New Roman" w:hAnsi="Arial" w:cs="Arial"/>
-                <w:b/>
-                <w:bCs/>
-                <w:color w:val="000000"/>
-                <w:sz w:val="20"/>
-                <w:szCs w:val="20"/>
-                <w:lang w:eastAsia="en-IN"/>
-              </w:rPr>
-              <w:t>360</w:t>
-            </w:r>
-          </w:p>
-        </w:tc>
-        <w:tc>
-          <w:tcPr>
-            <w:tcW w:w="2700" w:type="dxa"/>
-            <w:tcBorders>
-              <w:top w:val="nil"/>
-              <w:left w:val="nil"/>
-              <w:bottom w:val="nil"/>
-              <w:right w:val="nil"/>
-            </w:tcBorders>
-            <w:shd w:val="clear" w:color="000000" w:fill="FFE082"/>
-            <w:noWrap/>
-            <w:vAlign w:val="bottom"/>
-            <w:hideMark/>
-          </w:tcPr>
-          <w:p>
-            <w:pPr>
-              <w:spacing w:after="0" w:line="240" w:lineRule="auto"/>
-              <w:jc w:val="right"/>
-              <w:rPr>
-                <w:rFonts w:ascii="Arial" w:eastAsia="Times New Roman" w:hAnsi="Arial" w:cs="Arial"/>
-                <w:color w:val="000000"/>
-                <w:sz w:val="20"/>
-                <w:szCs w:val="20"/>
-                <w:lang w:eastAsia="en-IN"/>
-              </w:rPr>
-            </w:pPr>
-            <w:r>
-              <w:rPr>
-                <w:rFonts w:ascii="Arial" w:eastAsia="Times New Roman" w:hAnsi="Arial" w:cs="Arial"/>
-                <w:color w:val="000000"/>
-                <w:sz w:val="20"/>
-                <w:szCs w:val="20"/>
-                <w:lang w:eastAsia="en-IN"/>
-              </w:rPr>
-              <w:t>30%</w:t>
+        <w:tc>
+          <w:tcPr>
+            <w:tcW w:w="1877" w:type="dxa"/>
+            <w:vMerge/>
+          </w:tcPr>
+          <w:p/>
+        </w:tc>
+        <w:tc>
+          <w:tcPr>
+            <w:tcW w:w="1888" w:type="dxa"/>
+          </w:tcPr>
+          <w:p>
+            <w:pPr>
+              <w:rPr>
+                <w:b/>
+                <w:bCs/>
+              </w:rPr>
+            </w:pPr>
+            <w:r>
+              <w:rPr>
+                <w:b/>
+                <w:bCs/>
+              </w:rPr>
+              <w:t>Total</w:t>
+            </w:r>
+          </w:p>
+        </w:tc>
+        <w:tc>
+          <w:tcPr>
+            <w:tcW w:w="1621" w:type="dxa"/>
+          </w:tcPr>
+          <w:p>
+            <w:pPr>
+              <w:rPr>
+                <w:b/>
+                <w:bCs/>
+              </w:rPr>
+            </w:pPr>
+            <w:r>
+              <w:rPr>
+                <w:b/>
+                <w:bCs/>
+              </w:rPr>
+              <w:t>288</w:t>
+            </w:r>
+          </w:p>
+        </w:tc>
+        <w:tc>
+          <w:tcPr>
+            <w:tcW w:w="1790" w:type="dxa"/>
+          </w:tcPr>
+          <w:p>
+            <w:pPr>
+              <w:rPr>
+                <w:b/>
+                <w:bCs/>
+              </w:rPr>
+            </w:pPr>
+            <w:r>
+              <w:rPr>
+                <w:b/>
+                <w:bCs/>
+              </w:rPr>
+              <w:t>67</w:t>
+            </w:r>
+          </w:p>
+        </w:tc>
+        <w:tc>
+          <w:tcPr>
+            <w:tcW w:w="1840" w:type="dxa"/>
+          </w:tcPr>
+          <w:p>
+            <w:pPr>
+              <w:rPr>
+                <w:b/>
+                <w:bCs/>
+              </w:rPr>
+            </w:pPr>
+            <w:r>
+              <w:rPr>
+                <w:b/>
+                <w:bCs/>
+              </w:rPr>
+              <w:t>23%</w:t>
             </w:r>
           </w:p>
         </w:tc>
       </w:tr>
     </w:tbl>
+    <w:p/>
     <w:p>
       <w:pPr>
         <w:rPr>

</xml_diff>

<commit_message>
Replacing charts with images as charts are not supported
</commit_message>
<xml_diff>
--- a/_word/2020-04-20-Churn-Analysis.docx
+++ b/_word/2020-04-20-Churn-Analysis.docx
@@ -48,9 +48,11 @@
       </w:r>
     </w:p>
     <w:p>
+      <w:proofErr w:type="gramStart"/>
       <w:r>
         <w:t>So</w:t>
       </w:r>
+      <w:proofErr w:type="gramEnd"/>
       <w:r>
         <w:t xml:space="preserve"> in</w:t>
       </w:r>
@@ -167,7 +169,15 @@
     </w:p>
     <w:p>
       <w:r>
-        <w:t>In this post, we will look at the following metrics for TakeZero (our fictitious company) –</w:t>
+        <w:t xml:space="preserve">In this post, we will look at the following metrics for </w:t>
+      </w:r>
+      <w:proofErr w:type="spellStart"/>
+      <w:r>
+        <w:t>TakeZero</w:t>
+      </w:r>
+      <w:proofErr w:type="spellEnd"/>
+      <w:r>
+        <w:t xml:space="preserve"> (our fictitious company) –</w:t>
       </w:r>
     </w:p>
     <w:p>
@@ -403,8 +413,13 @@
       </w:r>
     </w:p>
     <w:p>
-      <w:r>
-        <w:t>TakeZero is a fictitious SaaS company (like no-code platforms) which</w:t>
+      <w:proofErr w:type="spellStart"/>
+      <w:r>
+        <w:t>TakeZero</w:t>
+      </w:r>
+      <w:proofErr w:type="spellEnd"/>
+      <w:r>
+        <w:t xml:space="preserve"> is a fictitious SaaS company (like no-code platforms) which</w:t>
       </w:r>
       <w:r>
         <w:t xml:space="preserve"> allows teams to collaborate and build basic no code web and mobile apps</w:t>
@@ -622,12 +637,21 @@
                 <w:bCs/>
               </w:rPr>
             </w:pPr>
-            <w:r>
-              <w:rPr>
-                <w:b/>
-                <w:bCs/>
-              </w:rPr>
-              <w:t>avg number of web app sessions ran per month</w:t>
+            <w:proofErr w:type="spellStart"/>
+            <w:r>
+              <w:rPr>
+                <w:b/>
+                <w:bCs/>
+              </w:rPr>
+              <w:t>avg</w:t>
+            </w:r>
+            <w:proofErr w:type="spellEnd"/>
+            <w:r>
+              <w:rPr>
+                <w:b/>
+                <w:bCs/>
+              </w:rPr>
+              <w:t xml:space="preserve"> number of web app sessions ran per month</w:t>
             </w:r>
           </w:p>
         </w:tc>
@@ -643,12 +667,21 @@
                 <w:bCs/>
               </w:rPr>
             </w:pPr>
-            <w:r>
-              <w:rPr>
-                <w:b/>
-                <w:bCs/>
-              </w:rPr>
-              <w:t>avg number of mobile app sessions ran per month</w:t>
+            <w:proofErr w:type="spellStart"/>
+            <w:r>
+              <w:rPr>
+                <w:b/>
+                <w:bCs/>
+              </w:rPr>
+              <w:t>avg</w:t>
+            </w:r>
+            <w:proofErr w:type="spellEnd"/>
+            <w:r>
+              <w:rPr>
+                <w:b/>
+                <w:bCs/>
+              </w:rPr>
+              <w:t xml:space="preserve"> number of mobile app sessions ran per month</w:t>
             </w:r>
           </w:p>
         </w:tc>
@@ -1097,6 +1130,7 @@
               </w:rPr>
               <w:t xml:space="preserve">team plans </w:t>
             </w:r>
+            <w:proofErr w:type="gramStart"/>
             <w:r>
               <w:rPr>
                 <w:i/>
@@ -1109,7 +1143,15 @@
                 <w:i/>
                 <w:iCs/>
               </w:rPr>
-              <w:t xml:space="preserve"> 2, 5 or 10 seats</w:t>
+              <w:t xml:space="preserve"> 2</w:t>
+            </w:r>
+            <w:proofErr w:type="gramEnd"/>
+            <w:r>
+              <w:rPr>
+                <w:i/>
+                <w:iCs/>
+              </w:rPr>
+              <w:t>, 5 or 10 seats</w:t>
             </w:r>
             <w:r>
               <w:rPr>
@@ -2917,7 +2959,15 @@
         </w:numPr>
       </w:pPr>
       <w:r>
-        <w:t>Customers who buy individual plans (1 seat) churn at much higher rate (47%) than customers who buy team plans (avg around 22-23%)</w:t>
+        <w:t>Customers who buy individual plans (1 seat) churn at much higher rate (47%) than customers who buy team plans (</w:t>
+      </w:r>
+      <w:proofErr w:type="spellStart"/>
+      <w:r>
+        <w:t>avg</w:t>
+      </w:r>
+      <w:proofErr w:type="spellEnd"/>
+      <w:r>
+        <w:t xml:space="preserve"> around 22-23%)</w:t>
       </w:r>
     </w:p>
     <w:p>
@@ -2942,7 +2992,15 @@
         <w:t>st</w:t>
       </w:r>
       <w:r>
-        <w:t xml:space="preserve"> 3 months churn at a much higher rate. For example, 100% of the customers who bought 10 seat plan but added less than </w:t>
+        <w:t xml:space="preserve"> 3 months churn at a much higher rate. For example, 100% of the customers who bought 10 seat </w:t>
+      </w:r>
+      <w:proofErr w:type="gramStart"/>
+      <w:r>
+        <w:t>plan</w:t>
+      </w:r>
+      <w:proofErr w:type="gramEnd"/>
+      <w:r>
+        <w:t xml:space="preserve"> but added less than </w:t>
       </w:r>
       <w:r>
         <w:t>5 members, churned within first 3 months</w:t>
@@ -4301,7 +4359,23 @@
           <w:b/>
           <w:bCs/>
         </w:rPr>
-        <w:t xml:space="preserve">Churn rates by avg number of web app </w:t>
+        <w:t xml:space="preserve">Churn rates by </w:t>
+      </w:r>
+      <w:proofErr w:type="spellStart"/>
+      <w:r>
+        <w:rPr>
+          <w:b/>
+          <w:bCs/>
+        </w:rPr>
+        <w:t>avg</w:t>
+      </w:r>
+      <w:proofErr w:type="spellEnd"/>
+      <w:r>
+        <w:rPr>
+          <w:b/>
+          <w:bCs/>
+        </w:rPr>
+        <w:t xml:space="preserve"> number of web app </w:t>
       </w:r>
       <w:r>
         <w:rPr>
@@ -4348,7 +4422,23 @@
         </w:rPr>
       </w:pPr>
       <w:r>
-        <w:t>We know on an avg how many web app development sessions user does per month. We will normalize this metric to remove the effect of the number of seats team plan has i.e. avg number of web app development sessions per month per added user</w:t>
+        <w:t xml:space="preserve">We know on an </w:t>
+      </w:r>
+      <w:proofErr w:type="spellStart"/>
+      <w:r>
+        <w:t>avg</w:t>
+      </w:r>
+      <w:proofErr w:type="spellEnd"/>
+      <w:r>
+        <w:t xml:space="preserve"> how many web app development sessions user does per month. We will normalize this metric to remove the effect of the number of seats team plan has i.e. </w:t>
+      </w:r>
+      <w:proofErr w:type="spellStart"/>
+      <w:r>
+        <w:t>avg</w:t>
+      </w:r>
+      <w:proofErr w:type="spellEnd"/>
+      <w:r>
+        <w:t xml:space="preserve"> number of web app development sessions per month per added user</w:t>
       </w:r>
     </w:p>
     <w:p>
@@ -4364,7 +4454,15 @@
         </w:rPr>
       </w:pPr>
       <w:r>
-        <w:t xml:space="preserve">We don’t see much difference in the web app dev sessions done per month between churned and retained user. Therefore, there is no significant association between this metric and churn </w:t>
+        <w:t xml:space="preserve">We </w:t>
+      </w:r>
+      <w:proofErr w:type="gramStart"/>
+      <w:r>
+        <w:t>don’t</w:t>
+      </w:r>
+      <w:proofErr w:type="gramEnd"/>
+      <w:r>
+        <w:t xml:space="preserve"> see much difference in the web app dev sessions done per month between churned and retained user. Therefore, there is no significant association between this metric and churn </w:t>
       </w:r>
     </w:p>
     <w:tbl>
@@ -4448,17 +4546,31 @@
                 <w:lang w:eastAsia="en-IN"/>
               </w:rPr>
             </w:pPr>
-            <w:r>
-              <w:rPr>
-                <w:rFonts w:ascii="Arial" w:eastAsia="Times New Roman" w:hAnsi="Arial" w:cs="Arial"/>
-                <w:b/>
-                <w:bCs/>
-                <w:color w:val="000000"/>
-                <w:sz w:val="20"/>
-                <w:szCs w:val="20"/>
-                <w:lang w:eastAsia="en-IN"/>
-              </w:rPr>
-              <w:t xml:space="preserve">avg web app </w:t>
+            <w:proofErr w:type="spellStart"/>
+            <w:r>
+              <w:rPr>
+                <w:rFonts w:ascii="Arial" w:eastAsia="Times New Roman" w:hAnsi="Arial" w:cs="Arial"/>
+                <w:b/>
+                <w:bCs/>
+                <w:color w:val="000000"/>
+                <w:sz w:val="20"/>
+                <w:szCs w:val="20"/>
+                <w:lang w:eastAsia="en-IN"/>
+              </w:rPr>
+              <w:t>avg</w:t>
+            </w:r>
+            <w:proofErr w:type="spellEnd"/>
+            <w:r>
+              <w:rPr>
+                <w:rFonts w:ascii="Arial" w:eastAsia="Times New Roman" w:hAnsi="Arial" w:cs="Arial"/>
+                <w:b/>
+                <w:bCs/>
+                <w:color w:val="000000"/>
+                <w:sz w:val="20"/>
+                <w:szCs w:val="20"/>
+                <w:lang w:eastAsia="en-IN"/>
+              </w:rPr>
+              <w:t xml:space="preserve"> web app </w:t>
             </w:r>
             <w:r>
               <w:rPr>
@@ -4782,7 +4894,23 @@
           <w:b/>
           <w:bCs/>
         </w:rPr>
-        <w:t xml:space="preserve">Churn rates by avg number of web app </w:t>
+        <w:t xml:space="preserve">Churn rates by </w:t>
+      </w:r>
+      <w:proofErr w:type="spellStart"/>
+      <w:r>
+        <w:rPr>
+          <w:b/>
+          <w:bCs/>
+        </w:rPr>
+        <w:t>avg</w:t>
+      </w:r>
+      <w:proofErr w:type="spellEnd"/>
+      <w:r>
+        <w:rPr>
+          <w:b/>
+          <w:bCs/>
+        </w:rPr>
+        <w:t xml:space="preserve"> number of web app </w:t>
       </w:r>
       <w:r>
         <w:rPr>
@@ -4822,13 +4950,29 @@
         </w:rPr>
       </w:pPr>
       <w:r>
-        <w:t xml:space="preserve">We know on an avg how many </w:t>
+        <w:t xml:space="preserve">We know on an </w:t>
+      </w:r>
+      <w:proofErr w:type="spellStart"/>
+      <w:r>
+        <w:t>avg</w:t>
+      </w:r>
+      <w:proofErr w:type="spellEnd"/>
+      <w:r>
+        <w:t xml:space="preserve"> how many </w:t>
       </w:r>
       <w:r>
         <w:t>mobile</w:t>
       </w:r>
       <w:r>
-        <w:t xml:space="preserve"> app development sessions user does per month. We will normalize this metric to remove the effect of the number of seats team plan has i.e. avg number of </w:t>
+        <w:t xml:space="preserve"> app development sessions user does per month. We will normalize this metric to remove the effect of the number of seats team plan has i.e. </w:t>
+      </w:r>
+      <w:proofErr w:type="spellStart"/>
+      <w:r>
+        <w:t>avg</w:t>
+      </w:r>
+      <w:proofErr w:type="spellEnd"/>
+      <w:r>
+        <w:t xml:space="preserve"> number of </w:t>
       </w:r>
       <w:r>
         <w:t>mobile</w:t>
@@ -4853,7 +4997,15 @@
         <w:t>We see a big difference between averages of churn and retained users. It seems retained users are doing much more mobile app dev sessions</w:t>
       </w:r>
       <w:r>
-        <w:t xml:space="preserve"> per month than churned out users. It shows how mobile app dev on the TakeZero platform is a sticky feature for short term retention</w:t>
+        <w:t xml:space="preserve"> per month than churned out users. It shows how mobile app dev on the </w:t>
+      </w:r>
+      <w:proofErr w:type="spellStart"/>
+      <w:r>
+        <w:t>TakeZero</w:t>
+      </w:r>
+      <w:proofErr w:type="spellEnd"/>
+      <w:r>
+        <w:t xml:space="preserve"> platform is a sticky feature for short term retention</w:t>
       </w:r>
       <w:r>
         <w:t xml:space="preserve"> (This is an important insight!!)</w:t>
@@ -4943,17 +5095,31 @@
                 <w:lang w:eastAsia="en-IN"/>
               </w:rPr>
             </w:pPr>
-            <w:r>
-              <w:rPr>
-                <w:rFonts w:ascii="Arial" w:eastAsia="Times New Roman" w:hAnsi="Arial" w:cs="Arial"/>
-                <w:b/>
-                <w:bCs/>
-                <w:color w:val="000000"/>
-                <w:sz w:val="20"/>
-                <w:szCs w:val="20"/>
-                <w:lang w:eastAsia="en-IN"/>
-              </w:rPr>
-              <w:t xml:space="preserve">avg mobile app </w:t>
+            <w:proofErr w:type="spellStart"/>
+            <w:r>
+              <w:rPr>
+                <w:rFonts w:ascii="Arial" w:eastAsia="Times New Roman" w:hAnsi="Arial" w:cs="Arial"/>
+                <w:b/>
+                <w:bCs/>
+                <w:color w:val="000000"/>
+                <w:sz w:val="20"/>
+                <w:szCs w:val="20"/>
+                <w:lang w:eastAsia="en-IN"/>
+              </w:rPr>
+              <w:t>avg</w:t>
+            </w:r>
+            <w:proofErr w:type="spellEnd"/>
+            <w:r>
+              <w:rPr>
+                <w:rFonts w:ascii="Arial" w:eastAsia="Times New Roman" w:hAnsi="Arial" w:cs="Arial"/>
+                <w:b/>
+                <w:bCs/>
+                <w:color w:val="000000"/>
+                <w:sz w:val="20"/>
+                <w:szCs w:val="20"/>
+                <w:lang w:eastAsia="en-IN"/>
+              </w:rPr>
+              <w:t xml:space="preserve"> mobile app </w:t>
             </w:r>
             <w:r>
               <w:rPr>
@@ -5316,7 +5482,15 @@
         </w:numPr>
       </w:pPr>
       <w:r>
-        <w:t>Through cohort analysis, we want to understand if our product changes, campaigns or other investments are leading to positive retention among younger cohorts</w:t>
+        <w:t xml:space="preserve">Through cohort analysis, we want to understand if our product changes, </w:t>
+      </w:r>
+      <w:proofErr w:type="gramStart"/>
+      <w:r>
+        <w:t>campaigns</w:t>
+      </w:r>
+      <w:proofErr w:type="gramEnd"/>
+      <w:r>
+        <w:t xml:space="preserve"> or other investments are leading to positive retention among younger cohorts</w:t>
       </w:r>
     </w:p>
     <w:p>
@@ -5334,7 +5508,15 @@
       </w:pPr>
       <w:r>
         <w:lastRenderedPageBreak/>
-        <w:t xml:space="preserve">Acquisition Cohorts - Group user by their acquisition day, week or month and measure retention. This helps to understand when we are losing customers and when does churn stablise </w:t>
+        <w:t xml:space="preserve">Acquisition Cohorts - Group user by their acquisition day, week or month and measure retention. This helps to understand when we are losing customers and when does churn </w:t>
+      </w:r>
+      <w:proofErr w:type="spellStart"/>
+      <w:r>
+        <w:t>stablise</w:t>
+      </w:r>
+      <w:proofErr w:type="spellEnd"/>
+      <w:r>
+        <w:t xml:space="preserve"> </w:t>
       </w:r>
     </w:p>
     <w:p>
@@ -5358,7 +5540,15 @@
         <w:t xml:space="preserve"> </w:t>
       </w:r>
       <w:r>
-        <w:t>Group users by specific behaviours they have or haven’t take on the product within a given timeframe. (For example – inviting a team member in 1</w:t>
+        <w:t xml:space="preserve">Group users by specific behaviours they have or </w:t>
+      </w:r>
+      <w:proofErr w:type="gramStart"/>
+      <w:r>
+        <w:t>haven’t</w:t>
+      </w:r>
+      <w:proofErr w:type="gramEnd"/>
+      <w:r>
+        <w:t xml:space="preserve"> take on the product within a given timeframe. (For example – inviting a team member in 1</w:t>
       </w:r>
       <w:r>
         <w:rPr>
@@ -5379,7 +5569,15 @@
         <w:t xml:space="preserve"> week etc). Then we can track retention across such cohorts and </w:t>
       </w:r>
       <w:r>
-        <w:t>find out which are sticky features or which features lead to +ve retention</w:t>
+        <w:t>find out which are sticky features or which features lead to +</w:t>
+      </w:r>
+      <w:proofErr w:type="spellStart"/>
+      <w:r>
+        <w:t>ve</w:t>
+      </w:r>
+      <w:proofErr w:type="spellEnd"/>
+      <w:r>
+        <w:t xml:space="preserve"> retention</w:t>
       </w:r>
     </w:p>
     <w:p>
@@ -5394,36 +5592,62 @@
           <w:noProof/>
         </w:rPr>
         <w:drawing>
-          <wp:anchor distT="0" distB="0" distL="114300" distR="114300" simplePos="0" relativeHeight="251658240" behindDoc="1" locked="0" layoutInCell="1" allowOverlap="1" wp14:anchorId="6817524E" wp14:editId="68807557">
+          <wp:anchor distT="0" distB="0" distL="114300" distR="114300" simplePos="0" relativeHeight="251661312" behindDoc="1" locked="0" layoutInCell="1" allowOverlap="1" wp14:anchorId="56CE189C" wp14:editId="4766ADDC">
             <wp:simplePos x="0" y="0"/>
             <wp:positionH relativeFrom="column">
-              <wp:posOffset>3581400</wp:posOffset>
+              <wp:posOffset>3620770</wp:posOffset>
             </wp:positionH>
             <wp:positionV relativeFrom="paragraph">
               <wp:posOffset>335280</wp:posOffset>
             </wp:positionV>
-            <wp:extent cx="2808605" cy="1746250"/>
-            <wp:effectExtent l="0" t="0" r="10795" b="6350"/>
+            <wp:extent cx="2861310" cy="1536700"/>
+            <wp:effectExtent l="0" t="0" r="0" b="6350"/>
             <wp:wrapTight wrapText="bothSides">
               <wp:wrapPolygon edited="0">
                 <wp:start x="0" y="0"/>
-                <wp:lineTo x="0" y="21443"/>
-                <wp:lineTo x="21537" y="21443"/>
-                <wp:lineTo x="21537" y="0"/>
+                <wp:lineTo x="0" y="21421"/>
+                <wp:lineTo x="21427" y="21421"/>
+                <wp:lineTo x="21427" y="0"/>
                 <wp:lineTo x="0" y="0"/>
               </wp:wrapPolygon>
             </wp:wrapTight>
-            <wp:docPr id="1" name="Chart 1">
-              <a:extLst xmlns:a="http://schemas.openxmlformats.org/drawingml/2006/main">
-                <a:ext uri="{FF2B5EF4-FFF2-40B4-BE49-F238E27FC236}">
-                  <a16:creationId xmlns:a16="http://schemas.microsoft.com/office/drawing/2014/main" id="{73CEF486-2B44-4185-A37E-313AFB47544E}"/>
-                </a:ext>
-              </a:extLst>
-            </wp:docPr>
-            <wp:cNvGraphicFramePr/>
+            <wp:docPr id="5" name="Picture 5"/>
+            <wp:cNvGraphicFramePr>
+              <a:graphicFrameLocks xmlns:a="http://schemas.openxmlformats.org/drawingml/2006/main" noChangeAspect="1"/>
+            </wp:cNvGraphicFramePr>
             <a:graphic xmlns:a="http://schemas.openxmlformats.org/drawingml/2006/main">
-              <a:graphicData uri="http://schemas.openxmlformats.org/drawingml/2006/chart">
-                <c:chart xmlns:c="http://schemas.openxmlformats.org/drawingml/2006/chart" xmlns:r="http://schemas.openxmlformats.org/officeDocument/2006/relationships" r:id="rId6"/>
+              <a:graphicData uri="http://schemas.openxmlformats.org/drawingml/2006/picture">
+                <pic:pic xmlns:pic="http://schemas.openxmlformats.org/drawingml/2006/picture">
+                  <pic:nvPicPr>
+                    <pic:cNvPr id="0" name="Picture 2"/>
+                    <pic:cNvPicPr>
+                      <a:picLocks noChangeAspect="1" noChangeArrowheads="1"/>
+                    </pic:cNvPicPr>
+                  </pic:nvPicPr>
+                  <pic:blipFill>
+                    <a:blip r:embed="rId6">
+                      <a:extLst>
+                        <a:ext uri="{28A0092B-C50C-407E-A947-70E740481C1C}">
+                          <a14:useLocalDpi xmlns:a14="http://schemas.microsoft.com/office/drawing/2010/main" val="0"/>
+                        </a:ext>
+                      </a:extLst>
+                    </a:blip>
+                    <a:srcRect/>
+                    <a:stretch>
+                      <a:fillRect/>
+                    </a:stretch>
+                  </pic:blipFill>
+                  <pic:spPr bwMode="auto">
+                    <a:xfrm>
+                      <a:off x="0" y="0"/>
+                      <a:ext cx="2861310" cy="1536700"/>
+                    </a:xfrm>
+                    <a:prstGeom prst="rect">
+                      <a:avLst/>
+                    </a:prstGeom>
+                    <a:noFill/>
+                  </pic:spPr>
+                </pic:pic>
               </a:graphicData>
             </a:graphic>
             <wp14:sizeRelH relativeFrom="margin">
@@ -6299,6 +6523,7 @@
                 <w:lang w:eastAsia="en-IN"/>
               </w:rPr>
             </w:pPr>
+            <w:proofErr w:type="spellStart"/>
             <w:r>
               <w:rPr>
                 <w:rFonts w:ascii="Arial" w:eastAsia="Times New Roman" w:hAnsi="Arial" w:cs="Arial"/>
@@ -6311,6 +6536,7 @@
               </w:rPr>
               <w:t>Avg</w:t>
             </w:r>
+            <w:proofErr w:type="spellEnd"/>
           </w:p>
         </w:tc>
         <w:tc>
@@ -6475,8 +6701,6 @@
         </w:rPr>
       </w:pPr>
     </w:p>
-    <w:p/>
-    <w:p/>
     <w:p>
       <w:r>
         <w:t>Observations,</w:t>
@@ -6555,38 +6779,65 @@
       <w:r>
         <w:rPr>
           <w:noProof/>
+          <w:color w:val="2F5496" w:themeColor="accent1" w:themeShade="BF"/>
         </w:rPr>
         <w:drawing>
-          <wp:anchor distT="0" distB="0" distL="114300" distR="114300" simplePos="0" relativeHeight="251659264" behindDoc="1" locked="0" layoutInCell="1" allowOverlap="1" wp14:anchorId="08E86A40" wp14:editId="10E1DA09">
+          <wp:anchor distT="0" distB="0" distL="114300" distR="114300" simplePos="0" relativeHeight="251662336" behindDoc="1" locked="0" layoutInCell="1" allowOverlap="1" wp14:anchorId="4C3E72A0" wp14:editId="7EB51AB4">
             <wp:simplePos x="0" y="0"/>
-            <wp:positionH relativeFrom="column">
-              <wp:posOffset>3200400</wp:posOffset>
+            <wp:positionH relativeFrom="page">
+              <wp:posOffset>4495800</wp:posOffset>
             </wp:positionH>
             <wp:positionV relativeFrom="paragraph">
               <wp:posOffset>5080</wp:posOffset>
             </wp:positionV>
-            <wp:extent cx="3192145" cy="2298700"/>
-            <wp:effectExtent l="0" t="0" r="8255" b="6350"/>
+            <wp:extent cx="2903220" cy="1900555"/>
+            <wp:effectExtent l="0" t="0" r="0" b="4445"/>
             <wp:wrapTight wrapText="bothSides">
               <wp:wrapPolygon edited="0">
                 <wp:start x="0" y="0"/>
-                <wp:lineTo x="0" y="21481"/>
-                <wp:lineTo x="21527" y="21481"/>
-                <wp:lineTo x="21527" y="0"/>
+                <wp:lineTo x="0" y="21434"/>
+                <wp:lineTo x="21402" y="21434"/>
+                <wp:lineTo x="21402" y="0"/>
                 <wp:lineTo x="0" y="0"/>
               </wp:wrapPolygon>
             </wp:wrapTight>
-            <wp:docPr id="3" name="Chart 3">
-              <a:extLst xmlns:a="http://schemas.openxmlformats.org/drawingml/2006/main">
-                <a:ext uri="{FF2B5EF4-FFF2-40B4-BE49-F238E27FC236}">
-                  <a16:creationId xmlns:a16="http://schemas.microsoft.com/office/drawing/2014/main" id="{45A24334-6BC0-4E29-BC42-592AA4C84E33}"/>
-                </a:ext>
-              </a:extLst>
-            </wp:docPr>
-            <wp:cNvGraphicFramePr/>
+            <wp:docPr id="6" name="Picture 6"/>
+            <wp:cNvGraphicFramePr>
+              <a:graphicFrameLocks xmlns:a="http://schemas.openxmlformats.org/drawingml/2006/main" noChangeAspect="1"/>
+            </wp:cNvGraphicFramePr>
             <a:graphic xmlns:a="http://schemas.openxmlformats.org/drawingml/2006/main">
-              <a:graphicData uri="http://schemas.openxmlformats.org/drawingml/2006/chart">
-                <c:chart xmlns:c="http://schemas.openxmlformats.org/drawingml/2006/chart" xmlns:r="http://schemas.openxmlformats.org/officeDocument/2006/relationships" r:id="rId7"/>
+              <a:graphicData uri="http://schemas.openxmlformats.org/drawingml/2006/picture">
+                <pic:pic xmlns:pic="http://schemas.openxmlformats.org/drawingml/2006/picture">
+                  <pic:nvPicPr>
+                    <pic:cNvPr id="0" name="Picture 3"/>
+                    <pic:cNvPicPr>
+                      <a:picLocks noChangeAspect="1" noChangeArrowheads="1"/>
+                    </pic:cNvPicPr>
+                  </pic:nvPicPr>
+                  <pic:blipFill>
+                    <a:blip r:embed="rId7">
+                      <a:extLst>
+                        <a:ext uri="{28A0092B-C50C-407E-A947-70E740481C1C}">
+                          <a14:useLocalDpi xmlns:a14="http://schemas.microsoft.com/office/drawing/2010/main" val="0"/>
+                        </a:ext>
+                      </a:extLst>
+                    </a:blip>
+                    <a:srcRect/>
+                    <a:stretch>
+                      <a:fillRect/>
+                    </a:stretch>
+                  </pic:blipFill>
+                  <pic:spPr bwMode="auto">
+                    <a:xfrm>
+                      <a:off x="0" y="0"/>
+                      <a:ext cx="2903220" cy="1900555"/>
+                    </a:xfrm>
+                    <a:prstGeom prst="rect">
+                      <a:avLst/>
+                    </a:prstGeom>
+                    <a:noFill/>
+                  </pic:spPr>
+                </pic:pic>
               </a:graphicData>
             </a:graphic>
             <wp14:sizeRelH relativeFrom="margin">
@@ -6666,27 +6917,17 @@
       <w:r>
         <w:t xml:space="preserve"> feature to ensure customers add more team members and fill as many seats bought in first month after onboarding</w:t>
       </w:r>
+      <w:r>
+        <w:br/>
+      </w:r>
     </w:p>
     <w:p>
       <w:pPr>
-        <w:rPr>
-          <w:color w:val="2F5496" w:themeColor="accent1" w:themeShade="BF"/>
-        </w:rPr>
-      </w:pPr>
-    </w:p>
-    <w:p>
-      <w:pPr>
-        <w:rPr>
-          <w:color w:val="2F5496" w:themeColor="accent1" w:themeShade="BF"/>
-        </w:rPr>
-      </w:pPr>
-    </w:p>
-    <w:p>
-      <w:pPr>
-        <w:rPr>
-          <w:color w:val="2F5496" w:themeColor="accent1" w:themeShade="BF"/>
-        </w:rPr>
-      </w:pPr>
+        <w:pStyle w:val="ListParagraph"/>
+      </w:pPr>
+      <w:r>
+        <w:br/>
+      </w:r>
     </w:p>
     <w:p>
       <w:pPr>
@@ -6700,36 +6941,62 @@
         </w:rPr>
         <w:lastRenderedPageBreak/>
         <w:drawing>
-          <wp:anchor distT="0" distB="0" distL="114300" distR="114300" simplePos="0" relativeHeight="251660288" behindDoc="1" locked="0" layoutInCell="1" allowOverlap="1" wp14:anchorId="149D2450" wp14:editId="554D33BE">
+          <wp:anchor distT="0" distB="0" distL="114300" distR="114300" simplePos="0" relativeHeight="251663360" behindDoc="1" locked="0" layoutInCell="1" allowOverlap="1" wp14:anchorId="7FBFA3A1" wp14:editId="27050675">
             <wp:simplePos x="0" y="0"/>
-            <wp:positionH relativeFrom="column">
-              <wp:posOffset>3327400</wp:posOffset>
+            <wp:positionH relativeFrom="margin">
+              <wp:posOffset>3603625</wp:posOffset>
             </wp:positionH>
             <wp:positionV relativeFrom="paragraph">
-              <wp:posOffset>0</wp:posOffset>
+              <wp:posOffset>-368300</wp:posOffset>
             </wp:positionV>
-            <wp:extent cx="2973070" cy="2400300"/>
-            <wp:effectExtent l="0" t="0" r="17780" b="0"/>
+            <wp:extent cx="2852420" cy="1847850"/>
+            <wp:effectExtent l="0" t="0" r="5080" b="0"/>
             <wp:wrapTight wrapText="bothSides">
               <wp:wrapPolygon edited="0">
                 <wp:start x="0" y="0"/>
-                <wp:lineTo x="0" y="21429"/>
-                <wp:lineTo x="21591" y="21429"/>
-                <wp:lineTo x="21591" y="0"/>
+                <wp:lineTo x="0" y="21377"/>
+                <wp:lineTo x="21494" y="21377"/>
+                <wp:lineTo x="21494" y="0"/>
                 <wp:lineTo x="0" y="0"/>
               </wp:wrapPolygon>
             </wp:wrapTight>
-            <wp:docPr id="4" name="Chart 4">
-              <a:extLst xmlns:a="http://schemas.openxmlformats.org/drawingml/2006/main">
-                <a:ext uri="{FF2B5EF4-FFF2-40B4-BE49-F238E27FC236}">
-                  <a16:creationId xmlns:a16="http://schemas.microsoft.com/office/drawing/2014/main" id="{CCC8EF50-AA62-4822-AF80-1B4BFDB9097C}"/>
-                </a:ext>
-              </a:extLst>
-            </wp:docPr>
-            <wp:cNvGraphicFramePr/>
+            <wp:docPr id="7" name="Picture 7"/>
+            <wp:cNvGraphicFramePr>
+              <a:graphicFrameLocks xmlns:a="http://schemas.openxmlformats.org/drawingml/2006/main" noChangeAspect="1"/>
+            </wp:cNvGraphicFramePr>
             <a:graphic xmlns:a="http://schemas.openxmlformats.org/drawingml/2006/main">
-              <a:graphicData uri="http://schemas.openxmlformats.org/drawingml/2006/chart">
-                <c:chart xmlns:c="http://schemas.openxmlformats.org/drawingml/2006/chart" xmlns:r="http://schemas.openxmlformats.org/officeDocument/2006/relationships" r:id="rId8"/>
+              <a:graphicData uri="http://schemas.openxmlformats.org/drawingml/2006/picture">
+                <pic:pic xmlns:pic="http://schemas.openxmlformats.org/drawingml/2006/picture">
+                  <pic:nvPicPr>
+                    <pic:cNvPr id="0" name="Picture 4"/>
+                    <pic:cNvPicPr>
+                      <a:picLocks noChangeAspect="1" noChangeArrowheads="1"/>
+                    </pic:cNvPicPr>
+                  </pic:nvPicPr>
+                  <pic:blipFill>
+                    <a:blip r:embed="rId8">
+                      <a:extLst>
+                        <a:ext uri="{28A0092B-C50C-407E-A947-70E740481C1C}">
+                          <a14:useLocalDpi xmlns:a14="http://schemas.microsoft.com/office/drawing/2010/main" val="0"/>
+                        </a:ext>
+                      </a:extLst>
+                    </a:blip>
+                    <a:srcRect/>
+                    <a:stretch>
+                      <a:fillRect/>
+                    </a:stretch>
+                  </pic:blipFill>
+                  <pic:spPr bwMode="auto">
+                    <a:xfrm>
+                      <a:off x="0" y="0"/>
+                      <a:ext cx="2852420" cy="1847850"/>
+                    </a:xfrm>
+                    <a:prstGeom prst="rect">
+                      <a:avLst/>
+                    </a:prstGeom>
+                    <a:noFill/>
+                  </pic:spPr>
+                </pic:pic>
               </a:graphicData>
             </a:graphic>
             <wp14:sizeRelH relativeFrom="margin">
@@ -9024,2772 +9291,6 @@
 </w:styles>
 </file>
 
-<file path=word/charts/chart1.xml><?xml version="1.0" encoding="utf-8"?>
-<c:chartSpace xmlns:c="http://schemas.openxmlformats.org/drawingml/2006/chart" xmlns:a="http://schemas.openxmlformats.org/drawingml/2006/main" xmlns:r="http://schemas.openxmlformats.org/officeDocument/2006/relationships" xmlns:c16r2="http://schemas.microsoft.com/office/drawing/2015/06/chart">
-  <c:date1904 val="0"/>
-  <c:lang val="en-US"/>
-  <c:roundedCorners val="0"/>
-  <mc:AlternateContent xmlns:mc="http://schemas.openxmlformats.org/markup-compatibility/2006">
-    <mc:Choice xmlns:c14="http://schemas.microsoft.com/office/drawing/2007/8/2/chart" Requires="c14">
-      <c14:style val="102"/>
-    </mc:Choice>
-    <mc:Fallback>
-      <c:style val="2"/>
-    </mc:Fallback>
-  </mc:AlternateContent>
-  <c:chart>
-    <c:title>
-      <c:tx>
-        <c:rich>
-          <a:bodyPr rot="0" spcFirstLastPara="1" vertOverflow="ellipsis" vert="horz" wrap="square" anchor="ctr" anchorCtr="1"/>
-          <a:lstStyle/>
-          <a:p>
-            <a:pPr>
-              <a:defRPr sz="1400" b="0" i="0" u="none" strike="noStrike" kern="1200" spc="0" baseline="0">
-                <a:solidFill>
-                  <a:schemeClr val="tx1">
-                    <a:lumMod val="65000"/>
-                    <a:lumOff val="35000"/>
-                  </a:schemeClr>
-                </a:solidFill>
-                <a:latin typeface="+mn-lt"/>
-                <a:ea typeface="+mn-ea"/>
-                <a:cs typeface="+mn-cs"/>
-              </a:defRPr>
-            </a:pPr>
-            <a:r>
-              <a:rPr lang="en-IN"/>
-              <a:t>% Retention in lifetime</a:t>
-            </a:r>
-            <a:r>
-              <a:rPr lang="en-IN" baseline="0"/>
-              <a:t> months</a:t>
-            </a:r>
-          </a:p>
-        </c:rich>
-      </c:tx>
-      <c:overlay val="0"/>
-      <c:spPr>
-        <a:noFill/>
-        <a:ln>
-          <a:noFill/>
-        </a:ln>
-        <a:effectLst/>
-      </c:spPr>
-      <c:txPr>
-        <a:bodyPr rot="0" spcFirstLastPara="1" vertOverflow="ellipsis" vert="horz" wrap="square" anchor="ctr" anchorCtr="1"/>
-        <a:lstStyle/>
-        <a:p>
-          <a:pPr>
-            <a:defRPr sz="1400" b="0" i="0" u="none" strike="noStrike" kern="1200" spc="0" baseline="0">
-              <a:solidFill>
-                <a:schemeClr val="tx1">
-                  <a:lumMod val="65000"/>
-                  <a:lumOff val="35000"/>
-                </a:schemeClr>
-              </a:solidFill>
-              <a:latin typeface="+mn-lt"/>
-              <a:ea typeface="+mn-ea"/>
-              <a:cs typeface="+mn-cs"/>
-            </a:defRPr>
-          </a:pPr>
-          <a:endParaRPr lang="en-US"/>
-        </a:p>
-      </c:txPr>
-    </c:title>
-    <c:autoTitleDeleted val="0"/>
-    <c:plotArea>
-      <c:layout/>
-      <c:lineChart>
-        <c:grouping val="standard"/>
-        <c:varyColors val="0"/>
-        <c:ser>
-          <c:idx val="0"/>
-          <c:order val="0"/>
-          <c:spPr>
-            <a:ln w="28575" cap="rnd">
-              <a:solidFill>
-                <a:schemeClr val="accent1"/>
-              </a:solidFill>
-              <a:round/>
-            </a:ln>
-            <a:effectLst/>
-          </c:spPr>
-          <c:marker>
-            <c:symbol val="none"/>
-          </c:marker>
-          <c:cat>
-            <c:numRef>
-              <c:f>CohortAnalysis!$F$11:$I$11</c:f>
-              <c:numCache>
-                <c:formatCode>General</c:formatCode>
-                <c:ptCount val="4"/>
-                <c:pt idx="0">
-                  <c:v>0</c:v>
-                </c:pt>
-                <c:pt idx="1">
-                  <c:v>1</c:v>
-                </c:pt>
-                <c:pt idx="2">
-                  <c:v>2</c:v>
-                </c:pt>
-                <c:pt idx="3">
-                  <c:v>3</c:v>
-                </c:pt>
-              </c:numCache>
-            </c:numRef>
-          </c:cat>
-          <c:val>
-            <c:numRef>
-              <c:f>CohortAnalysis!$F$15:$I$15</c:f>
-              <c:numCache>
-                <c:formatCode>0%</c:formatCode>
-                <c:ptCount val="4"/>
-                <c:pt idx="0">
-                  <c:v>1</c:v>
-                </c:pt>
-                <c:pt idx="1">
-                  <c:v>0.73137830107430146</c:v>
-                </c:pt>
-                <c:pt idx="2">
-                  <c:v>0.7187448046550291</c:v>
-                </c:pt>
-                <c:pt idx="3">
-                  <c:v>0.75</c:v>
-                </c:pt>
-              </c:numCache>
-            </c:numRef>
-          </c:val>
-          <c:smooth val="0"/>
-          <c:extLst>
-            <c:ext xmlns:c16="http://schemas.microsoft.com/office/drawing/2014/chart" uri="{C3380CC4-5D6E-409C-BE32-E72D297353CC}">
-              <c16:uniqueId val="{00000000-B155-4BCC-A073-4FF1CB373079}"/>
-            </c:ext>
-          </c:extLst>
-        </c:ser>
-        <c:dLbls>
-          <c:showLegendKey val="0"/>
-          <c:showVal val="0"/>
-          <c:showCatName val="0"/>
-          <c:showSerName val="0"/>
-          <c:showPercent val="0"/>
-          <c:showBubbleSize val="0"/>
-        </c:dLbls>
-        <c:smooth val="0"/>
-        <c:axId val="1917346032"/>
-        <c:axId val="1761627056"/>
-      </c:lineChart>
-      <c:catAx>
-        <c:axId val="1917346032"/>
-        <c:scaling>
-          <c:orientation val="minMax"/>
-        </c:scaling>
-        <c:delete val="0"/>
-        <c:axPos val="b"/>
-        <c:numFmt formatCode="General" sourceLinked="1"/>
-        <c:majorTickMark val="none"/>
-        <c:minorTickMark val="none"/>
-        <c:tickLblPos val="nextTo"/>
-        <c:spPr>
-          <a:noFill/>
-          <a:ln w="9525" cap="flat" cmpd="sng" algn="ctr">
-            <a:solidFill>
-              <a:schemeClr val="tx1">
-                <a:lumMod val="15000"/>
-                <a:lumOff val="85000"/>
-              </a:schemeClr>
-            </a:solidFill>
-            <a:round/>
-          </a:ln>
-          <a:effectLst/>
-        </c:spPr>
-        <c:txPr>
-          <a:bodyPr rot="-60000000" spcFirstLastPara="1" vertOverflow="ellipsis" vert="horz" wrap="square" anchor="ctr" anchorCtr="1"/>
-          <a:lstStyle/>
-          <a:p>
-            <a:pPr>
-              <a:defRPr sz="900" b="0" i="0" u="none" strike="noStrike" kern="1200" baseline="0">
-                <a:solidFill>
-                  <a:schemeClr val="tx1">
-                    <a:lumMod val="65000"/>
-                    <a:lumOff val="35000"/>
-                  </a:schemeClr>
-                </a:solidFill>
-                <a:latin typeface="+mn-lt"/>
-                <a:ea typeface="+mn-ea"/>
-                <a:cs typeface="+mn-cs"/>
-              </a:defRPr>
-            </a:pPr>
-            <a:endParaRPr lang="en-US"/>
-          </a:p>
-        </c:txPr>
-        <c:crossAx val="1761627056"/>
-        <c:crosses val="autoZero"/>
-        <c:auto val="1"/>
-        <c:lblAlgn val="ctr"/>
-        <c:lblOffset val="100"/>
-        <c:noMultiLvlLbl val="0"/>
-      </c:catAx>
-      <c:valAx>
-        <c:axId val="1761627056"/>
-        <c:scaling>
-          <c:orientation val="minMax"/>
-        </c:scaling>
-        <c:delete val="0"/>
-        <c:axPos val="l"/>
-        <c:majorGridlines>
-          <c:spPr>
-            <a:ln w="9525" cap="flat" cmpd="sng" algn="ctr">
-              <a:solidFill>
-                <a:schemeClr val="tx1">
-                  <a:lumMod val="15000"/>
-                  <a:lumOff val="85000"/>
-                </a:schemeClr>
-              </a:solidFill>
-              <a:round/>
-            </a:ln>
-            <a:effectLst/>
-          </c:spPr>
-        </c:majorGridlines>
-        <c:numFmt formatCode="0%" sourceLinked="1"/>
-        <c:majorTickMark val="none"/>
-        <c:minorTickMark val="none"/>
-        <c:tickLblPos val="nextTo"/>
-        <c:spPr>
-          <a:noFill/>
-          <a:ln>
-            <a:noFill/>
-          </a:ln>
-          <a:effectLst/>
-        </c:spPr>
-        <c:txPr>
-          <a:bodyPr rot="-60000000" spcFirstLastPara="1" vertOverflow="ellipsis" vert="horz" wrap="square" anchor="ctr" anchorCtr="1"/>
-          <a:lstStyle/>
-          <a:p>
-            <a:pPr>
-              <a:defRPr sz="900" b="0" i="0" u="none" strike="noStrike" kern="1200" baseline="0">
-                <a:solidFill>
-                  <a:schemeClr val="tx1">
-                    <a:lumMod val="65000"/>
-                    <a:lumOff val="35000"/>
-                  </a:schemeClr>
-                </a:solidFill>
-                <a:latin typeface="+mn-lt"/>
-                <a:ea typeface="+mn-ea"/>
-                <a:cs typeface="+mn-cs"/>
-              </a:defRPr>
-            </a:pPr>
-            <a:endParaRPr lang="en-US"/>
-          </a:p>
-        </c:txPr>
-        <c:crossAx val="1917346032"/>
-        <c:crosses val="autoZero"/>
-        <c:crossBetween val="between"/>
-      </c:valAx>
-      <c:spPr>
-        <a:noFill/>
-        <a:ln>
-          <a:noFill/>
-        </a:ln>
-        <a:effectLst/>
-      </c:spPr>
-    </c:plotArea>
-    <c:plotVisOnly val="1"/>
-    <c:dispBlanksAs val="gap"/>
-    <c:showDLblsOverMax val="0"/>
-  </c:chart>
-  <c:spPr>
-    <a:solidFill>
-      <a:schemeClr val="bg1"/>
-    </a:solidFill>
-    <a:ln w="9525" cap="flat" cmpd="sng" algn="ctr">
-      <a:solidFill>
-        <a:schemeClr val="tx1">
-          <a:lumMod val="15000"/>
-          <a:lumOff val="85000"/>
-        </a:schemeClr>
-      </a:solidFill>
-      <a:round/>
-    </a:ln>
-    <a:effectLst/>
-  </c:spPr>
-  <c:txPr>
-    <a:bodyPr/>
-    <a:lstStyle/>
-    <a:p>
-      <a:pPr>
-        <a:defRPr/>
-      </a:pPr>
-      <a:endParaRPr lang="en-US"/>
-    </a:p>
-  </c:txPr>
-  <c:externalData r:id="rId3">
-    <c:autoUpdate val="0"/>
-  </c:externalData>
-</c:chartSpace>
-</file>
-
-<file path=word/charts/chart2.xml><?xml version="1.0" encoding="utf-8"?>
-<c:chartSpace xmlns:c="http://schemas.openxmlformats.org/drawingml/2006/chart" xmlns:a="http://schemas.openxmlformats.org/drawingml/2006/main" xmlns:r="http://schemas.openxmlformats.org/officeDocument/2006/relationships" xmlns:c16r2="http://schemas.microsoft.com/office/drawing/2015/06/chart">
-  <c:date1904 val="0"/>
-  <c:lang val="en-US"/>
-  <c:roundedCorners val="0"/>
-  <mc:AlternateContent xmlns:mc="http://schemas.openxmlformats.org/markup-compatibility/2006">
-    <mc:Choice xmlns:c14="http://schemas.microsoft.com/office/drawing/2007/8/2/chart" Requires="c14">
-      <c14:style val="102"/>
-    </mc:Choice>
-    <mc:Fallback>
-      <c:style val="2"/>
-    </mc:Fallback>
-  </mc:AlternateContent>
-  <c:chart>
-    <c:title>
-      <c:tx>
-        <c:rich>
-          <a:bodyPr rot="0" spcFirstLastPara="1" vertOverflow="ellipsis" vert="horz" wrap="square" anchor="ctr" anchorCtr="1"/>
-          <a:lstStyle/>
-          <a:p>
-            <a:pPr>
-              <a:defRPr sz="1400" b="0" i="0" u="none" strike="noStrike" kern="1200" spc="0" baseline="0">
-                <a:solidFill>
-                  <a:schemeClr val="tx1">
-                    <a:lumMod val="65000"/>
-                    <a:lumOff val="35000"/>
-                  </a:schemeClr>
-                </a:solidFill>
-                <a:latin typeface="+mn-lt"/>
-                <a:ea typeface="+mn-ea"/>
-                <a:cs typeface="+mn-cs"/>
-              </a:defRPr>
-            </a:pPr>
-            <a:r>
-              <a:rPr lang="en-IN" sz="1200" baseline="0"/>
-              <a:t>% retention based users added in team plan</a:t>
-            </a:r>
-          </a:p>
-        </c:rich>
-      </c:tx>
-      <c:overlay val="0"/>
-      <c:spPr>
-        <a:noFill/>
-        <a:ln>
-          <a:noFill/>
-        </a:ln>
-        <a:effectLst/>
-      </c:spPr>
-      <c:txPr>
-        <a:bodyPr rot="0" spcFirstLastPara="1" vertOverflow="ellipsis" vert="horz" wrap="square" anchor="ctr" anchorCtr="1"/>
-        <a:lstStyle/>
-        <a:p>
-          <a:pPr>
-            <a:defRPr sz="1400" b="0" i="0" u="none" strike="noStrike" kern="1200" spc="0" baseline="0">
-              <a:solidFill>
-                <a:schemeClr val="tx1">
-                  <a:lumMod val="65000"/>
-                  <a:lumOff val="35000"/>
-                </a:schemeClr>
-              </a:solidFill>
-              <a:latin typeface="+mn-lt"/>
-              <a:ea typeface="+mn-ea"/>
-              <a:cs typeface="+mn-cs"/>
-            </a:defRPr>
-          </a:pPr>
-          <a:endParaRPr lang="en-US"/>
-        </a:p>
-      </c:txPr>
-    </c:title>
-    <c:autoTitleDeleted val="0"/>
-    <c:plotArea>
-      <c:layout>
-        <c:manualLayout>
-          <c:layoutTarget val="inner"/>
-          <c:xMode val="edge"/>
-          <c:yMode val="edge"/>
-          <c:x val="9.7013163677671918E-2"/>
-          <c:y val="7.9239209994435317E-2"/>
-          <c:w val="0.85118461882031671"/>
-          <c:h val="0.83063476768522071"/>
-        </c:manualLayout>
-      </c:layout>
-      <c:lineChart>
-        <c:grouping val="standard"/>
-        <c:varyColors val="0"/>
-        <c:ser>
-          <c:idx val="0"/>
-          <c:order val="0"/>
-          <c:tx>
-            <c:v>Team plan filled &gt; 0.6</c:v>
-          </c:tx>
-          <c:spPr>
-            <a:ln w="28575" cap="rnd">
-              <a:solidFill>
-                <a:schemeClr val="accent1"/>
-              </a:solidFill>
-              <a:round/>
-            </a:ln>
-            <a:effectLst/>
-          </c:spPr>
-          <c:marker>
-            <c:symbol val="none"/>
-          </c:marker>
-          <c:cat>
-            <c:numRef>
-              <c:f>CohortAnalysis!$F$29:$I$29</c:f>
-              <c:numCache>
-                <c:formatCode>General</c:formatCode>
-                <c:ptCount val="4"/>
-                <c:pt idx="0">
-                  <c:v>0</c:v>
-                </c:pt>
-                <c:pt idx="1">
-                  <c:v>1</c:v>
-                </c:pt>
-                <c:pt idx="2">
-                  <c:v>2</c:v>
-                </c:pt>
-                <c:pt idx="3">
-                  <c:v>3</c:v>
-                </c:pt>
-              </c:numCache>
-            </c:numRef>
-          </c:cat>
-          <c:val>
-            <c:numRef>
-              <c:f>CohortAnalysis!$F$33:$I$33</c:f>
-              <c:numCache>
-                <c:formatCode>0%</c:formatCode>
-                <c:ptCount val="4"/>
-                <c:pt idx="0">
-                  <c:v>1</c:v>
-                </c:pt>
-                <c:pt idx="1">
-                  <c:v>1</c:v>
-                </c:pt>
-                <c:pt idx="2">
-                  <c:v>1</c:v>
-                </c:pt>
-                <c:pt idx="3">
-                  <c:v>1</c:v>
-                </c:pt>
-              </c:numCache>
-            </c:numRef>
-          </c:val>
-          <c:smooth val="0"/>
-          <c:extLst>
-            <c:ext xmlns:c16="http://schemas.microsoft.com/office/drawing/2014/chart" uri="{C3380CC4-5D6E-409C-BE32-E72D297353CC}">
-              <c16:uniqueId val="{00000000-B0A6-4899-8332-DCB9816A3A54}"/>
-            </c:ext>
-          </c:extLst>
-        </c:ser>
-        <c:ser>
-          <c:idx val="1"/>
-          <c:order val="1"/>
-          <c:tx>
-            <c:v>Team plan filled &lt; 0.6</c:v>
-          </c:tx>
-          <c:spPr>
-            <a:ln w="28575" cap="rnd">
-              <a:solidFill>
-                <a:schemeClr val="accent2"/>
-              </a:solidFill>
-              <a:round/>
-            </a:ln>
-            <a:effectLst/>
-          </c:spPr>
-          <c:marker>
-            <c:symbol val="none"/>
-          </c:marker>
-          <c:val>
-            <c:numRef>
-              <c:f>CohortAnalysis!$F$48:$I$48</c:f>
-              <c:numCache>
-                <c:formatCode>0%</c:formatCode>
-                <c:ptCount val="4"/>
-                <c:pt idx="0">
-                  <c:v>1</c:v>
-                </c:pt>
-                <c:pt idx="1">
-                  <c:v>0.82382154882154879</c:v>
-                </c:pt>
-                <c:pt idx="2">
-                  <c:v>0.78939393939393931</c:v>
-                </c:pt>
-                <c:pt idx="3">
-                  <c:v>0.83181818181818179</c:v>
-                </c:pt>
-              </c:numCache>
-            </c:numRef>
-          </c:val>
-          <c:smooth val="0"/>
-          <c:extLst>
-            <c:ext xmlns:c16="http://schemas.microsoft.com/office/drawing/2014/chart" uri="{C3380CC4-5D6E-409C-BE32-E72D297353CC}">
-              <c16:uniqueId val="{00000001-B0A6-4899-8332-DCB9816A3A54}"/>
-            </c:ext>
-          </c:extLst>
-        </c:ser>
-        <c:dLbls>
-          <c:showLegendKey val="0"/>
-          <c:showVal val="0"/>
-          <c:showCatName val="0"/>
-          <c:showSerName val="0"/>
-          <c:showPercent val="0"/>
-          <c:showBubbleSize val="0"/>
-        </c:dLbls>
-        <c:smooth val="0"/>
-        <c:axId val="1705041856"/>
-        <c:axId val="1884948144"/>
-      </c:lineChart>
-      <c:catAx>
-        <c:axId val="1705041856"/>
-        <c:scaling>
-          <c:orientation val="minMax"/>
-        </c:scaling>
-        <c:delete val="0"/>
-        <c:axPos val="b"/>
-        <c:numFmt formatCode="General" sourceLinked="1"/>
-        <c:majorTickMark val="none"/>
-        <c:minorTickMark val="none"/>
-        <c:tickLblPos val="nextTo"/>
-        <c:spPr>
-          <a:noFill/>
-          <a:ln w="9525" cap="flat" cmpd="sng" algn="ctr">
-            <a:solidFill>
-              <a:schemeClr val="tx1">
-                <a:lumMod val="15000"/>
-                <a:lumOff val="85000"/>
-              </a:schemeClr>
-            </a:solidFill>
-            <a:round/>
-          </a:ln>
-          <a:effectLst/>
-        </c:spPr>
-        <c:txPr>
-          <a:bodyPr rot="-60000000" spcFirstLastPara="1" vertOverflow="ellipsis" vert="horz" wrap="square" anchor="ctr" anchorCtr="1"/>
-          <a:lstStyle/>
-          <a:p>
-            <a:pPr>
-              <a:defRPr sz="900" b="0" i="0" u="none" strike="noStrike" kern="1200" baseline="0">
-                <a:solidFill>
-                  <a:schemeClr val="tx1">
-                    <a:lumMod val="65000"/>
-                    <a:lumOff val="35000"/>
-                  </a:schemeClr>
-                </a:solidFill>
-                <a:latin typeface="+mn-lt"/>
-                <a:ea typeface="+mn-ea"/>
-                <a:cs typeface="+mn-cs"/>
-              </a:defRPr>
-            </a:pPr>
-            <a:endParaRPr lang="en-US"/>
-          </a:p>
-        </c:txPr>
-        <c:crossAx val="1884948144"/>
-        <c:crosses val="autoZero"/>
-        <c:auto val="1"/>
-        <c:lblAlgn val="ctr"/>
-        <c:lblOffset val="100"/>
-        <c:noMultiLvlLbl val="0"/>
-      </c:catAx>
-      <c:valAx>
-        <c:axId val="1884948144"/>
-        <c:scaling>
-          <c:orientation val="minMax"/>
-        </c:scaling>
-        <c:delete val="0"/>
-        <c:axPos val="l"/>
-        <c:majorGridlines>
-          <c:spPr>
-            <a:ln w="9525" cap="flat" cmpd="sng" algn="ctr">
-              <a:solidFill>
-                <a:schemeClr val="tx1">
-                  <a:lumMod val="15000"/>
-                  <a:lumOff val="85000"/>
-                </a:schemeClr>
-              </a:solidFill>
-              <a:round/>
-            </a:ln>
-            <a:effectLst/>
-          </c:spPr>
-        </c:majorGridlines>
-        <c:numFmt formatCode="0%" sourceLinked="1"/>
-        <c:majorTickMark val="none"/>
-        <c:minorTickMark val="none"/>
-        <c:tickLblPos val="nextTo"/>
-        <c:spPr>
-          <a:noFill/>
-          <a:ln>
-            <a:noFill/>
-          </a:ln>
-          <a:effectLst/>
-        </c:spPr>
-        <c:txPr>
-          <a:bodyPr rot="-60000000" spcFirstLastPara="1" vertOverflow="ellipsis" vert="horz" wrap="square" anchor="ctr" anchorCtr="1"/>
-          <a:lstStyle/>
-          <a:p>
-            <a:pPr>
-              <a:defRPr sz="900" b="0" i="0" u="none" strike="noStrike" kern="1200" baseline="0">
-                <a:solidFill>
-                  <a:schemeClr val="tx1">
-                    <a:lumMod val="65000"/>
-                    <a:lumOff val="35000"/>
-                  </a:schemeClr>
-                </a:solidFill>
-                <a:latin typeface="+mn-lt"/>
-                <a:ea typeface="+mn-ea"/>
-                <a:cs typeface="+mn-cs"/>
-              </a:defRPr>
-            </a:pPr>
-            <a:endParaRPr lang="en-US"/>
-          </a:p>
-        </c:txPr>
-        <c:crossAx val="1705041856"/>
-        <c:crosses val="autoZero"/>
-        <c:crossBetween val="between"/>
-      </c:valAx>
-      <c:spPr>
-        <a:noFill/>
-        <a:ln>
-          <a:noFill/>
-        </a:ln>
-        <a:effectLst/>
-      </c:spPr>
-    </c:plotArea>
-    <c:legend>
-      <c:legendPos val="b"/>
-      <c:overlay val="0"/>
-      <c:spPr>
-        <a:noFill/>
-        <a:ln>
-          <a:noFill/>
-        </a:ln>
-        <a:effectLst/>
-      </c:spPr>
-      <c:txPr>
-        <a:bodyPr rot="0" spcFirstLastPara="1" vertOverflow="ellipsis" vert="horz" wrap="square" anchor="ctr" anchorCtr="1"/>
-        <a:lstStyle/>
-        <a:p>
-          <a:pPr>
-            <a:defRPr sz="900" b="0" i="0" u="none" strike="noStrike" kern="1200" baseline="0">
-              <a:solidFill>
-                <a:schemeClr val="tx1">
-                  <a:lumMod val="65000"/>
-                  <a:lumOff val="35000"/>
-                </a:schemeClr>
-              </a:solidFill>
-              <a:latin typeface="+mn-lt"/>
-              <a:ea typeface="+mn-ea"/>
-              <a:cs typeface="+mn-cs"/>
-            </a:defRPr>
-          </a:pPr>
-          <a:endParaRPr lang="en-US"/>
-        </a:p>
-      </c:txPr>
-    </c:legend>
-    <c:plotVisOnly val="1"/>
-    <c:dispBlanksAs val="gap"/>
-    <c:showDLblsOverMax val="0"/>
-  </c:chart>
-  <c:spPr>
-    <a:solidFill>
-      <a:schemeClr val="bg1"/>
-    </a:solidFill>
-    <a:ln w="9525" cap="flat" cmpd="sng" algn="ctr">
-      <a:solidFill>
-        <a:schemeClr val="tx1">
-          <a:lumMod val="15000"/>
-          <a:lumOff val="85000"/>
-        </a:schemeClr>
-      </a:solidFill>
-      <a:round/>
-    </a:ln>
-    <a:effectLst/>
-  </c:spPr>
-  <c:txPr>
-    <a:bodyPr/>
-    <a:lstStyle/>
-    <a:p>
-      <a:pPr>
-        <a:defRPr/>
-      </a:pPr>
-      <a:endParaRPr lang="en-US"/>
-    </a:p>
-  </c:txPr>
-  <c:externalData r:id="rId3">
-    <c:autoUpdate val="0"/>
-  </c:externalData>
-</c:chartSpace>
-</file>
-
-<file path=word/charts/chart3.xml><?xml version="1.0" encoding="utf-8"?>
-<c:chartSpace xmlns:c="http://schemas.openxmlformats.org/drawingml/2006/chart" xmlns:a="http://schemas.openxmlformats.org/drawingml/2006/main" xmlns:r="http://schemas.openxmlformats.org/officeDocument/2006/relationships" xmlns:c16r2="http://schemas.microsoft.com/office/drawing/2015/06/chart">
-  <c:date1904 val="0"/>
-  <c:lang val="en-US"/>
-  <c:roundedCorners val="0"/>
-  <mc:AlternateContent xmlns:mc="http://schemas.openxmlformats.org/markup-compatibility/2006">
-    <mc:Choice xmlns:c14="http://schemas.microsoft.com/office/drawing/2007/8/2/chart" Requires="c14">
-      <c14:style val="102"/>
-    </mc:Choice>
-    <mc:Fallback>
-      <c:style val="2"/>
-    </mc:Fallback>
-  </mc:AlternateContent>
-  <c:chart>
-    <c:title>
-      <c:tx>
-        <c:rich>
-          <a:bodyPr rot="0" spcFirstLastPara="1" vertOverflow="ellipsis" vert="horz" wrap="square" anchor="ctr" anchorCtr="1"/>
-          <a:lstStyle/>
-          <a:p>
-            <a:pPr>
-              <a:defRPr sz="1400" b="0" i="0" u="none" strike="noStrike" kern="1200" spc="0" baseline="0">
-                <a:solidFill>
-                  <a:schemeClr val="tx1">
-                    <a:lumMod val="65000"/>
-                    <a:lumOff val="35000"/>
-                  </a:schemeClr>
-                </a:solidFill>
-                <a:latin typeface="+mn-lt"/>
-                <a:ea typeface="+mn-ea"/>
-                <a:cs typeface="+mn-cs"/>
-              </a:defRPr>
-            </a:pPr>
-            <a:r>
-              <a:rPr lang="en-IN" sz="1200" baseline="0"/>
-              <a:t>% retention based on mobile app dev sessions per month</a:t>
-            </a:r>
-          </a:p>
-        </c:rich>
-      </c:tx>
-      <c:overlay val="0"/>
-      <c:spPr>
-        <a:noFill/>
-        <a:ln>
-          <a:noFill/>
-        </a:ln>
-        <a:effectLst/>
-      </c:spPr>
-      <c:txPr>
-        <a:bodyPr rot="0" spcFirstLastPara="1" vertOverflow="ellipsis" vert="horz" wrap="square" anchor="ctr" anchorCtr="1"/>
-        <a:lstStyle/>
-        <a:p>
-          <a:pPr>
-            <a:defRPr sz="1400" b="0" i="0" u="none" strike="noStrike" kern="1200" spc="0" baseline="0">
-              <a:solidFill>
-                <a:schemeClr val="tx1">
-                  <a:lumMod val="65000"/>
-                  <a:lumOff val="35000"/>
-                </a:schemeClr>
-              </a:solidFill>
-              <a:latin typeface="+mn-lt"/>
-              <a:ea typeface="+mn-ea"/>
-              <a:cs typeface="+mn-cs"/>
-            </a:defRPr>
-          </a:pPr>
-          <a:endParaRPr lang="en-US"/>
-        </a:p>
-      </c:txPr>
-    </c:title>
-    <c:autoTitleDeleted val="0"/>
-    <c:plotArea>
-      <c:layout/>
-      <c:lineChart>
-        <c:grouping val="standard"/>
-        <c:varyColors val="0"/>
-        <c:ser>
-          <c:idx val="0"/>
-          <c:order val="0"/>
-          <c:tx>
-            <c:v>mobile sessions per month per user &gt; 5</c:v>
-          </c:tx>
-          <c:spPr>
-            <a:ln w="28575" cap="rnd">
-              <a:solidFill>
-                <a:schemeClr val="accent1"/>
-              </a:solidFill>
-              <a:round/>
-            </a:ln>
-            <a:effectLst/>
-          </c:spPr>
-          <c:marker>
-            <c:symbol val="none"/>
-          </c:marker>
-          <c:cat>
-            <c:numRef>
-              <c:f>CohortAnalysis!$F$78:$I$78</c:f>
-              <c:numCache>
-                <c:formatCode>General</c:formatCode>
-                <c:ptCount val="4"/>
-                <c:pt idx="0">
-                  <c:v>0</c:v>
-                </c:pt>
-                <c:pt idx="1">
-                  <c:v>1</c:v>
-                </c:pt>
-                <c:pt idx="2">
-                  <c:v>2</c:v>
-                </c:pt>
-                <c:pt idx="3">
-                  <c:v>3</c:v>
-                </c:pt>
-              </c:numCache>
-            </c:numRef>
-          </c:cat>
-          <c:val>
-            <c:numRef>
-              <c:f>CohortAnalysis!$F$68:$I$68</c:f>
-              <c:numCache>
-                <c:formatCode>0%</c:formatCode>
-                <c:ptCount val="4"/>
-                <c:pt idx="0">
-                  <c:v>1</c:v>
-                </c:pt>
-                <c:pt idx="1">
-                  <c:v>1</c:v>
-                </c:pt>
-                <c:pt idx="2">
-                  <c:v>1</c:v>
-                </c:pt>
-                <c:pt idx="3">
-                  <c:v>1</c:v>
-                </c:pt>
-              </c:numCache>
-            </c:numRef>
-          </c:val>
-          <c:smooth val="0"/>
-          <c:extLst>
-            <c:ext xmlns:c16="http://schemas.microsoft.com/office/drawing/2014/chart" uri="{C3380CC4-5D6E-409C-BE32-E72D297353CC}">
-              <c16:uniqueId val="{00000000-7274-4B15-B77D-C93209646AB2}"/>
-            </c:ext>
-          </c:extLst>
-        </c:ser>
-        <c:ser>
-          <c:idx val="1"/>
-          <c:order val="1"/>
-          <c:tx>
-            <c:v>mobile sessions per user per month &lt;=5</c:v>
-          </c:tx>
-          <c:spPr>
-            <a:ln w="28575" cap="rnd">
-              <a:solidFill>
-                <a:schemeClr val="accent2"/>
-              </a:solidFill>
-              <a:round/>
-            </a:ln>
-            <a:effectLst/>
-          </c:spPr>
-          <c:marker>
-            <c:symbol val="none"/>
-          </c:marker>
-          <c:cat>
-            <c:numRef>
-              <c:f>CohortAnalysis!$F$78:$I$78</c:f>
-              <c:numCache>
-                <c:formatCode>General</c:formatCode>
-                <c:ptCount val="4"/>
-                <c:pt idx="0">
-                  <c:v>0</c:v>
-                </c:pt>
-                <c:pt idx="1">
-                  <c:v>1</c:v>
-                </c:pt>
-                <c:pt idx="2">
-                  <c:v>2</c:v>
-                </c:pt>
-                <c:pt idx="3">
-                  <c:v>3</c:v>
-                </c:pt>
-              </c:numCache>
-            </c:numRef>
-          </c:cat>
-          <c:val>
-            <c:numRef>
-              <c:f>CohortAnalysis!$F$82:$I$82</c:f>
-              <c:numCache>
-                <c:formatCode>0%</c:formatCode>
-                <c:ptCount val="4"/>
-                <c:pt idx="0">
-                  <c:v>1</c:v>
-                </c:pt>
-                <c:pt idx="1">
-                  <c:v>0.73137830107430146</c:v>
-                </c:pt>
-                <c:pt idx="2">
-                  <c:v>0.7187448046550291</c:v>
-                </c:pt>
-                <c:pt idx="3">
-                  <c:v>0.75</c:v>
-                </c:pt>
-              </c:numCache>
-            </c:numRef>
-          </c:val>
-          <c:smooth val="0"/>
-          <c:extLst>
-            <c:ext xmlns:c16="http://schemas.microsoft.com/office/drawing/2014/chart" uri="{C3380CC4-5D6E-409C-BE32-E72D297353CC}">
-              <c16:uniqueId val="{00000001-7274-4B15-B77D-C93209646AB2}"/>
-            </c:ext>
-          </c:extLst>
-        </c:ser>
-        <c:dLbls>
-          <c:showLegendKey val="0"/>
-          <c:showVal val="0"/>
-          <c:showCatName val="0"/>
-          <c:showSerName val="0"/>
-          <c:showPercent val="0"/>
-          <c:showBubbleSize val="0"/>
-        </c:dLbls>
-        <c:smooth val="0"/>
-        <c:axId val="1919293952"/>
-        <c:axId val="1884901968"/>
-      </c:lineChart>
-      <c:catAx>
-        <c:axId val="1919293952"/>
-        <c:scaling>
-          <c:orientation val="minMax"/>
-        </c:scaling>
-        <c:delete val="0"/>
-        <c:axPos val="b"/>
-        <c:numFmt formatCode="General" sourceLinked="1"/>
-        <c:majorTickMark val="none"/>
-        <c:minorTickMark val="none"/>
-        <c:tickLblPos val="nextTo"/>
-        <c:spPr>
-          <a:noFill/>
-          <a:ln w="9525" cap="flat" cmpd="sng" algn="ctr">
-            <a:solidFill>
-              <a:schemeClr val="tx1">
-                <a:lumMod val="15000"/>
-                <a:lumOff val="85000"/>
-              </a:schemeClr>
-            </a:solidFill>
-            <a:round/>
-          </a:ln>
-          <a:effectLst/>
-        </c:spPr>
-        <c:txPr>
-          <a:bodyPr rot="-60000000" spcFirstLastPara="1" vertOverflow="ellipsis" vert="horz" wrap="square" anchor="ctr" anchorCtr="1"/>
-          <a:lstStyle/>
-          <a:p>
-            <a:pPr>
-              <a:defRPr sz="900" b="0" i="0" u="none" strike="noStrike" kern="1200" baseline="0">
-                <a:solidFill>
-                  <a:schemeClr val="tx1">
-                    <a:lumMod val="65000"/>
-                    <a:lumOff val="35000"/>
-                  </a:schemeClr>
-                </a:solidFill>
-                <a:latin typeface="+mn-lt"/>
-                <a:ea typeface="+mn-ea"/>
-                <a:cs typeface="+mn-cs"/>
-              </a:defRPr>
-            </a:pPr>
-            <a:endParaRPr lang="en-US"/>
-          </a:p>
-        </c:txPr>
-        <c:crossAx val="1884901968"/>
-        <c:crosses val="autoZero"/>
-        <c:auto val="1"/>
-        <c:lblAlgn val="ctr"/>
-        <c:lblOffset val="100"/>
-        <c:noMultiLvlLbl val="0"/>
-      </c:catAx>
-      <c:valAx>
-        <c:axId val="1884901968"/>
-        <c:scaling>
-          <c:orientation val="minMax"/>
-        </c:scaling>
-        <c:delete val="0"/>
-        <c:axPos val="l"/>
-        <c:majorGridlines>
-          <c:spPr>
-            <a:ln w="9525" cap="flat" cmpd="sng" algn="ctr">
-              <a:solidFill>
-                <a:schemeClr val="tx1">
-                  <a:lumMod val="15000"/>
-                  <a:lumOff val="85000"/>
-                </a:schemeClr>
-              </a:solidFill>
-              <a:round/>
-            </a:ln>
-            <a:effectLst/>
-          </c:spPr>
-        </c:majorGridlines>
-        <c:numFmt formatCode="0%" sourceLinked="1"/>
-        <c:majorTickMark val="none"/>
-        <c:minorTickMark val="none"/>
-        <c:tickLblPos val="nextTo"/>
-        <c:spPr>
-          <a:noFill/>
-          <a:ln>
-            <a:noFill/>
-          </a:ln>
-          <a:effectLst/>
-        </c:spPr>
-        <c:txPr>
-          <a:bodyPr rot="-60000000" spcFirstLastPara="1" vertOverflow="ellipsis" vert="horz" wrap="square" anchor="ctr" anchorCtr="1"/>
-          <a:lstStyle/>
-          <a:p>
-            <a:pPr>
-              <a:defRPr sz="900" b="0" i="0" u="none" strike="noStrike" kern="1200" baseline="0">
-                <a:solidFill>
-                  <a:schemeClr val="tx1">
-                    <a:lumMod val="65000"/>
-                    <a:lumOff val="35000"/>
-                  </a:schemeClr>
-                </a:solidFill>
-                <a:latin typeface="+mn-lt"/>
-                <a:ea typeface="+mn-ea"/>
-                <a:cs typeface="+mn-cs"/>
-              </a:defRPr>
-            </a:pPr>
-            <a:endParaRPr lang="en-US"/>
-          </a:p>
-        </c:txPr>
-        <c:crossAx val="1919293952"/>
-        <c:crosses val="autoZero"/>
-        <c:crossBetween val="between"/>
-      </c:valAx>
-      <c:spPr>
-        <a:noFill/>
-        <a:ln>
-          <a:noFill/>
-        </a:ln>
-        <a:effectLst/>
-      </c:spPr>
-    </c:plotArea>
-    <c:legend>
-      <c:legendPos val="b"/>
-      <c:overlay val="0"/>
-      <c:spPr>
-        <a:noFill/>
-        <a:ln>
-          <a:noFill/>
-        </a:ln>
-        <a:effectLst/>
-      </c:spPr>
-      <c:txPr>
-        <a:bodyPr rot="0" spcFirstLastPara="1" vertOverflow="ellipsis" vert="horz" wrap="square" anchor="ctr" anchorCtr="1"/>
-        <a:lstStyle/>
-        <a:p>
-          <a:pPr>
-            <a:defRPr sz="900" b="0" i="0" u="none" strike="noStrike" kern="1200" baseline="0">
-              <a:solidFill>
-                <a:schemeClr val="tx1">
-                  <a:lumMod val="65000"/>
-                  <a:lumOff val="35000"/>
-                </a:schemeClr>
-              </a:solidFill>
-              <a:latin typeface="+mn-lt"/>
-              <a:ea typeface="+mn-ea"/>
-              <a:cs typeface="+mn-cs"/>
-            </a:defRPr>
-          </a:pPr>
-          <a:endParaRPr lang="en-US"/>
-        </a:p>
-      </c:txPr>
-    </c:legend>
-    <c:plotVisOnly val="1"/>
-    <c:dispBlanksAs val="gap"/>
-    <c:showDLblsOverMax val="0"/>
-  </c:chart>
-  <c:spPr>
-    <a:solidFill>
-      <a:schemeClr val="bg1"/>
-    </a:solidFill>
-    <a:ln w="9525" cap="flat" cmpd="sng" algn="ctr">
-      <a:solidFill>
-        <a:schemeClr val="tx1">
-          <a:lumMod val="15000"/>
-          <a:lumOff val="85000"/>
-        </a:schemeClr>
-      </a:solidFill>
-      <a:round/>
-    </a:ln>
-    <a:effectLst/>
-  </c:spPr>
-  <c:txPr>
-    <a:bodyPr/>
-    <a:lstStyle/>
-    <a:p>
-      <a:pPr>
-        <a:defRPr/>
-      </a:pPr>
-      <a:endParaRPr lang="en-US"/>
-    </a:p>
-  </c:txPr>
-  <c:externalData r:id="rId3">
-    <c:autoUpdate val="0"/>
-  </c:externalData>
-</c:chartSpace>
-</file>
-
-<file path=word/charts/colors1.xml><?xml version="1.0" encoding="utf-8"?>
-<cs:colorStyle xmlns:cs="http://schemas.microsoft.com/office/drawing/2012/chartStyle" xmlns:a="http://schemas.openxmlformats.org/drawingml/2006/main" meth="cycle" id="10">
-  <a:schemeClr val="accent1"/>
-  <a:schemeClr val="accent2"/>
-  <a:schemeClr val="accent3"/>
-  <a:schemeClr val="accent4"/>
-  <a:schemeClr val="accent5"/>
-  <a:schemeClr val="accent6"/>
-  <cs:variation/>
-  <cs:variation>
-    <a:lumMod val="60000"/>
-  </cs:variation>
-  <cs:variation>
-    <a:lumMod val="80000"/>
-    <a:lumOff val="20000"/>
-  </cs:variation>
-  <cs:variation>
-    <a:lumMod val="80000"/>
-  </cs:variation>
-  <cs:variation>
-    <a:lumMod val="60000"/>
-    <a:lumOff val="40000"/>
-  </cs:variation>
-  <cs:variation>
-    <a:lumMod val="50000"/>
-  </cs:variation>
-  <cs:variation>
-    <a:lumMod val="70000"/>
-    <a:lumOff val="30000"/>
-  </cs:variation>
-  <cs:variation>
-    <a:lumMod val="70000"/>
-  </cs:variation>
-  <cs:variation>
-    <a:lumMod val="50000"/>
-    <a:lumOff val="50000"/>
-  </cs:variation>
-</cs:colorStyle>
-</file>
-
-<file path=word/charts/colors2.xml><?xml version="1.0" encoding="utf-8"?>
-<cs:colorStyle xmlns:cs="http://schemas.microsoft.com/office/drawing/2012/chartStyle" xmlns:a="http://schemas.openxmlformats.org/drawingml/2006/main" meth="cycle" id="10">
-  <a:schemeClr val="accent1"/>
-  <a:schemeClr val="accent2"/>
-  <a:schemeClr val="accent3"/>
-  <a:schemeClr val="accent4"/>
-  <a:schemeClr val="accent5"/>
-  <a:schemeClr val="accent6"/>
-  <cs:variation/>
-  <cs:variation>
-    <a:lumMod val="60000"/>
-  </cs:variation>
-  <cs:variation>
-    <a:lumMod val="80000"/>
-    <a:lumOff val="20000"/>
-  </cs:variation>
-  <cs:variation>
-    <a:lumMod val="80000"/>
-  </cs:variation>
-  <cs:variation>
-    <a:lumMod val="60000"/>
-    <a:lumOff val="40000"/>
-  </cs:variation>
-  <cs:variation>
-    <a:lumMod val="50000"/>
-  </cs:variation>
-  <cs:variation>
-    <a:lumMod val="70000"/>
-    <a:lumOff val="30000"/>
-  </cs:variation>
-  <cs:variation>
-    <a:lumMod val="70000"/>
-  </cs:variation>
-  <cs:variation>
-    <a:lumMod val="50000"/>
-    <a:lumOff val="50000"/>
-  </cs:variation>
-</cs:colorStyle>
-</file>
-
-<file path=word/charts/colors3.xml><?xml version="1.0" encoding="utf-8"?>
-<cs:colorStyle xmlns:cs="http://schemas.microsoft.com/office/drawing/2012/chartStyle" xmlns:a="http://schemas.openxmlformats.org/drawingml/2006/main" meth="cycle" id="10">
-  <a:schemeClr val="accent1"/>
-  <a:schemeClr val="accent2"/>
-  <a:schemeClr val="accent3"/>
-  <a:schemeClr val="accent4"/>
-  <a:schemeClr val="accent5"/>
-  <a:schemeClr val="accent6"/>
-  <cs:variation/>
-  <cs:variation>
-    <a:lumMod val="60000"/>
-  </cs:variation>
-  <cs:variation>
-    <a:lumMod val="80000"/>
-    <a:lumOff val="20000"/>
-  </cs:variation>
-  <cs:variation>
-    <a:lumMod val="80000"/>
-  </cs:variation>
-  <cs:variation>
-    <a:lumMod val="60000"/>
-    <a:lumOff val="40000"/>
-  </cs:variation>
-  <cs:variation>
-    <a:lumMod val="50000"/>
-  </cs:variation>
-  <cs:variation>
-    <a:lumMod val="70000"/>
-    <a:lumOff val="30000"/>
-  </cs:variation>
-  <cs:variation>
-    <a:lumMod val="70000"/>
-  </cs:variation>
-  <cs:variation>
-    <a:lumMod val="50000"/>
-    <a:lumOff val="50000"/>
-  </cs:variation>
-</cs:colorStyle>
-</file>
-
-<file path=word/charts/style1.xml><?xml version="1.0" encoding="utf-8"?>
-<cs:chartStyle xmlns:cs="http://schemas.microsoft.com/office/drawing/2012/chartStyle" xmlns:a="http://schemas.openxmlformats.org/drawingml/2006/main" id="227">
-  <cs:axisTitle>
-    <cs:lnRef idx="0"/>
-    <cs:fillRef idx="0"/>
-    <cs:effectRef idx="0"/>
-    <cs:fontRef idx="minor">
-      <a:schemeClr val="tx1">
-        <a:lumMod val="65000"/>
-        <a:lumOff val="35000"/>
-      </a:schemeClr>
-    </cs:fontRef>
-    <cs:defRPr sz="1000" kern="1200"/>
-  </cs:axisTitle>
-  <cs:categoryAxis>
-    <cs:lnRef idx="0"/>
-    <cs:fillRef idx="0"/>
-    <cs:effectRef idx="0"/>
-    <cs:fontRef idx="minor">
-      <a:schemeClr val="tx1">
-        <a:lumMod val="65000"/>
-        <a:lumOff val="35000"/>
-      </a:schemeClr>
-    </cs:fontRef>
-    <cs:spPr>
-      <a:ln w="9525" cap="flat" cmpd="sng" algn="ctr">
-        <a:solidFill>
-          <a:schemeClr val="tx1">
-            <a:lumMod val="15000"/>
-            <a:lumOff val="85000"/>
-          </a:schemeClr>
-        </a:solidFill>
-        <a:round/>
-      </a:ln>
-    </cs:spPr>
-    <cs:defRPr sz="900" kern="1200"/>
-  </cs:categoryAxis>
-  <cs:chartArea mods="allowNoFillOverride allowNoLineOverride">
-    <cs:lnRef idx="0"/>
-    <cs:fillRef idx="0"/>
-    <cs:effectRef idx="0"/>
-    <cs:fontRef idx="minor">
-      <a:schemeClr val="tx1"/>
-    </cs:fontRef>
-    <cs:spPr>
-      <a:solidFill>
-        <a:schemeClr val="bg1"/>
-      </a:solidFill>
-      <a:ln w="9525" cap="flat" cmpd="sng" algn="ctr">
-        <a:solidFill>
-          <a:schemeClr val="tx1">
-            <a:lumMod val="15000"/>
-            <a:lumOff val="85000"/>
-          </a:schemeClr>
-        </a:solidFill>
-        <a:round/>
-      </a:ln>
-    </cs:spPr>
-    <cs:defRPr sz="1000" kern="1200"/>
-  </cs:chartArea>
-  <cs:dataLabel>
-    <cs:lnRef idx="0"/>
-    <cs:fillRef idx="0"/>
-    <cs:effectRef idx="0"/>
-    <cs:fontRef idx="minor">
-      <a:schemeClr val="tx1">
-        <a:lumMod val="75000"/>
-        <a:lumOff val="25000"/>
-      </a:schemeClr>
-    </cs:fontRef>
-    <cs:defRPr sz="900" kern="1200"/>
-  </cs:dataLabel>
-  <cs:dataLabelCallout>
-    <cs:lnRef idx="0"/>
-    <cs:fillRef idx="0"/>
-    <cs:effectRef idx="0"/>
-    <cs:fontRef idx="minor">
-      <a:schemeClr val="dk1">
-        <a:lumMod val="65000"/>
-        <a:lumOff val="35000"/>
-      </a:schemeClr>
-    </cs:fontRef>
-    <cs:spPr>
-      <a:solidFill>
-        <a:schemeClr val="lt1"/>
-      </a:solidFill>
-      <a:ln>
-        <a:solidFill>
-          <a:schemeClr val="dk1">
-            <a:lumMod val="25000"/>
-            <a:lumOff val="75000"/>
-          </a:schemeClr>
-        </a:solidFill>
-      </a:ln>
-    </cs:spPr>
-    <cs:defRPr sz="900" kern="1200"/>
-    <cs:bodyPr rot="0" spcFirstLastPara="1" vertOverflow="clip" horzOverflow="clip" vert="horz" wrap="square" lIns="36576" tIns="18288" rIns="36576" bIns="18288" anchor="ctr" anchorCtr="1">
-      <a:spAutoFit/>
-    </cs:bodyPr>
-  </cs:dataLabelCallout>
-  <cs:dataPoint>
-    <cs:lnRef idx="0"/>
-    <cs:fillRef idx="1">
-      <cs:styleClr val="auto"/>
-    </cs:fillRef>
-    <cs:effectRef idx="0"/>
-    <cs:fontRef idx="minor">
-      <a:schemeClr val="tx1"/>
-    </cs:fontRef>
-    <cs:spPr>
-      <a:solidFill>
-        <a:schemeClr val="phClr"/>
-      </a:solidFill>
-    </cs:spPr>
-  </cs:dataPoint>
-  <cs:dataPoint3D>
-    <cs:lnRef idx="0"/>
-    <cs:fillRef idx="1">
-      <cs:styleClr val="auto"/>
-    </cs:fillRef>
-    <cs:effectRef idx="0"/>
-    <cs:fontRef idx="minor">
-      <a:schemeClr val="tx1"/>
-    </cs:fontRef>
-    <cs:spPr>
-      <a:solidFill>
-        <a:schemeClr val="phClr"/>
-      </a:solidFill>
-    </cs:spPr>
-  </cs:dataPoint3D>
-  <cs:dataPointLine>
-    <cs:lnRef idx="0">
-      <cs:styleClr val="auto"/>
-    </cs:lnRef>
-    <cs:fillRef idx="1"/>
-    <cs:effectRef idx="0"/>
-    <cs:fontRef idx="minor">
-      <a:schemeClr val="tx1"/>
-    </cs:fontRef>
-    <cs:spPr>
-      <a:ln w="28575" cap="rnd">
-        <a:solidFill>
-          <a:schemeClr val="phClr"/>
-        </a:solidFill>
-        <a:round/>
-      </a:ln>
-    </cs:spPr>
-  </cs:dataPointLine>
-  <cs:dataPointMarker>
-    <cs:lnRef idx="0">
-      <cs:styleClr val="auto"/>
-    </cs:lnRef>
-    <cs:fillRef idx="1">
-      <cs:styleClr val="auto"/>
-    </cs:fillRef>
-    <cs:effectRef idx="0"/>
-    <cs:fontRef idx="minor">
-      <a:schemeClr val="tx1"/>
-    </cs:fontRef>
-    <cs:spPr>
-      <a:solidFill>
-        <a:schemeClr val="phClr"/>
-      </a:solidFill>
-      <a:ln w="9525">
-        <a:solidFill>
-          <a:schemeClr val="phClr"/>
-        </a:solidFill>
-      </a:ln>
-    </cs:spPr>
-  </cs:dataPointMarker>
-  <cs:dataPointMarkerLayout symbol="circle" size="5"/>
-  <cs:dataPointWireframe>
-    <cs:lnRef idx="0">
-      <cs:styleClr val="auto"/>
-    </cs:lnRef>
-    <cs:fillRef idx="1"/>
-    <cs:effectRef idx="0"/>
-    <cs:fontRef idx="minor">
-      <a:schemeClr val="tx1"/>
-    </cs:fontRef>
-    <cs:spPr>
-      <a:ln w="9525" cap="rnd">
-        <a:solidFill>
-          <a:schemeClr val="phClr"/>
-        </a:solidFill>
-        <a:round/>
-      </a:ln>
-    </cs:spPr>
-  </cs:dataPointWireframe>
-  <cs:dataTable>
-    <cs:lnRef idx="0"/>
-    <cs:fillRef idx="0"/>
-    <cs:effectRef idx="0"/>
-    <cs:fontRef idx="minor">
-      <a:schemeClr val="tx1">
-        <a:lumMod val="65000"/>
-        <a:lumOff val="35000"/>
-      </a:schemeClr>
-    </cs:fontRef>
-    <cs:spPr>
-      <a:noFill/>
-      <a:ln w="9525" cap="flat" cmpd="sng" algn="ctr">
-        <a:solidFill>
-          <a:schemeClr val="tx1">
-            <a:lumMod val="15000"/>
-            <a:lumOff val="85000"/>
-          </a:schemeClr>
-        </a:solidFill>
-        <a:round/>
-      </a:ln>
-    </cs:spPr>
-    <cs:defRPr sz="900" kern="1200"/>
-  </cs:dataTable>
-  <cs:downBar>
-    <cs:lnRef idx="0"/>
-    <cs:fillRef idx="0"/>
-    <cs:effectRef idx="0"/>
-    <cs:fontRef idx="minor">
-      <a:schemeClr val="dk1"/>
-    </cs:fontRef>
-    <cs:spPr>
-      <a:solidFill>
-        <a:schemeClr val="dk1">
-          <a:lumMod val="65000"/>
-          <a:lumOff val="35000"/>
-        </a:schemeClr>
-      </a:solidFill>
-      <a:ln w="9525">
-        <a:solidFill>
-          <a:schemeClr val="tx1">
-            <a:lumMod val="65000"/>
-            <a:lumOff val="35000"/>
-          </a:schemeClr>
-        </a:solidFill>
-      </a:ln>
-    </cs:spPr>
-  </cs:downBar>
-  <cs:dropLine>
-    <cs:lnRef idx="0"/>
-    <cs:fillRef idx="0"/>
-    <cs:effectRef idx="0"/>
-    <cs:fontRef idx="minor">
-      <a:schemeClr val="tx1"/>
-    </cs:fontRef>
-    <cs:spPr>
-      <a:ln w="9525" cap="flat" cmpd="sng" algn="ctr">
-        <a:solidFill>
-          <a:schemeClr val="tx1">
-            <a:lumMod val="35000"/>
-            <a:lumOff val="65000"/>
-          </a:schemeClr>
-        </a:solidFill>
-        <a:round/>
-      </a:ln>
-    </cs:spPr>
-  </cs:dropLine>
-  <cs:errorBar>
-    <cs:lnRef idx="0"/>
-    <cs:fillRef idx="0"/>
-    <cs:effectRef idx="0"/>
-    <cs:fontRef idx="minor">
-      <a:schemeClr val="tx1"/>
-    </cs:fontRef>
-    <cs:spPr>
-      <a:ln w="9525" cap="flat" cmpd="sng" algn="ctr">
-        <a:solidFill>
-          <a:schemeClr val="tx1">
-            <a:lumMod val="65000"/>
-            <a:lumOff val="35000"/>
-          </a:schemeClr>
-        </a:solidFill>
-        <a:round/>
-      </a:ln>
-    </cs:spPr>
-  </cs:errorBar>
-  <cs:floor>
-    <cs:lnRef idx="0"/>
-    <cs:fillRef idx="0"/>
-    <cs:effectRef idx="0"/>
-    <cs:fontRef idx="minor">
-      <a:schemeClr val="tx1"/>
-    </cs:fontRef>
-    <cs:spPr>
-      <a:noFill/>
-      <a:ln>
-        <a:noFill/>
-      </a:ln>
-    </cs:spPr>
-  </cs:floor>
-  <cs:gridlineMajor>
-    <cs:lnRef idx="0"/>
-    <cs:fillRef idx="0"/>
-    <cs:effectRef idx="0"/>
-    <cs:fontRef idx="minor">
-      <a:schemeClr val="tx1"/>
-    </cs:fontRef>
-    <cs:spPr>
-      <a:ln w="9525" cap="flat" cmpd="sng" algn="ctr">
-        <a:solidFill>
-          <a:schemeClr val="tx1">
-            <a:lumMod val="15000"/>
-            <a:lumOff val="85000"/>
-          </a:schemeClr>
-        </a:solidFill>
-        <a:round/>
-      </a:ln>
-    </cs:spPr>
-  </cs:gridlineMajor>
-  <cs:gridlineMinor>
-    <cs:lnRef idx="0"/>
-    <cs:fillRef idx="0"/>
-    <cs:effectRef idx="0"/>
-    <cs:fontRef idx="minor">
-      <a:schemeClr val="tx1"/>
-    </cs:fontRef>
-    <cs:spPr>
-      <a:ln w="9525" cap="flat" cmpd="sng" algn="ctr">
-        <a:solidFill>
-          <a:schemeClr val="tx1">
-            <a:lumMod val="5000"/>
-            <a:lumOff val="95000"/>
-          </a:schemeClr>
-        </a:solidFill>
-        <a:round/>
-      </a:ln>
-    </cs:spPr>
-  </cs:gridlineMinor>
-  <cs:hiLoLine>
-    <cs:lnRef idx="0"/>
-    <cs:fillRef idx="0"/>
-    <cs:effectRef idx="0"/>
-    <cs:fontRef idx="minor">
-      <a:schemeClr val="tx1"/>
-    </cs:fontRef>
-    <cs:spPr>
-      <a:ln w="9525" cap="flat" cmpd="sng" algn="ctr">
-        <a:solidFill>
-          <a:schemeClr val="tx1">
-            <a:lumMod val="75000"/>
-            <a:lumOff val="25000"/>
-          </a:schemeClr>
-        </a:solidFill>
-        <a:round/>
-      </a:ln>
-    </cs:spPr>
-  </cs:hiLoLine>
-  <cs:leaderLine>
-    <cs:lnRef idx="0"/>
-    <cs:fillRef idx="0"/>
-    <cs:effectRef idx="0"/>
-    <cs:fontRef idx="minor">
-      <a:schemeClr val="tx1"/>
-    </cs:fontRef>
-    <cs:spPr>
-      <a:ln w="9525" cap="flat" cmpd="sng" algn="ctr">
-        <a:solidFill>
-          <a:schemeClr val="tx1">
-            <a:lumMod val="35000"/>
-            <a:lumOff val="65000"/>
-          </a:schemeClr>
-        </a:solidFill>
-        <a:round/>
-      </a:ln>
-    </cs:spPr>
-  </cs:leaderLine>
-  <cs:legend>
-    <cs:lnRef idx="0"/>
-    <cs:fillRef idx="0"/>
-    <cs:effectRef idx="0"/>
-    <cs:fontRef idx="minor">
-      <a:schemeClr val="tx1">
-        <a:lumMod val="65000"/>
-        <a:lumOff val="35000"/>
-      </a:schemeClr>
-    </cs:fontRef>
-    <cs:defRPr sz="900" kern="1200"/>
-  </cs:legend>
-  <cs:plotArea mods="allowNoFillOverride allowNoLineOverride">
-    <cs:lnRef idx="0"/>
-    <cs:fillRef idx="0"/>
-    <cs:effectRef idx="0"/>
-    <cs:fontRef idx="minor">
-      <a:schemeClr val="tx1"/>
-    </cs:fontRef>
-  </cs:plotArea>
-  <cs:plotArea3D mods="allowNoFillOverride allowNoLineOverride">
-    <cs:lnRef idx="0"/>
-    <cs:fillRef idx="0"/>
-    <cs:effectRef idx="0"/>
-    <cs:fontRef idx="minor">
-      <a:schemeClr val="tx1"/>
-    </cs:fontRef>
-  </cs:plotArea3D>
-  <cs:seriesAxis>
-    <cs:lnRef idx="0"/>
-    <cs:fillRef idx="0"/>
-    <cs:effectRef idx="0"/>
-    <cs:fontRef idx="minor">
-      <a:schemeClr val="tx1">
-        <a:lumMod val="65000"/>
-        <a:lumOff val="35000"/>
-      </a:schemeClr>
-    </cs:fontRef>
-    <cs:defRPr sz="900" kern="1200"/>
-  </cs:seriesAxis>
-  <cs:seriesLine>
-    <cs:lnRef idx="0"/>
-    <cs:fillRef idx="0"/>
-    <cs:effectRef idx="0"/>
-    <cs:fontRef idx="minor">
-      <a:schemeClr val="tx1"/>
-    </cs:fontRef>
-    <cs:spPr>
-      <a:ln w="9525" cap="flat" cmpd="sng" algn="ctr">
-        <a:solidFill>
-          <a:schemeClr val="tx1">
-            <a:lumMod val="35000"/>
-            <a:lumOff val="65000"/>
-          </a:schemeClr>
-        </a:solidFill>
-        <a:round/>
-      </a:ln>
-    </cs:spPr>
-  </cs:seriesLine>
-  <cs:title>
-    <cs:lnRef idx="0"/>
-    <cs:fillRef idx="0"/>
-    <cs:effectRef idx="0"/>
-    <cs:fontRef idx="minor">
-      <a:schemeClr val="tx1">
-        <a:lumMod val="65000"/>
-        <a:lumOff val="35000"/>
-      </a:schemeClr>
-    </cs:fontRef>
-    <cs:defRPr sz="1400" b="0" kern="1200" spc="0" baseline="0"/>
-  </cs:title>
-  <cs:trendline>
-    <cs:lnRef idx="0">
-      <cs:styleClr val="auto"/>
-    </cs:lnRef>
-    <cs:fillRef idx="0"/>
-    <cs:effectRef idx="0"/>
-    <cs:fontRef idx="minor">
-      <a:schemeClr val="tx1"/>
-    </cs:fontRef>
-    <cs:spPr>
-      <a:ln w="19050" cap="rnd">
-        <a:solidFill>
-          <a:schemeClr val="phClr"/>
-        </a:solidFill>
-        <a:prstDash val="sysDot"/>
-      </a:ln>
-    </cs:spPr>
-  </cs:trendline>
-  <cs:trendlineLabel>
-    <cs:lnRef idx="0"/>
-    <cs:fillRef idx="0"/>
-    <cs:effectRef idx="0"/>
-    <cs:fontRef idx="minor">
-      <a:schemeClr val="tx1">
-        <a:lumMod val="65000"/>
-        <a:lumOff val="35000"/>
-      </a:schemeClr>
-    </cs:fontRef>
-    <cs:defRPr sz="900" kern="1200"/>
-  </cs:trendlineLabel>
-  <cs:upBar>
-    <cs:lnRef idx="0"/>
-    <cs:fillRef idx="0"/>
-    <cs:effectRef idx="0"/>
-    <cs:fontRef idx="minor">
-      <a:schemeClr val="dk1"/>
-    </cs:fontRef>
-    <cs:spPr>
-      <a:solidFill>
-        <a:schemeClr val="lt1"/>
-      </a:solidFill>
-      <a:ln w="9525">
-        <a:solidFill>
-          <a:schemeClr val="tx1">
-            <a:lumMod val="15000"/>
-            <a:lumOff val="85000"/>
-          </a:schemeClr>
-        </a:solidFill>
-      </a:ln>
-    </cs:spPr>
-  </cs:upBar>
-  <cs:valueAxis>
-    <cs:lnRef idx="0"/>
-    <cs:fillRef idx="0"/>
-    <cs:effectRef idx="0"/>
-    <cs:fontRef idx="minor">
-      <a:schemeClr val="tx1">
-        <a:lumMod val="65000"/>
-        <a:lumOff val="35000"/>
-      </a:schemeClr>
-    </cs:fontRef>
-    <cs:defRPr sz="900" kern="1200"/>
-  </cs:valueAxis>
-  <cs:wall>
-    <cs:lnRef idx="0"/>
-    <cs:fillRef idx="0"/>
-    <cs:effectRef idx="0"/>
-    <cs:fontRef idx="minor">
-      <a:schemeClr val="tx1"/>
-    </cs:fontRef>
-    <cs:spPr>
-      <a:noFill/>
-      <a:ln>
-        <a:noFill/>
-      </a:ln>
-    </cs:spPr>
-  </cs:wall>
-</cs:chartStyle>
-</file>
-
-<file path=word/charts/style2.xml><?xml version="1.0" encoding="utf-8"?>
-<cs:chartStyle xmlns:cs="http://schemas.microsoft.com/office/drawing/2012/chartStyle" xmlns:a="http://schemas.openxmlformats.org/drawingml/2006/main" id="227">
-  <cs:axisTitle>
-    <cs:lnRef idx="0"/>
-    <cs:fillRef idx="0"/>
-    <cs:effectRef idx="0"/>
-    <cs:fontRef idx="minor">
-      <a:schemeClr val="tx1">
-        <a:lumMod val="65000"/>
-        <a:lumOff val="35000"/>
-      </a:schemeClr>
-    </cs:fontRef>
-    <cs:defRPr sz="1000" kern="1200"/>
-  </cs:axisTitle>
-  <cs:categoryAxis>
-    <cs:lnRef idx="0"/>
-    <cs:fillRef idx="0"/>
-    <cs:effectRef idx="0"/>
-    <cs:fontRef idx="minor">
-      <a:schemeClr val="tx1">
-        <a:lumMod val="65000"/>
-        <a:lumOff val="35000"/>
-      </a:schemeClr>
-    </cs:fontRef>
-    <cs:spPr>
-      <a:ln w="9525" cap="flat" cmpd="sng" algn="ctr">
-        <a:solidFill>
-          <a:schemeClr val="tx1">
-            <a:lumMod val="15000"/>
-            <a:lumOff val="85000"/>
-          </a:schemeClr>
-        </a:solidFill>
-        <a:round/>
-      </a:ln>
-    </cs:spPr>
-    <cs:defRPr sz="900" kern="1200"/>
-  </cs:categoryAxis>
-  <cs:chartArea mods="allowNoFillOverride allowNoLineOverride">
-    <cs:lnRef idx="0"/>
-    <cs:fillRef idx="0"/>
-    <cs:effectRef idx="0"/>
-    <cs:fontRef idx="minor">
-      <a:schemeClr val="tx1"/>
-    </cs:fontRef>
-    <cs:spPr>
-      <a:solidFill>
-        <a:schemeClr val="bg1"/>
-      </a:solidFill>
-      <a:ln w="9525" cap="flat" cmpd="sng" algn="ctr">
-        <a:solidFill>
-          <a:schemeClr val="tx1">
-            <a:lumMod val="15000"/>
-            <a:lumOff val="85000"/>
-          </a:schemeClr>
-        </a:solidFill>
-        <a:round/>
-      </a:ln>
-    </cs:spPr>
-    <cs:defRPr sz="1000" kern="1200"/>
-  </cs:chartArea>
-  <cs:dataLabel>
-    <cs:lnRef idx="0"/>
-    <cs:fillRef idx="0"/>
-    <cs:effectRef idx="0"/>
-    <cs:fontRef idx="minor">
-      <a:schemeClr val="tx1">
-        <a:lumMod val="75000"/>
-        <a:lumOff val="25000"/>
-      </a:schemeClr>
-    </cs:fontRef>
-    <cs:defRPr sz="900" kern="1200"/>
-  </cs:dataLabel>
-  <cs:dataLabelCallout>
-    <cs:lnRef idx="0"/>
-    <cs:fillRef idx="0"/>
-    <cs:effectRef idx="0"/>
-    <cs:fontRef idx="minor">
-      <a:schemeClr val="dk1">
-        <a:lumMod val="65000"/>
-        <a:lumOff val="35000"/>
-      </a:schemeClr>
-    </cs:fontRef>
-    <cs:spPr>
-      <a:solidFill>
-        <a:schemeClr val="lt1"/>
-      </a:solidFill>
-      <a:ln>
-        <a:solidFill>
-          <a:schemeClr val="dk1">
-            <a:lumMod val="25000"/>
-            <a:lumOff val="75000"/>
-          </a:schemeClr>
-        </a:solidFill>
-      </a:ln>
-    </cs:spPr>
-    <cs:defRPr sz="900" kern="1200"/>
-    <cs:bodyPr rot="0" spcFirstLastPara="1" vertOverflow="clip" horzOverflow="clip" vert="horz" wrap="square" lIns="36576" tIns="18288" rIns="36576" bIns="18288" anchor="ctr" anchorCtr="1">
-      <a:spAutoFit/>
-    </cs:bodyPr>
-  </cs:dataLabelCallout>
-  <cs:dataPoint>
-    <cs:lnRef idx="0"/>
-    <cs:fillRef idx="1">
-      <cs:styleClr val="auto"/>
-    </cs:fillRef>
-    <cs:effectRef idx="0"/>
-    <cs:fontRef idx="minor">
-      <a:schemeClr val="tx1"/>
-    </cs:fontRef>
-    <cs:spPr>
-      <a:solidFill>
-        <a:schemeClr val="phClr"/>
-      </a:solidFill>
-    </cs:spPr>
-  </cs:dataPoint>
-  <cs:dataPoint3D>
-    <cs:lnRef idx="0"/>
-    <cs:fillRef idx="1">
-      <cs:styleClr val="auto"/>
-    </cs:fillRef>
-    <cs:effectRef idx="0"/>
-    <cs:fontRef idx="minor">
-      <a:schemeClr val="tx1"/>
-    </cs:fontRef>
-    <cs:spPr>
-      <a:solidFill>
-        <a:schemeClr val="phClr"/>
-      </a:solidFill>
-    </cs:spPr>
-  </cs:dataPoint3D>
-  <cs:dataPointLine>
-    <cs:lnRef idx="0">
-      <cs:styleClr val="auto"/>
-    </cs:lnRef>
-    <cs:fillRef idx="1"/>
-    <cs:effectRef idx="0"/>
-    <cs:fontRef idx="minor">
-      <a:schemeClr val="tx1"/>
-    </cs:fontRef>
-    <cs:spPr>
-      <a:ln w="28575" cap="rnd">
-        <a:solidFill>
-          <a:schemeClr val="phClr"/>
-        </a:solidFill>
-        <a:round/>
-      </a:ln>
-    </cs:spPr>
-  </cs:dataPointLine>
-  <cs:dataPointMarker>
-    <cs:lnRef idx="0">
-      <cs:styleClr val="auto"/>
-    </cs:lnRef>
-    <cs:fillRef idx="1">
-      <cs:styleClr val="auto"/>
-    </cs:fillRef>
-    <cs:effectRef idx="0"/>
-    <cs:fontRef idx="minor">
-      <a:schemeClr val="tx1"/>
-    </cs:fontRef>
-    <cs:spPr>
-      <a:solidFill>
-        <a:schemeClr val="phClr"/>
-      </a:solidFill>
-      <a:ln w="9525">
-        <a:solidFill>
-          <a:schemeClr val="phClr"/>
-        </a:solidFill>
-      </a:ln>
-    </cs:spPr>
-  </cs:dataPointMarker>
-  <cs:dataPointMarkerLayout symbol="circle" size="5"/>
-  <cs:dataPointWireframe>
-    <cs:lnRef idx="0">
-      <cs:styleClr val="auto"/>
-    </cs:lnRef>
-    <cs:fillRef idx="1"/>
-    <cs:effectRef idx="0"/>
-    <cs:fontRef idx="minor">
-      <a:schemeClr val="tx1"/>
-    </cs:fontRef>
-    <cs:spPr>
-      <a:ln w="9525" cap="rnd">
-        <a:solidFill>
-          <a:schemeClr val="phClr"/>
-        </a:solidFill>
-        <a:round/>
-      </a:ln>
-    </cs:spPr>
-  </cs:dataPointWireframe>
-  <cs:dataTable>
-    <cs:lnRef idx="0"/>
-    <cs:fillRef idx="0"/>
-    <cs:effectRef idx="0"/>
-    <cs:fontRef idx="minor">
-      <a:schemeClr val="tx1">
-        <a:lumMod val="65000"/>
-        <a:lumOff val="35000"/>
-      </a:schemeClr>
-    </cs:fontRef>
-    <cs:spPr>
-      <a:noFill/>
-      <a:ln w="9525" cap="flat" cmpd="sng" algn="ctr">
-        <a:solidFill>
-          <a:schemeClr val="tx1">
-            <a:lumMod val="15000"/>
-            <a:lumOff val="85000"/>
-          </a:schemeClr>
-        </a:solidFill>
-        <a:round/>
-      </a:ln>
-    </cs:spPr>
-    <cs:defRPr sz="900" kern="1200"/>
-  </cs:dataTable>
-  <cs:downBar>
-    <cs:lnRef idx="0"/>
-    <cs:fillRef idx="0"/>
-    <cs:effectRef idx="0"/>
-    <cs:fontRef idx="minor">
-      <a:schemeClr val="dk1"/>
-    </cs:fontRef>
-    <cs:spPr>
-      <a:solidFill>
-        <a:schemeClr val="dk1">
-          <a:lumMod val="65000"/>
-          <a:lumOff val="35000"/>
-        </a:schemeClr>
-      </a:solidFill>
-      <a:ln w="9525">
-        <a:solidFill>
-          <a:schemeClr val="tx1">
-            <a:lumMod val="65000"/>
-            <a:lumOff val="35000"/>
-          </a:schemeClr>
-        </a:solidFill>
-      </a:ln>
-    </cs:spPr>
-  </cs:downBar>
-  <cs:dropLine>
-    <cs:lnRef idx="0"/>
-    <cs:fillRef idx="0"/>
-    <cs:effectRef idx="0"/>
-    <cs:fontRef idx="minor">
-      <a:schemeClr val="tx1"/>
-    </cs:fontRef>
-    <cs:spPr>
-      <a:ln w="9525" cap="flat" cmpd="sng" algn="ctr">
-        <a:solidFill>
-          <a:schemeClr val="tx1">
-            <a:lumMod val="35000"/>
-            <a:lumOff val="65000"/>
-          </a:schemeClr>
-        </a:solidFill>
-        <a:round/>
-      </a:ln>
-    </cs:spPr>
-  </cs:dropLine>
-  <cs:errorBar>
-    <cs:lnRef idx="0"/>
-    <cs:fillRef idx="0"/>
-    <cs:effectRef idx="0"/>
-    <cs:fontRef idx="minor">
-      <a:schemeClr val="tx1"/>
-    </cs:fontRef>
-    <cs:spPr>
-      <a:ln w="9525" cap="flat" cmpd="sng" algn="ctr">
-        <a:solidFill>
-          <a:schemeClr val="tx1">
-            <a:lumMod val="65000"/>
-            <a:lumOff val="35000"/>
-          </a:schemeClr>
-        </a:solidFill>
-        <a:round/>
-      </a:ln>
-    </cs:spPr>
-  </cs:errorBar>
-  <cs:floor>
-    <cs:lnRef idx="0"/>
-    <cs:fillRef idx="0"/>
-    <cs:effectRef idx="0"/>
-    <cs:fontRef idx="minor">
-      <a:schemeClr val="tx1"/>
-    </cs:fontRef>
-    <cs:spPr>
-      <a:noFill/>
-      <a:ln>
-        <a:noFill/>
-      </a:ln>
-    </cs:spPr>
-  </cs:floor>
-  <cs:gridlineMajor>
-    <cs:lnRef idx="0"/>
-    <cs:fillRef idx="0"/>
-    <cs:effectRef idx="0"/>
-    <cs:fontRef idx="minor">
-      <a:schemeClr val="tx1"/>
-    </cs:fontRef>
-    <cs:spPr>
-      <a:ln w="9525" cap="flat" cmpd="sng" algn="ctr">
-        <a:solidFill>
-          <a:schemeClr val="tx1">
-            <a:lumMod val="15000"/>
-            <a:lumOff val="85000"/>
-          </a:schemeClr>
-        </a:solidFill>
-        <a:round/>
-      </a:ln>
-    </cs:spPr>
-  </cs:gridlineMajor>
-  <cs:gridlineMinor>
-    <cs:lnRef idx="0"/>
-    <cs:fillRef idx="0"/>
-    <cs:effectRef idx="0"/>
-    <cs:fontRef idx="minor">
-      <a:schemeClr val="tx1"/>
-    </cs:fontRef>
-    <cs:spPr>
-      <a:ln w="9525" cap="flat" cmpd="sng" algn="ctr">
-        <a:solidFill>
-          <a:schemeClr val="tx1">
-            <a:lumMod val="5000"/>
-            <a:lumOff val="95000"/>
-          </a:schemeClr>
-        </a:solidFill>
-        <a:round/>
-      </a:ln>
-    </cs:spPr>
-  </cs:gridlineMinor>
-  <cs:hiLoLine>
-    <cs:lnRef idx="0"/>
-    <cs:fillRef idx="0"/>
-    <cs:effectRef idx="0"/>
-    <cs:fontRef idx="minor">
-      <a:schemeClr val="tx1"/>
-    </cs:fontRef>
-    <cs:spPr>
-      <a:ln w="9525" cap="flat" cmpd="sng" algn="ctr">
-        <a:solidFill>
-          <a:schemeClr val="tx1">
-            <a:lumMod val="75000"/>
-            <a:lumOff val="25000"/>
-          </a:schemeClr>
-        </a:solidFill>
-        <a:round/>
-      </a:ln>
-    </cs:spPr>
-  </cs:hiLoLine>
-  <cs:leaderLine>
-    <cs:lnRef idx="0"/>
-    <cs:fillRef idx="0"/>
-    <cs:effectRef idx="0"/>
-    <cs:fontRef idx="minor">
-      <a:schemeClr val="tx1"/>
-    </cs:fontRef>
-    <cs:spPr>
-      <a:ln w="9525" cap="flat" cmpd="sng" algn="ctr">
-        <a:solidFill>
-          <a:schemeClr val="tx1">
-            <a:lumMod val="35000"/>
-            <a:lumOff val="65000"/>
-          </a:schemeClr>
-        </a:solidFill>
-        <a:round/>
-      </a:ln>
-    </cs:spPr>
-  </cs:leaderLine>
-  <cs:legend>
-    <cs:lnRef idx="0"/>
-    <cs:fillRef idx="0"/>
-    <cs:effectRef idx="0"/>
-    <cs:fontRef idx="minor">
-      <a:schemeClr val="tx1">
-        <a:lumMod val="65000"/>
-        <a:lumOff val="35000"/>
-      </a:schemeClr>
-    </cs:fontRef>
-    <cs:defRPr sz="900" kern="1200"/>
-  </cs:legend>
-  <cs:plotArea mods="allowNoFillOverride allowNoLineOverride">
-    <cs:lnRef idx="0"/>
-    <cs:fillRef idx="0"/>
-    <cs:effectRef idx="0"/>
-    <cs:fontRef idx="minor">
-      <a:schemeClr val="tx1"/>
-    </cs:fontRef>
-  </cs:plotArea>
-  <cs:plotArea3D mods="allowNoFillOverride allowNoLineOverride">
-    <cs:lnRef idx="0"/>
-    <cs:fillRef idx="0"/>
-    <cs:effectRef idx="0"/>
-    <cs:fontRef idx="minor">
-      <a:schemeClr val="tx1"/>
-    </cs:fontRef>
-  </cs:plotArea3D>
-  <cs:seriesAxis>
-    <cs:lnRef idx="0"/>
-    <cs:fillRef idx="0"/>
-    <cs:effectRef idx="0"/>
-    <cs:fontRef idx="minor">
-      <a:schemeClr val="tx1">
-        <a:lumMod val="65000"/>
-        <a:lumOff val="35000"/>
-      </a:schemeClr>
-    </cs:fontRef>
-    <cs:defRPr sz="900" kern="1200"/>
-  </cs:seriesAxis>
-  <cs:seriesLine>
-    <cs:lnRef idx="0"/>
-    <cs:fillRef idx="0"/>
-    <cs:effectRef idx="0"/>
-    <cs:fontRef idx="minor">
-      <a:schemeClr val="tx1"/>
-    </cs:fontRef>
-    <cs:spPr>
-      <a:ln w="9525" cap="flat" cmpd="sng" algn="ctr">
-        <a:solidFill>
-          <a:schemeClr val="tx1">
-            <a:lumMod val="35000"/>
-            <a:lumOff val="65000"/>
-          </a:schemeClr>
-        </a:solidFill>
-        <a:round/>
-      </a:ln>
-    </cs:spPr>
-  </cs:seriesLine>
-  <cs:title>
-    <cs:lnRef idx="0"/>
-    <cs:fillRef idx="0"/>
-    <cs:effectRef idx="0"/>
-    <cs:fontRef idx="minor">
-      <a:schemeClr val="tx1">
-        <a:lumMod val="65000"/>
-        <a:lumOff val="35000"/>
-      </a:schemeClr>
-    </cs:fontRef>
-    <cs:defRPr sz="1400" b="0" kern="1200" spc="0" baseline="0"/>
-  </cs:title>
-  <cs:trendline>
-    <cs:lnRef idx="0">
-      <cs:styleClr val="auto"/>
-    </cs:lnRef>
-    <cs:fillRef idx="0"/>
-    <cs:effectRef idx="0"/>
-    <cs:fontRef idx="minor">
-      <a:schemeClr val="tx1"/>
-    </cs:fontRef>
-    <cs:spPr>
-      <a:ln w="19050" cap="rnd">
-        <a:solidFill>
-          <a:schemeClr val="phClr"/>
-        </a:solidFill>
-        <a:prstDash val="sysDot"/>
-      </a:ln>
-    </cs:spPr>
-  </cs:trendline>
-  <cs:trendlineLabel>
-    <cs:lnRef idx="0"/>
-    <cs:fillRef idx="0"/>
-    <cs:effectRef idx="0"/>
-    <cs:fontRef idx="minor">
-      <a:schemeClr val="tx1">
-        <a:lumMod val="65000"/>
-        <a:lumOff val="35000"/>
-      </a:schemeClr>
-    </cs:fontRef>
-    <cs:defRPr sz="900" kern="1200"/>
-  </cs:trendlineLabel>
-  <cs:upBar>
-    <cs:lnRef idx="0"/>
-    <cs:fillRef idx="0"/>
-    <cs:effectRef idx="0"/>
-    <cs:fontRef idx="minor">
-      <a:schemeClr val="dk1"/>
-    </cs:fontRef>
-    <cs:spPr>
-      <a:solidFill>
-        <a:schemeClr val="lt1"/>
-      </a:solidFill>
-      <a:ln w="9525">
-        <a:solidFill>
-          <a:schemeClr val="tx1">
-            <a:lumMod val="15000"/>
-            <a:lumOff val="85000"/>
-          </a:schemeClr>
-        </a:solidFill>
-      </a:ln>
-    </cs:spPr>
-  </cs:upBar>
-  <cs:valueAxis>
-    <cs:lnRef idx="0"/>
-    <cs:fillRef idx="0"/>
-    <cs:effectRef idx="0"/>
-    <cs:fontRef idx="minor">
-      <a:schemeClr val="tx1">
-        <a:lumMod val="65000"/>
-        <a:lumOff val="35000"/>
-      </a:schemeClr>
-    </cs:fontRef>
-    <cs:defRPr sz="900" kern="1200"/>
-  </cs:valueAxis>
-  <cs:wall>
-    <cs:lnRef idx="0"/>
-    <cs:fillRef idx="0"/>
-    <cs:effectRef idx="0"/>
-    <cs:fontRef idx="minor">
-      <a:schemeClr val="tx1"/>
-    </cs:fontRef>
-    <cs:spPr>
-      <a:noFill/>
-      <a:ln>
-        <a:noFill/>
-      </a:ln>
-    </cs:spPr>
-  </cs:wall>
-</cs:chartStyle>
-</file>
-
-<file path=word/charts/style3.xml><?xml version="1.0" encoding="utf-8"?>
-<cs:chartStyle xmlns:cs="http://schemas.microsoft.com/office/drawing/2012/chartStyle" xmlns:a="http://schemas.openxmlformats.org/drawingml/2006/main" id="227">
-  <cs:axisTitle>
-    <cs:lnRef idx="0"/>
-    <cs:fillRef idx="0"/>
-    <cs:effectRef idx="0"/>
-    <cs:fontRef idx="minor">
-      <a:schemeClr val="tx1">
-        <a:lumMod val="65000"/>
-        <a:lumOff val="35000"/>
-      </a:schemeClr>
-    </cs:fontRef>
-    <cs:defRPr sz="1000" kern="1200"/>
-  </cs:axisTitle>
-  <cs:categoryAxis>
-    <cs:lnRef idx="0"/>
-    <cs:fillRef idx="0"/>
-    <cs:effectRef idx="0"/>
-    <cs:fontRef idx="minor">
-      <a:schemeClr val="tx1">
-        <a:lumMod val="65000"/>
-        <a:lumOff val="35000"/>
-      </a:schemeClr>
-    </cs:fontRef>
-    <cs:spPr>
-      <a:ln w="9525" cap="flat" cmpd="sng" algn="ctr">
-        <a:solidFill>
-          <a:schemeClr val="tx1">
-            <a:lumMod val="15000"/>
-            <a:lumOff val="85000"/>
-          </a:schemeClr>
-        </a:solidFill>
-        <a:round/>
-      </a:ln>
-    </cs:spPr>
-    <cs:defRPr sz="900" kern="1200"/>
-  </cs:categoryAxis>
-  <cs:chartArea mods="allowNoFillOverride allowNoLineOverride">
-    <cs:lnRef idx="0"/>
-    <cs:fillRef idx="0"/>
-    <cs:effectRef idx="0"/>
-    <cs:fontRef idx="minor">
-      <a:schemeClr val="tx1"/>
-    </cs:fontRef>
-    <cs:spPr>
-      <a:solidFill>
-        <a:schemeClr val="bg1"/>
-      </a:solidFill>
-      <a:ln w="9525" cap="flat" cmpd="sng" algn="ctr">
-        <a:solidFill>
-          <a:schemeClr val="tx1">
-            <a:lumMod val="15000"/>
-            <a:lumOff val="85000"/>
-          </a:schemeClr>
-        </a:solidFill>
-        <a:round/>
-      </a:ln>
-    </cs:spPr>
-    <cs:defRPr sz="1000" kern="1200"/>
-  </cs:chartArea>
-  <cs:dataLabel>
-    <cs:lnRef idx="0"/>
-    <cs:fillRef idx="0"/>
-    <cs:effectRef idx="0"/>
-    <cs:fontRef idx="minor">
-      <a:schemeClr val="tx1">
-        <a:lumMod val="75000"/>
-        <a:lumOff val="25000"/>
-      </a:schemeClr>
-    </cs:fontRef>
-    <cs:defRPr sz="900" kern="1200"/>
-  </cs:dataLabel>
-  <cs:dataLabelCallout>
-    <cs:lnRef idx="0"/>
-    <cs:fillRef idx="0"/>
-    <cs:effectRef idx="0"/>
-    <cs:fontRef idx="minor">
-      <a:schemeClr val="dk1">
-        <a:lumMod val="65000"/>
-        <a:lumOff val="35000"/>
-      </a:schemeClr>
-    </cs:fontRef>
-    <cs:spPr>
-      <a:solidFill>
-        <a:schemeClr val="lt1"/>
-      </a:solidFill>
-      <a:ln>
-        <a:solidFill>
-          <a:schemeClr val="dk1">
-            <a:lumMod val="25000"/>
-            <a:lumOff val="75000"/>
-          </a:schemeClr>
-        </a:solidFill>
-      </a:ln>
-    </cs:spPr>
-    <cs:defRPr sz="900" kern="1200"/>
-    <cs:bodyPr rot="0" spcFirstLastPara="1" vertOverflow="clip" horzOverflow="clip" vert="horz" wrap="square" lIns="36576" tIns="18288" rIns="36576" bIns="18288" anchor="ctr" anchorCtr="1">
-      <a:spAutoFit/>
-    </cs:bodyPr>
-  </cs:dataLabelCallout>
-  <cs:dataPoint>
-    <cs:lnRef idx="0"/>
-    <cs:fillRef idx="1">
-      <cs:styleClr val="auto"/>
-    </cs:fillRef>
-    <cs:effectRef idx="0"/>
-    <cs:fontRef idx="minor">
-      <a:schemeClr val="tx1"/>
-    </cs:fontRef>
-    <cs:spPr>
-      <a:solidFill>
-        <a:schemeClr val="phClr"/>
-      </a:solidFill>
-    </cs:spPr>
-  </cs:dataPoint>
-  <cs:dataPoint3D>
-    <cs:lnRef idx="0"/>
-    <cs:fillRef idx="1">
-      <cs:styleClr val="auto"/>
-    </cs:fillRef>
-    <cs:effectRef idx="0"/>
-    <cs:fontRef idx="minor">
-      <a:schemeClr val="tx1"/>
-    </cs:fontRef>
-    <cs:spPr>
-      <a:solidFill>
-        <a:schemeClr val="phClr"/>
-      </a:solidFill>
-    </cs:spPr>
-  </cs:dataPoint3D>
-  <cs:dataPointLine>
-    <cs:lnRef idx="0">
-      <cs:styleClr val="auto"/>
-    </cs:lnRef>
-    <cs:fillRef idx="1"/>
-    <cs:effectRef idx="0"/>
-    <cs:fontRef idx="minor">
-      <a:schemeClr val="tx1"/>
-    </cs:fontRef>
-    <cs:spPr>
-      <a:ln w="28575" cap="rnd">
-        <a:solidFill>
-          <a:schemeClr val="phClr"/>
-        </a:solidFill>
-        <a:round/>
-      </a:ln>
-    </cs:spPr>
-  </cs:dataPointLine>
-  <cs:dataPointMarker>
-    <cs:lnRef idx="0">
-      <cs:styleClr val="auto"/>
-    </cs:lnRef>
-    <cs:fillRef idx="1">
-      <cs:styleClr val="auto"/>
-    </cs:fillRef>
-    <cs:effectRef idx="0"/>
-    <cs:fontRef idx="minor">
-      <a:schemeClr val="tx1"/>
-    </cs:fontRef>
-    <cs:spPr>
-      <a:solidFill>
-        <a:schemeClr val="phClr"/>
-      </a:solidFill>
-      <a:ln w="9525">
-        <a:solidFill>
-          <a:schemeClr val="phClr"/>
-        </a:solidFill>
-      </a:ln>
-    </cs:spPr>
-  </cs:dataPointMarker>
-  <cs:dataPointMarkerLayout symbol="circle" size="5"/>
-  <cs:dataPointWireframe>
-    <cs:lnRef idx="0">
-      <cs:styleClr val="auto"/>
-    </cs:lnRef>
-    <cs:fillRef idx="1"/>
-    <cs:effectRef idx="0"/>
-    <cs:fontRef idx="minor">
-      <a:schemeClr val="tx1"/>
-    </cs:fontRef>
-    <cs:spPr>
-      <a:ln w="9525" cap="rnd">
-        <a:solidFill>
-          <a:schemeClr val="phClr"/>
-        </a:solidFill>
-        <a:round/>
-      </a:ln>
-    </cs:spPr>
-  </cs:dataPointWireframe>
-  <cs:dataTable>
-    <cs:lnRef idx="0"/>
-    <cs:fillRef idx="0"/>
-    <cs:effectRef idx="0"/>
-    <cs:fontRef idx="minor">
-      <a:schemeClr val="tx1">
-        <a:lumMod val="65000"/>
-        <a:lumOff val="35000"/>
-      </a:schemeClr>
-    </cs:fontRef>
-    <cs:spPr>
-      <a:noFill/>
-      <a:ln w="9525" cap="flat" cmpd="sng" algn="ctr">
-        <a:solidFill>
-          <a:schemeClr val="tx1">
-            <a:lumMod val="15000"/>
-            <a:lumOff val="85000"/>
-          </a:schemeClr>
-        </a:solidFill>
-        <a:round/>
-      </a:ln>
-    </cs:spPr>
-    <cs:defRPr sz="900" kern="1200"/>
-  </cs:dataTable>
-  <cs:downBar>
-    <cs:lnRef idx="0"/>
-    <cs:fillRef idx="0"/>
-    <cs:effectRef idx="0"/>
-    <cs:fontRef idx="minor">
-      <a:schemeClr val="dk1"/>
-    </cs:fontRef>
-    <cs:spPr>
-      <a:solidFill>
-        <a:schemeClr val="dk1">
-          <a:lumMod val="65000"/>
-          <a:lumOff val="35000"/>
-        </a:schemeClr>
-      </a:solidFill>
-      <a:ln w="9525">
-        <a:solidFill>
-          <a:schemeClr val="tx1">
-            <a:lumMod val="65000"/>
-            <a:lumOff val="35000"/>
-          </a:schemeClr>
-        </a:solidFill>
-      </a:ln>
-    </cs:spPr>
-  </cs:downBar>
-  <cs:dropLine>
-    <cs:lnRef idx="0"/>
-    <cs:fillRef idx="0"/>
-    <cs:effectRef idx="0"/>
-    <cs:fontRef idx="minor">
-      <a:schemeClr val="tx1"/>
-    </cs:fontRef>
-    <cs:spPr>
-      <a:ln w="9525" cap="flat" cmpd="sng" algn="ctr">
-        <a:solidFill>
-          <a:schemeClr val="tx1">
-            <a:lumMod val="35000"/>
-            <a:lumOff val="65000"/>
-          </a:schemeClr>
-        </a:solidFill>
-        <a:round/>
-      </a:ln>
-    </cs:spPr>
-  </cs:dropLine>
-  <cs:errorBar>
-    <cs:lnRef idx="0"/>
-    <cs:fillRef idx="0"/>
-    <cs:effectRef idx="0"/>
-    <cs:fontRef idx="minor">
-      <a:schemeClr val="tx1"/>
-    </cs:fontRef>
-    <cs:spPr>
-      <a:ln w="9525" cap="flat" cmpd="sng" algn="ctr">
-        <a:solidFill>
-          <a:schemeClr val="tx1">
-            <a:lumMod val="65000"/>
-            <a:lumOff val="35000"/>
-          </a:schemeClr>
-        </a:solidFill>
-        <a:round/>
-      </a:ln>
-    </cs:spPr>
-  </cs:errorBar>
-  <cs:floor>
-    <cs:lnRef idx="0"/>
-    <cs:fillRef idx="0"/>
-    <cs:effectRef idx="0"/>
-    <cs:fontRef idx="minor">
-      <a:schemeClr val="tx1"/>
-    </cs:fontRef>
-    <cs:spPr>
-      <a:noFill/>
-      <a:ln>
-        <a:noFill/>
-      </a:ln>
-    </cs:spPr>
-  </cs:floor>
-  <cs:gridlineMajor>
-    <cs:lnRef idx="0"/>
-    <cs:fillRef idx="0"/>
-    <cs:effectRef idx="0"/>
-    <cs:fontRef idx="minor">
-      <a:schemeClr val="tx1"/>
-    </cs:fontRef>
-    <cs:spPr>
-      <a:ln w="9525" cap="flat" cmpd="sng" algn="ctr">
-        <a:solidFill>
-          <a:schemeClr val="tx1">
-            <a:lumMod val="15000"/>
-            <a:lumOff val="85000"/>
-          </a:schemeClr>
-        </a:solidFill>
-        <a:round/>
-      </a:ln>
-    </cs:spPr>
-  </cs:gridlineMajor>
-  <cs:gridlineMinor>
-    <cs:lnRef idx="0"/>
-    <cs:fillRef idx="0"/>
-    <cs:effectRef idx="0"/>
-    <cs:fontRef idx="minor">
-      <a:schemeClr val="tx1"/>
-    </cs:fontRef>
-    <cs:spPr>
-      <a:ln w="9525" cap="flat" cmpd="sng" algn="ctr">
-        <a:solidFill>
-          <a:schemeClr val="tx1">
-            <a:lumMod val="5000"/>
-            <a:lumOff val="95000"/>
-          </a:schemeClr>
-        </a:solidFill>
-        <a:round/>
-      </a:ln>
-    </cs:spPr>
-  </cs:gridlineMinor>
-  <cs:hiLoLine>
-    <cs:lnRef idx="0"/>
-    <cs:fillRef idx="0"/>
-    <cs:effectRef idx="0"/>
-    <cs:fontRef idx="minor">
-      <a:schemeClr val="tx1"/>
-    </cs:fontRef>
-    <cs:spPr>
-      <a:ln w="9525" cap="flat" cmpd="sng" algn="ctr">
-        <a:solidFill>
-          <a:schemeClr val="tx1">
-            <a:lumMod val="75000"/>
-            <a:lumOff val="25000"/>
-          </a:schemeClr>
-        </a:solidFill>
-        <a:round/>
-      </a:ln>
-    </cs:spPr>
-  </cs:hiLoLine>
-  <cs:leaderLine>
-    <cs:lnRef idx="0"/>
-    <cs:fillRef idx="0"/>
-    <cs:effectRef idx="0"/>
-    <cs:fontRef idx="minor">
-      <a:schemeClr val="tx1"/>
-    </cs:fontRef>
-    <cs:spPr>
-      <a:ln w="9525" cap="flat" cmpd="sng" algn="ctr">
-        <a:solidFill>
-          <a:schemeClr val="tx1">
-            <a:lumMod val="35000"/>
-            <a:lumOff val="65000"/>
-          </a:schemeClr>
-        </a:solidFill>
-        <a:round/>
-      </a:ln>
-    </cs:spPr>
-  </cs:leaderLine>
-  <cs:legend>
-    <cs:lnRef idx="0"/>
-    <cs:fillRef idx="0"/>
-    <cs:effectRef idx="0"/>
-    <cs:fontRef idx="minor">
-      <a:schemeClr val="tx1">
-        <a:lumMod val="65000"/>
-        <a:lumOff val="35000"/>
-      </a:schemeClr>
-    </cs:fontRef>
-    <cs:defRPr sz="900" kern="1200"/>
-  </cs:legend>
-  <cs:plotArea mods="allowNoFillOverride allowNoLineOverride">
-    <cs:lnRef idx="0"/>
-    <cs:fillRef idx="0"/>
-    <cs:effectRef idx="0"/>
-    <cs:fontRef idx="minor">
-      <a:schemeClr val="tx1"/>
-    </cs:fontRef>
-  </cs:plotArea>
-  <cs:plotArea3D mods="allowNoFillOverride allowNoLineOverride">
-    <cs:lnRef idx="0"/>
-    <cs:fillRef idx="0"/>
-    <cs:effectRef idx="0"/>
-    <cs:fontRef idx="minor">
-      <a:schemeClr val="tx1"/>
-    </cs:fontRef>
-  </cs:plotArea3D>
-  <cs:seriesAxis>
-    <cs:lnRef idx="0"/>
-    <cs:fillRef idx="0"/>
-    <cs:effectRef idx="0"/>
-    <cs:fontRef idx="minor">
-      <a:schemeClr val="tx1">
-        <a:lumMod val="65000"/>
-        <a:lumOff val="35000"/>
-      </a:schemeClr>
-    </cs:fontRef>
-    <cs:defRPr sz="900" kern="1200"/>
-  </cs:seriesAxis>
-  <cs:seriesLine>
-    <cs:lnRef idx="0"/>
-    <cs:fillRef idx="0"/>
-    <cs:effectRef idx="0"/>
-    <cs:fontRef idx="minor">
-      <a:schemeClr val="tx1"/>
-    </cs:fontRef>
-    <cs:spPr>
-      <a:ln w="9525" cap="flat" cmpd="sng" algn="ctr">
-        <a:solidFill>
-          <a:schemeClr val="tx1">
-            <a:lumMod val="35000"/>
-            <a:lumOff val="65000"/>
-          </a:schemeClr>
-        </a:solidFill>
-        <a:round/>
-      </a:ln>
-    </cs:spPr>
-  </cs:seriesLine>
-  <cs:title>
-    <cs:lnRef idx="0"/>
-    <cs:fillRef idx="0"/>
-    <cs:effectRef idx="0"/>
-    <cs:fontRef idx="minor">
-      <a:schemeClr val="tx1">
-        <a:lumMod val="65000"/>
-        <a:lumOff val="35000"/>
-      </a:schemeClr>
-    </cs:fontRef>
-    <cs:defRPr sz="1400" b="0" kern="1200" spc="0" baseline="0"/>
-  </cs:title>
-  <cs:trendline>
-    <cs:lnRef idx="0">
-      <cs:styleClr val="auto"/>
-    </cs:lnRef>
-    <cs:fillRef idx="0"/>
-    <cs:effectRef idx="0"/>
-    <cs:fontRef idx="minor">
-      <a:schemeClr val="tx1"/>
-    </cs:fontRef>
-    <cs:spPr>
-      <a:ln w="19050" cap="rnd">
-        <a:solidFill>
-          <a:schemeClr val="phClr"/>
-        </a:solidFill>
-        <a:prstDash val="sysDot"/>
-      </a:ln>
-    </cs:spPr>
-  </cs:trendline>
-  <cs:trendlineLabel>
-    <cs:lnRef idx="0"/>
-    <cs:fillRef idx="0"/>
-    <cs:effectRef idx="0"/>
-    <cs:fontRef idx="minor">
-      <a:schemeClr val="tx1">
-        <a:lumMod val="65000"/>
-        <a:lumOff val="35000"/>
-      </a:schemeClr>
-    </cs:fontRef>
-    <cs:defRPr sz="900" kern="1200"/>
-  </cs:trendlineLabel>
-  <cs:upBar>
-    <cs:lnRef idx="0"/>
-    <cs:fillRef idx="0"/>
-    <cs:effectRef idx="0"/>
-    <cs:fontRef idx="minor">
-      <a:schemeClr val="dk1"/>
-    </cs:fontRef>
-    <cs:spPr>
-      <a:solidFill>
-        <a:schemeClr val="lt1"/>
-      </a:solidFill>
-      <a:ln w="9525">
-        <a:solidFill>
-          <a:schemeClr val="tx1">
-            <a:lumMod val="15000"/>
-            <a:lumOff val="85000"/>
-          </a:schemeClr>
-        </a:solidFill>
-      </a:ln>
-    </cs:spPr>
-  </cs:upBar>
-  <cs:valueAxis>
-    <cs:lnRef idx="0"/>
-    <cs:fillRef idx="0"/>
-    <cs:effectRef idx="0"/>
-    <cs:fontRef idx="minor">
-      <a:schemeClr val="tx1">
-        <a:lumMod val="65000"/>
-        <a:lumOff val="35000"/>
-      </a:schemeClr>
-    </cs:fontRef>
-    <cs:defRPr sz="900" kern="1200"/>
-  </cs:valueAxis>
-  <cs:wall>
-    <cs:lnRef idx="0"/>
-    <cs:fillRef idx="0"/>
-    <cs:effectRef idx="0"/>
-    <cs:fontRef idx="minor">
-      <a:schemeClr val="tx1"/>
-    </cs:fontRef>
-    <cs:spPr>
-      <a:noFill/>
-      <a:ln>
-        <a:noFill/>
-      </a:ln>
-    </cs:spPr>
-  </cs:wall>
-</cs:chartStyle>
-</file>
-
 <file path=word/theme/theme1.xml><?xml version="1.0" encoding="utf-8"?>
 <a:theme xmlns:a="http://schemas.openxmlformats.org/drawingml/2006/main" name="Office Theme">
   <a:themeElements>

</xml_diff>

<commit_message>
Changing image size and position
</commit_message>
<xml_diff>
--- a/_word/2020-04-20-Churn-Analysis.docx
+++ b/_word/2020-04-20-Churn-Analysis.docx
@@ -5589,25 +5589,1073 @@
       </w:pPr>
       <w:r>
         <w:rPr>
+          <w:b/>
+          <w:bCs/>
+        </w:rPr>
+        <w:t>Acquisition Cohorts</w:t>
+      </w:r>
+    </w:p>
+    <w:tbl>
+      <w:tblPr>
+        <w:tblW w:w="5320" w:type="dxa"/>
+        <w:jc w:val="center"/>
+        <w:tblLook w:val="04A0" w:firstRow="1" w:lastRow="0" w:firstColumn="1" w:lastColumn="0" w:noHBand="0" w:noVBand="1"/>
+      </w:tblPr>
+      <w:tblGrid>
+        <w:gridCol w:w="1888"/>
+        <w:gridCol w:w="1014"/>
+        <w:gridCol w:w="806"/>
+        <w:gridCol w:w="806"/>
+        <w:gridCol w:w="806"/>
+      </w:tblGrid>
+      <w:tr>
+        <w:trPr>
+          <w:trHeight w:val="260"/>
+          <w:jc w:val="center"/>
+        </w:trPr>
+        <w:tc>
+          <w:tcPr>
+            <w:tcW w:w="5320" w:type="dxa"/>
+            <w:gridSpan w:val="5"/>
+            <w:tcBorders>
+              <w:top w:val="nil"/>
+              <w:left w:val="nil"/>
+              <w:bottom w:val="nil"/>
+              <w:right w:val="nil"/>
+            </w:tcBorders>
+            <w:shd w:val="clear" w:color="auto" w:fill="auto"/>
+            <w:noWrap/>
+            <w:vAlign w:val="bottom"/>
+            <w:hideMark/>
+          </w:tcPr>
+          <w:p>
+            <w:pPr>
+              <w:spacing w:after="0" w:line="240" w:lineRule="auto"/>
+              <w:jc w:val="center"/>
+              <w:rPr>
+                <w:rFonts w:ascii="Arial" w:eastAsia="Times New Roman" w:hAnsi="Arial" w:cs="Arial"/>
+                <w:b/>
+                <w:bCs/>
+                <w:color w:val="000000"/>
+                <w:sz w:val="20"/>
+                <w:szCs w:val="20"/>
+                <w:lang w:eastAsia="en-IN"/>
+              </w:rPr>
+            </w:pPr>
+            <w:r>
+              <w:rPr>
+                <w:rFonts w:ascii="Arial" w:eastAsia="Times New Roman" w:hAnsi="Arial" w:cs="Arial"/>
+                <w:b/>
+                <w:bCs/>
+                <w:color w:val="000000"/>
+                <w:sz w:val="20"/>
+                <w:szCs w:val="20"/>
+                <w:lang w:eastAsia="en-IN"/>
+              </w:rPr>
+              <w:t>% of customers retained in lifetime month</w:t>
+            </w:r>
+          </w:p>
+        </w:tc>
+      </w:tr>
+      <w:tr>
+        <w:trPr>
+          <w:trHeight w:val="260"/>
+          <w:jc w:val="center"/>
+        </w:trPr>
+        <w:tc>
+          <w:tcPr>
+            <w:tcW w:w="1888" w:type="dxa"/>
+            <w:tcBorders>
+              <w:top w:val="nil"/>
+              <w:left w:val="nil"/>
+              <w:bottom w:val="nil"/>
+              <w:right w:val="nil"/>
+            </w:tcBorders>
+            <w:shd w:val="clear" w:color="auto" w:fill="auto"/>
+            <w:noWrap/>
+            <w:vAlign w:val="bottom"/>
+            <w:hideMark/>
+          </w:tcPr>
+          <w:p>
+            <w:pPr>
+              <w:spacing w:after="0" w:line="240" w:lineRule="auto"/>
+              <w:jc w:val="center"/>
+              <w:rPr>
+                <w:rFonts w:ascii="Arial" w:eastAsia="Times New Roman" w:hAnsi="Arial" w:cs="Arial"/>
+                <w:b/>
+                <w:bCs/>
+                <w:color w:val="000000"/>
+                <w:sz w:val="20"/>
+                <w:szCs w:val="20"/>
+                <w:lang w:eastAsia="en-IN"/>
+              </w:rPr>
+            </w:pPr>
+          </w:p>
+        </w:tc>
+        <w:tc>
+          <w:tcPr>
+            <w:tcW w:w="1014" w:type="dxa"/>
+            <w:tcBorders>
+              <w:top w:val="nil"/>
+              <w:left w:val="nil"/>
+              <w:bottom w:val="nil"/>
+              <w:right w:val="nil"/>
+            </w:tcBorders>
+            <w:shd w:val="clear" w:color="auto" w:fill="auto"/>
+            <w:noWrap/>
+            <w:vAlign w:val="bottom"/>
+            <w:hideMark/>
+          </w:tcPr>
+          <w:p>
+            <w:pPr>
+              <w:spacing w:after="0" w:line="240" w:lineRule="auto"/>
+              <w:jc w:val="right"/>
+              <w:rPr>
+                <w:rFonts w:ascii="Arial" w:eastAsia="Times New Roman" w:hAnsi="Arial" w:cs="Arial"/>
+                <w:b/>
+                <w:bCs/>
+                <w:color w:val="000000"/>
+                <w:sz w:val="20"/>
+                <w:szCs w:val="20"/>
+                <w:lang w:eastAsia="en-IN"/>
+              </w:rPr>
+            </w:pPr>
+            <w:r>
+              <w:rPr>
+                <w:rFonts w:ascii="Arial" w:eastAsia="Times New Roman" w:hAnsi="Arial" w:cs="Arial"/>
+                <w:b/>
+                <w:bCs/>
+                <w:color w:val="000000"/>
+                <w:sz w:val="20"/>
+                <w:szCs w:val="20"/>
+                <w:lang w:eastAsia="en-IN"/>
+              </w:rPr>
+              <w:t>0</w:t>
+            </w:r>
+          </w:p>
+        </w:tc>
+        <w:tc>
+          <w:tcPr>
+            <w:tcW w:w="806" w:type="dxa"/>
+            <w:tcBorders>
+              <w:top w:val="nil"/>
+              <w:left w:val="nil"/>
+              <w:bottom w:val="nil"/>
+              <w:right w:val="nil"/>
+            </w:tcBorders>
+            <w:shd w:val="clear" w:color="auto" w:fill="auto"/>
+            <w:noWrap/>
+            <w:vAlign w:val="bottom"/>
+            <w:hideMark/>
+          </w:tcPr>
+          <w:p>
+            <w:pPr>
+              <w:spacing w:after="0" w:line="240" w:lineRule="auto"/>
+              <w:jc w:val="right"/>
+              <w:rPr>
+                <w:rFonts w:ascii="Arial" w:eastAsia="Times New Roman" w:hAnsi="Arial" w:cs="Arial"/>
+                <w:b/>
+                <w:bCs/>
+                <w:color w:val="000000"/>
+                <w:sz w:val="20"/>
+                <w:szCs w:val="20"/>
+                <w:lang w:eastAsia="en-IN"/>
+              </w:rPr>
+            </w:pPr>
+            <w:r>
+              <w:rPr>
+                <w:rFonts w:ascii="Arial" w:eastAsia="Times New Roman" w:hAnsi="Arial" w:cs="Arial"/>
+                <w:b/>
+                <w:bCs/>
+                <w:color w:val="000000"/>
+                <w:sz w:val="20"/>
+                <w:szCs w:val="20"/>
+                <w:lang w:eastAsia="en-IN"/>
+              </w:rPr>
+              <w:t>1</w:t>
+            </w:r>
+          </w:p>
+        </w:tc>
+        <w:tc>
+          <w:tcPr>
+            <w:tcW w:w="806" w:type="dxa"/>
+            <w:tcBorders>
+              <w:top w:val="nil"/>
+              <w:left w:val="nil"/>
+              <w:bottom w:val="nil"/>
+              <w:right w:val="nil"/>
+            </w:tcBorders>
+            <w:shd w:val="clear" w:color="auto" w:fill="auto"/>
+            <w:noWrap/>
+            <w:vAlign w:val="bottom"/>
+            <w:hideMark/>
+          </w:tcPr>
+          <w:p>
+            <w:pPr>
+              <w:spacing w:after="0" w:line="240" w:lineRule="auto"/>
+              <w:jc w:val="right"/>
+              <w:rPr>
+                <w:rFonts w:ascii="Arial" w:eastAsia="Times New Roman" w:hAnsi="Arial" w:cs="Arial"/>
+                <w:b/>
+                <w:bCs/>
+                <w:color w:val="000000"/>
+                <w:sz w:val="20"/>
+                <w:szCs w:val="20"/>
+                <w:lang w:eastAsia="en-IN"/>
+              </w:rPr>
+            </w:pPr>
+            <w:r>
+              <w:rPr>
+                <w:rFonts w:ascii="Arial" w:eastAsia="Times New Roman" w:hAnsi="Arial" w:cs="Arial"/>
+                <w:b/>
+                <w:bCs/>
+                <w:color w:val="000000"/>
+                <w:sz w:val="20"/>
+                <w:szCs w:val="20"/>
+                <w:lang w:eastAsia="en-IN"/>
+              </w:rPr>
+              <w:t>2</w:t>
+            </w:r>
+          </w:p>
+        </w:tc>
+        <w:tc>
+          <w:tcPr>
+            <w:tcW w:w="806" w:type="dxa"/>
+            <w:tcBorders>
+              <w:top w:val="nil"/>
+              <w:left w:val="nil"/>
+              <w:bottom w:val="nil"/>
+              <w:right w:val="nil"/>
+            </w:tcBorders>
+            <w:shd w:val="clear" w:color="auto" w:fill="auto"/>
+            <w:noWrap/>
+            <w:vAlign w:val="bottom"/>
+            <w:hideMark/>
+          </w:tcPr>
+          <w:p>
+            <w:pPr>
+              <w:spacing w:after="0" w:line="240" w:lineRule="auto"/>
+              <w:jc w:val="right"/>
+              <w:rPr>
+                <w:rFonts w:ascii="Arial" w:eastAsia="Times New Roman" w:hAnsi="Arial" w:cs="Arial"/>
+                <w:b/>
+                <w:bCs/>
+                <w:color w:val="000000"/>
+                <w:sz w:val="20"/>
+                <w:szCs w:val="20"/>
+                <w:lang w:eastAsia="en-IN"/>
+              </w:rPr>
+            </w:pPr>
+            <w:r>
+              <w:rPr>
+                <w:rFonts w:ascii="Arial" w:eastAsia="Times New Roman" w:hAnsi="Arial" w:cs="Arial"/>
+                <w:b/>
+                <w:bCs/>
+                <w:color w:val="000000"/>
+                <w:sz w:val="20"/>
+                <w:szCs w:val="20"/>
+                <w:lang w:eastAsia="en-IN"/>
+              </w:rPr>
+              <w:t>3</w:t>
+            </w:r>
+          </w:p>
+        </w:tc>
+      </w:tr>
+      <w:tr>
+        <w:trPr>
+          <w:trHeight w:val="260"/>
+          <w:jc w:val="center"/>
+        </w:trPr>
+        <w:tc>
+          <w:tcPr>
+            <w:tcW w:w="1888" w:type="dxa"/>
+            <w:tcBorders>
+              <w:top w:val="nil"/>
+              <w:left w:val="nil"/>
+              <w:bottom w:val="nil"/>
+              <w:right w:val="nil"/>
+            </w:tcBorders>
+            <w:shd w:val="clear" w:color="auto" w:fill="auto"/>
+            <w:noWrap/>
+            <w:vAlign w:val="bottom"/>
+            <w:hideMark/>
+          </w:tcPr>
+          <w:p>
+            <w:pPr>
+              <w:spacing w:after="0" w:line="240" w:lineRule="auto"/>
+              <w:rPr>
+                <w:rFonts w:ascii="Arial" w:eastAsia="Times New Roman" w:hAnsi="Arial" w:cs="Arial"/>
+                <w:b/>
+                <w:bCs/>
+                <w:color w:val="000000"/>
+                <w:sz w:val="20"/>
+                <w:szCs w:val="20"/>
+                <w:lang w:eastAsia="en-IN"/>
+              </w:rPr>
+            </w:pPr>
+            <w:r>
+              <w:rPr>
+                <w:rFonts w:ascii="Arial" w:eastAsia="Times New Roman" w:hAnsi="Arial" w:cs="Arial"/>
+                <w:b/>
+                <w:bCs/>
+                <w:color w:val="000000"/>
+                <w:sz w:val="20"/>
+                <w:szCs w:val="20"/>
+                <w:lang w:eastAsia="en-IN"/>
+              </w:rPr>
+              <w:t>October</w:t>
+            </w:r>
+          </w:p>
+        </w:tc>
+        <w:tc>
+          <w:tcPr>
+            <w:tcW w:w="1014" w:type="dxa"/>
+            <w:tcBorders>
+              <w:top w:val="nil"/>
+              <w:left w:val="nil"/>
+              <w:bottom w:val="nil"/>
+              <w:right w:val="nil"/>
+            </w:tcBorders>
+            <w:shd w:val="clear" w:color="000000" w:fill="548235"/>
+            <w:noWrap/>
+            <w:vAlign w:val="bottom"/>
+            <w:hideMark/>
+          </w:tcPr>
+          <w:p>
+            <w:pPr>
+              <w:spacing w:after="0" w:line="240" w:lineRule="auto"/>
+              <w:jc w:val="right"/>
+              <w:rPr>
+                <w:rFonts w:ascii="Arial" w:eastAsia="Times New Roman" w:hAnsi="Arial" w:cs="Arial"/>
+                <w:color w:val="000000"/>
+                <w:sz w:val="20"/>
+                <w:szCs w:val="20"/>
+                <w:lang w:eastAsia="en-IN"/>
+              </w:rPr>
+            </w:pPr>
+            <w:r>
+              <w:rPr>
+                <w:rFonts w:ascii="Arial" w:eastAsia="Times New Roman" w:hAnsi="Arial" w:cs="Arial"/>
+                <w:color w:val="000000"/>
+                <w:sz w:val="20"/>
+                <w:szCs w:val="20"/>
+                <w:lang w:eastAsia="en-IN"/>
+              </w:rPr>
+              <w:t>100%</w:t>
+            </w:r>
+          </w:p>
+        </w:tc>
+        <w:tc>
+          <w:tcPr>
+            <w:tcW w:w="806" w:type="dxa"/>
+            <w:tcBorders>
+              <w:top w:val="nil"/>
+              <w:left w:val="nil"/>
+              <w:bottom w:val="nil"/>
+              <w:right w:val="nil"/>
+            </w:tcBorders>
+            <w:shd w:val="clear" w:color="000000" w:fill="ABC59A"/>
+            <w:noWrap/>
+            <w:vAlign w:val="bottom"/>
+            <w:hideMark/>
+          </w:tcPr>
+          <w:p>
+            <w:pPr>
+              <w:spacing w:after="0" w:line="240" w:lineRule="auto"/>
+              <w:jc w:val="right"/>
+              <w:rPr>
+                <w:rFonts w:ascii="Arial" w:eastAsia="Times New Roman" w:hAnsi="Arial" w:cs="Arial"/>
+                <w:color w:val="000000"/>
+                <w:sz w:val="20"/>
+                <w:szCs w:val="20"/>
+                <w:lang w:eastAsia="en-IN"/>
+              </w:rPr>
+            </w:pPr>
+            <w:r>
+              <w:rPr>
+                <w:rFonts w:ascii="Arial" w:eastAsia="Times New Roman" w:hAnsi="Arial" w:cs="Arial"/>
+                <w:color w:val="000000"/>
+                <w:sz w:val="20"/>
+                <w:szCs w:val="20"/>
+                <w:lang w:eastAsia="en-IN"/>
+              </w:rPr>
+              <w:t>80%</w:t>
+            </w:r>
+          </w:p>
+        </w:tc>
+        <w:tc>
+          <w:tcPr>
+            <w:tcW w:w="806" w:type="dxa"/>
+            <w:tcBorders>
+              <w:top w:val="nil"/>
+              <w:left w:val="nil"/>
+              <w:bottom w:val="nil"/>
+              <w:right w:val="nil"/>
+            </w:tcBorders>
+            <w:shd w:val="clear" w:color="000000" w:fill="B9D0AA"/>
+            <w:noWrap/>
+            <w:vAlign w:val="bottom"/>
+            <w:hideMark/>
+          </w:tcPr>
+          <w:p>
+            <w:pPr>
+              <w:spacing w:after="0" w:line="240" w:lineRule="auto"/>
+              <w:jc w:val="right"/>
+              <w:rPr>
+                <w:rFonts w:ascii="Arial" w:eastAsia="Times New Roman" w:hAnsi="Arial" w:cs="Arial"/>
+                <w:color w:val="000000"/>
+                <w:sz w:val="20"/>
+                <w:szCs w:val="20"/>
+                <w:lang w:eastAsia="en-IN"/>
+              </w:rPr>
+            </w:pPr>
+            <w:r>
+              <w:rPr>
+                <w:rFonts w:ascii="Arial" w:eastAsia="Times New Roman" w:hAnsi="Arial" w:cs="Arial"/>
+                <w:color w:val="000000"/>
+                <w:sz w:val="20"/>
+                <w:szCs w:val="20"/>
+                <w:lang w:eastAsia="en-IN"/>
+              </w:rPr>
+              <w:t>77%</w:t>
+            </w:r>
+          </w:p>
+        </w:tc>
+        <w:tc>
+          <w:tcPr>
+            <w:tcW w:w="806" w:type="dxa"/>
+            <w:tcBorders>
+              <w:top w:val="nil"/>
+              <w:left w:val="nil"/>
+              <w:bottom w:val="nil"/>
+              <w:right w:val="nil"/>
+            </w:tcBorders>
+            <w:shd w:val="clear" w:color="000000" w:fill="C0D5B3"/>
+            <w:noWrap/>
+            <w:vAlign w:val="bottom"/>
+            <w:hideMark/>
+          </w:tcPr>
+          <w:p>
+            <w:pPr>
+              <w:spacing w:after="0" w:line="240" w:lineRule="auto"/>
+              <w:jc w:val="right"/>
+              <w:rPr>
+                <w:rFonts w:ascii="Arial" w:eastAsia="Times New Roman" w:hAnsi="Arial" w:cs="Arial"/>
+                <w:color w:val="000000"/>
+                <w:sz w:val="20"/>
+                <w:szCs w:val="20"/>
+                <w:lang w:eastAsia="en-IN"/>
+              </w:rPr>
+            </w:pPr>
+            <w:r>
+              <w:rPr>
+                <w:rFonts w:ascii="Arial" w:eastAsia="Times New Roman" w:hAnsi="Arial" w:cs="Arial"/>
+                <w:color w:val="000000"/>
+                <w:sz w:val="20"/>
+                <w:szCs w:val="20"/>
+                <w:lang w:eastAsia="en-IN"/>
+              </w:rPr>
+              <w:t>75%</w:t>
+            </w:r>
+          </w:p>
+        </w:tc>
+      </w:tr>
+      <w:tr>
+        <w:trPr>
+          <w:trHeight w:val="260"/>
+          <w:jc w:val="center"/>
+        </w:trPr>
+        <w:tc>
+          <w:tcPr>
+            <w:tcW w:w="1888" w:type="dxa"/>
+            <w:tcBorders>
+              <w:top w:val="nil"/>
+              <w:left w:val="nil"/>
+              <w:bottom w:val="nil"/>
+              <w:right w:val="nil"/>
+            </w:tcBorders>
+            <w:shd w:val="clear" w:color="auto" w:fill="auto"/>
+            <w:noWrap/>
+            <w:vAlign w:val="bottom"/>
+            <w:hideMark/>
+          </w:tcPr>
+          <w:p>
+            <w:pPr>
+              <w:spacing w:after="0" w:line="240" w:lineRule="auto"/>
+              <w:rPr>
+                <w:rFonts w:ascii="Arial" w:eastAsia="Times New Roman" w:hAnsi="Arial" w:cs="Arial"/>
+                <w:b/>
+                <w:bCs/>
+                <w:color w:val="000000"/>
+                <w:sz w:val="20"/>
+                <w:szCs w:val="20"/>
+                <w:lang w:eastAsia="en-IN"/>
+              </w:rPr>
+            </w:pPr>
+            <w:r>
+              <w:rPr>
+                <w:rFonts w:ascii="Arial" w:eastAsia="Times New Roman" w:hAnsi="Arial" w:cs="Arial"/>
+                <w:b/>
+                <w:bCs/>
+                <w:color w:val="000000"/>
+                <w:sz w:val="20"/>
+                <w:szCs w:val="20"/>
+                <w:lang w:eastAsia="en-IN"/>
+              </w:rPr>
+              <w:t>November</w:t>
+            </w:r>
+          </w:p>
+        </w:tc>
+        <w:tc>
+          <w:tcPr>
+            <w:tcW w:w="1014" w:type="dxa"/>
+            <w:tcBorders>
+              <w:top w:val="nil"/>
+              <w:left w:val="nil"/>
+              <w:bottom w:val="nil"/>
+              <w:right w:val="nil"/>
+            </w:tcBorders>
+            <w:shd w:val="clear" w:color="000000" w:fill="548235"/>
+            <w:noWrap/>
+            <w:vAlign w:val="bottom"/>
+            <w:hideMark/>
+          </w:tcPr>
+          <w:p>
+            <w:pPr>
+              <w:spacing w:after="0" w:line="240" w:lineRule="auto"/>
+              <w:jc w:val="right"/>
+              <w:rPr>
+                <w:rFonts w:ascii="Arial" w:eastAsia="Times New Roman" w:hAnsi="Arial" w:cs="Arial"/>
+                <w:color w:val="000000"/>
+                <w:sz w:val="20"/>
+                <w:szCs w:val="20"/>
+                <w:lang w:eastAsia="en-IN"/>
+              </w:rPr>
+            </w:pPr>
+            <w:r>
+              <w:rPr>
+                <w:rFonts w:ascii="Arial" w:eastAsia="Times New Roman" w:hAnsi="Arial" w:cs="Arial"/>
+                <w:color w:val="000000"/>
+                <w:sz w:val="20"/>
+                <w:szCs w:val="20"/>
+                <w:lang w:eastAsia="en-IN"/>
+              </w:rPr>
+              <w:t>100%</w:t>
+            </w:r>
+          </w:p>
+        </w:tc>
+        <w:tc>
+          <w:tcPr>
+            <w:tcW w:w="806" w:type="dxa"/>
+            <w:tcBorders>
+              <w:top w:val="nil"/>
+              <w:left w:val="nil"/>
+              <w:bottom w:val="nil"/>
+              <w:right w:val="nil"/>
+            </w:tcBorders>
+            <w:shd w:val="clear" w:color="000000" w:fill="D6E6CB"/>
+            <w:noWrap/>
+            <w:vAlign w:val="bottom"/>
+            <w:hideMark/>
+          </w:tcPr>
+          <w:p>
+            <w:pPr>
+              <w:spacing w:after="0" w:line="240" w:lineRule="auto"/>
+              <w:jc w:val="right"/>
+              <w:rPr>
+                <w:rFonts w:ascii="Arial" w:eastAsia="Times New Roman" w:hAnsi="Arial" w:cs="Arial"/>
+                <w:color w:val="000000"/>
+                <w:sz w:val="20"/>
+                <w:szCs w:val="20"/>
+                <w:lang w:eastAsia="en-IN"/>
+              </w:rPr>
+            </w:pPr>
+            <w:r>
+              <w:rPr>
+                <w:rFonts w:ascii="Arial" w:eastAsia="Times New Roman" w:hAnsi="Arial" w:cs="Arial"/>
+                <w:color w:val="000000"/>
+                <w:sz w:val="20"/>
+                <w:szCs w:val="20"/>
+                <w:lang w:eastAsia="en-IN"/>
+              </w:rPr>
+              <w:t>70%</w:t>
+            </w:r>
+          </w:p>
+        </w:tc>
+        <w:tc>
+          <w:tcPr>
+            <w:tcW w:w="806" w:type="dxa"/>
+            <w:tcBorders>
+              <w:top w:val="nil"/>
+              <w:left w:val="nil"/>
+              <w:bottom w:val="nil"/>
+              <w:right w:val="nil"/>
+            </w:tcBorders>
+            <w:shd w:val="clear" w:color="000000" w:fill="E2EFDA"/>
+            <w:noWrap/>
+            <w:vAlign w:val="bottom"/>
+            <w:hideMark/>
+          </w:tcPr>
+          <w:p>
+            <w:pPr>
+              <w:spacing w:after="0" w:line="240" w:lineRule="auto"/>
+              <w:jc w:val="right"/>
+              <w:rPr>
+                <w:rFonts w:ascii="Arial" w:eastAsia="Times New Roman" w:hAnsi="Arial" w:cs="Arial"/>
+                <w:color w:val="000000"/>
+                <w:sz w:val="20"/>
+                <w:szCs w:val="20"/>
+                <w:lang w:eastAsia="en-IN"/>
+              </w:rPr>
+            </w:pPr>
+            <w:r>
+              <w:rPr>
+                <w:rFonts w:ascii="Arial" w:eastAsia="Times New Roman" w:hAnsi="Arial" w:cs="Arial"/>
+                <w:color w:val="000000"/>
+                <w:sz w:val="20"/>
+                <w:szCs w:val="20"/>
+                <w:lang w:eastAsia="en-IN"/>
+              </w:rPr>
+              <w:t>67%</w:t>
+            </w:r>
+          </w:p>
+        </w:tc>
+        <w:tc>
+          <w:tcPr>
+            <w:tcW w:w="806" w:type="dxa"/>
+            <w:tcBorders>
+              <w:top w:val="nil"/>
+              <w:left w:val="nil"/>
+              <w:bottom w:val="nil"/>
+              <w:right w:val="nil"/>
+            </w:tcBorders>
+            <w:shd w:val="clear" w:color="auto" w:fill="auto"/>
+            <w:noWrap/>
+            <w:vAlign w:val="bottom"/>
+            <w:hideMark/>
+          </w:tcPr>
+          <w:p>
+            <w:pPr>
+              <w:spacing w:after="0" w:line="240" w:lineRule="auto"/>
+              <w:jc w:val="right"/>
+              <w:rPr>
+                <w:rFonts w:ascii="Arial" w:eastAsia="Times New Roman" w:hAnsi="Arial" w:cs="Arial"/>
+                <w:color w:val="000000"/>
+                <w:sz w:val="20"/>
+                <w:szCs w:val="20"/>
+                <w:lang w:eastAsia="en-IN"/>
+              </w:rPr>
+            </w:pPr>
+          </w:p>
+        </w:tc>
+      </w:tr>
+      <w:tr>
+        <w:trPr>
+          <w:trHeight w:val="260"/>
+          <w:jc w:val="center"/>
+        </w:trPr>
+        <w:tc>
+          <w:tcPr>
+            <w:tcW w:w="1888" w:type="dxa"/>
+            <w:tcBorders>
+              <w:top w:val="nil"/>
+              <w:left w:val="nil"/>
+              <w:bottom w:val="nil"/>
+              <w:right w:val="nil"/>
+            </w:tcBorders>
+            <w:shd w:val="clear" w:color="auto" w:fill="auto"/>
+            <w:noWrap/>
+            <w:vAlign w:val="bottom"/>
+            <w:hideMark/>
+          </w:tcPr>
+          <w:p>
+            <w:pPr>
+              <w:spacing w:after="0" w:line="240" w:lineRule="auto"/>
+              <w:rPr>
+                <w:rFonts w:ascii="Arial" w:eastAsia="Times New Roman" w:hAnsi="Arial" w:cs="Arial"/>
+                <w:b/>
+                <w:bCs/>
+                <w:color w:val="000000"/>
+                <w:sz w:val="20"/>
+                <w:szCs w:val="20"/>
+                <w:lang w:eastAsia="en-IN"/>
+              </w:rPr>
+            </w:pPr>
+            <w:r>
+              <w:rPr>
+                <w:rFonts w:ascii="Arial" w:eastAsia="Times New Roman" w:hAnsi="Arial" w:cs="Arial"/>
+                <w:b/>
+                <w:bCs/>
+                <w:color w:val="000000"/>
+                <w:sz w:val="20"/>
+                <w:szCs w:val="20"/>
+                <w:lang w:eastAsia="en-IN"/>
+              </w:rPr>
+              <w:t>December</w:t>
+            </w:r>
+          </w:p>
+        </w:tc>
+        <w:tc>
+          <w:tcPr>
+            <w:tcW w:w="1014" w:type="dxa"/>
+            <w:tcBorders>
+              <w:top w:val="nil"/>
+              <w:left w:val="nil"/>
+              <w:bottom w:val="nil"/>
+              <w:right w:val="nil"/>
+            </w:tcBorders>
+            <w:shd w:val="clear" w:color="000000" w:fill="548235"/>
+            <w:noWrap/>
+            <w:vAlign w:val="bottom"/>
+            <w:hideMark/>
+          </w:tcPr>
+          <w:p>
+            <w:pPr>
+              <w:spacing w:after="0" w:line="240" w:lineRule="auto"/>
+              <w:jc w:val="right"/>
+              <w:rPr>
+                <w:rFonts w:ascii="Arial" w:eastAsia="Times New Roman" w:hAnsi="Arial" w:cs="Arial"/>
+                <w:color w:val="000000"/>
+                <w:sz w:val="20"/>
+                <w:szCs w:val="20"/>
+                <w:lang w:eastAsia="en-IN"/>
+              </w:rPr>
+            </w:pPr>
+            <w:r>
+              <w:rPr>
+                <w:rFonts w:ascii="Arial" w:eastAsia="Times New Roman" w:hAnsi="Arial" w:cs="Arial"/>
+                <w:color w:val="000000"/>
+                <w:sz w:val="20"/>
+                <w:szCs w:val="20"/>
+                <w:lang w:eastAsia="en-IN"/>
+              </w:rPr>
+              <w:t>100%</w:t>
+            </w:r>
+          </w:p>
+        </w:tc>
+        <w:tc>
+          <w:tcPr>
+            <w:tcW w:w="806" w:type="dxa"/>
+            <w:tcBorders>
+              <w:top w:val="nil"/>
+              <w:left w:val="nil"/>
+              <w:bottom w:val="nil"/>
+              <w:right w:val="nil"/>
+            </w:tcBorders>
+            <w:shd w:val="clear" w:color="000000" w:fill="D9E8CF"/>
+            <w:noWrap/>
+            <w:vAlign w:val="bottom"/>
+            <w:hideMark/>
+          </w:tcPr>
+          <w:p>
+            <w:pPr>
+              <w:spacing w:after="0" w:line="240" w:lineRule="auto"/>
+              <w:jc w:val="right"/>
+              <w:rPr>
+                <w:rFonts w:ascii="Arial" w:eastAsia="Times New Roman" w:hAnsi="Arial" w:cs="Arial"/>
+                <w:color w:val="000000"/>
+                <w:sz w:val="20"/>
+                <w:szCs w:val="20"/>
+                <w:lang w:eastAsia="en-IN"/>
+              </w:rPr>
+            </w:pPr>
+            <w:r>
+              <w:rPr>
+                <w:rFonts w:ascii="Arial" w:eastAsia="Times New Roman" w:hAnsi="Arial" w:cs="Arial"/>
+                <w:color w:val="000000"/>
+                <w:sz w:val="20"/>
+                <w:szCs w:val="20"/>
+                <w:lang w:eastAsia="en-IN"/>
+              </w:rPr>
+              <w:t>69%</w:t>
+            </w:r>
+          </w:p>
+        </w:tc>
+        <w:tc>
+          <w:tcPr>
+            <w:tcW w:w="806" w:type="dxa"/>
+            <w:tcBorders>
+              <w:top w:val="nil"/>
+              <w:left w:val="nil"/>
+              <w:bottom w:val="nil"/>
+              <w:right w:val="nil"/>
+            </w:tcBorders>
+            <w:shd w:val="clear" w:color="auto" w:fill="auto"/>
+            <w:noWrap/>
+            <w:vAlign w:val="bottom"/>
+            <w:hideMark/>
+          </w:tcPr>
+          <w:p>
+            <w:pPr>
+              <w:spacing w:after="0" w:line="240" w:lineRule="auto"/>
+              <w:jc w:val="right"/>
+              <w:rPr>
+                <w:rFonts w:ascii="Arial" w:eastAsia="Times New Roman" w:hAnsi="Arial" w:cs="Arial"/>
+                <w:color w:val="000000"/>
+                <w:sz w:val="20"/>
+                <w:szCs w:val="20"/>
+                <w:lang w:eastAsia="en-IN"/>
+              </w:rPr>
+            </w:pPr>
+          </w:p>
+        </w:tc>
+        <w:tc>
+          <w:tcPr>
+            <w:tcW w:w="806" w:type="dxa"/>
+            <w:tcBorders>
+              <w:top w:val="nil"/>
+              <w:left w:val="nil"/>
+              <w:bottom w:val="nil"/>
+              <w:right w:val="nil"/>
+            </w:tcBorders>
+            <w:shd w:val="clear" w:color="auto" w:fill="auto"/>
+            <w:noWrap/>
+            <w:vAlign w:val="bottom"/>
+            <w:hideMark/>
+          </w:tcPr>
+          <w:p>
+            <w:pPr>
+              <w:spacing w:after="0" w:line="240" w:lineRule="auto"/>
+              <w:rPr>
+                <w:rFonts w:ascii="Times New Roman" w:eastAsia="Times New Roman" w:hAnsi="Times New Roman" w:cs="Times New Roman"/>
+                <w:sz w:val="20"/>
+                <w:szCs w:val="20"/>
+                <w:lang w:eastAsia="en-IN"/>
+              </w:rPr>
+            </w:pPr>
+          </w:p>
+        </w:tc>
+      </w:tr>
+      <w:tr>
+        <w:trPr>
+          <w:trHeight w:val="260"/>
+          <w:jc w:val="center"/>
+        </w:trPr>
+        <w:tc>
+          <w:tcPr>
+            <w:tcW w:w="1888" w:type="dxa"/>
+            <w:tcBorders>
+              <w:top w:val="nil"/>
+              <w:left w:val="nil"/>
+              <w:bottom w:val="nil"/>
+              <w:right w:val="nil"/>
+            </w:tcBorders>
+            <w:shd w:val="clear" w:color="auto" w:fill="auto"/>
+            <w:noWrap/>
+            <w:vAlign w:val="bottom"/>
+            <w:hideMark/>
+          </w:tcPr>
+          <w:p>
+            <w:pPr>
+              <w:spacing w:after="0" w:line="240" w:lineRule="auto"/>
+              <w:rPr>
+                <w:rFonts w:ascii="Arial" w:eastAsia="Times New Roman" w:hAnsi="Arial" w:cs="Arial"/>
+                <w:b/>
+                <w:bCs/>
+                <w:color w:val="000000"/>
+                <w:sz w:val="20"/>
+                <w:szCs w:val="20"/>
+                <w:lang w:eastAsia="en-IN"/>
+              </w:rPr>
+            </w:pPr>
+            <w:proofErr w:type="spellStart"/>
+            <w:r>
+              <w:rPr>
+                <w:rFonts w:ascii="Arial" w:eastAsia="Times New Roman" w:hAnsi="Arial" w:cs="Arial"/>
+                <w:b/>
+                <w:bCs/>
+                <w:color w:val="000000"/>
+                <w:sz w:val="20"/>
+                <w:szCs w:val="20"/>
+                <w:lang w:eastAsia="en-IN"/>
+              </w:rPr>
+              <w:t>Avg</w:t>
+            </w:r>
+            <w:proofErr w:type="spellEnd"/>
+          </w:p>
+        </w:tc>
+        <w:tc>
+          <w:tcPr>
+            <w:tcW w:w="1014" w:type="dxa"/>
+            <w:tcBorders>
+              <w:top w:val="nil"/>
+              <w:left w:val="nil"/>
+              <w:bottom w:val="nil"/>
+              <w:right w:val="nil"/>
+            </w:tcBorders>
+            <w:shd w:val="clear" w:color="000000" w:fill="548235"/>
+            <w:noWrap/>
+            <w:vAlign w:val="bottom"/>
+            <w:hideMark/>
+          </w:tcPr>
+          <w:p>
+            <w:pPr>
+              <w:spacing w:after="0" w:line="240" w:lineRule="auto"/>
+              <w:jc w:val="right"/>
+              <w:rPr>
+                <w:rFonts w:ascii="Arial" w:eastAsia="Times New Roman" w:hAnsi="Arial" w:cs="Arial"/>
+                <w:color w:val="000000"/>
+                <w:sz w:val="20"/>
+                <w:szCs w:val="20"/>
+                <w:lang w:eastAsia="en-IN"/>
+              </w:rPr>
+            </w:pPr>
+            <w:r>
+              <w:rPr>
+                <w:rFonts w:ascii="Arial" w:eastAsia="Times New Roman" w:hAnsi="Arial" w:cs="Arial"/>
+                <w:color w:val="000000"/>
+                <w:sz w:val="20"/>
+                <w:szCs w:val="20"/>
+                <w:lang w:eastAsia="en-IN"/>
+              </w:rPr>
+              <w:t>100%</w:t>
+            </w:r>
+          </w:p>
+        </w:tc>
+        <w:tc>
+          <w:tcPr>
+            <w:tcW w:w="806" w:type="dxa"/>
+            <w:tcBorders>
+              <w:top w:val="nil"/>
+              <w:left w:val="nil"/>
+              <w:bottom w:val="nil"/>
+              <w:right w:val="nil"/>
+            </w:tcBorders>
+            <w:shd w:val="clear" w:color="000000" w:fill="C8DBBC"/>
+            <w:noWrap/>
+            <w:vAlign w:val="bottom"/>
+            <w:hideMark/>
+          </w:tcPr>
+          <w:p>
+            <w:pPr>
+              <w:spacing w:after="0" w:line="240" w:lineRule="auto"/>
+              <w:jc w:val="right"/>
+              <w:rPr>
+                <w:rFonts w:ascii="Arial" w:eastAsia="Times New Roman" w:hAnsi="Arial" w:cs="Arial"/>
+                <w:color w:val="000000"/>
+                <w:sz w:val="20"/>
+                <w:szCs w:val="20"/>
+                <w:lang w:eastAsia="en-IN"/>
+              </w:rPr>
+            </w:pPr>
+            <w:r>
+              <w:rPr>
+                <w:rFonts w:ascii="Arial" w:eastAsia="Times New Roman" w:hAnsi="Arial" w:cs="Arial"/>
+                <w:color w:val="000000"/>
+                <w:sz w:val="20"/>
+                <w:szCs w:val="20"/>
+                <w:lang w:eastAsia="en-IN"/>
+              </w:rPr>
+              <w:t>73%</w:t>
+            </w:r>
+          </w:p>
+        </w:tc>
+        <w:tc>
+          <w:tcPr>
+            <w:tcW w:w="806" w:type="dxa"/>
+            <w:tcBorders>
+              <w:top w:val="nil"/>
+              <w:left w:val="nil"/>
+              <w:bottom w:val="nil"/>
+              <w:right w:val="nil"/>
+            </w:tcBorders>
+            <w:shd w:val="clear" w:color="000000" w:fill="CEE0C2"/>
+            <w:noWrap/>
+            <w:vAlign w:val="bottom"/>
+            <w:hideMark/>
+          </w:tcPr>
+          <w:p>
+            <w:pPr>
+              <w:spacing w:after="0" w:line="240" w:lineRule="auto"/>
+              <w:jc w:val="right"/>
+              <w:rPr>
+                <w:rFonts w:ascii="Arial" w:eastAsia="Times New Roman" w:hAnsi="Arial" w:cs="Arial"/>
+                <w:color w:val="000000"/>
+                <w:sz w:val="20"/>
+                <w:szCs w:val="20"/>
+                <w:lang w:eastAsia="en-IN"/>
+              </w:rPr>
+            </w:pPr>
+            <w:r>
+              <w:rPr>
+                <w:rFonts w:ascii="Arial" w:eastAsia="Times New Roman" w:hAnsi="Arial" w:cs="Arial"/>
+                <w:color w:val="000000"/>
+                <w:sz w:val="20"/>
+                <w:szCs w:val="20"/>
+                <w:lang w:eastAsia="en-IN"/>
+              </w:rPr>
+              <w:t>72%</w:t>
+            </w:r>
+          </w:p>
+        </w:tc>
+        <w:tc>
+          <w:tcPr>
+            <w:tcW w:w="806" w:type="dxa"/>
+            <w:tcBorders>
+              <w:top w:val="nil"/>
+              <w:left w:val="nil"/>
+              <w:bottom w:val="nil"/>
+              <w:right w:val="nil"/>
+            </w:tcBorders>
+            <w:shd w:val="clear" w:color="000000" w:fill="C0D5B3"/>
+            <w:noWrap/>
+            <w:vAlign w:val="bottom"/>
+            <w:hideMark/>
+          </w:tcPr>
+          <w:p>
+            <w:pPr>
+              <w:spacing w:after="0" w:line="240" w:lineRule="auto"/>
+              <w:jc w:val="right"/>
+              <w:rPr>
+                <w:rFonts w:ascii="Arial" w:eastAsia="Times New Roman" w:hAnsi="Arial" w:cs="Arial"/>
+                <w:color w:val="000000"/>
+                <w:sz w:val="20"/>
+                <w:szCs w:val="20"/>
+                <w:lang w:eastAsia="en-IN"/>
+              </w:rPr>
+            </w:pPr>
+            <w:r>
+              <w:rPr>
+                <w:rFonts w:ascii="Arial" w:eastAsia="Times New Roman" w:hAnsi="Arial" w:cs="Arial"/>
+                <w:color w:val="000000"/>
+                <w:sz w:val="20"/>
+                <w:szCs w:val="20"/>
+                <w:lang w:eastAsia="en-IN"/>
+              </w:rPr>
+              <w:t>75%</w:t>
+            </w:r>
+          </w:p>
+        </w:tc>
+      </w:tr>
+    </w:tbl>
+    <w:p>
+      <w:pPr>
+        <w:rPr>
+          <w:b/>
+          <w:bCs/>
+        </w:rPr>
+      </w:pPr>
+      <w:r>
+        <w:rPr>
           <w:noProof/>
         </w:rPr>
         <w:drawing>
-          <wp:anchor distT="0" distB="0" distL="114300" distR="114300" simplePos="0" relativeHeight="251661312" behindDoc="1" locked="0" layoutInCell="1" allowOverlap="1" wp14:anchorId="56CE189C" wp14:editId="4766ADDC">
+          <wp:anchor distT="0" distB="0" distL="114300" distR="114300" simplePos="0" relativeHeight="251661312" behindDoc="1" locked="0" layoutInCell="1" allowOverlap="1" wp14:anchorId="56CE189C" wp14:editId="593BD47F">
             <wp:simplePos x="0" y="0"/>
             <wp:positionH relativeFrom="column">
-              <wp:posOffset>3620770</wp:posOffset>
+              <wp:posOffset>1524000</wp:posOffset>
             </wp:positionH>
             <wp:positionV relativeFrom="paragraph">
-              <wp:posOffset>335280</wp:posOffset>
+              <wp:posOffset>176530</wp:posOffset>
             </wp:positionV>
-            <wp:extent cx="2861310" cy="1536700"/>
-            <wp:effectExtent l="0" t="0" r="0" b="6350"/>
+            <wp:extent cx="2336800" cy="1254760"/>
+            <wp:effectExtent l="0" t="0" r="6350" b="2540"/>
             <wp:wrapTight wrapText="bothSides">
               <wp:wrapPolygon edited="0">
                 <wp:start x="0" y="0"/>
-                <wp:lineTo x="0" y="21421"/>
-                <wp:lineTo x="21427" y="21421"/>
-                <wp:lineTo x="21427" y="0"/>
+                <wp:lineTo x="0" y="21316"/>
+                <wp:lineTo x="21483" y="21316"/>
+                <wp:lineTo x="21483" y="0"/>
                 <wp:lineTo x="0" y="0"/>
               </wp:wrapPolygon>
             </wp:wrapTight>
@@ -5625,7 +6673,7 @@
                     </pic:cNvPicPr>
                   </pic:nvPicPr>
                   <pic:blipFill>
-                    <a:blip r:embed="rId6">
+                    <a:blip r:embed="rId6" cstate="print">
                       <a:extLst>
                         <a:ext uri="{28A0092B-C50C-407E-A947-70E740481C1C}">
                           <a14:useLocalDpi xmlns:a14="http://schemas.microsoft.com/office/drawing/2010/main" val="0"/>
@@ -5640,7 +6688,7 @@
                   <pic:spPr bwMode="auto">
                     <a:xfrm>
                       <a:off x="0" y="0"/>
-                      <a:ext cx="2861310" cy="1536700"/>
+                      <a:ext cx="2336800" cy="1254760"/>
                     </a:xfrm>
                     <a:prstGeom prst="rect">
                       <a:avLst/>
@@ -5659,1048 +6707,11 @@
           </wp:anchor>
         </w:drawing>
       </w:r>
-      <w:r>
-        <w:rPr>
-          <w:b/>
-          <w:bCs/>
-        </w:rPr>
-        <w:t>Acquisition Cohorts</w:t>
-      </w:r>
     </w:p>
-    <w:tbl>
-      <w:tblPr>
-        <w:tblW w:w="5320" w:type="dxa"/>
-        <w:tblLook w:val="04A0" w:firstRow="1" w:lastRow="0" w:firstColumn="1" w:lastColumn="0" w:noHBand="0" w:noVBand="1"/>
-      </w:tblPr>
-      <w:tblGrid>
-        <w:gridCol w:w="1888"/>
-        <w:gridCol w:w="1014"/>
-        <w:gridCol w:w="806"/>
-        <w:gridCol w:w="806"/>
-        <w:gridCol w:w="806"/>
-      </w:tblGrid>
-      <w:tr>
-        <w:trPr>
-          <w:trHeight w:val="260"/>
-        </w:trPr>
-        <w:tc>
-          <w:tcPr>
-            <w:tcW w:w="5320" w:type="dxa"/>
-            <w:gridSpan w:val="5"/>
-            <w:tcBorders>
-              <w:top w:val="nil"/>
-              <w:left w:val="nil"/>
-              <w:bottom w:val="nil"/>
-              <w:right w:val="nil"/>
-            </w:tcBorders>
-            <w:shd w:val="clear" w:color="auto" w:fill="auto"/>
-            <w:noWrap/>
-            <w:vAlign w:val="bottom"/>
-            <w:hideMark/>
-          </w:tcPr>
-          <w:p>
-            <w:pPr>
-              <w:spacing w:after="0" w:line="240" w:lineRule="auto"/>
-              <w:jc w:val="center"/>
-              <w:rPr>
-                <w:rFonts w:ascii="Arial" w:eastAsia="Times New Roman" w:hAnsi="Arial" w:cs="Arial"/>
-                <w:b/>
-                <w:bCs/>
-                <w:color w:val="000000"/>
-                <w:sz w:val="20"/>
-                <w:szCs w:val="20"/>
-                <w:lang w:eastAsia="en-IN"/>
-              </w:rPr>
-            </w:pPr>
-            <w:r>
-              <w:rPr>
-                <w:rFonts w:ascii="Arial" w:eastAsia="Times New Roman" w:hAnsi="Arial" w:cs="Arial"/>
-                <w:b/>
-                <w:bCs/>
-                <w:color w:val="000000"/>
-                <w:sz w:val="20"/>
-                <w:szCs w:val="20"/>
-                <w:lang w:eastAsia="en-IN"/>
-              </w:rPr>
-              <w:t>% of customers retained in lifetime month</w:t>
-            </w:r>
-          </w:p>
-        </w:tc>
-      </w:tr>
-      <w:tr>
-        <w:trPr>
-          <w:trHeight w:val="260"/>
-        </w:trPr>
-        <w:tc>
-          <w:tcPr>
-            <w:tcW w:w="1888" w:type="dxa"/>
-            <w:tcBorders>
-              <w:top w:val="nil"/>
-              <w:left w:val="nil"/>
-              <w:bottom w:val="nil"/>
-              <w:right w:val="nil"/>
-            </w:tcBorders>
-            <w:shd w:val="clear" w:color="auto" w:fill="auto"/>
-            <w:noWrap/>
-            <w:vAlign w:val="bottom"/>
-            <w:hideMark/>
-          </w:tcPr>
-          <w:p>
-            <w:pPr>
-              <w:spacing w:after="0" w:line="240" w:lineRule="auto"/>
-              <w:jc w:val="center"/>
-              <w:rPr>
-                <w:rFonts w:ascii="Arial" w:eastAsia="Times New Roman" w:hAnsi="Arial" w:cs="Arial"/>
-                <w:b/>
-                <w:bCs/>
-                <w:color w:val="000000"/>
-                <w:sz w:val="20"/>
-                <w:szCs w:val="20"/>
-                <w:lang w:eastAsia="en-IN"/>
-              </w:rPr>
-            </w:pPr>
-          </w:p>
-        </w:tc>
-        <w:tc>
-          <w:tcPr>
-            <w:tcW w:w="1014" w:type="dxa"/>
-            <w:tcBorders>
-              <w:top w:val="nil"/>
-              <w:left w:val="nil"/>
-              <w:bottom w:val="nil"/>
-              <w:right w:val="nil"/>
-            </w:tcBorders>
-            <w:shd w:val="clear" w:color="auto" w:fill="auto"/>
-            <w:noWrap/>
-            <w:vAlign w:val="bottom"/>
-            <w:hideMark/>
-          </w:tcPr>
-          <w:p>
-            <w:pPr>
-              <w:spacing w:after="0" w:line="240" w:lineRule="auto"/>
-              <w:jc w:val="right"/>
-              <w:rPr>
-                <w:rFonts w:ascii="Arial" w:eastAsia="Times New Roman" w:hAnsi="Arial" w:cs="Arial"/>
-                <w:b/>
-                <w:bCs/>
-                <w:color w:val="000000"/>
-                <w:sz w:val="20"/>
-                <w:szCs w:val="20"/>
-                <w:lang w:eastAsia="en-IN"/>
-              </w:rPr>
-            </w:pPr>
-            <w:r>
-              <w:rPr>
-                <w:rFonts w:ascii="Arial" w:eastAsia="Times New Roman" w:hAnsi="Arial" w:cs="Arial"/>
-                <w:b/>
-                <w:bCs/>
-                <w:color w:val="000000"/>
-                <w:sz w:val="20"/>
-                <w:szCs w:val="20"/>
-                <w:lang w:eastAsia="en-IN"/>
-              </w:rPr>
-              <w:t>0</w:t>
-            </w:r>
-          </w:p>
-        </w:tc>
-        <w:tc>
-          <w:tcPr>
-            <w:tcW w:w="806" w:type="dxa"/>
-            <w:tcBorders>
-              <w:top w:val="nil"/>
-              <w:left w:val="nil"/>
-              <w:bottom w:val="nil"/>
-              <w:right w:val="nil"/>
-            </w:tcBorders>
-            <w:shd w:val="clear" w:color="auto" w:fill="auto"/>
-            <w:noWrap/>
-            <w:vAlign w:val="bottom"/>
-            <w:hideMark/>
-          </w:tcPr>
-          <w:p>
-            <w:pPr>
-              <w:spacing w:after="0" w:line="240" w:lineRule="auto"/>
-              <w:jc w:val="right"/>
-              <w:rPr>
-                <w:rFonts w:ascii="Arial" w:eastAsia="Times New Roman" w:hAnsi="Arial" w:cs="Arial"/>
-                <w:b/>
-                <w:bCs/>
-                <w:color w:val="000000"/>
-                <w:sz w:val="20"/>
-                <w:szCs w:val="20"/>
-                <w:lang w:eastAsia="en-IN"/>
-              </w:rPr>
-            </w:pPr>
-            <w:r>
-              <w:rPr>
-                <w:rFonts w:ascii="Arial" w:eastAsia="Times New Roman" w:hAnsi="Arial" w:cs="Arial"/>
-                <w:b/>
-                <w:bCs/>
-                <w:color w:val="000000"/>
-                <w:sz w:val="20"/>
-                <w:szCs w:val="20"/>
-                <w:lang w:eastAsia="en-IN"/>
-              </w:rPr>
-              <w:t>1</w:t>
-            </w:r>
-          </w:p>
-        </w:tc>
-        <w:tc>
-          <w:tcPr>
-            <w:tcW w:w="806" w:type="dxa"/>
-            <w:tcBorders>
-              <w:top w:val="nil"/>
-              <w:left w:val="nil"/>
-              <w:bottom w:val="nil"/>
-              <w:right w:val="nil"/>
-            </w:tcBorders>
-            <w:shd w:val="clear" w:color="auto" w:fill="auto"/>
-            <w:noWrap/>
-            <w:vAlign w:val="bottom"/>
-            <w:hideMark/>
-          </w:tcPr>
-          <w:p>
-            <w:pPr>
-              <w:spacing w:after="0" w:line="240" w:lineRule="auto"/>
-              <w:jc w:val="right"/>
-              <w:rPr>
-                <w:rFonts w:ascii="Arial" w:eastAsia="Times New Roman" w:hAnsi="Arial" w:cs="Arial"/>
-                <w:b/>
-                <w:bCs/>
-                <w:color w:val="000000"/>
-                <w:sz w:val="20"/>
-                <w:szCs w:val="20"/>
-                <w:lang w:eastAsia="en-IN"/>
-              </w:rPr>
-            </w:pPr>
-            <w:r>
-              <w:rPr>
-                <w:rFonts w:ascii="Arial" w:eastAsia="Times New Roman" w:hAnsi="Arial" w:cs="Arial"/>
-                <w:b/>
-                <w:bCs/>
-                <w:color w:val="000000"/>
-                <w:sz w:val="20"/>
-                <w:szCs w:val="20"/>
-                <w:lang w:eastAsia="en-IN"/>
-              </w:rPr>
-              <w:t>2</w:t>
-            </w:r>
-          </w:p>
-        </w:tc>
-        <w:tc>
-          <w:tcPr>
-            <w:tcW w:w="806" w:type="dxa"/>
-            <w:tcBorders>
-              <w:top w:val="nil"/>
-              <w:left w:val="nil"/>
-              <w:bottom w:val="nil"/>
-              <w:right w:val="nil"/>
-            </w:tcBorders>
-            <w:shd w:val="clear" w:color="auto" w:fill="auto"/>
-            <w:noWrap/>
-            <w:vAlign w:val="bottom"/>
-            <w:hideMark/>
-          </w:tcPr>
-          <w:p>
-            <w:pPr>
-              <w:spacing w:after="0" w:line="240" w:lineRule="auto"/>
-              <w:jc w:val="right"/>
-              <w:rPr>
-                <w:rFonts w:ascii="Arial" w:eastAsia="Times New Roman" w:hAnsi="Arial" w:cs="Arial"/>
-                <w:b/>
-                <w:bCs/>
-                <w:color w:val="000000"/>
-                <w:sz w:val="20"/>
-                <w:szCs w:val="20"/>
-                <w:lang w:eastAsia="en-IN"/>
-              </w:rPr>
-            </w:pPr>
-            <w:r>
-              <w:rPr>
-                <w:rFonts w:ascii="Arial" w:eastAsia="Times New Roman" w:hAnsi="Arial" w:cs="Arial"/>
-                <w:b/>
-                <w:bCs/>
-                <w:color w:val="000000"/>
-                <w:sz w:val="20"/>
-                <w:szCs w:val="20"/>
-                <w:lang w:eastAsia="en-IN"/>
-              </w:rPr>
-              <w:t>3</w:t>
-            </w:r>
-          </w:p>
-        </w:tc>
-      </w:tr>
-      <w:tr>
-        <w:trPr>
-          <w:trHeight w:val="260"/>
-        </w:trPr>
-        <w:tc>
-          <w:tcPr>
-            <w:tcW w:w="1888" w:type="dxa"/>
-            <w:tcBorders>
-              <w:top w:val="nil"/>
-              <w:left w:val="nil"/>
-              <w:bottom w:val="nil"/>
-              <w:right w:val="nil"/>
-            </w:tcBorders>
-            <w:shd w:val="clear" w:color="auto" w:fill="auto"/>
-            <w:noWrap/>
-            <w:vAlign w:val="bottom"/>
-            <w:hideMark/>
-          </w:tcPr>
-          <w:p>
-            <w:pPr>
-              <w:spacing w:after="0" w:line="240" w:lineRule="auto"/>
-              <w:rPr>
-                <w:rFonts w:ascii="Arial" w:eastAsia="Times New Roman" w:hAnsi="Arial" w:cs="Arial"/>
-                <w:b/>
-                <w:bCs/>
-                <w:color w:val="000000"/>
-                <w:sz w:val="20"/>
-                <w:szCs w:val="20"/>
-                <w:lang w:eastAsia="en-IN"/>
-              </w:rPr>
-            </w:pPr>
-            <w:r>
-              <w:rPr>
-                <w:rFonts w:ascii="Arial" w:eastAsia="Times New Roman" w:hAnsi="Arial" w:cs="Arial"/>
-                <w:b/>
-                <w:bCs/>
-                <w:color w:val="000000"/>
-                <w:sz w:val="20"/>
-                <w:szCs w:val="20"/>
-                <w:lang w:eastAsia="en-IN"/>
-              </w:rPr>
-              <w:t>October</w:t>
-            </w:r>
-          </w:p>
-        </w:tc>
-        <w:tc>
-          <w:tcPr>
-            <w:tcW w:w="1014" w:type="dxa"/>
-            <w:tcBorders>
-              <w:top w:val="nil"/>
-              <w:left w:val="nil"/>
-              <w:bottom w:val="nil"/>
-              <w:right w:val="nil"/>
-            </w:tcBorders>
-            <w:shd w:val="clear" w:color="000000" w:fill="548235"/>
-            <w:noWrap/>
-            <w:vAlign w:val="bottom"/>
-            <w:hideMark/>
-          </w:tcPr>
-          <w:p>
-            <w:pPr>
-              <w:spacing w:after="0" w:line="240" w:lineRule="auto"/>
-              <w:jc w:val="right"/>
-              <w:rPr>
-                <w:rFonts w:ascii="Arial" w:eastAsia="Times New Roman" w:hAnsi="Arial" w:cs="Arial"/>
-                <w:color w:val="000000"/>
-                <w:sz w:val="20"/>
-                <w:szCs w:val="20"/>
-                <w:lang w:eastAsia="en-IN"/>
-              </w:rPr>
-            </w:pPr>
-            <w:r>
-              <w:rPr>
-                <w:rFonts w:ascii="Arial" w:eastAsia="Times New Roman" w:hAnsi="Arial" w:cs="Arial"/>
-                <w:color w:val="000000"/>
-                <w:sz w:val="20"/>
-                <w:szCs w:val="20"/>
-                <w:lang w:eastAsia="en-IN"/>
-              </w:rPr>
-              <w:t>100%</w:t>
-            </w:r>
-          </w:p>
-        </w:tc>
-        <w:tc>
-          <w:tcPr>
-            <w:tcW w:w="806" w:type="dxa"/>
-            <w:tcBorders>
-              <w:top w:val="nil"/>
-              <w:left w:val="nil"/>
-              <w:bottom w:val="nil"/>
-              <w:right w:val="nil"/>
-            </w:tcBorders>
-            <w:shd w:val="clear" w:color="000000" w:fill="ABC59A"/>
-            <w:noWrap/>
-            <w:vAlign w:val="bottom"/>
-            <w:hideMark/>
-          </w:tcPr>
-          <w:p>
-            <w:pPr>
-              <w:spacing w:after="0" w:line="240" w:lineRule="auto"/>
-              <w:jc w:val="right"/>
-              <w:rPr>
-                <w:rFonts w:ascii="Arial" w:eastAsia="Times New Roman" w:hAnsi="Arial" w:cs="Arial"/>
-                <w:color w:val="000000"/>
-                <w:sz w:val="20"/>
-                <w:szCs w:val="20"/>
-                <w:lang w:eastAsia="en-IN"/>
-              </w:rPr>
-            </w:pPr>
-            <w:r>
-              <w:rPr>
-                <w:rFonts w:ascii="Arial" w:eastAsia="Times New Roman" w:hAnsi="Arial" w:cs="Arial"/>
-                <w:color w:val="000000"/>
-                <w:sz w:val="20"/>
-                <w:szCs w:val="20"/>
-                <w:lang w:eastAsia="en-IN"/>
-              </w:rPr>
-              <w:t>80%</w:t>
-            </w:r>
-          </w:p>
-        </w:tc>
-        <w:tc>
-          <w:tcPr>
-            <w:tcW w:w="806" w:type="dxa"/>
-            <w:tcBorders>
-              <w:top w:val="nil"/>
-              <w:left w:val="nil"/>
-              <w:bottom w:val="nil"/>
-              <w:right w:val="nil"/>
-            </w:tcBorders>
-            <w:shd w:val="clear" w:color="000000" w:fill="B9D0AA"/>
-            <w:noWrap/>
-            <w:vAlign w:val="bottom"/>
-            <w:hideMark/>
-          </w:tcPr>
-          <w:p>
-            <w:pPr>
-              <w:spacing w:after="0" w:line="240" w:lineRule="auto"/>
-              <w:jc w:val="right"/>
-              <w:rPr>
-                <w:rFonts w:ascii="Arial" w:eastAsia="Times New Roman" w:hAnsi="Arial" w:cs="Arial"/>
-                <w:color w:val="000000"/>
-                <w:sz w:val="20"/>
-                <w:szCs w:val="20"/>
-                <w:lang w:eastAsia="en-IN"/>
-              </w:rPr>
-            </w:pPr>
-            <w:r>
-              <w:rPr>
-                <w:rFonts w:ascii="Arial" w:eastAsia="Times New Roman" w:hAnsi="Arial" w:cs="Arial"/>
-                <w:color w:val="000000"/>
-                <w:sz w:val="20"/>
-                <w:szCs w:val="20"/>
-                <w:lang w:eastAsia="en-IN"/>
-              </w:rPr>
-              <w:t>77%</w:t>
-            </w:r>
-          </w:p>
-        </w:tc>
-        <w:tc>
-          <w:tcPr>
-            <w:tcW w:w="806" w:type="dxa"/>
-            <w:tcBorders>
-              <w:top w:val="nil"/>
-              <w:left w:val="nil"/>
-              <w:bottom w:val="nil"/>
-              <w:right w:val="nil"/>
-            </w:tcBorders>
-            <w:shd w:val="clear" w:color="000000" w:fill="C0D5B3"/>
-            <w:noWrap/>
-            <w:vAlign w:val="bottom"/>
-            <w:hideMark/>
-          </w:tcPr>
-          <w:p>
-            <w:pPr>
-              <w:spacing w:after="0" w:line="240" w:lineRule="auto"/>
-              <w:jc w:val="right"/>
-              <w:rPr>
-                <w:rFonts w:ascii="Arial" w:eastAsia="Times New Roman" w:hAnsi="Arial" w:cs="Arial"/>
-                <w:color w:val="000000"/>
-                <w:sz w:val="20"/>
-                <w:szCs w:val="20"/>
-                <w:lang w:eastAsia="en-IN"/>
-              </w:rPr>
-            </w:pPr>
-            <w:r>
-              <w:rPr>
-                <w:rFonts w:ascii="Arial" w:eastAsia="Times New Roman" w:hAnsi="Arial" w:cs="Arial"/>
-                <w:color w:val="000000"/>
-                <w:sz w:val="20"/>
-                <w:szCs w:val="20"/>
-                <w:lang w:eastAsia="en-IN"/>
-              </w:rPr>
-              <w:t>75%</w:t>
-            </w:r>
-          </w:p>
-        </w:tc>
-      </w:tr>
-      <w:tr>
-        <w:trPr>
-          <w:trHeight w:val="260"/>
-        </w:trPr>
-        <w:tc>
-          <w:tcPr>
-            <w:tcW w:w="1888" w:type="dxa"/>
-            <w:tcBorders>
-              <w:top w:val="nil"/>
-              <w:left w:val="nil"/>
-              <w:bottom w:val="nil"/>
-              <w:right w:val="nil"/>
-            </w:tcBorders>
-            <w:shd w:val="clear" w:color="auto" w:fill="auto"/>
-            <w:noWrap/>
-            <w:vAlign w:val="bottom"/>
-            <w:hideMark/>
-          </w:tcPr>
-          <w:p>
-            <w:pPr>
-              <w:spacing w:after="0" w:line="240" w:lineRule="auto"/>
-              <w:rPr>
-                <w:rFonts w:ascii="Arial" w:eastAsia="Times New Roman" w:hAnsi="Arial" w:cs="Arial"/>
-                <w:b/>
-                <w:bCs/>
-                <w:color w:val="000000"/>
-                <w:sz w:val="20"/>
-                <w:szCs w:val="20"/>
-                <w:lang w:eastAsia="en-IN"/>
-              </w:rPr>
-            </w:pPr>
-            <w:r>
-              <w:rPr>
-                <w:rFonts w:ascii="Arial" w:eastAsia="Times New Roman" w:hAnsi="Arial" w:cs="Arial"/>
-                <w:b/>
-                <w:bCs/>
-                <w:color w:val="000000"/>
-                <w:sz w:val="20"/>
-                <w:szCs w:val="20"/>
-                <w:lang w:eastAsia="en-IN"/>
-              </w:rPr>
-              <w:t>November</w:t>
-            </w:r>
-          </w:p>
-        </w:tc>
-        <w:tc>
-          <w:tcPr>
-            <w:tcW w:w="1014" w:type="dxa"/>
-            <w:tcBorders>
-              <w:top w:val="nil"/>
-              <w:left w:val="nil"/>
-              <w:bottom w:val="nil"/>
-              <w:right w:val="nil"/>
-            </w:tcBorders>
-            <w:shd w:val="clear" w:color="000000" w:fill="548235"/>
-            <w:noWrap/>
-            <w:vAlign w:val="bottom"/>
-            <w:hideMark/>
-          </w:tcPr>
-          <w:p>
-            <w:pPr>
-              <w:spacing w:after="0" w:line="240" w:lineRule="auto"/>
-              <w:jc w:val="right"/>
-              <w:rPr>
-                <w:rFonts w:ascii="Arial" w:eastAsia="Times New Roman" w:hAnsi="Arial" w:cs="Arial"/>
-                <w:color w:val="000000"/>
-                <w:sz w:val="20"/>
-                <w:szCs w:val="20"/>
-                <w:lang w:eastAsia="en-IN"/>
-              </w:rPr>
-            </w:pPr>
-            <w:r>
-              <w:rPr>
-                <w:rFonts w:ascii="Arial" w:eastAsia="Times New Roman" w:hAnsi="Arial" w:cs="Arial"/>
-                <w:color w:val="000000"/>
-                <w:sz w:val="20"/>
-                <w:szCs w:val="20"/>
-                <w:lang w:eastAsia="en-IN"/>
-              </w:rPr>
-              <w:t>100%</w:t>
-            </w:r>
-          </w:p>
-        </w:tc>
-        <w:tc>
-          <w:tcPr>
-            <w:tcW w:w="806" w:type="dxa"/>
-            <w:tcBorders>
-              <w:top w:val="nil"/>
-              <w:left w:val="nil"/>
-              <w:bottom w:val="nil"/>
-              <w:right w:val="nil"/>
-            </w:tcBorders>
-            <w:shd w:val="clear" w:color="000000" w:fill="D6E6CB"/>
-            <w:noWrap/>
-            <w:vAlign w:val="bottom"/>
-            <w:hideMark/>
-          </w:tcPr>
-          <w:p>
-            <w:pPr>
-              <w:spacing w:after="0" w:line="240" w:lineRule="auto"/>
-              <w:jc w:val="right"/>
-              <w:rPr>
-                <w:rFonts w:ascii="Arial" w:eastAsia="Times New Roman" w:hAnsi="Arial" w:cs="Arial"/>
-                <w:color w:val="000000"/>
-                <w:sz w:val="20"/>
-                <w:szCs w:val="20"/>
-                <w:lang w:eastAsia="en-IN"/>
-              </w:rPr>
-            </w:pPr>
-            <w:r>
-              <w:rPr>
-                <w:rFonts w:ascii="Arial" w:eastAsia="Times New Roman" w:hAnsi="Arial" w:cs="Arial"/>
-                <w:color w:val="000000"/>
-                <w:sz w:val="20"/>
-                <w:szCs w:val="20"/>
-                <w:lang w:eastAsia="en-IN"/>
-              </w:rPr>
-              <w:t>70%</w:t>
-            </w:r>
-          </w:p>
-        </w:tc>
-        <w:tc>
-          <w:tcPr>
-            <w:tcW w:w="806" w:type="dxa"/>
-            <w:tcBorders>
-              <w:top w:val="nil"/>
-              <w:left w:val="nil"/>
-              <w:bottom w:val="nil"/>
-              <w:right w:val="nil"/>
-            </w:tcBorders>
-            <w:shd w:val="clear" w:color="000000" w:fill="E2EFDA"/>
-            <w:noWrap/>
-            <w:vAlign w:val="bottom"/>
-            <w:hideMark/>
-          </w:tcPr>
-          <w:p>
-            <w:pPr>
-              <w:spacing w:after="0" w:line="240" w:lineRule="auto"/>
-              <w:jc w:val="right"/>
-              <w:rPr>
-                <w:rFonts w:ascii="Arial" w:eastAsia="Times New Roman" w:hAnsi="Arial" w:cs="Arial"/>
-                <w:color w:val="000000"/>
-                <w:sz w:val="20"/>
-                <w:szCs w:val="20"/>
-                <w:lang w:eastAsia="en-IN"/>
-              </w:rPr>
-            </w:pPr>
-            <w:r>
-              <w:rPr>
-                <w:rFonts w:ascii="Arial" w:eastAsia="Times New Roman" w:hAnsi="Arial" w:cs="Arial"/>
-                <w:color w:val="000000"/>
-                <w:sz w:val="20"/>
-                <w:szCs w:val="20"/>
-                <w:lang w:eastAsia="en-IN"/>
-              </w:rPr>
-              <w:t>67%</w:t>
-            </w:r>
-          </w:p>
-        </w:tc>
-        <w:tc>
-          <w:tcPr>
-            <w:tcW w:w="806" w:type="dxa"/>
-            <w:tcBorders>
-              <w:top w:val="nil"/>
-              <w:left w:val="nil"/>
-              <w:bottom w:val="nil"/>
-              <w:right w:val="nil"/>
-            </w:tcBorders>
-            <w:shd w:val="clear" w:color="auto" w:fill="auto"/>
-            <w:noWrap/>
-            <w:vAlign w:val="bottom"/>
-            <w:hideMark/>
-          </w:tcPr>
-          <w:p>
-            <w:pPr>
-              <w:spacing w:after="0" w:line="240" w:lineRule="auto"/>
-              <w:jc w:val="right"/>
-              <w:rPr>
-                <w:rFonts w:ascii="Arial" w:eastAsia="Times New Roman" w:hAnsi="Arial" w:cs="Arial"/>
-                <w:color w:val="000000"/>
-                <w:sz w:val="20"/>
-                <w:szCs w:val="20"/>
-                <w:lang w:eastAsia="en-IN"/>
-              </w:rPr>
-            </w:pPr>
-          </w:p>
-        </w:tc>
-      </w:tr>
-      <w:tr>
-        <w:trPr>
-          <w:trHeight w:val="260"/>
-        </w:trPr>
-        <w:tc>
-          <w:tcPr>
-            <w:tcW w:w="1888" w:type="dxa"/>
-            <w:tcBorders>
-              <w:top w:val="nil"/>
-              <w:left w:val="nil"/>
-              <w:bottom w:val="nil"/>
-              <w:right w:val="nil"/>
-            </w:tcBorders>
-            <w:shd w:val="clear" w:color="auto" w:fill="auto"/>
-            <w:noWrap/>
-            <w:vAlign w:val="bottom"/>
-            <w:hideMark/>
-          </w:tcPr>
-          <w:p>
-            <w:pPr>
-              <w:spacing w:after="0" w:line="240" w:lineRule="auto"/>
-              <w:rPr>
-                <w:rFonts w:ascii="Arial" w:eastAsia="Times New Roman" w:hAnsi="Arial" w:cs="Arial"/>
-                <w:b/>
-                <w:bCs/>
-                <w:color w:val="000000"/>
-                <w:sz w:val="20"/>
-                <w:szCs w:val="20"/>
-                <w:lang w:eastAsia="en-IN"/>
-              </w:rPr>
-            </w:pPr>
-            <w:r>
-              <w:rPr>
-                <w:rFonts w:ascii="Arial" w:eastAsia="Times New Roman" w:hAnsi="Arial" w:cs="Arial"/>
-                <w:b/>
-                <w:bCs/>
-                <w:color w:val="000000"/>
-                <w:sz w:val="20"/>
-                <w:szCs w:val="20"/>
-                <w:lang w:eastAsia="en-IN"/>
-              </w:rPr>
-              <w:t>December</w:t>
-            </w:r>
-          </w:p>
-        </w:tc>
-        <w:tc>
-          <w:tcPr>
-            <w:tcW w:w="1014" w:type="dxa"/>
-            <w:tcBorders>
-              <w:top w:val="nil"/>
-              <w:left w:val="nil"/>
-              <w:bottom w:val="nil"/>
-              <w:right w:val="nil"/>
-            </w:tcBorders>
-            <w:shd w:val="clear" w:color="000000" w:fill="548235"/>
-            <w:noWrap/>
-            <w:vAlign w:val="bottom"/>
-            <w:hideMark/>
-          </w:tcPr>
-          <w:p>
-            <w:pPr>
-              <w:spacing w:after="0" w:line="240" w:lineRule="auto"/>
-              <w:jc w:val="right"/>
-              <w:rPr>
-                <w:rFonts w:ascii="Arial" w:eastAsia="Times New Roman" w:hAnsi="Arial" w:cs="Arial"/>
-                <w:color w:val="000000"/>
-                <w:sz w:val="20"/>
-                <w:szCs w:val="20"/>
-                <w:lang w:eastAsia="en-IN"/>
-              </w:rPr>
-            </w:pPr>
-            <w:r>
-              <w:rPr>
-                <w:rFonts w:ascii="Arial" w:eastAsia="Times New Roman" w:hAnsi="Arial" w:cs="Arial"/>
-                <w:color w:val="000000"/>
-                <w:sz w:val="20"/>
-                <w:szCs w:val="20"/>
-                <w:lang w:eastAsia="en-IN"/>
-              </w:rPr>
-              <w:t>100%</w:t>
-            </w:r>
-          </w:p>
-        </w:tc>
-        <w:tc>
-          <w:tcPr>
-            <w:tcW w:w="806" w:type="dxa"/>
-            <w:tcBorders>
-              <w:top w:val="nil"/>
-              <w:left w:val="nil"/>
-              <w:bottom w:val="nil"/>
-              <w:right w:val="nil"/>
-            </w:tcBorders>
-            <w:shd w:val="clear" w:color="000000" w:fill="D9E8CF"/>
-            <w:noWrap/>
-            <w:vAlign w:val="bottom"/>
-            <w:hideMark/>
-          </w:tcPr>
-          <w:p>
-            <w:pPr>
-              <w:spacing w:after="0" w:line="240" w:lineRule="auto"/>
-              <w:jc w:val="right"/>
-              <w:rPr>
-                <w:rFonts w:ascii="Arial" w:eastAsia="Times New Roman" w:hAnsi="Arial" w:cs="Arial"/>
-                <w:color w:val="000000"/>
-                <w:sz w:val="20"/>
-                <w:szCs w:val="20"/>
-                <w:lang w:eastAsia="en-IN"/>
-              </w:rPr>
-            </w:pPr>
-            <w:r>
-              <w:rPr>
-                <w:rFonts w:ascii="Arial" w:eastAsia="Times New Roman" w:hAnsi="Arial" w:cs="Arial"/>
-                <w:color w:val="000000"/>
-                <w:sz w:val="20"/>
-                <w:szCs w:val="20"/>
-                <w:lang w:eastAsia="en-IN"/>
-              </w:rPr>
-              <w:t>69%</w:t>
-            </w:r>
-          </w:p>
-        </w:tc>
-        <w:tc>
-          <w:tcPr>
-            <w:tcW w:w="806" w:type="dxa"/>
-            <w:tcBorders>
-              <w:top w:val="nil"/>
-              <w:left w:val="nil"/>
-              <w:bottom w:val="nil"/>
-              <w:right w:val="nil"/>
-            </w:tcBorders>
-            <w:shd w:val="clear" w:color="auto" w:fill="auto"/>
-            <w:noWrap/>
-            <w:vAlign w:val="bottom"/>
-            <w:hideMark/>
-          </w:tcPr>
-          <w:p>
-            <w:pPr>
-              <w:spacing w:after="0" w:line="240" w:lineRule="auto"/>
-              <w:jc w:val="right"/>
-              <w:rPr>
-                <w:rFonts w:ascii="Arial" w:eastAsia="Times New Roman" w:hAnsi="Arial" w:cs="Arial"/>
-                <w:color w:val="000000"/>
-                <w:sz w:val="20"/>
-                <w:szCs w:val="20"/>
-                <w:lang w:eastAsia="en-IN"/>
-              </w:rPr>
-            </w:pPr>
-          </w:p>
-        </w:tc>
-        <w:tc>
-          <w:tcPr>
-            <w:tcW w:w="806" w:type="dxa"/>
-            <w:tcBorders>
-              <w:top w:val="nil"/>
-              <w:left w:val="nil"/>
-              <w:bottom w:val="nil"/>
-              <w:right w:val="nil"/>
-            </w:tcBorders>
-            <w:shd w:val="clear" w:color="auto" w:fill="auto"/>
-            <w:noWrap/>
-            <w:vAlign w:val="bottom"/>
-            <w:hideMark/>
-          </w:tcPr>
-          <w:p>
-            <w:pPr>
-              <w:spacing w:after="0" w:line="240" w:lineRule="auto"/>
-              <w:rPr>
-                <w:rFonts w:ascii="Times New Roman" w:eastAsia="Times New Roman" w:hAnsi="Times New Roman" w:cs="Times New Roman"/>
-                <w:sz w:val="20"/>
-                <w:szCs w:val="20"/>
-                <w:lang w:eastAsia="en-IN"/>
-              </w:rPr>
-            </w:pPr>
-          </w:p>
-        </w:tc>
-      </w:tr>
-      <w:tr>
-        <w:trPr>
-          <w:trHeight w:val="260"/>
-        </w:trPr>
-        <w:tc>
-          <w:tcPr>
-            <w:tcW w:w="1888" w:type="dxa"/>
-            <w:tcBorders>
-              <w:top w:val="nil"/>
-              <w:left w:val="nil"/>
-              <w:bottom w:val="nil"/>
-              <w:right w:val="nil"/>
-            </w:tcBorders>
-            <w:shd w:val="clear" w:color="auto" w:fill="auto"/>
-            <w:noWrap/>
-            <w:vAlign w:val="bottom"/>
-            <w:hideMark/>
-          </w:tcPr>
-          <w:p>
-            <w:pPr>
-              <w:spacing w:after="0" w:line="240" w:lineRule="auto"/>
-              <w:rPr>
-                <w:rFonts w:ascii="Arial" w:eastAsia="Times New Roman" w:hAnsi="Arial" w:cs="Arial"/>
-                <w:b/>
-                <w:bCs/>
-                <w:color w:val="000000"/>
-                <w:sz w:val="20"/>
-                <w:szCs w:val="20"/>
-                <w:lang w:eastAsia="en-IN"/>
-              </w:rPr>
-            </w:pPr>
-            <w:proofErr w:type="spellStart"/>
-            <w:r>
-              <w:rPr>
-                <w:rFonts w:ascii="Arial" w:eastAsia="Times New Roman" w:hAnsi="Arial" w:cs="Arial"/>
-                <w:b/>
-                <w:bCs/>
-                <w:color w:val="000000"/>
-                <w:sz w:val="20"/>
-                <w:szCs w:val="20"/>
-                <w:lang w:eastAsia="en-IN"/>
-              </w:rPr>
-              <w:t>Avg</w:t>
-            </w:r>
-            <w:proofErr w:type="spellEnd"/>
-          </w:p>
-        </w:tc>
-        <w:tc>
-          <w:tcPr>
-            <w:tcW w:w="1014" w:type="dxa"/>
-            <w:tcBorders>
-              <w:top w:val="nil"/>
-              <w:left w:val="nil"/>
-              <w:bottom w:val="nil"/>
-              <w:right w:val="nil"/>
-            </w:tcBorders>
-            <w:shd w:val="clear" w:color="000000" w:fill="548235"/>
-            <w:noWrap/>
-            <w:vAlign w:val="bottom"/>
-            <w:hideMark/>
-          </w:tcPr>
-          <w:p>
-            <w:pPr>
-              <w:spacing w:after="0" w:line="240" w:lineRule="auto"/>
-              <w:jc w:val="right"/>
-              <w:rPr>
-                <w:rFonts w:ascii="Arial" w:eastAsia="Times New Roman" w:hAnsi="Arial" w:cs="Arial"/>
-                <w:color w:val="000000"/>
-                <w:sz w:val="20"/>
-                <w:szCs w:val="20"/>
-                <w:lang w:eastAsia="en-IN"/>
-              </w:rPr>
-            </w:pPr>
-            <w:r>
-              <w:rPr>
-                <w:rFonts w:ascii="Arial" w:eastAsia="Times New Roman" w:hAnsi="Arial" w:cs="Arial"/>
-                <w:color w:val="000000"/>
-                <w:sz w:val="20"/>
-                <w:szCs w:val="20"/>
-                <w:lang w:eastAsia="en-IN"/>
-              </w:rPr>
-              <w:t>100%</w:t>
-            </w:r>
-          </w:p>
-        </w:tc>
-        <w:tc>
-          <w:tcPr>
-            <w:tcW w:w="806" w:type="dxa"/>
-            <w:tcBorders>
-              <w:top w:val="nil"/>
-              <w:left w:val="nil"/>
-              <w:bottom w:val="nil"/>
-              <w:right w:val="nil"/>
-            </w:tcBorders>
-            <w:shd w:val="clear" w:color="000000" w:fill="C8DBBC"/>
-            <w:noWrap/>
-            <w:vAlign w:val="bottom"/>
-            <w:hideMark/>
-          </w:tcPr>
-          <w:p>
-            <w:pPr>
-              <w:spacing w:after="0" w:line="240" w:lineRule="auto"/>
-              <w:jc w:val="right"/>
-              <w:rPr>
-                <w:rFonts w:ascii="Arial" w:eastAsia="Times New Roman" w:hAnsi="Arial" w:cs="Arial"/>
-                <w:color w:val="000000"/>
-                <w:sz w:val="20"/>
-                <w:szCs w:val="20"/>
-                <w:lang w:eastAsia="en-IN"/>
-              </w:rPr>
-            </w:pPr>
-            <w:r>
-              <w:rPr>
-                <w:rFonts w:ascii="Arial" w:eastAsia="Times New Roman" w:hAnsi="Arial" w:cs="Arial"/>
-                <w:color w:val="000000"/>
-                <w:sz w:val="20"/>
-                <w:szCs w:val="20"/>
-                <w:lang w:eastAsia="en-IN"/>
-              </w:rPr>
-              <w:t>73%</w:t>
-            </w:r>
-          </w:p>
-        </w:tc>
-        <w:tc>
-          <w:tcPr>
-            <w:tcW w:w="806" w:type="dxa"/>
-            <w:tcBorders>
-              <w:top w:val="nil"/>
-              <w:left w:val="nil"/>
-              <w:bottom w:val="nil"/>
-              <w:right w:val="nil"/>
-            </w:tcBorders>
-            <w:shd w:val="clear" w:color="000000" w:fill="CEE0C2"/>
-            <w:noWrap/>
-            <w:vAlign w:val="bottom"/>
-            <w:hideMark/>
-          </w:tcPr>
-          <w:p>
-            <w:pPr>
-              <w:spacing w:after="0" w:line="240" w:lineRule="auto"/>
-              <w:jc w:val="right"/>
-              <w:rPr>
-                <w:rFonts w:ascii="Arial" w:eastAsia="Times New Roman" w:hAnsi="Arial" w:cs="Arial"/>
-                <w:color w:val="000000"/>
-                <w:sz w:val="20"/>
-                <w:szCs w:val="20"/>
-                <w:lang w:eastAsia="en-IN"/>
-              </w:rPr>
-            </w:pPr>
-            <w:r>
-              <w:rPr>
-                <w:rFonts w:ascii="Arial" w:eastAsia="Times New Roman" w:hAnsi="Arial" w:cs="Arial"/>
-                <w:color w:val="000000"/>
-                <w:sz w:val="20"/>
-                <w:szCs w:val="20"/>
-                <w:lang w:eastAsia="en-IN"/>
-              </w:rPr>
-              <w:t>72%</w:t>
-            </w:r>
-          </w:p>
-        </w:tc>
-        <w:tc>
-          <w:tcPr>
-            <w:tcW w:w="806" w:type="dxa"/>
-            <w:tcBorders>
-              <w:top w:val="nil"/>
-              <w:left w:val="nil"/>
-              <w:bottom w:val="nil"/>
-              <w:right w:val="nil"/>
-            </w:tcBorders>
-            <w:shd w:val="clear" w:color="000000" w:fill="C0D5B3"/>
-            <w:noWrap/>
-            <w:vAlign w:val="bottom"/>
-            <w:hideMark/>
-          </w:tcPr>
-          <w:p>
-            <w:pPr>
-              <w:spacing w:after="0" w:line="240" w:lineRule="auto"/>
-              <w:jc w:val="right"/>
-              <w:rPr>
-                <w:rFonts w:ascii="Arial" w:eastAsia="Times New Roman" w:hAnsi="Arial" w:cs="Arial"/>
-                <w:color w:val="000000"/>
-                <w:sz w:val="20"/>
-                <w:szCs w:val="20"/>
-                <w:lang w:eastAsia="en-IN"/>
-              </w:rPr>
-            </w:pPr>
-            <w:r>
-              <w:rPr>
-                <w:rFonts w:ascii="Arial" w:eastAsia="Times New Roman" w:hAnsi="Arial" w:cs="Arial"/>
-                <w:color w:val="000000"/>
-                <w:sz w:val="20"/>
-                <w:szCs w:val="20"/>
-                <w:lang w:eastAsia="en-IN"/>
-              </w:rPr>
-              <w:t>75%</w:t>
-            </w:r>
-          </w:p>
-        </w:tc>
-      </w:tr>
-    </w:tbl>
-    <w:p>
-      <w:pPr>
-        <w:rPr>
-          <w:b/>
-          <w:bCs/>
-        </w:rPr>
-      </w:pPr>
-    </w:p>
+    <w:p/>
+    <w:p/>
+    <w:p/>
+    <w:p/>
     <w:p>
       <w:r>
         <w:t>Observations,</w:t>

</xml_diff>

<commit_message>
Adding recommendations and conclusion section
</commit_message>
<xml_diff>
--- a/_word/2020-04-20-Churn-Analysis.docx
+++ b/_word/2020-04-20-Churn-Analysis.docx
@@ -107,11 +107,6 @@
     </w:p>
     <w:p>
       <w:r>
-        <w:t xml:space="preserve">As a Product Manager, it is important to look deeper and analyse big numbers with scrutiny. </w:t>
-      </w:r>
-    </w:p>
-    <w:p>
-      <w:r>
         <w:t xml:space="preserve">There are two kinds of churn </w:t>
       </w:r>
       <w:r>
@@ -167,7 +162,15 @@
     </w:p>
     <w:p>
       <w:r>
-        <w:t>In this post, we will look at the following metrics for TakeZero (our fictitious company) –</w:t>
+        <w:t xml:space="preserve">In this post, we will look at the following metrics for </w:t>
+      </w:r>
+      <w:proofErr w:type="spellStart"/>
+      <w:r>
+        <w:t>TakeZero</w:t>
+      </w:r>
+      <w:proofErr w:type="spellEnd"/>
+      <w:r>
+        <w:t xml:space="preserve"> (our fictitious company) –</w:t>
       </w:r>
     </w:p>
     <w:p>
@@ -398,13 +401,17 @@
           <w:bCs/>
           <w:highlight w:val="yellow"/>
         </w:rPr>
-        <w:lastRenderedPageBreak/>
         <w:t>Company Details &amp; Data</w:t>
       </w:r>
     </w:p>
     <w:p>
-      <w:r>
-        <w:t>TakeZero is a fictitious SaaS company (like no-code platforms) which</w:t>
+      <w:proofErr w:type="spellStart"/>
+      <w:r>
+        <w:t>TakeZero</w:t>
+      </w:r>
+      <w:proofErr w:type="spellEnd"/>
+      <w:r>
+        <w:t xml:space="preserve"> is a fictitious SaaS company (like no-code platforms) which</w:t>
       </w:r>
       <w:r>
         <w:t xml:space="preserve"> allows teams to collaborate and build basic no code web and mobile apps</w:t>
@@ -415,6 +422,7 @@
     </w:p>
     <w:p>
       <w:r>
+        <w:lastRenderedPageBreak/>
         <w:t xml:space="preserve">File - </w:t>
       </w:r>
       <w:hyperlink r:id="rId5" w:history="1">
@@ -622,12 +630,21 @@
                 <w:bCs/>
               </w:rPr>
             </w:pPr>
-            <w:r>
-              <w:rPr>
-                <w:b/>
-                <w:bCs/>
-              </w:rPr>
-              <w:t>avg number of web app sessions ran per month</w:t>
+            <w:proofErr w:type="spellStart"/>
+            <w:r>
+              <w:rPr>
+                <w:b/>
+                <w:bCs/>
+              </w:rPr>
+              <w:t>avg</w:t>
+            </w:r>
+            <w:proofErr w:type="spellEnd"/>
+            <w:r>
+              <w:rPr>
+                <w:b/>
+                <w:bCs/>
+              </w:rPr>
+              <w:t xml:space="preserve"> number of web app sessions ran per month</w:t>
             </w:r>
           </w:p>
         </w:tc>
@@ -643,12 +660,21 @@
                 <w:bCs/>
               </w:rPr>
             </w:pPr>
-            <w:r>
-              <w:rPr>
-                <w:b/>
-                <w:bCs/>
-              </w:rPr>
-              <w:t>avg number of mobile app sessions ran per month</w:t>
+            <w:proofErr w:type="spellStart"/>
+            <w:r>
+              <w:rPr>
+                <w:b/>
+                <w:bCs/>
+              </w:rPr>
+              <w:t>avg</w:t>
+            </w:r>
+            <w:proofErr w:type="spellEnd"/>
+            <w:r>
+              <w:rPr>
+                <w:b/>
+                <w:bCs/>
+              </w:rPr>
+              <w:t xml:space="preserve"> number of mobile app sessions ran per month</w:t>
             </w:r>
           </w:p>
         </w:tc>
@@ -1915,7 +1941,6 @@
     </w:tbl>
     <w:p>
       <w:r>
-        <w:lastRenderedPageBreak/>
         <w:t>According to calculations</w:t>
       </w:r>
       <w:r>
@@ -1943,6 +1968,7 @@
           <w:bCs/>
           <w:highlight w:val="yellow"/>
         </w:rPr>
+        <w:lastRenderedPageBreak/>
         <w:t xml:space="preserve">Churn rates by </w:t>
       </w:r>
       <w:r>
@@ -2917,7 +2943,15 @@
         </w:numPr>
       </w:pPr>
       <w:r>
-        <w:t>Customers who buy individual plans (1 seat) churn at much higher rate (47%) than customers who buy team plans (avg around 22-23%)</w:t>
+        <w:t>Customers who buy individual plans (1 seat) churn at much higher rate (47%) than customers who buy team plans (</w:t>
+      </w:r>
+      <w:proofErr w:type="spellStart"/>
+      <w:r>
+        <w:t>avg</w:t>
+      </w:r>
+      <w:proofErr w:type="spellEnd"/>
+      <w:r>
+        <w:t xml:space="preserve"> around 22-23%)</w:t>
       </w:r>
     </w:p>
     <w:p>
@@ -4284,6 +4318,7 @@
           <w:b/>
           <w:bCs/>
         </w:rPr>
+        <w:lastRenderedPageBreak/>
         <w:t xml:space="preserve">Churn rates by team members </w:t>
       </w:r>
       <w:r>
@@ -4301,7 +4336,23 @@
           <w:b/>
           <w:bCs/>
         </w:rPr>
-        <w:t xml:space="preserve">Churn rates by avg number of web app </w:t>
+        <w:t xml:space="preserve">Churn rates by </w:t>
+      </w:r>
+      <w:proofErr w:type="spellStart"/>
+      <w:r>
+        <w:rPr>
+          <w:b/>
+          <w:bCs/>
+        </w:rPr>
+        <w:t>avg</w:t>
+      </w:r>
+      <w:proofErr w:type="spellEnd"/>
+      <w:r>
+        <w:rPr>
+          <w:b/>
+          <w:bCs/>
+        </w:rPr>
+        <w:t xml:space="preserve"> number of web app </w:t>
       </w:r>
       <w:r>
         <w:rPr>
@@ -4348,7 +4399,23 @@
         </w:rPr>
       </w:pPr>
       <w:r>
-        <w:t>We know on an avg how many web app development sessions user does per month. We will normalize this metric to remove the effect of the number of seats team plan has i.e. avg number of web app development sessions per month per added user</w:t>
+        <w:t xml:space="preserve">We know on an </w:t>
+      </w:r>
+      <w:proofErr w:type="spellStart"/>
+      <w:r>
+        <w:t>avg</w:t>
+      </w:r>
+      <w:proofErr w:type="spellEnd"/>
+      <w:r>
+        <w:t xml:space="preserve"> how many web app development sessions user does per month. We will normalize this metric to remove the effect of the number of seats team plan has i.e. </w:t>
+      </w:r>
+      <w:proofErr w:type="spellStart"/>
+      <w:r>
+        <w:t>avg</w:t>
+      </w:r>
+      <w:proofErr w:type="spellEnd"/>
+      <w:r>
+        <w:t xml:space="preserve"> number of web app development sessions per month per added user</w:t>
       </w:r>
     </w:p>
     <w:p>
@@ -4448,17 +4515,31 @@
                 <w:lang w:eastAsia="en-IN"/>
               </w:rPr>
             </w:pPr>
-            <w:r>
-              <w:rPr>
-                <w:rFonts w:ascii="Arial" w:eastAsia="Times New Roman" w:hAnsi="Arial" w:cs="Arial"/>
-                <w:b/>
-                <w:bCs/>
-                <w:color w:val="000000"/>
-                <w:sz w:val="20"/>
-                <w:szCs w:val="20"/>
-                <w:lang w:eastAsia="en-IN"/>
-              </w:rPr>
-              <w:t xml:space="preserve">avg web app </w:t>
+            <w:proofErr w:type="spellStart"/>
+            <w:r>
+              <w:rPr>
+                <w:rFonts w:ascii="Arial" w:eastAsia="Times New Roman" w:hAnsi="Arial" w:cs="Arial"/>
+                <w:b/>
+                <w:bCs/>
+                <w:color w:val="000000"/>
+                <w:sz w:val="20"/>
+                <w:szCs w:val="20"/>
+                <w:lang w:eastAsia="en-IN"/>
+              </w:rPr>
+              <w:t>avg</w:t>
+            </w:r>
+            <w:proofErr w:type="spellEnd"/>
+            <w:r>
+              <w:rPr>
+                <w:rFonts w:ascii="Arial" w:eastAsia="Times New Roman" w:hAnsi="Arial" w:cs="Arial"/>
+                <w:b/>
+                <w:bCs/>
+                <w:color w:val="000000"/>
+                <w:sz w:val="20"/>
+                <w:szCs w:val="20"/>
+                <w:lang w:eastAsia="en-IN"/>
+              </w:rPr>
+              <w:t xml:space="preserve"> web app </w:t>
             </w:r>
             <w:r>
               <w:rPr>
@@ -4782,7 +4863,23 @@
           <w:b/>
           <w:bCs/>
         </w:rPr>
-        <w:t xml:space="preserve">Churn rates by avg number of web app </w:t>
+        <w:t xml:space="preserve">Churn rates by </w:t>
+      </w:r>
+      <w:proofErr w:type="spellStart"/>
+      <w:r>
+        <w:rPr>
+          <w:b/>
+          <w:bCs/>
+        </w:rPr>
+        <w:t>avg</w:t>
+      </w:r>
+      <w:proofErr w:type="spellEnd"/>
+      <w:r>
+        <w:rPr>
+          <w:b/>
+          <w:bCs/>
+        </w:rPr>
+        <w:t xml:space="preserve"> number of web app </w:t>
       </w:r>
       <w:r>
         <w:rPr>
@@ -4822,13 +4919,29 @@
         </w:rPr>
       </w:pPr>
       <w:r>
-        <w:t xml:space="preserve">We know on an avg how many </w:t>
+        <w:t xml:space="preserve">We know on an </w:t>
+      </w:r>
+      <w:proofErr w:type="spellStart"/>
+      <w:r>
+        <w:t>avg</w:t>
+      </w:r>
+      <w:proofErr w:type="spellEnd"/>
+      <w:r>
+        <w:t xml:space="preserve"> how many </w:t>
       </w:r>
       <w:r>
         <w:t>mobile</w:t>
       </w:r>
       <w:r>
-        <w:t xml:space="preserve"> app development sessions user does per month. We will normalize this metric to remove the effect of the number of seats team plan has i.e. avg number of </w:t>
+        <w:t xml:space="preserve"> app development sessions user does per month. We will normalize this metric to remove the effect of the number of seats team plan has i.e. </w:t>
+      </w:r>
+      <w:proofErr w:type="spellStart"/>
+      <w:r>
+        <w:t>avg</w:t>
+      </w:r>
+      <w:proofErr w:type="spellEnd"/>
+      <w:r>
+        <w:t xml:space="preserve"> number of </w:t>
       </w:r>
       <w:r>
         <w:t>mobile</w:t>
@@ -4853,7 +4966,15 @@
         <w:t>We see a big difference between averages of churn and retained users. It seems retained users are doing much more mobile app dev sessions</w:t>
       </w:r>
       <w:r>
-        <w:t xml:space="preserve"> per month than churned out users. It shows how mobile app dev on the TakeZero platform is a sticky feature for short term retention</w:t>
+        <w:t xml:space="preserve"> per month than churned out users. It shows how mobile app dev on the </w:t>
+      </w:r>
+      <w:proofErr w:type="spellStart"/>
+      <w:r>
+        <w:t>TakeZero</w:t>
+      </w:r>
+      <w:proofErr w:type="spellEnd"/>
+      <w:r>
+        <w:t xml:space="preserve"> platform is a sticky feature for short term retention</w:t>
       </w:r>
       <w:r>
         <w:t xml:space="preserve"> (This is an important insight!!)</w:t>
@@ -4943,17 +5064,31 @@
                 <w:lang w:eastAsia="en-IN"/>
               </w:rPr>
             </w:pPr>
-            <w:r>
-              <w:rPr>
-                <w:rFonts w:ascii="Arial" w:eastAsia="Times New Roman" w:hAnsi="Arial" w:cs="Arial"/>
-                <w:b/>
-                <w:bCs/>
-                <w:color w:val="000000"/>
-                <w:sz w:val="20"/>
-                <w:szCs w:val="20"/>
-                <w:lang w:eastAsia="en-IN"/>
-              </w:rPr>
-              <w:t xml:space="preserve">avg mobile app </w:t>
+            <w:proofErr w:type="spellStart"/>
+            <w:r>
+              <w:rPr>
+                <w:rFonts w:ascii="Arial" w:eastAsia="Times New Roman" w:hAnsi="Arial" w:cs="Arial"/>
+                <w:b/>
+                <w:bCs/>
+                <w:color w:val="000000"/>
+                <w:sz w:val="20"/>
+                <w:szCs w:val="20"/>
+                <w:lang w:eastAsia="en-IN"/>
+              </w:rPr>
+              <w:t>avg</w:t>
+            </w:r>
+            <w:proofErr w:type="spellEnd"/>
+            <w:r>
+              <w:rPr>
+                <w:rFonts w:ascii="Arial" w:eastAsia="Times New Roman" w:hAnsi="Arial" w:cs="Arial"/>
+                <w:b/>
+                <w:bCs/>
+                <w:color w:val="000000"/>
+                <w:sz w:val="20"/>
+                <w:szCs w:val="20"/>
+                <w:lang w:eastAsia="en-IN"/>
+              </w:rPr>
+              <w:t xml:space="preserve"> mobile app </w:t>
             </w:r>
             <w:r>
               <w:rPr>
@@ -5333,8 +5468,15 @@
         </w:numPr>
       </w:pPr>
       <w:r>
-        <w:lastRenderedPageBreak/>
-        <w:t xml:space="preserve">Acquisition Cohorts - Group user by their acquisition day, week or month and measure retention. This helps to understand when we are losing customers and when does churn stablise </w:t>
+        <w:t xml:space="preserve">Acquisition Cohorts - Group user by their acquisition day, week or month and measure retention. This helps to understand when we are losing customers and when does churn </w:t>
+      </w:r>
+      <w:proofErr w:type="spellStart"/>
+      <w:r>
+        <w:t>stablise</w:t>
+      </w:r>
+      <w:proofErr w:type="spellEnd"/>
+      <w:r>
+        <w:t xml:space="preserve"> </w:t>
       </w:r>
     </w:p>
     <w:p>
@@ -5367,7 +5509,11 @@
         <w:t>st</w:t>
       </w:r>
       <w:r>
-        <w:t xml:space="preserve"> month, Following 5 users in 1</w:t>
+        <w:t xml:space="preserve"> month, </w:t>
+      </w:r>
+      <w:r>
+        <w:lastRenderedPageBreak/>
+        <w:t>Following 5 users in 1</w:t>
       </w:r>
       <w:r>
         <w:rPr>
@@ -5379,7 +5525,15 @@
         <w:t xml:space="preserve"> week etc). Then we can track retention across such cohorts and </w:t>
       </w:r>
       <w:r>
-        <w:t>find out which are sticky features or which features lead to +ve retention</w:t>
+        <w:t>find out which are sticky features or which features lead to +</w:t>
+      </w:r>
+      <w:proofErr w:type="spellStart"/>
+      <w:r>
+        <w:t>ve</w:t>
+      </w:r>
+      <w:proofErr w:type="spellEnd"/>
+      <w:r>
+        <w:t xml:space="preserve"> retention</w:t>
       </w:r>
     </w:p>
     <w:p>
@@ -6260,6 +6414,7 @@
                 <w:lang w:eastAsia="en-IN"/>
               </w:rPr>
             </w:pPr>
+            <w:proofErr w:type="spellStart"/>
             <w:r>
               <w:rPr>
                 <w:rFonts w:ascii="Arial" w:eastAsia="Times New Roman" w:hAnsi="Arial" w:cs="Arial"/>
@@ -6272,6 +6427,7 @@
               </w:rPr>
               <w:t>Avg</w:t>
             </w:r>
+            <w:proofErr w:type="spellEnd"/>
           </w:p>
         </w:tc>
         <w:tc>
@@ -6600,7 +6756,6 @@
           <w:noProof/>
           <w:color w:val="2F5496" w:themeColor="accent1" w:themeShade="BF"/>
         </w:rPr>
-        <w:lastRenderedPageBreak/>
         <w:drawing>
           <wp:anchor distT="0" distB="0" distL="114300" distR="114300" simplePos="0" relativeHeight="251662336" behindDoc="1" locked="0" layoutInCell="1" allowOverlap="1" wp14:anchorId="4C3E72A0" wp14:editId="675447B9">
             <wp:simplePos x="0" y="0"/>
@@ -6700,6 +6855,7 @@
         </w:numPr>
       </w:pPr>
       <w:r>
+        <w:lastRenderedPageBreak/>
         <w:t>Around 20% of the customers who fill &lt; 60% of the bought seats in team plan churn within 1</w:t>
       </w:r>
       <w:r>
@@ -6893,26 +7049,6 @@
         <w:rPr>
           <w:b/>
           <w:bCs/>
-          <w:highlight w:val="yellow"/>
-        </w:rPr>
-      </w:pPr>
-    </w:p>
-    <w:p>
-      <w:pPr>
-        <w:pStyle w:val="Heading2"/>
-        <w:rPr>
-          <w:b/>
-          <w:bCs/>
-          <w:highlight w:val="yellow"/>
-        </w:rPr>
-      </w:pPr>
-    </w:p>
-    <w:p>
-      <w:pPr>
-        <w:pStyle w:val="Heading2"/>
-        <w:rPr>
-          <w:b/>
-          <w:bCs/>
         </w:rPr>
       </w:pPr>
       <w:r>
@@ -7002,8 +7138,13 @@
     </w:p>
     <w:p>
       <w:r>
-        <w:t>We can use any of the tools such as XLMiner</w:t>
-      </w:r>
+        <w:t xml:space="preserve">We can use any of the tools such as </w:t>
+      </w:r>
+      <w:proofErr w:type="spellStart"/>
+      <w:r>
+        <w:t>XLMiner</w:t>
+      </w:r>
+      <w:proofErr w:type="spellEnd"/>
       <w:r>
         <w:t xml:space="preserve"> (a paid Excel plugin)</w:t>
       </w:r>
@@ -7013,8 +7154,13 @@
     </w:p>
     <w:p>
       <w:r>
-        <w:t>I have used Logistic Regression on XLMiner</w:t>
-      </w:r>
+        <w:t xml:space="preserve">I have used Logistic Regression on </w:t>
+      </w:r>
+      <w:proofErr w:type="spellStart"/>
+      <w:r>
+        <w:t>XLMiner</w:t>
+      </w:r>
+      <w:proofErr w:type="spellEnd"/>
       <w:r>
         <w:t xml:space="preserve"> to do data partition (training</w:t>
       </w:r>
@@ -7036,7 +7182,7 @@
     </w:p>
     <w:tbl>
       <w:tblPr>
-        <w:tblW w:w="2980" w:type="dxa"/>
+        <w:tblW w:w="3157" w:type="dxa"/>
         <w:jc w:val="center"/>
         <w:tblLook w:val="04A0" w:firstRow="1" w:lastRow="0" w:firstColumn="1" w:lastColumn="0" w:noHBand="0" w:noVBand="1"/>
       </w:tblPr>
@@ -7046,52 +7192,6 @@
       </w:tblGrid>
       <w:tr>
         <w:trPr>
-          <w:trHeight w:val="310"/>
-          <w:jc w:val="center"/>
-        </w:trPr>
-        <w:tc>
-          <w:tcPr>
-            <w:tcW w:w="2980" w:type="dxa"/>
-            <w:gridSpan w:val="2"/>
-            <w:tcBorders>
-              <w:top w:val="single" w:sz="4" w:space="0" w:color="808080"/>
-              <w:left w:val="single" w:sz="4" w:space="0" w:color="808080"/>
-              <w:bottom w:val="nil"/>
-              <w:right w:val="single" w:sz="4" w:space="0" w:color="808080"/>
-            </w:tcBorders>
-            <w:shd w:val="clear" w:color="000000" w:fill="D3D3D3"/>
-            <w:noWrap/>
-            <w:vAlign w:val="bottom"/>
-            <w:hideMark/>
-          </w:tcPr>
-          <w:p>
-            <w:pPr>
-              <w:spacing w:after="0" w:line="240" w:lineRule="auto"/>
-              <w:rPr>
-                <w:rFonts w:ascii="Calibri" w:eastAsia="Times New Roman" w:hAnsi="Calibri" w:cs="Calibri"/>
-                <w:b/>
-                <w:bCs/>
-                <w:sz w:val="24"/>
-                <w:szCs w:val="24"/>
-                <w:lang w:eastAsia="en-IN"/>
-              </w:rPr>
-            </w:pPr>
-            <w:r>
-              <w:rPr>
-                <w:rFonts w:ascii="Calibri" w:eastAsia="Times New Roman" w:hAnsi="Calibri" w:cs="Calibri"/>
-                <w:b/>
-                <w:bCs/>
-                <w:sz w:val="24"/>
-                <w:szCs w:val="24"/>
-                <w:lang w:eastAsia="en-IN"/>
-              </w:rPr>
-              <w:t>Metrics</w:t>
-            </w:r>
-          </w:p>
-        </w:tc>
-      </w:tr>
-      <w:tr>
-        <w:trPr>
           <w:trHeight w:val="250"/>
           <w:jc w:val="center"/>
         </w:trPr>
@@ -7138,7 +7238,7 @@
         </w:tc>
         <w:tc>
           <w:tcPr>
-            <w:tcW w:w="985" w:type="dxa"/>
+            <w:tcW w:w="1162" w:type="dxa"/>
             <w:tcBorders>
               <w:top w:val="single" w:sz="4" w:space="0" w:color="808080"/>
               <w:left w:val="single" w:sz="4" w:space="0" w:color="FFFFFF"/>
@@ -7226,7 +7326,7 @@
         </w:tc>
         <w:tc>
           <w:tcPr>
-            <w:tcW w:w="985" w:type="dxa"/>
+            <w:tcW w:w="1162" w:type="dxa"/>
             <w:tcBorders>
               <w:top w:val="single" w:sz="4" w:space="0" w:color="FFFFFF"/>
               <w:left w:val="single" w:sz="4" w:space="0" w:color="FFFFFF"/>
@@ -7305,13 +7405,14 @@
                 <w:szCs w:val="20"/>
                 <w:lang w:eastAsia="en-IN"/>
               </w:rPr>
+              <w:lastRenderedPageBreak/>
               <w:t>Accuracy (%correct)</w:t>
             </w:r>
           </w:p>
         </w:tc>
         <w:tc>
           <w:tcPr>
-            <w:tcW w:w="985" w:type="dxa"/>
+            <w:tcW w:w="1162" w:type="dxa"/>
             <w:tcBorders>
               <w:top w:val="single" w:sz="4" w:space="0" w:color="FFFFFF"/>
               <w:left w:val="single" w:sz="4" w:space="0" w:color="FFFFFF"/>
@@ -7396,7 +7497,7 @@
         </w:tc>
         <w:tc>
           <w:tcPr>
-            <w:tcW w:w="985" w:type="dxa"/>
+            <w:tcW w:w="1162" w:type="dxa"/>
             <w:tcBorders>
               <w:top w:val="single" w:sz="4" w:space="0" w:color="FFFFFF"/>
               <w:left w:val="single" w:sz="4" w:space="0" w:color="FFFFFF"/>
@@ -7481,7 +7582,7 @@
         </w:tc>
         <w:tc>
           <w:tcPr>
-            <w:tcW w:w="985" w:type="dxa"/>
+            <w:tcW w:w="1162" w:type="dxa"/>
             <w:tcBorders>
               <w:top w:val="single" w:sz="4" w:space="0" w:color="FFFFFF"/>
               <w:left w:val="single" w:sz="4" w:space="0" w:color="FFFFFF"/>
@@ -7566,7 +7667,7 @@
         </w:tc>
         <w:tc>
           <w:tcPr>
-            <w:tcW w:w="985" w:type="dxa"/>
+            <w:tcW w:w="1162" w:type="dxa"/>
             <w:tcBorders>
               <w:top w:val="single" w:sz="4" w:space="0" w:color="FFFFFF"/>
               <w:left w:val="single" w:sz="4" w:space="0" w:color="FFFFFF"/>
@@ -7651,7 +7752,7 @@
         </w:tc>
         <w:tc>
           <w:tcPr>
-            <w:tcW w:w="985" w:type="dxa"/>
+            <w:tcW w:w="1162" w:type="dxa"/>
             <w:tcBorders>
               <w:top w:val="single" w:sz="4" w:space="0" w:color="FFFFFF"/>
               <w:left w:val="single" w:sz="4" w:space="0" w:color="FFFFFF"/>
@@ -7736,7 +7837,7 @@
         </w:tc>
         <w:tc>
           <w:tcPr>
-            <w:tcW w:w="985" w:type="dxa"/>
+            <w:tcW w:w="1162" w:type="dxa"/>
             <w:tcBorders>
               <w:top w:val="single" w:sz="4" w:space="0" w:color="FFFFFF"/>
               <w:left w:val="single" w:sz="4" w:space="0" w:color="FFFFFF"/>
@@ -7821,7 +7922,7 @@
         </w:tc>
         <w:tc>
           <w:tcPr>
-            <w:tcW w:w="985" w:type="dxa"/>
+            <w:tcW w:w="1162" w:type="dxa"/>
             <w:tcBorders>
               <w:top w:val="single" w:sz="4" w:space="0" w:color="FFFFFF"/>
               <w:left w:val="single" w:sz="4" w:space="0" w:color="FFFFFF"/>
@@ -7861,7 +7962,15 @@
     </w:tbl>
     <w:p>
       <w:r>
-        <w:t xml:space="preserve">Since we are predicting churn we are optimising for low False -ves i.e. </w:t>
+        <w:t>Since we are predicting churn we are optimising for low False -</w:t>
+      </w:r>
+      <w:proofErr w:type="spellStart"/>
+      <w:r>
+        <w:t>ves</w:t>
+      </w:r>
+      <w:proofErr w:type="spellEnd"/>
+      <w:r>
+        <w:t xml:space="preserve"> i.e. </w:t>
       </w:r>
       <w:r>
         <w:t>our model should not predict large number of customers who will churn as not churn. Therefore, Recall metric is primary model evaluation metric and a value of 98% on validation data is a good outcome.</w:t>
@@ -7875,17 +7984,19 @@
     <w:tbl>
       <w:tblPr>
         <w:tblStyle w:val="GridTable4-Accent1"/>
-        <w:tblW w:w="8196" w:type="dxa"/>
+        <w:tblW w:w="5949" w:type="dxa"/>
+        <w:jc w:val="center"/>
         <w:tblLook w:val="04A0" w:firstRow="1" w:lastRow="0" w:firstColumn="1" w:lastColumn="0" w:noHBand="0" w:noVBand="1"/>
       </w:tblPr>
       <w:tblGrid>
         <w:gridCol w:w="4098"/>
-        <w:gridCol w:w="4098"/>
+        <w:gridCol w:w="1851"/>
       </w:tblGrid>
       <w:tr>
         <w:trPr>
           <w:cnfStyle w:val="100000000000" w:firstRow="1" w:lastRow="0" w:firstColumn="0" w:lastColumn="0" w:oddVBand="0" w:evenVBand="0" w:oddHBand="0" w:evenHBand="0" w:firstRowFirstColumn="0" w:firstRowLastColumn="0" w:lastRowFirstColumn="0" w:lastRowLastColumn="0"/>
           <w:trHeight w:val="250"/>
+          <w:jc w:val="center"/>
         </w:trPr>
         <w:tc>
           <w:tcPr>
@@ -7918,7 +8029,7 @@
         </w:tc>
         <w:tc>
           <w:tcPr>
-            <w:tcW w:w="4098" w:type="dxa"/>
+            <w:tcW w:w="1851" w:type="dxa"/>
           </w:tcPr>
           <w:p>
             <w:pPr>
@@ -7952,6 +8063,7 @@
         <w:trPr>
           <w:cnfStyle w:val="000000100000" w:firstRow="0" w:lastRow="0" w:firstColumn="0" w:lastColumn="0" w:oddVBand="0" w:evenVBand="0" w:oddHBand="1" w:evenHBand="0" w:firstRowFirstColumn="0" w:firstRowLastColumn="0" w:lastRowFirstColumn="0" w:lastRowLastColumn="0"/>
           <w:trHeight w:val="370"/>
+          <w:jc w:val="center"/>
         </w:trPr>
         <w:tc>
           <w:tcPr>
@@ -7984,7 +8096,7 @@
         </w:tc>
         <w:tc>
           <w:tcPr>
-            <w:tcW w:w="4098" w:type="dxa"/>
+            <w:tcW w:w="1851" w:type="dxa"/>
           </w:tcPr>
           <w:p>
             <w:pPr>
@@ -8017,6 +8129,7 @@
       <w:tr>
         <w:trPr>
           <w:trHeight w:val="370"/>
+          <w:jc w:val="center"/>
         </w:trPr>
         <w:tc>
           <w:tcPr>
@@ -8049,7 +8162,7 @@
         </w:tc>
         <w:tc>
           <w:tcPr>
-            <w:tcW w:w="4098" w:type="dxa"/>
+            <w:tcW w:w="1851" w:type="dxa"/>
           </w:tcPr>
           <w:p>
             <w:pPr>
@@ -8083,6 +8196,7 @@
         <w:trPr>
           <w:cnfStyle w:val="000000100000" w:firstRow="0" w:lastRow="0" w:firstColumn="0" w:lastColumn="0" w:oddVBand="0" w:evenVBand="0" w:oddHBand="1" w:evenHBand="0" w:firstRowFirstColumn="0" w:firstRowLastColumn="0" w:lastRowFirstColumn="0" w:lastRowLastColumn="0"/>
           <w:trHeight w:val="370"/>
+          <w:jc w:val="center"/>
         </w:trPr>
         <w:tc>
           <w:tcPr>
@@ -8115,7 +8229,7 @@
         </w:tc>
         <w:tc>
           <w:tcPr>
-            <w:tcW w:w="4098" w:type="dxa"/>
+            <w:tcW w:w="1851" w:type="dxa"/>
           </w:tcPr>
           <w:p>
             <w:pPr>
@@ -8148,6 +8262,7 @@
       <w:tr>
         <w:trPr>
           <w:trHeight w:val="370"/>
+          <w:jc w:val="center"/>
         </w:trPr>
         <w:tc>
           <w:tcPr>
@@ -8180,7 +8295,7 @@
         </w:tc>
         <w:tc>
           <w:tcPr>
-            <w:tcW w:w="4098" w:type="dxa"/>
+            <w:tcW w:w="1851" w:type="dxa"/>
           </w:tcPr>
           <w:p>
             <w:pPr>
@@ -8214,6 +8329,7 @@
         <w:trPr>
           <w:cnfStyle w:val="000000100000" w:firstRow="0" w:lastRow="0" w:firstColumn="0" w:lastColumn="0" w:oddVBand="0" w:evenVBand="0" w:oddHBand="1" w:evenHBand="0" w:firstRowFirstColumn="0" w:firstRowLastColumn="0" w:lastRowFirstColumn="0" w:lastRowLastColumn="0"/>
           <w:trHeight w:val="370"/>
+          <w:jc w:val="center"/>
         </w:trPr>
         <w:tc>
           <w:tcPr>
@@ -8240,13 +8356,25 @@
                 <w:szCs w:val="20"/>
                 <w:lang w:eastAsia="en-IN"/>
               </w:rPr>
-              <w:t>Customer Region_Asia</w:t>
-            </w:r>
-          </w:p>
-        </w:tc>
-        <w:tc>
-          <w:tcPr>
-            <w:tcW w:w="4098" w:type="dxa"/>
+              <w:t xml:space="preserve">Customer </w:t>
+            </w:r>
+            <w:proofErr w:type="spellStart"/>
+            <w:r>
+              <w:rPr>
+                <w:rFonts w:ascii="Arial" w:eastAsia="Times New Roman" w:hAnsi="Arial" w:cs="Arial"/>
+                <w:color w:val="000000" w:themeColor="text1"/>
+                <w:sz w:val="20"/>
+                <w:szCs w:val="20"/>
+                <w:lang w:eastAsia="en-IN"/>
+              </w:rPr>
+              <w:t>Region_Asia</w:t>
+            </w:r>
+            <w:proofErr w:type="spellEnd"/>
+          </w:p>
+        </w:tc>
+        <w:tc>
+          <w:tcPr>
+            <w:tcW w:w="1851" w:type="dxa"/>
           </w:tcPr>
           <w:p>
             <w:pPr>
@@ -8279,6 +8407,7 @@
       <w:tr>
         <w:trPr>
           <w:trHeight w:val="370"/>
+          <w:jc w:val="center"/>
         </w:trPr>
         <w:tc>
           <w:tcPr>
@@ -8305,13 +8434,25 @@
                 <w:szCs w:val="20"/>
                 <w:lang w:eastAsia="en-IN"/>
               </w:rPr>
-              <w:t>Customer Region_Europe</w:t>
-            </w:r>
-          </w:p>
-        </w:tc>
-        <w:tc>
-          <w:tcPr>
-            <w:tcW w:w="4098" w:type="dxa"/>
+              <w:t xml:space="preserve">Customer </w:t>
+            </w:r>
+            <w:proofErr w:type="spellStart"/>
+            <w:r>
+              <w:rPr>
+                <w:rFonts w:ascii="Arial" w:eastAsia="Times New Roman" w:hAnsi="Arial" w:cs="Arial"/>
+                <w:color w:val="FF0000"/>
+                <w:sz w:val="20"/>
+                <w:szCs w:val="20"/>
+                <w:lang w:eastAsia="en-IN"/>
+              </w:rPr>
+              <w:t>Region_Europe</w:t>
+            </w:r>
+            <w:proofErr w:type="spellEnd"/>
+          </w:p>
+        </w:tc>
+        <w:tc>
+          <w:tcPr>
+            <w:tcW w:w="1851" w:type="dxa"/>
           </w:tcPr>
           <w:p>
             <w:pPr>
@@ -8345,6 +8486,7 @@
         <w:trPr>
           <w:cnfStyle w:val="000000100000" w:firstRow="0" w:lastRow="0" w:firstColumn="0" w:lastColumn="0" w:oddVBand="0" w:evenVBand="0" w:oddHBand="1" w:evenHBand="0" w:firstRowFirstColumn="0" w:firstRowLastColumn="0" w:lastRowFirstColumn="0" w:lastRowLastColumn="0"/>
           <w:trHeight w:val="370"/>
+          <w:jc w:val="center"/>
         </w:trPr>
         <w:tc>
           <w:tcPr>
@@ -8371,13 +8513,35 @@
                 <w:szCs w:val="20"/>
                 <w:lang w:eastAsia="en-IN"/>
               </w:rPr>
-              <w:t>Customer Region_North America</w:t>
-            </w:r>
-          </w:p>
-        </w:tc>
-        <w:tc>
-          <w:tcPr>
-            <w:tcW w:w="4098" w:type="dxa"/>
+              <w:t xml:space="preserve">Customer </w:t>
+            </w:r>
+            <w:proofErr w:type="spellStart"/>
+            <w:r>
+              <w:rPr>
+                <w:rFonts w:ascii="Arial" w:eastAsia="Times New Roman" w:hAnsi="Arial" w:cs="Arial"/>
+                <w:color w:val="000000" w:themeColor="text1"/>
+                <w:sz w:val="20"/>
+                <w:szCs w:val="20"/>
+                <w:lang w:eastAsia="en-IN"/>
+              </w:rPr>
+              <w:t>Region_North</w:t>
+            </w:r>
+            <w:proofErr w:type="spellEnd"/>
+            <w:r>
+              <w:rPr>
+                <w:rFonts w:ascii="Arial" w:eastAsia="Times New Roman" w:hAnsi="Arial" w:cs="Arial"/>
+                <w:color w:val="000000" w:themeColor="text1"/>
+                <w:sz w:val="20"/>
+                <w:szCs w:val="20"/>
+                <w:lang w:eastAsia="en-IN"/>
+              </w:rPr>
+              <w:t xml:space="preserve"> America</w:t>
+            </w:r>
+          </w:p>
+        </w:tc>
+        <w:tc>
+          <w:tcPr>
+            <w:tcW w:w="1851" w:type="dxa"/>
           </w:tcPr>
           <w:p>
             <w:pPr>
@@ -8411,16 +8575,418 @@
     <w:p/>
     <w:p>
       <w:r>
+        <w:t xml:space="preserve">As </w:t>
+      </w:r>
+      <w:r>
+        <w:t xml:space="preserve">evident from the table above, mobile sessions per month per added user, and user added/seats bought are two metrics that are highly associated with churn. Customer region – Asia, Purchase plan – number of seats bought are weak predictors </w:t>
+      </w:r>
+      <w:r>
+        <w:t>of churn.</w:t>
+      </w:r>
+    </w:p>
+    <w:p/>
+    <w:p>
+      <w:pPr>
+        <w:pStyle w:val="Heading2"/>
+        <w:rPr>
+          <w:b/>
+          <w:bCs/>
+          <w:highlight w:val="yellow"/>
+        </w:rPr>
+      </w:pPr>
+      <w:r>
+        <w:rPr>
+          <w:b/>
+          <w:bCs/>
+          <w:highlight w:val="yellow"/>
+        </w:rPr>
+        <w:t>Key Learnings</w:t>
+      </w:r>
+    </w:p>
+    <w:p>
+      <w:pPr>
+        <w:pStyle w:val="ListParagraph"/>
+        <w:numPr>
+          <w:ilvl w:val="0"/>
+          <w:numId w:val="18"/>
+        </w:numPr>
+      </w:pPr>
+      <w:r>
+        <w:t>Customers who buy individual plans churn more</w:t>
+      </w:r>
+    </w:p>
+    <w:p>
+      <w:pPr>
+        <w:pStyle w:val="ListParagraph"/>
+        <w:numPr>
+          <w:ilvl w:val="0"/>
+          <w:numId w:val="18"/>
+        </w:numPr>
+      </w:pPr>
+      <w:r>
+        <w:t>Customers from Asia region churn more</w:t>
+      </w:r>
+    </w:p>
+    <w:p>
+      <w:pPr>
+        <w:pStyle w:val="ListParagraph"/>
+        <w:numPr>
+          <w:ilvl w:val="0"/>
+          <w:numId w:val="18"/>
+        </w:numPr>
+      </w:pPr>
+      <w:r>
+        <w:t>Majority of users who buy individual plans come from Asia</w:t>
+      </w:r>
+    </w:p>
+    <w:p>
+      <w:pPr>
+        <w:pStyle w:val="ListParagraph"/>
+        <w:numPr>
+          <w:ilvl w:val="0"/>
+          <w:numId w:val="18"/>
+        </w:numPr>
+      </w:pPr>
+      <w:r>
+        <w:t>Churn stabilises by 2</w:t>
+      </w:r>
+      <w:r>
+        <w:rPr>
+          <w:vertAlign w:val="superscript"/>
+        </w:rPr>
+        <w:t>nd</w:t>
+      </w:r>
+      <w:r>
+        <w:t>-3</w:t>
+      </w:r>
+      <w:r>
+        <w:rPr>
+          <w:vertAlign w:val="superscript"/>
+        </w:rPr>
+        <w:t>rd</w:t>
+      </w:r>
+      <w:r>
+        <w:t xml:space="preserve"> month</w:t>
+      </w:r>
+    </w:p>
+    <w:p>
+      <w:pPr>
+        <w:pStyle w:val="ListParagraph"/>
+        <w:numPr>
+          <w:ilvl w:val="0"/>
+          <w:numId w:val="18"/>
+        </w:numPr>
+      </w:pPr>
+      <w:r>
+        <w:t>Customers who fill more than 60% of the seats bought within first 1</w:t>
+      </w:r>
+      <w:r>
+        <w:rPr>
+          <w:vertAlign w:val="superscript"/>
+        </w:rPr>
+        <w:t>st</w:t>
+      </w:r>
+      <w:r>
+        <w:t xml:space="preserve"> month of onboarding churn less</w:t>
+      </w:r>
+      <w:r>
+        <w:t xml:space="preserve">. </w:t>
+      </w:r>
+    </w:p>
+    <w:p>
+      <w:pPr>
+        <w:pStyle w:val="ListParagraph"/>
+        <w:numPr>
+          <w:ilvl w:val="0"/>
+          <w:numId w:val="18"/>
+        </w:numPr>
+      </w:pPr>
+      <w:r>
+        <w:t xml:space="preserve">Customers who use more do more than 5 mobile </w:t>
+      </w:r>
+      <w:r>
+        <w:t xml:space="preserve">app dev </w:t>
+      </w:r>
+      <w:r>
+        <w:t xml:space="preserve">sessions per month per user churn less </w:t>
+      </w:r>
+    </w:p>
+    <w:p>
+      <w:pPr>
+        <w:pStyle w:val="ListParagraph"/>
+        <w:numPr>
+          <w:ilvl w:val="0"/>
+          <w:numId w:val="18"/>
+        </w:numPr>
+      </w:pPr>
+      <w:r>
+        <w:t>Therefore, features such as adding members to the team and mobile app dev sessions are sticky features leading to better short</w:t>
+      </w:r>
+      <w:r>
+        <w:t>-</w:t>
+      </w:r>
+      <w:r>
+        <w:t>term retention of the onboarded users</w:t>
+      </w:r>
+    </w:p>
+    <w:p>
+      <w:pPr>
+        <w:pStyle w:val="Heading2"/>
+        <w:rPr>
+          <w:b/>
+          <w:bCs/>
+          <w:highlight w:val="yellow"/>
+        </w:rPr>
+      </w:pPr>
+    </w:p>
+    <w:p>
+      <w:pPr>
+        <w:pStyle w:val="Heading2"/>
+        <w:rPr>
+          <w:b/>
+          <w:bCs/>
+        </w:rPr>
+      </w:pPr>
+      <w:r>
+        <w:rPr>
+          <w:b/>
+          <w:bCs/>
+          <w:highlight w:val="yellow"/>
+        </w:rPr>
+        <w:t>Recommendations</w:t>
+      </w:r>
+    </w:p>
+    <w:p>
+      <w:r>
+        <w:t xml:space="preserve">It is important to understand that </w:t>
+      </w:r>
+      <w:r>
+        <w:t xml:space="preserve">data analysis tells us “what” is happening but to understand “why” we should supplement it with qualitative </w:t>
+      </w:r>
+      <w:r>
+        <w:t xml:space="preserve">user </w:t>
+      </w:r>
+      <w:r>
+        <w:t>research.</w:t>
+      </w:r>
+    </w:p>
+    <w:p>
+      <w:pPr>
+        <w:pStyle w:val="ListParagraph"/>
+        <w:numPr>
+          <w:ilvl w:val="0"/>
+          <w:numId w:val="17"/>
+        </w:numPr>
+      </w:pPr>
+      <w:r>
         <w:lastRenderedPageBreak/>
-        <w:t xml:space="preserve">As </w:t>
-      </w:r>
-      <w:r>
-        <w:t xml:space="preserve">evident from the table above, mobile sessions per month per added user, and user added/seats bought are two metrics that are highly associated with churn. Customer region – Asia, Purchase plan – number of seats bought are weak predictors </w:t>
-      </w:r>
-      <w:r>
-        <w:t>of churn.</w:t>
+        <w:t xml:space="preserve">Talk to customers who purchase individual plans and are leaving platform within first 3 month of on-boarding. Understand why they are leaving.  </w:t>
+      </w:r>
+      <w:r>
+        <w:t>We can form several hypotheses here –</w:t>
       </w:r>
     </w:p>
+    <w:p>
+      <w:pPr>
+        <w:pStyle w:val="ListParagraph"/>
+        <w:numPr>
+          <w:ilvl w:val="1"/>
+          <w:numId w:val="17"/>
+        </w:numPr>
+      </w:pPr>
+      <w:r>
+        <w:t xml:space="preserve">It could be happy churn i.e. customers are satisfied with the </w:t>
+      </w:r>
+      <w:r>
+        <w:t>product,</w:t>
+      </w:r>
+      <w:r>
+        <w:t xml:space="preserve"> but they still churn because their job is </w:t>
+      </w:r>
+      <w:r>
+        <w:t>completed,</w:t>
+      </w:r>
+      <w:r>
+        <w:t xml:space="preserve"> and they don’t think they should pay for subscription anymore</w:t>
+      </w:r>
+    </w:p>
+    <w:p>
+      <w:pPr>
+        <w:pStyle w:val="ListParagraph"/>
+        <w:numPr>
+          <w:ilvl w:val="1"/>
+          <w:numId w:val="17"/>
+        </w:numPr>
+      </w:pPr>
+      <w:r>
+        <w:t xml:space="preserve">It could </w:t>
+      </w:r>
+      <w:r>
+        <w:t xml:space="preserve">be </w:t>
+      </w:r>
+      <w:r>
+        <w:t>that our product is not suited to the needs of customer persona who buys individual purchase plans. I would want to go back to the user research in revalidate our assumptions and hypotheses there</w:t>
+      </w:r>
+    </w:p>
+    <w:p>
+      <w:pPr>
+        <w:pStyle w:val="ListParagraph"/>
+        <w:numPr>
+          <w:ilvl w:val="1"/>
+          <w:numId w:val="17"/>
+        </w:numPr>
+      </w:pPr>
+      <w:r>
+        <w:t>Are they even the most profitable customers that we want to go after?</w:t>
+      </w:r>
+      <w:r>
+        <w:br/>
+      </w:r>
+    </w:p>
+    <w:p>
+      <w:pPr>
+        <w:pStyle w:val="ListParagraph"/>
+        <w:numPr>
+          <w:ilvl w:val="0"/>
+          <w:numId w:val="17"/>
+        </w:numPr>
+      </w:pPr>
+      <w:r>
+        <w:t>We have identified +</w:t>
+      </w:r>
+      <w:proofErr w:type="spellStart"/>
+      <w:r>
+        <w:t>ve</w:t>
+      </w:r>
+      <w:proofErr w:type="spellEnd"/>
+      <w:r>
+        <w:t xml:space="preserve"> correlation between features such as mobile app dev sessions</w:t>
+      </w:r>
+      <w:r>
+        <w:t>, onboarding more team members against seats bought in the purchase plan and short</w:t>
+      </w:r>
+      <w:r>
+        <w:t>-</w:t>
+      </w:r>
+      <w:r>
+        <w:t>term retention.</w:t>
+      </w:r>
+      <w:r>
+        <w:t xml:space="preserve"> </w:t>
+      </w:r>
+    </w:p>
+    <w:p>
+      <w:pPr>
+        <w:pStyle w:val="ListParagraph"/>
+        <w:numPr>
+          <w:ilvl w:val="1"/>
+          <w:numId w:val="17"/>
+        </w:numPr>
+      </w:pPr>
+      <w:r>
+        <w:t xml:space="preserve">We should try to look at more data from previous quarters and see if same pattern follows </w:t>
+      </w:r>
+    </w:p>
+    <w:p>
+      <w:pPr>
+        <w:pStyle w:val="ListParagraph"/>
+        <w:numPr>
+          <w:ilvl w:val="1"/>
+          <w:numId w:val="17"/>
+        </w:numPr>
+      </w:pPr>
+      <w:r>
+        <w:t>Talk to customers who are using these features and understand what works for them</w:t>
+      </w:r>
+    </w:p>
+    <w:p>
+      <w:pPr>
+        <w:pStyle w:val="ListParagraph"/>
+        <w:numPr>
+          <w:ilvl w:val="1"/>
+          <w:numId w:val="17"/>
+        </w:numPr>
+      </w:pPr>
+      <w:r>
+        <w:t>W</w:t>
+      </w:r>
+      <w:r>
+        <w:t>e should establish causal effect of these features to short-term retention through A/B experiments</w:t>
+      </w:r>
+    </w:p>
+    <w:p>
+      <w:pPr>
+        <w:pStyle w:val="ListParagraph"/>
+        <w:numPr>
+          <w:ilvl w:val="1"/>
+          <w:numId w:val="17"/>
+        </w:numPr>
+      </w:pPr>
+      <w:r>
+        <w:t>If the above identified features indeed make the product sticky</w:t>
+      </w:r>
+      <w:r>
+        <w:t xml:space="preserve"> then we should focus on improving their discovery and usage through improvements in onboarding flow </w:t>
+      </w:r>
+      <w:r>
+        <w:t>and nudge users towards these features early in their lifetime</w:t>
+      </w:r>
+    </w:p>
+    <w:p>
+      <w:pPr>
+        <w:pStyle w:val="ListParagraph"/>
+        <w:numPr>
+          <w:ilvl w:val="0"/>
+          <w:numId w:val="17"/>
+        </w:numPr>
+      </w:pPr>
+      <w:r>
+        <w:t>Use the churn prediction model to assign churn risk score to every customer</w:t>
+      </w:r>
+      <w:r>
+        <w:t xml:space="preserve">. </w:t>
+      </w:r>
+      <w:r>
+        <w:t>Prepare a marketing plan through various channels such as mailers, push notifications etc to keep those users engaged on the platform</w:t>
+      </w:r>
+    </w:p>
+    <w:p/>
+    <w:p>
+      <w:r>
+        <w:t>Retention is the most important metric in subscription businesses because a leaky product will never be able to build a critical mass of hooked users</w:t>
+      </w:r>
+      <w:r>
+        <w:t xml:space="preserve">. </w:t>
+      </w:r>
+      <w:r>
+        <w:t xml:space="preserve">As a Product Manager, it is important to look deeper </w:t>
+      </w:r>
+      <w:r>
+        <w:t>then just the</w:t>
+      </w:r>
+      <w:r>
+        <w:t xml:space="preserve"> obvious metrics such as monthly churn rate </w:t>
+      </w:r>
+      <w:r>
+        <w:t xml:space="preserve">and analyse big numbers with scrutiny. </w:t>
+      </w:r>
+      <w:r>
+        <w:t xml:space="preserve">Also, it is critical to remember that data should inform us </w:t>
+      </w:r>
+      <w:r>
+        <w:t xml:space="preserve">in </w:t>
+      </w:r>
+      <w:r>
+        <w:t>building and validating</w:t>
+      </w:r>
+      <w:r>
+        <w:t xml:space="preserve"> better hypotheses, and what areas to focus on</w:t>
+      </w:r>
+      <w:r>
+        <w:t xml:space="preserve"> our qualitative research. </w:t>
+      </w:r>
+    </w:p>
+    <w:p/>
     <w:p/>
     <w:p/>
     <w:sectPr>
@@ -8864,6 +9430,95 @@
     </w:lvl>
   </w:abstractNum>
   <w:abstractNum w:abstractNumId="4" w15:restartNumberingAfterBreak="0">
+    <w:nsid w:val="260E331C"/>
+    <w:multiLevelType w:val="hybridMultilevel"/>
+    <w:tmpl w:val="85CC6EC0"/>
+    <w:lvl w:ilvl="0" w:tplc="4009000F">
+      <w:start w:val="1"/>
+      <w:numFmt w:val="decimal"/>
+      <w:lvlText w:val="%1."/>
+      <w:lvlJc w:val="left"/>
+      <w:pPr>
+        <w:ind w:left="720" w:hanging="360"/>
+      </w:pPr>
+      <w:rPr>
+        <w:rFonts w:hint="default"/>
+      </w:rPr>
+    </w:lvl>
+    <w:lvl w:ilvl="1" w:tplc="40090019" w:tentative="1">
+      <w:start w:val="1"/>
+      <w:numFmt w:val="lowerLetter"/>
+      <w:lvlText w:val="%2."/>
+      <w:lvlJc w:val="left"/>
+      <w:pPr>
+        <w:ind w:left="1440" w:hanging="360"/>
+      </w:pPr>
+    </w:lvl>
+    <w:lvl w:ilvl="2" w:tplc="4009001B" w:tentative="1">
+      <w:start w:val="1"/>
+      <w:numFmt w:val="lowerRoman"/>
+      <w:lvlText w:val="%3."/>
+      <w:lvlJc w:val="right"/>
+      <w:pPr>
+        <w:ind w:left="2160" w:hanging="180"/>
+      </w:pPr>
+    </w:lvl>
+    <w:lvl w:ilvl="3" w:tplc="4009000F" w:tentative="1">
+      <w:start w:val="1"/>
+      <w:numFmt w:val="decimal"/>
+      <w:lvlText w:val="%4."/>
+      <w:lvlJc w:val="left"/>
+      <w:pPr>
+        <w:ind w:left="2880" w:hanging="360"/>
+      </w:pPr>
+    </w:lvl>
+    <w:lvl w:ilvl="4" w:tplc="40090019" w:tentative="1">
+      <w:start w:val="1"/>
+      <w:numFmt w:val="lowerLetter"/>
+      <w:lvlText w:val="%5."/>
+      <w:lvlJc w:val="left"/>
+      <w:pPr>
+        <w:ind w:left="3600" w:hanging="360"/>
+      </w:pPr>
+    </w:lvl>
+    <w:lvl w:ilvl="5" w:tplc="4009001B" w:tentative="1">
+      <w:start w:val="1"/>
+      <w:numFmt w:val="lowerRoman"/>
+      <w:lvlText w:val="%6."/>
+      <w:lvlJc w:val="right"/>
+      <w:pPr>
+        <w:ind w:left="4320" w:hanging="180"/>
+      </w:pPr>
+    </w:lvl>
+    <w:lvl w:ilvl="6" w:tplc="4009000F" w:tentative="1">
+      <w:start w:val="1"/>
+      <w:numFmt w:val="decimal"/>
+      <w:lvlText w:val="%7."/>
+      <w:lvlJc w:val="left"/>
+      <w:pPr>
+        <w:ind w:left="5040" w:hanging="360"/>
+      </w:pPr>
+    </w:lvl>
+    <w:lvl w:ilvl="7" w:tplc="40090019" w:tentative="1">
+      <w:start w:val="1"/>
+      <w:numFmt w:val="lowerLetter"/>
+      <w:lvlText w:val="%8."/>
+      <w:lvlJc w:val="left"/>
+      <w:pPr>
+        <w:ind w:left="5760" w:hanging="360"/>
+      </w:pPr>
+    </w:lvl>
+    <w:lvl w:ilvl="8" w:tplc="4009001B" w:tentative="1">
+      <w:start w:val="1"/>
+      <w:numFmt w:val="lowerRoman"/>
+      <w:lvlText w:val="%9."/>
+      <w:lvlJc w:val="right"/>
+      <w:pPr>
+        <w:ind w:left="6480" w:hanging="180"/>
+      </w:pPr>
+    </w:lvl>
+  </w:abstractNum>
+  <w:abstractNum w:abstractNumId="5" w15:restartNumberingAfterBreak="0">
     <w:nsid w:val="3E3C4E56"/>
     <w:multiLevelType w:val="hybridMultilevel"/>
     <w:tmpl w:val="501CCBA8"/>
@@ -8976,7 +9631,7 @@
       </w:rPr>
     </w:lvl>
   </w:abstractNum>
-  <w:abstractNum w:abstractNumId="5" w15:restartNumberingAfterBreak="0">
+  <w:abstractNum w:abstractNumId="6" w15:restartNumberingAfterBreak="0">
     <w:nsid w:val="3E8E17B6"/>
     <w:multiLevelType w:val="hybridMultilevel"/>
     <w:tmpl w:val="8FF65358"/>
@@ -9089,7 +9744,7 @@
       </w:rPr>
     </w:lvl>
   </w:abstractNum>
-  <w:abstractNum w:abstractNumId="6" w15:restartNumberingAfterBreak="0">
+  <w:abstractNum w:abstractNumId="7" w15:restartNumberingAfterBreak="0">
     <w:nsid w:val="48407A2F"/>
     <w:multiLevelType w:val="hybridMultilevel"/>
     <w:tmpl w:val="ADC03612"/>
@@ -9202,7 +9857,7 @@
       </w:rPr>
     </w:lvl>
   </w:abstractNum>
-  <w:abstractNum w:abstractNumId="7" w15:restartNumberingAfterBreak="0">
+  <w:abstractNum w:abstractNumId="8" w15:restartNumberingAfterBreak="0">
     <w:nsid w:val="4B390877"/>
     <w:multiLevelType w:val="hybridMultilevel"/>
     <w:tmpl w:val="4246FD2C"/>
@@ -9315,7 +9970,7 @@
       </w:rPr>
     </w:lvl>
   </w:abstractNum>
-  <w:abstractNum w:abstractNumId="8" w15:restartNumberingAfterBreak="0">
+  <w:abstractNum w:abstractNumId="9" w15:restartNumberingAfterBreak="0">
     <w:nsid w:val="5FD25803"/>
     <w:multiLevelType w:val="hybridMultilevel"/>
     <w:tmpl w:val="9190D59C"/>
@@ -9429,7 +10084,7 @@
       </w:rPr>
     </w:lvl>
   </w:abstractNum>
-  <w:abstractNum w:abstractNumId="9" w15:restartNumberingAfterBreak="0">
+  <w:abstractNum w:abstractNumId="10" w15:restartNumberingAfterBreak="0">
     <w:nsid w:val="647E0B61"/>
     <w:multiLevelType w:val="hybridMultilevel"/>
     <w:tmpl w:val="9F0ADF7E"/>
@@ -9542,7 +10197,7 @@
       </w:rPr>
     </w:lvl>
   </w:abstractNum>
-  <w:abstractNum w:abstractNumId="10" w15:restartNumberingAfterBreak="0">
+  <w:abstractNum w:abstractNumId="11" w15:restartNumberingAfterBreak="0">
     <w:nsid w:val="688B5CE9"/>
     <w:multiLevelType w:val="hybridMultilevel"/>
     <w:tmpl w:val="35322116"/>
@@ -9655,7 +10310,119 @@
       </w:rPr>
     </w:lvl>
   </w:abstractNum>
-  <w:abstractNum w:abstractNumId="11" w15:restartNumberingAfterBreak="0">
+  <w:abstractNum w:abstractNumId="12" w15:restartNumberingAfterBreak="0">
+    <w:nsid w:val="688D2A83"/>
+    <w:multiLevelType w:val="hybridMultilevel"/>
+    <w:tmpl w:val="27A41038"/>
+    <w:lvl w:ilvl="0" w:tplc="C0028E80">
+      <w:numFmt w:val="bullet"/>
+      <w:lvlText w:val="-"/>
+      <w:lvlJc w:val="left"/>
+      <w:pPr>
+        <w:ind w:left="720" w:hanging="360"/>
+      </w:pPr>
+      <w:rPr>
+        <w:rFonts w:ascii="Calibri" w:eastAsiaTheme="minorHAnsi" w:hAnsi="Calibri" w:cs="Calibri" w:hint="default"/>
+      </w:rPr>
+    </w:lvl>
+    <w:lvl w:ilvl="1" w:tplc="40090003" w:tentative="1">
+      <w:start w:val="1"/>
+      <w:numFmt w:val="bullet"/>
+      <w:lvlText w:val="o"/>
+      <w:lvlJc w:val="left"/>
+      <w:pPr>
+        <w:ind w:left="1440" w:hanging="360"/>
+      </w:pPr>
+      <w:rPr>
+        <w:rFonts w:ascii="Courier New" w:hAnsi="Courier New" w:cs="Courier New" w:hint="default"/>
+      </w:rPr>
+    </w:lvl>
+    <w:lvl w:ilvl="2" w:tplc="40090005" w:tentative="1">
+      <w:start w:val="1"/>
+      <w:numFmt w:val="bullet"/>
+      <w:lvlText w:val=""/>
+      <w:lvlJc w:val="left"/>
+      <w:pPr>
+        <w:ind w:left="2160" w:hanging="360"/>
+      </w:pPr>
+      <w:rPr>
+        <w:rFonts w:ascii="Wingdings" w:hAnsi="Wingdings" w:cs="Wingdings" w:hint="default"/>
+      </w:rPr>
+    </w:lvl>
+    <w:lvl w:ilvl="3" w:tplc="40090001" w:tentative="1">
+      <w:start w:val="1"/>
+      <w:numFmt w:val="bullet"/>
+      <w:lvlText w:val=""/>
+      <w:lvlJc w:val="left"/>
+      <w:pPr>
+        <w:ind w:left="2880" w:hanging="360"/>
+      </w:pPr>
+      <w:rPr>
+        <w:rFonts w:ascii="Symbol" w:hAnsi="Symbol" w:cs="Symbol" w:hint="default"/>
+      </w:rPr>
+    </w:lvl>
+    <w:lvl w:ilvl="4" w:tplc="40090003" w:tentative="1">
+      <w:start w:val="1"/>
+      <w:numFmt w:val="bullet"/>
+      <w:lvlText w:val="o"/>
+      <w:lvlJc w:val="left"/>
+      <w:pPr>
+        <w:ind w:left="3600" w:hanging="360"/>
+      </w:pPr>
+      <w:rPr>
+        <w:rFonts w:ascii="Courier New" w:hAnsi="Courier New" w:cs="Courier New" w:hint="default"/>
+      </w:rPr>
+    </w:lvl>
+    <w:lvl w:ilvl="5" w:tplc="40090005" w:tentative="1">
+      <w:start w:val="1"/>
+      <w:numFmt w:val="bullet"/>
+      <w:lvlText w:val=""/>
+      <w:lvlJc w:val="left"/>
+      <w:pPr>
+        <w:ind w:left="4320" w:hanging="360"/>
+      </w:pPr>
+      <w:rPr>
+        <w:rFonts w:ascii="Wingdings" w:hAnsi="Wingdings" w:cs="Wingdings" w:hint="default"/>
+      </w:rPr>
+    </w:lvl>
+    <w:lvl w:ilvl="6" w:tplc="40090001" w:tentative="1">
+      <w:start w:val="1"/>
+      <w:numFmt w:val="bullet"/>
+      <w:lvlText w:val=""/>
+      <w:lvlJc w:val="left"/>
+      <w:pPr>
+        <w:ind w:left="5040" w:hanging="360"/>
+      </w:pPr>
+      <w:rPr>
+        <w:rFonts w:ascii="Symbol" w:hAnsi="Symbol" w:cs="Symbol" w:hint="default"/>
+      </w:rPr>
+    </w:lvl>
+    <w:lvl w:ilvl="7" w:tplc="40090003" w:tentative="1">
+      <w:start w:val="1"/>
+      <w:numFmt w:val="bullet"/>
+      <w:lvlText w:val="o"/>
+      <w:lvlJc w:val="left"/>
+      <w:pPr>
+        <w:ind w:left="5760" w:hanging="360"/>
+      </w:pPr>
+      <w:rPr>
+        <w:rFonts w:ascii="Courier New" w:hAnsi="Courier New" w:cs="Courier New" w:hint="default"/>
+      </w:rPr>
+    </w:lvl>
+    <w:lvl w:ilvl="8" w:tplc="40090005" w:tentative="1">
+      <w:start w:val="1"/>
+      <w:numFmt w:val="bullet"/>
+      <w:lvlText w:val=""/>
+      <w:lvlJc w:val="left"/>
+      <w:pPr>
+        <w:ind w:left="6480" w:hanging="360"/>
+      </w:pPr>
+      <w:rPr>
+        <w:rFonts w:ascii="Wingdings" w:hAnsi="Wingdings" w:cs="Wingdings" w:hint="default"/>
+      </w:rPr>
+    </w:lvl>
+  </w:abstractNum>
+  <w:abstractNum w:abstractNumId="13" w15:restartNumberingAfterBreak="0">
     <w:nsid w:val="6924496B"/>
     <w:multiLevelType w:val="hybridMultilevel"/>
     <w:tmpl w:val="4C1651FA"/>
@@ -9768,7 +10535,7 @@
       </w:rPr>
     </w:lvl>
   </w:abstractNum>
-  <w:abstractNum w:abstractNumId="12" w15:restartNumberingAfterBreak="0">
+  <w:abstractNum w:abstractNumId="14" w15:restartNumberingAfterBreak="0">
     <w:nsid w:val="6B020C25"/>
     <w:multiLevelType w:val="hybridMultilevel"/>
     <w:tmpl w:val="8B8281F6"/>
@@ -9881,7 +10648,7 @@
       </w:rPr>
     </w:lvl>
   </w:abstractNum>
-  <w:abstractNum w:abstractNumId="13" w15:restartNumberingAfterBreak="0">
+  <w:abstractNum w:abstractNumId="15" w15:restartNumberingAfterBreak="0">
     <w:nsid w:val="70011E39"/>
     <w:multiLevelType w:val="hybridMultilevel"/>
     <w:tmpl w:val="B3068148"/>
@@ -9993,7 +10760,99 @@
       </w:rPr>
     </w:lvl>
   </w:abstractNum>
-  <w:abstractNum w:abstractNumId="14" w15:restartNumberingAfterBreak="0">
+  <w:abstractNum w:abstractNumId="16" w15:restartNumberingAfterBreak="0">
+    <w:nsid w:val="7C0656B1"/>
+    <w:multiLevelType w:val="hybridMultilevel"/>
+    <w:tmpl w:val="52CA7F2A"/>
+    <w:lvl w:ilvl="0" w:tplc="4009000F">
+      <w:start w:val="1"/>
+      <w:numFmt w:val="decimal"/>
+      <w:lvlText w:val="%1."/>
+      <w:lvlJc w:val="left"/>
+      <w:pPr>
+        <w:ind w:left="720" w:hanging="360"/>
+      </w:pPr>
+      <w:rPr>
+        <w:rFonts w:hint="default"/>
+      </w:rPr>
+    </w:lvl>
+    <w:lvl w:ilvl="1" w:tplc="40090001">
+      <w:start w:val="1"/>
+      <w:numFmt w:val="bullet"/>
+      <w:lvlText w:val=""/>
+      <w:lvlJc w:val="left"/>
+      <w:pPr>
+        <w:ind w:left="1440" w:hanging="360"/>
+      </w:pPr>
+      <w:rPr>
+        <w:rFonts w:ascii="Symbol" w:hAnsi="Symbol" w:cs="Symbol" w:hint="default"/>
+      </w:rPr>
+    </w:lvl>
+    <w:lvl w:ilvl="2" w:tplc="4009001B" w:tentative="1">
+      <w:start w:val="1"/>
+      <w:numFmt w:val="lowerRoman"/>
+      <w:lvlText w:val="%3."/>
+      <w:lvlJc w:val="right"/>
+      <w:pPr>
+        <w:ind w:left="2160" w:hanging="180"/>
+      </w:pPr>
+    </w:lvl>
+    <w:lvl w:ilvl="3" w:tplc="4009000F" w:tentative="1">
+      <w:start w:val="1"/>
+      <w:numFmt w:val="decimal"/>
+      <w:lvlText w:val="%4."/>
+      <w:lvlJc w:val="left"/>
+      <w:pPr>
+        <w:ind w:left="2880" w:hanging="360"/>
+      </w:pPr>
+    </w:lvl>
+    <w:lvl w:ilvl="4" w:tplc="40090019" w:tentative="1">
+      <w:start w:val="1"/>
+      <w:numFmt w:val="lowerLetter"/>
+      <w:lvlText w:val="%5."/>
+      <w:lvlJc w:val="left"/>
+      <w:pPr>
+        <w:ind w:left="3600" w:hanging="360"/>
+      </w:pPr>
+    </w:lvl>
+    <w:lvl w:ilvl="5" w:tplc="4009001B" w:tentative="1">
+      <w:start w:val="1"/>
+      <w:numFmt w:val="lowerRoman"/>
+      <w:lvlText w:val="%6."/>
+      <w:lvlJc w:val="right"/>
+      <w:pPr>
+        <w:ind w:left="4320" w:hanging="180"/>
+      </w:pPr>
+    </w:lvl>
+    <w:lvl w:ilvl="6" w:tplc="4009000F" w:tentative="1">
+      <w:start w:val="1"/>
+      <w:numFmt w:val="decimal"/>
+      <w:lvlText w:val="%7."/>
+      <w:lvlJc w:val="left"/>
+      <w:pPr>
+        <w:ind w:left="5040" w:hanging="360"/>
+      </w:pPr>
+    </w:lvl>
+    <w:lvl w:ilvl="7" w:tplc="40090019" w:tentative="1">
+      <w:start w:val="1"/>
+      <w:numFmt w:val="lowerLetter"/>
+      <w:lvlText w:val="%8."/>
+      <w:lvlJc w:val="left"/>
+      <w:pPr>
+        <w:ind w:left="5760" w:hanging="360"/>
+      </w:pPr>
+    </w:lvl>
+    <w:lvl w:ilvl="8" w:tplc="4009001B" w:tentative="1">
+      <w:start w:val="1"/>
+      <w:numFmt w:val="lowerRoman"/>
+      <w:lvlText w:val="%9."/>
+      <w:lvlJc w:val="right"/>
+      <w:pPr>
+        <w:ind w:left="6480" w:hanging="180"/>
+      </w:pPr>
+    </w:lvl>
+  </w:abstractNum>
+  <w:abstractNum w:abstractNumId="17" w15:restartNumberingAfterBreak="0">
     <w:nsid w:val="7EE02790"/>
     <w:multiLevelType w:val="hybridMultilevel"/>
     <w:tmpl w:val="ADF06870"/>
@@ -10107,16 +10966,16 @@
     </w:lvl>
   </w:abstractNum>
   <w:num w:numId="1">
-    <w:abstractNumId w:val="13"/>
+    <w:abstractNumId w:val="15"/>
   </w:num>
   <w:num w:numId="2">
     <w:abstractNumId w:val="3"/>
   </w:num>
   <w:num w:numId="3">
-    <w:abstractNumId w:val="12"/>
+    <w:abstractNumId w:val="14"/>
   </w:num>
   <w:num w:numId="4">
-    <w:abstractNumId w:val="10"/>
+    <w:abstractNumId w:val="11"/>
   </w:num>
   <w:num w:numId="5">
     <w:abstractNumId w:val="1"/>
@@ -10125,31 +10984,40 @@
     <w:abstractNumId w:val="0"/>
   </w:num>
   <w:num w:numId="7">
-    <w:abstractNumId w:val="9"/>
+    <w:abstractNumId w:val="10"/>
   </w:num>
   <w:num w:numId="8">
-    <w:abstractNumId w:val="5"/>
+    <w:abstractNumId w:val="6"/>
   </w:num>
   <w:num w:numId="9">
     <w:abstractNumId w:val="2"/>
   </w:num>
   <w:num w:numId="10">
-    <w:abstractNumId w:val="11"/>
+    <w:abstractNumId w:val="13"/>
   </w:num>
   <w:num w:numId="11">
-    <w:abstractNumId w:val="4"/>
+    <w:abstractNumId w:val="5"/>
   </w:num>
   <w:num w:numId="12">
+    <w:abstractNumId w:val="8"/>
+  </w:num>
+  <w:num w:numId="13">
     <w:abstractNumId w:val="7"/>
   </w:num>
-  <w:num w:numId="13">
-    <w:abstractNumId w:val="6"/>
-  </w:num>
   <w:num w:numId="14">
-    <w:abstractNumId w:val="14"/>
+    <w:abstractNumId w:val="17"/>
   </w:num>
   <w:num w:numId="15">
-    <w:abstractNumId w:val="8"/>
+    <w:abstractNumId w:val="9"/>
+  </w:num>
+  <w:num w:numId="16">
+    <w:abstractNumId w:val="12"/>
+  </w:num>
+  <w:num w:numId="17">
+    <w:abstractNumId w:val="16"/>
+  </w:num>
+  <w:num w:numId="18">
+    <w:abstractNumId w:val="4"/>
   </w:num>
 </w:numbering>
 </file>

</xml_diff>

<commit_message>
Editing till conceptual overview section
</commit_message>
<xml_diff>
--- a/_word/2020-04-20-Churn-Analysis.docx
+++ b/_word/2020-04-20-Churn-Analysis.docx
@@ -8,6 +8,7 @@
         <w:rPr>
           <w:b/>
           <w:bCs/>
+          <w:highlight w:val="yellow"/>
         </w:rPr>
       </w:pPr>
       <w:r>
@@ -16,72 +17,238 @@
           <w:bCs/>
           <w:highlight w:val="yellow"/>
         </w:rPr>
-        <w:t>Introduction</w:t>
+        <w:t>Why</w:t>
       </w:r>
     </w:p>
     <w:p>
-      <w:r>
-        <w:t xml:space="preserve">I am sure you have heard the phrase - retention is the key! Indeed, strong retention of users over time is a </w:t>
-      </w:r>
-      <w:r>
-        <w:t>great</w:t>
-      </w:r>
-      <w:r>
-        <w:t xml:space="preserve"> indicator of product-market fit, something all start-ups intend to achieve.</w:t>
+      <w:pPr>
+        <w:pStyle w:val="ListParagraph"/>
+        <w:numPr>
+          <w:ilvl w:val="0"/>
+          <w:numId w:val="22"/>
+        </w:numPr>
+        <w:rPr>
+          <w:highlight w:val="yellow"/>
+        </w:rPr>
+      </w:pPr>
+      <w:r>
+        <w:rPr>
+          <w:highlight w:val="yellow"/>
+        </w:rPr>
+        <w:t>To develop a framework on how to approach churn analysis problems as a Product Manager</w:t>
       </w:r>
     </w:p>
     <w:p>
-      <w:r>
-        <w:t xml:space="preserve">To </w:t>
-      </w:r>
-      <w:r>
-        <w:t xml:space="preserve">improve </w:t>
-      </w:r>
-      <w:r>
-        <w:t>retention,</w:t>
-      </w:r>
-      <w:r>
-        <w:t xml:space="preserve"> it is imperative to understand leading indicators of churn and then improve the product accordingly</w:t>
-      </w:r>
-      <w:r>
-        <w:t xml:space="preserve">. </w:t>
+      <w:pPr>
+        <w:pStyle w:val="ListParagraph"/>
+        <w:numPr>
+          <w:ilvl w:val="0"/>
+          <w:numId w:val="22"/>
+        </w:numPr>
+        <w:rPr>
+          <w:highlight w:val="yellow"/>
+        </w:rPr>
+      </w:pPr>
+      <w:r>
+        <w:rPr>
+          <w:highlight w:val="yellow"/>
+        </w:rPr>
+        <w:t>To improve skills in Excel</w:t>
       </w:r>
     </w:p>
     <w:p>
-      <w:r>
-        <w:t>So</w:t>
-      </w:r>
-      <w:r>
-        <w:t xml:space="preserve"> in</w:t>
-      </w:r>
-      <w:r>
-        <w:t xml:space="preserve"> this post, we look at a fictious SaaS company’s 3 months data (generated randomly) to understand </w:t>
-      </w:r>
-      <w:r>
-        <w:t>how to do churn analysis.</w:t>
+      <w:pPr>
+        <w:pStyle w:val="ListParagraph"/>
+        <w:numPr>
+          <w:ilvl w:val="0"/>
+          <w:numId w:val="22"/>
+        </w:numPr>
+        <w:rPr>
+          <w:highlight w:val="yellow"/>
+        </w:rPr>
+      </w:pPr>
+      <w:r>
+        <w:rPr>
+          <w:highlight w:val="yellow"/>
+        </w:rPr>
+        <w:t xml:space="preserve">To improve writing skills and whether I am able to convey my thought process  </w:t>
       </w:r>
     </w:p>
     <w:p>
       <w:pPr>
+        <w:pStyle w:val="ListParagraph"/>
+        <w:numPr>
+          <w:ilvl w:val="0"/>
+          <w:numId w:val="22"/>
+        </w:numPr>
+        <w:rPr>
+          <w:highlight w:val="yellow"/>
+        </w:rPr>
+      </w:pPr>
+      <w:r>
+        <w:rPr>
+          <w:highlight w:val="yellow"/>
+        </w:rPr>
+        <w:t>Finally, currently focus is on improving metrics and analysis skills</w:t>
+      </w:r>
+    </w:p>
+    <w:p>
+      <w:pPr>
+        <w:rPr>
+          <w:highlight w:val="yellow"/>
+        </w:rPr>
+      </w:pPr>
+      <w:r>
+        <w:rPr>
+          <w:highlight w:val="yellow"/>
+        </w:rPr>
+        <w:t>What</w:t>
+      </w:r>
+    </w:p>
+    <w:p>
+      <w:pPr>
+        <w:pStyle w:val="ListParagraph"/>
+        <w:numPr>
+          <w:ilvl w:val="0"/>
+          <w:numId w:val="23"/>
+        </w:numPr>
+        <w:rPr>
+          <w:highlight w:val="yellow"/>
+        </w:rPr>
+      </w:pPr>
+      <w:r>
+        <w:rPr>
+          <w:highlight w:val="yellow"/>
+        </w:rPr>
+        <w:t xml:space="preserve">Take example of a fictious company </w:t>
+      </w:r>
+      <w:proofErr w:type="spellStart"/>
+      <w:r>
+        <w:rPr>
+          <w:highlight w:val="yellow"/>
+        </w:rPr>
+        <w:t>TakeZero</w:t>
+      </w:r>
+      <w:proofErr w:type="spellEnd"/>
+      <w:r>
+        <w:rPr>
+          <w:highlight w:val="yellow"/>
+        </w:rPr>
+        <w:t xml:space="preserve"> and dataset to do following analysis </w:t>
+      </w:r>
+    </w:p>
+    <w:p>
+      <w:pPr>
+        <w:pStyle w:val="ListParagraph"/>
+        <w:numPr>
+          <w:ilvl w:val="1"/>
+          <w:numId w:val="23"/>
+        </w:numPr>
+        <w:rPr>
+          <w:highlight w:val="yellow"/>
+        </w:rPr>
+      </w:pPr>
+      <w:r>
+        <w:rPr>
+          <w:highlight w:val="yellow"/>
+        </w:rPr>
+        <w:t>Monthly churn rate</w:t>
+      </w:r>
+    </w:p>
+    <w:p>
+      <w:pPr>
+        <w:pStyle w:val="ListParagraph"/>
+        <w:numPr>
+          <w:ilvl w:val="1"/>
+          <w:numId w:val="23"/>
+        </w:numPr>
+        <w:rPr>
+          <w:highlight w:val="yellow"/>
+        </w:rPr>
+      </w:pPr>
+      <w:r>
+        <w:rPr>
+          <w:highlight w:val="yellow"/>
+        </w:rPr>
+        <w:t>Acquisition Cohorts &amp; retention curves</w:t>
+      </w:r>
+    </w:p>
+    <w:p>
+      <w:pPr>
+        <w:pStyle w:val="ListParagraph"/>
+        <w:numPr>
+          <w:ilvl w:val="1"/>
+          <w:numId w:val="23"/>
+        </w:numPr>
+        <w:rPr>
+          <w:highlight w:val="yellow"/>
+        </w:rPr>
+      </w:pPr>
+      <w:r>
+        <w:rPr>
+          <w:highlight w:val="yellow"/>
+        </w:rPr>
+        <w:t>Behavioural Cohorts &amp; Retention curves</w:t>
+      </w:r>
+    </w:p>
+    <w:p>
+      <w:pPr>
+        <w:pStyle w:val="ListParagraph"/>
+        <w:numPr>
+          <w:ilvl w:val="1"/>
+          <w:numId w:val="23"/>
+        </w:numPr>
+        <w:rPr>
+          <w:highlight w:val="yellow"/>
+        </w:rPr>
+      </w:pPr>
+      <w:r>
+        <w:rPr>
+          <w:highlight w:val="yellow"/>
+        </w:rPr>
+        <w:t>Churn Prediction</w:t>
+      </w:r>
+    </w:p>
+    <w:p>
+      <w:pPr>
+        <w:rPr>
+          <w:highlight w:val="yellow"/>
+        </w:rPr>
+      </w:pPr>
+      <w:r>
+        <w:rPr>
+          <w:highlight w:val="yellow"/>
+        </w:rPr>
+        <w:t>How</w:t>
+      </w:r>
+    </w:p>
+    <w:p>
+      <w:pPr>
+        <w:pStyle w:val="ListParagraph"/>
+        <w:numPr>
+          <w:ilvl w:val="0"/>
+          <w:numId w:val="23"/>
+        </w:numPr>
+        <w:rPr>
+          <w:highlight w:val="yellow"/>
+        </w:rPr>
+      </w:pPr>
+      <w:r>
+        <w:rPr>
+          <w:highlight w:val="yellow"/>
+        </w:rPr>
+        <w:t>Using Excel &amp; Pivot Tables</w:t>
+      </w:r>
+    </w:p>
+    <w:p>
+      <w:pPr>
         <w:pStyle w:val="Heading2"/>
-        <w:rPr>
-          <w:b/>
-          <w:bCs/>
-        </w:rPr>
-      </w:pPr>
-      <w:r>
         <w:rPr>
           <w:b/>
           <w:bCs/>
           <w:highlight w:val="yellow"/>
         </w:rPr>
-        <w:t>Objective</w:t>
-      </w:r>
-    </w:p>
-    <w:p>
-      <w:r>
-        <w:t>Our objective is to suggest product changes needed to reduce churn</w:t>
-      </w:r>
+      </w:pPr>
     </w:p>
     <w:p>
       <w:pPr>
@@ -97,17 +264,136 @@
           <w:bCs/>
           <w:highlight w:val="yellow"/>
         </w:rPr>
-        <w:t>Conceptual Overview</w:t>
+        <w:t>Introduction</w:t>
       </w:r>
     </w:p>
     <w:p>
       <w:r>
-        <w:t>In subscription businesses retention is the most important metric. Churn is like a hole in the boat, no matter how many customers a start-up acquires, it will not thrive without sticky features that retain users.</w:t>
+        <w:t>For a product, churn is like a hole in the boat, no matter how many users you acquire product will not thrive without strong retention of the acquired users. In fact, venture capitalists</w:t>
+      </w:r>
+      <w:r>
+        <w:t xml:space="preserve"> look at churn </w:t>
+      </w:r>
+      <w:r>
+        <w:t>thoroughly</w:t>
+      </w:r>
+      <w:r>
+        <w:t xml:space="preserve"> </w:t>
+      </w:r>
+      <w:r>
+        <w:t xml:space="preserve">as </w:t>
+      </w:r>
+      <w:r>
+        <w:t xml:space="preserve">it is </w:t>
+      </w:r>
+      <w:r>
+        <w:t xml:space="preserve">a </w:t>
+      </w:r>
+      <w:r>
+        <w:t>strong</w:t>
+      </w:r>
+      <w:r>
+        <w:t xml:space="preserve"> indicator of whether you have a good product/market fit.</w:t>
+      </w:r>
+      <w:r>
+        <w:t xml:space="preserve"> </w:t>
       </w:r>
     </w:p>
     <w:p>
       <w:r>
-        <w:t xml:space="preserve">There are two kinds of churn </w:t>
+        <w:t xml:space="preserve">Churn analysis helps uncover patterns, </w:t>
+      </w:r>
+      <w:r>
+        <w:t xml:space="preserve">product features, </w:t>
+      </w:r>
+      <w:r>
+        <w:t>and behaviours that lead to user retention.</w:t>
+      </w:r>
+      <w:r>
+        <w:t xml:space="preserve"> Therefore, in this post we will learn how to do churn analysis by taking example of a fictious SaaS company, </w:t>
+      </w:r>
+      <w:proofErr w:type="spellStart"/>
+      <w:r>
+        <w:t>TakeZero</w:t>
+      </w:r>
+      <w:proofErr w:type="spellEnd"/>
+      <w:r>
+        <w:t xml:space="preserve">, which allows developers to build no code web and mobile apps. </w:t>
+      </w:r>
+      <w:r>
+        <w:br/>
+      </w:r>
+    </w:p>
+    <w:p>
+      <w:pPr>
+        <w:pStyle w:val="Heading2"/>
+        <w:rPr>
+          <w:b/>
+          <w:bCs/>
+        </w:rPr>
+      </w:pPr>
+      <w:r>
+        <w:rPr>
+          <w:b/>
+          <w:bCs/>
+          <w:highlight w:val="yellow"/>
+        </w:rPr>
+        <w:t>Objective</w:t>
+      </w:r>
+    </w:p>
+    <w:p>
+      <w:r>
+        <w:t xml:space="preserve">Our objective is to </w:t>
+      </w:r>
+      <w:r>
+        <w:t>build</w:t>
+      </w:r>
+      <w:r>
+        <w:t xml:space="preserve"> </w:t>
+      </w:r>
+      <w:r>
+        <w:t xml:space="preserve">an understanding of what </w:t>
+      </w:r>
+      <w:r>
+        <w:t>metrics we need to look at to understand churn and build hypothesis around how to reduce it.</w:t>
+      </w:r>
+      <w:r>
+        <w:br/>
+      </w:r>
+    </w:p>
+    <w:p>
+      <w:pPr>
+        <w:pStyle w:val="Heading2"/>
+        <w:rPr>
+          <w:b/>
+          <w:bCs/>
+        </w:rPr>
+      </w:pPr>
+      <w:r>
+        <w:rPr>
+          <w:b/>
+          <w:bCs/>
+          <w:highlight w:val="yellow"/>
+        </w:rPr>
+        <w:t>Conceptual Overview</w:t>
+      </w:r>
+      <w:r>
+        <w:rPr>
+          <w:b/>
+          <w:bCs/>
+        </w:rPr>
+        <w:br/>
+      </w:r>
+      <w:r>
+        <w:rPr>
+          <w:rFonts w:asciiTheme="minorHAnsi" w:hAnsiTheme="minorHAnsi" w:cstheme="minorHAnsi"/>
+          <w:sz w:val="22"/>
+          <w:szCs w:val="22"/>
+        </w:rPr>
+        <w:t>There are two kinds of churn</w:t>
+      </w:r>
+      <w:r>
+        <w:t xml:space="preserve"> </w:t>
       </w:r>
       <w:r>
         <w:t xml:space="preserve">- </w:t>
@@ -129,7 +415,25 @@
         <w:t>Customer Churn</w:t>
       </w:r>
       <w:r>
-        <w:t xml:space="preserve"> – Defined simply as number of customers churned compared to total number of customers. Focus is on retaining high percentage of customers for a longer period </w:t>
+        <w:t xml:space="preserve"> – Defined as</w:t>
+      </w:r>
+      <w:r>
+        <w:t xml:space="preserve"> ratio of</w:t>
+      </w:r>
+      <w:r>
+        <w:t xml:space="preserve"> number of customers churned compared to total number of customers. </w:t>
+      </w:r>
+      <w:r>
+        <w:t>Here</w:t>
+      </w:r>
+      <w:r>
+        <w:t xml:space="preserve">, </w:t>
+      </w:r>
+      <w:r>
+        <w:t>the f</w:t>
+      </w:r>
+      <w:r>
+        <w:t>ocus is on retaining high percentage of customers for a longer period</w:t>
       </w:r>
     </w:p>
     <w:p>
@@ -148,21 +452,68 @@
         <w:t>Revenue Churn</w:t>
       </w:r>
       <w:r>
-        <w:t xml:space="preserve"> – Defined as revenue churned compared to overall revenue. </w:t>
-      </w:r>
-      <w:r>
-        <w:t>It is a measure of lost revenue</w:t>
-      </w:r>
-      <w:r>
-        <w:t>.</w:t>
-      </w:r>
-      <w:r>
-        <w:t xml:space="preserve"> It is critical to understand why this metric is important compared to customer churn. Not all customers are equal so if a start-up is losing high value customers the impact on revenue churn will be much higher than if it is losing low value customers</w:t>
+        <w:t xml:space="preserve"> – Defined as </w:t>
+      </w:r>
+      <w:r>
+        <w:t xml:space="preserve">ratio of </w:t>
+      </w:r>
+      <w:r>
+        <w:t xml:space="preserve">revenue </w:t>
+      </w:r>
+      <w:r>
+        <w:t>lost</w:t>
+      </w:r>
+      <w:r>
+        <w:t xml:space="preserve"> compared to overall revenue.</w:t>
+      </w:r>
+      <w:r>
+        <w:t xml:space="preserve"> Apart from customer churn we need to look at revenue churn because not all customers are equal. Hence, if a start-up is losing low churn but is mostly losing high value customers the impact on revenue will be much higher compared to if it was losing even high number of low value customers. Here, the focus </w:t>
+      </w:r>
+      <w:r>
+        <w:t>is on retaining high value customers for a longer period or up-sell and cross-sell</w:t>
+      </w:r>
+      <w:r>
+        <w:t xml:space="preserve"> to decrease revenue churn</w:t>
       </w:r>
     </w:p>
     <w:p>
-      <w:r>
-        <w:t xml:space="preserve">In this post, we will look at the following metrics for </w:t>
+      <w:pPr>
+        <w:rPr>
+          <w:b/>
+          <w:bCs/>
+        </w:rPr>
+      </w:pPr>
+    </w:p>
+    <w:p>
+      <w:pPr>
+        <w:rPr>
+          <w:b/>
+          <w:bCs/>
+        </w:rPr>
+      </w:pPr>
+    </w:p>
+    <w:p>
+      <w:r>
+        <w:rPr>
+          <w:b/>
+          <w:bCs/>
+        </w:rPr>
+        <w:lastRenderedPageBreak/>
+        <w:t xml:space="preserve">Note: </w:t>
+      </w:r>
+      <w:r>
+        <w:t xml:space="preserve">For the sake of brevity this post will focus only on customer churn. We will </w:t>
+      </w:r>
+      <w:r>
+        <w:t>focus on revenue churn in the next post.</w:t>
+      </w:r>
+    </w:p>
+    <w:p>
+      <w:r>
+        <w:t xml:space="preserve">We </w:t>
+      </w:r>
+      <w:r>
+        <w:t xml:space="preserve">will look at the following metrics for </w:t>
       </w:r>
       <w:proofErr w:type="spellStart"/>
       <w:r>
@@ -170,7 +521,13 @@
       </w:r>
       <w:proofErr w:type="spellEnd"/>
       <w:r>
-        <w:t xml:space="preserve"> (our fictitious company) –</w:t>
+        <w:t xml:space="preserve"> (our fictitious </w:t>
+      </w:r>
+      <w:r>
+        <w:t xml:space="preserve">SaaS </w:t>
+      </w:r>
+      <w:r>
+        <w:t>company) –</w:t>
       </w:r>
     </w:p>
     <w:p>
@@ -233,24 +590,17 @@
           <w:b/>
           <w:bCs/>
         </w:rPr>
-        <w:t xml:space="preserve">Churn rates </w:t>
+        <w:t>Churn rate</w:t>
       </w:r>
       <w:r>
         <w:rPr>
           <w:b/>
           <w:bCs/>
         </w:rPr>
-        <w:t>by customer</w:t>
-      </w:r>
-      <w:r>
-        <w:rPr>
-          <w:b/>
-          <w:bCs/>
-        </w:rPr>
-        <w:t xml:space="preserve"> segmentation</w:t>
-      </w:r>
-      <w:r>
-        <w:t xml:space="preserve"> – Churn rates are reported with some customer segmentation. For instance, </w:t>
+        <w:t xml:space="preserve">s by customer segmentation </w:t>
+      </w:r>
+      <w:r>
+        <w:t xml:space="preserve">– Churn rates are reported with some customer segmentation. For instance, </w:t>
       </w:r>
       <w:r>
         <w:t xml:space="preserve">customers from different </w:t>
@@ -265,7 +615,13 @@
         <w:t>, region</w:t>
       </w:r>
       <w:r>
-        <w:t xml:space="preserve">, subscription plan lead to different churn rates. </w:t>
+        <w:t xml:space="preserve">, subscription plan </w:t>
+      </w:r>
+      <w:r>
+        <w:t>have</w:t>
+      </w:r>
+      <w:r>
+        <w:t xml:space="preserve"> different churn rates. </w:t>
       </w:r>
       <w:r>
         <w:t xml:space="preserve">Therefore, </w:t>
@@ -313,7 +669,13 @@
         <w:t xml:space="preserve"> </w:t>
       </w:r>
       <w:r>
-        <w:t>A user takes a series of steps after subscribing. It is important to find features which are sticky and drive retention in short term and long term. Drive usage of that feature to other customers as well</w:t>
+        <w:t>A user takes a series of steps after subscribing</w:t>
+      </w:r>
+      <w:r>
+        <w:t xml:space="preserve"> for the product</w:t>
+      </w:r>
+      <w:r>
+        <w:t xml:space="preserve">. It is important to find features which are sticky and drive retention in short term and long term. </w:t>
       </w:r>
     </w:p>
     <w:p>
@@ -338,7 +700,16 @@
         <w:t xml:space="preserve"> </w:t>
       </w:r>
       <w:r>
-        <w:t>Cohorts are group of users sharing a common characteristic such as acquired in same month, acquisition channel etc. Over time as the product is getting improved, one needs to ensure that younger cohorts are showing better retention</w:t>
+        <w:t>Cohorts are group of users sharing a common characteristic such as acqui</w:t>
+      </w:r>
+      <w:r>
+        <w:t>sition month</w:t>
+      </w:r>
+      <w:r>
+        <w:t>, acquisition channel etc. Over time as the product is getting improved, one needs to ensure that younger cohorts are showing better retention</w:t>
+      </w:r>
+      <w:r>
+        <w:t xml:space="preserve"> or lower churn</w:t>
       </w:r>
     </w:p>
     <w:p>
@@ -354,37 +725,94 @@
           <w:b/>
           <w:bCs/>
         </w:rPr>
-        <w:t xml:space="preserve">Churn Prediction </w:t>
-      </w:r>
-      <w:r>
-        <w:t>–</w:t>
-      </w:r>
-      <w:r>
-        <w:t xml:space="preserve"> </w:t>
-      </w:r>
-      <w:r>
-        <w:t>Once we identify</w:t>
-      </w:r>
-      <w:r>
-        <w:t xml:space="preserve"> predictor variables which are </w:t>
-      </w:r>
-      <w:r>
-        <w:t>significant to predict churn, we can use any of Machine Learning techniques such as Logistic Regression, Decision Tree to predict customer churn</w:t>
-      </w:r>
-    </w:p>
-    <w:p>
+        <w:t xml:space="preserve">Churn </w:t>
+      </w:r>
       <w:r>
         <w:rPr>
           <w:b/>
           <w:bCs/>
         </w:rPr>
-        <w:t xml:space="preserve">Note: </w:t>
-      </w:r>
-      <w:r>
-        <w:t>This post will focus on analysing customer chur</w:t>
-      </w:r>
-      <w:r>
-        <w:t>n and not revenue churn (we will do that in another post)</w:t>
+        <w:t>Risk Score</w:t>
+      </w:r>
+      <w:r>
+        <w:rPr>
+          <w:b/>
+          <w:bCs/>
+        </w:rPr>
+        <w:t xml:space="preserve"> for every customer</w:t>
+      </w:r>
+      <w:r>
+        <w:rPr>
+          <w:b/>
+          <w:bCs/>
+        </w:rPr>
+        <w:t xml:space="preserve"> </w:t>
+      </w:r>
+      <w:r>
+        <w:t>–</w:t>
+      </w:r>
+      <w:r>
+        <w:t xml:space="preserve"> </w:t>
+      </w:r>
+      <w:r>
+        <w:t xml:space="preserve">Through descriptive analysis </w:t>
+      </w:r>
+      <w:r>
+        <w:t>we identify</w:t>
+      </w:r>
+      <w:r>
+        <w:t xml:space="preserve"> predictor variables which </w:t>
+      </w:r>
+      <w:r>
+        <w:t>could be</w:t>
+      </w:r>
+      <w:r>
+        <w:t xml:space="preserve"> </w:t>
+      </w:r>
+      <w:r>
+        <w:t>significant to predict churn</w:t>
+      </w:r>
+      <w:r>
+        <w:t xml:space="preserve"> and</w:t>
+      </w:r>
+      <w:r>
+        <w:t xml:space="preserve"> </w:t>
+      </w:r>
+      <w:r>
+        <w:t xml:space="preserve">then </w:t>
+      </w:r>
+      <w:r>
+        <w:t xml:space="preserve">we can use any of </w:t>
+      </w:r>
+      <w:r>
+        <w:t>the ML</w:t>
+      </w:r>
+      <w:r>
+        <w:t xml:space="preserve"> techniques such as Logistic Regression, Decision Tree</w:t>
+      </w:r>
+      <w:r>
+        <w:t>s</w:t>
+      </w:r>
+      <w:r>
+        <w:t xml:space="preserve"> to predict customer churn</w:t>
+      </w:r>
+      <w:r>
+        <w:t xml:space="preserve"> and assign each new user </w:t>
+      </w:r>
+      <w:r>
+        <w:t xml:space="preserve">a </w:t>
+      </w:r>
+      <w:r>
+        <w:t>churn risk score</w:t>
+      </w:r>
+      <w:r>
+        <w:t xml:space="preserve">. It helps us </w:t>
+      </w:r>
+      <w:r>
+        <w:t xml:space="preserve">develop focus on high risk churn </w:t>
+      </w:r>
+      <w:r>
+        <w:br/>
       </w:r>
     </w:p>
     <w:p>
@@ -422,7 +850,6 @@
     </w:p>
     <w:p>
       <w:r>
-        <w:lastRenderedPageBreak/>
         <w:t xml:space="preserve">File - </w:t>
       </w:r>
       <w:hyperlink r:id="rId5" w:history="1">
@@ -466,7 +893,13 @@
         <w:t>Here is a snapshot of th</w:t>
       </w:r>
       <w:r>
-        <w:t>e first 2 rows of the data</w:t>
+        <w:t xml:space="preserve">e first </w:t>
+      </w:r>
+      <w:r>
+        <w:t>5</w:t>
+      </w:r>
+      <w:r>
+        <w:t xml:space="preserve"> rows of the data</w:t>
       </w:r>
       <w:r>
         <w:t xml:space="preserve"> – </w:t>
@@ -1173,6 +1606,7 @@
           </w:tcPr>
           <w:p>
             <w:r>
+              <w:lastRenderedPageBreak/>
               <w:t xml:space="preserve">Team members added </w:t>
             </w:r>
           </w:p>
@@ -1968,7 +2402,6 @@
           <w:bCs/>
           <w:highlight w:val="yellow"/>
         </w:rPr>
-        <w:lastRenderedPageBreak/>
         <w:t xml:space="preserve">Churn rates by </w:t>
       </w:r>
       <w:r>
@@ -3013,6 +3446,7 @@
                 <w:b/>
                 <w:bCs/>
               </w:rPr>
+              <w:lastRenderedPageBreak/>
               <w:t>Purchase Plan</w:t>
             </w:r>
             <w:r>
@@ -4318,7 +4752,6 @@
           <w:b/>
           <w:bCs/>
         </w:rPr>
-        <w:lastRenderedPageBreak/>
         <w:t xml:space="preserve">Churn rates by team members </w:t>
       </w:r>
       <w:r>
@@ -4919,6 +5352,7 @@
         </w:rPr>
       </w:pPr>
       <w:r>
+        <w:lastRenderedPageBreak/>
         <w:t xml:space="preserve">We know on an </w:t>
       </w:r>
       <w:proofErr w:type="spellStart"/>
@@ -5509,11 +5943,7 @@
         <w:t>st</w:t>
       </w:r>
       <w:r>
-        <w:t xml:space="preserve"> month, </w:t>
-      </w:r>
-      <w:r>
-        <w:lastRenderedPageBreak/>
-        <w:t>Following 5 users in 1</w:t>
+        <w:t xml:space="preserve"> month, Following 5 users in 1</w:t>
       </w:r>
       <w:r>
         <w:rPr>
@@ -6672,6 +7102,7 @@
     <w:p/>
     <w:p>
       <w:r>
+        <w:lastRenderedPageBreak/>
         <w:t>Observations,</w:t>
       </w:r>
     </w:p>
@@ -6855,7 +7286,6 @@
         </w:numPr>
       </w:pPr>
       <w:r>
-        <w:lastRenderedPageBreak/>
         <w:t>Around 20% of the customers who fill &lt; 60% of the bought seats in team plan churn within 1</w:t>
       </w:r>
       <w:r>
@@ -7006,6 +7436,7 @@
         </w:numPr>
       </w:pPr>
       <w:r>
+        <w:lastRenderedPageBreak/>
         <w:t>Around 25% of the customers whose team does &lt; 5 mobile app dev sessions per month per user churn within 1</w:t>
       </w:r>
       <w:r>
@@ -7405,7 +7836,6 @@
                 <w:szCs w:val="20"/>
                 <w:lang w:eastAsia="en-IN"/>
               </w:rPr>
-              <w:lastRenderedPageBreak/>
               <w:t>Accuracy (%correct)</w:t>
             </w:r>
           </w:p>
@@ -8434,6 +8864,7 @@
                 <w:szCs w:val="20"/>
                 <w:lang w:eastAsia="en-IN"/>
               </w:rPr>
+              <w:lastRenderedPageBreak/>
               <w:t xml:space="preserve">Customer </w:t>
             </w:r>
             <w:proofErr w:type="spellStart"/>
@@ -8779,7 +9210,6 @@
         </w:numPr>
       </w:pPr>
       <w:r>
-        <w:lastRenderedPageBreak/>
         <w:t xml:space="preserve">Talk to customers who purchase individual plans and are leaving platform within first 3 month of on-boarding. Understand why they are leaving.  </w:t>
       </w:r>
       <w:r>
@@ -8923,6 +9353,7 @@
         </w:numPr>
       </w:pPr>
       <w:r>
+        <w:lastRenderedPageBreak/>
         <w:t>If the above identified features indeed make the product sticky</w:t>
       </w:r>
       <w:r>
@@ -9858,6 +10289,119 @@
     </w:lvl>
   </w:abstractNum>
   <w:abstractNum w:abstractNumId="8" w15:restartNumberingAfterBreak="0">
+    <w:nsid w:val="49003A7D"/>
+    <w:multiLevelType w:val="hybridMultilevel"/>
+    <w:tmpl w:val="18F27B60"/>
+    <w:lvl w:ilvl="0" w:tplc="40090003">
+      <w:start w:val="1"/>
+      <w:numFmt w:val="bullet"/>
+      <w:lvlText w:val="o"/>
+      <w:lvlJc w:val="left"/>
+      <w:pPr>
+        <w:ind w:left="1484" w:hanging="360"/>
+      </w:pPr>
+      <w:rPr>
+        <w:rFonts w:ascii="Courier New" w:hAnsi="Courier New" w:cs="Courier New" w:hint="default"/>
+      </w:rPr>
+    </w:lvl>
+    <w:lvl w:ilvl="1" w:tplc="40090003" w:tentative="1">
+      <w:start w:val="1"/>
+      <w:numFmt w:val="bullet"/>
+      <w:lvlText w:val="o"/>
+      <w:lvlJc w:val="left"/>
+      <w:pPr>
+        <w:ind w:left="1484" w:hanging="360"/>
+      </w:pPr>
+      <w:rPr>
+        <w:rFonts w:ascii="Courier New" w:hAnsi="Courier New" w:cs="Courier New" w:hint="default"/>
+      </w:rPr>
+    </w:lvl>
+    <w:lvl w:ilvl="2" w:tplc="40090005" w:tentative="1">
+      <w:start w:val="1"/>
+      <w:numFmt w:val="bullet"/>
+      <w:lvlText w:val=""/>
+      <w:lvlJc w:val="left"/>
+      <w:pPr>
+        <w:ind w:left="2204" w:hanging="360"/>
+      </w:pPr>
+      <w:rPr>
+        <w:rFonts w:ascii="Wingdings" w:hAnsi="Wingdings" w:cs="Wingdings" w:hint="default"/>
+      </w:rPr>
+    </w:lvl>
+    <w:lvl w:ilvl="3" w:tplc="40090001" w:tentative="1">
+      <w:start w:val="1"/>
+      <w:numFmt w:val="bullet"/>
+      <w:lvlText w:val=""/>
+      <w:lvlJc w:val="left"/>
+      <w:pPr>
+        <w:ind w:left="2924" w:hanging="360"/>
+      </w:pPr>
+      <w:rPr>
+        <w:rFonts w:ascii="Symbol" w:hAnsi="Symbol" w:cs="Symbol" w:hint="default"/>
+      </w:rPr>
+    </w:lvl>
+    <w:lvl w:ilvl="4" w:tplc="40090003" w:tentative="1">
+      <w:start w:val="1"/>
+      <w:numFmt w:val="bullet"/>
+      <w:lvlText w:val="o"/>
+      <w:lvlJc w:val="left"/>
+      <w:pPr>
+        <w:ind w:left="3644" w:hanging="360"/>
+      </w:pPr>
+      <w:rPr>
+        <w:rFonts w:ascii="Courier New" w:hAnsi="Courier New" w:cs="Courier New" w:hint="default"/>
+      </w:rPr>
+    </w:lvl>
+    <w:lvl w:ilvl="5" w:tplc="40090005" w:tentative="1">
+      <w:start w:val="1"/>
+      <w:numFmt w:val="bullet"/>
+      <w:lvlText w:val=""/>
+      <w:lvlJc w:val="left"/>
+      <w:pPr>
+        <w:ind w:left="4364" w:hanging="360"/>
+      </w:pPr>
+      <w:rPr>
+        <w:rFonts w:ascii="Wingdings" w:hAnsi="Wingdings" w:cs="Wingdings" w:hint="default"/>
+      </w:rPr>
+    </w:lvl>
+    <w:lvl w:ilvl="6" w:tplc="40090001" w:tentative="1">
+      <w:start w:val="1"/>
+      <w:numFmt w:val="bullet"/>
+      <w:lvlText w:val=""/>
+      <w:lvlJc w:val="left"/>
+      <w:pPr>
+        <w:ind w:left="5084" w:hanging="360"/>
+      </w:pPr>
+      <w:rPr>
+        <w:rFonts w:ascii="Symbol" w:hAnsi="Symbol" w:cs="Symbol" w:hint="default"/>
+      </w:rPr>
+    </w:lvl>
+    <w:lvl w:ilvl="7" w:tplc="40090003" w:tentative="1">
+      <w:start w:val="1"/>
+      <w:numFmt w:val="bullet"/>
+      <w:lvlText w:val="o"/>
+      <w:lvlJc w:val="left"/>
+      <w:pPr>
+        <w:ind w:left="5804" w:hanging="360"/>
+      </w:pPr>
+      <w:rPr>
+        <w:rFonts w:ascii="Courier New" w:hAnsi="Courier New" w:cs="Courier New" w:hint="default"/>
+      </w:rPr>
+    </w:lvl>
+    <w:lvl w:ilvl="8" w:tplc="40090005" w:tentative="1">
+      <w:start w:val="1"/>
+      <w:numFmt w:val="bullet"/>
+      <w:lvlText w:val=""/>
+      <w:lvlJc w:val="left"/>
+      <w:pPr>
+        <w:ind w:left="6524" w:hanging="360"/>
+      </w:pPr>
+      <w:rPr>
+        <w:rFonts w:ascii="Wingdings" w:hAnsi="Wingdings" w:cs="Wingdings" w:hint="default"/>
+      </w:rPr>
+    </w:lvl>
+  </w:abstractNum>
+  <w:abstractNum w:abstractNumId="9" w15:restartNumberingAfterBreak="0">
     <w:nsid w:val="4B390877"/>
     <w:multiLevelType w:val="hybridMultilevel"/>
     <w:tmpl w:val="4246FD2C"/>
@@ -9970,7 +10514,120 @@
       </w:rPr>
     </w:lvl>
   </w:abstractNum>
-  <w:abstractNum w:abstractNumId="9" w15:restartNumberingAfterBreak="0">
+  <w:abstractNum w:abstractNumId="10" w15:restartNumberingAfterBreak="0">
+    <w:nsid w:val="5E5D5D2C"/>
+    <w:multiLevelType w:val="hybridMultilevel"/>
+    <w:tmpl w:val="607251F2"/>
+    <w:lvl w:ilvl="0" w:tplc="ED56ABFC">
+      <w:start w:val="3"/>
+      <w:numFmt w:val="bullet"/>
+      <w:lvlText w:val="-"/>
+      <w:lvlJc w:val="left"/>
+      <w:pPr>
+        <w:ind w:left="720" w:hanging="360"/>
+      </w:pPr>
+      <w:rPr>
+        <w:rFonts w:ascii="Calibri Light" w:eastAsiaTheme="majorEastAsia" w:hAnsi="Calibri Light" w:cs="Calibri Light" w:hint="default"/>
+      </w:rPr>
+    </w:lvl>
+    <w:lvl w:ilvl="1" w:tplc="40090003" w:tentative="1">
+      <w:start w:val="1"/>
+      <w:numFmt w:val="bullet"/>
+      <w:lvlText w:val="o"/>
+      <w:lvlJc w:val="left"/>
+      <w:pPr>
+        <w:ind w:left="1440" w:hanging="360"/>
+      </w:pPr>
+      <w:rPr>
+        <w:rFonts w:ascii="Courier New" w:hAnsi="Courier New" w:cs="Courier New" w:hint="default"/>
+      </w:rPr>
+    </w:lvl>
+    <w:lvl w:ilvl="2" w:tplc="40090005" w:tentative="1">
+      <w:start w:val="1"/>
+      <w:numFmt w:val="bullet"/>
+      <w:lvlText w:val=""/>
+      <w:lvlJc w:val="left"/>
+      <w:pPr>
+        <w:ind w:left="2160" w:hanging="360"/>
+      </w:pPr>
+      <w:rPr>
+        <w:rFonts w:ascii="Wingdings" w:hAnsi="Wingdings" w:cs="Wingdings" w:hint="default"/>
+      </w:rPr>
+    </w:lvl>
+    <w:lvl w:ilvl="3" w:tplc="40090001" w:tentative="1">
+      <w:start w:val="1"/>
+      <w:numFmt w:val="bullet"/>
+      <w:lvlText w:val=""/>
+      <w:lvlJc w:val="left"/>
+      <w:pPr>
+        <w:ind w:left="2880" w:hanging="360"/>
+      </w:pPr>
+      <w:rPr>
+        <w:rFonts w:ascii="Symbol" w:hAnsi="Symbol" w:cs="Symbol" w:hint="default"/>
+      </w:rPr>
+    </w:lvl>
+    <w:lvl w:ilvl="4" w:tplc="40090003" w:tentative="1">
+      <w:start w:val="1"/>
+      <w:numFmt w:val="bullet"/>
+      <w:lvlText w:val="o"/>
+      <w:lvlJc w:val="left"/>
+      <w:pPr>
+        <w:ind w:left="3600" w:hanging="360"/>
+      </w:pPr>
+      <w:rPr>
+        <w:rFonts w:ascii="Courier New" w:hAnsi="Courier New" w:cs="Courier New" w:hint="default"/>
+      </w:rPr>
+    </w:lvl>
+    <w:lvl w:ilvl="5" w:tplc="40090005" w:tentative="1">
+      <w:start w:val="1"/>
+      <w:numFmt w:val="bullet"/>
+      <w:lvlText w:val=""/>
+      <w:lvlJc w:val="left"/>
+      <w:pPr>
+        <w:ind w:left="4320" w:hanging="360"/>
+      </w:pPr>
+      <w:rPr>
+        <w:rFonts w:ascii="Wingdings" w:hAnsi="Wingdings" w:cs="Wingdings" w:hint="default"/>
+      </w:rPr>
+    </w:lvl>
+    <w:lvl w:ilvl="6" w:tplc="40090001" w:tentative="1">
+      <w:start w:val="1"/>
+      <w:numFmt w:val="bullet"/>
+      <w:lvlText w:val=""/>
+      <w:lvlJc w:val="left"/>
+      <w:pPr>
+        <w:ind w:left="5040" w:hanging="360"/>
+      </w:pPr>
+      <w:rPr>
+        <w:rFonts w:ascii="Symbol" w:hAnsi="Symbol" w:cs="Symbol" w:hint="default"/>
+      </w:rPr>
+    </w:lvl>
+    <w:lvl w:ilvl="7" w:tplc="40090003" w:tentative="1">
+      <w:start w:val="1"/>
+      <w:numFmt w:val="bullet"/>
+      <w:lvlText w:val="o"/>
+      <w:lvlJc w:val="left"/>
+      <w:pPr>
+        <w:ind w:left="5760" w:hanging="360"/>
+      </w:pPr>
+      <w:rPr>
+        <w:rFonts w:ascii="Courier New" w:hAnsi="Courier New" w:cs="Courier New" w:hint="default"/>
+      </w:rPr>
+    </w:lvl>
+    <w:lvl w:ilvl="8" w:tplc="40090005" w:tentative="1">
+      <w:start w:val="1"/>
+      <w:numFmt w:val="bullet"/>
+      <w:lvlText w:val=""/>
+      <w:lvlJc w:val="left"/>
+      <w:pPr>
+        <w:ind w:left="6480" w:hanging="360"/>
+      </w:pPr>
+      <w:rPr>
+        <w:rFonts w:ascii="Wingdings" w:hAnsi="Wingdings" w:cs="Wingdings" w:hint="default"/>
+      </w:rPr>
+    </w:lvl>
+  </w:abstractNum>
+  <w:abstractNum w:abstractNumId="11" w15:restartNumberingAfterBreak="0">
     <w:nsid w:val="5FD25803"/>
     <w:multiLevelType w:val="hybridMultilevel"/>
     <w:tmpl w:val="9190D59C"/>
@@ -10084,7 +10741,7 @@
       </w:rPr>
     </w:lvl>
   </w:abstractNum>
-  <w:abstractNum w:abstractNumId="10" w15:restartNumberingAfterBreak="0">
+  <w:abstractNum w:abstractNumId="12" w15:restartNumberingAfterBreak="0">
     <w:nsid w:val="647E0B61"/>
     <w:multiLevelType w:val="hybridMultilevel"/>
     <w:tmpl w:val="9F0ADF7E"/>
@@ -10197,7 +10854,7 @@
       </w:rPr>
     </w:lvl>
   </w:abstractNum>
-  <w:abstractNum w:abstractNumId="11" w15:restartNumberingAfterBreak="0">
+  <w:abstractNum w:abstractNumId="13" w15:restartNumberingAfterBreak="0">
     <w:nsid w:val="688B5CE9"/>
     <w:multiLevelType w:val="hybridMultilevel"/>
     <w:tmpl w:val="35322116"/>
@@ -10310,7 +10967,7 @@
       </w:rPr>
     </w:lvl>
   </w:abstractNum>
-  <w:abstractNum w:abstractNumId="12" w15:restartNumberingAfterBreak="0">
+  <w:abstractNum w:abstractNumId="14" w15:restartNumberingAfterBreak="0">
     <w:nsid w:val="688D2A83"/>
     <w:multiLevelType w:val="hybridMultilevel"/>
     <w:tmpl w:val="27A41038"/>
@@ -10422,7 +11079,7 @@
       </w:rPr>
     </w:lvl>
   </w:abstractNum>
-  <w:abstractNum w:abstractNumId="13" w15:restartNumberingAfterBreak="0">
+  <w:abstractNum w:abstractNumId="15" w15:restartNumberingAfterBreak="0">
     <w:nsid w:val="6924496B"/>
     <w:multiLevelType w:val="hybridMultilevel"/>
     <w:tmpl w:val="4C1651FA"/>
@@ -10535,7 +11192,7 @@
       </w:rPr>
     </w:lvl>
   </w:abstractNum>
-  <w:abstractNum w:abstractNumId="14" w15:restartNumberingAfterBreak="0">
+  <w:abstractNum w:abstractNumId="16" w15:restartNumberingAfterBreak="0">
     <w:nsid w:val="6B020C25"/>
     <w:multiLevelType w:val="hybridMultilevel"/>
     <w:tmpl w:val="8B8281F6"/>
@@ -10648,7 +11305,120 @@
       </w:rPr>
     </w:lvl>
   </w:abstractNum>
-  <w:abstractNum w:abstractNumId="15" w15:restartNumberingAfterBreak="0">
+  <w:abstractNum w:abstractNumId="17" w15:restartNumberingAfterBreak="0">
+    <w:nsid w:val="6FAC6389"/>
+    <w:multiLevelType w:val="hybridMultilevel"/>
+    <w:tmpl w:val="890E57F4"/>
+    <w:lvl w:ilvl="0" w:tplc="AFE694A8">
+      <w:start w:val="3"/>
+      <w:numFmt w:val="bullet"/>
+      <w:lvlText w:val="-"/>
+      <w:lvlJc w:val="left"/>
+      <w:pPr>
+        <w:ind w:left="720" w:hanging="360"/>
+      </w:pPr>
+      <w:rPr>
+        <w:rFonts w:ascii="Calibri Light" w:eastAsiaTheme="majorEastAsia" w:hAnsi="Calibri Light" w:cs="Calibri Light" w:hint="default"/>
+      </w:rPr>
+    </w:lvl>
+    <w:lvl w:ilvl="1" w:tplc="40090003" w:tentative="1">
+      <w:start w:val="1"/>
+      <w:numFmt w:val="bullet"/>
+      <w:lvlText w:val="o"/>
+      <w:lvlJc w:val="left"/>
+      <w:pPr>
+        <w:ind w:left="1440" w:hanging="360"/>
+      </w:pPr>
+      <w:rPr>
+        <w:rFonts w:ascii="Courier New" w:hAnsi="Courier New" w:cs="Courier New" w:hint="default"/>
+      </w:rPr>
+    </w:lvl>
+    <w:lvl w:ilvl="2" w:tplc="40090005" w:tentative="1">
+      <w:start w:val="1"/>
+      <w:numFmt w:val="bullet"/>
+      <w:lvlText w:val=""/>
+      <w:lvlJc w:val="left"/>
+      <w:pPr>
+        <w:ind w:left="2160" w:hanging="360"/>
+      </w:pPr>
+      <w:rPr>
+        <w:rFonts w:ascii="Wingdings" w:hAnsi="Wingdings" w:cs="Wingdings" w:hint="default"/>
+      </w:rPr>
+    </w:lvl>
+    <w:lvl w:ilvl="3" w:tplc="40090001" w:tentative="1">
+      <w:start w:val="1"/>
+      <w:numFmt w:val="bullet"/>
+      <w:lvlText w:val=""/>
+      <w:lvlJc w:val="left"/>
+      <w:pPr>
+        <w:ind w:left="2880" w:hanging="360"/>
+      </w:pPr>
+      <w:rPr>
+        <w:rFonts w:ascii="Symbol" w:hAnsi="Symbol" w:cs="Symbol" w:hint="default"/>
+      </w:rPr>
+    </w:lvl>
+    <w:lvl w:ilvl="4" w:tplc="40090003" w:tentative="1">
+      <w:start w:val="1"/>
+      <w:numFmt w:val="bullet"/>
+      <w:lvlText w:val="o"/>
+      <w:lvlJc w:val="left"/>
+      <w:pPr>
+        <w:ind w:left="3600" w:hanging="360"/>
+      </w:pPr>
+      <w:rPr>
+        <w:rFonts w:ascii="Courier New" w:hAnsi="Courier New" w:cs="Courier New" w:hint="default"/>
+      </w:rPr>
+    </w:lvl>
+    <w:lvl w:ilvl="5" w:tplc="40090005" w:tentative="1">
+      <w:start w:val="1"/>
+      <w:numFmt w:val="bullet"/>
+      <w:lvlText w:val=""/>
+      <w:lvlJc w:val="left"/>
+      <w:pPr>
+        <w:ind w:left="4320" w:hanging="360"/>
+      </w:pPr>
+      <w:rPr>
+        <w:rFonts w:ascii="Wingdings" w:hAnsi="Wingdings" w:cs="Wingdings" w:hint="default"/>
+      </w:rPr>
+    </w:lvl>
+    <w:lvl w:ilvl="6" w:tplc="40090001" w:tentative="1">
+      <w:start w:val="1"/>
+      <w:numFmt w:val="bullet"/>
+      <w:lvlText w:val=""/>
+      <w:lvlJc w:val="left"/>
+      <w:pPr>
+        <w:ind w:left="5040" w:hanging="360"/>
+      </w:pPr>
+      <w:rPr>
+        <w:rFonts w:ascii="Symbol" w:hAnsi="Symbol" w:cs="Symbol" w:hint="default"/>
+      </w:rPr>
+    </w:lvl>
+    <w:lvl w:ilvl="7" w:tplc="40090003" w:tentative="1">
+      <w:start w:val="1"/>
+      <w:numFmt w:val="bullet"/>
+      <w:lvlText w:val="o"/>
+      <w:lvlJc w:val="left"/>
+      <w:pPr>
+        <w:ind w:left="5760" w:hanging="360"/>
+      </w:pPr>
+      <w:rPr>
+        <w:rFonts w:ascii="Courier New" w:hAnsi="Courier New" w:cs="Courier New" w:hint="default"/>
+      </w:rPr>
+    </w:lvl>
+    <w:lvl w:ilvl="8" w:tplc="40090005" w:tentative="1">
+      <w:start w:val="1"/>
+      <w:numFmt w:val="bullet"/>
+      <w:lvlText w:val=""/>
+      <w:lvlJc w:val="left"/>
+      <w:pPr>
+        <w:ind w:left="6480" w:hanging="360"/>
+      </w:pPr>
+      <w:rPr>
+        <w:rFonts w:ascii="Wingdings" w:hAnsi="Wingdings" w:cs="Wingdings" w:hint="default"/>
+      </w:rPr>
+    </w:lvl>
+  </w:abstractNum>
+  <w:abstractNum w:abstractNumId="18" w15:restartNumberingAfterBreak="0">
     <w:nsid w:val="70011E39"/>
     <w:multiLevelType w:val="hybridMultilevel"/>
     <w:tmpl w:val="B3068148"/>
@@ -10760,7 +11530,233 @@
       </w:rPr>
     </w:lvl>
   </w:abstractNum>
-  <w:abstractNum w:abstractNumId="16" w15:restartNumberingAfterBreak="0">
+  <w:abstractNum w:abstractNumId="19" w15:restartNumberingAfterBreak="0">
+    <w:nsid w:val="706B1950"/>
+    <w:multiLevelType w:val="hybridMultilevel"/>
+    <w:tmpl w:val="2B66727E"/>
+    <w:lvl w:ilvl="0" w:tplc="E4C4D24C">
+      <w:start w:val="3"/>
+      <w:numFmt w:val="bullet"/>
+      <w:lvlText w:val="-"/>
+      <w:lvlJc w:val="left"/>
+      <w:pPr>
+        <w:ind w:left="720" w:hanging="360"/>
+      </w:pPr>
+      <w:rPr>
+        <w:rFonts w:ascii="Calibri" w:eastAsiaTheme="minorHAnsi" w:hAnsi="Calibri" w:cs="Calibri" w:hint="default"/>
+      </w:rPr>
+    </w:lvl>
+    <w:lvl w:ilvl="1" w:tplc="40090003">
+      <w:start w:val="1"/>
+      <w:numFmt w:val="bullet"/>
+      <w:lvlText w:val="o"/>
+      <w:lvlJc w:val="left"/>
+      <w:pPr>
+        <w:ind w:left="1440" w:hanging="360"/>
+      </w:pPr>
+      <w:rPr>
+        <w:rFonts w:ascii="Courier New" w:hAnsi="Courier New" w:cs="Courier New" w:hint="default"/>
+      </w:rPr>
+    </w:lvl>
+    <w:lvl w:ilvl="2" w:tplc="40090005" w:tentative="1">
+      <w:start w:val="1"/>
+      <w:numFmt w:val="bullet"/>
+      <w:lvlText w:val=""/>
+      <w:lvlJc w:val="left"/>
+      <w:pPr>
+        <w:ind w:left="2160" w:hanging="360"/>
+      </w:pPr>
+      <w:rPr>
+        <w:rFonts w:ascii="Wingdings" w:hAnsi="Wingdings" w:cs="Wingdings" w:hint="default"/>
+      </w:rPr>
+    </w:lvl>
+    <w:lvl w:ilvl="3" w:tplc="40090001" w:tentative="1">
+      <w:start w:val="1"/>
+      <w:numFmt w:val="bullet"/>
+      <w:lvlText w:val=""/>
+      <w:lvlJc w:val="left"/>
+      <w:pPr>
+        <w:ind w:left="2880" w:hanging="360"/>
+      </w:pPr>
+      <w:rPr>
+        <w:rFonts w:ascii="Symbol" w:hAnsi="Symbol" w:cs="Symbol" w:hint="default"/>
+      </w:rPr>
+    </w:lvl>
+    <w:lvl w:ilvl="4" w:tplc="40090003" w:tentative="1">
+      <w:start w:val="1"/>
+      <w:numFmt w:val="bullet"/>
+      <w:lvlText w:val="o"/>
+      <w:lvlJc w:val="left"/>
+      <w:pPr>
+        <w:ind w:left="3600" w:hanging="360"/>
+      </w:pPr>
+      <w:rPr>
+        <w:rFonts w:ascii="Courier New" w:hAnsi="Courier New" w:cs="Courier New" w:hint="default"/>
+      </w:rPr>
+    </w:lvl>
+    <w:lvl w:ilvl="5" w:tplc="40090005" w:tentative="1">
+      <w:start w:val="1"/>
+      <w:numFmt w:val="bullet"/>
+      <w:lvlText w:val=""/>
+      <w:lvlJc w:val="left"/>
+      <w:pPr>
+        <w:ind w:left="4320" w:hanging="360"/>
+      </w:pPr>
+      <w:rPr>
+        <w:rFonts w:ascii="Wingdings" w:hAnsi="Wingdings" w:cs="Wingdings" w:hint="default"/>
+      </w:rPr>
+    </w:lvl>
+    <w:lvl w:ilvl="6" w:tplc="40090001" w:tentative="1">
+      <w:start w:val="1"/>
+      <w:numFmt w:val="bullet"/>
+      <w:lvlText w:val=""/>
+      <w:lvlJc w:val="left"/>
+      <w:pPr>
+        <w:ind w:left="5040" w:hanging="360"/>
+      </w:pPr>
+      <w:rPr>
+        <w:rFonts w:ascii="Symbol" w:hAnsi="Symbol" w:cs="Symbol" w:hint="default"/>
+      </w:rPr>
+    </w:lvl>
+    <w:lvl w:ilvl="7" w:tplc="40090003" w:tentative="1">
+      <w:start w:val="1"/>
+      <w:numFmt w:val="bullet"/>
+      <w:lvlText w:val="o"/>
+      <w:lvlJc w:val="left"/>
+      <w:pPr>
+        <w:ind w:left="5760" w:hanging="360"/>
+      </w:pPr>
+      <w:rPr>
+        <w:rFonts w:ascii="Courier New" w:hAnsi="Courier New" w:cs="Courier New" w:hint="default"/>
+      </w:rPr>
+    </w:lvl>
+    <w:lvl w:ilvl="8" w:tplc="40090005" w:tentative="1">
+      <w:start w:val="1"/>
+      <w:numFmt w:val="bullet"/>
+      <w:lvlText w:val=""/>
+      <w:lvlJc w:val="left"/>
+      <w:pPr>
+        <w:ind w:left="6480" w:hanging="360"/>
+      </w:pPr>
+      <w:rPr>
+        <w:rFonts w:ascii="Wingdings" w:hAnsi="Wingdings" w:cs="Wingdings" w:hint="default"/>
+      </w:rPr>
+    </w:lvl>
+  </w:abstractNum>
+  <w:abstractNum w:abstractNumId="20" w15:restartNumberingAfterBreak="0">
+    <w:nsid w:val="73D637AC"/>
+    <w:multiLevelType w:val="hybridMultilevel"/>
+    <w:tmpl w:val="784A2FC6"/>
+    <w:lvl w:ilvl="0" w:tplc="BE38DC2E">
+      <w:start w:val="3"/>
+      <w:numFmt w:val="bullet"/>
+      <w:lvlText w:val="-"/>
+      <w:lvlJc w:val="left"/>
+      <w:pPr>
+        <w:ind w:left="720" w:hanging="360"/>
+      </w:pPr>
+      <w:rPr>
+        <w:rFonts w:ascii="Calibri" w:eastAsiaTheme="minorHAnsi" w:hAnsi="Calibri" w:cs="Calibri" w:hint="default"/>
+      </w:rPr>
+    </w:lvl>
+    <w:lvl w:ilvl="1" w:tplc="40090003" w:tentative="1">
+      <w:start w:val="1"/>
+      <w:numFmt w:val="bullet"/>
+      <w:lvlText w:val="o"/>
+      <w:lvlJc w:val="left"/>
+      <w:pPr>
+        <w:ind w:left="1440" w:hanging="360"/>
+      </w:pPr>
+      <w:rPr>
+        <w:rFonts w:ascii="Courier New" w:hAnsi="Courier New" w:cs="Courier New" w:hint="default"/>
+      </w:rPr>
+    </w:lvl>
+    <w:lvl w:ilvl="2" w:tplc="40090005" w:tentative="1">
+      <w:start w:val="1"/>
+      <w:numFmt w:val="bullet"/>
+      <w:lvlText w:val=""/>
+      <w:lvlJc w:val="left"/>
+      <w:pPr>
+        <w:ind w:left="2160" w:hanging="360"/>
+      </w:pPr>
+      <w:rPr>
+        <w:rFonts w:ascii="Wingdings" w:hAnsi="Wingdings" w:cs="Wingdings" w:hint="default"/>
+      </w:rPr>
+    </w:lvl>
+    <w:lvl w:ilvl="3" w:tplc="40090001" w:tentative="1">
+      <w:start w:val="1"/>
+      <w:numFmt w:val="bullet"/>
+      <w:lvlText w:val=""/>
+      <w:lvlJc w:val="left"/>
+      <w:pPr>
+        <w:ind w:left="2880" w:hanging="360"/>
+      </w:pPr>
+      <w:rPr>
+        <w:rFonts w:ascii="Symbol" w:hAnsi="Symbol" w:cs="Symbol" w:hint="default"/>
+      </w:rPr>
+    </w:lvl>
+    <w:lvl w:ilvl="4" w:tplc="40090003" w:tentative="1">
+      <w:start w:val="1"/>
+      <w:numFmt w:val="bullet"/>
+      <w:lvlText w:val="o"/>
+      <w:lvlJc w:val="left"/>
+      <w:pPr>
+        <w:ind w:left="3600" w:hanging="360"/>
+      </w:pPr>
+      <w:rPr>
+        <w:rFonts w:ascii="Courier New" w:hAnsi="Courier New" w:cs="Courier New" w:hint="default"/>
+      </w:rPr>
+    </w:lvl>
+    <w:lvl w:ilvl="5" w:tplc="40090005" w:tentative="1">
+      <w:start w:val="1"/>
+      <w:numFmt w:val="bullet"/>
+      <w:lvlText w:val=""/>
+      <w:lvlJc w:val="left"/>
+      <w:pPr>
+        <w:ind w:left="4320" w:hanging="360"/>
+      </w:pPr>
+      <w:rPr>
+        <w:rFonts w:ascii="Wingdings" w:hAnsi="Wingdings" w:cs="Wingdings" w:hint="default"/>
+      </w:rPr>
+    </w:lvl>
+    <w:lvl w:ilvl="6" w:tplc="40090001" w:tentative="1">
+      <w:start w:val="1"/>
+      <w:numFmt w:val="bullet"/>
+      <w:lvlText w:val=""/>
+      <w:lvlJc w:val="left"/>
+      <w:pPr>
+        <w:ind w:left="5040" w:hanging="360"/>
+      </w:pPr>
+      <w:rPr>
+        <w:rFonts w:ascii="Symbol" w:hAnsi="Symbol" w:cs="Symbol" w:hint="default"/>
+      </w:rPr>
+    </w:lvl>
+    <w:lvl w:ilvl="7" w:tplc="40090003" w:tentative="1">
+      <w:start w:val="1"/>
+      <w:numFmt w:val="bullet"/>
+      <w:lvlText w:val="o"/>
+      <w:lvlJc w:val="left"/>
+      <w:pPr>
+        <w:ind w:left="5760" w:hanging="360"/>
+      </w:pPr>
+      <w:rPr>
+        <w:rFonts w:ascii="Courier New" w:hAnsi="Courier New" w:cs="Courier New" w:hint="default"/>
+      </w:rPr>
+    </w:lvl>
+    <w:lvl w:ilvl="8" w:tplc="40090005" w:tentative="1">
+      <w:start w:val="1"/>
+      <w:numFmt w:val="bullet"/>
+      <w:lvlText w:val=""/>
+      <w:lvlJc w:val="left"/>
+      <w:pPr>
+        <w:ind w:left="6480" w:hanging="360"/>
+      </w:pPr>
+      <w:rPr>
+        <w:rFonts w:ascii="Wingdings" w:hAnsi="Wingdings" w:cs="Wingdings" w:hint="default"/>
+      </w:rPr>
+    </w:lvl>
+  </w:abstractNum>
+  <w:abstractNum w:abstractNumId="21" w15:restartNumberingAfterBreak="0">
     <w:nsid w:val="7C0656B1"/>
     <w:multiLevelType w:val="hybridMultilevel"/>
     <w:tmpl w:val="52CA7F2A"/>
@@ -10852,7 +11848,7 @@
       </w:pPr>
     </w:lvl>
   </w:abstractNum>
-  <w:abstractNum w:abstractNumId="17" w15:restartNumberingAfterBreak="0">
+  <w:abstractNum w:abstractNumId="22" w15:restartNumberingAfterBreak="0">
     <w:nsid w:val="7EE02790"/>
     <w:multiLevelType w:val="hybridMultilevel"/>
     <w:tmpl w:val="ADF06870"/>
@@ -10966,16 +11962,16 @@
     </w:lvl>
   </w:abstractNum>
   <w:num w:numId="1">
-    <w:abstractNumId w:val="15"/>
+    <w:abstractNumId w:val="18"/>
   </w:num>
   <w:num w:numId="2">
     <w:abstractNumId w:val="3"/>
   </w:num>
   <w:num w:numId="3">
-    <w:abstractNumId w:val="14"/>
+    <w:abstractNumId w:val="16"/>
   </w:num>
   <w:num w:numId="4">
-    <w:abstractNumId w:val="11"/>
+    <w:abstractNumId w:val="13"/>
   </w:num>
   <w:num w:numId="5">
     <w:abstractNumId w:val="1"/>
@@ -10984,7 +11980,7 @@
     <w:abstractNumId w:val="0"/>
   </w:num>
   <w:num w:numId="7">
-    <w:abstractNumId w:val="10"/>
+    <w:abstractNumId w:val="12"/>
   </w:num>
   <w:num w:numId="8">
     <w:abstractNumId w:val="6"/>
@@ -10993,31 +11989,46 @@
     <w:abstractNumId w:val="2"/>
   </w:num>
   <w:num w:numId="10">
-    <w:abstractNumId w:val="13"/>
+    <w:abstractNumId w:val="15"/>
   </w:num>
   <w:num w:numId="11">
     <w:abstractNumId w:val="5"/>
   </w:num>
   <w:num w:numId="12">
-    <w:abstractNumId w:val="8"/>
+    <w:abstractNumId w:val="9"/>
   </w:num>
   <w:num w:numId="13">
     <w:abstractNumId w:val="7"/>
   </w:num>
   <w:num w:numId="14">
-    <w:abstractNumId w:val="17"/>
+    <w:abstractNumId w:val="22"/>
   </w:num>
   <w:num w:numId="15">
-    <w:abstractNumId w:val="9"/>
+    <w:abstractNumId w:val="11"/>
   </w:num>
   <w:num w:numId="16">
-    <w:abstractNumId w:val="12"/>
+    <w:abstractNumId w:val="14"/>
   </w:num>
   <w:num w:numId="17">
-    <w:abstractNumId w:val="16"/>
+    <w:abstractNumId w:val="21"/>
   </w:num>
   <w:num w:numId="18">
     <w:abstractNumId w:val="4"/>
+  </w:num>
+  <w:num w:numId="19">
+    <w:abstractNumId w:val="10"/>
+  </w:num>
+  <w:num w:numId="20">
+    <w:abstractNumId w:val="17"/>
+  </w:num>
+  <w:num w:numId="21">
+    <w:abstractNumId w:val="20"/>
+  </w:num>
+  <w:num w:numId="22">
+    <w:abstractNumId w:val="8"/>
+  </w:num>
+  <w:num w:numId="23">
+    <w:abstractNumId w:val="19"/>
   </w:num>
 </w:numbering>
 </file>

</xml_diff>

<commit_message>
Updating Churn rates section
</commit_message>
<xml_diff>
--- a/_word/2020-04-20-Churn-Analysis.docx
+++ b/_word/2020-04-20-Churn-Analysis.docx
@@ -62,7 +62,15 @@
         <w:t>and behaviours that lead to user retention.</w:t>
       </w:r>
       <w:r>
-        <w:t xml:space="preserve"> Therefore, in this post we will learn how to do churn analysis by taking example of a fictious SaaS company, TakeZero, which allows developers to build no code web and mobile apps. </w:t>
+        <w:t xml:space="preserve"> Therefore, in this post we will learn how to do churn analysis by taking example of a fictious SaaS company, </w:t>
+      </w:r>
+      <w:proofErr w:type="spellStart"/>
+      <w:r>
+        <w:t>TakeZero</w:t>
+      </w:r>
+      <w:proofErr w:type="spellEnd"/>
+      <w:r>
+        <w:t xml:space="preserve">, which allows developers to build no code web and mobile apps. </w:t>
       </w:r>
     </w:p>
     <w:p>
@@ -242,7 +250,15 @@
         <w:t xml:space="preserve">We </w:t>
       </w:r>
       <w:r>
-        <w:t xml:space="preserve">will look at the following metrics for TakeZero (our fictitious </w:t>
+        <w:t xml:space="preserve">will look at the following metrics for </w:t>
+      </w:r>
+      <w:proofErr w:type="spellStart"/>
+      <w:r>
+        <w:t>TakeZero</w:t>
+      </w:r>
+      <w:proofErr w:type="spellEnd"/>
+      <w:r>
+        <w:t xml:space="preserve"> (our fictitious </w:t>
       </w:r>
       <w:r>
         <w:t xml:space="preserve">SaaS </w:t>
@@ -318,7 +334,28 @@
           <w:b/>
           <w:bCs/>
         </w:rPr>
-        <w:t xml:space="preserve">s by customer segmentation </w:t>
+        <w:t xml:space="preserve">s by </w:t>
+      </w:r>
+      <w:r>
+        <w:rPr>
+          <w:b/>
+          <w:bCs/>
+        </w:rPr>
+        <w:t>user segment</w:t>
+      </w:r>
+      <w:r>
+        <w:rPr>
+          <w:b/>
+          <w:bCs/>
+        </w:rPr>
+        <w:t>s</w:t>
+      </w:r>
+      <w:r>
+        <w:rPr>
+          <w:b/>
+          <w:bCs/>
+        </w:rPr>
+        <w:t xml:space="preserve"> </w:t>
       </w:r>
       <w:r>
         <w:t xml:space="preserve">– Churn rates are reported with some customer segmentation. For instance, </w:t>
@@ -412,7 +449,21 @@
           <w:b/>
           <w:bCs/>
         </w:rPr>
-        <w:t xml:space="preserve">Cohort Analysis </w:t>
+        <w:t>Cohort Analysis</w:t>
+      </w:r>
+      <w:r>
+        <w:rPr>
+          <w:b/>
+          <w:bCs/>
+        </w:rPr>
+        <w:t xml:space="preserve"> &amp; Retention Curves</w:t>
+      </w:r>
+      <w:r>
+        <w:rPr>
+          <w:b/>
+          <w:bCs/>
+        </w:rPr>
+        <w:t xml:space="preserve"> </w:t>
       </w:r>
       <w:r>
         <w:t>–</w:t>
@@ -518,7 +569,11 @@
         <w:t xml:space="preserve"> to predict customer churn</w:t>
       </w:r>
       <w:r>
-        <w:t xml:space="preserve"> and assign each new user </w:t>
+        <w:t xml:space="preserve"> and assign </w:t>
+      </w:r>
+      <w:r>
+        <w:lastRenderedPageBreak/>
+        <w:t xml:space="preserve">each new user </w:t>
       </w:r>
       <w:r>
         <w:t xml:space="preserve">a </w:t>
@@ -550,13 +605,17 @@
           <w:bCs/>
           <w:highlight w:val="yellow"/>
         </w:rPr>
-        <w:lastRenderedPageBreak/>
         <w:t>Company Overview</w:t>
       </w:r>
     </w:p>
     <w:p>
-      <w:r>
-        <w:t xml:space="preserve">TakeZero is a fictitious SaaS company </w:t>
+      <w:proofErr w:type="spellStart"/>
+      <w:r>
+        <w:t>TakeZero</w:t>
+      </w:r>
+      <w:proofErr w:type="spellEnd"/>
+      <w:r>
+        <w:t xml:space="preserve"> is a fictitious SaaS company </w:t>
       </w:r>
       <w:r>
         <w:t>which provides an online platform to build no-code we</w:t>
@@ -771,12 +830,35 @@
                 <w:bCs/>
               </w:rPr>
             </w:pPr>
-            <w:r>
-              <w:rPr>
-                <w:b/>
-                <w:bCs/>
-              </w:rPr>
-              <w:t>avg number of web app</w:t>
+            <w:proofErr w:type="spellStart"/>
+            <w:r>
+              <w:rPr>
+                <w:b/>
+                <w:bCs/>
+              </w:rPr>
+              <w:t>avg</w:t>
+            </w:r>
+            <w:proofErr w:type="spellEnd"/>
+            <w:r>
+              <w:rPr>
+                <w:b/>
+                <w:bCs/>
+              </w:rPr>
+              <w:t xml:space="preserve"> </w:t>
+            </w:r>
+            <w:r>
+              <w:rPr>
+                <w:b/>
+                <w:bCs/>
+              </w:rPr>
+              <w:t>#</w:t>
+            </w:r>
+            <w:r>
+              <w:rPr>
+                <w:b/>
+                <w:bCs/>
+              </w:rPr>
+              <w:t xml:space="preserve"> of web app</w:t>
             </w:r>
             <w:r>
               <w:rPr>
@@ -806,12 +888,35 @@
                 <w:bCs/>
               </w:rPr>
             </w:pPr>
-            <w:r>
-              <w:rPr>
-                <w:b/>
-                <w:bCs/>
-              </w:rPr>
-              <w:t xml:space="preserve">avg number of mobile app </w:t>
+            <w:proofErr w:type="spellStart"/>
+            <w:r>
+              <w:rPr>
+                <w:b/>
+                <w:bCs/>
+              </w:rPr>
+              <w:t>avg</w:t>
+            </w:r>
+            <w:proofErr w:type="spellEnd"/>
+            <w:r>
+              <w:rPr>
+                <w:b/>
+                <w:bCs/>
+              </w:rPr>
+              <w:t xml:space="preserve"> </w:t>
+            </w:r>
+            <w:r>
+              <w:rPr>
+                <w:b/>
+                <w:bCs/>
+              </w:rPr>
+              <w:t>#</w:t>
+            </w:r>
+            <w:r>
+              <w:rPr>
+                <w:b/>
+                <w:bCs/>
+              </w:rPr>
+              <w:t xml:space="preserve"> of mobile app </w:t>
             </w:r>
             <w:r>
               <w:rPr>
@@ -1473,12 +1578,35 @@
           <w:numId w:val="23"/>
         </w:numPr>
       </w:pPr>
+      <w:proofErr w:type="spellStart"/>
       <w:r>
         <w:rPr>
           <w:b/>
           <w:bCs/>
         </w:rPr>
-        <w:t>Avg w</w:t>
+        <w:t>Avg</w:t>
+      </w:r>
+      <w:proofErr w:type="spellEnd"/>
+      <w:r>
+        <w:rPr>
+          <w:b/>
+          <w:bCs/>
+        </w:rPr>
+        <w:t xml:space="preserve"> </w:t>
+      </w:r>
+      <w:r>
+        <w:rPr>
+          <w:b/>
+          <w:bCs/>
+        </w:rPr>
+        <w:t xml:space="preserve"># of </w:t>
+      </w:r>
+      <w:r>
+        <w:rPr>
+          <w:b/>
+          <w:bCs/>
+        </w:rPr>
+        <w:t>w</w:t>
       </w:r>
       <w:r>
         <w:rPr>
@@ -1508,12 +1636,28 @@
           <w:numId w:val="23"/>
         </w:numPr>
       </w:pPr>
+      <w:proofErr w:type="spellStart"/>
       <w:r>
         <w:rPr>
           <w:b/>
           <w:bCs/>
         </w:rPr>
-        <w:t xml:space="preserve">Avg </w:t>
+        <w:t>Avg</w:t>
+      </w:r>
+      <w:proofErr w:type="spellEnd"/>
+      <w:r>
+        <w:rPr>
+          <w:b/>
+          <w:bCs/>
+        </w:rPr>
+        <w:t xml:space="preserve"> </w:t>
+      </w:r>
+      <w:r>
+        <w:rPr>
+          <w:b/>
+          <w:bCs/>
+        </w:rPr>
+        <w:t xml:space="preserve"># if </w:t>
       </w:r>
       <w:r>
         <w:rPr>
@@ -1656,6 +1800,7 @@
           <w:b/>
           <w:bCs/>
         </w:rPr>
+        <w:lastRenderedPageBreak/>
         <w:t>Team members added</w:t>
       </w:r>
       <w:r>
@@ -1678,11 +1823,7 @@
         <w:t>This ratio helps us determine of how many of</w:t>
       </w:r>
       <w:r>
-        <w:t xml:space="preserve"> team members are onboarded against the seats bought by the customer. Having more team </w:t>
-      </w:r>
-      <w:r>
-        <w:lastRenderedPageBreak/>
-        <w:t>members onboarded is a leading indicator engagement of the user and its team on the platform. On the vice versa, very few members onboarded means customer may not be finding value in the platform</w:t>
+        <w:t xml:space="preserve"> team members are onboarded against the seats bought by the customer. Having more team members onboarded is a leading indicator engagement of the user and its team on the platform. On the vice versa, very few members onboarded means customer may not be finding value in the platform</w:t>
       </w:r>
       <w:r>
         <w:br/>
@@ -1696,18 +1837,27 @@
           <w:numId w:val="24"/>
         </w:numPr>
       </w:pPr>
+      <w:proofErr w:type="spellStart"/>
       <w:r>
         <w:rPr>
           <w:b/>
           <w:bCs/>
         </w:rPr>
-        <w:t xml:space="preserve">Avg # of web app dev sessions per month per team member - </w:t>
-      </w:r>
+        <w:t>Avg</w:t>
+      </w:r>
+      <w:proofErr w:type="spellEnd"/>
       <w:r>
         <w:rPr>
           <w:b/>
           <w:bCs/>
         </w:rPr>
+        <w:t xml:space="preserve"> # of web app dev sessions per month per team member - </w:t>
+      </w:r>
+      <w:r>
+        <w:rPr>
+          <w:b/>
+          <w:bCs/>
+        </w:rPr>
         <w:t xml:space="preserve"> </w:t>
       </w:r>
       <w:r>
@@ -1717,7 +1867,15 @@
         <w:t xml:space="preserve"> with web app development feature</w:t>
       </w:r>
       <w:r>
-        <w:t xml:space="preserve"> across customers we normalize by calculating avg number of sessions done in a month per </w:t>
+        <w:t xml:space="preserve"> across customers we normalize by calculating </w:t>
+      </w:r>
+      <w:proofErr w:type="spellStart"/>
+      <w:r>
+        <w:t>avg</w:t>
+      </w:r>
+      <w:proofErr w:type="spellEnd"/>
+      <w:r>
+        <w:t xml:space="preserve"> number of sessions done in a month per </w:t>
       </w:r>
       <w:r>
         <w:t>user</w:t>
@@ -1734,18 +1892,27 @@
           <w:numId w:val="24"/>
         </w:numPr>
       </w:pPr>
+      <w:proofErr w:type="spellStart"/>
       <w:r>
         <w:rPr>
           <w:b/>
           <w:bCs/>
         </w:rPr>
-        <w:t>Avg # of mobile app dev sessions per month per team member</w:t>
-      </w:r>
+        <w:t>Avg</w:t>
+      </w:r>
+      <w:proofErr w:type="spellEnd"/>
       <w:r>
         <w:rPr>
           <w:b/>
           <w:bCs/>
         </w:rPr>
+        <w:t xml:space="preserve"> # of mobile app dev sessions per month per team member</w:t>
+      </w:r>
+      <w:r>
+        <w:rPr>
+          <w:b/>
+          <w:bCs/>
+        </w:rPr>
         <w:t xml:space="preserve"> - </w:t>
       </w:r>
       <w:r>
@@ -1761,7 +1928,15 @@
         <w:t>customers,</w:t>
       </w:r>
       <w:r>
-        <w:t xml:space="preserve"> we normalize by calculating avg number of sessions done in a month per user</w:t>
+        <w:t xml:space="preserve"> we normalize by calculating </w:t>
+      </w:r>
+      <w:proofErr w:type="spellStart"/>
+      <w:r>
+        <w:t>avg</w:t>
+      </w:r>
+      <w:proofErr w:type="spellEnd"/>
+      <w:r>
+        <w:t xml:space="preserve"> number of sessions done in a month per user</w:t>
       </w:r>
     </w:p>
     <w:p>
@@ -1804,11 +1979,31 @@
           <w:bCs/>
           <w:highlight w:val="yellow"/>
         </w:rPr>
+        <w:t xml:space="preserve">Metrics </w:t>
+      </w:r>
+      <w:r>
+        <w:rPr>
+          <w:b/>
+          <w:bCs/>
+          <w:highlight w:val="yellow"/>
+        </w:rPr>
         <w:t>Implementation</w:t>
+      </w:r>
+      <w:r>
+        <w:rPr>
+          <w:b/>
+          <w:bCs/>
+        </w:rPr>
+        <w:br/>
       </w:r>
     </w:p>
     <w:p>
       <w:pPr>
+        <w:pStyle w:val="ListParagraph"/>
+        <w:numPr>
+          <w:ilvl w:val="0"/>
+          <w:numId w:val="33"/>
+        </w:numPr>
         <w:rPr>
           <w:b/>
           <w:bCs/>
@@ -1836,13 +2031,16 @@
         <w:t xml:space="preserve">- </w:t>
       </w:r>
       <w:r>
-        <w:t>Total customers churned in that period / Avg. number of customers in that</w:t>
-      </w:r>
-      <w:r>
-        <w:t xml:space="preserve"> </w:t>
-      </w:r>
-      <w:r>
-        <w:t>period</w:t>
+        <w:t xml:space="preserve">Total customers churned in </w:t>
+      </w:r>
+      <w:r>
+        <w:t xml:space="preserve">the month </w:t>
+      </w:r>
+      <w:r>
+        <w:t xml:space="preserve">/ Avg. number of customers in </w:t>
+      </w:r>
+      <w:r>
+        <w:t>month</w:t>
       </w:r>
     </w:p>
     <w:tbl>
@@ -1852,8 +2050,8 @@
         <w:tblLook w:val="04A0" w:firstRow="1" w:lastRow="0" w:firstColumn="1" w:lastColumn="0" w:noHBand="0" w:noVBand="1"/>
       </w:tblPr>
       <w:tblGrid>
-        <w:gridCol w:w="1987"/>
-        <w:gridCol w:w="1160"/>
+        <w:gridCol w:w="1696"/>
+        <w:gridCol w:w="1451"/>
         <w:gridCol w:w="1103"/>
         <w:gridCol w:w="746"/>
         <w:gridCol w:w="1031"/>
@@ -1866,7 +2064,7 @@
         </w:trPr>
         <w:tc>
           <w:tcPr>
-            <w:tcW w:w="2700" w:type="dxa"/>
+            <w:tcW w:w="1696" w:type="dxa"/>
             <w:noWrap/>
             <w:hideMark/>
           </w:tcPr>
@@ -1874,7 +2072,7 @@
         </w:tc>
         <w:tc>
           <w:tcPr>
-            <w:tcW w:w="1540" w:type="dxa"/>
+            <w:tcW w:w="1451" w:type="dxa"/>
             <w:noWrap/>
             <w:hideMark/>
           </w:tcPr>
@@ -1896,7 +2094,7 @@
         </w:tc>
         <w:tc>
           <w:tcPr>
-            <w:tcW w:w="1460" w:type="dxa"/>
+            <w:tcW w:w="1103" w:type="dxa"/>
             <w:noWrap/>
             <w:hideMark/>
           </w:tcPr>
@@ -1918,7 +2116,7 @@
         </w:tc>
         <w:tc>
           <w:tcPr>
-            <w:tcW w:w="960" w:type="dxa"/>
+            <w:tcW w:w="746" w:type="dxa"/>
             <w:noWrap/>
             <w:hideMark/>
           </w:tcPr>
@@ -1940,7 +2138,7 @@
         </w:tc>
         <w:tc>
           <w:tcPr>
-            <w:tcW w:w="1360" w:type="dxa"/>
+            <w:tcW w:w="1031" w:type="dxa"/>
             <w:noWrap/>
             <w:hideMark/>
           </w:tcPr>
@@ -1962,7 +2160,7 @@
         </w:tc>
         <w:tc>
           <w:tcPr>
-            <w:tcW w:w="2620" w:type="dxa"/>
+            <w:tcW w:w="1929" w:type="dxa"/>
             <w:noWrap/>
             <w:hideMark/>
           </w:tcPr>
@@ -1984,7 +2182,7 @@
         </w:tc>
         <w:tc>
           <w:tcPr>
-            <w:tcW w:w="1400" w:type="dxa"/>
+            <w:tcW w:w="1060" w:type="dxa"/>
             <w:noWrap/>
             <w:hideMark/>
           </w:tcPr>
@@ -2011,7 +2209,7 @@
         </w:trPr>
         <w:tc>
           <w:tcPr>
-            <w:tcW w:w="2700" w:type="dxa"/>
+            <w:tcW w:w="1696" w:type="dxa"/>
             <w:noWrap/>
             <w:hideMark/>
           </w:tcPr>
@@ -2033,7 +2231,7 @@
         </w:tc>
         <w:tc>
           <w:tcPr>
-            <w:tcW w:w="1540" w:type="dxa"/>
+            <w:tcW w:w="1451" w:type="dxa"/>
             <w:noWrap/>
             <w:hideMark/>
           </w:tcPr>
@@ -2045,7 +2243,7 @@
         </w:tc>
         <w:tc>
           <w:tcPr>
-            <w:tcW w:w="1460" w:type="dxa"/>
+            <w:tcW w:w="1103" w:type="dxa"/>
             <w:noWrap/>
             <w:hideMark/>
           </w:tcPr>
@@ -2057,7 +2255,7 @@
         </w:tc>
         <w:tc>
           <w:tcPr>
-            <w:tcW w:w="960" w:type="dxa"/>
+            <w:tcW w:w="746" w:type="dxa"/>
             <w:noWrap/>
             <w:hideMark/>
           </w:tcPr>
@@ -2069,7 +2267,7 @@
         </w:tc>
         <w:tc>
           <w:tcPr>
-            <w:tcW w:w="1360" w:type="dxa"/>
+            <w:tcW w:w="1031" w:type="dxa"/>
             <w:noWrap/>
             <w:hideMark/>
           </w:tcPr>
@@ -2081,7 +2279,7 @@
         </w:tc>
         <w:tc>
           <w:tcPr>
-            <w:tcW w:w="2620" w:type="dxa"/>
+            <w:tcW w:w="1929" w:type="dxa"/>
             <w:noWrap/>
             <w:hideMark/>
           </w:tcPr>
@@ -2089,7 +2287,7 @@
         </w:tc>
         <w:tc>
           <w:tcPr>
-            <w:tcW w:w="1400" w:type="dxa"/>
+            <w:tcW w:w="1060" w:type="dxa"/>
             <w:noWrap/>
             <w:hideMark/>
           </w:tcPr>
@@ -2102,7 +2300,7 @@
         </w:trPr>
         <w:tc>
           <w:tcPr>
-            <w:tcW w:w="2700" w:type="dxa"/>
+            <w:tcW w:w="1696" w:type="dxa"/>
             <w:noWrap/>
             <w:hideMark/>
           </w:tcPr>
@@ -2124,7 +2322,7 @@
         </w:tc>
         <w:tc>
           <w:tcPr>
-            <w:tcW w:w="1540" w:type="dxa"/>
+            <w:tcW w:w="1451" w:type="dxa"/>
             <w:noWrap/>
             <w:hideMark/>
           </w:tcPr>
@@ -2136,7 +2334,7 @@
         </w:tc>
         <w:tc>
           <w:tcPr>
-            <w:tcW w:w="1460" w:type="dxa"/>
+            <w:tcW w:w="1103" w:type="dxa"/>
             <w:noWrap/>
             <w:hideMark/>
           </w:tcPr>
@@ -2148,7 +2346,7 @@
         </w:tc>
         <w:tc>
           <w:tcPr>
-            <w:tcW w:w="960" w:type="dxa"/>
+            <w:tcW w:w="746" w:type="dxa"/>
             <w:noWrap/>
             <w:hideMark/>
           </w:tcPr>
@@ -2160,7 +2358,7 @@
         </w:tc>
         <w:tc>
           <w:tcPr>
-            <w:tcW w:w="1360" w:type="dxa"/>
+            <w:tcW w:w="1031" w:type="dxa"/>
             <w:noWrap/>
             <w:hideMark/>
           </w:tcPr>
@@ -2172,7 +2370,7 @@
         </w:tc>
         <w:tc>
           <w:tcPr>
-            <w:tcW w:w="2620" w:type="dxa"/>
+            <w:tcW w:w="1929" w:type="dxa"/>
             <w:noWrap/>
             <w:hideMark/>
           </w:tcPr>
@@ -2184,7 +2382,7 @@
         </w:tc>
         <w:tc>
           <w:tcPr>
-            <w:tcW w:w="1400" w:type="dxa"/>
+            <w:tcW w:w="1060" w:type="dxa"/>
             <w:shd w:val="clear" w:color="auto" w:fill="B4C6E7" w:themeFill="accent1" w:themeFillTint="66"/>
             <w:noWrap/>
             <w:hideMark/>
@@ -2202,7 +2400,7 @@
         </w:trPr>
         <w:tc>
           <w:tcPr>
-            <w:tcW w:w="2700" w:type="dxa"/>
+            <w:tcW w:w="1696" w:type="dxa"/>
             <w:noWrap/>
             <w:hideMark/>
           </w:tcPr>
@@ -2224,7 +2422,7 @@
         </w:tc>
         <w:tc>
           <w:tcPr>
-            <w:tcW w:w="1540" w:type="dxa"/>
+            <w:tcW w:w="1451" w:type="dxa"/>
             <w:noWrap/>
             <w:hideMark/>
           </w:tcPr>
@@ -2236,7 +2434,7 @@
         </w:tc>
         <w:tc>
           <w:tcPr>
-            <w:tcW w:w="1460" w:type="dxa"/>
+            <w:tcW w:w="1103" w:type="dxa"/>
             <w:noWrap/>
             <w:hideMark/>
           </w:tcPr>
@@ -2248,7 +2446,7 @@
         </w:tc>
         <w:tc>
           <w:tcPr>
-            <w:tcW w:w="960" w:type="dxa"/>
+            <w:tcW w:w="746" w:type="dxa"/>
             <w:noWrap/>
             <w:hideMark/>
           </w:tcPr>
@@ -2260,7 +2458,7 @@
         </w:tc>
         <w:tc>
           <w:tcPr>
-            <w:tcW w:w="1360" w:type="dxa"/>
+            <w:tcW w:w="1031" w:type="dxa"/>
             <w:noWrap/>
             <w:hideMark/>
           </w:tcPr>
@@ -2272,7 +2470,7 @@
         </w:tc>
         <w:tc>
           <w:tcPr>
-            <w:tcW w:w="2620" w:type="dxa"/>
+            <w:tcW w:w="1929" w:type="dxa"/>
             <w:noWrap/>
             <w:hideMark/>
           </w:tcPr>
@@ -2284,7 +2482,7 @@
         </w:tc>
         <w:tc>
           <w:tcPr>
-            <w:tcW w:w="1400" w:type="dxa"/>
+            <w:tcW w:w="1060" w:type="dxa"/>
             <w:shd w:val="clear" w:color="auto" w:fill="B4C6E7" w:themeFill="accent1" w:themeFillTint="66"/>
             <w:noWrap/>
             <w:hideMark/>
@@ -2302,7 +2500,7 @@
         </w:trPr>
         <w:tc>
           <w:tcPr>
-            <w:tcW w:w="2700" w:type="dxa"/>
+            <w:tcW w:w="1696" w:type="dxa"/>
             <w:noWrap/>
             <w:hideMark/>
           </w:tcPr>
@@ -2324,7 +2522,7 @@
         </w:tc>
         <w:tc>
           <w:tcPr>
-            <w:tcW w:w="1540" w:type="dxa"/>
+            <w:tcW w:w="1451" w:type="dxa"/>
             <w:noWrap/>
             <w:hideMark/>
           </w:tcPr>
@@ -2336,7 +2534,7 @@
         </w:tc>
         <w:tc>
           <w:tcPr>
-            <w:tcW w:w="1460" w:type="dxa"/>
+            <w:tcW w:w="1103" w:type="dxa"/>
             <w:noWrap/>
             <w:hideMark/>
           </w:tcPr>
@@ -2348,7 +2546,7 @@
         </w:tc>
         <w:tc>
           <w:tcPr>
-            <w:tcW w:w="960" w:type="dxa"/>
+            <w:tcW w:w="746" w:type="dxa"/>
             <w:noWrap/>
             <w:hideMark/>
           </w:tcPr>
@@ -2360,7 +2558,7 @@
         </w:tc>
         <w:tc>
           <w:tcPr>
-            <w:tcW w:w="1360" w:type="dxa"/>
+            <w:tcW w:w="1031" w:type="dxa"/>
             <w:noWrap/>
             <w:hideMark/>
           </w:tcPr>
@@ -2372,7 +2570,7 @@
         </w:tc>
         <w:tc>
           <w:tcPr>
-            <w:tcW w:w="2620" w:type="dxa"/>
+            <w:tcW w:w="1929" w:type="dxa"/>
             <w:noWrap/>
             <w:hideMark/>
           </w:tcPr>
@@ -2384,7 +2582,7 @@
         </w:tc>
         <w:tc>
           <w:tcPr>
-            <w:tcW w:w="1400" w:type="dxa"/>
+            <w:tcW w:w="1060" w:type="dxa"/>
             <w:shd w:val="clear" w:color="auto" w:fill="B4C6E7" w:themeFill="accent1" w:themeFillTint="66"/>
             <w:noWrap/>
             <w:hideMark/>
@@ -2397,21 +2595,37 @@
         </w:tc>
       </w:tr>
     </w:tbl>
+    <w:p/>
     <w:p>
       <w:r>
-        <w:t>According to calculations</w:t>
-      </w:r>
-      <w:r>
-        <w:t xml:space="preserve">, </w:t>
-      </w:r>
-      <w:r>
-        <w:t>our monthly churn rate is around 2-3%</w:t>
-      </w:r>
-      <w:r>
-        <w:t xml:space="preserve"> which is on the much lower end of avg. churn rates in early stage SaaS companies. </w:t>
+        <w:rPr>
+          <w:b/>
+          <w:bCs/>
+        </w:rPr>
+        <w:t>Observations</w:t>
+      </w:r>
+      <w:r>
+        <w:t xml:space="preserve"> - </w:t>
+      </w:r>
+      <w:r>
+        <w:t>O</w:t>
+      </w:r>
+      <w:r>
+        <w:t xml:space="preserve">ur monthly churn rate is around 2-3% (5% is anomalously higher because </w:t>
+      </w:r>
+      <w:r>
+        <w:t>January acquisition data is not available</w:t>
+      </w:r>
+      <w:r>
+        <w:t>).</w:t>
+      </w:r>
+      <w:r>
+        <w:t xml:space="preserve"> For a SaaS company especially early to mid-stage this is on a much lower end of the spectrum.</w:t>
+      </w:r>
+      <w:r>
+        <w:br/>
       </w:r>
     </w:p>
-    <w:p/>
     <w:p>
       <w:pPr>
         <w:pStyle w:val="Heading2"/>
@@ -2436,38 +2650,13 @@
         </w:rPr>
         <w:t>user segment</w:t>
       </w:r>
-    </w:p>
-    <w:p>
-      <w:r>
-        <w:t xml:space="preserve">We have two data points on customer segmentation – region to which they belong, and purchase plan (# of seats they purchase). Let us look at churn rates by region and purchase plan to see if some kind customer segment is </w:t>
-      </w:r>
-      <w:r>
-        <w:t>churning</w:t>
-      </w:r>
-      <w:r>
-        <w:t>.</w:t>
-      </w:r>
-    </w:p>
-    <w:p>
       <w:r>
         <w:rPr>
           <w:b/>
           <w:bCs/>
-        </w:rPr>
-        <w:t>Churn rate by region</w:t>
-      </w:r>
-      <w:r>
-        <w:rPr>
-          <w:b/>
-          <w:bCs/>
-        </w:rPr>
-        <w:t xml:space="preserve"> </w:t>
-      </w:r>
-      <w:r>
-        <w:t xml:space="preserve">– </w:t>
-      </w:r>
-      <w:r>
-        <w:t>Observations,</w:t>
+          <w:highlight w:val="yellow"/>
+        </w:rPr>
+        <w:t>s</w:t>
       </w:r>
     </w:p>
     <w:p>
@@ -2479,15 +2668,20 @@
         </w:numPr>
       </w:pPr>
       <w:r>
-        <w:t>69% of customers from Asia churn within 3 months</w:t>
-      </w:r>
-      <w:r>
-        <w:t xml:space="preserve">. This is much higher than 16-18% churn of European and US customers in the same time period. </w:t>
+        <w:rPr>
+          <w:b/>
+          <w:bCs/>
+        </w:rPr>
+        <w:t xml:space="preserve">Churn rate by region </w:t>
+      </w:r>
+      <w:r>
+        <w:t xml:space="preserve">– </w:t>
       </w:r>
     </w:p>
     <w:tbl>
       <w:tblPr>
         <w:tblW w:w="6773" w:type="dxa"/>
+        <w:jc w:val="center"/>
         <w:tblLook w:val="04A0" w:firstRow="1" w:lastRow="0" w:firstColumn="1" w:lastColumn="0" w:noHBand="0" w:noVBand="1"/>
       </w:tblPr>
       <w:tblGrid>
@@ -2499,6 +2693,7 @@
       <w:tr>
         <w:trPr>
           <w:trHeight w:val="260"/>
+          <w:jc w:val="center"/>
         </w:trPr>
         <w:tc>
           <w:tcPr>
@@ -2692,6 +2887,7 @@
       <w:tr>
         <w:trPr>
           <w:trHeight w:val="250"/>
+          <w:jc w:val="center"/>
         </w:trPr>
         <w:tc>
           <w:tcPr>
@@ -2860,6 +3056,7 @@
       <w:tr>
         <w:trPr>
           <w:trHeight w:val="250"/>
+          <w:jc w:val="center"/>
         </w:trPr>
         <w:tc>
           <w:tcPr>
@@ -3028,6 +3225,7 @@
       <w:tr>
         <w:trPr>
           <w:trHeight w:val="250"/>
+          <w:jc w:val="center"/>
         </w:trPr>
         <w:tc>
           <w:tcPr>
@@ -3196,6 +3394,7 @@
       <w:tr>
         <w:trPr>
           <w:trHeight w:val="250"/>
+          <w:jc w:val="center"/>
         </w:trPr>
         <w:tc>
           <w:tcPr>
@@ -3362,35 +3561,51 @@
         </w:tc>
       </w:tr>
     </w:tbl>
-    <w:p/>
     <w:p>
+      <w:pPr>
+        <w:pStyle w:val="ListParagraph"/>
+      </w:pPr>
+    </w:p>
+    <w:p>
+      <w:pPr>
+        <w:pStyle w:val="ListParagraph"/>
+      </w:pPr>
       <w:r>
         <w:rPr>
           <w:b/>
           <w:bCs/>
         </w:rPr>
-        <w:t xml:space="preserve">Churn rate by </w:t>
+        <w:t>Observa</w:t>
       </w:r>
       <w:r>
         <w:rPr>
           <w:b/>
           <w:bCs/>
         </w:rPr>
-        <w:t xml:space="preserve">purchase plan </w:t>
-      </w:r>
-      <w:r>
-        <w:t xml:space="preserve">– </w:t>
-      </w:r>
-      <w:r>
-        <w:t>2 important o</w:t>
-      </w:r>
-      <w:r>
-        <w:t>bservations</w:t>
-      </w:r>
-      <w:r>
-        <w:t xml:space="preserve"> here, </w:t>
+        <w:t>t</w:t>
+      </w:r>
+      <w:r>
+        <w:rPr>
+          <w:b/>
+          <w:bCs/>
+        </w:rPr>
+        <w:t>ion</w:t>
+      </w:r>
+      <w:r>
+        <w:rPr>
+          <w:b/>
+          <w:bCs/>
+        </w:rPr>
+        <w:t>s</w:t>
+      </w:r>
+      <w:r>
+        <w:t xml:space="preserve"> - </w:t>
+      </w:r>
+      <w:r>
+        <w:t>69% of customers from Asia churn within 3 months. This is much higher than 16-18% churn of European and US customers in the same time period.</w:t>
       </w:r>
     </w:p>
+    <w:p/>
     <w:p>
       <w:pPr>
         <w:pStyle w:val="ListParagraph"/>
@@ -3398,44 +3613,28 @@
           <w:ilvl w:val="0"/>
           <w:numId w:val="6"/>
         </w:numPr>
-      </w:pPr>
-      <w:r>
-        <w:lastRenderedPageBreak/>
-        <w:t>Customers who buy individual plans (1 seat) churn at much higher rate (47%) than customers who buy team plans (avg around 22-23%)</w:t>
-      </w:r>
-    </w:p>
-    <w:p>
-      <w:pPr>
-        <w:pStyle w:val="ListParagraph"/>
-        <w:numPr>
-          <w:ilvl w:val="0"/>
-          <w:numId w:val="6"/>
-        </w:numPr>
         <w:rPr>
           <w:b/>
           <w:bCs/>
         </w:rPr>
       </w:pPr>
       <w:r>
-        <w:t>Customers who buy team plans and add less than 60% of the team members in 1</w:t>
-      </w:r>
-      <w:r>
-        <w:rPr>
-          <w:vertAlign w:val="superscript"/>
-        </w:rPr>
-        <w:t>st</w:t>
-      </w:r>
-      <w:r>
-        <w:t xml:space="preserve"> 3 months churn at a much higher rate. For example, 100% of the customers who bought 10 seat plan but added less than </w:t>
-      </w:r>
-      <w:r>
-        <w:t>5 members, churned within first 3 months</w:t>
+        <w:rPr>
+          <w:b/>
+          <w:bCs/>
+        </w:rPr>
+        <w:lastRenderedPageBreak/>
+        <w:t xml:space="preserve">Churn rate by purchase plan </w:t>
+      </w:r>
+      <w:r>
+        <w:t xml:space="preserve">– </w:t>
       </w:r>
     </w:p>
     <w:tbl>
       <w:tblPr>
         <w:tblStyle w:val="TableGrid"/>
         <w:tblW w:w="0" w:type="auto"/>
+        <w:jc w:val="center"/>
         <w:tblLook w:val="04A0" w:firstRow="1" w:lastRow="0" w:firstColumn="1" w:lastColumn="0" w:noHBand="0" w:noVBand="1"/>
       </w:tblPr>
       <w:tblGrid>
@@ -3446,6 +3645,9 @@
         <w:gridCol w:w="1840"/>
       </w:tblGrid>
       <w:tr>
+        <w:trPr>
+          <w:jc w:val="center"/>
+        </w:trPr>
         <w:tc>
           <w:tcPr>
             <w:tcW w:w="1877" w:type="dxa"/>
@@ -3463,14 +3665,7 @@
                 <w:b/>
                 <w:bCs/>
               </w:rPr>
-              <w:t>Purchase Plan</w:t>
-            </w:r>
-            <w:r>
-              <w:rPr>
-                <w:b/>
-                <w:bCs/>
-              </w:rPr>
-              <w:t>-# of seats bought</w:t>
+              <w:t># of seats bought</w:t>
             </w:r>
           </w:p>
         </w:tc>
@@ -3567,6 +3762,9 @@
         </w:tc>
       </w:tr>
       <w:tr>
+        <w:trPr>
+          <w:jc w:val="center"/>
+        </w:trPr>
         <w:tc>
           <w:tcPr>
             <w:tcW w:w="1877" w:type="dxa"/>
@@ -3620,6 +3818,9 @@
         </w:tc>
       </w:tr>
       <w:tr>
+        <w:trPr>
+          <w:jc w:val="center"/>
+        </w:trPr>
         <w:tc>
           <w:tcPr>
             <w:tcW w:w="1877" w:type="dxa"/>
@@ -3709,6 +3910,9 @@
         </w:tc>
       </w:tr>
       <w:tr>
+        <w:trPr>
+          <w:jc w:val="center"/>
+        </w:trPr>
         <w:tc>
           <w:tcPr>
             <w:tcW w:w="1877" w:type="dxa"/>
@@ -3762,6 +3966,9 @@
         </w:tc>
       </w:tr>
       <w:tr>
+        <w:trPr>
+          <w:jc w:val="center"/>
+        </w:trPr>
         <w:tc>
           <w:tcPr>
             <w:tcW w:w="1877" w:type="dxa"/>
@@ -3811,6 +4018,9 @@
         </w:tc>
       </w:tr>
       <w:tr>
+        <w:trPr>
+          <w:jc w:val="center"/>
+        </w:trPr>
         <w:tc>
           <w:tcPr>
             <w:tcW w:w="1877" w:type="dxa"/>
@@ -3914,6 +4124,9 @@
         </w:tc>
       </w:tr>
       <w:tr>
+        <w:trPr>
+          <w:jc w:val="center"/>
+        </w:trPr>
         <w:tc>
           <w:tcPr>
             <w:tcW w:w="1877" w:type="dxa"/>
@@ -3967,6 +4180,9 @@
         </w:tc>
       </w:tr>
       <w:tr>
+        <w:trPr>
+          <w:jc w:val="center"/>
+        </w:trPr>
         <w:tc>
           <w:tcPr>
             <w:tcW w:w="1877" w:type="dxa"/>
@@ -4016,6 +4232,9 @@
         </w:tc>
       </w:tr>
       <w:tr>
+        <w:trPr>
+          <w:jc w:val="center"/>
+        </w:trPr>
         <w:tc>
           <w:tcPr>
             <w:tcW w:w="1877" w:type="dxa"/>
@@ -4065,6 +4284,9 @@
         </w:tc>
       </w:tr>
       <w:tr>
+        <w:trPr>
+          <w:jc w:val="center"/>
+        </w:trPr>
         <w:tc>
           <w:tcPr>
             <w:tcW w:w="1877" w:type="dxa"/>
@@ -4114,6 +4336,9 @@
         </w:tc>
       </w:tr>
       <w:tr>
+        <w:trPr>
+          <w:jc w:val="center"/>
+        </w:trPr>
         <w:tc>
           <w:tcPr>
             <w:tcW w:w="1877" w:type="dxa"/>
@@ -4163,6 +4388,9 @@
         </w:tc>
       </w:tr>
       <w:tr>
+        <w:trPr>
+          <w:jc w:val="center"/>
+        </w:trPr>
         <w:tc>
           <w:tcPr>
             <w:tcW w:w="1877" w:type="dxa"/>
@@ -4252,6 +4480,9 @@
         </w:tc>
       </w:tr>
       <w:tr>
+        <w:trPr>
+          <w:jc w:val="center"/>
+        </w:trPr>
         <w:tc>
           <w:tcPr>
             <w:tcW w:w="1877" w:type="dxa"/>
@@ -4305,6 +4536,9 @@
         </w:tc>
       </w:tr>
       <w:tr>
+        <w:trPr>
+          <w:jc w:val="center"/>
+        </w:trPr>
         <w:tc>
           <w:tcPr>
             <w:tcW w:w="1877" w:type="dxa"/>
@@ -4354,6 +4588,9 @@
         </w:tc>
       </w:tr>
       <w:tr>
+        <w:trPr>
+          <w:jc w:val="center"/>
+        </w:trPr>
         <w:tc>
           <w:tcPr>
             <w:tcW w:w="1877" w:type="dxa"/>
@@ -4403,6 +4640,9 @@
         </w:tc>
       </w:tr>
       <w:tr>
+        <w:trPr>
+          <w:jc w:val="center"/>
+        </w:trPr>
         <w:tc>
           <w:tcPr>
             <w:tcW w:w="1877" w:type="dxa"/>
@@ -4452,6 +4692,9 @@
         </w:tc>
       </w:tr>
       <w:tr>
+        <w:trPr>
+          <w:jc w:val="center"/>
+        </w:trPr>
         <w:tc>
           <w:tcPr>
             <w:tcW w:w="1877" w:type="dxa"/>
@@ -4501,6 +4744,9 @@
         </w:tc>
       </w:tr>
       <w:tr>
+        <w:trPr>
+          <w:jc w:val="center"/>
+        </w:trPr>
         <w:tc>
           <w:tcPr>
             <w:tcW w:w="1877" w:type="dxa"/>
@@ -4550,6 +4796,9 @@
         </w:tc>
       </w:tr>
       <w:tr>
+        <w:trPr>
+          <w:jc w:val="center"/>
+        </w:trPr>
         <w:tc>
           <w:tcPr>
             <w:tcW w:w="1877" w:type="dxa"/>
@@ -4599,6 +4848,9 @@
         </w:tc>
       </w:tr>
       <w:tr>
+        <w:trPr>
+          <w:jc w:val="center"/>
+        </w:trPr>
         <w:tc>
           <w:tcPr>
             <w:tcW w:w="1877" w:type="dxa"/>
@@ -4648,6 +4900,9 @@
         </w:tc>
       </w:tr>
       <w:tr>
+        <w:trPr>
+          <w:jc w:val="center"/>
+        </w:trPr>
         <w:tc>
           <w:tcPr>
             <w:tcW w:w="1877" w:type="dxa"/>
@@ -4737,6 +4992,87 @@
         </w:tc>
       </w:tr>
     </w:tbl>
+    <w:p>
+      <w:pPr>
+        <w:pStyle w:val="ListParagraph"/>
+      </w:pPr>
+    </w:p>
+    <w:p>
+      <w:pPr>
+        <w:pStyle w:val="ListParagraph"/>
+      </w:pPr>
+      <w:r>
+        <w:rPr>
+          <w:b/>
+          <w:bCs/>
+        </w:rPr>
+        <w:t>Observations</w:t>
+      </w:r>
+      <w:r>
+        <w:t xml:space="preserve"> </w:t>
+      </w:r>
+      <w:r>
+        <w:t xml:space="preserve">– </w:t>
+      </w:r>
+      <w:r>
+        <w:t xml:space="preserve"> </w:t>
+      </w:r>
+    </w:p>
+    <w:p>
+      <w:pPr>
+        <w:pStyle w:val="ListParagraph"/>
+        <w:numPr>
+          <w:ilvl w:val="0"/>
+          <w:numId w:val="31"/>
+        </w:numPr>
+      </w:pPr>
+      <w:r>
+        <w:t>Customers who buy individual plans (1 seat) churn at much higher rate</w:t>
+      </w:r>
+    </w:p>
+    <w:p>
+      <w:pPr>
+        <w:pStyle w:val="ListParagraph"/>
+      </w:pPr>
+      <w:r>
+        <w:t xml:space="preserve">      </w:t>
+      </w:r>
+      <w:r>
+        <w:t>(47%) than customers who buy team plans (</w:t>
+      </w:r>
+      <w:proofErr w:type="spellStart"/>
+      <w:r>
+        <w:t>avg</w:t>
+      </w:r>
+      <w:proofErr w:type="spellEnd"/>
+      <w:r>
+        <w:t xml:space="preserve"> around 22-23%)</w:t>
+      </w:r>
+    </w:p>
+    <w:p>
+      <w:pPr>
+        <w:pStyle w:val="ListParagraph"/>
+        <w:numPr>
+          <w:ilvl w:val="0"/>
+          <w:numId w:val="31"/>
+        </w:numPr>
+      </w:pPr>
+      <w:r>
+        <w:t xml:space="preserve">Customers who </w:t>
+      </w:r>
+      <w:r>
+        <w:t xml:space="preserve">add a smaller number of team members compared to seats bought tend to churn much higher than customers who fill all the seats bought. For example </w:t>
+      </w:r>
+      <w:r>
+        <w:t xml:space="preserve">– As seen in the table, customers who bought </w:t>
+      </w:r>
+      <w:r>
+        <w:t>10 seat team plan and added less than 5 members in first 3 months, churn at 100%</w:t>
+      </w:r>
+      <w:r>
+        <w:t xml:space="preserve"> </w:t>
+      </w:r>
+    </w:p>
     <w:p/>
     <w:p>
       <w:pPr>
@@ -4754,106 +5090,89 @@
         </w:rPr>
         <w:t>Churn rates by customer behaviour</w:t>
       </w:r>
-    </w:p>
-    <w:p/>
-    <w:p>
-      <w:pPr>
+      <w:r>
         <w:rPr>
           <w:b/>
           <w:bCs/>
         </w:rPr>
-      </w:pPr>
-      <w:r>
+        <w:br/>
+      </w:r>
+    </w:p>
+    <w:p>
+      <w:pPr>
+        <w:pStyle w:val="Heading2"/>
+        <w:numPr>
+          <w:ilvl w:val="0"/>
+          <w:numId w:val="6"/>
+        </w:numPr>
         <w:rPr>
           <w:b/>
           <w:bCs/>
         </w:rPr>
-        <w:t xml:space="preserve">Churn rates by team members </w:t>
-      </w:r>
+      </w:pPr>
+      <w:proofErr w:type="spellStart"/>
       <w:r>
         <w:rPr>
           <w:b/>
           <w:bCs/>
         </w:rPr>
-        <w:t xml:space="preserve">added </w:t>
-      </w:r>
-    </w:p>
-    <w:p/>
-    <w:p>
+        <w:t>avg</w:t>
+      </w:r>
+      <w:proofErr w:type="spellEnd"/>
       <w:r>
         <w:rPr>
           <w:b/>
           <w:bCs/>
         </w:rPr>
-        <w:t xml:space="preserve">Churn rates by avg number of web app </w:t>
+        <w:t xml:space="preserve"> </w:t>
       </w:r>
       <w:r>
         <w:rPr>
           <w:b/>
           <w:bCs/>
         </w:rPr>
-        <w:t xml:space="preserve">development </w:t>
+        <w:t>#</w:t>
       </w:r>
       <w:r>
         <w:rPr>
           <w:b/>
           <w:bCs/>
         </w:rPr>
-        <w:t xml:space="preserve">sessions </w:t>
+        <w:t xml:space="preserve"> of web app </w:t>
       </w:r>
       <w:r>
         <w:rPr>
           <w:b/>
           <w:bCs/>
         </w:rPr>
-        <w:t>per month</w:t>
+        <w:t xml:space="preserve">development </w:t>
       </w:r>
       <w:r>
         <w:rPr>
           <w:b/>
           <w:bCs/>
         </w:rPr>
-        <w:t xml:space="preserve"> – </w:t>
-      </w:r>
-      <w:r>
-        <w:t>Observations,</w:t>
-      </w:r>
-    </w:p>
-    <w:p>
-      <w:pPr>
-        <w:pStyle w:val="ListParagraph"/>
-        <w:numPr>
-          <w:ilvl w:val="0"/>
-          <w:numId w:val="8"/>
-        </w:numPr>
+        <w:t xml:space="preserve">sessions </w:t>
+      </w:r>
+      <w:r>
         <w:rPr>
           <w:b/>
           <w:bCs/>
         </w:rPr>
-      </w:pPr>
-      <w:r>
-        <w:t>We know on an avg how many web app development sessions user does per month. We will normalize this metric to remove the effect of the number of seats team plan has i.e. avg number of web app development sessions per month per added user</w:t>
-      </w:r>
-    </w:p>
-    <w:p>
-      <w:pPr>
-        <w:pStyle w:val="ListParagraph"/>
-        <w:numPr>
-          <w:ilvl w:val="0"/>
-          <w:numId w:val="8"/>
-        </w:numPr>
+        <w:t>per month</w:t>
+      </w:r>
+      <w:r>
         <w:rPr>
           <w:b/>
           <w:bCs/>
         </w:rPr>
-      </w:pPr>
-      <w:r>
-        <w:t xml:space="preserve">We don’t see much difference in the web app dev sessions done per month between churned and retained user. Therefore, there is no significant association between this metric and churn </w:t>
+        <w:t xml:space="preserve"> per added user</w:t>
       </w:r>
     </w:p>
     <w:tbl>
       <w:tblPr>
         <w:tblW w:w="6880" w:type="dxa"/>
+        <w:jc w:val="center"/>
         <w:tblLook w:val="04A0" w:firstRow="1" w:lastRow="0" w:firstColumn="1" w:lastColumn="0" w:noHBand="0" w:noVBand="1"/>
       </w:tblPr>
       <w:tblGrid>
@@ -4863,6 +5182,7 @@
       <w:tr>
         <w:trPr>
           <w:trHeight w:val="260"/>
+          <w:jc w:val="center"/>
         </w:trPr>
         <w:tc>
           <w:tcPr>
@@ -4932,6 +5252,7 @@
                 <w:lang w:eastAsia="en-IN"/>
               </w:rPr>
             </w:pPr>
+            <w:proofErr w:type="spellStart"/>
             <w:r>
               <w:rPr>
                 <w:rFonts w:ascii="Arial" w:eastAsia="Times New Roman" w:hAnsi="Arial" w:cs="Arial"/>
@@ -4942,7 +5263,20 @@
                 <w:szCs w:val="20"/>
                 <w:lang w:eastAsia="en-IN"/>
               </w:rPr>
-              <w:t xml:space="preserve">avg web app </w:t>
+              <w:t>avg</w:t>
+            </w:r>
+            <w:proofErr w:type="spellEnd"/>
+            <w:r>
+              <w:rPr>
+                <w:rFonts w:ascii="Arial" w:eastAsia="Times New Roman" w:hAnsi="Arial" w:cs="Arial"/>
+                <w:b/>
+                <w:bCs/>
+                <w:color w:val="000000"/>
+                <w:sz w:val="20"/>
+                <w:szCs w:val="20"/>
+                <w:lang w:eastAsia="en-IN"/>
+              </w:rPr>
+              <w:t xml:space="preserve"> web app </w:t>
             </w:r>
             <w:r>
               <w:rPr>
@@ -4998,6 +5332,7 @@
       <w:tr>
         <w:trPr>
           <w:trHeight w:val="250"/>
+          <w:jc w:val="center"/>
         </w:trPr>
         <w:tc>
           <w:tcPr>
@@ -5078,6 +5413,7 @@
       <w:tr>
         <w:trPr>
           <w:trHeight w:val="250"/>
+          <w:jc w:val="center"/>
         </w:trPr>
         <w:tc>
           <w:tcPr>
@@ -5158,6 +5494,7 @@
       <w:tr>
         <w:trPr>
           <w:trHeight w:val="250"/>
+          <w:jc w:val="center"/>
         </w:trPr>
         <w:tc>
           <w:tcPr>
@@ -5251,47 +5588,83 @@
           <w:bCs/>
         </w:rPr>
       </w:pPr>
+      <w:r>
+        <w:rPr>
+          <w:b/>
+          <w:bCs/>
+        </w:rPr>
+        <w:tab/>
+      </w:r>
     </w:p>
     <w:p>
       <w:pPr>
+        <w:pStyle w:val="ListParagraph"/>
         <w:rPr>
           <w:b/>
           <w:bCs/>
         </w:rPr>
       </w:pPr>
+      <w:r>
+        <w:rPr>
+          <w:b/>
+          <w:bCs/>
+        </w:rPr>
+        <w:t xml:space="preserve">Observations </w:t>
+      </w:r>
+      <w:r>
+        <w:rPr>
+          <w:b/>
+          <w:bCs/>
+        </w:rPr>
+        <w:t>–</w:t>
+      </w:r>
+      <w:r>
+        <w:rPr>
+          <w:b/>
+          <w:bCs/>
+        </w:rPr>
+        <w:t xml:space="preserve"> </w:t>
+      </w:r>
+      <w:r>
+        <w:t xml:space="preserve">There is </w:t>
+      </w:r>
+      <w:r>
+        <w:t>NO</w:t>
+      </w:r>
+      <w:r>
+        <w:t xml:space="preserve"> </w:t>
+      </w:r>
+      <w:r>
+        <w:t xml:space="preserve">significant </w:t>
+      </w:r>
+      <w:r>
+        <w:t xml:space="preserve">difference between the </w:t>
+      </w:r>
+      <w:proofErr w:type="spellStart"/>
+      <w:r>
+        <w:t>avg</w:t>
+      </w:r>
+      <w:proofErr w:type="spellEnd"/>
+      <w:r>
+        <w:t xml:space="preserve"> # of web app dev sessions user does per month between churned and retained user. </w:t>
+      </w:r>
+      <w:r>
+        <w:t xml:space="preserve">Therefore, </w:t>
+      </w:r>
+      <w:r>
+        <w:t xml:space="preserve">according to our data, </w:t>
+      </w:r>
+      <w:r>
+        <w:t>there is no significant association between this metric and churn</w:t>
+      </w:r>
     </w:p>
     <w:p>
-      <w:r>
+      <w:pPr>
         <w:rPr>
           <w:b/>
           <w:bCs/>
         </w:rPr>
-        <w:t xml:space="preserve">Churn rates by avg number of web app </w:t>
-      </w:r>
-      <w:r>
-        <w:rPr>
-          <w:b/>
-          <w:bCs/>
-        </w:rPr>
-        <w:t xml:space="preserve">development </w:t>
-      </w:r>
-      <w:r>
-        <w:rPr>
-          <w:b/>
-          <w:bCs/>
-        </w:rPr>
-        <w:t xml:space="preserve">sessions </w:t>
-      </w:r>
-      <w:r>
-        <w:rPr>
-          <w:b/>
-          <w:bCs/>
-        </w:rPr>
-        <w:t xml:space="preserve">per month – </w:t>
-      </w:r>
-      <w:r>
-        <w:t>Observations,</w:t>
-      </w:r>
+      </w:pPr>
     </w:p>
     <w:p>
       <w:pPr>
@@ -5305,63 +5678,84 @@
           <w:bCs/>
         </w:rPr>
       </w:pPr>
-      <w:r>
-        <w:t xml:space="preserve">We know on an avg how many </w:t>
-      </w:r>
-      <w:r>
-        <w:t>mobile</w:t>
-      </w:r>
-      <w:r>
-        <w:t xml:space="preserve"> app development sessions user does per month. We will normalize this metric to remove the effect of the number of seats team plan has i.e. avg number of </w:t>
-      </w:r>
-      <w:r>
-        <w:t>mobile</w:t>
-      </w:r>
-      <w:r>
-        <w:t xml:space="preserve"> app development sessions per month per added user</w:t>
-      </w:r>
-    </w:p>
-    <w:p>
-      <w:pPr>
-        <w:pStyle w:val="ListParagraph"/>
-        <w:numPr>
-          <w:ilvl w:val="0"/>
-          <w:numId w:val="8"/>
-        </w:numPr>
+      <w:proofErr w:type="spellStart"/>
+      <w:r>
         <w:rPr>
           <w:b/>
           <w:bCs/>
         </w:rPr>
-      </w:pPr>
-      <w:r>
-        <w:t>We see a big difference between averages of churn and retained users. It seems retained users are doing much more mobile app dev sessions</w:t>
-      </w:r>
-      <w:r>
-        <w:t xml:space="preserve"> per month than churned out users. It shows how mobile app dev on the TakeZero platform is a sticky feature for short term retention</w:t>
-      </w:r>
-      <w:r>
-        <w:t xml:space="preserve"> (This is an important insight!!)</w:t>
-      </w:r>
-      <w:r>
+        <w:lastRenderedPageBreak/>
+        <w:t>avg</w:t>
+      </w:r>
+      <w:proofErr w:type="spellEnd"/>
+      <w:r>
+        <w:rPr>
+          <w:b/>
+          <w:bCs/>
+        </w:rPr>
+        <w:t xml:space="preserve"> </w:t>
+      </w:r>
+      <w:r>
+        <w:rPr>
+          <w:b/>
+          <w:bCs/>
+        </w:rPr>
+        <w:t>#</w:t>
+      </w:r>
+      <w:r>
+        <w:rPr>
+          <w:b/>
+          <w:bCs/>
+        </w:rPr>
+        <w:t xml:space="preserve"> of </w:t>
+      </w:r>
+      <w:r>
+        <w:rPr>
+          <w:b/>
+          <w:bCs/>
+        </w:rPr>
+        <w:t>mobile</w:t>
+      </w:r>
+      <w:r>
+        <w:rPr>
+          <w:b/>
+          <w:bCs/>
+        </w:rPr>
+        <w:t xml:space="preserve"> app development sessions per month</w:t>
+      </w:r>
+      <w:r>
+        <w:rPr>
+          <w:b/>
+          <w:bCs/>
+        </w:rPr>
+        <w:t xml:space="preserve"> per added user</w:t>
+      </w:r>
+      <w:r>
+        <w:rPr>
+          <w:b/>
+          <w:bCs/>
+        </w:rPr>
         <w:t xml:space="preserve"> </w:t>
       </w:r>
     </w:p>
     <w:tbl>
       <w:tblPr>
         <w:tblW w:w="7820" w:type="dxa"/>
+        <w:jc w:val="center"/>
         <w:tblLook w:val="04A0" w:firstRow="1" w:lastRow="0" w:firstColumn="1" w:lastColumn="0" w:noHBand="0" w:noVBand="1"/>
       </w:tblPr>
       <w:tblGrid>
-        <w:gridCol w:w="2380"/>
-        <w:gridCol w:w="5440"/>
+        <w:gridCol w:w="4111"/>
+        <w:gridCol w:w="3709"/>
       </w:tblGrid>
       <w:tr>
         <w:trPr>
           <w:trHeight w:val="520"/>
+          <w:jc w:val="center"/>
         </w:trPr>
         <w:tc>
           <w:tcPr>
-            <w:tcW w:w="2380" w:type="dxa"/>
+            <w:tcW w:w="4111" w:type="dxa"/>
             <w:tcBorders>
               <w:top w:val="nil"/>
               <w:left w:val="nil"/>
@@ -5402,7 +5796,7 @@
         </w:tc>
         <w:tc>
           <w:tcPr>
-            <w:tcW w:w="5440" w:type="dxa"/>
+            <w:tcW w:w="3709" w:type="dxa"/>
             <w:tcBorders>
               <w:top w:val="nil"/>
               <w:left w:val="nil"/>
@@ -5427,6 +5821,7 @@
                 <w:lang w:eastAsia="en-IN"/>
               </w:rPr>
             </w:pPr>
+            <w:proofErr w:type="spellStart"/>
             <w:r>
               <w:rPr>
                 <w:rFonts w:ascii="Arial" w:eastAsia="Times New Roman" w:hAnsi="Arial" w:cs="Arial"/>
@@ -5437,7 +5832,20 @@
                 <w:szCs w:val="20"/>
                 <w:lang w:eastAsia="en-IN"/>
               </w:rPr>
-              <w:t xml:space="preserve">avg mobile app </w:t>
+              <w:t>avg</w:t>
+            </w:r>
+            <w:proofErr w:type="spellEnd"/>
+            <w:r>
+              <w:rPr>
+                <w:rFonts w:ascii="Arial" w:eastAsia="Times New Roman" w:hAnsi="Arial" w:cs="Arial"/>
+                <w:b/>
+                <w:bCs/>
+                <w:color w:val="000000"/>
+                <w:sz w:val="20"/>
+                <w:szCs w:val="20"/>
+                <w:lang w:eastAsia="en-IN"/>
+              </w:rPr>
+              <w:t xml:space="preserve"> mobile app </w:t>
             </w:r>
             <w:r>
               <w:rPr>
@@ -5493,10 +5901,11 @@
       <w:tr>
         <w:trPr>
           <w:trHeight w:val="250"/>
+          <w:jc w:val="center"/>
         </w:trPr>
         <w:tc>
           <w:tcPr>
-            <w:tcW w:w="2380" w:type="dxa"/>
+            <w:tcW w:w="4111" w:type="dxa"/>
             <w:tcBorders>
               <w:top w:val="nil"/>
               <w:left w:val="nil"/>
@@ -5533,7 +5942,7 @@
         </w:tc>
         <w:tc>
           <w:tcPr>
-            <w:tcW w:w="5440" w:type="dxa"/>
+            <w:tcW w:w="3709" w:type="dxa"/>
             <w:tcBorders>
               <w:top w:val="nil"/>
               <w:left w:val="nil"/>
@@ -5573,10 +5982,11 @@
       <w:tr>
         <w:trPr>
           <w:trHeight w:val="250"/>
+          <w:jc w:val="center"/>
         </w:trPr>
         <w:tc>
           <w:tcPr>
-            <w:tcW w:w="2380" w:type="dxa"/>
+            <w:tcW w:w="4111" w:type="dxa"/>
             <w:tcBorders>
               <w:top w:val="nil"/>
               <w:left w:val="nil"/>
@@ -5613,7 +6023,7 @@
         </w:tc>
         <w:tc>
           <w:tcPr>
-            <w:tcW w:w="5440" w:type="dxa"/>
+            <w:tcW w:w="3709" w:type="dxa"/>
             <w:tcBorders>
               <w:top w:val="nil"/>
               <w:left w:val="nil"/>
@@ -5653,10 +6063,11 @@
       <w:tr>
         <w:trPr>
           <w:trHeight w:val="250"/>
+          <w:jc w:val="center"/>
         </w:trPr>
         <w:tc>
           <w:tcPr>
-            <w:tcW w:w="2380" w:type="dxa"/>
+            <w:tcW w:w="4111" w:type="dxa"/>
             <w:tcBorders>
               <w:top w:val="single" w:sz="4" w:space="0" w:color="8EA9DB"/>
               <w:left w:val="nil"/>
@@ -5697,7 +6108,7 @@
         </w:tc>
         <w:tc>
           <w:tcPr>
-            <w:tcW w:w="5440" w:type="dxa"/>
+            <w:tcW w:w="3709" w:type="dxa"/>
             <w:tcBorders>
               <w:top w:val="single" w:sz="4" w:space="0" w:color="8EA9DB"/>
               <w:left w:val="nil"/>
@@ -5749,6 +6160,59 @@
     </w:p>
     <w:p>
       <w:pPr>
+        <w:pStyle w:val="ListParagraph"/>
+      </w:pPr>
+      <w:r>
+        <w:rPr>
+          <w:b/>
+          <w:bCs/>
+        </w:rPr>
+        <w:t>Observations</w:t>
+      </w:r>
+      <w:r>
+        <w:t xml:space="preserve"> –</w:t>
+      </w:r>
+    </w:p>
+    <w:p>
+      <w:pPr>
+        <w:pStyle w:val="ListParagraph"/>
+        <w:numPr>
+          <w:ilvl w:val="0"/>
+          <w:numId w:val="31"/>
+        </w:numPr>
+      </w:pPr>
+      <w:r>
+        <w:t xml:space="preserve">There is significant difference between </w:t>
+      </w:r>
+      <w:proofErr w:type="spellStart"/>
+      <w:r>
+        <w:t>avg</w:t>
+      </w:r>
+      <w:proofErr w:type="spellEnd"/>
+      <w:r>
+        <w:t xml:space="preserve"> # of mobile app dev sessions ran per month per added user between churned and retained user</w:t>
+      </w:r>
+    </w:p>
+    <w:p>
+      <w:pPr>
+        <w:pStyle w:val="ListParagraph"/>
+        <w:numPr>
+          <w:ilvl w:val="0"/>
+          <w:numId w:val="31"/>
+        </w:numPr>
+      </w:pPr>
+      <w:r>
+        <w:t>We can build and test an hypothesis that more number of mobile app dev sessions per month per user lead to higher retention</w:t>
+      </w:r>
+      <w:r>
+        <w:t xml:space="preserve"> (sticky feature!)</w:t>
+      </w:r>
+      <w:r>
+        <w:t xml:space="preserve"> </w:t>
+      </w:r>
+    </w:p>
+    <w:p>
+      <w:pPr>
         <w:pStyle w:val="Heading2"/>
         <w:rPr>
           <w:b/>
@@ -5762,6 +6226,21 @@
           <w:highlight w:val="yellow"/>
         </w:rPr>
         <w:t>Cohort Analysis</w:t>
+      </w:r>
+      <w:r>
+        <w:rPr>
+          <w:b/>
+          <w:bCs/>
+        </w:rPr>
+        <w:t xml:space="preserve"> </w:t>
+      </w:r>
+      <w:r>
+        <w:rPr>
+          <w:b/>
+          <w:bCs/>
+          <w:highlight w:val="yellow"/>
+        </w:rPr>
+        <w:t>&amp; Retention Curves</w:t>
       </w:r>
     </w:p>
     <w:p>
@@ -5817,7 +6296,15 @@
         </w:numPr>
       </w:pPr>
       <w:r>
-        <w:t xml:space="preserve">Acquisition Cohorts - Group user by their acquisition day, week or month and measure retention. This helps to understand when we are losing customers and when does churn stablise </w:t>
+        <w:t xml:space="preserve">Acquisition Cohorts - Group user by their acquisition day, week or month and measure retention. This helps to understand when we are losing customers and when does churn </w:t>
+      </w:r>
+      <w:proofErr w:type="spellStart"/>
+      <w:r>
+        <w:t>stablise</w:t>
+      </w:r>
+      <w:proofErr w:type="spellEnd"/>
+      <w:r>
+        <w:t xml:space="preserve"> </w:t>
       </w:r>
     </w:p>
     <w:p>
@@ -5862,7 +6349,15 @@
         <w:t xml:space="preserve"> week etc). Then we can track retention across such cohorts and </w:t>
       </w:r>
       <w:r>
-        <w:t>find out which are sticky features or which features lead to +ve retention</w:t>
+        <w:t>find out which are sticky features or which features lead to +</w:t>
+      </w:r>
+      <w:proofErr w:type="spellStart"/>
+      <w:r>
+        <w:t>ve</w:t>
+      </w:r>
+      <w:proofErr w:type="spellEnd"/>
+      <w:r>
+        <w:t xml:space="preserve"> retention</w:t>
       </w:r>
     </w:p>
     <w:p>
@@ -6743,6 +7238,7 @@
                 <w:lang w:eastAsia="en-IN"/>
               </w:rPr>
             </w:pPr>
+            <w:proofErr w:type="spellStart"/>
             <w:r>
               <w:rPr>
                 <w:rFonts w:ascii="Arial" w:eastAsia="Times New Roman" w:hAnsi="Arial" w:cs="Arial"/>
@@ -6755,6 +7251,7 @@
               </w:rPr>
               <w:t>Avg</w:t>
             </w:r>
+            <w:proofErr w:type="spellEnd"/>
           </w:p>
         </w:tc>
         <w:tc>
@@ -6922,7 +7419,6 @@
         <w:rPr>
           <w:noProof/>
         </w:rPr>
-        <w:lastRenderedPageBreak/>
         <w:drawing>
           <wp:anchor distT="0" distB="0" distL="114300" distR="114300" simplePos="0" relativeHeight="251661312" behindDoc="1" locked="0" layoutInCell="1" allowOverlap="1" wp14:anchorId="56CE189C" wp14:editId="384ECCF0">
             <wp:simplePos x="0" y="0"/>
@@ -6998,8 +7494,10 @@
     <w:p/>
     <w:p/>
     <w:p/>
+    <w:p/>
     <w:p>
       <w:r>
+        <w:lastRenderedPageBreak/>
         <w:t>Observations,</w:t>
       </w:r>
     </w:p>
@@ -7072,7 +7570,6 @@
         <w:t xml:space="preserve"> Cohorts</w:t>
       </w:r>
     </w:p>
-    <w:p/>
     <w:p>
       <w:r>
         <w:t>Based on what we saw in “Churn rate by Customer Behaviour” section, we can form two hypotheses</w:t>
@@ -7234,7 +7731,6 @@
         <w:rPr>
           <w:noProof/>
         </w:rPr>
-        <w:lastRenderedPageBreak/>
         <w:drawing>
           <wp:anchor distT="0" distB="0" distL="114300" distR="114300" simplePos="0" relativeHeight="251663360" behindDoc="1" locked="0" layoutInCell="1" allowOverlap="1" wp14:anchorId="7FBFA3A1" wp14:editId="34CE8C36">
             <wp:simplePos x="0" y="0"/>
@@ -7355,6 +7851,7 @@
         </w:numPr>
       </w:pPr>
       <w:r>
+        <w:lastRenderedPageBreak/>
         <w:t xml:space="preserve">Therefore, </w:t>
       </w:r>
       <w:r>
@@ -7466,8 +7963,13 @@
     </w:p>
     <w:p>
       <w:r>
-        <w:t>We can use any of the tools such as XLMiner</w:t>
-      </w:r>
+        <w:t xml:space="preserve">We can use any of the tools such as </w:t>
+      </w:r>
+      <w:proofErr w:type="spellStart"/>
+      <w:r>
+        <w:t>XLMiner</w:t>
+      </w:r>
+      <w:proofErr w:type="spellEnd"/>
       <w:r>
         <w:t xml:space="preserve"> (a paid Excel plugin)</w:t>
       </w:r>
@@ -7477,8 +7979,13 @@
     </w:p>
     <w:p>
       <w:r>
-        <w:t>I have used Logistic Regression on XLMiner</w:t>
-      </w:r>
+        <w:t xml:space="preserve">I have used Logistic Regression on </w:t>
+      </w:r>
+      <w:proofErr w:type="spellStart"/>
+      <w:r>
+        <w:t>XLMiner</w:t>
+      </w:r>
+      <w:proofErr w:type="spellEnd"/>
       <w:r>
         <w:t xml:space="preserve"> to do data partition (training</w:t>
       </w:r>
@@ -8279,8 +8786,15 @@
     </w:tbl>
     <w:p>
       <w:r>
-        <w:lastRenderedPageBreak/>
-        <w:t xml:space="preserve">Since we are predicting churn we are optimising for low False -ves i.e. </w:t>
+        <w:t>Since we are predicting churn we are optimising for low False -</w:t>
+      </w:r>
+      <w:proofErr w:type="spellStart"/>
+      <w:r>
+        <w:t>ves</w:t>
+      </w:r>
+      <w:proofErr w:type="spellEnd"/>
+      <w:r>
+        <w:t xml:space="preserve"> i.e. </w:t>
       </w:r>
       <w:r>
         <w:t>our model should not predict large number of customers who will churn as not churn. Therefore, Recall metric is primary model evaluation metric and a value of 98% on validation data is a good outcome.</w:t>
@@ -8666,8 +9180,20 @@
                 <w:szCs w:val="20"/>
                 <w:lang w:eastAsia="en-IN"/>
               </w:rPr>
-              <w:t>Customer Region_Asia</w:t>
-            </w:r>
+              <w:t xml:space="preserve">Customer </w:t>
+            </w:r>
+            <w:proofErr w:type="spellStart"/>
+            <w:r>
+              <w:rPr>
+                <w:rFonts w:ascii="Arial" w:eastAsia="Times New Roman" w:hAnsi="Arial" w:cs="Arial"/>
+                <w:color w:val="000000" w:themeColor="text1"/>
+                <w:sz w:val="20"/>
+                <w:szCs w:val="20"/>
+                <w:lang w:eastAsia="en-IN"/>
+              </w:rPr>
+              <w:t>Region_Asia</w:t>
+            </w:r>
+            <w:proofErr w:type="spellEnd"/>
           </w:p>
         </w:tc>
         <w:tc>
@@ -8732,8 +9258,20 @@
                 <w:szCs w:val="20"/>
                 <w:lang w:eastAsia="en-IN"/>
               </w:rPr>
-              <w:t>Customer Region_Europe</w:t>
-            </w:r>
+              <w:t xml:space="preserve">Customer </w:t>
+            </w:r>
+            <w:proofErr w:type="spellStart"/>
+            <w:r>
+              <w:rPr>
+                <w:rFonts w:ascii="Arial" w:eastAsia="Times New Roman" w:hAnsi="Arial" w:cs="Arial"/>
+                <w:color w:val="FF0000"/>
+                <w:sz w:val="20"/>
+                <w:szCs w:val="20"/>
+                <w:lang w:eastAsia="en-IN"/>
+              </w:rPr>
+              <w:t>Region_Europe</w:t>
+            </w:r>
+            <w:proofErr w:type="spellEnd"/>
           </w:p>
         </w:tc>
         <w:tc>
@@ -8799,7 +9337,29 @@
                 <w:szCs w:val="20"/>
                 <w:lang w:eastAsia="en-IN"/>
               </w:rPr>
-              <w:t>Customer Region_North America</w:t>
+              <w:t xml:space="preserve">Customer </w:t>
+            </w:r>
+            <w:proofErr w:type="spellStart"/>
+            <w:r>
+              <w:rPr>
+                <w:rFonts w:ascii="Arial" w:eastAsia="Times New Roman" w:hAnsi="Arial" w:cs="Arial"/>
+                <w:color w:val="000000" w:themeColor="text1"/>
+                <w:sz w:val="20"/>
+                <w:szCs w:val="20"/>
+                <w:lang w:eastAsia="en-IN"/>
+              </w:rPr>
+              <w:t>Region_North</w:t>
+            </w:r>
+            <w:proofErr w:type="spellEnd"/>
+            <w:r>
+              <w:rPr>
+                <w:rFonts w:ascii="Arial" w:eastAsia="Times New Roman" w:hAnsi="Arial" w:cs="Arial"/>
+                <w:color w:val="000000" w:themeColor="text1"/>
+                <w:sz w:val="20"/>
+                <w:szCs w:val="20"/>
+                <w:lang w:eastAsia="en-IN"/>
+              </w:rPr>
+              <w:t xml:space="preserve"> America</w:t>
             </w:r>
           </w:p>
         </w:tc>
@@ -8839,6 +9399,7 @@
     <w:p/>
     <w:p>
       <w:r>
+        <w:lastRenderedPageBreak/>
         <w:t xml:space="preserve">As </w:t>
       </w:r>
       <w:r>
@@ -9100,7 +9661,6 @@
         </w:numPr>
       </w:pPr>
       <w:r>
-        <w:lastRenderedPageBreak/>
         <w:t>Are they even the most profitable customers that we want to go after?</w:t>
       </w:r>
       <w:r>
@@ -9116,7 +9676,15 @@
         </w:numPr>
       </w:pPr>
       <w:r>
-        <w:t>We have identified +ve correlation between features such as mobile app dev sessions</w:t>
+        <w:t>We have identified +</w:t>
+      </w:r>
+      <w:proofErr w:type="spellStart"/>
+      <w:r>
+        <w:t>ve</w:t>
+      </w:r>
+      <w:proofErr w:type="spellEnd"/>
+      <w:r>
+        <w:t xml:space="preserve"> correlation between features such as mobile app dev sessions</w:t>
       </w:r>
       <w:r>
         <w:t>, onboarding more team members against seats bought in the purchase plan and short</w:t>
@@ -9258,9 +9826,122 @@
 <file path=word/numbering.xml><?xml version="1.0" encoding="utf-8"?>
 <w:numbering xmlns:wpc="http://schemas.microsoft.com/office/word/2010/wordprocessingCanvas" xmlns:cx="http://schemas.microsoft.com/office/drawing/2014/chartex" xmlns:cx1="http://schemas.microsoft.com/office/drawing/2015/9/8/chartex" xmlns:cx2="http://schemas.microsoft.com/office/drawing/2015/10/21/chartex" xmlns:cx3="http://schemas.microsoft.com/office/drawing/2016/5/9/chartex" xmlns:cx4="http://schemas.microsoft.com/office/drawing/2016/5/10/chartex" xmlns:cx5="http://schemas.microsoft.com/office/drawing/2016/5/11/chartex" xmlns:cx6="http://schemas.microsoft.com/office/drawing/2016/5/12/chartex" xmlns:cx7="http://schemas.microsoft.com/office/drawing/2016/5/13/chartex" xmlns:cx8="http://schemas.microsoft.com/office/drawing/2016/5/14/chartex" xmlns:mc="http://schemas.openxmlformats.org/markup-compatibility/2006" xmlns:aink="http://schemas.microsoft.com/office/drawing/2016/ink" xmlns:am3d="http://schemas.microsoft.com/office/drawing/2017/model3d" xmlns:o="urn:schemas-microsoft-com:office:office" xmlns:r="http://schemas.openxmlformats.org/officeDocument/2006/relationships" xmlns:m="http://schemas.openxmlformats.org/officeDocument/2006/math" xmlns:v="urn:schemas-microsoft-com:vml" xmlns:wp14="http://schemas.microsoft.com/office/word/2010/wordprocessingDrawing" xmlns:wp="http://schemas.openxmlformats.org/drawingml/2006/wordprocessingDrawing" xmlns:w10="urn:schemas-microsoft-com:office:word" xmlns:w="http://schemas.openxmlformats.org/wordprocessingml/2006/main" xmlns:w14="http://schemas.microsoft.com/office/word/2010/wordml" xmlns:w15="http://schemas.microsoft.com/office/word/2012/wordml" xmlns:w16cid="http://schemas.microsoft.com/office/word/2016/wordml/cid" xmlns:w16se="http://schemas.microsoft.com/office/word/2015/wordml/symex" xmlns:wpg="http://schemas.microsoft.com/office/word/2010/wordprocessingGroup" xmlns:wpi="http://schemas.microsoft.com/office/word/2010/wordprocessingInk" xmlns:wne="http://schemas.microsoft.com/office/word/2006/wordml" xmlns:wps="http://schemas.microsoft.com/office/word/2010/wordprocessingShape" mc:Ignorable="w14 w15 w16se w16cid wp14">
   <w:abstractNum w:abstractNumId="0" w15:restartNumberingAfterBreak="0">
+    <w:nsid w:val="009D2804"/>
+    <w:multiLevelType w:val="hybridMultilevel"/>
+    <w:tmpl w:val="3A120D12"/>
+    <w:lvl w:ilvl="0" w:tplc="40090001">
+      <w:start w:val="1"/>
+      <w:numFmt w:val="bullet"/>
+      <w:lvlText w:val=""/>
+      <w:lvlJc w:val="left"/>
+      <w:pPr>
+        <w:ind w:left="1080" w:hanging="360"/>
+      </w:pPr>
+      <w:rPr>
+        <w:rFonts w:ascii="Symbol" w:hAnsi="Symbol" w:cs="Symbol" w:hint="default"/>
+      </w:rPr>
+    </w:lvl>
+    <w:lvl w:ilvl="1" w:tplc="40090003" w:tentative="1">
+      <w:start w:val="1"/>
+      <w:numFmt w:val="bullet"/>
+      <w:lvlText w:val="o"/>
+      <w:lvlJc w:val="left"/>
+      <w:pPr>
+        <w:ind w:left="1800" w:hanging="360"/>
+      </w:pPr>
+      <w:rPr>
+        <w:rFonts w:ascii="Courier New" w:hAnsi="Courier New" w:cs="Courier New" w:hint="default"/>
+      </w:rPr>
+    </w:lvl>
+    <w:lvl w:ilvl="2" w:tplc="40090005" w:tentative="1">
+      <w:start w:val="1"/>
+      <w:numFmt w:val="bullet"/>
+      <w:lvlText w:val=""/>
+      <w:lvlJc w:val="left"/>
+      <w:pPr>
+        <w:ind w:left="2520" w:hanging="360"/>
+      </w:pPr>
+      <w:rPr>
+        <w:rFonts w:ascii="Wingdings" w:hAnsi="Wingdings" w:cs="Wingdings" w:hint="default"/>
+      </w:rPr>
+    </w:lvl>
+    <w:lvl w:ilvl="3" w:tplc="40090001" w:tentative="1">
+      <w:start w:val="1"/>
+      <w:numFmt w:val="bullet"/>
+      <w:lvlText w:val=""/>
+      <w:lvlJc w:val="left"/>
+      <w:pPr>
+        <w:ind w:left="3240" w:hanging="360"/>
+      </w:pPr>
+      <w:rPr>
+        <w:rFonts w:ascii="Symbol" w:hAnsi="Symbol" w:cs="Symbol" w:hint="default"/>
+      </w:rPr>
+    </w:lvl>
+    <w:lvl w:ilvl="4" w:tplc="40090003" w:tentative="1">
+      <w:start w:val="1"/>
+      <w:numFmt w:val="bullet"/>
+      <w:lvlText w:val="o"/>
+      <w:lvlJc w:val="left"/>
+      <w:pPr>
+        <w:ind w:left="3960" w:hanging="360"/>
+      </w:pPr>
+      <w:rPr>
+        <w:rFonts w:ascii="Courier New" w:hAnsi="Courier New" w:cs="Courier New" w:hint="default"/>
+      </w:rPr>
+    </w:lvl>
+    <w:lvl w:ilvl="5" w:tplc="40090005" w:tentative="1">
+      <w:start w:val="1"/>
+      <w:numFmt w:val="bullet"/>
+      <w:lvlText w:val=""/>
+      <w:lvlJc w:val="left"/>
+      <w:pPr>
+        <w:ind w:left="4680" w:hanging="360"/>
+      </w:pPr>
+      <w:rPr>
+        <w:rFonts w:ascii="Wingdings" w:hAnsi="Wingdings" w:cs="Wingdings" w:hint="default"/>
+      </w:rPr>
+    </w:lvl>
+    <w:lvl w:ilvl="6" w:tplc="40090001" w:tentative="1">
+      <w:start w:val="1"/>
+      <w:numFmt w:val="bullet"/>
+      <w:lvlText w:val=""/>
+      <w:lvlJc w:val="left"/>
+      <w:pPr>
+        <w:ind w:left="5400" w:hanging="360"/>
+      </w:pPr>
+      <w:rPr>
+        <w:rFonts w:ascii="Symbol" w:hAnsi="Symbol" w:cs="Symbol" w:hint="default"/>
+      </w:rPr>
+    </w:lvl>
+    <w:lvl w:ilvl="7" w:tplc="40090003" w:tentative="1">
+      <w:start w:val="1"/>
+      <w:numFmt w:val="bullet"/>
+      <w:lvlText w:val="o"/>
+      <w:lvlJc w:val="left"/>
+      <w:pPr>
+        <w:ind w:left="6120" w:hanging="360"/>
+      </w:pPr>
+      <w:rPr>
+        <w:rFonts w:ascii="Courier New" w:hAnsi="Courier New" w:cs="Courier New" w:hint="default"/>
+      </w:rPr>
+    </w:lvl>
+    <w:lvl w:ilvl="8" w:tplc="40090005" w:tentative="1">
+      <w:start w:val="1"/>
+      <w:numFmt w:val="bullet"/>
+      <w:lvlText w:val=""/>
+      <w:lvlJc w:val="left"/>
+      <w:pPr>
+        <w:ind w:left="6840" w:hanging="360"/>
+      </w:pPr>
+      <w:rPr>
+        <w:rFonts w:ascii="Wingdings" w:hAnsi="Wingdings" w:cs="Wingdings" w:hint="default"/>
+      </w:rPr>
+    </w:lvl>
+  </w:abstractNum>
+  <w:abstractNum w:abstractNumId="1" w15:restartNumberingAfterBreak="0">
     <w:nsid w:val="04293D1B"/>
     <w:multiLevelType w:val="hybridMultilevel"/>
-    <w:tmpl w:val="657CCDA0"/>
+    <w:tmpl w:val="5AD2C2C8"/>
     <w:lvl w:ilvl="0" w:tplc="40090001">
       <w:start w:val="1"/>
       <w:numFmt w:val="bullet"/>
@@ -9370,7 +10051,120 @@
       </w:rPr>
     </w:lvl>
   </w:abstractNum>
-  <w:abstractNum w:abstractNumId="1" w15:restartNumberingAfterBreak="0">
+  <w:abstractNum w:abstractNumId="2" w15:restartNumberingAfterBreak="0">
+    <w:nsid w:val="05BB0351"/>
+    <w:multiLevelType w:val="hybridMultilevel"/>
+    <w:tmpl w:val="601C8078"/>
+    <w:lvl w:ilvl="0" w:tplc="40090001">
+      <w:start w:val="1"/>
+      <w:numFmt w:val="bullet"/>
+      <w:lvlText w:val=""/>
+      <w:lvlJc w:val="left"/>
+      <w:pPr>
+        <w:ind w:left="1080" w:hanging="360"/>
+      </w:pPr>
+      <w:rPr>
+        <w:rFonts w:ascii="Symbol" w:hAnsi="Symbol" w:cs="Symbol" w:hint="default"/>
+      </w:rPr>
+    </w:lvl>
+    <w:lvl w:ilvl="1" w:tplc="40090003" w:tentative="1">
+      <w:start w:val="1"/>
+      <w:numFmt w:val="bullet"/>
+      <w:lvlText w:val="o"/>
+      <w:lvlJc w:val="left"/>
+      <w:pPr>
+        <w:ind w:left="1440" w:hanging="360"/>
+      </w:pPr>
+      <w:rPr>
+        <w:rFonts w:ascii="Courier New" w:hAnsi="Courier New" w:cs="Courier New" w:hint="default"/>
+      </w:rPr>
+    </w:lvl>
+    <w:lvl w:ilvl="2" w:tplc="40090005" w:tentative="1">
+      <w:start w:val="1"/>
+      <w:numFmt w:val="bullet"/>
+      <w:lvlText w:val=""/>
+      <w:lvlJc w:val="left"/>
+      <w:pPr>
+        <w:ind w:left="2160" w:hanging="360"/>
+      </w:pPr>
+      <w:rPr>
+        <w:rFonts w:ascii="Wingdings" w:hAnsi="Wingdings" w:cs="Wingdings" w:hint="default"/>
+      </w:rPr>
+    </w:lvl>
+    <w:lvl w:ilvl="3" w:tplc="40090001" w:tentative="1">
+      <w:start w:val="1"/>
+      <w:numFmt w:val="bullet"/>
+      <w:lvlText w:val=""/>
+      <w:lvlJc w:val="left"/>
+      <w:pPr>
+        <w:ind w:left="2880" w:hanging="360"/>
+      </w:pPr>
+      <w:rPr>
+        <w:rFonts w:ascii="Symbol" w:hAnsi="Symbol" w:cs="Symbol" w:hint="default"/>
+      </w:rPr>
+    </w:lvl>
+    <w:lvl w:ilvl="4" w:tplc="40090003" w:tentative="1">
+      <w:start w:val="1"/>
+      <w:numFmt w:val="bullet"/>
+      <w:lvlText w:val="o"/>
+      <w:lvlJc w:val="left"/>
+      <w:pPr>
+        <w:ind w:left="3600" w:hanging="360"/>
+      </w:pPr>
+      <w:rPr>
+        <w:rFonts w:ascii="Courier New" w:hAnsi="Courier New" w:cs="Courier New" w:hint="default"/>
+      </w:rPr>
+    </w:lvl>
+    <w:lvl w:ilvl="5" w:tplc="40090005" w:tentative="1">
+      <w:start w:val="1"/>
+      <w:numFmt w:val="bullet"/>
+      <w:lvlText w:val=""/>
+      <w:lvlJc w:val="left"/>
+      <w:pPr>
+        <w:ind w:left="4320" w:hanging="360"/>
+      </w:pPr>
+      <w:rPr>
+        <w:rFonts w:ascii="Wingdings" w:hAnsi="Wingdings" w:cs="Wingdings" w:hint="default"/>
+      </w:rPr>
+    </w:lvl>
+    <w:lvl w:ilvl="6" w:tplc="40090001" w:tentative="1">
+      <w:start w:val="1"/>
+      <w:numFmt w:val="bullet"/>
+      <w:lvlText w:val=""/>
+      <w:lvlJc w:val="left"/>
+      <w:pPr>
+        <w:ind w:left="5040" w:hanging="360"/>
+      </w:pPr>
+      <w:rPr>
+        <w:rFonts w:ascii="Symbol" w:hAnsi="Symbol" w:cs="Symbol" w:hint="default"/>
+      </w:rPr>
+    </w:lvl>
+    <w:lvl w:ilvl="7" w:tplc="40090003" w:tentative="1">
+      <w:start w:val="1"/>
+      <w:numFmt w:val="bullet"/>
+      <w:lvlText w:val="o"/>
+      <w:lvlJc w:val="left"/>
+      <w:pPr>
+        <w:ind w:left="5760" w:hanging="360"/>
+      </w:pPr>
+      <w:rPr>
+        <w:rFonts w:ascii="Courier New" w:hAnsi="Courier New" w:cs="Courier New" w:hint="default"/>
+      </w:rPr>
+    </w:lvl>
+    <w:lvl w:ilvl="8" w:tplc="40090005" w:tentative="1">
+      <w:start w:val="1"/>
+      <w:numFmt w:val="bullet"/>
+      <w:lvlText w:val=""/>
+      <w:lvlJc w:val="left"/>
+      <w:pPr>
+        <w:ind w:left="6480" w:hanging="360"/>
+      </w:pPr>
+      <w:rPr>
+        <w:rFonts w:ascii="Wingdings" w:hAnsi="Wingdings" w:cs="Wingdings" w:hint="default"/>
+      </w:rPr>
+    </w:lvl>
+  </w:abstractNum>
+  <w:abstractNum w:abstractNumId="3" w15:restartNumberingAfterBreak="0">
     <w:nsid w:val="0AA91800"/>
     <w:multiLevelType w:val="hybridMultilevel"/>
     <w:tmpl w:val="A2B2215A"/>
@@ -9483,7 +10277,120 @@
       </w:rPr>
     </w:lvl>
   </w:abstractNum>
-  <w:abstractNum w:abstractNumId="2" w15:restartNumberingAfterBreak="0">
+  <w:abstractNum w:abstractNumId="4" w15:restartNumberingAfterBreak="0">
+    <w:nsid w:val="153F5041"/>
+    <w:multiLevelType w:val="hybridMultilevel"/>
+    <w:tmpl w:val="253E2B46"/>
+    <w:lvl w:ilvl="0" w:tplc="40090001">
+      <w:start w:val="1"/>
+      <w:numFmt w:val="bullet"/>
+      <w:lvlText w:val=""/>
+      <w:lvlJc w:val="left"/>
+      <w:pPr>
+        <w:ind w:left="720" w:hanging="360"/>
+      </w:pPr>
+      <w:rPr>
+        <w:rFonts w:ascii="Symbol" w:hAnsi="Symbol" w:cs="Symbol" w:hint="default"/>
+      </w:rPr>
+    </w:lvl>
+    <w:lvl w:ilvl="1" w:tplc="40090003" w:tentative="1">
+      <w:start w:val="1"/>
+      <w:numFmt w:val="bullet"/>
+      <w:lvlText w:val="o"/>
+      <w:lvlJc w:val="left"/>
+      <w:pPr>
+        <w:ind w:left="1440" w:hanging="360"/>
+      </w:pPr>
+      <w:rPr>
+        <w:rFonts w:ascii="Courier New" w:hAnsi="Courier New" w:cs="Courier New" w:hint="default"/>
+      </w:rPr>
+    </w:lvl>
+    <w:lvl w:ilvl="2" w:tplc="40090005" w:tentative="1">
+      <w:start w:val="1"/>
+      <w:numFmt w:val="bullet"/>
+      <w:lvlText w:val=""/>
+      <w:lvlJc w:val="left"/>
+      <w:pPr>
+        <w:ind w:left="2160" w:hanging="360"/>
+      </w:pPr>
+      <w:rPr>
+        <w:rFonts w:ascii="Wingdings" w:hAnsi="Wingdings" w:cs="Wingdings" w:hint="default"/>
+      </w:rPr>
+    </w:lvl>
+    <w:lvl w:ilvl="3" w:tplc="40090001" w:tentative="1">
+      <w:start w:val="1"/>
+      <w:numFmt w:val="bullet"/>
+      <w:lvlText w:val=""/>
+      <w:lvlJc w:val="left"/>
+      <w:pPr>
+        <w:ind w:left="2880" w:hanging="360"/>
+      </w:pPr>
+      <w:rPr>
+        <w:rFonts w:ascii="Symbol" w:hAnsi="Symbol" w:cs="Symbol" w:hint="default"/>
+      </w:rPr>
+    </w:lvl>
+    <w:lvl w:ilvl="4" w:tplc="40090003" w:tentative="1">
+      <w:start w:val="1"/>
+      <w:numFmt w:val="bullet"/>
+      <w:lvlText w:val="o"/>
+      <w:lvlJc w:val="left"/>
+      <w:pPr>
+        <w:ind w:left="3600" w:hanging="360"/>
+      </w:pPr>
+      <w:rPr>
+        <w:rFonts w:ascii="Courier New" w:hAnsi="Courier New" w:cs="Courier New" w:hint="default"/>
+      </w:rPr>
+    </w:lvl>
+    <w:lvl w:ilvl="5" w:tplc="40090005" w:tentative="1">
+      <w:start w:val="1"/>
+      <w:numFmt w:val="bullet"/>
+      <w:lvlText w:val=""/>
+      <w:lvlJc w:val="left"/>
+      <w:pPr>
+        <w:ind w:left="4320" w:hanging="360"/>
+      </w:pPr>
+      <w:rPr>
+        <w:rFonts w:ascii="Wingdings" w:hAnsi="Wingdings" w:cs="Wingdings" w:hint="default"/>
+      </w:rPr>
+    </w:lvl>
+    <w:lvl w:ilvl="6" w:tplc="40090001" w:tentative="1">
+      <w:start w:val="1"/>
+      <w:numFmt w:val="bullet"/>
+      <w:lvlText w:val=""/>
+      <w:lvlJc w:val="left"/>
+      <w:pPr>
+        <w:ind w:left="5040" w:hanging="360"/>
+      </w:pPr>
+      <w:rPr>
+        <w:rFonts w:ascii="Symbol" w:hAnsi="Symbol" w:cs="Symbol" w:hint="default"/>
+      </w:rPr>
+    </w:lvl>
+    <w:lvl w:ilvl="7" w:tplc="40090003" w:tentative="1">
+      <w:start w:val="1"/>
+      <w:numFmt w:val="bullet"/>
+      <w:lvlText w:val="o"/>
+      <w:lvlJc w:val="left"/>
+      <w:pPr>
+        <w:ind w:left="5760" w:hanging="360"/>
+      </w:pPr>
+      <w:rPr>
+        <w:rFonts w:ascii="Courier New" w:hAnsi="Courier New" w:cs="Courier New" w:hint="default"/>
+      </w:rPr>
+    </w:lvl>
+    <w:lvl w:ilvl="8" w:tplc="40090005" w:tentative="1">
+      <w:start w:val="1"/>
+      <w:numFmt w:val="bullet"/>
+      <w:lvlText w:val=""/>
+      <w:lvlJc w:val="left"/>
+      <w:pPr>
+        <w:ind w:left="6480" w:hanging="360"/>
+      </w:pPr>
+      <w:rPr>
+        <w:rFonts w:ascii="Wingdings" w:hAnsi="Wingdings" w:cs="Wingdings" w:hint="default"/>
+      </w:rPr>
+    </w:lvl>
+  </w:abstractNum>
+  <w:abstractNum w:abstractNumId="5" w15:restartNumberingAfterBreak="0">
     <w:nsid w:val="16306EBF"/>
     <w:multiLevelType w:val="hybridMultilevel"/>
     <w:tmpl w:val="60ECD70C"/>
@@ -9596,7 +10503,7 @@
       </w:rPr>
     </w:lvl>
   </w:abstractNum>
-  <w:abstractNum w:abstractNumId="3" w15:restartNumberingAfterBreak="0">
+  <w:abstractNum w:abstractNumId="6" w15:restartNumberingAfterBreak="0">
     <w:nsid w:val="24104538"/>
     <w:multiLevelType w:val="hybridMultilevel"/>
     <w:tmpl w:val="09CE93C2"/>
@@ -9685,7 +10592,120 @@
       </w:pPr>
     </w:lvl>
   </w:abstractNum>
-  <w:abstractNum w:abstractNumId="4" w15:restartNumberingAfterBreak="0">
+  <w:abstractNum w:abstractNumId="7" w15:restartNumberingAfterBreak="0">
+    <w:nsid w:val="25B41601"/>
+    <w:multiLevelType w:val="hybridMultilevel"/>
+    <w:tmpl w:val="BA409F5A"/>
+    <w:lvl w:ilvl="0" w:tplc="338C01F0">
+      <w:numFmt w:val="bullet"/>
+      <w:lvlText w:val="-"/>
+      <w:lvlJc w:val="left"/>
+      <w:pPr>
+        <w:ind w:left="720" w:hanging="360"/>
+      </w:pPr>
+      <w:rPr>
+        <w:rFonts w:ascii="Calibri" w:eastAsiaTheme="minorHAnsi" w:hAnsi="Calibri" w:cs="Calibri" w:hint="default"/>
+        <w:b/>
+      </w:rPr>
+    </w:lvl>
+    <w:lvl w:ilvl="1" w:tplc="40090003" w:tentative="1">
+      <w:start w:val="1"/>
+      <w:numFmt w:val="bullet"/>
+      <w:lvlText w:val="o"/>
+      <w:lvlJc w:val="left"/>
+      <w:pPr>
+        <w:ind w:left="1440" w:hanging="360"/>
+      </w:pPr>
+      <w:rPr>
+        <w:rFonts w:ascii="Courier New" w:hAnsi="Courier New" w:cs="Courier New" w:hint="default"/>
+      </w:rPr>
+    </w:lvl>
+    <w:lvl w:ilvl="2" w:tplc="40090005" w:tentative="1">
+      <w:start w:val="1"/>
+      <w:numFmt w:val="bullet"/>
+      <w:lvlText w:val=""/>
+      <w:lvlJc w:val="left"/>
+      <w:pPr>
+        <w:ind w:left="2160" w:hanging="360"/>
+      </w:pPr>
+      <w:rPr>
+        <w:rFonts w:ascii="Wingdings" w:hAnsi="Wingdings" w:cs="Wingdings" w:hint="default"/>
+      </w:rPr>
+    </w:lvl>
+    <w:lvl w:ilvl="3" w:tplc="40090001" w:tentative="1">
+      <w:start w:val="1"/>
+      <w:numFmt w:val="bullet"/>
+      <w:lvlText w:val=""/>
+      <w:lvlJc w:val="left"/>
+      <w:pPr>
+        <w:ind w:left="2880" w:hanging="360"/>
+      </w:pPr>
+      <w:rPr>
+        <w:rFonts w:ascii="Symbol" w:hAnsi="Symbol" w:cs="Symbol" w:hint="default"/>
+      </w:rPr>
+    </w:lvl>
+    <w:lvl w:ilvl="4" w:tplc="40090003" w:tentative="1">
+      <w:start w:val="1"/>
+      <w:numFmt w:val="bullet"/>
+      <w:lvlText w:val="o"/>
+      <w:lvlJc w:val="left"/>
+      <w:pPr>
+        <w:ind w:left="3600" w:hanging="360"/>
+      </w:pPr>
+      <w:rPr>
+        <w:rFonts w:ascii="Courier New" w:hAnsi="Courier New" w:cs="Courier New" w:hint="default"/>
+      </w:rPr>
+    </w:lvl>
+    <w:lvl w:ilvl="5" w:tplc="40090005" w:tentative="1">
+      <w:start w:val="1"/>
+      <w:numFmt w:val="bullet"/>
+      <w:lvlText w:val=""/>
+      <w:lvlJc w:val="left"/>
+      <w:pPr>
+        <w:ind w:left="4320" w:hanging="360"/>
+      </w:pPr>
+      <w:rPr>
+        <w:rFonts w:ascii="Wingdings" w:hAnsi="Wingdings" w:cs="Wingdings" w:hint="default"/>
+      </w:rPr>
+    </w:lvl>
+    <w:lvl w:ilvl="6" w:tplc="40090001" w:tentative="1">
+      <w:start w:val="1"/>
+      <w:numFmt w:val="bullet"/>
+      <w:lvlText w:val=""/>
+      <w:lvlJc w:val="left"/>
+      <w:pPr>
+        <w:ind w:left="5040" w:hanging="360"/>
+      </w:pPr>
+      <w:rPr>
+        <w:rFonts w:ascii="Symbol" w:hAnsi="Symbol" w:cs="Symbol" w:hint="default"/>
+      </w:rPr>
+    </w:lvl>
+    <w:lvl w:ilvl="7" w:tplc="40090003" w:tentative="1">
+      <w:start w:val="1"/>
+      <w:numFmt w:val="bullet"/>
+      <w:lvlText w:val="o"/>
+      <w:lvlJc w:val="left"/>
+      <w:pPr>
+        <w:ind w:left="5760" w:hanging="360"/>
+      </w:pPr>
+      <w:rPr>
+        <w:rFonts w:ascii="Courier New" w:hAnsi="Courier New" w:cs="Courier New" w:hint="default"/>
+      </w:rPr>
+    </w:lvl>
+    <w:lvl w:ilvl="8" w:tplc="40090005" w:tentative="1">
+      <w:start w:val="1"/>
+      <w:numFmt w:val="bullet"/>
+      <w:lvlText w:val=""/>
+      <w:lvlJc w:val="left"/>
+      <w:pPr>
+        <w:ind w:left="6480" w:hanging="360"/>
+      </w:pPr>
+      <w:rPr>
+        <w:rFonts w:ascii="Wingdings" w:hAnsi="Wingdings" w:cs="Wingdings" w:hint="default"/>
+      </w:rPr>
+    </w:lvl>
+  </w:abstractNum>
+  <w:abstractNum w:abstractNumId="8" w15:restartNumberingAfterBreak="0">
     <w:nsid w:val="260E331C"/>
     <w:multiLevelType w:val="hybridMultilevel"/>
     <w:tmpl w:val="85CC6EC0"/>
@@ -9774,7 +10794,7 @@
       </w:pPr>
     </w:lvl>
   </w:abstractNum>
-  <w:abstractNum w:abstractNumId="5" w15:restartNumberingAfterBreak="0">
+  <w:abstractNum w:abstractNumId="9" w15:restartNumberingAfterBreak="0">
     <w:nsid w:val="3C392012"/>
     <w:multiLevelType w:val="hybridMultilevel"/>
     <w:tmpl w:val="1414B74E"/>
@@ -9887,7 +10907,7 @@
       </w:rPr>
     </w:lvl>
   </w:abstractNum>
-  <w:abstractNum w:abstractNumId="6" w15:restartNumberingAfterBreak="0">
+  <w:abstractNum w:abstractNumId="10" w15:restartNumberingAfterBreak="0">
     <w:nsid w:val="3E3C4E56"/>
     <w:multiLevelType w:val="hybridMultilevel"/>
     <w:tmpl w:val="501CCBA8"/>
@@ -10000,7 +11020,7 @@
       </w:rPr>
     </w:lvl>
   </w:abstractNum>
-  <w:abstractNum w:abstractNumId="7" w15:restartNumberingAfterBreak="0">
+  <w:abstractNum w:abstractNumId="11" w15:restartNumberingAfterBreak="0">
     <w:nsid w:val="3E8E17B6"/>
     <w:multiLevelType w:val="hybridMultilevel"/>
     <w:tmpl w:val="8FF65358"/>
@@ -10113,7 +11133,7 @@
       </w:rPr>
     </w:lvl>
   </w:abstractNum>
-  <w:abstractNum w:abstractNumId="8" w15:restartNumberingAfterBreak="0">
+  <w:abstractNum w:abstractNumId="12" w15:restartNumberingAfterBreak="0">
     <w:nsid w:val="48407A2F"/>
     <w:multiLevelType w:val="hybridMultilevel"/>
     <w:tmpl w:val="ADC03612"/>
@@ -10226,7 +11246,7 @@
       </w:rPr>
     </w:lvl>
   </w:abstractNum>
-  <w:abstractNum w:abstractNumId="9" w15:restartNumberingAfterBreak="0">
+  <w:abstractNum w:abstractNumId="13" w15:restartNumberingAfterBreak="0">
     <w:nsid w:val="49003A7D"/>
     <w:multiLevelType w:val="hybridMultilevel"/>
     <w:tmpl w:val="18F27B60"/>
@@ -10339,7 +11359,7 @@
       </w:rPr>
     </w:lvl>
   </w:abstractNum>
-  <w:abstractNum w:abstractNumId="10" w15:restartNumberingAfterBreak="0">
+  <w:abstractNum w:abstractNumId="14" w15:restartNumberingAfterBreak="0">
     <w:nsid w:val="4B390877"/>
     <w:multiLevelType w:val="hybridMultilevel"/>
     <w:tmpl w:val="4246FD2C"/>
@@ -10452,7 +11472,7 @@
       </w:rPr>
     </w:lvl>
   </w:abstractNum>
-  <w:abstractNum w:abstractNumId="11" w15:restartNumberingAfterBreak="0">
+  <w:abstractNum w:abstractNumId="15" w15:restartNumberingAfterBreak="0">
     <w:nsid w:val="5E5D5D2C"/>
     <w:multiLevelType w:val="hybridMultilevel"/>
     <w:tmpl w:val="607251F2"/>
@@ -10565,7 +11585,7 @@
       </w:rPr>
     </w:lvl>
   </w:abstractNum>
-  <w:abstractNum w:abstractNumId="12" w15:restartNumberingAfterBreak="0">
+  <w:abstractNum w:abstractNumId="16" w15:restartNumberingAfterBreak="0">
     <w:nsid w:val="5FD25803"/>
     <w:multiLevelType w:val="hybridMultilevel"/>
     <w:tmpl w:val="9190D59C"/>
@@ -10679,7 +11699,7 @@
       </w:rPr>
     </w:lvl>
   </w:abstractNum>
-  <w:abstractNum w:abstractNumId="13" w15:restartNumberingAfterBreak="0">
+  <w:abstractNum w:abstractNumId="17" w15:restartNumberingAfterBreak="0">
     <w:nsid w:val="647E0B61"/>
     <w:multiLevelType w:val="hybridMultilevel"/>
     <w:tmpl w:val="9F0ADF7E"/>
@@ -10792,7 +11812,121 @@
       </w:rPr>
     </w:lvl>
   </w:abstractNum>
-  <w:abstractNum w:abstractNumId="14" w15:restartNumberingAfterBreak="0">
+  <w:abstractNum w:abstractNumId="18" w15:restartNumberingAfterBreak="0">
+    <w:nsid w:val="68390D93"/>
+    <w:multiLevelType w:val="hybridMultilevel"/>
+    <w:tmpl w:val="DF4AD420"/>
+    <w:lvl w:ilvl="0" w:tplc="40090001">
+      <w:start w:val="1"/>
+      <w:numFmt w:val="bullet"/>
+      <w:lvlText w:val=""/>
+      <w:lvlJc w:val="left"/>
+      <w:pPr>
+        <w:ind w:left="1440" w:hanging="360"/>
+      </w:pPr>
+      <w:rPr>
+        <w:rFonts w:ascii="Symbol" w:hAnsi="Symbol" w:cs="Symbol" w:hint="default"/>
+        <w:b/>
+      </w:rPr>
+    </w:lvl>
+    <w:lvl w:ilvl="1" w:tplc="40090003" w:tentative="1">
+      <w:start w:val="1"/>
+      <w:numFmt w:val="bullet"/>
+      <w:lvlText w:val="o"/>
+      <w:lvlJc w:val="left"/>
+      <w:pPr>
+        <w:ind w:left="2160" w:hanging="360"/>
+      </w:pPr>
+      <w:rPr>
+        <w:rFonts w:ascii="Courier New" w:hAnsi="Courier New" w:cs="Courier New" w:hint="default"/>
+      </w:rPr>
+    </w:lvl>
+    <w:lvl w:ilvl="2" w:tplc="40090005" w:tentative="1">
+      <w:start w:val="1"/>
+      <w:numFmt w:val="bullet"/>
+      <w:lvlText w:val=""/>
+      <w:lvlJc w:val="left"/>
+      <w:pPr>
+        <w:ind w:left="2880" w:hanging="360"/>
+      </w:pPr>
+      <w:rPr>
+        <w:rFonts w:ascii="Wingdings" w:hAnsi="Wingdings" w:cs="Wingdings" w:hint="default"/>
+      </w:rPr>
+    </w:lvl>
+    <w:lvl w:ilvl="3" w:tplc="40090001" w:tentative="1">
+      <w:start w:val="1"/>
+      <w:numFmt w:val="bullet"/>
+      <w:lvlText w:val=""/>
+      <w:lvlJc w:val="left"/>
+      <w:pPr>
+        <w:ind w:left="3600" w:hanging="360"/>
+      </w:pPr>
+      <w:rPr>
+        <w:rFonts w:ascii="Symbol" w:hAnsi="Symbol" w:cs="Symbol" w:hint="default"/>
+      </w:rPr>
+    </w:lvl>
+    <w:lvl w:ilvl="4" w:tplc="40090003" w:tentative="1">
+      <w:start w:val="1"/>
+      <w:numFmt w:val="bullet"/>
+      <w:lvlText w:val="o"/>
+      <w:lvlJc w:val="left"/>
+      <w:pPr>
+        <w:ind w:left="4320" w:hanging="360"/>
+      </w:pPr>
+      <w:rPr>
+        <w:rFonts w:ascii="Courier New" w:hAnsi="Courier New" w:cs="Courier New" w:hint="default"/>
+      </w:rPr>
+    </w:lvl>
+    <w:lvl w:ilvl="5" w:tplc="40090005" w:tentative="1">
+      <w:start w:val="1"/>
+      <w:numFmt w:val="bullet"/>
+      <w:lvlText w:val=""/>
+      <w:lvlJc w:val="left"/>
+      <w:pPr>
+        <w:ind w:left="5040" w:hanging="360"/>
+      </w:pPr>
+      <w:rPr>
+        <w:rFonts w:ascii="Wingdings" w:hAnsi="Wingdings" w:cs="Wingdings" w:hint="default"/>
+      </w:rPr>
+    </w:lvl>
+    <w:lvl w:ilvl="6" w:tplc="40090001" w:tentative="1">
+      <w:start w:val="1"/>
+      <w:numFmt w:val="bullet"/>
+      <w:lvlText w:val=""/>
+      <w:lvlJc w:val="left"/>
+      <w:pPr>
+        <w:ind w:left="5760" w:hanging="360"/>
+      </w:pPr>
+      <w:rPr>
+        <w:rFonts w:ascii="Symbol" w:hAnsi="Symbol" w:cs="Symbol" w:hint="default"/>
+      </w:rPr>
+    </w:lvl>
+    <w:lvl w:ilvl="7" w:tplc="40090003" w:tentative="1">
+      <w:start w:val="1"/>
+      <w:numFmt w:val="bullet"/>
+      <w:lvlText w:val="o"/>
+      <w:lvlJc w:val="left"/>
+      <w:pPr>
+        <w:ind w:left="6480" w:hanging="360"/>
+      </w:pPr>
+      <w:rPr>
+        <w:rFonts w:ascii="Courier New" w:hAnsi="Courier New" w:cs="Courier New" w:hint="default"/>
+      </w:rPr>
+    </w:lvl>
+    <w:lvl w:ilvl="8" w:tplc="40090005" w:tentative="1">
+      <w:start w:val="1"/>
+      <w:numFmt w:val="bullet"/>
+      <w:lvlText w:val=""/>
+      <w:lvlJc w:val="left"/>
+      <w:pPr>
+        <w:ind w:left="7200" w:hanging="360"/>
+      </w:pPr>
+      <w:rPr>
+        <w:rFonts w:ascii="Wingdings" w:hAnsi="Wingdings" w:cs="Wingdings" w:hint="default"/>
+      </w:rPr>
+    </w:lvl>
+  </w:abstractNum>
+  <w:abstractNum w:abstractNumId="19" w15:restartNumberingAfterBreak="0">
     <w:nsid w:val="688B5CE9"/>
     <w:multiLevelType w:val="hybridMultilevel"/>
     <w:tmpl w:val="35322116"/>
@@ -10905,7 +12039,7 @@
       </w:rPr>
     </w:lvl>
   </w:abstractNum>
-  <w:abstractNum w:abstractNumId="15" w15:restartNumberingAfterBreak="0">
+  <w:abstractNum w:abstractNumId="20" w15:restartNumberingAfterBreak="0">
     <w:nsid w:val="688D2A83"/>
     <w:multiLevelType w:val="hybridMultilevel"/>
     <w:tmpl w:val="27A41038"/>
@@ -11017,7 +12151,7 @@
       </w:rPr>
     </w:lvl>
   </w:abstractNum>
-  <w:abstractNum w:abstractNumId="16" w15:restartNumberingAfterBreak="0">
+  <w:abstractNum w:abstractNumId="21" w15:restartNumberingAfterBreak="0">
     <w:nsid w:val="6924496B"/>
     <w:multiLevelType w:val="hybridMultilevel"/>
     <w:tmpl w:val="4C1651FA"/>
@@ -11130,7 +12264,120 @@
       </w:rPr>
     </w:lvl>
   </w:abstractNum>
-  <w:abstractNum w:abstractNumId="17" w15:restartNumberingAfterBreak="0">
+  <w:abstractNum w:abstractNumId="22" w15:restartNumberingAfterBreak="0">
+    <w:nsid w:val="6A0472D8"/>
+    <w:multiLevelType w:val="hybridMultilevel"/>
+    <w:tmpl w:val="7A548360"/>
+    <w:lvl w:ilvl="0" w:tplc="40090001">
+      <w:start w:val="1"/>
+      <w:numFmt w:val="bullet"/>
+      <w:lvlText w:val=""/>
+      <w:lvlJc w:val="left"/>
+      <w:pPr>
+        <w:ind w:left="720" w:hanging="360"/>
+      </w:pPr>
+      <w:rPr>
+        <w:rFonts w:ascii="Symbol" w:hAnsi="Symbol" w:cs="Symbol" w:hint="default"/>
+      </w:rPr>
+    </w:lvl>
+    <w:lvl w:ilvl="1" w:tplc="40090003" w:tentative="1">
+      <w:start w:val="1"/>
+      <w:numFmt w:val="bullet"/>
+      <w:lvlText w:val="o"/>
+      <w:lvlJc w:val="left"/>
+      <w:pPr>
+        <w:ind w:left="1440" w:hanging="360"/>
+      </w:pPr>
+      <w:rPr>
+        <w:rFonts w:ascii="Courier New" w:hAnsi="Courier New" w:cs="Courier New" w:hint="default"/>
+      </w:rPr>
+    </w:lvl>
+    <w:lvl w:ilvl="2" w:tplc="40090005" w:tentative="1">
+      <w:start w:val="1"/>
+      <w:numFmt w:val="bullet"/>
+      <w:lvlText w:val=""/>
+      <w:lvlJc w:val="left"/>
+      <w:pPr>
+        <w:ind w:left="2160" w:hanging="360"/>
+      </w:pPr>
+      <w:rPr>
+        <w:rFonts w:ascii="Wingdings" w:hAnsi="Wingdings" w:cs="Wingdings" w:hint="default"/>
+      </w:rPr>
+    </w:lvl>
+    <w:lvl w:ilvl="3" w:tplc="40090001" w:tentative="1">
+      <w:start w:val="1"/>
+      <w:numFmt w:val="bullet"/>
+      <w:lvlText w:val=""/>
+      <w:lvlJc w:val="left"/>
+      <w:pPr>
+        <w:ind w:left="2880" w:hanging="360"/>
+      </w:pPr>
+      <w:rPr>
+        <w:rFonts w:ascii="Symbol" w:hAnsi="Symbol" w:cs="Symbol" w:hint="default"/>
+      </w:rPr>
+    </w:lvl>
+    <w:lvl w:ilvl="4" w:tplc="40090003" w:tentative="1">
+      <w:start w:val="1"/>
+      <w:numFmt w:val="bullet"/>
+      <w:lvlText w:val="o"/>
+      <w:lvlJc w:val="left"/>
+      <w:pPr>
+        <w:ind w:left="3600" w:hanging="360"/>
+      </w:pPr>
+      <w:rPr>
+        <w:rFonts w:ascii="Courier New" w:hAnsi="Courier New" w:cs="Courier New" w:hint="default"/>
+      </w:rPr>
+    </w:lvl>
+    <w:lvl w:ilvl="5" w:tplc="40090005" w:tentative="1">
+      <w:start w:val="1"/>
+      <w:numFmt w:val="bullet"/>
+      <w:lvlText w:val=""/>
+      <w:lvlJc w:val="left"/>
+      <w:pPr>
+        <w:ind w:left="4320" w:hanging="360"/>
+      </w:pPr>
+      <w:rPr>
+        <w:rFonts w:ascii="Wingdings" w:hAnsi="Wingdings" w:cs="Wingdings" w:hint="default"/>
+      </w:rPr>
+    </w:lvl>
+    <w:lvl w:ilvl="6" w:tplc="40090001" w:tentative="1">
+      <w:start w:val="1"/>
+      <w:numFmt w:val="bullet"/>
+      <w:lvlText w:val=""/>
+      <w:lvlJc w:val="left"/>
+      <w:pPr>
+        <w:ind w:left="5040" w:hanging="360"/>
+      </w:pPr>
+      <w:rPr>
+        <w:rFonts w:ascii="Symbol" w:hAnsi="Symbol" w:cs="Symbol" w:hint="default"/>
+      </w:rPr>
+    </w:lvl>
+    <w:lvl w:ilvl="7" w:tplc="40090003" w:tentative="1">
+      <w:start w:val="1"/>
+      <w:numFmt w:val="bullet"/>
+      <w:lvlText w:val="o"/>
+      <w:lvlJc w:val="left"/>
+      <w:pPr>
+        <w:ind w:left="5760" w:hanging="360"/>
+      </w:pPr>
+      <w:rPr>
+        <w:rFonts w:ascii="Courier New" w:hAnsi="Courier New" w:cs="Courier New" w:hint="default"/>
+      </w:rPr>
+    </w:lvl>
+    <w:lvl w:ilvl="8" w:tplc="40090005" w:tentative="1">
+      <w:start w:val="1"/>
+      <w:numFmt w:val="bullet"/>
+      <w:lvlText w:val=""/>
+      <w:lvlJc w:val="left"/>
+      <w:pPr>
+        <w:ind w:left="6480" w:hanging="360"/>
+      </w:pPr>
+      <w:rPr>
+        <w:rFonts w:ascii="Wingdings" w:hAnsi="Wingdings" w:cs="Wingdings" w:hint="default"/>
+      </w:rPr>
+    </w:lvl>
+  </w:abstractNum>
+  <w:abstractNum w:abstractNumId="23" w15:restartNumberingAfterBreak="0">
     <w:nsid w:val="6B020C25"/>
     <w:multiLevelType w:val="hybridMultilevel"/>
     <w:tmpl w:val="8B8281F6"/>
@@ -11243,7 +12490,7 @@
       </w:rPr>
     </w:lvl>
   </w:abstractNum>
-  <w:abstractNum w:abstractNumId="18" w15:restartNumberingAfterBreak="0">
+  <w:abstractNum w:abstractNumId="24" w15:restartNumberingAfterBreak="0">
     <w:nsid w:val="6FAC6389"/>
     <w:multiLevelType w:val="hybridMultilevel"/>
     <w:tmpl w:val="890E57F4"/>
@@ -11356,7 +12603,7 @@
       </w:rPr>
     </w:lvl>
   </w:abstractNum>
-  <w:abstractNum w:abstractNumId="19" w15:restartNumberingAfterBreak="0">
+  <w:abstractNum w:abstractNumId="25" w15:restartNumberingAfterBreak="0">
     <w:nsid w:val="70011E39"/>
     <w:multiLevelType w:val="hybridMultilevel"/>
     <w:tmpl w:val="B3068148"/>
@@ -11468,7 +12715,7 @@
       </w:rPr>
     </w:lvl>
   </w:abstractNum>
-  <w:abstractNum w:abstractNumId="20" w15:restartNumberingAfterBreak="0">
+  <w:abstractNum w:abstractNumId="26" w15:restartNumberingAfterBreak="0">
     <w:nsid w:val="706B1950"/>
     <w:multiLevelType w:val="hybridMultilevel"/>
     <w:tmpl w:val="1E9A5526"/>
@@ -11581,7 +12828,7 @@
       </w:rPr>
     </w:lvl>
   </w:abstractNum>
-  <w:abstractNum w:abstractNumId="21" w15:restartNumberingAfterBreak="0">
+  <w:abstractNum w:abstractNumId="27" w15:restartNumberingAfterBreak="0">
     <w:nsid w:val="73D637AC"/>
     <w:multiLevelType w:val="hybridMultilevel"/>
     <w:tmpl w:val="784A2FC6"/>
@@ -11694,7 +12941,347 @@
       </w:rPr>
     </w:lvl>
   </w:abstractNum>
-  <w:abstractNum w:abstractNumId="22" w15:restartNumberingAfterBreak="0">
+  <w:abstractNum w:abstractNumId="28" w15:restartNumberingAfterBreak="0">
+    <w:nsid w:val="763111E2"/>
+    <w:multiLevelType w:val="hybridMultilevel"/>
+    <w:tmpl w:val="821E23DC"/>
+    <w:lvl w:ilvl="0" w:tplc="DCA42406">
+      <w:numFmt w:val="bullet"/>
+      <w:lvlText w:val="-"/>
+      <w:lvlJc w:val="left"/>
+      <w:pPr>
+        <w:ind w:left="1440" w:hanging="360"/>
+      </w:pPr>
+      <w:rPr>
+        <w:rFonts w:ascii="Calibri" w:eastAsiaTheme="minorHAnsi" w:hAnsi="Calibri" w:cs="Calibri" w:hint="default"/>
+        <w:b/>
+      </w:rPr>
+    </w:lvl>
+    <w:lvl w:ilvl="1" w:tplc="40090003" w:tentative="1">
+      <w:start w:val="1"/>
+      <w:numFmt w:val="bullet"/>
+      <w:lvlText w:val="o"/>
+      <w:lvlJc w:val="left"/>
+      <w:pPr>
+        <w:ind w:left="2160" w:hanging="360"/>
+      </w:pPr>
+      <w:rPr>
+        <w:rFonts w:ascii="Courier New" w:hAnsi="Courier New" w:cs="Courier New" w:hint="default"/>
+      </w:rPr>
+    </w:lvl>
+    <w:lvl w:ilvl="2" w:tplc="40090005" w:tentative="1">
+      <w:start w:val="1"/>
+      <w:numFmt w:val="bullet"/>
+      <w:lvlText w:val=""/>
+      <w:lvlJc w:val="left"/>
+      <w:pPr>
+        <w:ind w:left="2880" w:hanging="360"/>
+      </w:pPr>
+      <w:rPr>
+        <w:rFonts w:ascii="Wingdings" w:hAnsi="Wingdings" w:cs="Wingdings" w:hint="default"/>
+      </w:rPr>
+    </w:lvl>
+    <w:lvl w:ilvl="3" w:tplc="40090001" w:tentative="1">
+      <w:start w:val="1"/>
+      <w:numFmt w:val="bullet"/>
+      <w:lvlText w:val=""/>
+      <w:lvlJc w:val="left"/>
+      <w:pPr>
+        <w:ind w:left="3600" w:hanging="360"/>
+      </w:pPr>
+      <w:rPr>
+        <w:rFonts w:ascii="Symbol" w:hAnsi="Symbol" w:cs="Symbol" w:hint="default"/>
+      </w:rPr>
+    </w:lvl>
+    <w:lvl w:ilvl="4" w:tplc="40090003" w:tentative="1">
+      <w:start w:val="1"/>
+      <w:numFmt w:val="bullet"/>
+      <w:lvlText w:val="o"/>
+      <w:lvlJc w:val="left"/>
+      <w:pPr>
+        <w:ind w:left="4320" w:hanging="360"/>
+      </w:pPr>
+      <w:rPr>
+        <w:rFonts w:ascii="Courier New" w:hAnsi="Courier New" w:cs="Courier New" w:hint="default"/>
+      </w:rPr>
+    </w:lvl>
+    <w:lvl w:ilvl="5" w:tplc="40090005" w:tentative="1">
+      <w:start w:val="1"/>
+      <w:numFmt w:val="bullet"/>
+      <w:lvlText w:val=""/>
+      <w:lvlJc w:val="left"/>
+      <w:pPr>
+        <w:ind w:left="5040" w:hanging="360"/>
+      </w:pPr>
+      <w:rPr>
+        <w:rFonts w:ascii="Wingdings" w:hAnsi="Wingdings" w:cs="Wingdings" w:hint="default"/>
+      </w:rPr>
+    </w:lvl>
+    <w:lvl w:ilvl="6" w:tplc="40090001" w:tentative="1">
+      <w:start w:val="1"/>
+      <w:numFmt w:val="bullet"/>
+      <w:lvlText w:val=""/>
+      <w:lvlJc w:val="left"/>
+      <w:pPr>
+        <w:ind w:left="5760" w:hanging="360"/>
+      </w:pPr>
+      <w:rPr>
+        <w:rFonts w:ascii="Symbol" w:hAnsi="Symbol" w:cs="Symbol" w:hint="default"/>
+      </w:rPr>
+    </w:lvl>
+    <w:lvl w:ilvl="7" w:tplc="40090003" w:tentative="1">
+      <w:start w:val="1"/>
+      <w:numFmt w:val="bullet"/>
+      <w:lvlText w:val="o"/>
+      <w:lvlJc w:val="left"/>
+      <w:pPr>
+        <w:ind w:left="6480" w:hanging="360"/>
+      </w:pPr>
+      <w:rPr>
+        <w:rFonts w:ascii="Courier New" w:hAnsi="Courier New" w:cs="Courier New" w:hint="default"/>
+      </w:rPr>
+    </w:lvl>
+    <w:lvl w:ilvl="8" w:tplc="40090005" w:tentative="1">
+      <w:start w:val="1"/>
+      <w:numFmt w:val="bullet"/>
+      <w:lvlText w:val=""/>
+      <w:lvlJc w:val="left"/>
+      <w:pPr>
+        <w:ind w:left="7200" w:hanging="360"/>
+      </w:pPr>
+      <w:rPr>
+        <w:rFonts w:ascii="Wingdings" w:hAnsi="Wingdings" w:cs="Wingdings" w:hint="default"/>
+      </w:rPr>
+    </w:lvl>
+  </w:abstractNum>
+  <w:abstractNum w:abstractNumId="29" w15:restartNumberingAfterBreak="0">
+    <w:nsid w:val="78552496"/>
+    <w:multiLevelType w:val="hybridMultilevel"/>
+    <w:tmpl w:val="6D38754A"/>
+    <w:lvl w:ilvl="0" w:tplc="40090001">
+      <w:start w:val="1"/>
+      <w:numFmt w:val="bullet"/>
+      <w:lvlText w:val=""/>
+      <w:lvlJc w:val="left"/>
+      <w:pPr>
+        <w:ind w:left="720" w:hanging="360"/>
+      </w:pPr>
+      <w:rPr>
+        <w:rFonts w:ascii="Symbol" w:hAnsi="Symbol" w:cs="Symbol" w:hint="default"/>
+      </w:rPr>
+    </w:lvl>
+    <w:lvl w:ilvl="1" w:tplc="40090003" w:tentative="1">
+      <w:start w:val="1"/>
+      <w:numFmt w:val="bullet"/>
+      <w:lvlText w:val="o"/>
+      <w:lvlJc w:val="left"/>
+      <w:pPr>
+        <w:ind w:left="1440" w:hanging="360"/>
+      </w:pPr>
+      <w:rPr>
+        <w:rFonts w:ascii="Courier New" w:hAnsi="Courier New" w:cs="Courier New" w:hint="default"/>
+      </w:rPr>
+    </w:lvl>
+    <w:lvl w:ilvl="2" w:tplc="40090005" w:tentative="1">
+      <w:start w:val="1"/>
+      <w:numFmt w:val="bullet"/>
+      <w:lvlText w:val=""/>
+      <w:lvlJc w:val="left"/>
+      <w:pPr>
+        <w:ind w:left="2160" w:hanging="360"/>
+      </w:pPr>
+      <w:rPr>
+        <w:rFonts w:ascii="Wingdings" w:hAnsi="Wingdings" w:cs="Wingdings" w:hint="default"/>
+      </w:rPr>
+    </w:lvl>
+    <w:lvl w:ilvl="3" w:tplc="40090001" w:tentative="1">
+      <w:start w:val="1"/>
+      <w:numFmt w:val="bullet"/>
+      <w:lvlText w:val=""/>
+      <w:lvlJc w:val="left"/>
+      <w:pPr>
+        <w:ind w:left="2880" w:hanging="360"/>
+      </w:pPr>
+      <w:rPr>
+        <w:rFonts w:ascii="Symbol" w:hAnsi="Symbol" w:cs="Symbol" w:hint="default"/>
+      </w:rPr>
+    </w:lvl>
+    <w:lvl w:ilvl="4" w:tplc="40090003" w:tentative="1">
+      <w:start w:val="1"/>
+      <w:numFmt w:val="bullet"/>
+      <w:lvlText w:val="o"/>
+      <w:lvlJc w:val="left"/>
+      <w:pPr>
+        <w:ind w:left="3600" w:hanging="360"/>
+      </w:pPr>
+      <w:rPr>
+        <w:rFonts w:ascii="Courier New" w:hAnsi="Courier New" w:cs="Courier New" w:hint="default"/>
+      </w:rPr>
+    </w:lvl>
+    <w:lvl w:ilvl="5" w:tplc="40090005" w:tentative="1">
+      <w:start w:val="1"/>
+      <w:numFmt w:val="bullet"/>
+      <w:lvlText w:val=""/>
+      <w:lvlJc w:val="left"/>
+      <w:pPr>
+        <w:ind w:left="4320" w:hanging="360"/>
+      </w:pPr>
+      <w:rPr>
+        <w:rFonts w:ascii="Wingdings" w:hAnsi="Wingdings" w:cs="Wingdings" w:hint="default"/>
+      </w:rPr>
+    </w:lvl>
+    <w:lvl w:ilvl="6" w:tplc="40090001" w:tentative="1">
+      <w:start w:val="1"/>
+      <w:numFmt w:val="bullet"/>
+      <w:lvlText w:val=""/>
+      <w:lvlJc w:val="left"/>
+      <w:pPr>
+        <w:ind w:left="5040" w:hanging="360"/>
+      </w:pPr>
+      <w:rPr>
+        <w:rFonts w:ascii="Symbol" w:hAnsi="Symbol" w:cs="Symbol" w:hint="default"/>
+      </w:rPr>
+    </w:lvl>
+    <w:lvl w:ilvl="7" w:tplc="40090003" w:tentative="1">
+      <w:start w:val="1"/>
+      <w:numFmt w:val="bullet"/>
+      <w:lvlText w:val="o"/>
+      <w:lvlJc w:val="left"/>
+      <w:pPr>
+        <w:ind w:left="5760" w:hanging="360"/>
+      </w:pPr>
+      <w:rPr>
+        <w:rFonts w:ascii="Courier New" w:hAnsi="Courier New" w:cs="Courier New" w:hint="default"/>
+      </w:rPr>
+    </w:lvl>
+    <w:lvl w:ilvl="8" w:tplc="40090005" w:tentative="1">
+      <w:start w:val="1"/>
+      <w:numFmt w:val="bullet"/>
+      <w:lvlText w:val=""/>
+      <w:lvlJc w:val="left"/>
+      <w:pPr>
+        <w:ind w:left="6480" w:hanging="360"/>
+      </w:pPr>
+      <w:rPr>
+        <w:rFonts w:ascii="Wingdings" w:hAnsi="Wingdings" w:cs="Wingdings" w:hint="default"/>
+      </w:rPr>
+    </w:lvl>
+  </w:abstractNum>
+  <w:abstractNum w:abstractNumId="30" w15:restartNumberingAfterBreak="0">
+    <w:nsid w:val="79976324"/>
+    <w:multiLevelType w:val="hybridMultilevel"/>
+    <w:tmpl w:val="481023EE"/>
+    <w:lvl w:ilvl="0" w:tplc="40090001">
+      <w:start w:val="1"/>
+      <w:numFmt w:val="bullet"/>
+      <w:lvlText w:val=""/>
+      <w:lvlJc w:val="left"/>
+      <w:pPr>
+        <w:ind w:left="720" w:hanging="360"/>
+      </w:pPr>
+      <w:rPr>
+        <w:rFonts w:ascii="Symbol" w:hAnsi="Symbol" w:cs="Symbol" w:hint="default"/>
+        <w:b/>
+      </w:rPr>
+    </w:lvl>
+    <w:lvl w:ilvl="1" w:tplc="40090003" w:tentative="1">
+      <w:start w:val="1"/>
+      <w:numFmt w:val="bullet"/>
+      <w:lvlText w:val="o"/>
+      <w:lvlJc w:val="left"/>
+      <w:pPr>
+        <w:ind w:left="1440" w:hanging="360"/>
+      </w:pPr>
+      <w:rPr>
+        <w:rFonts w:ascii="Courier New" w:hAnsi="Courier New" w:cs="Courier New" w:hint="default"/>
+      </w:rPr>
+    </w:lvl>
+    <w:lvl w:ilvl="2" w:tplc="40090005" w:tentative="1">
+      <w:start w:val="1"/>
+      <w:numFmt w:val="bullet"/>
+      <w:lvlText w:val=""/>
+      <w:lvlJc w:val="left"/>
+      <w:pPr>
+        <w:ind w:left="2160" w:hanging="360"/>
+      </w:pPr>
+      <w:rPr>
+        <w:rFonts w:ascii="Wingdings" w:hAnsi="Wingdings" w:cs="Wingdings" w:hint="default"/>
+      </w:rPr>
+    </w:lvl>
+    <w:lvl w:ilvl="3" w:tplc="40090001" w:tentative="1">
+      <w:start w:val="1"/>
+      <w:numFmt w:val="bullet"/>
+      <w:lvlText w:val=""/>
+      <w:lvlJc w:val="left"/>
+      <w:pPr>
+        <w:ind w:left="2880" w:hanging="360"/>
+      </w:pPr>
+      <w:rPr>
+        <w:rFonts w:ascii="Symbol" w:hAnsi="Symbol" w:cs="Symbol" w:hint="default"/>
+      </w:rPr>
+    </w:lvl>
+    <w:lvl w:ilvl="4" w:tplc="40090003" w:tentative="1">
+      <w:start w:val="1"/>
+      <w:numFmt w:val="bullet"/>
+      <w:lvlText w:val="o"/>
+      <w:lvlJc w:val="left"/>
+      <w:pPr>
+        <w:ind w:left="3600" w:hanging="360"/>
+      </w:pPr>
+      <w:rPr>
+        <w:rFonts w:ascii="Courier New" w:hAnsi="Courier New" w:cs="Courier New" w:hint="default"/>
+      </w:rPr>
+    </w:lvl>
+    <w:lvl w:ilvl="5" w:tplc="40090005" w:tentative="1">
+      <w:start w:val="1"/>
+      <w:numFmt w:val="bullet"/>
+      <w:lvlText w:val=""/>
+      <w:lvlJc w:val="left"/>
+      <w:pPr>
+        <w:ind w:left="4320" w:hanging="360"/>
+      </w:pPr>
+      <w:rPr>
+        <w:rFonts w:ascii="Wingdings" w:hAnsi="Wingdings" w:cs="Wingdings" w:hint="default"/>
+      </w:rPr>
+    </w:lvl>
+    <w:lvl w:ilvl="6" w:tplc="40090001" w:tentative="1">
+      <w:start w:val="1"/>
+      <w:numFmt w:val="bullet"/>
+      <w:lvlText w:val=""/>
+      <w:lvlJc w:val="left"/>
+      <w:pPr>
+        <w:ind w:left="5040" w:hanging="360"/>
+      </w:pPr>
+      <w:rPr>
+        <w:rFonts w:ascii="Symbol" w:hAnsi="Symbol" w:cs="Symbol" w:hint="default"/>
+      </w:rPr>
+    </w:lvl>
+    <w:lvl w:ilvl="7" w:tplc="40090003" w:tentative="1">
+      <w:start w:val="1"/>
+      <w:numFmt w:val="bullet"/>
+      <w:lvlText w:val="o"/>
+      <w:lvlJc w:val="left"/>
+      <w:pPr>
+        <w:ind w:left="5760" w:hanging="360"/>
+      </w:pPr>
+      <w:rPr>
+        <w:rFonts w:ascii="Courier New" w:hAnsi="Courier New" w:cs="Courier New" w:hint="default"/>
+      </w:rPr>
+    </w:lvl>
+    <w:lvl w:ilvl="8" w:tplc="40090005" w:tentative="1">
+      <w:start w:val="1"/>
+      <w:numFmt w:val="bullet"/>
+      <w:lvlText w:val=""/>
+      <w:lvlJc w:val="left"/>
+      <w:pPr>
+        <w:ind w:left="6480" w:hanging="360"/>
+      </w:pPr>
+      <w:rPr>
+        <w:rFonts w:ascii="Wingdings" w:hAnsi="Wingdings" w:cs="Wingdings" w:hint="default"/>
+      </w:rPr>
+    </w:lvl>
+  </w:abstractNum>
+  <w:abstractNum w:abstractNumId="31" w15:restartNumberingAfterBreak="0">
     <w:nsid w:val="7C0656B1"/>
     <w:multiLevelType w:val="hybridMultilevel"/>
     <w:tmpl w:val="52CA7F2A"/>
@@ -11786,7 +13373,7 @@
       </w:pPr>
     </w:lvl>
   </w:abstractNum>
-  <w:abstractNum w:abstractNumId="23" w15:restartNumberingAfterBreak="0">
+  <w:abstractNum w:abstractNumId="32" w15:restartNumberingAfterBreak="0">
     <w:nsid w:val="7EE02790"/>
     <w:multiLevelType w:val="hybridMultilevel"/>
     <w:tmpl w:val="ADF06870"/>
@@ -11900,76 +13487,103 @@
     </w:lvl>
   </w:abstractNum>
   <w:num w:numId="1">
+    <w:abstractNumId w:val="25"/>
+  </w:num>
+  <w:num w:numId="2">
+    <w:abstractNumId w:val="6"/>
+  </w:num>
+  <w:num w:numId="3">
+    <w:abstractNumId w:val="23"/>
+  </w:num>
+  <w:num w:numId="4">
     <w:abstractNumId w:val="19"/>
   </w:num>
-  <w:num w:numId="2">
+  <w:num w:numId="5">
     <w:abstractNumId w:val="3"/>
   </w:num>
-  <w:num w:numId="3">
+  <w:num w:numId="6">
+    <w:abstractNumId w:val="1"/>
+  </w:num>
+  <w:num w:numId="7">
     <w:abstractNumId w:val="17"/>
   </w:num>
-  <w:num w:numId="4">
+  <w:num w:numId="8">
+    <w:abstractNumId w:val="11"/>
+  </w:num>
+  <w:num w:numId="9">
+    <w:abstractNumId w:val="5"/>
+  </w:num>
+  <w:num w:numId="10">
+    <w:abstractNumId w:val="21"/>
+  </w:num>
+  <w:num w:numId="11">
+    <w:abstractNumId w:val="10"/>
+  </w:num>
+  <w:num w:numId="12">
     <w:abstractNumId w:val="14"/>
   </w:num>
-  <w:num w:numId="5">
-    <w:abstractNumId w:val="1"/>
+  <w:num w:numId="13">
+    <w:abstractNumId w:val="12"/>
   </w:num>
-  <w:num w:numId="6">
+  <w:num w:numId="14">
+    <w:abstractNumId w:val="32"/>
+  </w:num>
+  <w:num w:numId="15">
+    <w:abstractNumId w:val="16"/>
+  </w:num>
+  <w:num w:numId="16">
+    <w:abstractNumId w:val="20"/>
+  </w:num>
+  <w:num w:numId="17">
+    <w:abstractNumId w:val="31"/>
+  </w:num>
+  <w:num w:numId="18">
+    <w:abstractNumId w:val="8"/>
+  </w:num>
+  <w:num w:numId="19">
+    <w:abstractNumId w:val="15"/>
+  </w:num>
+  <w:num w:numId="20">
+    <w:abstractNumId w:val="24"/>
+  </w:num>
+  <w:num w:numId="21">
+    <w:abstractNumId w:val="27"/>
+  </w:num>
+  <w:num w:numId="22">
+    <w:abstractNumId w:val="13"/>
+  </w:num>
+  <w:num w:numId="23">
+    <w:abstractNumId w:val="26"/>
+  </w:num>
+  <w:num w:numId="24">
+    <w:abstractNumId w:val="9"/>
+  </w:num>
+  <w:num w:numId="25">
+    <w:abstractNumId w:val="4"/>
+  </w:num>
+  <w:num w:numId="26">
+    <w:abstractNumId w:val="7"/>
+  </w:num>
+  <w:num w:numId="27">
+    <w:abstractNumId w:val="30"/>
+  </w:num>
+  <w:num w:numId="28">
+    <w:abstractNumId w:val="28"/>
+  </w:num>
+  <w:num w:numId="29">
+    <w:abstractNumId w:val="18"/>
+  </w:num>
+  <w:num w:numId="30">
+    <w:abstractNumId w:val="22"/>
+  </w:num>
+  <w:num w:numId="31">
     <w:abstractNumId w:val="0"/>
   </w:num>
-  <w:num w:numId="7">
-    <w:abstractNumId w:val="13"/>
-  </w:num>
-  <w:num w:numId="8">
-    <w:abstractNumId w:val="7"/>
-  </w:num>
-  <w:num w:numId="9">
+  <w:num w:numId="32">
     <w:abstractNumId w:val="2"/>
   </w:num>
-  <w:num w:numId="10">
-    <w:abstractNumId w:val="16"/>
-  </w:num>
-  <w:num w:numId="11">
-    <w:abstractNumId w:val="6"/>
-  </w:num>
-  <w:num w:numId="12">
-    <w:abstractNumId w:val="10"/>
-  </w:num>
-  <w:num w:numId="13">
-    <w:abstractNumId w:val="8"/>
-  </w:num>
-  <w:num w:numId="14">
-    <w:abstractNumId w:val="23"/>
-  </w:num>
-  <w:num w:numId="15">
-    <w:abstractNumId w:val="12"/>
-  </w:num>
-  <w:num w:numId="16">
-    <w:abstractNumId w:val="15"/>
-  </w:num>
-  <w:num w:numId="17">
-    <w:abstractNumId w:val="22"/>
-  </w:num>
-  <w:num w:numId="18">
-    <w:abstractNumId w:val="4"/>
-  </w:num>
-  <w:num w:numId="19">
-    <w:abstractNumId w:val="11"/>
-  </w:num>
-  <w:num w:numId="20">
-    <w:abstractNumId w:val="18"/>
-  </w:num>
-  <w:num w:numId="21">
-    <w:abstractNumId w:val="21"/>
-  </w:num>
-  <w:num w:numId="22">
-    <w:abstractNumId w:val="9"/>
-  </w:num>
-  <w:num w:numId="23">
-    <w:abstractNumId w:val="20"/>
-  </w:num>
-  <w:num w:numId="24">
-    <w:abstractNumId w:val="5"/>
+  <w:num w:numId="33">
+    <w:abstractNumId w:val="29"/>
   </w:num>
 </w:numbering>
 </file>

</xml_diff>

<commit_message>
Making title font smaller
</commit_message>
<xml_diff>
--- a/_word/2020-04-20-Churn-Analysis.docx
+++ b/_word/2020-04-20-Churn-Analysis.docx
@@ -5035,10 +5035,10 @@
     </w:p>
     <w:p>
       <w:pPr>
-        <w:pStyle w:val="Heading2"/>
+        <w:pStyle w:val="ListParagraph"/>
         <w:numPr>
           <w:ilvl w:val="0"/>
-          <w:numId w:val="6"/>
+          <w:numId w:val="34"/>
         </w:numPr>
         <w:rPr>
           <w:b/>
@@ -5087,14 +5087,7 @@
           <w:b/>
           <w:bCs/>
         </w:rPr>
-        <w:t xml:space="preserve">sessions </w:t>
-      </w:r>
-      <w:r>
-        <w:rPr>
-          <w:b/>
-          <w:bCs/>
-        </w:rPr>
-        <w:t>per month</w:t>
+        <w:t>sessions per month</w:t>
       </w:r>
       <w:r>
         <w:rPr>
@@ -5523,13 +5516,6 @@
           <w:bCs/>
         </w:rPr>
       </w:pPr>
-      <w:r>
-        <w:rPr>
-          <w:b/>
-          <w:bCs/>
-        </w:rPr>
-        <w:tab/>
-      </w:r>
     </w:p>
     <w:p>
       <w:pPr>
@@ -6235,7 +6221,7 @@
           </mc:Choice>
           <mc:Fallback>
             <w:pict>
-              <v:line w14:anchorId="63338D82" id="Straight Connector 1" o:spid="_x0000_s1026" style="position:absolute;z-index:251664384;visibility:visible;mso-wrap-style:square;mso-width-percent:0;mso-height-percent:0;mso-wrap-distance-left:9pt;mso-wrap-distance-top:0;mso-wrap-distance-right:9pt;mso-wrap-distance-bottom:0;mso-position-horizontal:absolute;mso-position-horizontal-relative:text;mso-position-vertical:absolute;mso-position-vertical-relative:text;mso-width-percent:0;mso-height-percent:0;mso-width-relative:margin;mso-height-relative:margin" from="7pt,9.9pt" to="472.5pt,10.9pt" o:gfxdata="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" strokecolor="#1f3763 [1604]" strokeweight=".5pt">
+              <v:line w14:anchorId="69331DD1" id="Straight Connector 1" o:spid="_x0000_s1026" style="position:absolute;z-index:251664384;visibility:visible;mso-wrap-style:square;mso-width-percent:0;mso-height-percent:0;mso-wrap-distance-left:9pt;mso-wrap-distance-top:0;mso-wrap-distance-right:9pt;mso-wrap-distance-bottom:0;mso-position-horizontal:absolute;mso-position-horizontal-relative:text;mso-position-vertical:absolute;mso-position-vertical-relative:text;mso-width-percent:0;mso-height-percent:0;mso-width-relative:margin;mso-height-relative:margin" from="7pt,9.9pt" to="472.5pt,10.9pt" o:gfxdata="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" strokecolor="#1f3763 [1604]" strokeweight=".5pt">
                 <v:stroke joinstyle="miter"/>
               </v:line>
             </w:pict>
@@ -10237,6 +10223,119 @@
     </w:lvl>
   </w:abstractNum>
   <w:abstractNum w:abstractNumId="3" w15:restartNumberingAfterBreak="0">
+    <w:nsid w:val="0A7845AE"/>
+    <w:multiLevelType w:val="hybridMultilevel"/>
+    <w:tmpl w:val="CBD2AECC"/>
+    <w:lvl w:ilvl="0" w:tplc="40090001">
+      <w:start w:val="1"/>
+      <w:numFmt w:val="bullet"/>
+      <w:lvlText w:val=""/>
+      <w:lvlJc w:val="left"/>
+      <w:pPr>
+        <w:ind w:left="720" w:hanging="360"/>
+      </w:pPr>
+      <w:rPr>
+        <w:rFonts w:ascii="Symbol" w:hAnsi="Symbol" w:cs="Symbol" w:hint="default"/>
+      </w:rPr>
+    </w:lvl>
+    <w:lvl w:ilvl="1" w:tplc="40090003" w:tentative="1">
+      <w:start w:val="1"/>
+      <w:numFmt w:val="bullet"/>
+      <w:lvlText w:val="o"/>
+      <w:lvlJc w:val="left"/>
+      <w:pPr>
+        <w:ind w:left="1440" w:hanging="360"/>
+      </w:pPr>
+      <w:rPr>
+        <w:rFonts w:ascii="Courier New" w:hAnsi="Courier New" w:cs="Courier New" w:hint="default"/>
+      </w:rPr>
+    </w:lvl>
+    <w:lvl w:ilvl="2" w:tplc="40090005" w:tentative="1">
+      <w:start w:val="1"/>
+      <w:numFmt w:val="bullet"/>
+      <w:lvlText w:val=""/>
+      <w:lvlJc w:val="left"/>
+      <w:pPr>
+        <w:ind w:left="2160" w:hanging="360"/>
+      </w:pPr>
+      <w:rPr>
+        <w:rFonts w:ascii="Wingdings" w:hAnsi="Wingdings" w:cs="Wingdings" w:hint="default"/>
+      </w:rPr>
+    </w:lvl>
+    <w:lvl w:ilvl="3" w:tplc="40090001" w:tentative="1">
+      <w:start w:val="1"/>
+      <w:numFmt w:val="bullet"/>
+      <w:lvlText w:val=""/>
+      <w:lvlJc w:val="left"/>
+      <w:pPr>
+        <w:ind w:left="2880" w:hanging="360"/>
+      </w:pPr>
+      <w:rPr>
+        <w:rFonts w:ascii="Symbol" w:hAnsi="Symbol" w:cs="Symbol" w:hint="default"/>
+      </w:rPr>
+    </w:lvl>
+    <w:lvl w:ilvl="4" w:tplc="40090003" w:tentative="1">
+      <w:start w:val="1"/>
+      <w:numFmt w:val="bullet"/>
+      <w:lvlText w:val="o"/>
+      <w:lvlJc w:val="left"/>
+      <w:pPr>
+        <w:ind w:left="3600" w:hanging="360"/>
+      </w:pPr>
+      <w:rPr>
+        <w:rFonts w:ascii="Courier New" w:hAnsi="Courier New" w:cs="Courier New" w:hint="default"/>
+      </w:rPr>
+    </w:lvl>
+    <w:lvl w:ilvl="5" w:tplc="40090005" w:tentative="1">
+      <w:start w:val="1"/>
+      <w:numFmt w:val="bullet"/>
+      <w:lvlText w:val=""/>
+      <w:lvlJc w:val="left"/>
+      <w:pPr>
+        <w:ind w:left="4320" w:hanging="360"/>
+      </w:pPr>
+      <w:rPr>
+        <w:rFonts w:ascii="Wingdings" w:hAnsi="Wingdings" w:cs="Wingdings" w:hint="default"/>
+      </w:rPr>
+    </w:lvl>
+    <w:lvl w:ilvl="6" w:tplc="40090001" w:tentative="1">
+      <w:start w:val="1"/>
+      <w:numFmt w:val="bullet"/>
+      <w:lvlText w:val=""/>
+      <w:lvlJc w:val="left"/>
+      <w:pPr>
+        <w:ind w:left="5040" w:hanging="360"/>
+      </w:pPr>
+      <w:rPr>
+        <w:rFonts w:ascii="Symbol" w:hAnsi="Symbol" w:cs="Symbol" w:hint="default"/>
+      </w:rPr>
+    </w:lvl>
+    <w:lvl w:ilvl="7" w:tplc="40090003" w:tentative="1">
+      <w:start w:val="1"/>
+      <w:numFmt w:val="bullet"/>
+      <w:lvlText w:val="o"/>
+      <w:lvlJc w:val="left"/>
+      <w:pPr>
+        <w:ind w:left="5760" w:hanging="360"/>
+      </w:pPr>
+      <w:rPr>
+        <w:rFonts w:ascii="Courier New" w:hAnsi="Courier New" w:cs="Courier New" w:hint="default"/>
+      </w:rPr>
+    </w:lvl>
+    <w:lvl w:ilvl="8" w:tplc="40090005" w:tentative="1">
+      <w:start w:val="1"/>
+      <w:numFmt w:val="bullet"/>
+      <w:lvlText w:val=""/>
+      <w:lvlJc w:val="left"/>
+      <w:pPr>
+        <w:ind w:left="6480" w:hanging="360"/>
+      </w:pPr>
+      <w:rPr>
+        <w:rFonts w:ascii="Wingdings" w:hAnsi="Wingdings" w:cs="Wingdings" w:hint="default"/>
+      </w:rPr>
+    </w:lvl>
+  </w:abstractNum>
+  <w:abstractNum w:abstractNumId="4" w15:restartNumberingAfterBreak="0">
     <w:nsid w:val="0AA91800"/>
     <w:multiLevelType w:val="hybridMultilevel"/>
     <w:tmpl w:val="A2B2215A"/>
@@ -10349,7 +10448,7 @@
       </w:rPr>
     </w:lvl>
   </w:abstractNum>
-  <w:abstractNum w:abstractNumId="4" w15:restartNumberingAfterBreak="0">
+  <w:abstractNum w:abstractNumId="5" w15:restartNumberingAfterBreak="0">
     <w:nsid w:val="153F5041"/>
     <w:multiLevelType w:val="hybridMultilevel"/>
     <w:tmpl w:val="253E2B46"/>
@@ -10462,7 +10561,7 @@
       </w:rPr>
     </w:lvl>
   </w:abstractNum>
-  <w:abstractNum w:abstractNumId="5" w15:restartNumberingAfterBreak="0">
+  <w:abstractNum w:abstractNumId="6" w15:restartNumberingAfterBreak="0">
     <w:nsid w:val="16306EBF"/>
     <w:multiLevelType w:val="hybridMultilevel"/>
     <w:tmpl w:val="60ECD70C"/>
@@ -10575,7 +10674,7 @@
       </w:rPr>
     </w:lvl>
   </w:abstractNum>
-  <w:abstractNum w:abstractNumId="6" w15:restartNumberingAfterBreak="0">
+  <w:abstractNum w:abstractNumId="7" w15:restartNumberingAfterBreak="0">
     <w:nsid w:val="24104538"/>
     <w:multiLevelType w:val="hybridMultilevel"/>
     <w:tmpl w:val="09CE93C2"/>
@@ -10664,7 +10763,7 @@
       </w:pPr>
     </w:lvl>
   </w:abstractNum>
-  <w:abstractNum w:abstractNumId="7" w15:restartNumberingAfterBreak="0">
+  <w:abstractNum w:abstractNumId="8" w15:restartNumberingAfterBreak="0">
     <w:nsid w:val="25B41601"/>
     <w:multiLevelType w:val="hybridMultilevel"/>
     <w:tmpl w:val="BA409F5A"/>
@@ -10777,7 +10876,7 @@
       </w:rPr>
     </w:lvl>
   </w:abstractNum>
-  <w:abstractNum w:abstractNumId="8" w15:restartNumberingAfterBreak="0">
+  <w:abstractNum w:abstractNumId="9" w15:restartNumberingAfterBreak="0">
     <w:nsid w:val="260E331C"/>
     <w:multiLevelType w:val="hybridMultilevel"/>
     <w:tmpl w:val="85CC6EC0"/>
@@ -10866,7 +10965,7 @@
       </w:pPr>
     </w:lvl>
   </w:abstractNum>
-  <w:abstractNum w:abstractNumId="9" w15:restartNumberingAfterBreak="0">
+  <w:abstractNum w:abstractNumId="10" w15:restartNumberingAfterBreak="0">
     <w:nsid w:val="3C392012"/>
     <w:multiLevelType w:val="hybridMultilevel"/>
     <w:tmpl w:val="1414B74E"/>
@@ -10979,7 +11078,7 @@
       </w:rPr>
     </w:lvl>
   </w:abstractNum>
-  <w:abstractNum w:abstractNumId="10" w15:restartNumberingAfterBreak="0">
+  <w:abstractNum w:abstractNumId="11" w15:restartNumberingAfterBreak="0">
     <w:nsid w:val="3E3C4E56"/>
     <w:multiLevelType w:val="hybridMultilevel"/>
     <w:tmpl w:val="501CCBA8"/>
@@ -11092,7 +11191,7 @@
       </w:rPr>
     </w:lvl>
   </w:abstractNum>
-  <w:abstractNum w:abstractNumId="11" w15:restartNumberingAfterBreak="0">
+  <w:abstractNum w:abstractNumId="12" w15:restartNumberingAfterBreak="0">
     <w:nsid w:val="3E8E17B6"/>
     <w:multiLevelType w:val="hybridMultilevel"/>
     <w:tmpl w:val="8FF65358"/>
@@ -11205,7 +11304,7 @@
       </w:rPr>
     </w:lvl>
   </w:abstractNum>
-  <w:abstractNum w:abstractNumId="12" w15:restartNumberingAfterBreak="0">
+  <w:abstractNum w:abstractNumId="13" w15:restartNumberingAfterBreak="0">
     <w:nsid w:val="48407A2F"/>
     <w:multiLevelType w:val="hybridMultilevel"/>
     <w:tmpl w:val="ADC03612"/>
@@ -11318,7 +11417,7 @@
       </w:rPr>
     </w:lvl>
   </w:abstractNum>
-  <w:abstractNum w:abstractNumId="13" w15:restartNumberingAfterBreak="0">
+  <w:abstractNum w:abstractNumId="14" w15:restartNumberingAfterBreak="0">
     <w:nsid w:val="49003A7D"/>
     <w:multiLevelType w:val="hybridMultilevel"/>
     <w:tmpl w:val="18F27B60"/>
@@ -11431,7 +11530,7 @@
       </w:rPr>
     </w:lvl>
   </w:abstractNum>
-  <w:abstractNum w:abstractNumId="14" w15:restartNumberingAfterBreak="0">
+  <w:abstractNum w:abstractNumId="15" w15:restartNumberingAfterBreak="0">
     <w:nsid w:val="4B390877"/>
     <w:multiLevelType w:val="hybridMultilevel"/>
     <w:tmpl w:val="4246FD2C"/>
@@ -11544,7 +11643,7 @@
       </w:rPr>
     </w:lvl>
   </w:abstractNum>
-  <w:abstractNum w:abstractNumId="15" w15:restartNumberingAfterBreak="0">
+  <w:abstractNum w:abstractNumId="16" w15:restartNumberingAfterBreak="0">
     <w:nsid w:val="5E5D5D2C"/>
     <w:multiLevelType w:val="hybridMultilevel"/>
     <w:tmpl w:val="607251F2"/>
@@ -11657,7 +11756,7 @@
       </w:rPr>
     </w:lvl>
   </w:abstractNum>
-  <w:abstractNum w:abstractNumId="16" w15:restartNumberingAfterBreak="0">
+  <w:abstractNum w:abstractNumId="17" w15:restartNumberingAfterBreak="0">
     <w:nsid w:val="5FD25803"/>
     <w:multiLevelType w:val="hybridMultilevel"/>
     <w:tmpl w:val="9190D59C"/>
@@ -11771,7 +11870,7 @@
       </w:rPr>
     </w:lvl>
   </w:abstractNum>
-  <w:abstractNum w:abstractNumId="17" w15:restartNumberingAfterBreak="0">
+  <w:abstractNum w:abstractNumId="18" w15:restartNumberingAfterBreak="0">
     <w:nsid w:val="647E0B61"/>
     <w:multiLevelType w:val="hybridMultilevel"/>
     <w:tmpl w:val="9F0ADF7E"/>
@@ -11884,7 +11983,7 @@
       </w:rPr>
     </w:lvl>
   </w:abstractNum>
-  <w:abstractNum w:abstractNumId="18" w15:restartNumberingAfterBreak="0">
+  <w:abstractNum w:abstractNumId="19" w15:restartNumberingAfterBreak="0">
     <w:nsid w:val="68390D93"/>
     <w:multiLevelType w:val="hybridMultilevel"/>
     <w:tmpl w:val="DF4AD420"/>
@@ -11998,7 +12097,7 @@
       </w:rPr>
     </w:lvl>
   </w:abstractNum>
-  <w:abstractNum w:abstractNumId="19" w15:restartNumberingAfterBreak="0">
+  <w:abstractNum w:abstractNumId="20" w15:restartNumberingAfterBreak="0">
     <w:nsid w:val="688B5CE9"/>
     <w:multiLevelType w:val="hybridMultilevel"/>
     <w:tmpl w:val="35322116"/>
@@ -12111,7 +12210,7 @@
       </w:rPr>
     </w:lvl>
   </w:abstractNum>
-  <w:abstractNum w:abstractNumId="20" w15:restartNumberingAfterBreak="0">
+  <w:abstractNum w:abstractNumId="21" w15:restartNumberingAfterBreak="0">
     <w:nsid w:val="688D2A83"/>
     <w:multiLevelType w:val="hybridMultilevel"/>
     <w:tmpl w:val="27A41038"/>
@@ -12223,7 +12322,7 @@
       </w:rPr>
     </w:lvl>
   </w:abstractNum>
-  <w:abstractNum w:abstractNumId="21" w15:restartNumberingAfterBreak="0">
+  <w:abstractNum w:abstractNumId="22" w15:restartNumberingAfterBreak="0">
     <w:nsid w:val="6924496B"/>
     <w:multiLevelType w:val="hybridMultilevel"/>
     <w:tmpl w:val="4C1651FA"/>
@@ -12336,7 +12435,7 @@
       </w:rPr>
     </w:lvl>
   </w:abstractNum>
-  <w:abstractNum w:abstractNumId="22" w15:restartNumberingAfterBreak="0">
+  <w:abstractNum w:abstractNumId="23" w15:restartNumberingAfterBreak="0">
     <w:nsid w:val="6A0472D8"/>
     <w:multiLevelType w:val="hybridMultilevel"/>
     <w:tmpl w:val="7A548360"/>
@@ -12449,7 +12548,7 @@
       </w:rPr>
     </w:lvl>
   </w:abstractNum>
-  <w:abstractNum w:abstractNumId="23" w15:restartNumberingAfterBreak="0">
+  <w:abstractNum w:abstractNumId="24" w15:restartNumberingAfterBreak="0">
     <w:nsid w:val="6B020C25"/>
     <w:multiLevelType w:val="hybridMultilevel"/>
     <w:tmpl w:val="8B8281F6"/>
@@ -12562,7 +12661,7 @@
       </w:rPr>
     </w:lvl>
   </w:abstractNum>
-  <w:abstractNum w:abstractNumId="24" w15:restartNumberingAfterBreak="0">
+  <w:abstractNum w:abstractNumId="25" w15:restartNumberingAfterBreak="0">
     <w:nsid w:val="6FAC6389"/>
     <w:multiLevelType w:val="hybridMultilevel"/>
     <w:tmpl w:val="890E57F4"/>
@@ -12675,7 +12774,7 @@
       </w:rPr>
     </w:lvl>
   </w:abstractNum>
-  <w:abstractNum w:abstractNumId="25" w15:restartNumberingAfterBreak="0">
+  <w:abstractNum w:abstractNumId="26" w15:restartNumberingAfterBreak="0">
     <w:nsid w:val="70011E39"/>
     <w:multiLevelType w:val="hybridMultilevel"/>
     <w:tmpl w:val="B3068148"/>
@@ -12787,7 +12886,7 @@
       </w:rPr>
     </w:lvl>
   </w:abstractNum>
-  <w:abstractNum w:abstractNumId="26" w15:restartNumberingAfterBreak="0">
+  <w:abstractNum w:abstractNumId="27" w15:restartNumberingAfterBreak="0">
     <w:nsid w:val="706B1950"/>
     <w:multiLevelType w:val="hybridMultilevel"/>
     <w:tmpl w:val="1E9A5526"/>
@@ -12900,7 +12999,7 @@
       </w:rPr>
     </w:lvl>
   </w:abstractNum>
-  <w:abstractNum w:abstractNumId="27" w15:restartNumberingAfterBreak="0">
+  <w:abstractNum w:abstractNumId="28" w15:restartNumberingAfterBreak="0">
     <w:nsid w:val="73D637AC"/>
     <w:multiLevelType w:val="hybridMultilevel"/>
     <w:tmpl w:val="784A2FC6"/>
@@ -13013,7 +13112,7 @@
       </w:rPr>
     </w:lvl>
   </w:abstractNum>
-  <w:abstractNum w:abstractNumId="28" w15:restartNumberingAfterBreak="0">
+  <w:abstractNum w:abstractNumId="29" w15:restartNumberingAfterBreak="0">
     <w:nsid w:val="763111E2"/>
     <w:multiLevelType w:val="hybridMultilevel"/>
     <w:tmpl w:val="821E23DC"/>
@@ -13126,7 +13225,7 @@
       </w:rPr>
     </w:lvl>
   </w:abstractNum>
-  <w:abstractNum w:abstractNumId="29" w15:restartNumberingAfterBreak="0">
+  <w:abstractNum w:abstractNumId="30" w15:restartNumberingAfterBreak="0">
     <w:nsid w:val="78552496"/>
     <w:multiLevelType w:val="hybridMultilevel"/>
     <w:tmpl w:val="6D38754A"/>
@@ -13239,7 +13338,7 @@
       </w:rPr>
     </w:lvl>
   </w:abstractNum>
-  <w:abstractNum w:abstractNumId="30" w15:restartNumberingAfterBreak="0">
+  <w:abstractNum w:abstractNumId="31" w15:restartNumberingAfterBreak="0">
     <w:nsid w:val="79976324"/>
     <w:multiLevelType w:val="hybridMultilevel"/>
     <w:tmpl w:val="481023EE"/>
@@ -13353,7 +13452,7 @@
       </w:rPr>
     </w:lvl>
   </w:abstractNum>
-  <w:abstractNum w:abstractNumId="31" w15:restartNumberingAfterBreak="0">
+  <w:abstractNum w:abstractNumId="32" w15:restartNumberingAfterBreak="0">
     <w:nsid w:val="7C0656B1"/>
     <w:multiLevelType w:val="hybridMultilevel"/>
     <w:tmpl w:val="52CA7F2A"/>
@@ -13445,7 +13544,7 @@
       </w:pPr>
     </w:lvl>
   </w:abstractNum>
-  <w:abstractNum w:abstractNumId="32" w15:restartNumberingAfterBreak="0">
+  <w:abstractNum w:abstractNumId="33" w15:restartNumberingAfterBreak="0">
     <w:nsid w:val="7EE02790"/>
     <w:multiLevelType w:val="hybridMultilevel"/>
     <w:tmpl w:val="ADF06870"/>
@@ -13559,94 +13658,94 @@
     </w:lvl>
   </w:abstractNum>
   <w:num w:numId="1">
-    <w:abstractNumId w:val="25"/>
+    <w:abstractNumId w:val="26"/>
   </w:num>
   <w:num w:numId="2">
-    <w:abstractNumId w:val="6"/>
+    <w:abstractNumId w:val="7"/>
   </w:num>
   <w:num w:numId="3">
-    <w:abstractNumId w:val="23"/>
+    <w:abstractNumId w:val="24"/>
   </w:num>
   <w:num w:numId="4">
-    <w:abstractNumId w:val="19"/>
+    <w:abstractNumId w:val="20"/>
   </w:num>
   <w:num w:numId="5">
-    <w:abstractNumId w:val="3"/>
+    <w:abstractNumId w:val="4"/>
   </w:num>
   <w:num w:numId="6">
     <w:abstractNumId w:val="1"/>
   </w:num>
   <w:num w:numId="7">
+    <w:abstractNumId w:val="18"/>
+  </w:num>
+  <w:num w:numId="8">
+    <w:abstractNumId w:val="12"/>
+  </w:num>
+  <w:num w:numId="9">
+    <w:abstractNumId w:val="6"/>
+  </w:num>
+  <w:num w:numId="10">
+    <w:abstractNumId w:val="22"/>
+  </w:num>
+  <w:num w:numId="11">
+    <w:abstractNumId w:val="11"/>
+  </w:num>
+  <w:num w:numId="12">
+    <w:abstractNumId w:val="15"/>
+  </w:num>
+  <w:num w:numId="13">
+    <w:abstractNumId w:val="13"/>
+  </w:num>
+  <w:num w:numId="14">
+    <w:abstractNumId w:val="33"/>
+  </w:num>
+  <w:num w:numId="15">
     <w:abstractNumId w:val="17"/>
   </w:num>
-  <w:num w:numId="8">
-    <w:abstractNumId w:val="11"/>
+  <w:num w:numId="16">
+    <w:abstractNumId w:val="21"/>
   </w:num>
-  <w:num w:numId="9">
+  <w:num w:numId="17">
+    <w:abstractNumId w:val="32"/>
+  </w:num>
+  <w:num w:numId="18">
+    <w:abstractNumId w:val="9"/>
+  </w:num>
+  <w:num w:numId="19">
+    <w:abstractNumId w:val="16"/>
+  </w:num>
+  <w:num w:numId="20">
+    <w:abstractNumId w:val="25"/>
+  </w:num>
+  <w:num w:numId="21">
+    <w:abstractNumId w:val="28"/>
+  </w:num>
+  <w:num w:numId="22">
+    <w:abstractNumId w:val="14"/>
+  </w:num>
+  <w:num w:numId="23">
+    <w:abstractNumId w:val="27"/>
+  </w:num>
+  <w:num w:numId="24">
+    <w:abstractNumId w:val="10"/>
+  </w:num>
+  <w:num w:numId="25">
     <w:abstractNumId w:val="5"/>
   </w:num>
-  <w:num w:numId="10">
-    <w:abstractNumId w:val="21"/>
+  <w:num w:numId="26">
+    <w:abstractNumId w:val="8"/>
   </w:num>
-  <w:num w:numId="11">
-    <w:abstractNumId w:val="10"/>
-  </w:num>
-  <w:num w:numId="12">
-    <w:abstractNumId w:val="14"/>
-  </w:num>
-  <w:num w:numId="13">
-    <w:abstractNumId w:val="12"/>
-  </w:num>
-  <w:num w:numId="14">
-    <w:abstractNumId w:val="32"/>
-  </w:num>
-  <w:num w:numId="15">
-    <w:abstractNumId w:val="16"/>
-  </w:num>
-  <w:num w:numId="16">
-    <w:abstractNumId w:val="20"/>
-  </w:num>
-  <w:num w:numId="17">
+  <w:num w:numId="27">
     <w:abstractNumId w:val="31"/>
   </w:num>
-  <w:num w:numId="18">
-    <w:abstractNumId w:val="8"/>
-  </w:num>
-  <w:num w:numId="19">
-    <w:abstractNumId w:val="15"/>
-  </w:num>
-  <w:num w:numId="20">
-    <w:abstractNumId w:val="24"/>
-  </w:num>
-  <w:num w:numId="21">
-    <w:abstractNumId w:val="27"/>
-  </w:num>
-  <w:num w:numId="22">
-    <w:abstractNumId w:val="13"/>
-  </w:num>
-  <w:num w:numId="23">
-    <w:abstractNumId w:val="26"/>
-  </w:num>
-  <w:num w:numId="24">
-    <w:abstractNumId w:val="9"/>
-  </w:num>
-  <w:num w:numId="25">
-    <w:abstractNumId w:val="4"/>
-  </w:num>
-  <w:num w:numId="26">
-    <w:abstractNumId w:val="7"/>
-  </w:num>
-  <w:num w:numId="27">
-    <w:abstractNumId w:val="30"/>
-  </w:num>
   <w:num w:numId="28">
-    <w:abstractNumId w:val="28"/>
+    <w:abstractNumId w:val="29"/>
   </w:num>
   <w:num w:numId="29">
-    <w:abstractNumId w:val="18"/>
+    <w:abstractNumId w:val="19"/>
   </w:num>
   <w:num w:numId="30">
-    <w:abstractNumId w:val="22"/>
+    <w:abstractNumId w:val="23"/>
   </w:num>
   <w:num w:numId="31">
     <w:abstractNumId w:val="0"/>
@@ -13655,7 +13754,10 @@
     <w:abstractNumId w:val="2"/>
   </w:num>
   <w:num w:numId="33">
-    <w:abstractNumId w:val="29"/>
+    <w:abstractNumId w:val="30"/>
+  </w:num>
+  <w:num w:numId="34">
+    <w:abstractNumId w:val="3"/>
   </w:num>
 </w:numbering>
 </file>
@@ -14087,7 +14189,7 @@
     <w:uiPriority w:val="9"/>
     <w:unhideWhenUsed/>
     <w:qFormat/>
-    <w:rsid w:val="00095027"/>
+    <w:rsid w:val="003658FC"/>
     <w:pPr>
       <w:keepNext/>
       <w:keepLines/>
@@ -14096,7 +14198,7 @@
     </w:pPr>
     <w:rPr>
       <w:rFonts w:asciiTheme="majorHAnsi" w:eastAsiaTheme="majorEastAsia" w:hAnsiTheme="majorHAnsi" w:cstheme="majorBidi"/>
-      <w:sz w:val="26"/>
+      <w:sz w:val="24"/>
       <w:szCs w:val="26"/>
     </w:rPr>
   </w:style>
@@ -14143,10 +14245,10 @@
     <w:basedOn w:val="DefaultParagraphFont"/>
     <w:link w:val="Heading2"/>
     <w:uiPriority w:val="9"/>
-    <w:rsid w:val="00095027"/>
+    <w:rsid w:val="003658FC"/>
     <w:rPr>
       <w:rFonts w:asciiTheme="majorHAnsi" w:eastAsiaTheme="majorEastAsia" w:hAnsiTheme="majorHAnsi" w:cstheme="majorBidi"/>
-      <w:sz w:val="26"/>
+      <w:sz w:val="24"/>
       <w:szCs w:val="26"/>
     </w:rPr>
   </w:style>

</xml_diff>

<commit_message>
Making title font smaller - 1
</commit_message>
<xml_diff>
--- a/_word/2020-04-20-Churn-Analysis.docx
+++ b/_word/2020-04-20-Churn-Analysis.docx
@@ -8,12 +8,16 @@
         <w:rPr>
           <w:b/>
           <w:bCs/>
+          <w:sz w:val="20"/>
+          <w:szCs w:val="20"/>
         </w:rPr>
       </w:pPr>
       <w:r>
         <w:rPr>
           <w:b/>
           <w:bCs/>
+          <w:sz w:val="20"/>
+          <w:szCs w:val="20"/>
           <w:highlight w:val="yellow"/>
         </w:rPr>
         <w:t>Introduction</w:t>
@@ -6221,7 +6225,7 @@
           </mc:Choice>
           <mc:Fallback>
             <w:pict>
-              <v:line w14:anchorId="69331DD1" id="Straight Connector 1" o:spid="_x0000_s1026" style="position:absolute;z-index:251664384;visibility:visible;mso-wrap-style:square;mso-width-percent:0;mso-height-percent:0;mso-wrap-distance-left:9pt;mso-wrap-distance-top:0;mso-wrap-distance-right:9pt;mso-wrap-distance-bottom:0;mso-position-horizontal:absolute;mso-position-horizontal-relative:text;mso-position-vertical:absolute;mso-position-vertical-relative:text;mso-width-percent:0;mso-height-percent:0;mso-width-relative:margin;mso-height-relative:margin" from="7pt,9.9pt" to="472.5pt,10.9pt" o:gfxdata="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" strokecolor="#1f3763 [1604]" strokeweight=".5pt">
+              <v:line w14:anchorId="127FCE56" id="Straight Connector 1" o:spid="_x0000_s1026" style="position:absolute;z-index:251664384;visibility:visible;mso-wrap-style:square;mso-width-percent:0;mso-height-percent:0;mso-wrap-distance-left:9pt;mso-wrap-distance-top:0;mso-wrap-distance-right:9pt;mso-wrap-distance-bottom:0;mso-position-horizontal:absolute;mso-position-horizontal-relative:text;mso-position-vertical:absolute;mso-position-vertical-relative:text;mso-width-percent:0;mso-height-percent:0;mso-width-relative:margin;mso-height-relative:margin" from="7pt,9.9pt" to="472.5pt,10.9pt" o:gfxdata="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" strokecolor="#1f3763 [1604]" strokeweight=".5pt">
                 <v:stroke joinstyle="miter"/>
               </v:line>
             </w:pict>

</xml_diff>

<commit_message>
Adding table of contents
</commit_message>
<xml_diff>
--- a/_word/2020-04-20-Churn-Analysis.docx
+++ b/_word/2020-04-20-Churn-Analysis.docx
@@ -4,20 +4,868 @@
   <w:body>
     <w:p>
       <w:pPr>
+        <w:pStyle w:val="TOC1"/>
+        <w:rPr>
+          <w:highlight w:val="yellow"/>
+        </w:rPr>
+      </w:pPr>
+      <w:r>
+        <w:rPr>
+          <w:highlight w:val="yellow"/>
+        </w:rPr>
+        <w:t>TABLE OF CONTENTS</w:t>
+      </w:r>
+    </w:p>
+    <w:p>
+      <w:pPr>
+        <w:pStyle w:val="TOC1"/>
+        <w:rPr>
+          <w:rFonts w:cstheme="minorBidi"/>
+          <w:noProof/>
+          <w:lang w:val="en-IN" w:eastAsia="en-IN"/>
+        </w:rPr>
+      </w:pPr>
+      <w:r>
+        <w:fldChar w:fldCharType="begin"/>
+      </w:r>
+      <w:r>
+        <w:instrText xml:space="preserve"> TOC \h \z \u \t "Heading 2,1" </w:instrText>
+      </w:r>
+      <w:r>
+        <w:fldChar w:fldCharType="separate"/>
+      </w:r>
+      <w:hyperlink w:anchor="_Toc38697059" w:history="1">
+        <w:r>
+          <w:rPr>
+            <w:rStyle w:val="Hyperlink"/>
+            <w:noProof/>
+          </w:rPr>
+          <w:t>Introduction</w:t>
+        </w:r>
+        <w:r>
+          <w:rPr>
+            <w:noProof/>
+            <w:webHidden/>
+          </w:rPr>
+          <w:tab/>
+        </w:r>
+        <w:r>
+          <w:rPr>
+            <w:noProof/>
+            <w:webHidden/>
+          </w:rPr>
+          <w:fldChar w:fldCharType="begin"/>
+        </w:r>
+        <w:r>
+          <w:rPr>
+            <w:noProof/>
+            <w:webHidden/>
+          </w:rPr>
+          <w:instrText xml:space="preserve"> PAGEREF _Toc38697059 \h </w:instrText>
+        </w:r>
+        <w:r>
+          <w:rPr>
+            <w:noProof/>
+            <w:webHidden/>
+          </w:rPr>
+        </w:r>
+        <w:r>
+          <w:rPr>
+            <w:noProof/>
+            <w:webHidden/>
+          </w:rPr>
+          <w:fldChar w:fldCharType="separate"/>
+        </w:r>
+        <w:r>
+          <w:rPr>
+            <w:noProof/>
+            <w:webHidden/>
+          </w:rPr>
+          <w:t>2</w:t>
+        </w:r>
+        <w:r>
+          <w:rPr>
+            <w:noProof/>
+            <w:webHidden/>
+          </w:rPr>
+          <w:fldChar w:fldCharType="end"/>
+        </w:r>
+      </w:hyperlink>
+    </w:p>
+    <w:p>
+      <w:pPr>
+        <w:pStyle w:val="TOC1"/>
+        <w:rPr>
+          <w:rFonts w:cstheme="minorBidi"/>
+          <w:noProof/>
+          <w:lang w:val="en-IN" w:eastAsia="en-IN"/>
+        </w:rPr>
+      </w:pPr>
+      <w:hyperlink w:anchor="_Toc38697060" w:history="1">
+        <w:r>
+          <w:rPr>
+            <w:rStyle w:val="Hyperlink"/>
+            <w:noProof/>
+          </w:rPr>
+          <w:t>Objective</w:t>
+        </w:r>
+        <w:r>
+          <w:rPr>
+            <w:noProof/>
+            <w:webHidden/>
+          </w:rPr>
+          <w:tab/>
+        </w:r>
+        <w:r>
+          <w:rPr>
+            <w:noProof/>
+            <w:webHidden/>
+          </w:rPr>
+          <w:fldChar w:fldCharType="begin"/>
+        </w:r>
+        <w:r>
+          <w:rPr>
+            <w:noProof/>
+            <w:webHidden/>
+          </w:rPr>
+          <w:instrText xml:space="preserve"> PAGEREF _Toc38697060 \h </w:instrText>
+        </w:r>
+        <w:r>
+          <w:rPr>
+            <w:noProof/>
+            <w:webHidden/>
+          </w:rPr>
+        </w:r>
+        <w:r>
+          <w:rPr>
+            <w:noProof/>
+            <w:webHidden/>
+          </w:rPr>
+          <w:fldChar w:fldCharType="separate"/>
+        </w:r>
+        <w:r>
+          <w:rPr>
+            <w:noProof/>
+            <w:webHidden/>
+          </w:rPr>
+          <w:t>2</w:t>
+        </w:r>
+        <w:r>
+          <w:rPr>
+            <w:noProof/>
+            <w:webHidden/>
+          </w:rPr>
+          <w:fldChar w:fldCharType="end"/>
+        </w:r>
+      </w:hyperlink>
+    </w:p>
+    <w:p>
+      <w:pPr>
+        <w:pStyle w:val="TOC1"/>
+        <w:rPr>
+          <w:rFonts w:cstheme="minorBidi"/>
+          <w:noProof/>
+          <w:lang w:val="en-IN" w:eastAsia="en-IN"/>
+        </w:rPr>
+      </w:pPr>
+      <w:hyperlink w:anchor="_Toc38697061" w:history="1">
+        <w:r>
+          <w:rPr>
+            <w:rStyle w:val="Hyperlink"/>
+            <w:noProof/>
+          </w:rPr>
+          <w:t>Conceptual Overview</w:t>
+        </w:r>
+        <w:r>
+          <w:rPr>
+            <w:noProof/>
+            <w:webHidden/>
+          </w:rPr>
+          <w:tab/>
+        </w:r>
+        <w:r>
+          <w:rPr>
+            <w:noProof/>
+            <w:webHidden/>
+          </w:rPr>
+          <w:fldChar w:fldCharType="begin"/>
+        </w:r>
+        <w:r>
+          <w:rPr>
+            <w:noProof/>
+            <w:webHidden/>
+          </w:rPr>
+          <w:instrText xml:space="preserve"> PAGEREF _Toc38697061 \h </w:instrText>
+        </w:r>
+        <w:r>
+          <w:rPr>
+            <w:noProof/>
+            <w:webHidden/>
+          </w:rPr>
+        </w:r>
+        <w:r>
+          <w:rPr>
+            <w:noProof/>
+            <w:webHidden/>
+          </w:rPr>
+          <w:fldChar w:fldCharType="separate"/>
+        </w:r>
+        <w:r>
+          <w:rPr>
+            <w:noProof/>
+            <w:webHidden/>
+          </w:rPr>
+          <w:t>2</w:t>
+        </w:r>
+        <w:r>
+          <w:rPr>
+            <w:noProof/>
+            <w:webHidden/>
+          </w:rPr>
+          <w:fldChar w:fldCharType="end"/>
+        </w:r>
+      </w:hyperlink>
+    </w:p>
+    <w:p>
+      <w:pPr>
+        <w:pStyle w:val="TOC1"/>
+        <w:rPr>
+          <w:rFonts w:cstheme="minorBidi"/>
+          <w:noProof/>
+          <w:lang w:val="en-IN" w:eastAsia="en-IN"/>
+        </w:rPr>
+      </w:pPr>
+      <w:hyperlink w:anchor="_Toc38697062" w:history="1">
+        <w:r>
+          <w:rPr>
+            <w:rStyle w:val="Hyperlink"/>
+            <w:noProof/>
+          </w:rPr>
+          <w:t>Company Overview</w:t>
+        </w:r>
+        <w:r>
+          <w:rPr>
+            <w:noProof/>
+            <w:webHidden/>
+          </w:rPr>
+          <w:tab/>
+        </w:r>
+        <w:r>
+          <w:rPr>
+            <w:noProof/>
+            <w:webHidden/>
+          </w:rPr>
+          <w:fldChar w:fldCharType="begin"/>
+        </w:r>
+        <w:r>
+          <w:rPr>
+            <w:noProof/>
+            <w:webHidden/>
+          </w:rPr>
+          <w:instrText xml:space="preserve"> PAGEREF _Toc38697062 \h </w:instrText>
+        </w:r>
+        <w:r>
+          <w:rPr>
+            <w:noProof/>
+            <w:webHidden/>
+          </w:rPr>
+        </w:r>
+        <w:r>
+          <w:rPr>
+            <w:noProof/>
+            <w:webHidden/>
+          </w:rPr>
+          <w:fldChar w:fldCharType="separate"/>
+        </w:r>
+        <w:r>
+          <w:rPr>
+            <w:noProof/>
+            <w:webHidden/>
+          </w:rPr>
+          <w:t>3</w:t>
+        </w:r>
+        <w:r>
+          <w:rPr>
+            <w:noProof/>
+            <w:webHidden/>
+          </w:rPr>
+          <w:fldChar w:fldCharType="end"/>
+        </w:r>
+      </w:hyperlink>
+    </w:p>
+    <w:p>
+      <w:pPr>
+        <w:pStyle w:val="TOC1"/>
+        <w:rPr>
+          <w:rFonts w:cstheme="minorBidi"/>
+          <w:noProof/>
+          <w:lang w:val="en-IN" w:eastAsia="en-IN"/>
+        </w:rPr>
+      </w:pPr>
+      <w:hyperlink w:anchor="_Toc38697063" w:history="1">
+        <w:r>
+          <w:rPr>
+            <w:rStyle w:val="Hyperlink"/>
+            <w:noProof/>
+          </w:rPr>
+          <w:t>Data Overview</w:t>
+        </w:r>
+        <w:r>
+          <w:rPr>
+            <w:noProof/>
+            <w:webHidden/>
+          </w:rPr>
+          <w:tab/>
+        </w:r>
+        <w:r>
+          <w:rPr>
+            <w:noProof/>
+            <w:webHidden/>
+          </w:rPr>
+          <w:fldChar w:fldCharType="begin"/>
+        </w:r>
+        <w:r>
+          <w:rPr>
+            <w:noProof/>
+            <w:webHidden/>
+          </w:rPr>
+          <w:instrText xml:space="preserve"> PAGEREF _Toc38697063 \h </w:instrText>
+        </w:r>
+        <w:r>
+          <w:rPr>
+            <w:noProof/>
+            <w:webHidden/>
+          </w:rPr>
+        </w:r>
+        <w:r>
+          <w:rPr>
+            <w:noProof/>
+            <w:webHidden/>
+          </w:rPr>
+          <w:fldChar w:fldCharType="separate"/>
+        </w:r>
+        <w:r>
+          <w:rPr>
+            <w:noProof/>
+            <w:webHidden/>
+          </w:rPr>
+          <w:t>3</w:t>
+        </w:r>
+        <w:r>
+          <w:rPr>
+            <w:noProof/>
+            <w:webHidden/>
+          </w:rPr>
+          <w:fldChar w:fldCharType="end"/>
+        </w:r>
+      </w:hyperlink>
+    </w:p>
+    <w:p>
+      <w:pPr>
+        <w:pStyle w:val="TOC1"/>
+        <w:rPr>
+          <w:rFonts w:cstheme="minorBidi"/>
+          <w:noProof/>
+          <w:lang w:val="en-IN" w:eastAsia="en-IN"/>
+        </w:rPr>
+      </w:pPr>
+      <w:hyperlink w:anchor="_Toc38697064" w:history="1">
+        <w:r>
+          <w:rPr>
+            <w:rStyle w:val="Hyperlink"/>
+            <w:noProof/>
+          </w:rPr>
+          <w:t>Data Pre-processing</w:t>
+        </w:r>
+        <w:r>
+          <w:rPr>
+            <w:noProof/>
+            <w:webHidden/>
+          </w:rPr>
+          <w:tab/>
+        </w:r>
+        <w:r>
+          <w:rPr>
+            <w:noProof/>
+            <w:webHidden/>
+          </w:rPr>
+          <w:fldChar w:fldCharType="begin"/>
+        </w:r>
+        <w:r>
+          <w:rPr>
+            <w:noProof/>
+            <w:webHidden/>
+          </w:rPr>
+          <w:instrText xml:space="preserve"> PAGEREF _Toc38697064 \h </w:instrText>
+        </w:r>
+        <w:r>
+          <w:rPr>
+            <w:noProof/>
+            <w:webHidden/>
+          </w:rPr>
+        </w:r>
+        <w:r>
+          <w:rPr>
+            <w:noProof/>
+            <w:webHidden/>
+          </w:rPr>
+          <w:fldChar w:fldCharType="separate"/>
+        </w:r>
+        <w:r>
+          <w:rPr>
+            <w:noProof/>
+            <w:webHidden/>
+          </w:rPr>
+          <w:t>3</w:t>
+        </w:r>
+        <w:r>
+          <w:rPr>
+            <w:noProof/>
+            <w:webHidden/>
+          </w:rPr>
+          <w:fldChar w:fldCharType="end"/>
+        </w:r>
+      </w:hyperlink>
+    </w:p>
+    <w:p>
+      <w:pPr>
+        <w:pStyle w:val="TOC1"/>
+        <w:rPr>
+          <w:rFonts w:cstheme="minorBidi"/>
+          <w:noProof/>
+          <w:lang w:val="en-IN" w:eastAsia="en-IN"/>
+        </w:rPr>
+      </w:pPr>
+      <w:hyperlink w:anchor="_Toc38697065" w:history="1">
+        <w:r>
+          <w:rPr>
+            <w:rStyle w:val="Hyperlink"/>
+            <w:noProof/>
+          </w:rPr>
+          <w:t>Metrics Implementation</w:t>
+        </w:r>
+        <w:r>
+          <w:rPr>
+            <w:noProof/>
+            <w:webHidden/>
+          </w:rPr>
+          <w:tab/>
+        </w:r>
+        <w:r>
+          <w:rPr>
+            <w:noProof/>
+            <w:webHidden/>
+          </w:rPr>
+          <w:fldChar w:fldCharType="begin"/>
+        </w:r>
+        <w:r>
+          <w:rPr>
+            <w:noProof/>
+            <w:webHidden/>
+          </w:rPr>
+          <w:instrText xml:space="preserve"> PAGEREF _Toc38697065 \h </w:instrText>
+        </w:r>
+        <w:r>
+          <w:rPr>
+            <w:noProof/>
+            <w:webHidden/>
+          </w:rPr>
+        </w:r>
+        <w:r>
+          <w:rPr>
+            <w:noProof/>
+            <w:webHidden/>
+          </w:rPr>
+          <w:fldChar w:fldCharType="separate"/>
+        </w:r>
+        <w:r>
+          <w:rPr>
+            <w:noProof/>
+            <w:webHidden/>
+          </w:rPr>
+          <w:t>4</w:t>
+        </w:r>
+        <w:r>
+          <w:rPr>
+            <w:noProof/>
+            <w:webHidden/>
+          </w:rPr>
+          <w:fldChar w:fldCharType="end"/>
+        </w:r>
+      </w:hyperlink>
+    </w:p>
+    <w:p>
+      <w:pPr>
+        <w:pStyle w:val="TOC1"/>
+        <w:rPr>
+          <w:rFonts w:cstheme="minorBidi"/>
+          <w:noProof/>
+          <w:lang w:val="en-IN" w:eastAsia="en-IN"/>
+        </w:rPr>
+      </w:pPr>
+      <w:hyperlink w:anchor="_Toc38697066" w:history="1">
+        <w:r>
+          <w:rPr>
+            <w:rStyle w:val="Hyperlink"/>
+            <w:noProof/>
+          </w:rPr>
+          <w:t>Churn rates by user segments</w:t>
+        </w:r>
+        <w:r>
+          <w:rPr>
+            <w:noProof/>
+            <w:webHidden/>
+          </w:rPr>
+          <w:tab/>
+        </w:r>
+        <w:r>
+          <w:rPr>
+            <w:noProof/>
+            <w:webHidden/>
+          </w:rPr>
+          <w:fldChar w:fldCharType="begin"/>
+        </w:r>
+        <w:r>
+          <w:rPr>
+            <w:noProof/>
+            <w:webHidden/>
+          </w:rPr>
+          <w:instrText xml:space="preserve"> PAGEREF _Toc38697066 \h </w:instrText>
+        </w:r>
+        <w:r>
+          <w:rPr>
+            <w:noProof/>
+            <w:webHidden/>
+          </w:rPr>
+        </w:r>
+        <w:r>
+          <w:rPr>
+            <w:noProof/>
+            <w:webHidden/>
+          </w:rPr>
+          <w:fldChar w:fldCharType="separate"/>
+        </w:r>
+        <w:r>
+          <w:rPr>
+            <w:noProof/>
+            <w:webHidden/>
+          </w:rPr>
+          <w:t>4</w:t>
+        </w:r>
+        <w:r>
+          <w:rPr>
+            <w:noProof/>
+            <w:webHidden/>
+          </w:rPr>
+          <w:fldChar w:fldCharType="end"/>
+        </w:r>
+      </w:hyperlink>
+    </w:p>
+    <w:p>
+      <w:pPr>
+        <w:pStyle w:val="TOC1"/>
+        <w:rPr>
+          <w:rFonts w:cstheme="minorBidi"/>
+          <w:noProof/>
+          <w:lang w:val="en-IN" w:eastAsia="en-IN"/>
+        </w:rPr>
+      </w:pPr>
+      <w:hyperlink w:anchor="_Toc38697067" w:history="1">
+        <w:r>
+          <w:rPr>
+            <w:rStyle w:val="Hyperlink"/>
+            <w:noProof/>
+          </w:rPr>
+          <w:t>Churn rates by customer behaviour</w:t>
+        </w:r>
+        <w:r>
+          <w:rPr>
+            <w:noProof/>
+            <w:webHidden/>
+          </w:rPr>
+          <w:tab/>
+        </w:r>
+        <w:r>
+          <w:rPr>
+            <w:noProof/>
+            <w:webHidden/>
+          </w:rPr>
+          <w:fldChar w:fldCharType="begin"/>
+        </w:r>
+        <w:r>
+          <w:rPr>
+            <w:noProof/>
+            <w:webHidden/>
+          </w:rPr>
+          <w:instrText xml:space="preserve"> PAGEREF _Toc38697067 \h </w:instrText>
+        </w:r>
+        <w:r>
+          <w:rPr>
+            <w:noProof/>
+            <w:webHidden/>
+          </w:rPr>
+        </w:r>
+        <w:r>
+          <w:rPr>
+            <w:noProof/>
+            <w:webHidden/>
+          </w:rPr>
+          <w:fldChar w:fldCharType="separate"/>
+        </w:r>
+        <w:r>
+          <w:rPr>
+            <w:noProof/>
+            <w:webHidden/>
+          </w:rPr>
+          <w:t>5</w:t>
+        </w:r>
+        <w:r>
+          <w:rPr>
+            <w:noProof/>
+            <w:webHidden/>
+          </w:rPr>
+          <w:fldChar w:fldCharType="end"/>
+        </w:r>
+      </w:hyperlink>
+    </w:p>
+    <w:p>
+      <w:pPr>
+        <w:pStyle w:val="TOC1"/>
+        <w:rPr>
+          <w:rFonts w:cstheme="minorBidi"/>
+          <w:noProof/>
+          <w:lang w:val="en-IN" w:eastAsia="en-IN"/>
+        </w:rPr>
+      </w:pPr>
+      <w:hyperlink w:anchor="_Toc38697068" w:history="1">
+        <w:r>
+          <w:rPr>
+            <w:rStyle w:val="Hyperlink"/>
+            <w:noProof/>
+          </w:rPr>
+          <w:t>Cohort Analysis &amp; Retention Curves</w:t>
+        </w:r>
+        <w:r>
+          <w:rPr>
+            <w:noProof/>
+            <w:webHidden/>
+          </w:rPr>
+          <w:tab/>
+        </w:r>
+        <w:r>
+          <w:rPr>
+            <w:noProof/>
+            <w:webHidden/>
+          </w:rPr>
+          <w:fldChar w:fldCharType="begin"/>
+        </w:r>
+        <w:r>
+          <w:rPr>
+            <w:noProof/>
+            <w:webHidden/>
+          </w:rPr>
+          <w:instrText xml:space="preserve"> PAGEREF _Toc38697068 \h </w:instrText>
+        </w:r>
+        <w:r>
+          <w:rPr>
+            <w:noProof/>
+            <w:webHidden/>
+          </w:rPr>
+        </w:r>
+        <w:r>
+          <w:rPr>
+            <w:noProof/>
+            <w:webHidden/>
+          </w:rPr>
+          <w:fldChar w:fldCharType="separate"/>
+        </w:r>
+        <w:r>
+          <w:rPr>
+            <w:noProof/>
+            <w:webHidden/>
+          </w:rPr>
+          <w:t>6</w:t>
+        </w:r>
+        <w:r>
+          <w:rPr>
+            <w:noProof/>
+            <w:webHidden/>
+          </w:rPr>
+          <w:fldChar w:fldCharType="end"/>
+        </w:r>
+      </w:hyperlink>
+    </w:p>
+    <w:p>
+      <w:pPr>
+        <w:pStyle w:val="TOC1"/>
+        <w:rPr>
+          <w:rFonts w:cstheme="minorBidi"/>
+          <w:noProof/>
+          <w:lang w:val="en-IN" w:eastAsia="en-IN"/>
+        </w:rPr>
+      </w:pPr>
+      <w:hyperlink w:anchor="_Toc38697069" w:history="1">
+        <w:r>
+          <w:rPr>
+            <w:rStyle w:val="Hyperlink"/>
+            <w:noProof/>
+          </w:rPr>
+          <w:t>Churn Prediction –Churn Risk Score to customers</w:t>
+        </w:r>
+        <w:r>
+          <w:rPr>
+            <w:noProof/>
+            <w:webHidden/>
+          </w:rPr>
+          <w:tab/>
+        </w:r>
+        <w:r>
+          <w:rPr>
+            <w:noProof/>
+            <w:webHidden/>
+          </w:rPr>
+          <w:fldChar w:fldCharType="begin"/>
+        </w:r>
+        <w:r>
+          <w:rPr>
+            <w:noProof/>
+            <w:webHidden/>
+          </w:rPr>
+          <w:instrText xml:space="preserve"> PAGEREF _Toc38697069 \h </w:instrText>
+        </w:r>
+        <w:r>
+          <w:rPr>
+            <w:noProof/>
+            <w:webHidden/>
+          </w:rPr>
+        </w:r>
+        <w:r>
+          <w:rPr>
+            <w:noProof/>
+            <w:webHidden/>
+          </w:rPr>
+          <w:fldChar w:fldCharType="separate"/>
+        </w:r>
+        <w:r>
+          <w:rPr>
+            <w:noProof/>
+            <w:webHidden/>
+          </w:rPr>
+          <w:t>7</w:t>
+        </w:r>
+        <w:r>
+          <w:rPr>
+            <w:noProof/>
+            <w:webHidden/>
+          </w:rPr>
+          <w:fldChar w:fldCharType="end"/>
+        </w:r>
+      </w:hyperlink>
+    </w:p>
+    <w:p>
+      <w:pPr>
+        <w:pStyle w:val="TOC1"/>
+        <w:rPr>
+          <w:rFonts w:cstheme="minorBidi"/>
+          <w:noProof/>
+          <w:lang w:val="en-IN" w:eastAsia="en-IN"/>
+        </w:rPr>
+      </w:pPr>
+      <w:hyperlink w:anchor="_Toc38697070" w:history="1">
+        <w:r>
+          <w:rPr>
+            <w:rStyle w:val="Hyperlink"/>
+            <w:noProof/>
+          </w:rPr>
+          <w:t>Recommendations to improve short term retention of TakeZero</w:t>
+        </w:r>
+        <w:r>
+          <w:rPr>
+            <w:noProof/>
+            <w:webHidden/>
+          </w:rPr>
+          <w:tab/>
+        </w:r>
+        <w:r>
+          <w:rPr>
+            <w:noProof/>
+            <w:webHidden/>
+          </w:rPr>
+          <w:fldChar w:fldCharType="begin"/>
+        </w:r>
+        <w:r>
+          <w:rPr>
+            <w:noProof/>
+            <w:webHidden/>
+          </w:rPr>
+          <w:instrText xml:space="preserve"> PAGEREF _Toc38697070 \h </w:instrText>
+        </w:r>
+        <w:r>
+          <w:rPr>
+            <w:noProof/>
+            <w:webHidden/>
+          </w:rPr>
+        </w:r>
+        <w:r>
+          <w:rPr>
+            <w:noProof/>
+            <w:webHidden/>
+          </w:rPr>
+          <w:fldChar w:fldCharType="separate"/>
+        </w:r>
+        <w:r>
+          <w:rPr>
+            <w:noProof/>
+            <w:webHidden/>
+          </w:rPr>
+          <w:t>8</w:t>
+        </w:r>
+        <w:r>
+          <w:rPr>
+            <w:noProof/>
+            <w:webHidden/>
+          </w:rPr>
+          <w:fldChar w:fldCharType="end"/>
+        </w:r>
+      </w:hyperlink>
+    </w:p>
+    <w:p>
+      <w:pPr>
+        <w:pStyle w:val="Heading3"/>
+        <w:rPr>
+          <w:szCs w:val="26"/>
+          <w:highlight w:val="yellow"/>
+        </w:rPr>
+      </w:pPr>
+      <w:r>
+        <w:fldChar w:fldCharType="end"/>
+      </w:r>
+      <w:r>
+        <w:rPr>
+          <w:highlight w:val="yellow"/>
+        </w:rPr>
+        <w:br w:type="page"/>
+      </w:r>
+    </w:p>
+    <w:p>
+      <w:pPr>
         <w:pStyle w:val="Heading2"/>
         <w:rPr>
           <w:b/>
           <w:bCs/>
         </w:rPr>
       </w:pPr>
+      <w:bookmarkStart w:id="0" w:name="_Toc38697059"/>
       <w:r>
         <w:rPr>
           <w:b/>
           <w:bCs/>
           <w:highlight w:val="yellow"/>
         </w:rPr>
+        <w:lastRenderedPageBreak/>
         <w:t>Introduction</w:t>
       </w:r>
+      <w:bookmarkEnd w:id="0"/>
     </w:p>
     <w:p>
       <w:r>
@@ -62,7 +910,15 @@
         <w:t>and behaviours that lead to user retention.</w:t>
       </w:r>
       <w:r>
-        <w:t xml:space="preserve"> Therefore, in this post we will learn how to do churn analysis by taking example of a fictious SaaS company, TakeZero, which allows developers to build no code web and mobile apps. </w:t>
+        <w:t xml:space="preserve"> Therefore, in this post we will learn how to do churn analysis by taking example of a fictious SaaS company, </w:t>
+      </w:r>
+      <w:proofErr w:type="spellStart"/>
+      <w:r>
+        <w:t>TakeZero</w:t>
+      </w:r>
+      <w:proofErr w:type="spellEnd"/>
+      <w:r>
+        <w:t xml:space="preserve">, which allows developers to build no code web and mobile apps. </w:t>
       </w:r>
     </w:p>
     <w:p>
@@ -73,6 +929,7 @@
           <w:bCs/>
         </w:rPr>
       </w:pPr>
+      <w:bookmarkStart w:id="1" w:name="_Toc38697060"/>
       <w:r>
         <w:rPr>
           <w:b/>
@@ -81,6 +938,7 @@
         </w:rPr>
         <w:t>Objective</w:t>
       </w:r>
+      <w:bookmarkEnd w:id="1"/>
     </w:p>
     <w:p>
       <w:r>
@@ -103,6 +961,7 @@
       <w:pPr>
         <w:pStyle w:val="Heading2"/>
       </w:pPr>
+      <w:bookmarkStart w:id="2" w:name="_Toc38697061"/>
       <w:r>
         <w:rPr>
           <w:b/>
@@ -111,6 +970,7 @@
         </w:rPr>
         <w:t>Conceptual Overview</w:t>
       </w:r>
+      <w:bookmarkEnd w:id="2"/>
     </w:p>
     <w:p>
       <w:r>
@@ -207,42 +1067,34 @@
       </w:r>
     </w:p>
     <w:p>
-      <w:pPr>
+      <w:r>
         <w:rPr>
           <w:b/>
           <w:bCs/>
         </w:rPr>
-      </w:pPr>
+        <w:t xml:space="preserve">Note: </w:t>
+      </w:r>
+      <w:r>
+        <w:t xml:space="preserve">For the sake of brevity this post will focus only on customer churn. We will </w:t>
+      </w:r>
+      <w:r>
+        <w:t>focus on revenue churn in the next post.</w:t>
+      </w:r>
     </w:p>
     <w:p>
-      <w:pPr>
-        <w:rPr>
-          <w:b/>
-          <w:bCs/>
-        </w:rPr>
-      </w:pPr>
-    </w:p>
-    <w:p>
-      <w:r>
-        <w:rPr>
-          <w:b/>
-          <w:bCs/>
-        </w:rPr>
-        <w:t xml:space="preserve">Note: </w:t>
-      </w:r>
-      <w:r>
-        <w:t xml:space="preserve">For the sake of brevity this post will focus only on customer churn. We will </w:t>
-      </w:r>
-      <w:r>
-        <w:t>focus on revenue churn in the next post.</w:t>
-      </w:r>
-    </w:p>
-    <w:p>
       <w:r>
         <w:t xml:space="preserve">We </w:t>
       </w:r>
       <w:r>
-        <w:t xml:space="preserve">will look at the following metrics for TakeZero (our fictitious </w:t>
+        <w:t xml:space="preserve">will look at the following metrics for </w:t>
+      </w:r>
+      <w:proofErr w:type="spellStart"/>
+      <w:r>
+        <w:t>TakeZero</w:t>
+      </w:r>
+      <w:proofErr w:type="spellEnd"/>
+      <w:r>
+        <w:t xml:space="preserve"> (our fictitious </w:t>
       </w:r>
       <w:r>
         <w:t xml:space="preserve">SaaS </w:t>
@@ -553,11 +1405,7 @@
         <w:t xml:space="preserve"> to predict customer churn</w:t>
       </w:r>
       <w:r>
-        <w:t xml:space="preserve"> and assign </w:t>
-      </w:r>
-      <w:r>
-        <w:lastRenderedPageBreak/>
-        <w:t xml:space="preserve">each new user </w:t>
+        <w:t xml:space="preserve"> and assign each new user </w:t>
       </w:r>
       <w:r>
         <w:t xml:space="preserve">a </w:t>
@@ -583,18 +1431,26 @@
           <w:bCs/>
         </w:rPr>
       </w:pPr>
+      <w:bookmarkStart w:id="3" w:name="_Toc38697062"/>
       <w:r>
         <w:rPr>
           <w:b/>
           <w:bCs/>
           <w:highlight w:val="yellow"/>
         </w:rPr>
+        <w:lastRenderedPageBreak/>
         <w:t>Company Overview</w:t>
       </w:r>
+      <w:bookmarkEnd w:id="3"/>
     </w:p>
     <w:p>
-      <w:r>
-        <w:t xml:space="preserve">TakeZero is a fictitious SaaS company </w:t>
+      <w:proofErr w:type="spellStart"/>
+      <w:r>
+        <w:t>TakeZero</w:t>
+      </w:r>
+      <w:proofErr w:type="spellEnd"/>
+      <w:r>
+        <w:t xml:space="preserve"> is a fictitious SaaS company </w:t>
       </w:r>
       <w:r>
         <w:t>which provides an online platform to build no-code we</w:t>
@@ -646,6 +1502,7 @@
           <w:bCs/>
         </w:rPr>
       </w:pPr>
+      <w:bookmarkStart w:id="4" w:name="_Toc38697063"/>
       <w:r>
         <w:rPr>
           <w:b/>
@@ -654,6 +1511,7 @@
         </w:rPr>
         <w:t>Data Overview</w:t>
       </w:r>
+      <w:bookmarkEnd w:id="4"/>
     </w:p>
     <w:p>
       <w:r>
@@ -809,12 +1667,21 @@
                 <w:bCs/>
               </w:rPr>
             </w:pPr>
-            <w:r>
-              <w:rPr>
-                <w:b/>
-                <w:bCs/>
-              </w:rPr>
-              <w:t xml:space="preserve">avg </w:t>
+            <w:proofErr w:type="spellStart"/>
+            <w:r>
+              <w:rPr>
+                <w:b/>
+                <w:bCs/>
+              </w:rPr>
+              <w:t>avg</w:t>
+            </w:r>
+            <w:proofErr w:type="spellEnd"/>
+            <w:r>
+              <w:rPr>
+                <w:b/>
+                <w:bCs/>
+              </w:rPr>
+              <w:t xml:space="preserve"> </w:t>
             </w:r>
             <w:r>
               <w:rPr>
@@ -858,12 +1725,21 @@
                 <w:bCs/>
               </w:rPr>
             </w:pPr>
-            <w:r>
-              <w:rPr>
-                <w:b/>
-                <w:bCs/>
-              </w:rPr>
-              <w:t xml:space="preserve">avg </w:t>
+            <w:proofErr w:type="spellStart"/>
+            <w:r>
+              <w:rPr>
+                <w:b/>
+                <w:bCs/>
+              </w:rPr>
+              <w:t>avg</w:t>
+            </w:r>
+            <w:proofErr w:type="spellEnd"/>
+            <w:r>
+              <w:rPr>
+                <w:b/>
+                <w:bCs/>
+              </w:rPr>
+              <w:t xml:space="preserve"> </w:t>
             </w:r>
             <w:r>
               <w:rPr>
@@ -1539,12 +2415,21 @@
           <w:numId w:val="23"/>
         </w:numPr>
       </w:pPr>
+      <w:proofErr w:type="spellStart"/>
       <w:r>
         <w:rPr>
           <w:b/>
           <w:bCs/>
         </w:rPr>
-        <w:t xml:space="preserve">Avg </w:t>
+        <w:t>Avg</w:t>
+      </w:r>
+      <w:proofErr w:type="spellEnd"/>
+      <w:r>
+        <w:rPr>
+          <w:b/>
+          <w:bCs/>
+        </w:rPr>
+        <w:t xml:space="preserve"> </w:t>
       </w:r>
       <w:r>
         <w:rPr>
@@ -1588,12 +2473,21 @@
           <w:numId w:val="23"/>
         </w:numPr>
       </w:pPr>
+      <w:proofErr w:type="spellStart"/>
       <w:r>
         <w:rPr>
           <w:b/>
           <w:bCs/>
         </w:rPr>
-        <w:t xml:space="preserve">Avg </w:t>
+        <w:t>Avg</w:t>
+      </w:r>
+      <w:proofErr w:type="spellEnd"/>
+      <w:r>
+        <w:rPr>
+          <w:b/>
+          <w:bCs/>
+        </w:rPr>
+        <w:t xml:space="preserve"> </w:t>
       </w:r>
       <w:r>
         <w:rPr>
@@ -1663,7 +2557,7 @@
       <w:r>
         <w:t xml:space="preserve">File - </w:t>
       </w:r>
-      <w:hyperlink r:id="rId6" w:history="1">
+      <w:hyperlink r:id="rId8" w:history="1">
         <w:r>
           <w:rPr>
             <w:rStyle w:val="Hyperlink"/>
@@ -1692,6 +2586,7 @@
           <w:bCs/>
         </w:rPr>
       </w:pPr>
+      <w:bookmarkStart w:id="5" w:name="_Toc38697064"/>
       <w:r>
         <w:rPr>
           <w:b/>
@@ -1724,6 +2619,7 @@
         </w:rPr>
         <w:t>processing</w:t>
       </w:r>
+      <w:bookmarkEnd w:id="5"/>
     </w:p>
     <w:p>
       <w:r>
@@ -1743,7 +2639,6 @@
           <w:b/>
           <w:bCs/>
         </w:rPr>
-        <w:lastRenderedPageBreak/>
         <w:t>Team members added</w:t>
       </w:r>
       <w:r>
@@ -1766,7 +2661,11 @@
         <w:t>This ratio helps us determine of how many of</w:t>
       </w:r>
       <w:r>
-        <w:t xml:space="preserve"> team members are onboarded against the seats bought by the customer. Having more team members onboarded is a leading indicator engagement of the user and its team on the platform. On the vice versa, very few members onboarded means customer may not be finding value in the platform</w:t>
+        <w:t xml:space="preserve"> team members are onboarded against the seats bought by the customer. Having more team </w:t>
+      </w:r>
+      <w:r>
+        <w:lastRenderedPageBreak/>
+        <w:t>members onboarded is a leading indicator engagement of the user and its team on the platform. On the vice versa, very few members onboarded means customer may not be finding value in the platform</w:t>
       </w:r>
       <w:r>
         <w:br/>
@@ -1780,28 +2679,57 @@
           <w:numId w:val="24"/>
         </w:numPr>
       </w:pPr>
+      <w:proofErr w:type="spellStart"/>
       <w:r>
         <w:rPr>
           <w:b/>
           <w:bCs/>
         </w:rPr>
-        <w:t xml:space="preserve">Avg # of web app dev sessions per month per team member - </w:t>
-      </w:r>
+        <w:t>Avg</w:t>
+      </w:r>
+      <w:proofErr w:type="spellEnd"/>
       <w:r>
         <w:rPr>
           <w:b/>
           <w:bCs/>
         </w:rPr>
+        <w:t xml:space="preserve"> # of web app dev sessions per month per team member </w:t>
+      </w:r>
+      <w:proofErr w:type="gramStart"/>
+      <w:r>
+        <w:rPr>
+          <w:b/>
+          <w:bCs/>
+        </w:rPr>
+        <w:t xml:space="preserve">- </w:t>
+      </w:r>
+      <w:r>
+        <w:rPr>
+          <w:b/>
+          <w:bCs/>
+        </w:rPr>
         <w:t xml:space="preserve"> </w:t>
       </w:r>
       <w:r>
-        <w:t>Since different customers buy different team plans to compare engagement</w:t>
+        <w:t>Since</w:t>
+      </w:r>
+      <w:proofErr w:type="gramEnd"/>
+      <w:r>
+        <w:t xml:space="preserve"> different customers buy different team plans to compare engagement</w:t>
       </w:r>
       <w:r>
         <w:t xml:space="preserve"> with web app development feature</w:t>
       </w:r>
       <w:r>
-        <w:t xml:space="preserve"> across customers we normalize by calculating avg number of sessions done in a month per </w:t>
+        <w:t xml:space="preserve"> across customers we normalize by calculating </w:t>
+      </w:r>
+      <w:proofErr w:type="spellStart"/>
+      <w:r>
+        <w:t>avg</w:t>
+      </w:r>
+      <w:proofErr w:type="spellEnd"/>
+      <w:r>
+        <w:t xml:space="preserve"> number of sessions done in a month per </w:t>
       </w:r>
       <w:r>
         <w:t>user</w:t>
@@ -1818,18 +2746,27 @@
           <w:numId w:val="24"/>
         </w:numPr>
       </w:pPr>
+      <w:proofErr w:type="spellStart"/>
       <w:r>
         <w:rPr>
           <w:b/>
           <w:bCs/>
         </w:rPr>
-        <w:t>Avg # of mobile app dev sessions per month per team member</w:t>
-      </w:r>
+        <w:t>Avg</w:t>
+      </w:r>
+      <w:proofErr w:type="spellEnd"/>
       <w:r>
         <w:rPr>
           <w:b/>
           <w:bCs/>
         </w:rPr>
+        <w:t xml:space="preserve"> # of mobile app dev sessions per month per team member</w:t>
+      </w:r>
+      <w:r>
+        <w:rPr>
+          <w:b/>
+          <w:bCs/>
+        </w:rPr>
         <w:t xml:space="preserve"> - </w:t>
       </w:r>
       <w:r>
@@ -1845,7 +2782,15 @@
         <w:t>customers,</w:t>
       </w:r>
       <w:r>
-        <w:t xml:space="preserve"> we normalize by calculating avg number of sessions done in a month per user</w:t>
+        <w:t xml:space="preserve"> we normalize by calculating </w:t>
+      </w:r>
+      <w:proofErr w:type="spellStart"/>
+      <w:r>
+        <w:t>avg</w:t>
+      </w:r>
+      <w:proofErr w:type="spellEnd"/>
+      <w:r>
+        <w:t xml:space="preserve"> number of sessions done in a month per user</w:t>
       </w:r>
     </w:p>
     <w:p>
@@ -1881,6 +2826,7 @@
           <w:bCs/>
         </w:rPr>
       </w:pPr>
+      <w:bookmarkStart w:id="6" w:name="_Toc38697065"/>
       <w:r>
         <w:rPr>
           <w:b/>
@@ -1905,6 +2851,7 @@
         </w:rPr>
         <w:t>Implementation</w:t>
       </w:r>
+      <w:bookmarkEnd w:id="6"/>
     </w:p>
     <w:p>
       <w:pPr>
@@ -2543,6 +3490,7 @@
           <w:bCs/>
         </w:rPr>
       </w:pPr>
+      <w:bookmarkStart w:id="7" w:name="_Toc38697066"/>
       <w:r>
         <w:rPr>
           <w:b/>
@@ -2567,6 +3515,7 @@
         </w:rPr>
         <w:t>s</w:t>
       </w:r>
+      <w:bookmarkEnd w:id="7"/>
     </w:p>
     <w:p>
       <w:pPr>
@@ -3569,7 +4518,6 @@
                 <w:b/>
                 <w:bCs/>
               </w:rPr>
-              <w:lastRenderedPageBreak/>
               <w:t># of seats bought</w:t>
             </w:r>
           </w:p>
@@ -4878,7 +5826,15 @@
         <w:t xml:space="preserve"> </w:t>
       </w:r>
       <w:r>
-        <w:t>(47%) than customers who buy team plans (avg around 22-23%)</w:t>
+        <w:t>(47%) than customers who buy team plans (</w:t>
+      </w:r>
+      <w:proofErr w:type="spellStart"/>
+      <w:r>
+        <w:t>avg</w:t>
+      </w:r>
+      <w:proofErr w:type="spellEnd"/>
+      <w:r>
+        <w:t xml:space="preserve"> around 22-23%)</w:t>
       </w:r>
     </w:p>
     <w:p>
@@ -4913,6 +5869,7 @@
           <w:bCs/>
         </w:rPr>
       </w:pPr>
+      <w:bookmarkStart w:id="8" w:name="_Toc38697067"/>
       <w:r>
         <w:rPr>
           <w:b/>
@@ -4921,6 +5878,7 @@
         </w:rPr>
         <w:t>Churn rates by customer behaviour</w:t>
       </w:r>
+      <w:bookmarkEnd w:id="8"/>
     </w:p>
     <w:p>
       <w:pPr>
@@ -4934,12 +5892,21 @@
           <w:bCs/>
         </w:rPr>
       </w:pPr>
+      <w:proofErr w:type="spellStart"/>
       <w:r>
         <w:rPr>
           <w:b/>
           <w:bCs/>
         </w:rPr>
-        <w:t xml:space="preserve">avg </w:t>
+        <w:t>avg</w:t>
+      </w:r>
+      <w:proofErr w:type="spellEnd"/>
+      <w:r>
+        <w:rPr>
+          <w:b/>
+          <w:bCs/>
+        </w:rPr>
+        <w:t xml:space="preserve"> </w:t>
       </w:r>
       <w:r>
         <w:rPr>
@@ -5060,6 +6027,7 @@
                 <w:lang w:eastAsia="en-IN"/>
               </w:rPr>
             </w:pPr>
+            <w:proofErr w:type="spellStart"/>
             <w:r>
               <w:rPr>
                 <w:rFonts w:ascii="Arial" w:eastAsia="Times New Roman" w:hAnsi="Arial" w:cs="Arial"/>
@@ -5070,7 +6038,20 @@
                 <w:szCs w:val="20"/>
                 <w:lang w:eastAsia="en-IN"/>
               </w:rPr>
-              <w:t xml:space="preserve">avg web app </w:t>
+              <w:t>avg</w:t>
+            </w:r>
+            <w:proofErr w:type="spellEnd"/>
+            <w:r>
+              <w:rPr>
+                <w:rFonts w:ascii="Arial" w:eastAsia="Times New Roman" w:hAnsi="Arial" w:cs="Arial"/>
+                <w:b/>
+                <w:bCs/>
+                <w:color w:val="000000"/>
+                <w:sz w:val="20"/>
+                <w:szCs w:val="20"/>
+                <w:lang w:eastAsia="en-IN"/>
+              </w:rPr>
+              <w:t xml:space="preserve"> web app </w:t>
             </w:r>
             <w:r>
               <w:rPr>
@@ -5425,7 +6406,15 @@
         <w:t xml:space="preserve">significant </w:t>
       </w:r>
       <w:r>
-        <w:t xml:space="preserve">difference between the avg # of web app dev sessions user does per month between churned and retained user. </w:t>
+        <w:t xml:space="preserve">difference between the </w:t>
+      </w:r>
+      <w:proofErr w:type="spellStart"/>
+      <w:r>
+        <w:t>avg</w:t>
+      </w:r>
+      <w:proofErr w:type="spellEnd"/>
+      <w:r>
+        <w:t xml:space="preserve"> # of web app dev sessions user does per month between churned and retained user. </w:t>
       </w:r>
       <w:r>
         <w:t xml:space="preserve">Therefore, </w:t>
@@ -5457,12 +6446,21 @@
           <w:bCs/>
         </w:rPr>
       </w:pPr>
+      <w:proofErr w:type="spellStart"/>
       <w:r>
         <w:rPr>
           <w:b/>
           <w:bCs/>
         </w:rPr>
-        <w:t xml:space="preserve">avg </w:t>
+        <w:t>avg</w:t>
+      </w:r>
+      <w:proofErr w:type="spellEnd"/>
+      <w:r>
+        <w:rPr>
+          <w:b/>
+          <w:bCs/>
+        </w:rPr>
+        <w:t xml:space="preserve"> </w:t>
       </w:r>
       <w:r>
         <w:rPr>
@@ -5590,6 +6588,7 @@
                 <w:lang w:eastAsia="en-IN"/>
               </w:rPr>
             </w:pPr>
+            <w:proofErr w:type="spellStart"/>
             <w:r>
               <w:rPr>
                 <w:rFonts w:ascii="Arial" w:eastAsia="Times New Roman" w:hAnsi="Arial" w:cs="Arial"/>
@@ -5600,7 +6599,20 @@
                 <w:szCs w:val="20"/>
                 <w:lang w:eastAsia="en-IN"/>
               </w:rPr>
-              <w:t xml:space="preserve">avg mobile app </w:t>
+              <w:t>avg</w:t>
+            </w:r>
+            <w:proofErr w:type="spellEnd"/>
+            <w:r>
+              <w:rPr>
+                <w:rFonts w:ascii="Arial" w:eastAsia="Times New Roman" w:hAnsi="Arial" w:cs="Arial"/>
+                <w:b/>
+                <w:bCs/>
+                <w:color w:val="000000"/>
+                <w:sz w:val="20"/>
+                <w:szCs w:val="20"/>
+                <w:lang w:eastAsia="en-IN"/>
+              </w:rPr>
+              <w:t xml:space="preserve"> mobile app </w:t>
             </w:r>
             <w:r>
               <w:rPr>
@@ -5772,7 +6784,6 @@
                 <w:szCs w:val="20"/>
                 <w:lang w:eastAsia="en-IN"/>
               </w:rPr>
-              <w:lastRenderedPageBreak/>
               <w:t>1</w:t>
             </w:r>
           </w:p>
@@ -5923,6 +6934,7 @@
           <w:b/>
           <w:bCs/>
         </w:rPr>
+        <w:lastRenderedPageBreak/>
         <w:t>Observations</w:t>
       </w:r>
       <w:r>
@@ -5938,7 +6950,15 @@
         </w:numPr>
       </w:pPr>
       <w:r>
-        <w:t>There is significant difference between avg # of mobile app dev sessions ran per month per added user between churned and retained user</w:t>
+        <w:t xml:space="preserve">There is significant difference between </w:t>
+      </w:r>
+      <w:proofErr w:type="spellStart"/>
+      <w:r>
+        <w:t>avg</w:t>
+      </w:r>
+      <w:proofErr w:type="spellEnd"/>
+      <w:r>
+        <w:t xml:space="preserve"> # of mobile app dev sessions ran per month per added user between churned and retained user</w:t>
       </w:r>
     </w:p>
     <w:p>
@@ -5950,7 +6970,15 @@
         </w:numPr>
       </w:pPr>
       <w:r>
-        <w:t>We can build and test an hypothesis that more number of mobile app dev sessions per month per user lead to higher retention</w:t>
+        <w:t xml:space="preserve">We can build and test </w:t>
+      </w:r>
+      <w:proofErr w:type="gramStart"/>
+      <w:r>
+        <w:t>an</w:t>
+      </w:r>
+      <w:proofErr w:type="gramEnd"/>
+      <w:r>
+        <w:t xml:space="preserve"> hypothesis that more number of mobile app dev sessions per month per user lead to higher retention</w:t>
       </w:r>
       <w:r>
         <w:t xml:space="preserve"> (</w:t>
@@ -5972,82 +7000,6 @@
         <w:ind w:left="1080"/>
       </w:pPr>
       <w:r>
-        <w:rPr>
-          <w:noProof/>
-        </w:rPr>
-        <mc:AlternateContent>
-          <mc:Choice Requires="wps">
-            <w:drawing>
-              <wp:anchor distT="0" distB="0" distL="114300" distR="114300" simplePos="0" relativeHeight="251664384" behindDoc="0" locked="0" layoutInCell="1" allowOverlap="1" wp14:anchorId="549EE454" wp14:editId="780FD9ED">
-                <wp:simplePos x="0" y="0"/>
-                <wp:positionH relativeFrom="column">
-                  <wp:posOffset>88900</wp:posOffset>
-                </wp:positionH>
-                <wp:positionV relativeFrom="paragraph">
-                  <wp:posOffset>125730</wp:posOffset>
-                </wp:positionV>
-                <wp:extent cx="5911850" cy="12700"/>
-                <wp:effectExtent l="0" t="0" r="31750" b="25400"/>
-                <wp:wrapNone/>
-                <wp:docPr id="1" name="Straight Connector 1"/>
-                <wp:cNvGraphicFramePr/>
-                <a:graphic xmlns:a="http://schemas.openxmlformats.org/drawingml/2006/main">
-                  <a:graphicData uri="http://schemas.microsoft.com/office/word/2010/wordprocessingShape">
-                    <wps:wsp>
-                      <wps:cNvCnPr/>
-                      <wps:spPr>
-                        <a:xfrm>
-                          <a:off x="0" y="0"/>
-                          <a:ext cx="5911850" cy="12700"/>
-                        </a:xfrm>
-                        <a:prstGeom prst="line">
-                          <a:avLst/>
-                        </a:prstGeom>
-                        <a:ln>
-                          <a:solidFill>
-                            <a:schemeClr val="accent1">
-                              <a:lumMod val="50000"/>
-                            </a:schemeClr>
-                          </a:solidFill>
-                        </a:ln>
-                      </wps:spPr>
-                      <wps:style>
-                        <a:lnRef idx="1">
-                          <a:schemeClr val="accent1"/>
-                        </a:lnRef>
-                        <a:fillRef idx="0">
-                          <a:schemeClr val="accent1"/>
-                        </a:fillRef>
-                        <a:effectRef idx="0">
-                          <a:schemeClr val="accent1"/>
-                        </a:effectRef>
-                        <a:fontRef idx="minor">
-                          <a:schemeClr val="tx1"/>
-                        </a:fontRef>
-                      </wps:style>
-                      <wps:bodyPr/>
-                    </wps:wsp>
-                  </a:graphicData>
-                </a:graphic>
-                <wp14:sizeRelH relativeFrom="margin">
-                  <wp14:pctWidth>0</wp14:pctWidth>
-                </wp14:sizeRelH>
-                <wp14:sizeRelV relativeFrom="margin">
-                  <wp14:pctHeight>0</wp14:pctHeight>
-                </wp14:sizeRelV>
-              </wp:anchor>
-            </w:drawing>
-          </mc:Choice>
-          <mc:Fallback>
-            <w:pict>
-              <v:line w14:anchorId="15B7871F" id="Straight Connector 1" o:spid="_x0000_s1026" style="position:absolute;z-index:251664384;visibility:visible;mso-wrap-style:square;mso-width-percent:0;mso-height-percent:0;mso-wrap-distance-left:9pt;mso-wrap-distance-top:0;mso-wrap-distance-right:9pt;mso-wrap-distance-bottom:0;mso-position-horizontal:absolute;mso-position-horizontal-relative:text;mso-position-vertical:absolute;mso-position-vertical-relative:text;mso-width-percent:0;mso-height-percent:0;mso-width-relative:margin;mso-height-relative:margin" from="7pt,9.9pt" to="472.5pt,10.9pt" o:gfxdata="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" strokecolor="#1f3763 [1604]" strokeweight=".5pt">
-                <v:stroke joinstyle="miter"/>
-              </v:line>
-            </w:pict>
-          </mc:Fallback>
-        </mc:AlternateContent>
-      </w:r>
-      <w:r>
         <w:t xml:space="preserve"> </w:t>
       </w:r>
     </w:p>
@@ -6059,6 +7011,7 @@
           <w:bCs/>
         </w:rPr>
       </w:pPr>
+      <w:bookmarkStart w:id="9" w:name="_Toc38697068"/>
       <w:r>
         <w:rPr>
           <w:b/>
@@ -6082,6 +7035,7 @@
         </w:rPr>
         <w:t>&amp; Retention Curves</w:t>
       </w:r>
+      <w:bookmarkEnd w:id="9"/>
     </w:p>
     <w:p>
       <w:r>
@@ -7132,6 +8086,7 @@
                 <w:lang w:eastAsia="en-IN"/>
               </w:rPr>
             </w:pPr>
+            <w:proofErr w:type="spellStart"/>
             <w:r>
               <w:rPr>
                 <w:rFonts w:ascii="Arial" w:eastAsia="Times New Roman" w:hAnsi="Arial" w:cs="Arial"/>
@@ -7144,6 +8099,7 @@
               </w:rPr>
               <w:t>Avg</w:t>
             </w:r>
+            <w:proofErr w:type="spellEnd"/>
           </w:p>
         </w:tc>
         <w:tc>
@@ -7345,7 +8301,7 @@
                     </pic:cNvPicPr>
                   </pic:nvPicPr>
                   <pic:blipFill>
-                    <a:blip r:embed="rId7" cstate="print">
+                    <a:blip r:embed="rId9" cstate="print">
                       <a:extLst>
                         <a:ext uri="{28A0092B-C50C-407E-A947-70E740481C1C}">
                           <a14:useLocalDpi xmlns:a14="http://schemas.microsoft.com/office/drawing/2010/main" val="0"/>
@@ -7471,18 +8427,40 @@
         </w:numPr>
       </w:pPr>
       <w:r>
+        <w:lastRenderedPageBreak/>
+        <w:t>C</w:t>
+      </w:r>
+      <w:r>
+        <w:t>ohort of customers who fill more than 60% of the bought seats within first 3 months</w:t>
+      </w:r>
+      <w:r>
+        <w:t xml:space="preserve"> vs those who </w:t>
+      </w:r>
+      <w:r>
+        <w:t>do not</w:t>
+      </w:r>
+    </w:p>
+    <w:p>
+      <w:pPr>
+        <w:pStyle w:val="ListParagraph"/>
+        <w:rPr>
+          <w:b/>
+          <w:bCs/>
+        </w:rPr>
+      </w:pPr>
+      <w:r>
         <w:rPr>
           <w:noProof/>
           <w:color w:val="2F5496" w:themeColor="accent1" w:themeShade="BF"/>
         </w:rPr>
         <w:drawing>
-          <wp:anchor distT="0" distB="0" distL="114300" distR="114300" simplePos="0" relativeHeight="251662336" behindDoc="1" locked="0" layoutInCell="1" allowOverlap="1" wp14:anchorId="4C3E72A0" wp14:editId="519D920A">
+          <wp:anchor distT="0" distB="0" distL="114300" distR="114300" simplePos="0" relativeHeight="251662336" behindDoc="1" locked="0" layoutInCell="1" allowOverlap="1" wp14:anchorId="4C3E72A0" wp14:editId="101FBC9B">
             <wp:simplePos x="0" y="0"/>
             <wp:positionH relativeFrom="margin">
-              <wp:posOffset>1445895</wp:posOffset>
+              <wp:posOffset>1458595</wp:posOffset>
             </wp:positionH>
             <wp:positionV relativeFrom="paragraph">
-              <wp:posOffset>514350</wp:posOffset>
+              <wp:posOffset>240665</wp:posOffset>
             </wp:positionV>
             <wp:extent cx="2903220" cy="1900555"/>
             <wp:effectExtent l="0" t="0" r="0" b="4445"/>
@@ -7501,7 +8479,7 @@
                     </pic:cNvPicPr>
                   </pic:nvPicPr>
                   <pic:blipFill>
-                    <a:blip r:embed="rId8">
+                    <a:blip r:embed="rId10">
                       <a:extLst>
                         <a:ext uri="{28A0092B-C50C-407E-A947-70E740481C1C}">
                           <a14:useLocalDpi xmlns:a14="http://schemas.microsoft.com/office/drawing/2010/main" val="0"/>
@@ -7535,18 +8513,6 @@
           </wp:anchor>
         </w:drawing>
       </w:r>
-      <w:r>
-        <w:t>C</w:t>
-      </w:r>
-      <w:r>
-        <w:t>ohort of customers who fill more than 60% of the bought seats within first 3 months</w:t>
-      </w:r>
-      <w:r>
-        <w:t xml:space="preserve"> vs those who </w:t>
-      </w:r>
-      <w:r>
-        <w:t>do not</w:t>
-      </w:r>
     </w:p>
     <w:p>
       <w:pPr>
@@ -7627,17 +8593,40 @@
         </w:rPr>
       </w:pPr>
       <w:r>
+        <w:t xml:space="preserve">Cohort of customers who </w:t>
+      </w:r>
+      <w:r>
+        <w:t>do &gt; 5 mobile app dev sessions per month</w:t>
+      </w:r>
+      <w:r>
+        <w:t xml:space="preserve"> vs those who </w:t>
+      </w:r>
+      <w:r>
+        <w:t>do not</w:t>
+      </w:r>
+      <w:r>
         <w:rPr>
           <w:noProof/>
         </w:rPr>
+        <w:t xml:space="preserve"> </w:t>
+      </w:r>
+    </w:p>
+    <w:p>
+      <w:pPr>
+        <w:pStyle w:val="ListParagraph"/>
+      </w:pPr>
+      <w:r>
+        <w:rPr>
+          <w:noProof/>
+        </w:rPr>
         <w:drawing>
-          <wp:anchor distT="0" distB="0" distL="114300" distR="114300" simplePos="0" relativeHeight="251663360" behindDoc="1" locked="0" layoutInCell="1" allowOverlap="1" wp14:anchorId="7FBFA3A1" wp14:editId="33CF98D5">
+          <wp:anchor distT="0" distB="0" distL="114300" distR="114300" simplePos="0" relativeHeight="251663360" behindDoc="1" locked="0" layoutInCell="1" allowOverlap="1" wp14:anchorId="7FBFA3A1" wp14:editId="1EB530ED">
             <wp:simplePos x="0" y="0"/>
             <wp:positionH relativeFrom="margin">
               <wp:align>center</wp:align>
             </wp:positionH>
             <wp:positionV relativeFrom="paragraph">
-              <wp:posOffset>290830</wp:posOffset>
+              <wp:posOffset>213360</wp:posOffset>
             </wp:positionV>
             <wp:extent cx="2852420" cy="1847850"/>
             <wp:effectExtent l="0" t="0" r="5080" b="0"/>
@@ -7656,7 +8645,7 @@
                     </pic:cNvPicPr>
                   </pic:nvPicPr>
                   <pic:blipFill>
-                    <a:blip r:embed="rId9">
+                    <a:blip r:embed="rId11">
                       <a:extLst>
                         <a:ext uri="{28A0092B-C50C-407E-A947-70E740481C1C}">
                           <a14:useLocalDpi xmlns:a14="http://schemas.microsoft.com/office/drawing/2010/main" val="0"/>
@@ -7690,28 +8679,14 @@
           </wp:anchor>
         </w:drawing>
       </w:r>
-      <w:r>
-        <w:t xml:space="preserve">Cohort of customers who </w:t>
-      </w:r>
-      <w:r>
-        <w:t>do &gt; 5 mobile app dev sessions per month</w:t>
-      </w:r>
-      <w:r>
-        <w:t xml:space="preserve"> vs those who </w:t>
-      </w:r>
-      <w:r>
-        <w:t>do not</w:t>
-      </w:r>
-      <w:r>
-        <w:rPr>
-          <w:noProof/>
-        </w:rPr>
-        <w:t xml:space="preserve"> </w:t>
-      </w:r>
     </w:p>
     <w:p>
       <w:pPr>
         <w:pStyle w:val="ListParagraph"/>
+        <w:rPr>
+          <w:b/>
+          <w:bCs/>
+        </w:rPr>
       </w:pPr>
     </w:p>
     <w:p>
@@ -7760,6 +8735,7 @@
           <w:bCs/>
         </w:rPr>
       </w:pPr>
+      <w:bookmarkStart w:id="10" w:name="_Toc38697069"/>
       <w:r>
         <w:rPr>
           <w:b/>
@@ -7789,7 +8765,7 @@
           <w:bCs/>
           <w:highlight w:val="yellow"/>
         </w:rPr>
-        <w:t>A</w:t>
+        <w:t>C</w:t>
       </w:r>
       <w:r>
         <w:rPr>
@@ -7797,7 +8773,7 @@
           <w:bCs/>
           <w:highlight w:val="yellow"/>
         </w:rPr>
-        <w:t xml:space="preserve">ssign </w:t>
+        <w:t xml:space="preserve">hurn </w:t>
       </w:r>
       <w:r>
         <w:rPr>
@@ -7805,7 +8781,7 @@
           <w:bCs/>
           <w:highlight w:val="yellow"/>
         </w:rPr>
-        <w:t>C</w:t>
+        <w:t>R</w:t>
       </w:r>
       <w:r>
         <w:rPr>
@@ -7813,7 +8789,7 @@
           <w:bCs/>
           <w:highlight w:val="yellow"/>
         </w:rPr>
-        <w:t xml:space="preserve">hurn </w:t>
+        <w:t xml:space="preserve">isk </w:t>
       </w:r>
       <w:r>
         <w:rPr>
@@ -7821,7 +8797,7 @@
           <w:bCs/>
           <w:highlight w:val="yellow"/>
         </w:rPr>
-        <w:t>R</w:t>
+        <w:t>S</w:t>
       </w:r>
       <w:r>
         <w:rPr>
@@ -7829,24 +8805,9 @@
           <w:bCs/>
           <w:highlight w:val="yellow"/>
         </w:rPr>
-        <w:t xml:space="preserve">isk </w:t>
-      </w:r>
-      <w:r>
-        <w:rPr>
-          <w:b/>
-          <w:bCs/>
-          <w:highlight w:val="yellow"/>
-        </w:rPr>
-        <w:t>S</w:t>
-      </w:r>
-      <w:r>
-        <w:rPr>
-          <w:b/>
-          <w:bCs/>
-          <w:highlight w:val="yellow"/>
-        </w:rPr>
         <w:t>core to customers</w:t>
       </w:r>
+      <w:bookmarkEnd w:id="10"/>
     </w:p>
     <w:p>
       <w:r>
@@ -7927,10 +8888,19 @@
     <w:p>
       <w:r>
         <w:lastRenderedPageBreak/>
-        <w:t>I have used XLMiner (a paid Excel plugin) to run Logistic Regression model but same can be done in Python using Scikit-learn library.</w:t>
-      </w:r>
-    </w:p>
-    <w:p>
+        <w:t xml:space="preserve">I have used </w:t>
+      </w:r>
+      <w:proofErr w:type="spellStart"/>
+      <w:r>
+        <w:t>XLMiner</w:t>
+      </w:r>
+      <w:proofErr w:type="spellEnd"/>
+      <w:r>
+        <w:t xml:space="preserve"> (a paid Excel plugin) to run Logistic Regression model but same can be done in Python using Scikit-learn library.</w:t>
+      </w:r>
+      <w:r>
+        <w:t xml:space="preserve"> </w:t>
+      </w:r>
       <w:r>
         <w:t xml:space="preserve">Logistic Regression model provides following model evaluation metrics on validation data - </w:t>
       </w:r>
@@ -8726,7 +9696,15 @@
         <w:t xml:space="preserve"> - </w:t>
       </w:r>
       <w:r>
-        <w:t>Since we want to optimise for False -ves, a 98.6% value of Recall on validation data is a great outcome.</w:t>
+        <w:t>Since we want to optimise for False -</w:t>
+      </w:r>
+      <w:proofErr w:type="spellStart"/>
+      <w:r>
+        <w:t>ves</w:t>
+      </w:r>
+      <w:proofErr w:type="spellEnd"/>
+      <w:r>
+        <w:t>, a 98.6% value of Recall on validation data is a great outcome.</w:t>
       </w:r>
       <w:r>
         <w:t xml:space="preserve"> </w:t>
@@ -9144,8 +10122,20 @@
                 <w:szCs w:val="18"/>
                 <w:lang w:eastAsia="en-IN"/>
               </w:rPr>
-              <w:t>Customer Region_Asia</w:t>
-            </w:r>
+              <w:t xml:space="preserve">Customer </w:t>
+            </w:r>
+            <w:proofErr w:type="spellStart"/>
+            <w:r>
+              <w:rPr>
+                <w:rFonts w:ascii="Arial" w:eastAsia="Times New Roman" w:hAnsi="Arial" w:cs="Arial"/>
+                <w:color w:val="000000" w:themeColor="text1"/>
+                <w:sz w:val="18"/>
+                <w:szCs w:val="18"/>
+                <w:lang w:eastAsia="en-IN"/>
+              </w:rPr>
+              <w:t>Region_Asia</w:t>
+            </w:r>
+            <w:proofErr w:type="spellEnd"/>
           </w:p>
         </w:tc>
         <w:tc>
@@ -9206,8 +10196,20 @@
                 <w:szCs w:val="18"/>
                 <w:lang w:eastAsia="en-IN"/>
               </w:rPr>
-              <w:t>Customer Region_Europe</w:t>
-            </w:r>
+              <w:t xml:space="preserve">Customer </w:t>
+            </w:r>
+            <w:proofErr w:type="spellStart"/>
+            <w:r>
+              <w:rPr>
+                <w:rFonts w:ascii="Arial" w:eastAsia="Times New Roman" w:hAnsi="Arial" w:cs="Arial"/>
+                <w:color w:val="FF0000"/>
+                <w:sz w:val="18"/>
+                <w:szCs w:val="18"/>
+                <w:lang w:eastAsia="en-IN"/>
+              </w:rPr>
+              <w:t>Region_Europe</w:t>
+            </w:r>
+            <w:proofErr w:type="spellEnd"/>
           </w:p>
         </w:tc>
         <w:tc>
@@ -9269,7 +10271,29 @@
                 <w:szCs w:val="18"/>
                 <w:lang w:eastAsia="en-IN"/>
               </w:rPr>
-              <w:t>Customer Region_North America</w:t>
+              <w:t xml:space="preserve">Customer </w:t>
+            </w:r>
+            <w:proofErr w:type="spellStart"/>
+            <w:r>
+              <w:rPr>
+                <w:rFonts w:ascii="Arial" w:eastAsia="Times New Roman" w:hAnsi="Arial" w:cs="Arial"/>
+                <w:color w:val="000000" w:themeColor="text1"/>
+                <w:sz w:val="18"/>
+                <w:szCs w:val="18"/>
+                <w:lang w:eastAsia="en-IN"/>
+              </w:rPr>
+              <w:t>Region_North</w:t>
+            </w:r>
+            <w:proofErr w:type="spellEnd"/>
+            <w:r>
+              <w:rPr>
+                <w:rFonts w:ascii="Arial" w:eastAsia="Times New Roman" w:hAnsi="Arial" w:cs="Arial"/>
+                <w:color w:val="000000" w:themeColor="text1"/>
+                <w:sz w:val="18"/>
+                <w:szCs w:val="18"/>
+                <w:lang w:eastAsia="en-IN"/>
+              </w:rPr>
+              <w:t xml:space="preserve"> America</w:t>
             </w:r>
           </w:p>
         </w:tc>
@@ -9333,14 +10357,26 @@
           <w:highlight w:val="yellow"/>
         </w:rPr>
       </w:pPr>
+      <w:bookmarkStart w:id="11" w:name="_Toc38697070"/>
       <w:r>
         <w:rPr>
           <w:b/>
           <w:bCs/>
           <w:highlight w:val="yellow"/>
         </w:rPr>
-        <w:t>Recommendations to improve short term retention of TakeZero</w:t>
-      </w:r>
+        <w:t xml:space="preserve">Recommendations to improve short term retention of </w:t>
+      </w:r>
+      <w:proofErr w:type="spellStart"/>
+      <w:r>
+        <w:rPr>
+          <w:b/>
+          <w:bCs/>
+          <w:highlight w:val="yellow"/>
+        </w:rPr>
+        <w:t>TakeZero</w:t>
+      </w:r>
+      <w:bookmarkEnd w:id="11"/>
+      <w:proofErr w:type="spellEnd"/>
     </w:p>
     <w:p>
       <w:pPr>
@@ -9351,7 +10387,15 @@
         </w:numPr>
       </w:pPr>
       <w:r>
-        <w:t>Customers who buy individual plans churn more. Customer research should be done to understand why they are leaving. Is it happy churn (they are just done with their task and don’t want to pay subscription) or product doesn’t suit their needs or pricing is the issue</w:t>
+        <w:t xml:space="preserve">Customers who buy individual plans churn more. Customer research should be done to understand why they are leaving. Is </w:t>
+      </w:r>
+      <w:proofErr w:type="gramStart"/>
+      <w:r>
+        <w:t>it</w:t>
+      </w:r>
+      <w:proofErr w:type="gramEnd"/>
+      <w:r>
+        <w:t xml:space="preserve"> happy churn (they are just done with their task and don’t want to pay subscription) or product doesn’t suit their needs or pricing is the issue</w:t>
       </w:r>
       <w:r>
         <w:br/>
@@ -9483,7 +10527,15 @@
         <w:t>building and validating</w:t>
       </w:r>
       <w:r>
-        <w:t xml:space="preserve"> better hypotheses, and </w:t>
+        <w:t xml:space="preserve"> better </w:t>
+      </w:r>
+      <w:proofErr w:type="gramStart"/>
+      <w:r>
+        <w:t>hypotheses, and</w:t>
+      </w:r>
+      <w:proofErr w:type="gramEnd"/>
+      <w:r>
+        <w:t xml:space="preserve"> </w:t>
       </w:r>
       <w:r>
         <w:t>should be backed by qualitative research</w:t>
@@ -9496,6 +10548,7 @@
     <w:p/>
     <w:p/>
     <w:sectPr>
+      <w:footerReference w:type="default" r:id="rId12"/>
       <w:pgSz w:w="11906" w:h="16838"/>
       <w:pgMar w:top="1440" w:right="1440" w:bottom="1440" w:left="1440" w:header="708" w:footer="708" w:gutter="0"/>
       <w:cols w:space="708"/>
@@ -9503,6 +10556,66 @@
     </w:sectPr>
   </w:body>
 </w:document>
+</file>
+
+<file path=word/endnotes.xml><?xml version="1.0" encoding="utf-8"?>
+<w:endnotes xmlns:wpc="http://schemas.microsoft.com/office/word/2010/wordprocessingCanvas" xmlns:cx="http://schemas.microsoft.com/office/drawing/2014/chartex" xmlns:cx1="http://schemas.microsoft.com/office/drawing/2015/9/8/chartex" xmlns:cx2="http://schemas.microsoft.com/office/drawing/2015/10/21/chartex" xmlns:cx3="http://schemas.microsoft.com/office/drawing/2016/5/9/chartex" xmlns:cx4="http://schemas.microsoft.com/office/drawing/2016/5/10/chartex" xmlns:cx5="http://schemas.microsoft.com/office/drawing/2016/5/11/chartex" xmlns:cx6="http://schemas.microsoft.com/office/drawing/2016/5/12/chartex" xmlns:cx7="http://schemas.microsoft.com/office/drawing/2016/5/13/chartex" xmlns:cx8="http://schemas.microsoft.com/office/drawing/2016/5/14/chartex" xmlns:mc="http://schemas.openxmlformats.org/markup-compatibility/2006" xmlns:aink="http://schemas.microsoft.com/office/drawing/2016/ink" xmlns:am3d="http://schemas.microsoft.com/office/drawing/2017/model3d" xmlns:o="urn:schemas-microsoft-com:office:office" xmlns:r="http://schemas.openxmlformats.org/officeDocument/2006/relationships" xmlns:m="http://schemas.openxmlformats.org/officeDocument/2006/math" xmlns:v="urn:schemas-microsoft-com:vml" xmlns:wp14="http://schemas.microsoft.com/office/word/2010/wordprocessingDrawing" xmlns:wp="http://schemas.openxmlformats.org/drawingml/2006/wordprocessingDrawing" xmlns:w10="urn:schemas-microsoft-com:office:word" xmlns:w="http://schemas.openxmlformats.org/wordprocessingml/2006/main" xmlns:w14="http://schemas.microsoft.com/office/word/2010/wordml" xmlns:w15="http://schemas.microsoft.com/office/word/2012/wordml" xmlns:w16cid="http://schemas.microsoft.com/office/word/2016/wordml/cid" xmlns:w16se="http://schemas.microsoft.com/office/word/2015/wordml/symex" xmlns:wpg="http://schemas.microsoft.com/office/word/2010/wordprocessingGroup" xmlns:wpi="http://schemas.microsoft.com/office/word/2010/wordprocessingInk" xmlns:wne="http://schemas.microsoft.com/office/word/2006/wordml" xmlns:wps="http://schemas.microsoft.com/office/word/2010/wordprocessingShape" mc:Ignorable="w14 w15 w16se w16cid wp14">
+  <w:endnote w:type="separator" w:id="-1">
+    <w:p>
+      <w:pPr>
+        <w:spacing w:after="0" w:line="240" w:lineRule="auto"/>
+      </w:pPr>
+      <w:r>
+        <w:separator/>
+      </w:r>
+    </w:p>
+  </w:endnote>
+  <w:endnote w:type="continuationSeparator" w:id="0">
+    <w:p>
+      <w:pPr>
+        <w:spacing w:after="0" w:line="240" w:lineRule="auto"/>
+      </w:pPr>
+      <w:r>
+        <w:continuationSeparator/>
+      </w:r>
+    </w:p>
+  </w:endnote>
+</w:endnotes>
+</file>
+
+<file path=word/footer1.xml><?xml version="1.0" encoding="utf-8"?>
+<w:ftr xmlns:wpc="http://schemas.microsoft.com/office/word/2010/wordprocessingCanvas" xmlns:cx="http://schemas.microsoft.com/office/drawing/2014/chartex" xmlns:cx1="http://schemas.microsoft.com/office/drawing/2015/9/8/chartex" xmlns:cx2="http://schemas.microsoft.com/office/drawing/2015/10/21/chartex" xmlns:cx3="http://schemas.microsoft.com/office/drawing/2016/5/9/chartex" xmlns:cx4="http://schemas.microsoft.com/office/drawing/2016/5/10/chartex" xmlns:cx5="http://schemas.microsoft.com/office/drawing/2016/5/11/chartex" xmlns:cx6="http://schemas.microsoft.com/office/drawing/2016/5/12/chartex" xmlns:cx7="http://schemas.microsoft.com/office/drawing/2016/5/13/chartex" xmlns:cx8="http://schemas.microsoft.com/office/drawing/2016/5/14/chartex" xmlns:mc="http://schemas.openxmlformats.org/markup-compatibility/2006" xmlns:aink="http://schemas.microsoft.com/office/drawing/2016/ink" xmlns:am3d="http://schemas.microsoft.com/office/drawing/2017/model3d" xmlns:o="urn:schemas-microsoft-com:office:office" xmlns:r="http://schemas.openxmlformats.org/officeDocument/2006/relationships" xmlns:m="http://schemas.openxmlformats.org/officeDocument/2006/math" xmlns:v="urn:schemas-microsoft-com:vml" xmlns:wp14="http://schemas.microsoft.com/office/word/2010/wordprocessingDrawing" xmlns:wp="http://schemas.openxmlformats.org/drawingml/2006/wordprocessingDrawing" xmlns:w10="urn:schemas-microsoft-com:office:word" xmlns:w="http://schemas.openxmlformats.org/wordprocessingml/2006/main" xmlns:w14="http://schemas.microsoft.com/office/word/2010/wordml" xmlns:w15="http://schemas.microsoft.com/office/word/2012/wordml" xmlns:w16cid="http://schemas.microsoft.com/office/word/2016/wordml/cid" xmlns:w16se="http://schemas.microsoft.com/office/word/2015/wordml/symex" xmlns:wpg="http://schemas.microsoft.com/office/word/2010/wordprocessingGroup" xmlns:wpi="http://schemas.microsoft.com/office/word/2010/wordprocessingInk" xmlns:wne="http://schemas.microsoft.com/office/word/2006/wordml" xmlns:wps="http://schemas.microsoft.com/office/word/2010/wordprocessingShape" mc:Ignorable="w14 w15 w16se w16cid wp14">
+  <w:p>
+    <w:pPr>
+      <w:pStyle w:val="Footer"/>
+    </w:pPr>
+  </w:p>
+</w:ftr>
+</file>
+
+<file path=word/footnotes.xml><?xml version="1.0" encoding="utf-8"?>
+<w:footnotes xmlns:wpc="http://schemas.microsoft.com/office/word/2010/wordprocessingCanvas" xmlns:cx="http://schemas.microsoft.com/office/drawing/2014/chartex" xmlns:cx1="http://schemas.microsoft.com/office/drawing/2015/9/8/chartex" xmlns:cx2="http://schemas.microsoft.com/office/drawing/2015/10/21/chartex" xmlns:cx3="http://schemas.microsoft.com/office/drawing/2016/5/9/chartex" xmlns:cx4="http://schemas.microsoft.com/office/drawing/2016/5/10/chartex" xmlns:cx5="http://schemas.microsoft.com/office/drawing/2016/5/11/chartex" xmlns:cx6="http://schemas.microsoft.com/office/drawing/2016/5/12/chartex" xmlns:cx7="http://schemas.microsoft.com/office/drawing/2016/5/13/chartex" xmlns:cx8="http://schemas.microsoft.com/office/drawing/2016/5/14/chartex" xmlns:mc="http://schemas.openxmlformats.org/markup-compatibility/2006" xmlns:aink="http://schemas.microsoft.com/office/drawing/2016/ink" xmlns:am3d="http://schemas.microsoft.com/office/drawing/2017/model3d" xmlns:o="urn:schemas-microsoft-com:office:office" xmlns:r="http://schemas.openxmlformats.org/officeDocument/2006/relationships" xmlns:m="http://schemas.openxmlformats.org/officeDocument/2006/math" xmlns:v="urn:schemas-microsoft-com:vml" xmlns:wp14="http://schemas.microsoft.com/office/word/2010/wordprocessingDrawing" xmlns:wp="http://schemas.openxmlformats.org/drawingml/2006/wordprocessingDrawing" xmlns:w10="urn:schemas-microsoft-com:office:word" xmlns:w="http://schemas.openxmlformats.org/wordprocessingml/2006/main" xmlns:w14="http://schemas.microsoft.com/office/word/2010/wordml" xmlns:w15="http://schemas.microsoft.com/office/word/2012/wordml" xmlns:w16cid="http://schemas.microsoft.com/office/word/2016/wordml/cid" xmlns:w16se="http://schemas.microsoft.com/office/word/2015/wordml/symex" xmlns:wpg="http://schemas.microsoft.com/office/word/2010/wordprocessingGroup" xmlns:wpi="http://schemas.microsoft.com/office/word/2010/wordprocessingInk" xmlns:wne="http://schemas.microsoft.com/office/word/2006/wordml" xmlns:wps="http://schemas.microsoft.com/office/word/2010/wordprocessingShape" mc:Ignorable="w14 w15 w16se w16cid wp14">
+  <w:footnote w:type="separator" w:id="-1">
+    <w:p>
+      <w:pPr>
+        <w:spacing w:after="0" w:line="240" w:lineRule="auto"/>
+      </w:pPr>
+      <w:r>
+        <w:separator/>
+      </w:r>
+    </w:p>
+  </w:footnote>
+  <w:footnote w:type="continuationSeparator" w:id="0">
+    <w:p>
+      <w:pPr>
+        <w:spacing w:after="0" w:line="240" w:lineRule="auto"/>
+      </w:pPr>
+      <w:r>
+        <w:continuationSeparator/>
+      </w:r>
+    </w:p>
+  </w:footnote>
+</w:footnotes>
 </file>
 
 <file path=word/numbering.xml><?xml version="1.0" encoding="utf-8"?>
@@ -14058,6 +15171,28 @@
       <w:szCs w:val="26"/>
     </w:rPr>
   </w:style>
+  <w:style w:type="paragraph" w:styleId="Heading3">
+    <w:name w:val="heading 3"/>
+    <w:basedOn w:val="Normal"/>
+    <w:next w:val="Normal"/>
+    <w:link w:val="Heading3Char"/>
+    <w:uiPriority w:val="9"/>
+    <w:unhideWhenUsed/>
+    <w:qFormat/>
+    <w:rsid w:val="00B70AE0"/>
+    <w:pPr>
+      <w:keepNext/>
+      <w:keepLines/>
+      <w:spacing w:before="40" w:after="0"/>
+      <w:outlineLvl w:val="2"/>
+    </w:pPr>
+    <w:rPr>
+      <w:rFonts w:asciiTheme="majorHAnsi" w:eastAsiaTheme="majorEastAsia" w:hAnsiTheme="majorHAnsi" w:cstheme="majorBidi"/>
+      <w:color w:val="1F3763" w:themeColor="accent1" w:themeShade="7F"/>
+      <w:sz w:val="24"/>
+      <w:szCs w:val="24"/>
+    </w:rPr>
+  </w:style>
   <w:style w:type="character" w:default="1" w:styleId="DefaultParagraphFont">
     <w:name w:val="Default Paragraph Font"/>
     <w:uiPriority w:val="1"/>
@@ -14248,6 +15383,134 @@
         <w:shd w:val="clear" w:color="auto" w:fill="D9E2F3" w:themeFill="accent1" w:themeFillTint="33"/>
       </w:tcPr>
     </w:tblStylePr>
+  </w:style>
+  <w:style w:type="paragraph" w:styleId="Header">
+    <w:name w:val="header"/>
+    <w:basedOn w:val="Normal"/>
+    <w:link w:val="HeaderChar"/>
+    <w:uiPriority w:val="99"/>
+    <w:unhideWhenUsed/>
+    <w:rsid w:val="00EC4A97"/>
+    <w:pPr>
+      <w:tabs>
+        <w:tab w:val="center" w:pos="4513"/>
+        <w:tab w:val="right" w:pos="9026"/>
+      </w:tabs>
+      <w:spacing w:after="0" w:line="240" w:lineRule="auto"/>
+    </w:pPr>
+  </w:style>
+  <w:style w:type="character" w:customStyle="1" w:styleId="HeaderChar">
+    <w:name w:val="Header Char"/>
+    <w:basedOn w:val="DefaultParagraphFont"/>
+    <w:link w:val="Header"/>
+    <w:uiPriority w:val="99"/>
+    <w:rsid w:val="00EC4A97"/>
+  </w:style>
+  <w:style w:type="paragraph" w:styleId="Footer">
+    <w:name w:val="footer"/>
+    <w:basedOn w:val="Normal"/>
+    <w:link w:val="FooterChar"/>
+    <w:uiPriority w:val="99"/>
+    <w:unhideWhenUsed/>
+    <w:rsid w:val="00EC4A97"/>
+    <w:pPr>
+      <w:tabs>
+        <w:tab w:val="center" w:pos="4513"/>
+        <w:tab w:val="right" w:pos="9026"/>
+      </w:tabs>
+      <w:spacing w:after="0" w:line="240" w:lineRule="auto"/>
+    </w:pPr>
+  </w:style>
+  <w:style w:type="character" w:customStyle="1" w:styleId="FooterChar">
+    <w:name w:val="Footer Char"/>
+    <w:basedOn w:val="DefaultParagraphFont"/>
+    <w:link w:val="Footer"/>
+    <w:uiPriority w:val="99"/>
+    <w:rsid w:val="00EC4A97"/>
+  </w:style>
+  <w:style w:type="paragraph" w:styleId="TOCHeading">
+    <w:name w:val="TOC Heading"/>
+    <w:basedOn w:val="Heading1"/>
+    <w:next w:val="Normal"/>
+    <w:uiPriority w:val="39"/>
+    <w:unhideWhenUsed/>
+    <w:qFormat/>
+    <w:rsid w:val="000C4519"/>
+    <w:pPr>
+      <w:outlineLvl w:val="9"/>
+    </w:pPr>
+    <w:rPr>
+      <w:color w:val="2F5496" w:themeColor="accent1" w:themeShade="BF"/>
+      <w:lang w:val="en-US"/>
+    </w:rPr>
+  </w:style>
+  <w:style w:type="paragraph" w:styleId="TOC2">
+    <w:name w:val="toc 2"/>
+    <w:basedOn w:val="Normal"/>
+    <w:next w:val="Normal"/>
+    <w:autoRedefine/>
+    <w:uiPriority w:val="39"/>
+    <w:unhideWhenUsed/>
+    <w:rsid w:val="000C4519"/>
+    <w:pPr>
+      <w:spacing w:after="100"/>
+      <w:ind w:left="220"/>
+    </w:pPr>
+    <w:rPr>
+      <w:rFonts w:eastAsiaTheme="minorEastAsia" w:cs="Times New Roman"/>
+      <w:lang w:val="en-US"/>
+    </w:rPr>
+  </w:style>
+  <w:style w:type="paragraph" w:styleId="TOC1">
+    <w:name w:val="toc 1"/>
+    <w:basedOn w:val="Normal"/>
+    <w:next w:val="Normal"/>
+    <w:autoRedefine/>
+    <w:uiPriority w:val="39"/>
+    <w:unhideWhenUsed/>
+    <w:rsid w:val="000212F0"/>
+    <w:pPr>
+      <w:tabs>
+        <w:tab w:val="right" w:leader="dot" w:pos="9016"/>
+      </w:tabs>
+      <w:spacing w:after="100"/>
+    </w:pPr>
+    <w:rPr>
+      <w:rFonts w:eastAsiaTheme="minorEastAsia" w:cs="Times New Roman"/>
+      <w:b/>
+      <w:bCs/>
+      <w:lang w:val="en-US"/>
+    </w:rPr>
+  </w:style>
+  <w:style w:type="paragraph" w:styleId="TOC3">
+    <w:name w:val="toc 3"/>
+    <w:basedOn w:val="Normal"/>
+    <w:next w:val="Normal"/>
+    <w:autoRedefine/>
+    <w:uiPriority w:val="39"/>
+    <w:unhideWhenUsed/>
+    <w:rsid w:val="000C4519"/>
+    <w:pPr>
+      <w:spacing w:after="100"/>
+      <w:ind w:left="440"/>
+    </w:pPr>
+    <w:rPr>
+      <w:rFonts w:eastAsiaTheme="minorEastAsia" w:cs="Times New Roman"/>
+      <w:lang w:val="en-US"/>
+    </w:rPr>
+  </w:style>
+  <w:style w:type="character" w:customStyle="1" w:styleId="Heading3Char">
+    <w:name w:val="Heading 3 Char"/>
+    <w:basedOn w:val="DefaultParagraphFont"/>
+    <w:link w:val="Heading3"/>
+    <w:uiPriority w:val="9"/>
+    <w:rsid w:val="00B70AE0"/>
+    <w:rPr>
+      <w:rFonts w:asciiTheme="majorHAnsi" w:eastAsiaTheme="majorEastAsia" w:hAnsiTheme="majorHAnsi" w:cstheme="majorBidi"/>
+      <w:color w:val="1F3763" w:themeColor="accent1" w:themeShade="7F"/>
+      <w:sz w:val="24"/>
+      <w:szCs w:val="24"/>
+    </w:rPr>
   </w:style>
 </w:styles>
 </file>

</xml_diff>

<commit_message>
editing and updating links
</commit_message>
<xml_diff>
--- a/_word/2020-04-20-Churn-Analysis.docx
+++ b/_word/2020-04-20-Churn-Analysis.docx
@@ -2091,39 +2091,42 @@
       <w:bookmarkEnd w:id="5"/>
     </w:p>
     <w:p>
-      <w:pPr>
-        <w:rPr>
-          <w:rStyle w:val="Hyperlink"/>
-        </w:rPr>
-      </w:pPr>
-      <w:r>
-        <w:t xml:space="preserve">All the data is available in Excel format here </w:t>
-      </w:r>
-      <w:r>
-        <w:t xml:space="preserve">- </w:t>
+      <w:r>
+        <w:t>Data files are available</w:t>
+      </w:r>
+      <w:r>
+        <w:t xml:space="preserve"> </w:t>
       </w:r>
       <w:hyperlink r:id="rId8" w:history="1">
         <w:r>
           <w:rPr>
             <w:rStyle w:val="Hyperlink"/>
           </w:rPr>
-          <w:t>https://drive.goo</w:t>
-        </w:r>
-        <w:r>
-          <w:rPr>
-            <w:rStyle w:val="Hyperlink"/>
-          </w:rPr>
-          <w:t>g</w:t>
-        </w:r>
-        <w:r>
-          <w:rPr>
-            <w:rStyle w:val="Hyperlink"/>
-          </w:rPr>
-          <w:t>le.com/file/d/1okQlxFfRKLR8Sakk0QjNtqA8frGCqZH2/view?usp=sharing</w:t>
+          <w:t>here</w:t>
         </w:r>
       </w:hyperlink>
+      <w:r>
+        <w:t xml:space="preserve">. </w:t>
+      </w:r>
+      <w:r>
+        <w:t>There are</w:t>
+      </w:r>
+      <w:r>
+        <w:t xml:space="preserve"> s</w:t>
+      </w:r>
+      <w:r>
+        <w:t xml:space="preserve">eparate </w:t>
+      </w:r>
+      <w:r>
+        <w:t xml:space="preserve">question and answer </w:t>
+      </w:r>
+      <w:r>
+        <w:t xml:space="preserve">Excel </w:t>
+      </w:r>
+      <w:r>
+        <w:t xml:space="preserve">files in case you want to practice on your own </w:t>
+      </w:r>
     </w:p>
-    <w:p/>
     <w:p>
       <w:pPr>
         <w:pStyle w:val="Heading2"/>
@@ -2230,20 +2233,21 @@
         <w:t xml:space="preserve">Avg # of web app dev sessions per month per team member - </w:t>
       </w:r>
       <w:r>
-        <w:rPr>
-          <w:b/>
-          <w:bCs/>
-        </w:rPr>
-        <w:t xml:space="preserve"> </w:t>
-      </w:r>
-      <w:r>
         <w:t>Since different customers buy different team plans to compare engagement</w:t>
       </w:r>
       <w:r>
         <w:t xml:space="preserve"> with web app development feature</w:t>
       </w:r>
       <w:r>
-        <w:t xml:space="preserve"> across customers we normalize by calculating avg number of sessions done in a month per </w:t>
+        <w:t xml:space="preserve"> across </w:t>
+      </w:r>
+      <w:proofErr w:type="gramStart"/>
+      <w:r>
+        <w:t>customers</w:t>
+      </w:r>
+      <w:proofErr w:type="gramEnd"/>
+      <w:r>
+        <w:t xml:space="preserve"> we normalize by calculating avg number of sessions done in a month per </w:t>
       </w:r>
       <w:r>
         <w:t>user</w:t>
@@ -6382,7 +6386,15 @@
         </w:numPr>
       </w:pPr>
       <w:r>
-        <w:t>We can build and test an hypothesis that more number of mobile app dev sessions per month per user lead to higher retention</w:t>
+        <w:t xml:space="preserve">We can build and test </w:t>
+      </w:r>
+      <w:proofErr w:type="gramStart"/>
+      <w:r>
+        <w:t>an</w:t>
+      </w:r>
+      <w:proofErr w:type="gramEnd"/>
+      <w:r>
+        <w:t xml:space="preserve"> hypothesis that more number of mobile app dev sessions per month per user lead to higher retention</w:t>
       </w:r>
       <w:r>
         <w:t xml:space="preserve"> (</w:t>
@@ -9758,7 +9770,15 @@
         </w:numPr>
       </w:pPr>
       <w:r>
-        <w:t>Customers who buy individual plans churn more. Customer research should be done to understand why they are leaving. Is it happy churn (they are just done with their task and don’t want to pay subscription) or product doesn’t suit their needs or pricing is the issue</w:t>
+        <w:t xml:space="preserve">Customers who buy individual plans churn more. Customer research should be done to understand why they are leaving. Is </w:t>
+      </w:r>
+      <w:proofErr w:type="gramStart"/>
+      <w:r>
+        <w:t>it</w:t>
+      </w:r>
+      <w:proofErr w:type="gramEnd"/>
+      <w:r>
+        <w:t xml:space="preserve"> happy churn (they are just done with their task and don’t want to pay subscription) or product doesn’t suit their needs or pricing is the issue</w:t>
       </w:r>
       <w:r>
         <w:br/>
@@ -9905,11 +9925,56 @@
         <w:t xml:space="preserve"> before implementation.</w:t>
       </w:r>
     </w:p>
+    <w:p>
+      <w:pPr>
+        <w:rPr>
+          <w:rFonts w:cstheme="minorHAnsi"/>
+        </w:rPr>
+      </w:pPr>
+      <w:r>
+        <w:rPr>
+          <w:rFonts w:cstheme="minorHAnsi"/>
+          <w:color w:val="515151"/>
+          <w:shd w:val="clear" w:color="auto" w:fill="FFFFFF"/>
+        </w:rPr>
+        <w:t>If you have any comments or suggestions please comment below or reach out to me at - </w:t>
+      </w:r>
+      <w:hyperlink r:id="rId12" w:history="1">
+        <w:r>
+          <w:rPr>
+            <w:rStyle w:val="Hyperlink"/>
+            <w:rFonts w:cstheme="minorHAnsi"/>
+            <w:color w:val="1756A9"/>
+            <w:shd w:val="clear" w:color="auto" w:fill="FFFFFF"/>
+          </w:rPr>
+          <w:t>https://twitter.com/kn_neeraj</w:t>
+        </w:r>
+      </w:hyperlink>
+      <w:r>
+        <w:rPr>
+          <w:rFonts w:cstheme="minorHAnsi"/>
+          <w:color w:val="515151"/>
+          <w:shd w:val="clear" w:color="auto" w:fill="FFFFFF"/>
+        </w:rPr>
+        <w:t> or on </w:t>
+      </w:r>
+      <w:hyperlink r:id="rId13" w:history="1">
+        <w:r>
+          <w:rPr>
+            <w:rStyle w:val="Hyperlink"/>
+            <w:rFonts w:cstheme="minorHAnsi"/>
+            <w:color w:val="1756A9"/>
+            <w:shd w:val="clear" w:color="auto" w:fill="FFFFFF"/>
+          </w:rPr>
+          <w:t>LinkedIn</w:t>
+        </w:r>
+      </w:hyperlink>
+    </w:p>
     <w:p/>
     <w:p/>
     <w:p/>
     <w:sectPr>
-      <w:footerReference w:type="default" r:id="rId12"/>
+      <w:footerReference w:type="default" r:id="rId14"/>
       <w:pgSz w:w="11906" w:h="16838"/>
       <w:pgMar w:top="1440" w:right="1440" w:bottom="1440" w:left="1440" w:header="708" w:footer="708" w:gutter="0"/>
       <w:cols w:space="708"/>

</xml_diff>

<commit_message>
Adding header image and final editing
</commit_message>
<xml_diff>
--- a/_word/2020-04-20-Churn-Analysis.docx
+++ b/_word/2020-04-20-Churn-Analysis.docx
@@ -2,6 +2,87 @@
 <file path=word/document.xml><?xml version="1.0" encoding="utf-8"?>
 <w:document xmlns:wpc="http://schemas.microsoft.com/office/word/2010/wordprocessingCanvas" xmlns:cx="http://schemas.microsoft.com/office/drawing/2014/chartex" xmlns:cx1="http://schemas.microsoft.com/office/drawing/2015/9/8/chartex" xmlns:cx2="http://schemas.microsoft.com/office/drawing/2015/10/21/chartex" xmlns:cx3="http://schemas.microsoft.com/office/drawing/2016/5/9/chartex" xmlns:cx4="http://schemas.microsoft.com/office/drawing/2016/5/10/chartex" xmlns:cx5="http://schemas.microsoft.com/office/drawing/2016/5/11/chartex" xmlns:cx6="http://schemas.microsoft.com/office/drawing/2016/5/12/chartex" xmlns:cx7="http://schemas.microsoft.com/office/drawing/2016/5/13/chartex" xmlns:cx8="http://schemas.microsoft.com/office/drawing/2016/5/14/chartex" xmlns:mc="http://schemas.openxmlformats.org/markup-compatibility/2006" xmlns:aink="http://schemas.microsoft.com/office/drawing/2016/ink" xmlns:am3d="http://schemas.microsoft.com/office/drawing/2017/model3d" xmlns:o="urn:schemas-microsoft-com:office:office" xmlns:r="http://schemas.openxmlformats.org/officeDocument/2006/relationships" xmlns:m="http://schemas.openxmlformats.org/officeDocument/2006/math" xmlns:v="urn:schemas-microsoft-com:vml" xmlns:wp14="http://schemas.microsoft.com/office/word/2010/wordprocessingDrawing" xmlns:wp="http://schemas.openxmlformats.org/drawingml/2006/wordprocessingDrawing" xmlns:w10="urn:schemas-microsoft-com:office:word" xmlns:w="http://schemas.openxmlformats.org/wordprocessingml/2006/main" xmlns:w14="http://schemas.microsoft.com/office/word/2010/wordml" xmlns:w15="http://schemas.microsoft.com/office/word/2012/wordml" xmlns:w16cid="http://schemas.microsoft.com/office/word/2016/wordml/cid" xmlns:w16se="http://schemas.microsoft.com/office/word/2015/wordml/symex" xmlns:wpg="http://schemas.microsoft.com/office/word/2010/wordprocessingGroup" xmlns:wpi="http://schemas.microsoft.com/office/word/2010/wordprocessingInk" xmlns:wne="http://schemas.microsoft.com/office/word/2006/wordml" xmlns:wps="http://schemas.microsoft.com/office/word/2010/wordprocessingShape" mc:Ignorable="w14 w15 w16se w16cid wp14">
   <w:body>
+    <w:p>
+      <w:pPr>
+        <w:pStyle w:val="TOC1"/>
+        <w:tabs>
+          <w:tab w:val="right" w:leader="underscore" w:pos="9016"/>
+        </w:tabs>
+        <w:rPr>
+          <w:b w:val="0"/>
+          <w:bCs w:val="0"/>
+          <w:i w:val="0"/>
+          <w:iCs w:val="0"/>
+          <w:highlight w:val="yellow"/>
+        </w:rPr>
+      </w:pPr>
+      <w:r>
+        <w:rPr>
+          <w:b w:val="0"/>
+          <w:bCs w:val="0"/>
+          <w:i w:val="0"/>
+          <w:iCs w:val="0"/>
+          <w:noProof/>
+          <w:highlight w:val="yellow"/>
+        </w:rPr>
+        <w:drawing>
+          <wp:anchor distT="0" distB="0" distL="114300" distR="114300" simplePos="0" relativeHeight="251664384" behindDoc="0" locked="0" layoutInCell="1" allowOverlap="1" wp14:anchorId="691A12FC" wp14:editId="24A3B6EA">
+            <wp:simplePos x="0" y="0"/>
+            <wp:positionH relativeFrom="margin">
+              <wp:align>center</wp:align>
+            </wp:positionH>
+            <wp:positionV relativeFrom="paragraph">
+              <wp:posOffset>0</wp:posOffset>
+            </wp:positionV>
+            <wp:extent cx="5334000" cy="2997200"/>
+            <wp:effectExtent l="0" t="0" r="0" b="0"/>
+            <wp:wrapTopAndBottom/>
+            <wp:docPr id="1" name="Picture 1"/>
+            <wp:cNvGraphicFramePr>
+              <a:graphicFrameLocks xmlns:a="http://schemas.openxmlformats.org/drawingml/2006/main" noChangeAspect="1"/>
+            </wp:cNvGraphicFramePr>
+            <a:graphic xmlns:a="http://schemas.openxmlformats.org/drawingml/2006/main">
+              <a:graphicData uri="http://schemas.openxmlformats.org/drawingml/2006/picture">
+                <pic:pic xmlns:pic="http://schemas.openxmlformats.org/drawingml/2006/picture">
+                  <pic:nvPicPr>
+                    <pic:cNvPr id="0" name="Picture 1"/>
+                    <pic:cNvPicPr>
+                      <a:picLocks noChangeAspect="1" noChangeArrowheads="1"/>
+                    </pic:cNvPicPr>
+                  </pic:nvPicPr>
+                  <pic:blipFill>
+                    <a:blip r:embed="rId8">
+                      <a:extLst>
+                        <a:ext uri="{28A0092B-C50C-407E-A947-70E740481C1C}">
+                          <a14:useLocalDpi xmlns:a14="http://schemas.microsoft.com/office/drawing/2010/main" val="0"/>
+                        </a:ext>
+                      </a:extLst>
+                    </a:blip>
+                    <a:srcRect/>
+                    <a:stretch>
+                      <a:fillRect/>
+                    </a:stretch>
+                  </pic:blipFill>
+                  <pic:spPr bwMode="auto">
+                    <a:xfrm>
+                      <a:off x="0" y="0"/>
+                      <a:ext cx="5334000" cy="2997200"/>
+                    </a:xfrm>
+                    <a:prstGeom prst="rect">
+                      <a:avLst/>
+                    </a:prstGeom>
+                    <a:noFill/>
+                    <a:ln>
+                      <a:noFill/>
+                    </a:ln>
+                  </pic:spPr>
+                </pic:pic>
+              </a:graphicData>
+            </a:graphic>
+          </wp:anchor>
+        </w:drawing>
+      </w:r>
+    </w:p>
     <w:p>
       <w:pPr>
         <w:pStyle w:val="TOC1"/>
@@ -1297,7 +1378,7 @@
       <w:r>
         <w:t xml:space="preserve"> </w:t>
       </w:r>
-      <w:hyperlink r:id="rId8" w:history="1">
+      <w:hyperlink r:id="rId9" w:history="1">
         <w:r>
           <w:rPr>
             <w:rStyle w:val="Hyperlink"/>
@@ -8255,7 +8336,7 @@
                     </pic:cNvPicPr>
                   </pic:nvPicPr>
                   <pic:blipFill>
-                    <a:blip r:embed="rId9" cstate="print">
+                    <a:blip r:embed="rId10" cstate="print">
                       <a:extLst>
                         <a:ext uri="{28A0092B-C50C-407E-A947-70E740481C1C}">
                           <a14:useLocalDpi xmlns:a14="http://schemas.microsoft.com/office/drawing/2010/main" val="0"/>
@@ -8447,7 +8528,7 @@
                     </pic:cNvPicPr>
                   </pic:nvPicPr>
                   <pic:blipFill>
-                    <a:blip r:embed="rId10">
+                    <a:blip r:embed="rId11">
                       <a:extLst>
                         <a:ext uri="{28A0092B-C50C-407E-A947-70E740481C1C}">
                           <a14:useLocalDpi xmlns:a14="http://schemas.microsoft.com/office/drawing/2010/main" val="0"/>
@@ -8619,7 +8700,7 @@
                     </pic:cNvPicPr>
                   </pic:nvPicPr>
                   <pic:blipFill>
-                    <a:blip r:embed="rId11">
+                    <a:blip r:embed="rId12">
                       <a:extLst>
                         <a:ext uri="{28A0092B-C50C-407E-A947-70E740481C1C}">
                           <a14:useLocalDpi xmlns:a14="http://schemas.microsoft.com/office/drawing/2010/main" val="0"/>
@@ -10476,15 +10557,7 @@
         </w:numPr>
       </w:pPr>
       <w:r>
-        <w:t xml:space="preserve">Customers who buy individual plans churn more. Customer research should be done to understand why they are leaving. Is </w:t>
-      </w:r>
-      <w:proofErr w:type="gramStart"/>
-      <w:r>
-        <w:t>it</w:t>
-      </w:r>
-      <w:proofErr w:type="gramEnd"/>
-      <w:r>
-        <w:t xml:space="preserve"> happy churn (they are just done with their task and don’t want to pay </w:t>
+        <w:t xml:space="preserve">Customers who buy individual plans churn more. Customer research should be done to understand why they are leaving. Is it happy churn (they are just done with their task and don’t want to pay </w:t>
       </w:r>
       <w:r>
         <w:t>for</w:t>
@@ -10589,16 +10662,11 @@
       <w:r>
         <w:t xml:space="preserve">through various channels such as mailers, push notifications or sales calls to ensure their problems are resolved before they </w:t>
       </w:r>
-      <w:proofErr w:type="gramStart"/>
       <w:r>
         <w:t xml:space="preserve">actually </w:t>
       </w:r>
       <w:r>
-        <w:t>churn</w:t>
-      </w:r>
-      <w:proofErr w:type="gramEnd"/>
-      <w:r>
-        <w:t xml:space="preserve"> out</w:t>
+        <w:t>churn out</w:t>
       </w:r>
     </w:p>
     <w:p>
@@ -10679,7 +10747,7 @@
         </w:rPr>
         <w:t>If you have any comments or suggestions please comment below or reach out to me at - </w:t>
       </w:r>
-      <w:hyperlink r:id="rId12" w:history="1">
+      <w:hyperlink r:id="rId13" w:history="1">
         <w:r>
           <w:rPr>
             <w:rStyle w:val="Hyperlink"/>
@@ -10698,7 +10766,7 @@
         </w:rPr>
         <w:t> or on </w:t>
       </w:r>
-      <w:hyperlink r:id="rId13" w:history="1">
+      <w:hyperlink r:id="rId14" w:history="1">
         <w:r>
           <w:rPr>
             <w:rStyle w:val="Hyperlink"/>
@@ -10714,7 +10782,7 @@
     <w:p/>
     <w:p/>
     <w:sectPr>
-      <w:footerReference w:type="default" r:id="rId14"/>
+      <w:footerReference w:type="default" r:id="rId15"/>
       <w:pgSz w:w="11906" w:h="16838"/>
       <w:pgMar w:top="1440" w:right="1440" w:bottom="1440" w:left="1440" w:header="708" w:footer="708" w:gutter="0"/>
       <w:cols w:space="708"/>
@@ -16092,7 +16160,7 @@
 </file>
 
 <file path=customXml/itemProps1.xml><?xml version="1.0" encoding="utf-8"?>
-<ds:datastoreItem xmlns:ds="http://schemas.openxmlformats.org/officeDocument/2006/customXml" ds:itemID="{6B93BBF3-8E00-478E-B25E-023DAB461DB6}">
+<ds:datastoreItem xmlns:ds="http://schemas.openxmlformats.org/officeDocument/2006/customXml" ds:itemID="{7D560662-D17C-436F-B24A-478F7AE21363}">
   <ds:schemaRefs>
     <ds:schemaRef ds:uri="http://schemas.openxmlformats.org/officeDocument/2006/bibliography"/>
   </ds:schemaRefs>

</xml_diff>